<commit_message>
update building.docx with info about mac deployment.
</commit_message>
<xml_diff>
--- a/building.docx
+++ b/building.docx
@@ -11,8 +11,6 @@
           <w:szCs w:val="28"/>
         </w:rPr>
       </w:pPr>
-      <w:proofErr w:type="spellStart"/>
-      <w:proofErr w:type="gramStart"/>
       <w:r>
         <w:rPr>
           <w:b/>
@@ -29,8 +27,6 @@
         </w:rPr>
         <w:t>sview</w:t>
       </w:r>
-      <w:proofErr w:type="spellEnd"/>
-      <w:proofErr w:type="gramEnd"/>
       <w:r>
         <w:rPr>
           <w:b/>
@@ -55,23 +51,21 @@
         </w:rPr>
         <w:t xml:space="preserve"> </w:t>
       </w:r>
-      <w:proofErr w:type="spellStart"/>
       <w:r>
         <w:rPr>
           <w:b/>
           <w:sz w:val="28"/>
           <w:szCs w:val="28"/>
         </w:rPr>
-        <w:t>Qt</w:t>
-      </w:r>
-      <w:proofErr w:type="spellEnd"/>
+        <w:t>Qt:</w:t>
+      </w:r>
       <w:r>
         <w:rPr>
           <w:b/>
           <w:sz w:val="28"/>
           <w:szCs w:val="28"/>
         </w:rPr>
-        <w:t>:</w:t>
+        <w:t xml:space="preserve"> </w:t>
       </w:r>
       <w:r>
         <w:rPr>
@@ -79,14 +73,6 @@
           <w:sz w:val="28"/>
           <w:szCs w:val="28"/>
         </w:rPr>
-        <w:t xml:space="preserve"> </w:t>
-      </w:r>
-      <w:r>
-        <w:rPr>
-          <w:b/>
-          <w:sz w:val="28"/>
-          <w:szCs w:val="28"/>
-        </w:rPr>
         <w:t xml:space="preserve"> A Guide to the Perplexed</w:t>
       </w:r>
     </w:p>
@@ -102,13 +88,8 @@
       <w:pPr>
         <w:jc w:val="center"/>
       </w:pPr>
-      <w:proofErr w:type="gramStart"/>
-      <w:r>
-        <w:t>January,</w:t>
-      </w:r>
-      <w:proofErr w:type="gramEnd"/>
-      <w:r>
-        <w:t xml:space="preserve"> 2015</w:t>
+      <w:r>
+        <w:t>January, 2015</w:t>
       </w:r>
     </w:p>
     <w:p/>
@@ -123,15 +104,7 @@
         <w:t xml:space="preserve"> the </w:t>
       </w:r>
       <w:r>
-        <w:t xml:space="preserve">QT-based version of </w:t>
-      </w:r>
-      <w:proofErr w:type="spellStart"/>
-      <w:r>
-        <w:t>gsview</w:t>
-      </w:r>
-      <w:proofErr w:type="spellEnd"/>
-      <w:r>
-        <w:t xml:space="preserve"> for Mac OS X and Linux.</w:t>
+        <w:t>QT-based version of gsview for Mac OS X and Linux.</w:t>
       </w:r>
     </w:p>
     <w:p/>
@@ -205,15 +178,7 @@
         <w:t xml:space="preserve">For OS X, </w:t>
       </w:r>
       <w:r>
-        <w:t xml:space="preserve">Install and configure the latest </w:t>
-      </w:r>
-      <w:proofErr w:type="spellStart"/>
-      <w:r>
-        <w:t>XCode</w:t>
-      </w:r>
-      <w:proofErr w:type="spellEnd"/>
-      <w:r>
-        <w:t xml:space="preserve"> and command line tools</w:t>
+        <w:t>Install and configure the latest XCode and command line tools</w:t>
       </w:r>
       <w:r>
         <w:t>.</w:t>
@@ -223,11 +188,9 @@
       <w:pPr>
         <w:pStyle w:val="ListParagraph"/>
       </w:pPr>
-      <w:proofErr w:type="gramStart"/>
       <w:r>
         <w:t>For Linux, the standard GCC tools.</w:t>
       </w:r>
-      <w:proofErr w:type="gramEnd"/>
     </w:p>
     <w:p/>
     <w:p>
@@ -239,15 +202,7 @@
         </w:numPr>
       </w:pPr>
       <w:r>
-        <w:t xml:space="preserve">Use </w:t>
-      </w:r>
-      <w:proofErr w:type="spellStart"/>
-      <w:r>
-        <w:t>git</w:t>
-      </w:r>
-      <w:proofErr w:type="spellEnd"/>
-      <w:r>
-        <w:t xml:space="preserve"> to clone the source.</w:t>
+        <w:t>Use git to clone the source.</w:t>
       </w:r>
       <w:r>
         <w:t xml:space="preserve"> </w:t>
@@ -261,7 +216,6 @@
       <w:pPr>
         <w:ind w:left="720"/>
       </w:pPr>
-      <w:proofErr w:type="gramStart"/>
       <w:r>
         <w:rPr>
           <w:rFonts w:ascii="Menlo Regular" w:hAnsi="Menlo Regular" w:cs="Menlo Regular"/>
@@ -269,49 +223,8 @@
           <w:sz w:val="22"/>
           <w:szCs w:val="22"/>
         </w:rPr>
-        <w:t>ghostscript.com</w:t>
-      </w:r>
-      <w:proofErr w:type="gramEnd"/>
-      <w:r>
-        <w:rPr>
-          <w:rFonts w:ascii="Menlo Regular" w:hAnsi="Menlo Regular" w:cs="Menlo Regular"/>
-          <w:color w:val="000000"/>
-          <w:sz w:val="22"/>
-          <w:szCs w:val="22"/>
-        </w:rPr>
-        <w:t>:/home/</w:t>
-      </w:r>
-      <w:proofErr w:type="spellStart"/>
-      <w:r>
-        <w:rPr>
-          <w:rFonts w:ascii="Menlo Regular" w:hAnsi="Menlo Regular" w:cs="Menlo Regular"/>
-          <w:color w:val="000000"/>
-          <w:sz w:val="22"/>
-          <w:szCs w:val="22"/>
-        </w:rPr>
-        <w:t>fred</w:t>
-      </w:r>
-      <w:proofErr w:type="spellEnd"/>
-      <w:r>
-        <w:rPr>
-          <w:rFonts w:ascii="Menlo Regular" w:hAnsi="Menlo Regular" w:cs="Menlo Regular"/>
-          <w:color w:val="000000"/>
-          <w:sz w:val="22"/>
-          <w:szCs w:val="22"/>
-        </w:rPr>
-        <w:t>/repos/</w:t>
-      </w:r>
-      <w:proofErr w:type="spellStart"/>
-      <w:r>
-        <w:rPr>
-          <w:rFonts w:ascii="Menlo Regular" w:hAnsi="Menlo Regular" w:cs="Menlo Regular"/>
-          <w:color w:val="000000"/>
-          <w:sz w:val="22"/>
-          <w:szCs w:val="22"/>
-        </w:rPr>
-        <w:t>qt-gsview.git</w:t>
-      </w:r>
-      <w:proofErr w:type="spellEnd"/>
+        <w:t>ghostscript.com:/home/fred/repos/qt-gsview.git</w:t>
+      </w:r>
     </w:p>
     <w:p/>
     <w:p>
@@ -322,31 +235,8 @@
           <w:numId w:val="2"/>
         </w:numPr>
       </w:pPr>
-      <w:proofErr w:type="spellStart"/>
-      <w:proofErr w:type="gramStart"/>
-      <w:r>
-        <w:t>mupdf</w:t>
-      </w:r>
-      <w:proofErr w:type="spellEnd"/>
-      <w:proofErr w:type="gramEnd"/>
-      <w:r>
-        <w:t xml:space="preserve"> and </w:t>
-      </w:r>
-      <w:proofErr w:type="spellStart"/>
-      <w:r>
-        <w:t>ghostpdl</w:t>
-      </w:r>
-      <w:proofErr w:type="spellEnd"/>
-      <w:r>
-        <w:t xml:space="preserve"> are included as </w:t>
-      </w:r>
-      <w:proofErr w:type="spellStart"/>
-      <w:r>
-        <w:t>submodules</w:t>
-      </w:r>
-      <w:proofErr w:type="spellEnd"/>
-      <w:r>
-        <w:t>.  Update them</w:t>
+      <w:r>
+        <w:t>mupdf and ghostpdl are included as submodules.  Update them</w:t>
       </w:r>
       <w:r>
         <w:t>:</w:t>
@@ -374,9 +264,13 @@
           <w:sz w:val="22"/>
           <w:szCs w:val="22"/>
         </w:rPr>
-        <w:t xml:space="preserve">cd </w:t>
-      </w:r>
-      <w:proofErr w:type="spellStart"/>
+        <w:t>cd qt-gsview</w:t>
+      </w:r>
+    </w:p>
+    <w:p>
+      <w:pPr>
+        <w:pStyle w:val="ListParagraph"/>
+      </w:pPr>
       <w:r>
         <w:rPr>
           <w:rFonts w:ascii="Menlo Regular" w:hAnsi="Menlo Regular" w:cs="Menlo Regular"/>
@@ -384,67 +278,8 @@
           <w:sz w:val="22"/>
           <w:szCs w:val="22"/>
         </w:rPr>
-        <w:t>qt-gsview</w:t>
-      </w:r>
-      <w:proofErr w:type="spellEnd"/>
-    </w:p>
-    <w:p>
-      <w:pPr>
-        <w:pStyle w:val="ListParagraph"/>
-      </w:pPr>
-      <w:proofErr w:type="spellStart"/>
-      <w:proofErr w:type="gramStart"/>
-      <w:r>
-        <w:rPr>
-          <w:rFonts w:ascii="Menlo Regular" w:hAnsi="Menlo Regular" w:cs="Menlo Regular"/>
-          <w:color w:val="000000"/>
-          <w:sz w:val="22"/>
-          <w:szCs w:val="22"/>
-        </w:rPr>
-        <w:t>git</w:t>
-      </w:r>
-      <w:proofErr w:type="spellEnd"/>
-      <w:proofErr w:type="gramEnd"/>
-      <w:r>
-        <w:rPr>
-          <w:rFonts w:ascii="Menlo Regular" w:hAnsi="Menlo Regular" w:cs="Menlo Regular"/>
-          <w:color w:val="000000"/>
-          <w:sz w:val="22"/>
-          <w:szCs w:val="22"/>
-        </w:rPr>
-        <w:t xml:space="preserve"> </w:t>
-      </w:r>
-      <w:proofErr w:type="spellStart"/>
-      <w:r>
-        <w:rPr>
-          <w:rFonts w:ascii="Menlo Regular" w:hAnsi="Menlo Regular" w:cs="Menlo Regular"/>
-          <w:color w:val="000000"/>
-          <w:sz w:val="22"/>
-          <w:szCs w:val="22"/>
-        </w:rPr>
-        <w:t>submodule</w:t>
-      </w:r>
-      <w:proofErr w:type="spellEnd"/>
-      <w:r>
-        <w:rPr>
-          <w:rFonts w:ascii="Menlo Regular" w:hAnsi="Menlo Regular" w:cs="Menlo Regular"/>
-          <w:color w:val="000000"/>
-          <w:sz w:val="22"/>
-          <w:szCs w:val="22"/>
-        </w:rPr>
-        <w:t xml:space="preserve"> update --</w:t>
-      </w:r>
-      <w:proofErr w:type="spellStart"/>
-      <w:r>
-        <w:rPr>
-          <w:rFonts w:ascii="Menlo Regular" w:hAnsi="Menlo Regular" w:cs="Menlo Regular"/>
-          <w:color w:val="000000"/>
-          <w:sz w:val="22"/>
-          <w:szCs w:val="22"/>
-        </w:rPr>
-        <w:t>init</w:t>
-      </w:r>
-      <w:proofErr w:type="spellEnd"/>
+        <w:t>git submodule update --init</w:t>
+      </w:r>
     </w:p>
     <w:p>
       <w:pPr>
@@ -460,23 +295,7 @@
         </w:numPr>
       </w:pPr>
       <w:r>
-        <w:t xml:space="preserve">Now update </w:t>
-      </w:r>
-      <w:proofErr w:type="spellStart"/>
-      <w:r>
-        <w:t>mupdf’s</w:t>
-      </w:r>
-      <w:proofErr w:type="spellEnd"/>
-      <w:r>
-        <w:t xml:space="preserve"> </w:t>
-      </w:r>
-      <w:proofErr w:type="spellStart"/>
-      <w:r>
-        <w:t>submodules</w:t>
-      </w:r>
-      <w:proofErr w:type="spellEnd"/>
-      <w:r>
-        <w:t xml:space="preserve"> </w:t>
+        <w:t xml:space="preserve">Now update mupdf’s submodules </w:t>
       </w:r>
       <w:r>
         <w:t>and build it</w:t>
@@ -507,19 +326,19 @@
           <w:sz w:val="22"/>
           <w:szCs w:val="22"/>
         </w:rPr>
-        <w:t xml:space="preserve">cd </w:t>
-      </w:r>
-      <w:proofErr w:type="spellStart"/>
-      <w:r>
+        <w:t>cd qt-gsview/mupdf</w:t>
+      </w:r>
+    </w:p>
+    <w:p>
+      <w:pPr>
+        <w:pStyle w:val="ListParagraph"/>
         <w:rPr>
           <w:rFonts w:ascii="Menlo Regular" w:hAnsi="Menlo Regular" w:cs="Menlo Regular"/>
           <w:color w:val="000000"/>
           <w:sz w:val="22"/>
           <w:szCs w:val="22"/>
         </w:rPr>
-        <w:t>qt-gsview</w:t>
-      </w:r>
-      <w:proofErr w:type="spellEnd"/>
+      </w:pPr>
       <w:r>
         <w:rPr>
           <w:rFonts w:ascii="Menlo Regular" w:hAnsi="Menlo Regular" w:cs="Menlo Regular"/>
@@ -527,9 +346,8 @@
           <w:sz w:val="22"/>
           <w:szCs w:val="22"/>
         </w:rPr>
-        <w:t>/</w:t>
-      </w:r>
-      <w:proofErr w:type="spellStart"/>
+        <w:t xml:space="preserve">git submodule update </w:t>
+      </w:r>
       <w:r>
         <w:rPr>
           <w:rFonts w:ascii="Menlo Regular" w:hAnsi="Menlo Regular" w:cs="Menlo Regular"/>
@@ -537,22 +355,22 @@
           <w:sz w:val="22"/>
           <w:szCs w:val="22"/>
         </w:rPr>
-        <w:t>mupdf</w:t>
-      </w:r>
-      <w:proofErr w:type="spellEnd"/>
-    </w:p>
-    <w:p>
-      <w:pPr>
-        <w:pStyle w:val="ListParagraph"/>
+        <w:t>--</w:t>
+      </w:r>
+      <w:r>
         <w:rPr>
           <w:rFonts w:ascii="Menlo Regular" w:hAnsi="Menlo Regular" w:cs="Menlo Regular"/>
           <w:color w:val="000000"/>
           <w:sz w:val="22"/>
           <w:szCs w:val="22"/>
         </w:rPr>
-      </w:pPr>
-      <w:proofErr w:type="spellStart"/>
-      <w:proofErr w:type="gramStart"/>
+        <w:t>init</w:t>
+      </w:r>
+    </w:p>
+    <w:p>
+      <w:pPr>
+        <w:pStyle w:val="ListParagraph"/>
+      </w:pPr>
       <w:r>
         <w:rPr>
           <w:rFonts w:ascii="Menlo Regular" w:hAnsi="Menlo Regular" w:cs="Menlo Regular"/>
@@ -560,83 +378,7 @@
           <w:sz w:val="22"/>
           <w:szCs w:val="22"/>
         </w:rPr>
-        <w:t>git</w:t>
-      </w:r>
-      <w:proofErr w:type="spellEnd"/>
-      <w:proofErr w:type="gramEnd"/>
-      <w:r>
-        <w:rPr>
-          <w:rFonts w:ascii="Menlo Regular" w:hAnsi="Menlo Regular" w:cs="Menlo Regular"/>
-          <w:color w:val="000000"/>
-          <w:sz w:val="22"/>
-          <w:szCs w:val="22"/>
-        </w:rPr>
-        <w:t xml:space="preserve"> </w:t>
-      </w:r>
-      <w:proofErr w:type="spellStart"/>
-      <w:r>
-        <w:rPr>
-          <w:rFonts w:ascii="Menlo Regular" w:hAnsi="Menlo Regular" w:cs="Menlo Regular"/>
-          <w:color w:val="000000"/>
-          <w:sz w:val="22"/>
-          <w:szCs w:val="22"/>
-        </w:rPr>
-        <w:t>submodule</w:t>
-      </w:r>
-      <w:proofErr w:type="spellEnd"/>
-      <w:r>
-        <w:rPr>
-          <w:rFonts w:ascii="Menlo Regular" w:hAnsi="Menlo Regular" w:cs="Menlo Regular"/>
-          <w:color w:val="000000"/>
-          <w:sz w:val="22"/>
-          <w:szCs w:val="22"/>
-        </w:rPr>
-        <w:t xml:space="preserve"> update </w:t>
-      </w:r>
-      <w:r>
-        <w:rPr>
-          <w:rFonts w:ascii="Menlo Regular" w:hAnsi="Menlo Regular" w:cs="Menlo Regular"/>
-          <w:color w:val="000000"/>
-          <w:sz w:val="22"/>
-          <w:szCs w:val="22"/>
-        </w:rPr>
-        <w:t>--</w:t>
-      </w:r>
-      <w:proofErr w:type="spellStart"/>
-      <w:r>
-        <w:rPr>
-          <w:rFonts w:ascii="Menlo Regular" w:hAnsi="Menlo Regular" w:cs="Menlo Regular"/>
-          <w:color w:val="000000"/>
-          <w:sz w:val="22"/>
-          <w:szCs w:val="22"/>
-        </w:rPr>
-        <w:t>init</w:t>
-      </w:r>
-      <w:proofErr w:type="spellEnd"/>
-    </w:p>
-    <w:p>
-      <w:pPr>
-        <w:pStyle w:val="ListParagraph"/>
-      </w:pPr>
-      <w:proofErr w:type="gramStart"/>
-      <w:r>
-        <w:rPr>
-          <w:rFonts w:ascii="Menlo Regular" w:hAnsi="Menlo Regular" w:cs="Menlo Regular"/>
-          <w:color w:val="000000"/>
-          <w:sz w:val="22"/>
-          <w:szCs w:val="22"/>
-        </w:rPr>
-        <w:t>make</w:t>
-      </w:r>
-      <w:proofErr w:type="gramEnd"/>
-      <w:r>
-        <w:rPr>
-          <w:rFonts w:ascii="Menlo Regular" w:hAnsi="Menlo Regular" w:cs="Menlo Regular"/>
-          <w:color w:val="000000"/>
-          <w:sz w:val="22"/>
-          <w:szCs w:val="22"/>
-        </w:rPr>
-        <w:t xml:space="preserve"> HAVE_X11=no</w:t>
+        <w:t>make HAVE_X11=no</w:t>
       </w:r>
     </w:p>
     <w:p/>
@@ -657,15 +399,7 @@
         <w:t xml:space="preserve">in </w:t>
       </w:r>
       <w:r>
-        <w:t xml:space="preserve">when you build </w:t>
-      </w:r>
-      <w:proofErr w:type="spellStart"/>
-      <w:r>
-        <w:t>gsview</w:t>
-      </w:r>
-      <w:proofErr w:type="spellEnd"/>
-      <w:r>
-        <w:t>.</w:t>
+        <w:t>when you build gsview.</w:t>
       </w:r>
     </w:p>
     <w:p/>
@@ -678,55 +412,10 @@
         </w:numPr>
       </w:pPr>
       <w:r>
-        <w:t xml:space="preserve">Build </w:t>
-      </w:r>
-      <w:proofErr w:type="spellStart"/>
-      <w:r>
-        <w:t>ghostpdl</w:t>
-      </w:r>
-      <w:proofErr w:type="spellEnd"/>
-      <w:r>
-        <w:t xml:space="preserve">, </w:t>
-      </w:r>
-      <w:proofErr w:type="spellStart"/>
-      <w:r>
-        <w:t>xps</w:t>
-      </w:r>
-      <w:proofErr w:type="spellEnd"/>
-      <w:r>
-        <w:t xml:space="preserve"> and </w:t>
-      </w:r>
-      <w:proofErr w:type="spellStart"/>
-      <w:r>
-        <w:t>gs</w:t>
-      </w:r>
-      <w:proofErr w:type="spellEnd"/>
-      <w:r>
-        <w:t xml:space="preserve">.  This will produce </w:t>
-      </w:r>
-      <w:proofErr w:type="spellStart"/>
-      <w:r>
-        <w:t>gs</w:t>
-      </w:r>
-      <w:proofErr w:type="spellEnd"/>
-      <w:r>
-        <w:t xml:space="preserve"> and </w:t>
-      </w:r>
-      <w:proofErr w:type="spellStart"/>
-      <w:r>
-        <w:t>gxps</w:t>
-      </w:r>
-      <w:proofErr w:type="spellEnd"/>
-      <w:r>
-        <w:t xml:space="preserve"> </w:t>
-      </w:r>
-      <w:proofErr w:type="spellStart"/>
-      <w:r>
-        <w:t>executables</w:t>
-      </w:r>
-      <w:proofErr w:type="spellEnd"/>
-      <w:r>
-        <w:t xml:space="preserve"> that are included in the build.</w:t>
+        <w:t>Build ghostpdl</w:t>
+      </w:r>
+      <w:r>
+        <w:t>, xps and gs.  This will produce gs and gxps executables that are included in the build.</w:t>
       </w:r>
     </w:p>
     <w:p>
@@ -751,19 +440,19 @@
           <w:sz w:val="22"/>
           <w:szCs w:val="22"/>
         </w:rPr>
-        <w:t xml:space="preserve">cd </w:t>
-      </w:r>
-      <w:proofErr w:type="spellStart"/>
-      <w:r>
+        <w:t>cd qt-gsview/ghostpdl</w:t>
+      </w:r>
+    </w:p>
+    <w:p>
+      <w:pPr>
+        <w:pStyle w:val="ListParagraph"/>
         <w:rPr>
           <w:rFonts w:ascii="Menlo Regular" w:hAnsi="Menlo Regular" w:cs="Menlo Regular"/>
           <w:color w:val="000000"/>
           <w:sz w:val="22"/>
           <w:szCs w:val="22"/>
         </w:rPr>
-        <w:t>qt-gsview</w:t>
-      </w:r>
-      <w:proofErr w:type="spellEnd"/>
+      </w:pPr>
       <w:r>
         <w:rPr>
           <w:rFonts w:ascii="Menlo Regular" w:hAnsi="Menlo Regular" w:cs="Menlo Regular"/>
@@ -771,9 +460,8 @@
           <w:sz w:val="22"/>
           <w:szCs w:val="22"/>
         </w:rPr>
-        <w:t>/</w:t>
-      </w:r>
-      <w:proofErr w:type="spellStart"/>
+        <w:t>./</w:t>
+      </w:r>
       <w:r>
         <w:rPr>
           <w:rFonts w:ascii="Menlo Regular" w:hAnsi="Menlo Regular" w:cs="Menlo Regular"/>
@@ -781,9 +469,8 @@
           <w:sz w:val="22"/>
           <w:szCs w:val="22"/>
         </w:rPr>
-        <w:t>ghostpdl</w:t>
-      </w:r>
-      <w:proofErr w:type="spellEnd"/>
+        <w:t>autogen.sh</w:t>
+      </w:r>
     </w:p>
     <w:p>
       <w:pPr>
@@ -795,7 +482,6 @@
           <w:szCs w:val="22"/>
         </w:rPr>
       </w:pPr>
-      <w:proofErr w:type="gramStart"/>
       <w:r>
         <w:rPr>
           <w:rFonts w:ascii="Menlo Regular" w:hAnsi="Menlo Regular" w:cs="Menlo Regular"/>
@@ -803,40 +489,39 @@
           <w:sz w:val="22"/>
           <w:szCs w:val="22"/>
         </w:rPr>
-        <w:t>./</w:t>
-      </w:r>
-      <w:proofErr w:type="gramEnd"/>
-      <w:r>
+        <w:t>./configure --with-libiconv=no</w:t>
+      </w:r>
+    </w:p>
+    <w:p>
+      <w:pPr>
+        <w:pStyle w:val="ListParagraph"/>
         <w:rPr>
           <w:rFonts w:ascii="Menlo Regular" w:hAnsi="Menlo Regular" w:cs="Menlo Regular"/>
           <w:color w:val="000000"/>
           <w:sz w:val="22"/>
           <w:szCs w:val="22"/>
         </w:rPr>
-        <w:t>autogen.sh</w:t>
-      </w:r>
-    </w:p>
-    <w:p>
-      <w:pPr>
-        <w:pStyle w:val="ListParagraph"/>
+      </w:pPr>
+      <w:r>
         <w:rPr>
           <w:rFonts w:ascii="Menlo Regular" w:hAnsi="Menlo Regular" w:cs="Menlo Regular"/>
           <w:color w:val="000000"/>
           <w:sz w:val="22"/>
           <w:szCs w:val="22"/>
         </w:rPr>
-      </w:pPr>
-      <w:proofErr w:type="gramStart"/>
-      <w:r>
+        <w:t xml:space="preserve">make </w:t>
+      </w:r>
+    </w:p>
+    <w:p>
+      <w:pPr>
+        <w:pStyle w:val="ListParagraph"/>
         <w:rPr>
           <w:rFonts w:ascii="Menlo Regular" w:hAnsi="Menlo Regular" w:cs="Menlo Regular"/>
           <w:color w:val="000000"/>
           <w:sz w:val="22"/>
           <w:szCs w:val="22"/>
         </w:rPr>
-        <w:t>./</w:t>
-      </w:r>
-      <w:proofErr w:type="gramEnd"/>
+      </w:pPr>
       <w:r>
         <w:rPr>
           <w:rFonts w:ascii="Menlo Regular" w:hAnsi="Menlo Regular" w:cs="Menlo Regular"/>
@@ -844,19 +529,19 @@
           <w:sz w:val="22"/>
           <w:szCs w:val="22"/>
         </w:rPr>
-        <w:t>configure --with-</w:t>
-      </w:r>
-      <w:proofErr w:type="spellStart"/>
-      <w:r>
+        <w:t>make xps</w:t>
+      </w:r>
+    </w:p>
+    <w:p>
+      <w:pPr>
+        <w:pStyle w:val="ListParagraph"/>
         <w:rPr>
           <w:rFonts w:ascii="Menlo Regular" w:hAnsi="Menlo Regular" w:cs="Menlo Regular"/>
           <w:color w:val="000000"/>
           <w:sz w:val="22"/>
           <w:szCs w:val="22"/>
         </w:rPr>
-        <w:t>libiconv</w:t>
-      </w:r>
-      <w:proofErr w:type="spellEnd"/>
+      </w:pPr>
       <w:r>
         <w:rPr>
           <w:rFonts w:ascii="Menlo Regular" w:hAnsi="Menlo Regular" w:cs="Menlo Regular"/>
@@ -864,7 +549,7 @@
           <w:sz w:val="22"/>
           <w:szCs w:val="22"/>
         </w:rPr>
-        <w:t>=no</w:t>
+        <w:t>cd gs</w:t>
       </w:r>
     </w:p>
     <w:p>
@@ -877,7 +562,6 @@
           <w:szCs w:val="22"/>
         </w:rPr>
       </w:pPr>
-      <w:proofErr w:type="gramStart"/>
       <w:r>
         <w:rPr>
           <w:rFonts w:ascii="Menlo Regular" w:hAnsi="Menlo Regular" w:cs="Menlo Regular"/>
@@ -885,40 +569,39 @@
           <w:sz w:val="22"/>
           <w:szCs w:val="22"/>
         </w:rPr>
-        <w:t>make</w:t>
-      </w:r>
-      <w:proofErr w:type="gramEnd"/>
-      <w:r>
+        <w:t>./autogen.sh</w:t>
+      </w:r>
+    </w:p>
+    <w:p>
+      <w:pPr>
+        <w:pStyle w:val="ListParagraph"/>
         <w:rPr>
           <w:rFonts w:ascii="Menlo Regular" w:hAnsi="Menlo Regular" w:cs="Menlo Regular"/>
           <w:color w:val="000000"/>
           <w:sz w:val="22"/>
           <w:szCs w:val="22"/>
         </w:rPr>
-        <w:t xml:space="preserve"> </w:t>
-      </w:r>
-    </w:p>
-    <w:p>
-      <w:pPr>
-        <w:pStyle w:val="ListParagraph"/>
+      </w:pPr>
+      <w:r>
         <w:rPr>
           <w:rFonts w:ascii="Menlo Regular" w:hAnsi="Menlo Regular" w:cs="Menlo Regular"/>
           <w:color w:val="000000"/>
           <w:sz w:val="22"/>
           <w:szCs w:val="22"/>
         </w:rPr>
-      </w:pPr>
-      <w:proofErr w:type="gramStart"/>
-      <w:r>
+        <w:t>./configure --with-libiconv=no</w:t>
+      </w:r>
+    </w:p>
+    <w:p>
+      <w:pPr>
+        <w:pStyle w:val="ListParagraph"/>
         <w:rPr>
           <w:rFonts w:ascii="Menlo Regular" w:hAnsi="Menlo Regular" w:cs="Menlo Regular"/>
           <w:color w:val="000000"/>
           <w:sz w:val="22"/>
           <w:szCs w:val="22"/>
         </w:rPr>
-        <w:t>make</w:t>
-      </w:r>
-      <w:proofErr w:type="gramEnd"/>
+      </w:pPr>
       <w:r>
         <w:rPr>
           <w:rFonts w:ascii="Menlo Regular" w:hAnsi="Menlo Regular" w:cs="Menlo Regular"/>
@@ -926,154 +609,8 @@
           <w:sz w:val="22"/>
           <w:szCs w:val="22"/>
         </w:rPr>
-        <w:t xml:space="preserve"> </w:t>
-      </w:r>
-      <w:proofErr w:type="spellStart"/>
-      <w:r>
-        <w:rPr>
-          <w:rFonts w:ascii="Menlo Regular" w:hAnsi="Menlo Regular" w:cs="Menlo Regular"/>
-          <w:color w:val="000000"/>
-          <w:sz w:val="22"/>
-          <w:szCs w:val="22"/>
-        </w:rPr>
-        <w:t>xps</w:t>
-      </w:r>
-      <w:proofErr w:type="spellEnd"/>
-    </w:p>
-    <w:p>
-      <w:pPr>
-        <w:pStyle w:val="ListParagraph"/>
-        <w:rPr>
-          <w:rFonts w:ascii="Menlo Regular" w:hAnsi="Menlo Regular" w:cs="Menlo Regular"/>
-          <w:color w:val="000000"/>
-          <w:sz w:val="22"/>
-          <w:szCs w:val="22"/>
-        </w:rPr>
-      </w:pPr>
-      <w:r>
-        <w:rPr>
-          <w:rFonts w:ascii="Menlo Regular" w:hAnsi="Menlo Regular" w:cs="Menlo Regular"/>
-          <w:color w:val="000000"/>
-          <w:sz w:val="22"/>
-          <w:szCs w:val="22"/>
-        </w:rPr>
-        <w:t xml:space="preserve">cd </w:t>
-      </w:r>
-      <w:proofErr w:type="spellStart"/>
-      <w:r>
-        <w:rPr>
-          <w:rFonts w:ascii="Menlo Regular" w:hAnsi="Menlo Regular" w:cs="Menlo Regular"/>
-          <w:color w:val="000000"/>
-          <w:sz w:val="22"/>
-          <w:szCs w:val="22"/>
-        </w:rPr>
-        <w:t>gs</w:t>
-      </w:r>
-      <w:proofErr w:type="spellEnd"/>
-    </w:p>
-    <w:p>
-      <w:pPr>
-        <w:pStyle w:val="ListParagraph"/>
-        <w:rPr>
-          <w:rFonts w:ascii="Menlo Regular" w:hAnsi="Menlo Regular" w:cs="Menlo Regular"/>
-          <w:color w:val="000000"/>
-          <w:sz w:val="22"/>
-          <w:szCs w:val="22"/>
-        </w:rPr>
-      </w:pPr>
-      <w:proofErr w:type="gramStart"/>
-      <w:r>
-        <w:rPr>
-          <w:rFonts w:ascii="Menlo Regular" w:hAnsi="Menlo Regular" w:cs="Menlo Regular"/>
-          <w:color w:val="000000"/>
-          <w:sz w:val="22"/>
-          <w:szCs w:val="22"/>
-        </w:rPr>
-        <w:t>./</w:t>
-      </w:r>
-      <w:proofErr w:type="gramEnd"/>
-      <w:r>
-        <w:rPr>
-          <w:rFonts w:ascii="Menlo Regular" w:hAnsi="Menlo Regular" w:cs="Menlo Regular"/>
-          <w:color w:val="000000"/>
-          <w:sz w:val="22"/>
-          <w:szCs w:val="22"/>
-        </w:rPr>
-        <w:t>autogen.sh</w:t>
-      </w:r>
-    </w:p>
-    <w:p>
-      <w:pPr>
-        <w:pStyle w:val="ListParagraph"/>
-        <w:rPr>
-          <w:rFonts w:ascii="Menlo Regular" w:hAnsi="Menlo Regular" w:cs="Menlo Regular"/>
-          <w:color w:val="000000"/>
-          <w:sz w:val="22"/>
-          <w:szCs w:val="22"/>
-        </w:rPr>
-      </w:pPr>
-      <w:proofErr w:type="gramStart"/>
-      <w:r>
-        <w:rPr>
-          <w:rFonts w:ascii="Menlo Regular" w:hAnsi="Menlo Regular" w:cs="Menlo Regular"/>
-          <w:color w:val="000000"/>
-          <w:sz w:val="22"/>
-          <w:szCs w:val="22"/>
-        </w:rPr>
-        <w:t>./</w:t>
-      </w:r>
-      <w:proofErr w:type="gramEnd"/>
-      <w:r>
-        <w:rPr>
-          <w:rFonts w:ascii="Menlo Regular" w:hAnsi="Menlo Regular" w:cs="Menlo Regular"/>
-          <w:color w:val="000000"/>
-          <w:sz w:val="22"/>
-          <w:szCs w:val="22"/>
-        </w:rPr>
-        <w:t>configure --with-</w:t>
-      </w:r>
-      <w:proofErr w:type="spellStart"/>
-      <w:r>
-        <w:rPr>
-          <w:rFonts w:ascii="Menlo Regular" w:hAnsi="Menlo Regular" w:cs="Menlo Regular"/>
-          <w:color w:val="000000"/>
-          <w:sz w:val="22"/>
-          <w:szCs w:val="22"/>
-        </w:rPr>
-        <w:t>libiconv</w:t>
-      </w:r>
-      <w:proofErr w:type="spellEnd"/>
-      <w:r>
-        <w:rPr>
-          <w:rFonts w:ascii="Menlo Regular" w:hAnsi="Menlo Regular" w:cs="Menlo Regular"/>
-          <w:color w:val="000000"/>
-          <w:sz w:val="22"/>
-          <w:szCs w:val="22"/>
-        </w:rPr>
-        <w:t>=no</w:t>
-      </w:r>
-    </w:p>
-    <w:p>
-      <w:pPr>
-        <w:pStyle w:val="ListParagraph"/>
-        <w:rPr>
-          <w:rFonts w:ascii="Menlo Regular" w:hAnsi="Menlo Regular" w:cs="Menlo Regular"/>
-          <w:color w:val="000000"/>
-          <w:sz w:val="22"/>
-          <w:szCs w:val="22"/>
-        </w:rPr>
-      </w:pPr>
-      <w:proofErr w:type="gramStart"/>
-      <w:r>
-        <w:rPr>
-          <w:rFonts w:ascii="Menlo Regular" w:hAnsi="Menlo Regular" w:cs="Menlo Regular"/>
-          <w:color w:val="000000"/>
-          <w:sz w:val="22"/>
-          <w:szCs w:val="22"/>
-        </w:rPr>
         <w:t>make</w:t>
       </w:r>
-      <w:proofErr w:type="gramEnd"/>
     </w:p>
     <w:p/>
     <w:p>
@@ -1086,15 +623,7 @@
       </w:pPr>
       <w:r>
         <w:lastRenderedPageBreak/>
-        <w:t xml:space="preserve">Open gsview.pro using </w:t>
-      </w:r>
-      <w:proofErr w:type="spellStart"/>
-      <w:r>
-        <w:t>Qt</w:t>
-      </w:r>
-      <w:proofErr w:type="spellEnd"/>
-      <w:r>
-        <w:t xml:space="preserve"> Creator (just installed in step 2).</w:t>
+        <w:t>Open gsview.pro using Qt Creator (just installed in step 2).</w:t>
       </w:r>
       <w:r>
         <w:t xml:space="preserve">  The first time, you’ll be as</w:t>
@@ -1106,29 +635,13 @@
         <w:t>elect the kit called “</w:t>
       </w:r>
       <w:r>
-        <w:t xml:space="preserve">Desktop </w:t>
-      </w:r>
-      <w:proofErr w:type="spellStart"/>
-      <w:r>
-        <w:t>Qt</w:t>
-      </w:r>
-      <w:proofErr w:type="spellEnd"/>
-      <w:r>
-        <w:t xml:space="preserve"> 5.4.0 clang 64bit</w:t>
+        <w:t>Desktop Qt 5.4.0 clang 64bit</w:t>
       </w:r>
       <w:r>
         <w:t>” and click “Configure Project”.</w:t>
       </w:r>
       <w:r>
-        <w:t xml:space="preserve">  For Linux, select “Desktop </w:t>
-      </w:r>
-      <w:proofErr w:type="spellStart"/>
-      <w:r>
-        <w:t>Qt</w:t>
-      </w:r>
-      <w:proofErr w:type="spellEnd"/>
-      <w:r>
-        <w:t xml:space="preserve"> 5.3 GCC 64bit”.</w:t>
+        <w:t xml:space="preserve">  For Linux, select “Desktop Qt 5.3 GCC 64bit”.</w:t>
       </w:r>
     </w:p>
     <w:p>
@@ -1167,13 +680,8 @@
         <w:t>“Run</w:t>
       </w:r>
       <w:r>
-        <w:t xml:space="preserve"> </w:t>
-      </w:r>
-      <w:proofErr w:type="spellStart"/>
-      <w:r>
-        <w:t>qmake</w:t>
-      </w:r>
-      <w:proofErr w:type="spellEnd"/>
+        <w:t xml:space="preserve"> qmake</w:t>
+      </w:r>
       <w:r>
         <w:t>”</w:t>
       </w:r>
@@ -1181,15 +689,7 @@
         <w:t xml:space="preserve"> (found under the Build menu).</w:t>
       </w:r>
       <w:r>
-        <w:t xml:space="preserve">  This creates the shadow build directory and creates the </w:t>
-      </w:r>
-      <w:proofErr w:type="spellStart"/>
-      <w:r>
-        <w:t>makefile</w:t>
-      </w:r>
-      <w:proofErr w:type="spellEnd"/>
-      <w:r>
-        <w:t xml:space="preserve"> that will be used.</w:t>
+        <w:t xml:space="preserve">  This creates the shadow build directory and creates the makefile that will be used.</w:t>
       </w:r>
     </w:p>
     <w:p/>
@@ -1293,35 +793,7 @@
         <w:rPr>
           <w:rFonts w:cs="Courier"/>
         </w:rPr>
-        <w:t>, we’re linking using –</w:t>
-      </w:r>
-      <w:proofErr w:type="spellStart"/>
-      <w:r>
-        <w:rPr>
-          <w:rFonts w:cs="Courier"/>
-        </w:rPr>
-        <w:t>rpath</w:t>
-      </w:r>
-      <w:proofErr w:type="spellEnd"/>
-      <w:r>
-        <w:rPr>
-          <w:rFonts w:cs="Courier"/>
-        </w:rPr>
-        <w:t xml:space="preserve"> so the </w:t>
-      </w:r>
-      <w:proofErr w:type="spellStart"/>
-      <w:r>
-        <w:rPr>
-          <w:rFonts w:cs="Courier"/>
-        </w:rPr>
-        <w:t>Qt</w:t>
-      </w:r>
-      <w:proofErr w:type="spellEnd"/>
-      <w:r>
-        <w:rPr>
-          <w:rFonts w:cs="Courier"/>
-        </w:rPr>
-        <w:t xml:space="preserve"> shared libraries can be </w:t>
+        <w:t xml:space="preserve">, we’re linking using –rpath so the Qt shared libraries can be </w:t>
       </w:r>
       <w:r>
         <w:rPr>
@@ -1432,7 +904,6 @@
         </w:rPr>
         <w:t xml:space="preserve">  </w:t>
       </w:r>
-      <w:proofErr w:type="gramStart"/>
       <w:r>
         <w:rPr>
           <w:rFonts w:ascii="Courier" w:hAnsi="Courier" w:cs="Courier"/>
@@ -1442,7 +913,6 @@
         </w:rPr>
         <w:t>look</w:t>
       </w:r>
-      <w:proofErr w:type="gramEnd"/>
       <w:r>
         <w:rPr>
           <w:rFonts w:ascii="Courier" w:hAnsi="Courier" w:cs="Courier"/>
@@ -1579,8 +1049,6 @@
         </w:rPr>
         <w:t xml:space="preserve">  </w:t>
       </w:r>
-      <w:proofErr w:type="spellStart"/>
-      <w:proofErr w:type="gramStart"/>
       <w:r>
         <w:rPr>
           <w:rFonts w:ascii="Courier" w:hAnsi="Courier" w:cs="Courier"/>
@@ -1590,8 +1058,6 @@
         </w:rPr>
         <w:t>unix</w:t>
       </w:r>
-      <w:proofErr w:type="spellEnd"/>
-      <w:proofErr w:type="gramEnd"/>
       <w:r>
         <w:rPr>
           <w:rFonts w:ascii="Courier" w:hAnsi="Courier" w:cs="Courier"/>
@@ -1674,7 +1140,6 @@
           <w:szCs w:val="20"/>
         </w:rPr>
       </w:pPr>
-      <w:proofErr w:type="gramStart"/>
       <w:r>
         <w:rPr>
           <w:rFonts w:ascii="Courier" w:hAnsi="Courier" w:cs="Courier"/>
@@ -1690,26 +1155,7 @@
           <w:sz w:val="20"/>
           <w:szCs w:val="20"/>
         </w:rPr>
-        <w:t>(</w:t>
-      </w:r>
-      <w:proofErr w:type="spellStart"/>
-      <w:proofErr w:type="gramEnd"/>
-      <w:r>
-        <w:rPr>
-          <w:rFonts w:ascii="Courier" w:hAnsi="Courier" w:cs="Courier"/>
-          <w:sz w:val="20"/>
-          <w:szCs w:val="20"/>
-        </w:rPr>
-        <w:t>release,debug|release</w:t>
-      </w:r>
-      <w:proofErr w:type="spellEnd"/>
-      <w:r>
-        <w:rPr>
-          <w:rFonts w:ascii="Courier" w:hAnsi="Courier" w:cs="Courier"/>
-          <w:sz w:val="20"/>
-          <w:szCs w:val="20"/>
-        </w:rPr>
-        <w:t>)</w:t>
+        <w:t>(release,debug|release)</w:t>
       </w:r>
       <w:r>
         <w:rPr>
@@ -1765,36 +1211,14 @@
         </w:rPr>
         <w:t xml:space="preserve">    </w:t>
       </w:r>
-      <w:proofErr w:type="spellStart"/>
-      <w:proofErr w:type="gramStart"/>
-      <w:r>
-        <w:rPr>
-          <w:rFonts w:ascii="Courier" w:hAnsi="Courier" w:cs="Courier"/>
-          <w:sz w:val="20"/>
-          <w:szCs w:val="20"/>
-        </w:rPr>
-        <w:t>unix</w:t>
-      </w:r>
-      <w:proofErr w:type="spellEnd"/>
-      <w:proofErr w:type="gramEnd"/>
-      <w:r>
-        <w:rPr>
-          <w:rFonts w:ascii="Courier" w:hAnsi="Courier" w:cs="Courier"/>
-          <w:sz w:val="20"/>
-          <w:szCs w:val="20"/>
-        </w:rPr>
-        <w:t>:!</w:t>
-      </w:r>
-      <w:proofErr w:type="spellStart"/>
-      <w:r>
-        <w:rPr>
-          <w:rFonts w:ascii="Courier" w:hAnsi="Courier" w:cs="Courier"/>
-          <w:sz w:val="20"/>
-          <w:szCs w:val="20"/>
-        </w:rPr>
-        <w:t>macx</w:t>
-      </w:r>
-      <w:proofErr w:type="spellEnd"/>
+      <w:r>
+        <w:rPr>
+          <w:rFonts w:ascii="Courier" w:hAnsi="Courier" w:cs="Courier"/>
+          <w:sz w:val="20"/>
+          <w:szCs w:val="20"/>
+        </w:rPr>
+        <w:t>unix:!macx</w:t>
+      </w:r>
       <w:r>
         <w:rPr>
           <w:rFonts w:ascii="Courier" w:hAnsi="Courier" w:cs="Courier"/>
@@ -1890,45 +1314,7 @@
           <w:sz w:val="20"/>
           <w:szCs w:val="20"/>
         </w:rPr>
-        <w:t>"-</w:t>
-      </w:r>
-      <w:proofErr w:type="spellStart"/>
-      <w:r>
-        <w:rPr>
-          <w:rFonts w:ascii="Courier" w:hAnsi="Courier" w:cs="Courier"/>
-          <w:sz w:val="20"/>
-          <w:szCs w:val="20"/>
-        </w:rPr>
-        <w:t>Wl</w:t>
-      </w:r>
-      <w:proofErr w:type="spellEnd"/>
-      <w:proofErr w:type="gramStart"/>
-      <w:r>
-        <w:rPr>
-          <w:rFonts w:ascii="Courier" w:hAnsi="Courier" w:cs="Courier"/>
-          <w:sz w:val="20"/>
-          <w:szCs w:val="20"/>
-        </w:rPr>
-        <w:t>,-</w:t>
-      </w:r>
-      <w:proofErr w:type="spellStart"/>
-      <w:proofErr w:type="gramEnd"/>
-      <w:r>
-        <w:rPr>
-          <w:rFonts w:ascii="Courier" w:hAnsi="Courier" w:cs="Courier"/>
-          <w:sz w:val="20"/>
-          <w:szCs w:val="20"/>
-        </w:rPr>
-        <w:t>rpath</w:t>
-      </w:r>
-      <w:proofErr w:type="spellEnd"/>
-      <w:r>
-        <w:rPr>
-          <w:rFonts w:ascii="Courier" w:hAnsi="Courier" w:cs="Courier"/>
-          <w:sz w:val="20"/>
-          <w:szCs w:val="20"/>
-        </w:rPr>
-        <w:t>,\'\$$ORIGIN/libs\'"</w:t>
+        <w:t>"-Wl,-rpath,\'\$$ORIGIN/libs\'"</w:t>
       </w:r>
     </w:p>
     <w:p>
@@ -2063,19 +1449,11 @@
           <w:rFonts w:cs="Courier"/>
         </w:rPr>
       </w:pPr>
-      <w:proofErr w:type="gramStart"/>
       <w:r>
         <w:rPr>
           <w:rFonts w:cs="Courier"/>
         </w:rPr>
-        <w:t>defining</w:t>
-      </w:r>
-      <w:proofErr w:type="gramEnd"/>
-      <w:r>
-        <w:rPr>
-          <w:rFonts w:cs="Courier"/>
-        </w:rPr>
-        <w:t xml:space="preserve"> this will cause the code to use CUPS for printing when it can.</w:t>
+        <w:t>defining this will cause the code to use CUPS for printing when it can.</w:t>
       </w:r>
       <w:r>
         <w:rPr>
@@ -2138,8 +1516,6 @@
           <w:szCs w:val="20"/>
         </w:rPr>
       </w:pPr>
-      <w:proofErr w:type="spellStart"/>
-      <w:proofErr w:type="gramStart"/>
       <w:r>
         <w:rPr>
           <w:rFonts w:ascii="Courier" w:hAnsi="Courier" w:cs="Courier"/>
@@ -2147,18 +1523,7 @@
           <w:sz w:val="20"/>
           <w:szCs w:val="20"/>
         </w:rPr>
-        <w:t>unix</w:t>
-      </w:r>
-      <w:proofErr w:type="spellEnd"/>
-      <w:proofErr w:type="gramEnd"/>
-      <w:r>
-        <w:rPr>
-          <w:rFonts w:ascii="Courier" w:hAnsi="Courier" w:cs="Courier"/>
-          <w:color w:val="008000"/>
-          <w:sz w:val="20"/>
-          <w:szCs w:val="20"/>
-        </w:rPr>
-        <w:t>:</w:t>
+        <w:t>unix:</w:t>
       </w:r>
       <w:r>
         <w:rPr>
@@ -2440,7 +1805,6 @@
           <w:rFonts w:cs="Courier"/>
         </w:rPr>
       </w:pPr>
-      <w:proofErr w:type="gramStart"/>
       <w:r>
         <w:rPr>
           <w:rFonts w:cs="Courier"/>
@@ -2451,14 +1815,7 @@
         <w:rPr>
           <w:rFonts w:cs="Courier"/>
         </w:rPr>
-        <w:t>.</w:t>
-      </w:r>
-      <w:proofErr w:type="gramEnd"/>
-      <w:r>
-        <w:rPr>
-          <w:rFonts w:cs="Courier"/>
-        </w:rPr>
-        <w:t xml:space="preserve">  Order is important.</w:t>
+        <w:t>.  Order is important.</w:t>
       </w:r>
     </w:p>
     <w:p>
@@ -2573,25 +1930,7 @@
           <w:sz w:val="20"/>
           <w:szCs w:val="20"/>
         </w:rPr>
-        <w:t>/</w:t>
-      </w:r>
-      <w:proofErr w:type="spellStart"/>
-      <w:r>
-        <w:rPr>
-          <w:rFonts w:ascii="Courier" w:hAnsi="Courier" w:cs="Courier"/>
-          <w:sz w:val="20"/>
-          <w:szCs w:val="20"/>
-        </w:rPr>
-        <w:t>mupdf</w:t>
-      </w:r>
-      <w:proofErr w:type="spellEnd"/>
-      <w:r>
-        <w:rPr>
-          <w:rFonts w:ascii="Courier" w:hAnsi="Courier" w:cs="Courier"/>
-          <w:sz w:val="20"/>
-          <w:szCs w:val="20"/>
-        </w:rPr>
-        <w:t>/build/debug/</w:t>
+        <w:t>/mupdf/build/debug/</w:t>
       </w:r>
     </w:p>
     <w:p>
@@ -2622,25 +1961,13 @@
           <w:szCs w:val="20"/>
         </w:rPr>
       </w:pPr>
-      <w:proofErr w:type="spellStart"/>
-      <w:proofErr w:type="gramStart"/>
-      <w:r>
-        <w:rPr>
-          <w:rFonts w:ascii="Courier" w:hAnsi="Courier" w:cs="Courier"/>
-          <w:sz w:val="20"/>
-          <w:szCs w:val="20"/>
-        </w:rPr>
-        <w:t>unix</w:t>
-      </w:r>
-      <w:proofErr w:type="spellEnd"/>
-      <w:proofErr w:type="gramEnd"/>
-      <w:r>
-        <w:rPr>
-          <w:rFonts w:ascii="Courier" w:hAnsi="Courier" w:cs="Courier"/>
-          <w:sz w:val="20"/>
-          <w:szCs w:val="20"/>
-        </w:rPr>
-        <w:t>:</w:t>
+      <w:r>
+        <w:rPr>
+          <w:rFonts w:ascii="Courier" w:hAnsi="Courier" w:cs="Courier"/>
+          <w:sz w:val="20"/>
+          <w:szCs w:val="20"/>
+        </w:rPr>
+        <w:t>unix:</w:t>
       </w:r>
       <w:r>
         <w:rPr>
@@ -2692,45 +2019,25 @@
           <w:sz w:val="20"/>
           <w:szCs w:val="20"/>
         </w:rPr>
-        <w:t>-</w:t>
-      </w:r>
-      <w:proofErr w:type="spellStart"/>
-      <w:r>
-        <w:rPr>
-          <w:rFonts w:ascii="Courier" w:hAnsi="Courier" w:cs="Courier"/>
-          <w:sz w:val="20"/>
-          <w:szCs w:val="20"/>
-        </w:rPr>
-        <w:t>lmupdf</w:t>
-      </w:r>
-      <w:proofErr w:type="spellEnd"/>
-      <w:r>
-        <w:rPr>
-          <w:rFonts w:ascii="Courier" w:hAnsi="Courier" w:cs="Courier"/>
-          <w:color w:val="C0C0C0"/>
-          <w:sz w:val="20"/>
-          <w:szCs w:val="20"/>
-        </w:rPr>
-        <w:t xml:space="preserve"> </w:t>
-      </w:r>
-      <w:r>
-        <w:rPr>
-          <w:rFonts w:ascii="Courier" w:hAnsi="Courier" w:cs="Courier"/>
-          <w:sz w:val="20"/>
-          <w:szCs w:val="20"/>
-        </w:rPr>
-        <w:t>-</w:t>
-      </w:r>
-      <w:proofErr w:type="spellStart"/>
-      <w:r>
-        <w:rPr>
-          <w:rFonts w:ascii="Courier" w:hAnsi="Courier" w:cs="Courier"/>
-          <w:sz w:val="20"/>
-          <w:szCs w:val="20"/>
-        </w:rPr>
-        <w:t>lfreetype</w:t>
-      </w:r>
-      <w:proofErr w:type="spellEnd"/>
+        <w:t>-lmupdf</w:t>
+      </w:r>
+      <w:r>
+        <w:rPr>
+          <w:rFonts w:ascii="Courier" w:hAnsi="Courier" w:cs="Courier"/>
+          <w:color w:val="C0C0C0"/>
+          <w:sz w:val="20"/>
+          <w:szCs w:val="20"/>
+        </w:rPr>
+        <w:t xml:space="preserve"> </w:t>
+      </w:r>
+      <w:r>
+        <w:rPr>
+          <w:rFonts w:ascii="Courier" w:hAnsi="Courier" w:cs="Courier"/>
+          <w:sz w:val="20"/>
+          <w:szCs w:val="20"/>
+        </w:rPr>
+        <w:t>-lfreetype</w:t>
+      </w:r>
       <w:r>
         <w:rPr>
           <w:rFonts w:ascii="Courier" w:hAnsi="Courier" w:cs="Courier"/>
@@ -2763,18 +2070,8 @@
           <w:sz w:val="20"/>
           <w:szCs w:val="20"/>
         </w:rPr>
-        <w:t>-</w:t>
-      </w:r>
-      <w:proofErr w:type="spellStart"/>
-      <w:r>
-        <w:rPr>
-          <w:rFonts w:ascii="Courier" w:hAnsi="Courier" w:cs="Courier"/>
-          <w:sz w:val="20"/>
-          <w:szCs w:val="20"/>
-        </w:rPr>
-        <w:t>ljpeg</w:t>
-      </w:r>
-      <w:proofErr w:type="spellEnd"/>
+        <w:t>-ljpeg</w:t>
+      </w:r>
       <w:r>
         <w:rPr>
           <w:rFonts w:ascii="Courier" w:hAnsi="Courier" w:cs="Courier"/>
@@ -2837,101 +2134,59 @@
           <w:sz w:val="20"/>
           <w:szCs w:val="20"/>
         </w:rPr>
-        <w:t>-</w:t>
-      </w:r>
-      <w:proofErr w:type="spellStart"/>
-      <w:proofErr w:type="gramStart"/>
-      <w:r>
-        <w:rPr>
-          <w:rFonts w:ascii="Courier" w:hAnsi="Courier" w:cs="Courier"/>
-          <w:sz w:val="20"/>
-          <w:szCs w:val="20"/>
-        </w:rPr>
-        <w:t>lopenjpeg</w:t>
-      </w:r>
-      <w:proofErr w:type="spellEnd"/>
-      <w:proofErr w:type="gramEnd"/>
-      <w:r>
-        <w:rPr>
-          <w:rFonts w:ascii="Courier" w:hAnsi="Courier" w:cs="Courier"/>
-          <w:color w:val="C0C0C0"/>
-          <w:sz w:val="20"/>
-          <w:szCs w:val="20"/>
-        </w:rPr>
-        <w:t xml:space="preserve"> </w:t>
-      </w:r>
-      <w:r>
-        <w:rPr>
-          <w:rFonts w:ascii="Courier" w:hAnsi="Courier" w:cs="Courier"/>
-          <w:sz w:val="20"/>
-          <w:szCs w:val="20"/>
-        </w:rPr>
-        <w:t>-</w:t>
-      </w:r>
-      <w:proofErr w:type="spellStart"/>
-      <w:r>
-        <w:rPr>
-          <w:rFonts w:ascii="Courier" w:hAnsi="Courier" w:cs="Courier"/>
-          <w:sz w:val="20"/>
-          <w:szCs w:val="20"/>
-        </w:rPr>
-        <w:t>lz</w:t>
-      </w:r>
-      <w:proofErr w:type="spellEnd"/>
-      <w:r>
-        <w:rPr>
-          <w:rFonts w:ascii="Courier" w:hAnsi="Courier" w:cs="Courier"/>
-          <w:color w:val="C0C0C0"/>
-          <w:sz w:val="20"/>
-          <w:szCs w:val="20"/>
-        </w:rPr>
-        <w:t xml:space="preserve"> </w:t>
-      </w:r>
-      <w:r>
-        <w:rPr>
-          <w:rFonts w:ascii="Courier" w:hAnsi="Courier" w:cs="Courier"/>
-          <w:sz w:val="20"/>
-          <w:szCs w:val="20"/>
-        </w:rPr>
-        <w:t>-</w:t>
-      </w:r>
-      <w:proofErr w:type="spellStart"/>
-      <w:r>
-        <w:rPr>
-          <w:rFonts w:ascii="Courier" w:hAnsi="Courier" w:cs="Courier"/>
-          <w:sz w:val="20"/>
-          <w:szCs w:val="20"/>
-        </w:rPr>
-        <w:t>lmujs</w:t>
-      </w:r>
-      <w:proofErr w:type="spellEnd"/>
-      <w:r>
-        <w:rPr>
-          <w:rFonts w:ascii="Courier" w:hAnsi="Courier" w:cs="Courier"/>
-          <w:color w:val="C0C0C0"/>
-          <w:sz w:val="20"/>
-          <w:szCs w:val="20"/>
-        </w:rPr>
-        <w:t xml:space="preserve"> </w:t>
-      </w:r>
-      <w:r>
-        <w:rPr>
-          <w:rFonts w:ascii="Courier" w:hAnsi="Courier" w:cs="Courier"/>
-          <w:sz w:val="20"/>
-          <w:szCs w:val="20"/>
-        </w:rPr>
-        <w:t>-</w:t>
-      </w:r>
-      <w:proofErr w:type="spellStart"/>
-      <w:r>
-        <w:rPr>
-          <w:rFonts w:ascii="Courier" w:hAnsi="Courier" w:cs="Courier"/>
-          <w:sz w:val="20"/>
-          <w:szCs w:val="20"/>
-        </w:rPr>
-        <w:t>lcups</w:t>
-      </w:r>
-      <w:proofErr w:type="spellEnd"/>
+        <w:t>-lopenjpeg</w:t>
+      </w:r>
+      <w:r>
+        <w:rPr>
+          <w:rFonts w:ascii="Courier" w:hAnsi="Courier" w:cs="Courier"/>
+          <w:color w:val="C0C0C0"/>
+          <w:sz w:val="20"/>
+          <w:szCs w:val="20"/>
+        </w:rPr>
+        <w:t xml:space="preserve"> </w:t>
+      </w:r>
+      <w:r>
+        <w:rPr>
+          <w:rFonts w:ascii="Courier" w:hAnsi="Courier" w:cs="Courier"/>
+          <w:sz w:val="20"/>
+          <w:szCs w:val="20"/>
+        </w:rPr>
+        <w:t>-lz</w:t>
+      </w:r>
+      <w:r>
+        <w:rPr>
+          <w:rFonts w:ascii="Courier" w:hAnsi="Courier" w:cs="Courier"/>
+          <w:color w:val="C0C0C0"/>
+          <w:sz w:val="20"/>
+          <w:szCs w:val="20"/>
+        </w:rPr>
+        <w:t xml:space="preserve"> </w:t>
+      </w:r>
+      <w:r>
+        <w:rPr>
+          <w:rFonts w:ascii="Courier" w:hAnsi="Courier" w:cs="Courier"/>
+          <w:sz w:val="20"/>
+          <w:szCs w:val="20"/>
+        </w:rPr>
+        <w:t>-lmujs</w:t>
+      </w:r>
+      <w:r>
+        <w:rPr>
+          <w:rFonts w:ascii="Courier" w:hAnsi="Courier" w:cs="Courier"/>
+          <w:color w:val="C0C0C0"/>
+          <w:sz w:val="20"/>
+          <w:szCs w:val="20"/>
+        </w:rPr>
+        <w:t xml:space="preserve"> </w:t>
+      </w:r>
+      <w:r>
+        <w:rPr>
+          <w:rFonts w:ascii="Courier" w:hAnsi="Courier" w:cs="Courier"/>
+          <w:sz w:val="20"/>
+          <w:szCs w:val="20"/>
+        </w:rPr>
+        <w:t>-lcups</w:t>
+      </w:r>
     </w:p>
     <w:p>
       <w:pPr>
@@ -2960,25 +2215,13 @@
           <w:szCs w:val="20"/>
         </w:rPr>
       </w:pPr>
-      <w:proofErr w:type="spellStart"/>
-      <w:proofErr w:type="gramStart"/>
-      <w:r>
-        <w:rPr>
-          <w:rFonts w:ascii="Courier" w:hAnsi="Courier" w:cs="Courier"/>
-          <w:sz w:val="20"/>
-          <w:szCs w:val="20"/>
-        </w:rPr>
-        <w:t>macx</w:t>
-      </w:r>
-      <w:proofErr w:type="spellEnd"/>
-      <w:proofErr w:type="gramEnd"/>
-      <w:r>
-        <w:rPr>
-          <w:rFonts w:ascii="Courier" w:hAnsi="Courier" w:cs="Courier"/>
-          <w:sz w:val="20"/>
-          <w:szCs w:val="20"/>
-        </w:rPr>
-        <w:t>:</w:t>
+      <w:r>
+        <w:rPr>
+          <w:rFonts w:ascii="Courier" w:hAnsi="Courier" w:cs="Courier"/>
+          <w:sz w:val="20"/>
+          <w:szCs w:val="20"/>
+        </w:rPr>
+        <w:t>macx:</w:t>
       </w:r>
       <w:r>
         <w:rPr>
@@ -3030,45 +2273,25 @@
           <w:sz w:val="20"/>
           <w:szCs w:val="20"/>
         </w:rPr>
-        <w:t>-</w:t>
-      </w:r>
-      <w:proofErr w:type="spellStart"/>
-      <w:r>
-        <w:rPr>
-          <w:rFonts w:ascii="Courier" w:hAnsi="Courier" w:cs="Courier"/>
-          <w:sz w:val="20"/>
-          <w:szCs w:val="20"/>
-        </w:rPr>
-        <w:t>lssl</w:t>
-      </w:r>
-      <w:proofErr w:type="spellEnd"/>
-      <w:r>
-        <w:rPr>
-          <w:rFonts w:ascii="Courier" w:hAnsi="Courier" w:cs="Courier"/>
-          <w:color w:val="C0C0C0"/>
-          <w:sz w:val="20"/>
-          <w:szCs w:val="20"/>
-        </w:rPr>
-        <w:t xml:space="preserve"> </w:t>
-      </w:r>
-      <w:r>
-        <w:rPr>
-          <w:rFonts w:ascii="Courier" w:hAnsi="Courier" w:cs="Courier"/>
-          <w:sz w:val="20"/>
-          <w:szCs w:val="20"/>
-        </w:rPr>
-        <w:t>-</w:t>
-      </w:r>
-      <w:proofErr w:type="spellStart"/>
-      <w:r>
-        <w:rPr>
-          <w:rFonts w:ascii="Courier" w:hAnsi="Courier" w:cs="Courier"/>
-          <w:sz w:val="20"/>
-          <w:szCs w:val="20"/>
-        </w:rPr>
-        <w:t>lcrypto</w:t>
-      </w:r>
-      <w:proofErr w:type="spellEnd"/>
+        <w:t>-lssl</w:t>
+      </w:r>
+      <w:r>
+        <w:rPr>
+          <w:rFonts w:ascii="Courier" w:hAnsi="Courier" w:cs="Courier"/>
+          <w:color w:val="C0C0C0"/>
+          <w:sz w:val="20"/>
+          <w:szCs w:val="20"/>
+        </w:rPr>
+        <w:t xml:space="preserve"> </w:t>
+      </w:r>
+      <w:r>
+        <w:rPr>
+          <w:rFonts w:ascii="Courier" w:hAnsi="Courier" w:cs="Courier"/>
+          <w:sz w:val="20"/>
+          <w:szCs w:val="20"/>
+        </w:rPr>
+        <w:t>-lcrypto</w:t>
+      </w:r>
     </w:p>
     <w:p>
       <w:pPr>
@@ -3119,49 +2342,11 @@
           <w:rFonts w:cs="Courier"/>
         </w:rPr>
       </w:pPr>
-      <w:proofErr w:type="spellStart"/>
-      <w:proofErr w:type="gramStart"/>
       <w:r>
         <w:rPr>
           <w:rFonts w:cs="Courier"/>
         </w:rPr>
-        <w:t>gs</w:t>
-      </w:r>
-      <w:proofErr w:type="spellEnd"/>
-      <w:proofErr w:type="gramEnd"/>
-      <w:r>
-        <w:rPr>
-          <w:rFonts w:cs="Courier"/>
-        </w:rPr>
-        <w:t xml:space="preserve"> and </w:t>
-      </w:r>
-      <w:proofErr w:type="spellStart"/>
-      <w:r>
-        <w:rPr>
-          <w:rFonts w:cs="Courier"/>
-        </w:rPr>
-        <w:t>gxps</w:t>
-      </w:r>
-      <w:proofErr w:type="spellEnd"/>
-      <w:r>
-        <w:rPr>
-          <w:rFonts w:cs="Courier"/>
-        </w:rPr>
-        <w:t xml:space="preserve"> </w:t>
-      </w:r>
-      <w:proofErr w:type="spellStart"/>
-      <w:r>
-        <w:rPr>
-          <w:rFonts w:cs="Courier"/>
-        </w:rPr>
-        <w:t>executables</w:t>
-      </w:r>
-      <w:proofErr w:type="spellEnd"/>
-      <w:r>
-        <w:rPr>
-          <w:rFonts w:cs="Courier"/>
-        </w:rPr>
-        <w:t xml:space="preserve"> are copied into an adjacent apps folder:</w:t>
+        <w:t>gs and gxps executables are copied into an adjacent apps folder:</w:t>
       </w:r>
     </w:p>
     <w:p>
@@ -3216,8 +2401,6 @@
           <w:szCs w:val="20"/>
         </w:rPr>
       </w:pPr>
-      <w:proofErr w:type="spellStart"/>
-      <w:proofErr w:type="gramStart"/>
       <w:r>
         <w:rPr>
           <w:rFonts w:ascii="Courier" w:hAnsi="Courier" w:cs="Courier"/>
@@ -3226,8 +2409,6 @@
         </w:rPr>
         <w:t>unix</w:t>
       </w:r>
-      <w:proofErr w:type="spellEnd"/>
-      <w:proofErr w:type="gramEnd"/>
       <w:r>
         <w:rPr>
           <w:rFonts w:ascii="Courier" w:hAnsi="Courier" w:cs="Courier"/>
@@ -3325,7 +2506,6 @@
         </w:rPr>
         <w:t>$$</w:t>
       </w:r>
-      <w:proofErr w:type="gramStart"/>
       <w:r>
         <w:rPr>
           <w:rFonts w:ascii="Courier" w:hAnsi="Courier" w:cs="Courier"/>
@@ -3341,19 +2521,8 @@
           <w:sz w:val="20"/>
           <w:szCs w:val="20"/>
         </w:rPr>
-        <w:t>(</w:t>
-      </w:r>
-      <w:proofErr w:type="spellStart"/>
-      <w:proofErr w:type="gramEnd"/>
-      <w:r>
-        <w:rPr>
-          <w:rFonts w:ascii="Courier" w:hAnsi="Courier" w:cs="Courier"/>
-          <w:sz w:val="20"/>
-          <w:szCs w:val="20"/>
-        </w:rPr>
-        <w:t>mkdir</w:t>
-      </w:r>
-      <w:proofErr w:type="spellEnd"/>
+        <w:t>(mkdir</w:t>
+      </w:r>
       <w:r>
         <w:rPr>
           <w:rFonts w:ascii="Courier" w:hAnsi="Courier" w:cs="Courier"/>
@@ -3403,25 +2572,7 @@
           <w:sz w:val="20"/>
           <w:szCs w:val="20"/>
         </w:rPr>
-        <w:t>$$</w:t>
-      </w:r>
-      <w:proofErr w:type="spellStart"/>
-      <w:r>
-        <w:rPr>
-          <w:rFonts w:ascii="Courier" w:hAnsi="Courier" w:cs="Courier"/>
-          <w:sz w:val="20"/>
-          <w:szCs w:val="20"/>
-        </w:rPr>
-        <w:t>escape_expand</w:t>
-      </w:r>
-      <w:proofErr w:type="spellEnd"/>
-      <w:r>
-        <w:rPr>
-          <w:rFonts w:ascii="Courier" w:hAnsi="Courier" w:cs="Courier"/>
-          <w:sz w:val="20"/>
-          <w:szCs w:val="20"/>
-        </w:rPr>
-        <w:t>(\n\t))</w:t>
+        <w:t>$$escape_expand(\n\t))</w:t>
       </w:r>
     </w:p>
     <w:p>
@@ -3503,7 +2654,6 @@
         </w:rPr>
         <w:t>$$</w:t>
       </w:r>
-      <w:proofErr w:type="gramStart"/>
       <w:r>
         <w:rPr>
           <w:rFonts w:ascii="Courier" w:hAnsi="Courier" w:cs="Courier"/>
@@ -3519,19 +2669,8 @@
           <w:sz w:val="20"/>
           <w:szCs w:val="20"/>
         </w:rPr>
-        <w:t>(</w:t>
-      </w:r>
-      <w:proofErr w:type="spellStart"/>
-      <w:proofErr w:type="gramEnd"/>
-      <w:r>
-        <w:rPr>
-          <w:rFonts w:ascii="Courier" w:hAnsi="Courier" w:cs="Courier"/>
-          <w:sz w:val="20"/>
-          <w:szCs w:val="20"/>
-        </w:rPr>
-        <w:t>cp</w:t>
-      </w:r>
-      <w:proofErr w:type="spellEnd"/>
+        <w:t>(cp</w:t>
+      </w:r>
       <w:r>
         <w:rPr>
           <w:rFonts w:ascii="Courier" w:hAnsi="Courier" w:cs="Courier"/>
@@ -3564,115 +2703,41 @@
           <w:sz w:val="20"/>
           <w:szCs w:val="20"/>
         </w:rPr>
-        <w:t>/</w:t>
-      </w:r>
-      <w:proofErr w:type="spellStart"/>
-      <w:r>
-        <w:rPr>
-          <w:rFonts w:ascii="Courier" w:hAnsi="Courier" w:cs="Courier"/>
-          <w:sz w:val="20"/>
-          <w:szCs w:val="20"/>
-        </w:rPr>
-        <w:t>ghostpdl</w:t>
-      </w:r>
-      <w:proofErr w:type="spellEnd"/>
-      <w:r>
-        <w:rPr>
-          <w:rFonts w:ascii="Courier" w:hAnsi="Courier" w:cs="Courier"/>
-          <w:sz w:val="20"/>
-          <w:szCs w:val="20"/>
-        </w:rPr>
-        <w:t>/</w:t>
-      </w:r>
-      <w:proofErr w:type="spellStart"/>
-      <w:r>
-        <w:rPr>
-          <w:rFonts w:ascii="Courier" w:hAnsi="Courier" w:cs="Courier"/>
-          <w:sz w:val="20"/>
-          <w:szCs w:val="20"/>
-        </w:rPr>
-        <w:t>gs</w:t>
-      </w:r>
-      <w:proofErr w:type="spellEnd"/>
-      <w:r>
-        <w:rPr>
-          <w:rFonts w:ascii="Courier" w:hAnsi="Courier" w:cs="Courier"/>
-          <w:sz w:val="20"/>
-          <w:szCs w:val="20"/>
-        </w:rPr>
-        <w:t>/bin/</w:t>
-      </w:r>
-      <w:proofErr w:type="spellStart"/>
-      <w:r>
-        <w:rPr>
-          <w:rFonts w:ascii="Courier" w:hAnsi="Courier" w:cs="Courier"/>
-          <w:sz w:val="20"/>
-          <w:szCs w:val="20"/>
-        </w:rPr>
-        <w:t>gs</w:t>
-      </w:r>
-      <w:proofErr w:type="spellEnd"/>
-      <w:r>
-        <w:rPr>
-          <w:rFonts w:ascii="Courier" w:hAnsi="Courier" w:cs="Courier"/>
-          <w:color w:val="C0C0C0"/>
-          <w:sz w:val="20"/>
-          <w:szCs w:val="20"/>
-        </w:rPr>
-        <w:t xml:space="preserve"> </w:t>
-      </w:r>
-      <w:r>
-        <w:rPr>
-          <w:rFonts w:ascii="Courier" w:hAnsi="Courier" w:cs="Courier"/>
-          <w:sz w:val="20"/>
-          <w:szCs w:val="20"/>
-        </w:rPr>
-        <w:t>./apps/</w:t>
-      </w:r>
-      <w:proofErr w:type="spellStart"/>
-      <w:r>
-        <w:rPr>
-          <w:rFonts w:ascii="Courier" w:hAnsi="Courier" w:cs="Courier"/>
-          <w:sz w:val="20"/>
-          <w:szCs w:val="20"/>
-        </w:rPr>
-        <w:t>gs</w:t>
-      </w:r>
-      <w:proofErr w:type="spellEnd"/>
-      <w:r>
-        <w:rPr>
-          <w:rFonts w:ascii="Courier" w:hAnsi="Courier" w:cs="Courier"/>
-          <w:color w:val="C0C0C0"/>
-          <w:sz w:val="20"/>
-          <w:szCs w:val="20"/>
-        </w:rPr>
-        <w:t xml:space="preserve"> </w:t>
-      </w:r>
-      <w:r>
-        <w:rPr>
-          <w:rFonts w:ascii="Courier" w:hAnsi="Courier" w:cs="Courier"/>
-          <w:sz w:val="20"/>
-          <w:szCs w:val="20"/>
-        </w:rPr>
-        <w:t>$$</w:t>
-      </w:r>
-      <w:proofErr w:type="spellStart"/>
-      <w:r>
-        <w:rPr>
-          <w:rFonts w:ascii="Courier" w:hAnsi="Courier" w:cs="Courier"/>
-          <w:sz w:val="20"/>
-          <w:szCs w:val="20"/>
-        </w:rPr>
-        <w:t>escape_expand</w:t>
-      </w:r>
-      <w:proofErr w:type="spellEnd"/>
-      <w:r>
-        <w:rPr>
-          <w:rFonts w:ascii="Courier" w:hAnsi="Courier" w:cs="Courier"/>
-          <w:sz w:val="20"/>
-          <w:szCs w:val="20"/>
-        </w:rPr>
-        <w:t>(\n\t))</w:t>
+        <w:t>/ghostpdl/gs/bin/gs</w:t>
+      </w:r>
+      <w:r>
+        <w:rPr>
+          <w:rFonts w:ascii="Courier" w:hAnsi="Courier" w:cs="Courier"/>
+          <w:color w:val="C0C0C0"/>
+          <w:sz w:val="20"/>
+          <w:szCs w:val="20"/>
+        </w:rPr>
+        <w:t xml:space="preserve"> </w:t>
+      </w:r>
+      <w:r>
+        <w:rPr>
+          <w:rFonts w:ascii="Courier" w:hAnsi="Courier" w:cs="Courier"/>
+          <w:sz w:val="20"/>
+          <w:szCs w:val="20"/>
+        </w:rPr>
+        <w:t>./apps/gs</w:t>
+      </w:r>
+      <w:r>
+        <w:rPr>
+          <w:rFonts w:ascii="Courier" w:hAnsi="Courier" w:cs="Courier"/>
+          <w:color w:val="C0C0C0"/>
+          <w:sz w:val="20"/>
+          <w:szCs w:val="20"/>
+        </w:rPr>
+        <w:t xml:space="preserve"> </w:t>
+      </w:r>
+      <w:r>
+        <w:rPr>
+          <w:rFonts w:ascii="Courier" w:hAnsi="Courier" w:cs="Courier"/>
+          <w:sz w:val="20"/>
+          <w:szCs w:val="20"/>
+        </w:rPr>
+        <w:t>$$escape_expand(\n\t))</w:t>
       </w:r>
     </w:p>
     <w:p>
@@ -3754,7 +2819,6 @@
         </w:rPr>
         <w:t>$$</w:t>
       </w:r>
-      <w:proofErr w:type="gramStart"/>
       <w:r>
         <w:rPr>
           <w:rFonts w:ascii="Courier" w:hAnsi="Courier" w:cs="Courier"/>
@@ -3770,19 +2834,8 @@
           <w:sz w:val="20"/>
           <w:szCs w:val="20"/>
         </w:rPr>
-        <w:t>(</w:t>
-      </w:r>
-      <w:proofErr w:type="spellStart"/>
-      <w:proofErr w:type="gramEnd"/>
-      <w:r>
-        <w:rPr>
-          <w:rFonts w:ascii="Courier" w:hAnsi="Courier" w:cs="Courier"/>
-          <w:sz w:val="20"/>
-          <w:szCs w:val="20"/>
-        </w:rPr>
-        <w:t>cp</w:t>
-      </w:r>
-      <w:proofErr w:type="spellEnd"/>
+        <w:t>(cp</w:t>
+      </w:r>
       <w:r>
         <w:rPr>
           <w:rFonts w:ascii="Courier" w:hAnsi="Courier" w:cs="Courier"/>
@@ -3815,133 +2868,41 @@
           <w:sz w:val="20"/>
           <w:szCs w:val="20"/>
         </w:rPr>
-        <w:t>/</w:t>
-      </w:r>
-      <w:proofErr w:type="spellStart"/>
-      <w:r>
-        <w:rPr>
-          <w:rFonts w:ascii="Courier" w:hAnsi="Courier" w:cs="Courier"/>
-          <w:sz w:val="20"/>
-          <w:szCs w:val="20"/>
-        </w:rPr>
-        <w:t>ghostpdl</w:t>
-      </w:r>
-      <w:proofErr w:type="spellEnd"/>
-      <w:r>
-        <w:rPr>
-          <w:rFonts w:ascii="Courier" w:hAnsi="Courier" w:cs="Courier"/>
-          <w:sz w:val="20"/>
-          <w:szCs w:val="20"/>
-        </w:rPr>
-        <w:t>/</w:t>
-      </w:r>
-      <w:proofErr w:type="spellStart"/>
-      <w:r>
-        <w:rPr>
-          <w:rFonts w:ascii="Courier" w:hAnsi="Courier" w:cs="Courier"/>
-          <w:sz w:val="20"/>
-          <w:szCs w:val="20"/>
-        </w:rPr>
-        <w:t>xps</w:t>
-      </w:r>
-      <w:proofErr w:type="spellEnd"/>
-      <w:r>
-        <w:rPr>
-          <w:rFonts w:ascii="Courier" w:hAnsi="Courier" w:cs="Courier"/>
-          <w:sz w:val="20"/>
-          <w:szCs w:val="20"/>
-        </w:rPr>
-        <w:t>/</w:t>
-      </w:r>
-      <w:proofErr w:type="spellStart"/>
-      <w:r>
-        <w:rPr>
-          <w:rFonts w:ascii="Courier" w:hAnsi="Courier" w:cs="Courier"/>
-          <w:sz w:val="20"/>
-          <w:szCs w:val="20"/>
-        </w:rPr>
-        <w:t>obj</w:t>
-      </w:r>
-      <w:proofErr w:type="spellEnd"/>
-      <w:r>
-        <w:rPr>
-          <w:rFonts w:ascii="Courier" w:hAnsi="Courier" w:cs="Courier"/>
-          <w:sz w:val="20"/>
-          <w:szCs w:val="20"/>
-        </w:rPr>
-        <w:t>/</w:t>
-      </w:r>
-      <w:proofErr w:type="spellStart"/>
-      <w:r>
-        <w:rPr>
-          <w:rFonts w:ascii="Courier" w:hAnsi="Courier" w:cs="Courier"/>
-          <w:sz w:val="20"/>
-          <w:szCs w:val="20"/>
-        </w:rPr>
-        <w:t>gxps</w:t>
-      </w:r>
-      <w:proofErr w:type="spellEnd"/>
-      <w:r>
-        <w:rPr>
-          <w:rFonts w:ascii="Courier" w:hAnsi="Courier" w:cs="Courier"/>
-          <w:color w:val="C0C0C0"/>
-          <w:sz w:val="20"/>
-          <w:szCs w:val="20"/>
-        </w:rPr>
-        <w:t xml:space="preserve"> </w:t>
-      </w:r>
-      <w:r>
-        <w:rPr>
-          <w:rFonts w:ascii="Courier" w:hAnsi="Courier" w:cs="Courier"/>
-          <w:sz w:val="20"/>
-          <w:szCs w:val="20"/>
-        </w:rPr>
-        <w:t>./apps/</w:t>
-      </w:r>
-      <w:proofErr w:type="spellStart"/>
-      <w:r>
-        <w:rPr>
-          <w:rFonts w:ascii="Courier" w:hAnsi="Courier" w:cs="Courier"/>
-          <w:sz w:val="20"/>
-          <w:szCs w:val="20"/>
-        </w:rPr>
-        <w:t>gxps</w:t>
-      </w:r>
-      <w:proofErr w:type="spellEnd"/>
-      <w:r>
-        <w:rPr>
-          <w:rFonts w:ascii="Courier" w:hAnsi="Courier" w:cs="Courier"/>
-          <w:color w:val="C0C0C0"/>
-          <w:sz w:val="20"/>
-          <w:szCs w:val="20"/>
-        </w:rPr>
-        <w:t xml:space="preserve"> </w:t>
-      </w:r>
-      <w:r>
-        <w:rPr>
-          <w:rFonts w:ascii="Courier" w:hAnsi="Courier" w:cs="Courier"/>
-          <w:sz w:val="20"/>
-          <w:szCs w:val="20"/>
-        </w:rPr>
-        <w:t>$$</w:t>
-      </w:r>
-      <w:proofErr w:type="spellStart"/>
-      <w:r>
-        <w:rPr>
-          <w:rFonts w:ascii="Courier" w:hAnsi="Courier" w:cs="Courier"/>
-          <w:sz w:val="20"/>
-          <w:szCs w:val="20"/>
-        </w:rPr>
-        <w:t>escape_expand</w:t>
-      </w:r>
-      <w:proofErr w:type="spellEnd"/>
-      <w:r>
-        <w:rPr>
-          <w:rFonts w:ascii="Courier" w:hAnsi="Courier" w:cs="Courier"/>
-          <w:sz w:val="20"/>
-          <w:szCs w:val="20"/>
-        </w:rPr>
-        <w:t>(\n\t))</w:t>
+        <w:t>/ghostpdl/xps/obj/gxps</w:t>
+      </w:r>
+      <w:r>
+        <w:rPr>
+          <w:rFonts w:ascii="Courier" w:hAnsi="Courier" w:cs="Courier"/>
+          <w:color w:val="C0C0C0"/>
+          <w:sz w:val="20"/>
+          <w:szCs w:val="20"/>
+        </w:rPr>
+        <w:t xml:space="preserve"> </w:t>
+      </w:r>
+      <w:r>
+        <w:rPr>
+          <w:rFonts w:ascii="Courier" w:hAnsi="Courier" w:cs="Courier"/>
+          <w:sz w:val="20"/>
+          <w:szCs w:val="20"/>
+        </w:rPr>
+        <w:t>./apps/gxps</w:t>
+      </w:r>
+      <w:r>
+        <w:rPr>
+          <w:rFonts w:ascii="Courier" w:hAnsi="Courier" w:cs="Courier"/>
+          <w:color w:val="C0C0C0"/>
+          <w:sz w:val="20"/>
+          <w:szCs w:val="20"/>
+        </w:rPr>
+        <w:t xml:space="preserve"> </w:t>
+      </w:r>
+      <w:r>
+        <w:rPr>
+          <w:rFonts w:ascii="Courier" w:hAnsi="Courier" w:cs="Courier"/>
+          <w:sz w:val="20"/>
+          <w:szCs w:val="20"/>
+        </w:rPr>
+        <w:t>$$escape_expand(\n\t))</w:t>
       </w:r>
     </w:p>
     <w:p>
@@ -4033,21 +2994,7 @@
         <w:rPr>
           <w:rFonts w:cs="Courier"/>
         </w:rPr>
-        <w:t xml:space="preserve">OSX icon and </w:t>
-      </w:r>
-      <w:proofErr w:type="spellStart"/>
-      <w:r>
-        <w:rPr>
-          <w:rFonts w:cs="Courier"/>
-        </w:rPr>
-        <w:t>Info.plist</w:t>
-      </w:r>
-      <w:proofErr w:type="spellEnd"/>
-      <w:r>
-        <w:rPr>
-          <w:rFonts w:cs="Courier"/>
-        </w:rPr>
-        <w:t xml:space="preserve"> file:</w:t>
+        <w:t>OSX icon and Info.plist file:</w:t>
       </w:r>
     </w:p>
     <w:p>
@@ -4074,8 +3021,6 @@
           <w:rFonts w:cs="Courier"/>
         </w:rPr>
       </w:pPr>
-      <w:bookmarkStart w:id="0" w:name="_GoBack"/>
-      <w:bookmarkEnd w:id="0"/>
     </w:p>
     <w:p>
       <w:pPr>
@@ -4104,8 +3049,6 @@
           <w:szCs w:val="20"/>
         </w:rPr>
       </w:pPr>
-      <w:proofErr w:type="spellStart"/>
-      <w:proofErr w:type="gramStart"/>
       <w:r>
         <w:rPr>
           <w:rFonts w:ascii="Courier" w:hAnsi="Courier" w:cs="Courier"/>
@@ -4114,8 +3057,6 @@
         </w:rPr>
         <w:t>macx</w:t>
       </w:r>
-      <w:proofErr w:type="spellEnd"/>
-      <w:proofErr w:type="gramEnd"/>
       <w:r>
         <w:rPr>
           <w:rFonts w:ascii="Courier" w:hAnsi="Courier" w:cs="Courier"/>
@@ -4211,18 +3152,8 @@
           <w:sz w:val="20"/>
           <w:szCs w:val="20"/>
         </w:rPr>
-        <w:t>resources/</w:t>
-      </w:r>
-      <w:proofErr w:type="spellStart"/>
-      <w:r>
-        <w:rPr>
-          <w:rFonts w:ascii="Courier" w:hAnsi="Courier" w:cs="Courier"/>
-          <w:sz w:val="20"/>
-          <w:szCs w:val="20"/>
-        </w:rPr>
-        <w:t>gsview_app.icns</w:t>
-      </w:r>
-      <w:proofErr w:type="spellEnd"/>
+        <w:t>resources/gsview_app.icns</w:t>
+      </w:r>
     </w:p>
     <w:p>
       <w:pPr>
@@ -4303,7 +3234,6 @@
         </w:rPr>
         <w:t>$$</w:t>
       </w:r>
-      <w:proofErr w:type="gramStart"/>
       <w:r>
         <w:rPr>
           <w:rFonts w:ascii="Courier" w:hAnsi="Courier" w:cs="Courier"/>
@@ -4319,19 +3249,8 @@
           <w:sz w:val="20"/>
           <w:szCs w:val="20"/>
         </w:rPr>
-        <w:t>(</w:t>
-      </w:r>
-      <w:proofErr w:type="spellStart"/>
-      <w:proofErr w:type="gramEnd"/>
-      <w:r>
-        <w:rPr>
-          <w:rFonts w:ascii="Courier" w:hAnsi="Courier" w:cs="Courier"/>
-          <w:sz w:val="20"/>
-          <w:szCs w:val="20"/>
-        </w:rPr>
-        <w:t>cp</w:t>
-      </w:r>
-      <w:proofErr w:type="spellEnd"/>
+        <w:t>(cp</w:t>
+      </w:r>
       <w:r>
         <w:rPr>
           <w:rFonts w:ascii="Courier" w:hAnsi="Courier" w:cs="Courier"/>
@@ -4364,18 +3283,8 @@
           <w:sz w:val="20"/>
           <w:szCs w:val="20"/>
         </w:rPr>
-        <w:t>/resources/</w:t>
-      </w:r>
-      <w:proofErr w:type="spellStart"/>
-      <w:r>
-        <w:rPr>
-          <w:rFonts w:ascii="Courier" w:hAnsi="Courier" w:cs="Courier"/>
-          <w:sz w:val="20"/>
-          <w:szCs w:val="20"/>
-        </w:rPr>
-        <w:t>gsview_mac.plist</w:t>
-      </w:r>
-      <w:proofErr w:type="spellEnd"/>
+        <w:t>/resources/gsview_mac.plist</w:t>
+      </w:r>
       <w:r>
         <w:rPr>
           <w:rFonts w:ascii="Courier" w:hAnsi="Courier" w:cs="Courier"/>
@@ -4408,70 +3317,24 @@
           <w:sz w:val="20"/>
           <w:szCs w:val="20"/>
         </w:rPr>
-        <w:t>/</w:t>
-      </w:r>
-      <w:proofErr w:type="spellStart"/>
-      <w:r>
-        <w:rPr>
-          <w:rFonts w:ascii="Courier" w:hAnsi="Courier" w:cs="Courier"/>
-          <w:sz w:val="20"/>
-          <w:szCs w:val="20"/>
-        </w:rPr>
-        <w:t>gsview.app</w:t>
-      </w:r>
-      <w:proofErr w:type="spellEnd"/>
-      <w:r>
-        <w:rPr>
-          <w:rFonts w:ascii="Courier" w:hAnsi="Courier" w:cs="Courier"/>
-          <w:sz w:val="20"/>
-          <w:szCs w:val="20"/>
-        </w:rPr>
-        <w:t>/Contents/</w:t>
-      </w:r>
-      <w:proofErr w:type="spellStart"/>
-      <w:r>
-        <w:rPr>
-          <w:rFonts w:ascii="Courier" w:hAnsi="Courier" w:cs="Courier"/>
-          <w:sz w:val="20"/>
-          <w:szCs w:val="20"/>
-        </w:rPr>
-        <w:t>Info.plist</w:t>
-      </w:r>
-      <w:proofErr w:type="spellEnd"/>
-      <w:r>
-        <w:rPr>
-          <w:rFonts w:ascii="Courier" w:hAnsi="Courier" w:cs="Courier"/>
-          <w:color w:val="C0C0C0"/>
-          <w:sz w:val="20"/>
-          <w:szCs w:val="20"/>
-        </w:rPr>
-        <w:t xml:space="preserve"> </w:t>
-      </w:r>
-      <w:r>
-        <w:rPr>
-          <w:rFonts w:ascii="Courier" w:hAnsi="Courier" w:cs="Courier"/>
-          <w:sz w:val="20"/>
-          <w:szCs w:val="20"/>
-        </w:rPr>
-        <w:t>$$</w:t>
-      </w:r>
-      <w:proofErr w:type="spellStart"/>
-      <w:r>
-        <w:rPr>
-          <w:rFonts w:ascii="Courier" w:hAnsi="Courier" w:cs="Courier"/>
-          <w:sz w:val="20"/>
-          <w:szCs w:val="20"/>
-        </w:rPr>
-        <w:t>escape_expand</w:t>
-      </w:r>
-      <w:proofErr w:type="spellEnd"/>
-      <w:r>
-        <w:rPr>
-          <w:rFonts w:ascii="Courier" w:hAnsi="Courier" w:cs="Courier"/>
-          <w:sz w:val="20"/>
-          <w:szCs w:val="20"/>
-        </w:rPr>
-        <w:t>(\n\t))</w:t>
+        <w:t>/gsview.app/Contents/Info.plist</w:t>
+      </w:r>
+      <w:r>
+        <w:rPr>
+          <w:rFonts w:ascii="Courier" w:hAnsi="Courier" w:cs="Courier"/>
+          <w:color w:val="C0C0C0"/>
+          <w:sz w:val="20"/>
+          <w:szCs w:val="20"/>
+        </w:rPr>
+        <w:t xml:space="preserve"> </w:t>
+      </w:r>
+      <w:r>
+        <w:rPr>
+          <w:rFonts w:ascii="Courier" w:hAnsi="Courier" w:cs="Courier"/>
+          <w:sz w:val="20"/>
+          <w:szCs w:val="20"/>
+        </w:rPr>
+        <w:t>$$escape_expand(\n\t))</w:t>
       </w:r>
     </w:p>
     <w:p>
@@ -4512,82 +3375,14 @@
     </w:p>
     <w:p>
       <w:pPr>
-        <w:tabs>
-          <w:tab w:val="left" w:pos="916"/>
-          <w:tab w:val="left" w:pos="1832"/>
-          <w:tab w:val="left" w:pos="2748"/>
-          <w:tab w:val="left" w:pos="3664"/>
-          <w:tab w:val="left" w:pos="4580"/>
-          <w:tab w:val="left" w:pos="5496"/>
-          <w:tab w:val="left" w:pos="6412"/>
-          <w:tab w:val="left" w:pos="7328"/>
-          <w:tab w:val="left" w:pos="8244"/>
-          <w:tab w:val="left" w:pos="9160"/>
-          <w:tab w:val="left" w:pos="10076"/>
-          <w:tab w:val="left" w:pos="10992"/>
-          <w:tab w:val="left" w:pos="11908"/>
-          <w:tab w:val="left" w:pos="12824"/>
-          <w:tab w:val="left" w:pos="13740"/>
-          <w:tab w:val="left" w:pos="14656"/>
-        </w:tabs>
         <w:rPr>
           <w:rFonts w:cs="Courier"/>
         </w:rPr>
       </w:pPr>
     </w:p>
     <w:p>
-      <w:pPr>
-        <w:tabs>
-          <w:tab w:val="left" w:pos="916"/>
-          <w:tab w:val="left" w:pos="1832"/>
-          <w:tab w:val="left" w:pos="2748"/>
-          <w:tab w:val="left" w:pos="3664"/>
-          <w:tab w:val="left" w:pos="4580"/>
-          <w:tab w:val="left" w:pos="5496"/>
-          <w:tab w:val="left" w:pos="6412"/>
-          <w:tab w:val="left" w:pos="7328"/>
-          <w:tab w:val="left" w:pos="8244"/>
-          <w:tab w:val="left" w:pos="9160"/>
-          <w:tab w:val="left" w:pos="10076"/>
-          <w:tab w:val="left" w:pos="10992"/>
-          <w:tab w:val="left" w:pos="11908"/>
-          <w:tab w:val="left" w:pos="12824"/>
-          <w:tab w:val="left" w:pos="13740"/>
-          <w:tab w:val="left" w:pos="14656"/>
-        </w:tabs>
-        <w:rPr>
-          <w:rFonts w:ascii="Courier" w:hAnsi="Courier" w:cs="Courier"/>
-          <w:sz w:val="20"/>
-          <w:szCs w:val="20"/>
-        </w:rPr>
-      </w:pPr>
-    </w:p>
-    <w:p>
-      <w:pPr>
-        <w:tabs>
-          <w:tab w:val="left" w:pos="916"/>
-          <w:tab w:val="left" w:pos="1832"/>
-          <w:tab w:val="left" w:pos="2748"/>
-          <w:tab w:val="left" w:pos="3664"/>
-          <w:tab w:val="left" w:pos="4580"/>
-          <w:tab w:val="left" w:pos="5496"/>
-          <w:tab w:val="left" w:pos="6412"/>
-          <w:tab w:val="left" w:pos="7328"/>
-          <w:tab w:val="left" w:pos="8244"/>
-          <w:tab w:val="left" w:pos="9160"/>
-          <w:tab w:val="left" w:pos="10076"/>
-          <w:tab w:val="left" w:pos="10992"/>
-          <w:tab w:val="left" w:pos="11908"/>
-          <w:tab w:val="left" w:pos="12824"/>
-          <w:tab w:val="left" w:pos="13740"/>
-          <w:tab w:val="left" w:pos="14656"/>
-        </w:tabs>
-        <w:rPr>
-          <w:rFonts w:ascii="Courier" w:hAnsi="Courier" w:cs="Courier"/>
-          <w:sz w:val="20"/>
-          <w:szCs w:val="20"/>
-        </w:rPr>
-      </w:pPr>
+      <w:bookmarkStart w:id="0" w:name="_GoBack"/>
+      <w:bookmarkEnd w:id="0"/>
     </w:p>
     <w:p>
       <w:pPr>
@@ -4595,147 +3390,227 @@
           <w:b/>
         </w:rPr>
       </w:pPr>
+      <w:r>
+        <w:rPr>
+          <w:b/>
+        </w:rPr>
+        <w:t>Deploying – OS X</w:t>
+      </w:r>
     </w:p>
     <w:p/>
     <w:p>
-      <w:pPr>
+      <w:r>
+        <w:t xml:space="preserve">There are two scripts, </w:t>
+      </w:r>
+    </w:p>
+    <w:p>
+      <w:pPr>
+        <w:ind w:firstLine="720"/>
+      </w:pPr>
+      <w:r>
         <w:rPr>
           <w:b/>
         </w:rPr>
+        <w:t>mac-build-dmg.command</w:t>
+      </w:r>
+      <w:r>
+        <w:t xml:space="preserve"> and </w:t>
+      </w:r>
+    </w:p>
+    <w:p>
+      <w:pPr>
+        <w:ind w:left="720"/>
       </w:pPr>
       <w:r>
         <w:rPr>
           <w:b/>
         </w:rPr>
-        <w:t>Deploying – OS X</w:t>
+        <w:t>mac-build-release.command</w:t>
       </w:r>
     </w:p>
     <w:p/>
     <w:p>
       <w:r>
+        <w:t xml:space="preserve">Both are in the </w:t>
+      </w:r>
+      <w:r>
+        <w:rPr>
+          <w:b/>
+        </w:rPr>
+        <w:t>mac-deploy</w:t>
+      </w:r>
+      <w:r>
+        <w:t xml:space="preserve"> folder.</w:t>
+      </w:r>
+    </w:p>
+    <w:p/>
+    <w:p>
+      <w:r>
+        <w:t xml:space="preserve">Edit both scripts </w:t>
+      </w:r>
+      <w:r>
+        <w:t xml:space="preserve">and change the value of </w:t>
+      </w:r>
+      <w:r>
+        <w:rPr>
+          <w:b/>
+        </w:rPr>
+        <w:t>QTBIN</w:t>
+      </w:r>
+      <w:r>
+        <w:t xml:space="preserve"> so it reflects the place where the </w:t>
+      </w:r>
+      <w:r>
+        <w:rPr>
+          <w:b/>
+        </w:rPr>
+        <w:t>clang_64/bin</w:t>
+      </w:r>
+      <w:r>
+        <w:t xml:space="preserve"> folder is.  Mine is at </w:t>
+      </w:r>
+      <w:r>
+        <w:rPr>
+          <w:b/>
+        </w:rPr>
+        <w:t>/Applications/Qt/5.4/clang_64/bin</w:t>
+      </w:r>
+      <w:r>
+        <w:rPr>
+          <w:b/>
+        </w:rPr>
+        <w:t>.</w:t>
+      </w:r>
+    </w:p>
+    <w:p/>
+    <w:p>
+      <w:r>
+        <w:t xml:space="preserve">In a Terminal window, execute </w:t>
+      </w:r>
+      <w:r>
+        <w:rPr>
+          <w:b/>
+        </w:rPr>
+        <w:t>mac-build-dmg.command</w:t>
+      </w:r>
+      <w:r>
+        <w:t>.</w:t>
+      </w:r>
+      <w:r>
+        <w:t xml:space="preserve">  This will produce a release build in the </w:t>
+      </w:r>
+      <w:r>
+        <w:rPr>
+          <w:b/>
+        </w:rPr>
+        <w:t>build/release</w:t>
+      </w:r>
+      <w:r>
+        <w:t xml:space="preserve"> folder.</w:t>
+      </w:r>
+    </w:p>
+    <w:p/>
+    <w:p>
+      <w:r>
+        <w:t xml:space="preserve">Then </w:t>
+      </w:r>
+      <w:r>
+        <w:t>execute</w:t>
+      </w:r>
+      <w:r>
+        <w:t xml:space="preserve"> </w:t>
+      </w:r>
+      <w:r>
+        <w:rPr>
+          <w:b/>
+        </w:rPr>
+        <w:t>mac-build-release.command</w:t>
+      </w:r>
+      <w:r>
+        <w:t>.  This will build a DMG file that’s set up for easy installation by the user.</w:t>
+      </w:r>
+    </w:p>
+    <w:p/>
+    <w:p/>
+    <w:p>
+      <w:pPr>
+        <w:rPr>
+          <w:b/>
+        </w:rPr>
+      </w:pPr>
+      <w:r>
+        <w:rPr>
+          <w:b/>
+        </w:rPr>
+        <w:t>Deploying - Linux</w:t>
+      </w:r>
+    </w:p>
+    <w:p/>
+    <w:p>
+      <w:r>
         <w:t>TBD</w:t>
       </w:r>
     </w:p>
+    <w:p>
+      <w:pPr>
+        <w:rPr>
+          <w:b/>
+        </w:rPr>
+      </w:pPr>
+      <w:r>
+        <w:rPr>
+          <w:b/>
+        </w:rPr>
+        <w:br w:type="page"/>
+      </w:r>
+    </w:p>
+    <w:p>
+      <w:pPr>
+        <w:rPr>
+          <w:b/>
+        </w:rPr>
+      </w:pPr>
+      <w:r>
+        <w:rPr>
+          <w:b/>
+        </w:rPr>
+        <w:t>Notes</w:t>
+      </w:r>
+    </w:p>
     <w:p/>
     <w:p>
-      <w:pPr>
-        <w:rPr>
-          <w:b/>
-        </w:rPr>
-      </w:pPr>
-      <w:r>
-        <w:rPr>
-          <w:b/>
-        </w:rPr>
-        <w:t>Deploying - Linux</w:t>
+      <w:r>
+        <w:t xml:space="preserve">If you’re using Qt 5.3, you’ll need to also install the OS X 10.8 SDK, which is no longer included in the latest XCode releases.  It should be installed inside the XCode app package, here:  </w:t>
       </w:r>
     </w:p>
     <w:p/>
     <w:p>
-      <w:r>
-        <w:t>TBD</w:t>
-      </w:r>
-    </w:p>
-    <w:p>
-      <w:pPr>
-        <w:rPr>
-          <w:b/>
-        </w:rPr>
-      </w:pPr>
-      <w:r>
-        <w:rPr>
-          <w:b/>
-        </w:rPr>
-        <w:br w:type="page"/>
-      </w:r>
-    </w:p>
-    <w:p>
-      <w:pPr>
-        <w:rPr>
-          <w:b/>
-        </w:rPr>
-      </w:pPr>
-      <w:r>
-        <w:rPr>
-          <w:b/>
-        </w:rPr>
-        <w:t>Notes</w:t>
+      <w:pPr>
+        <w:ind w:left="720"/>
+      </w:pPr>
+      <w:r>
+        <w:t>/Applications/Xcode.app/Contents/Developer/Platforms/MacOSX.platform/Developer/SDKs/MacOSX10.8.sdk</w:t>
       </w:r>
     </w:p>
     <w:p/>
     <w:p>
       <w:r>
-        <w:t xml:space="preserve">If you’re using </w:t>
-      </w:r>
-      <w:proofErr w:type="spellStart"/>
-      <w:r>
-        <w:t>Qt</w:t>
-      </w:r>
-      <w:proofErr w:type="spellEnd"/>
-      <w:r>
-        <w:t xml:space="preserve"> 5.3, you’ll need to also install the OS X 10.8 SDK, which is no longer included in the latest </w:t>
-      </w:r>
-      <w:proofErr w:type="spellStart"/>
-      <w:r>
-        <w:t>XCode</w:t>
-      </w:r>
-      <w:proofErr w:type="spellEnd"/>
-      <w:r>
-        <w:t xml:space="preserve"> releases.  It should be installed inside the </w:t>
-      </w:r>
-      <w:proofErr w:type="spellStart"/>
-      <w:r>
-        <w:t>XCode</w:t>
-      </w:r>
-      <w:proofErr w:type="spellEnd"/>
-      <w:r>
-        <w:t xml:space="preserve"> app package, here:  </w:t>
+        <w:t xml:space="preserve">If you install XCode updates in the future, you’ll lose the 10.8 SDK.  So save it somewhere so you can restore it. </w:t>
       </w:r>
     </w:p>
     <w:p/>
     <w:p>
-      <w:pPr>
-        <w:ind w:left="720"/>
-      </w:pPr>
-      <w:r>
-        <w:t>/Applications/Xcode.app/Contents/Developer/Platforms/MacOSX.platform/Developer/SDKs/MacOSX10.8.sdk</w:t>
+      <w:r>
+        <w:t>It looks like this is no longer necessary with 5.4.</w:t>
       </w:r>
     </w:p>
     <w:p/>
     <w:p>
       <w:r>
-        <w:t xml:space="preserve">If you install </w:t>
-      </w:r>
-      <w:proofErr w:type="spellStart"/>
-      <w:r>
-        <w:t>XCode</w:t>
-      </w:r>
-      <w:proofErr w:type="spellEnd"/>
-      <w:r>
-        <w:t xml:space="preserve"> updates in the future, you’ll lose the 10.8 SDK.  So save it somewhere so you can restore it. </w:t>
-      </w:r>
-    </w:p>
-    <w:p/>
-    <w:p>
-      <w:r>
-        <w:t>It looks like this is no longer necessary with 5.4.</w:t>
-      </w:r>
-    </w:p>
-    <w:p/>
-    <w:p>
-      <w:r>
         <w:t>When using 5.3, the debugger may not be set up properly.  To fix this, clone the kit called “</w:t>
       </w:r>
       <w:r>
-        <w:t xml:space="preserve">Desktop </w:t>
-      </w:r>
-      <w:proofErr w:type="spellStart"/>
-      <w:r>
-        <w:t>Qt</w:t>
-      </w:r>
-      <w:proofErr w:type="spellEnd"/>
-      <w:r>
-        <w:t xml:space="preserve"> 5.3 clang 64bit</w:t>
+        <w:t>Desktop Qt 5.3 clang 64bit</w:t>
       </w:r>
       <w:r>
         <w:t>” and add the debugger.</w:t>
@@ -4953,11 +3828,103 @@
       </w:pPr>
     </w:lvl>
   </w:abstractNum>
+  <w:abstractNum w:abstractNumId="2">
+    <w:nsid w:val="66E34DBC"/>
+    <w:multiLevelType w:val="hybridMultilevel"/>
+    <w:tmpl w:val="CC9046A0"/>
+    <w:lvl w:ilvl="0" w:tplc="0409000F">
+      <w:start w:val="1"/>
+      <w:numFmt w:val="decimal"/>
+      <w:lvlText w:val="%1."/>
+      <w:lvlJc w:val="left"/>
+      <w:pPr>
+        <w:ind w:left="720" w:hanging="360"/>
+      </w:pPr>
+      <w:rPr>
+        <w:rFonts w:hint="default"/>
+      </w:rPr>
+    </w:lvl>
+    <w:lvl w:ilvl="1" w:tplc="04090019" w:tentative="1">
+      <w:start w:val="1"/>
+      <w:numFmt w:val="lowerLetter"/>
+      <w:lvlText w:val="%2."/>
+      <w:lvlJc w:val="left"/>
+      <w:pPr>
+        <w:ind w:left="1440" w:hanging="360"/>
+      </w:pPr>
+    </w:lvl>
+    <w:lvl w:ilvl="2" w:tplc="0409001B" w:tentative="1">
+      <w:start w:val="1"/>
+      <w:numFmt w:val="lowerRoman"/>
+      <w:lvlText w:val="%3."/>
+      <w:lvlJc w:val="right"/>
+      <w:pPr>
+        <w:ind w:left="2160" w:hanging="180"/>
+      </w:pPr>
+    </w:lvl>
+    <w:lvl w:ilvl="3" w:tplc="0409000F" w:tentative="1">
+      <w:start w:val="1"/>
+      <w:numFmt w:val="decimal"/>
+      <w:lvlText w:val="%4."/>
+      <w:lvlJc w:val="left"/>
+      <w:pPr>
+        <w:ind w:left="2880" w:hanging="360"/>
+      </w:pPr>
+    </w:lvl>
+    <w:lvl w:ilvl="4" w:tplc="04090019" w:tentative="1">
+      <w:start w:val="1"/>
+      <w:numFmt w:val="lowerLetter"/>
+      <w:lvlText w:val="%5."/>
+      <w:lvlJc w:val="left"/>
+      <w:pPr>
+        <w:ind w:left="3600" w:hanging="360"/>
+      </w:pPr>
+    </w:lvl>
+    <w:lvl w:ilvl="5" w:tplc="0409001B" w:tentative="1">
+      <w:start w:val="1"/>
+      <w:numFmt w:val="lowerRoman"/>
+      <w:lvlText w:val="%6."/>
+      <w:lvlJc w:val="right"/>
+      <w:pPr>
+        <w:ind w:left="4320" w:hanging="180"/>
+      </w:pPr>
+    </w:lvl>
+    <w:lvl w:ilvl="6" w:tplc="0409000F" w:tentative="1">
+      <w:start w:val="1"/>
+      <w:numFmt w:val="decimal"/>
+      <w:lvlText w:val="%7."/>
+      <w:lvlJc w:val="left"/>
+      <w:pPr>
+        <w:ind w:left="5040" w:hanging="360"/>
+      </w:pPr>
+    </w:lvl>
+    <w:lvl w:ilvl="7" w:tplc="04090019" w:tentative="1">
+      <w:start w:val="1"/>
+      <w:numFmt w:val="lowerLetter"/>
+      <w:lvlText w:val="%8."/>
+      <w:lvlJc w:val="left"/>
+      <w:pPr>
+        <w:ind w:left="5760" w:hanging="360"/>
+      </w:pPr>
+    </w:lvl>
+    <w:lvl w:ilvl="8" w:tplc="0409001B" w:tentative="1">
+      <w:start w:val="1"/>
+      <w:numFmt w:val="lowerRoman"/>
+      <w:lvlText w:val="%9."/>
+      <w:lvlJc w:val="right"/>
+      <w:pPr>
+        <w:ind w:left="6480" w:hanging="180"/>
+      </w:pPr>
+    </w:lvl>
+  </w:abstractNum>
   <w:num w:numId="1">
     <w:abstractNumId w:val="0"/>
   </w:num>
   <w:num w:numId="2">
     <w:abstractNumId w:val="1"/>
+  </w:num>
+  <w:num w:numId="3">
+    <w:abstractNumId w:val="2"/>
   </w:num>
 </w:numbering>
 </file>

</xml_diff>

<commit_message>
update qt-gsview to latest master code.  Updates to all the fz_* APIs.
</commit_message>
<xml_diff>
--- a/building.docx
+++ b/building.docx
@@ -207,15 +207,32 @@
       <w:r>
         <w:t xml:space="preserve"> </w:t>
       </w:r>
-      <w:r>
-        <w:t xml:space="preserve"> My repository is</w:t>
-      </w:r>
     </w:p>
     <w:p/>
     <w:p>
       <w:pPr>
         <w:ind w:left="720"/>
       </w:pPr>
+      <w:r>
+        <w:rPr>
+          <w:rFonts w:ascii="Menlo Regular" w:hAnsi="Menlo Regular" w:cs="Menlo Regular"/>
+          <w:color w:val="000000"/>
+          <w:sz w:val="22"/>
+          <w:szCs w:val="22"/>
+        </w:rPr>
+        <w:t>g</w:t>
+      </w:r>
+      <w:bookmarkStart w:id="0" w:name="_GoBack"/>
+      <w:bookmarkEnd w:id="0"/>
+      <w:r>
+        <w:rPr>
+          <w:rFonts w:ascii="Menlo Regular" w:hAnsi="Menlo Regular" w:cs="Menlo Regular"/>
+          <w:color w:val="000000"/>
+          <w:sz w:val="22"/>
+          <w:szCs w:val="22"/>
+        </w:rPr>
+        <w:t xml:space="preserve">it clone </w:t>
+      </w:r>
       <w:r>
         <w:rPr>
           <w:rFonts w:ascii="Menlo Regular" w:hAnsi="Menlo Regular" w:cs="Menlo Regular"/>
@@ -3380,10 +3397,7 @@
         </w:rPr>
       </w:pPr>
     </w:p>
-    <w:p>
-      <w:bookmarkStart w:id="0" w:name="_GoBack"/>
-      <w:bookmarkEnd w:id="0"/>
-    </w:p>
+    <w:p/>
     <w:p>
       <w:pPr>
         <w:rPr>
@@ -3512,13 +3526,7 @@
     <w:p/>
     <w:p>
       <w:r>
-        <w:t xml:space="preserve">Then </w:t>
-      </w:r>
-      <w:r>
-        <w:t>execute</w:t>
-      </w:r>
-      <w:r>
-        <w:t xml:space="preserve"> </w:t>
+        <w:t xml:space="preserve">Then execute </w:t>
       </w:r>
       <w:r>
         <w:rPr>

</xml_diff>

<commit_message>
-  handle a bug where the last-visited directory might have been moved or deleted. -  center page widgets -  set minimum sizes on edit boxes on the toolbar -  hide the toolbar when full-screen -  hide the Help... item (there is no help)
</commit_message>
<xml_diff>
--- a/building.docx
+++ b/building.docx
@@ -220,18 +220,7 @@
           <w:sz w:val="22"/>
           <w:szCs w:val="22"/>
         </w:rPr>
-        <w:t>g</w:t>
-      </w:r>
-      <w:bookmarkStart w:id="0" w:name="_GoBack"/>
-      <w:bookmarkEnd w:id="0"/>
-      <w:r>
-        <w:rPr>
-          <w:rFonts w:ascii="Menlo Regular" w:hAnsi="Menlo Regular" w:cs="Menlo Regular"/>
-          <w:color w:val="000000"/>
-          <w:sz w:val="22"/>
-          <w:szCs w:val="22"/>
-        </w:rPr>
-        <w:t xml:space="preserve">it clone </w:t>
+        <w:t xml:space="preserve">git clone </w:t>
       </w:r>
       <w:r>
         <w:rPr>
@@ -506,7 +495,7 @@
           <w:sz w:val="22"/>
           <w:szCs w:val="22"/>
         </w:rPr>
-        <w:t>./configure --with-libiconv=no</w:t>
+        <w:t>./configure --with-libiconv=no --disable-cups</w:t>
       </w:r>
     </w:p>
     <w:p>
@@ -606,7 +595,7 @@
           <w:sz w:val="22"/>
           <w:szCs w:val="22"/>
         </w:rPr>
-        <w:t>./configure --with-libiconv=no</w:t>
+        <w:t>./configure --with-libiconv=no --disable-cups</w:t>
       </w:r>
     </w:p>
     <w:p>
@@ -619,6 +608,8 @@
           <w:szCs w:val="22"/>
         </w:rPr>
       </w:pPr>
+      <w:bookmarkStart w:id="0" w:name="_GoBack"/>
+      <w:bookmarkEnd w:id="0"/>
       <w:r>
         <w:rPr>
           <w:rFonts w:ascii="Menlo Regular" w:hAnsi="Menlo Regular" w:cs="Menlo Regular"/>

</xml_diff>

<commit_message>
add super-scaling so we can make the image larger depending on the window size.
</commit_message>
<xml_diff>
--- a/building.docx
+++ b/building.docx
@@ -466,28 +466,28 @@
           <w:sz w:val="22"/>
           <w:szCs w:val="22"/>
         </w:rPr>
-        <w:t>./</w:t>
-      </w:r>
-      <w:r>
+        <w:t>make clean</w:t>
+      </w:r>
+    </w:p>
+    <w:p>
+      <w:pPr>
+        <w:pStyle w:val="ListParagraph"/>
         <w:rPr>
           <w:rFonts w:ascii="Menlo Regular" w:hAnsi="Menlo Regular" w:cs="Menlo Regular"/>
           <w:color w:val="000000"/>
           <w:sz w:val="22"/>
           <w:szCs w:val="22"/>
         </w:rPr>
-        <w:t>autogen.sh</w:t>
-      </w:r>
-    </w:p>
-    <w:p>
-      <w:pPr>
-        <w:pStyle w:val="ListParagraph"/>
+      </w:pPr>
+      <w:r>
         <w:rPr>
           <w:rFonts w:ascii="Menlo Regular" w:hAnsi="Menlo Regular" w:cs="Menlo Regular"/>
           <w:color w:val="000000"/>
           <w:sz w:val="22"/>
           <w:szCs w:val="22"/>
         </w:rPr>
-      </w:pPr>
+        <w:t>./</w:t>
+      </w:r>
       <w:r>
         <w:rPr>
           <w:rFonts w:ascii="Menlo Regular" w:hAnsi="Menlo Regular" w:cs="Menlo Regular"/>
@@ -495,7 +495,7 @@
           <w:sz w:val="22"/>
           <w:szCs w:val="22"/>
         </w:rPr>
-        <w:t>./configure --with-libiconv=no --disable-cups</w:t>
+        <w:t>autogen.sh</w:t>
       </w:r>
     </w:p>
     <w:p>
@@ -515,101 +515,120 @@
           <w:sz w:val="22"/>
           <w:szCs w:val="22"/>
         </w:rPr>
-        <w:t xml:space="preserve">make </w:t>
-      </w:r>
-    </w:p>
-    <w:p>
-      <w:pPr>
-        <w:pStyle w:val="ListParagraph"/>
+        <w:t>./configure --with-libiconv=no --disable-cups --without-libpaper --disable-fontconfig</w:t>
+      </w:r>
+      <w:r>
         <w:rPr>
           <w:rFonts w:ascii="Menlo Regular" w:hAnsi="Menlo Regular" w:cs="Menlo Regular"/>
           <w:color w:val="000000"/>
           <w:sz w:val="22"/>
           <w:szCs w:val="22"/>
         </w:rPr>
-      </w:pPr>
-      <w:r>
+        <w:t xml:space="preserve">make </w:t>
+      </w:r>
+    </w:p>
+    <w:p>
+      <w:pPr>
+        <w:pStyle w:val="ListParagraph"/>
         <w:rPr>
           <w:rFonts w:ascii="Menlo Regular" w:hAnsi="Menlo Regular" w:cs="Menlo Regular"/>
           <w:color w:val="000000"/>
           <w:sz w:val="22"/>
           <w:szCs w:val="22"/>
         </w:rPr>
-        <w:t>make xps</w:t>
-      </w:r>
-    </w:p>
-    <w:p>
-      <w:pPr>
-        <w:pStyle w:val="ListParagraph"/>
+      </w:pPr>
+      <w:r>
         <w:rPr>
           <w:rFonts w:ascii="Menlo Regular" w:hAnsi="Menlo Regular" w:cs="Menlo Regular"/>
           <w:color w:val="000000"/>
           <w:sz w:val="22"/>
           <w:szCs w:val="22"/>
         </w:rPr>
-      </w:pPr>
-      <w:r>
+        <w:t>make xps</w:t>
+      </w:r>
+    </w:p>
+    <w:p>
+      <w:pPr>
+        <w:pStyle w:val="ListParagraph"/>
         <w:rPr>
           <w:rFonts w:ascii="Menlo Regular" w:hAnsi="Menlo Regular" w:cs="Menlo Regular"/>
           <w:color w:val="000000"/>
           <w:sz w:val="22"/>
           <w:szCs w:val="22"/>
         </w:rPr>
-        <w:t>cd gs</w:t>
-      </w:r>
-    </w:p>
-    <w:p>
-      <w:pPr>
-        <w:pStyle w:val="ListParagraph"/>
+      </w:pPr>
+      <w:r>
         <w:rPr>
           <w:rFonts w:ascii="Menlo Regular" w:hAnsi="Menlo Regular" w:cs="Menlo Regular"/>
           <w:color w:val="000000"/>
           <w:sz w:val="22"/>
           <w:szCs w:val="22"/>
         </w:rPr>
-      </w:pPr>
-      <w:r>
+        <w:t>cd gs</w:t>
+      </w:r>
+    </w:p>
+    <w:p>
+      <w:pPr>
+        <w:pStyle w:val="ListParagraph"/>
         <w:rPr>
           <w:rFonts w:ascii="Menlo Regular" w:hAnsi="Menlo Regular" w:cs="Menlo Regular"/>
           <w:color w:val="000000"/>
           <w:sz w:val="22"/>
           <w:szCs w:val="22"/>
         </w:rPr>
-        <w:t>./autogen.sh</w:t>
-      </w:r>
-    </w:p>
-    <w:p>
-      <w:pPr>
-        <w:pStyle w:val="ListParagraph"/>
+      </w:pPr>
+      <w:r>
         <w:rPr>
           <w:rFonts w:ascii="Menlo Regular" w:hAnsi="Menlo Regular" w:cs="Menlo Regular"/>
           <w:color w:val="000000"/>
           <w:sz w:val="22"/>
           <w:szCs w:val="22"/>
         </w:rPr>
-      </w:pPr>
-      <w:r>
+        <w:t>make clean</w:t>
+      </w:r>
+      <w:bookmarkStart w:id="0" w:name="_GoBack"/>
+      <w:bookmarkEnd w:id="0"/>
+    </w:p>
+    <w:p>
+      <w:pPr>
+        <w:pStyle w:val="ListParagraph"/>
         <w:rPr>
           <w:rFonts w:ascii="Menlo Regular" w:hAnsi="Menlo Regular" w:cs="Menlo Regular"/>
           <w:color w:val="000000"/>
           <w:sz w:val="22"/>
           <w:szCs w:val="22"/>
         </w:rPr>
-        <w:t>./configure --with-libiconv=no --disable-cups</w:t>
-      </w:r>
-    </w:p>
-    <w:p>
-      <w:pPr>
-        <w:pStyle w:val="ListParagraph"/>
+      </w:pPr>
+      <w:r>
         <w:rPr>
           <w:rFonts w:ascii="Menlo Regular" w:hAnsi="Menlo Regular" w:cs="Menlo Regular"/>
           <w:color w:val="000000"/>
           <w:sz w:val="22"/>
           <w:szCs w:val="22"/>
         </w:rPr>
-      </w:pPr>
-      <w:bookmarkStart w:id="0" w:name="_GoBack"/>
-      <w:bookmarkEnd w:id="0"/>
+        <w:t>./autogen.sh</w:t>
+      </w:r>
+    </w:p>
+    <w:p>
+      <w:pPr>
+        <w:pStyle w:val="ListParagraph"/>
+        <w:rPr>
+          <w:rFonts w:ascii="Menlo Regular" w:hAnsi="Menlo Regular" w:cs="Menlo Regular"/>
+          <w:color w:val="000000"/>
+          <w:sz w:val="22"/>
+          <w:szCs w:val="22"/>
+        </w:rPr>
+      </w:pPr>
+      <w:r>
+        <w:rPr>
+          <w:rFonts w:ascii="Menlo Regular" w:hAnsi="Menlo Regular" w:cs="Menlo Regular"/>
+          <w:color w:val="000000"/>
+          <w:sz w:val="22"/>
+          <w:szCs w:val="22"/>
+        </w:rPr>
+        <w:lastRenderedPageBreak/>
+        <w:t>./configure --with-libiconv=no --disable-cups --without-libpaper --disable-fontconfig</w:t>
+      </w:r>
       <w:r>
         <w:rPr>
           <w:rFonts w:ascii="Menlo Regular" w:hAnsi="Menlo Regular" w:cs="Menlo Regular"/>
@@ -630,7 +649,6 @@
         </w:numPr>
       </w:pPr>
       <w:r>
-        <w:lastRenderedPageBreak/>
         <w:t>Open gsview.pro using Qt Creator (just installed in step 2).</w:t>
       </w:r>
       <w:r>

</xml_diff>

<commit_message>
correct gs building instructions
</commit_message>
<xml_diff>
--- a/building.docx
+++ b/building.docx
@@ -11,6 +11,8 @@
           <w:szCs w:val="28"/>
         </w:rPr>
       </w:pPr>
+      <w:proofErr w:type="spellStart"/>
+      <w:proofErr w:type="gramStart"/>
       <w:r>
         <w:rPr>
           <w:b/>
@@ -27,6 +29,8 @@
         </w:rPr>
         <w:t>sview</w:t>
       </w:r>
+      <w:proofErr w:type="spellEnd"/>
+      <w:proofErr w:type="gramEnd"/>
       <w:r>
         <w:rPr>
           <w:b/>
@@ -51,21 +55,23 @@
         </w:rPr>
         <w:t xml:space="preserve"> </w:t>
       </w:r>
+      <w:proofErr w:type="spellStart"/>
       <w:r>
         <w:rPr>
           <w:b/>
           <w:sz w:val="28"/>
           <w:szCs w:val="28"/>
         </w:rPr>
-        <w:t>Qt:</w:t>
-      </w:r>
+        <w:t>Qt</w:t>
+      </w:r>
+      <w:proofErr w:type="spellEnd"/>
       <w:r>
         <w:rPr>
           <w:b/>
           <w:sz w:val="28"/>
           <w:szCs w:val="28"/>
         </w:rPr>
-        <w:t xml:space="preserve"> </w:t>
+        <w:t>:</w:t>
       </w:r>
       <w:r>
         <w:rPr>
@@ -73,6 +79,14 @@
           <w:sz w:val="28"/>
           <w:szCs w:val="28"/>
         </w:rPr>
+        <w:t xml:space="preserve"> </w:t>
+      </w:r>
+      <w:r>
+        <w:rPr>
+          <w:b/>
+          <w:sz w:val="28"/>
+          <w:szCs w:val="28"/>
+        </w:rPr>
         <w:t xml:space="preserve"> A Guide to the Perplexed</w:t>
       </w:r>
     </w:p>
@@ -88,8 +102,13 @@
       <w:pPr>
         <w:jc w:val="center"/>
       </w:pPr>
-      <w:r>
-        <w:t>January, 2015</w:t>
+      <w:proofErr w:type="gramStart"/>
+      <w:r>
+        <w:t>January,</w:t>
+      </w:r>
+      <w:proofErr w:type="gramEnd"/>
+      <w:r>
+        <w:t xml:space="preserve"> 2015</w:t>
       </w:r>
     </w:p>
     <w:p/>
@@ -104,7 +123,15 @@
         <w:t xml:space="preserve"> the </w:t>
       </w:r>
       <w:r>
-        <w:t>QT-based version of gsview for Mac OS X and Linux.</w:t>
+        <w:t xml:space="preserve">QT-based version of </w:t>
+      </w:r>
+      <w:proofErr w:type="spellStart"/>
+      <w:r>
+        <w:t>gsview</w:t>
+      </w:r>
+      <w:proofErr w:type="spellEnd"/>
+      <w:r>
+        <w:t xml:space="preserve"> for Mac OS X and Linux.</w:t>
       </w:r>
     </w:p>
     <w:p/>
@@ -178,7 +205,15 @@
         <w:t xml:space="preserve">For OS X, </w:t>
       </w:r>
       <w:r>
-        <w:t>Install and configure the latest XCode and command line tools</w:t>
+        <w:t xml:space="preserve">Install and configure the latest </w:t>
+      </w:r>
+      <w:proofErr w:type="spellStart"/>
+      <w:r>
+        <w:t>XCode</w:t>
+      </w:r>
+      <w:proofErr w:type="spellEnd"/>
+      <w:r>
+        <w:t xml:space="preserve"> and command line tools</w:t>
       </w:r>
       <w:r>
         <w:t>.</w:t>
@@ -188,9 +223,11 @@
       <w:pPr>
         <w:pStyle w:val="ListParagraph"/>
       </w:pPr>
+      <w:proofErr w:type="gramStart"/>
       <w:r>
         <w:t>For Linux, the standard GCC tools.</w:t>
       </w:r>
+      <w:proofErr w:type="gramEnd"/>
     </w:p>
     <w:p/>
     <w:p>
@@ -202,7 +239,15 @@
         </w:numPr>
       </w:pPr>
       <w:r>
-        <w:t>Use git to clone the source.</w:t>
+        <w:t xml:space="preserve">Use </w:t>
+      </w:r>
+      <w:proofErr w:type="spellStart"/>
+      <w:r>
+        <w:t>git</w:t>
+      </w:r>
+      <w:proofErr w:type="spellEnd"/>
+      <w:r>
+        <w:t xml:space="preserve"> to clone the source.</w:t>
       </w:r>
       <w:r>
         <w:t xml:space="preserve"> </w:t>
@@ -213,24 +258,68 @@
       <w:pPr>
         <w:ind w:left="720"/>
       </w:pPr>
-      <w:r>
-        <w:rPr>
-          <w:rFonts w:ascii="Menlo Regular" w:hAnsi="Menlo Regular" w:cs="Menlo Regular"/>
-          <w:color w:val="000000"/>
-          <w:sz w:val="22"/>
-          <w:szCs w:val="22"/>
-        </w:rPr>
-        <w:t xml:space="preserve">git clone </w:t>
-      </w:r>
-      <w:r>
-        <w:rPr>
-          <w:rFonts w:ascii="Menlo Regular" w:hAnsi="Menlo Regular" w:cs="Menlo Regular"/>
-          <w:color w:val="000000"/>
-          <w:sz w:val="22"/>
-          <w:szCs w:val="22"/>
-        </w:rPr>
-        <w:t>ghostscript.com:/home/fred/repos/qt-gsview.git</w:t>
-      </w:r>
+      <w:proofErr w:type="spellStart"/>
+      <w:proofErr w:type="gramStart"/>
+      <w:r>
+        <w:rPr>
+          <w:rFonts w:ascii="Menlo Regular" w:hAnsi="Menlo Regular" w:cs="Menlo Regular"/>
+          <w:color w:val="000000"/>
+          <w:sz w:val="22"/>
+          <w:szCs w:val="22"/>
+        </w:rPr>
+        <w:t>git</w:t>
+      </w:r>
+      <w:proofErr w:type="spellEnd"/>
+      <w:proofErr w:type="gramEnd"/>
+      <w:r>
+        <w:rPr>
+          <w:rFonts w:ascii="Menlo Regular" w:hAnsi="Menlo Regular" w:cs="Menlo Regular"/>
+          <w:color w:val="000000"/>
+          <w:sz w:val="22"/>
+          <w:szCs w:val="22"/>
+        </w:rPr>
+        <w:t xml:space="preserve"> clone </w:t>
+      </w:r>
+      <w:r>
+        <w:rPr>
+          <w:rFonts w:ascii="Menlo Regular" w:hAnsi="Menlo Regular" w:cs="Menlo Regular"/>
+          <w:color w:val="000000"/>
+          <w:sz w:val="22"/>
+          <w:szCs w:val="22"/>
+        </w:rPr>
+        <w:t>ghostscript.com:/home/</w:t>
+      </w:r>
+      <w:proofErr w:type="spellStart"/>
+      <w:r>
+        <w:rPr>
+          <w:rFonts w:ascii="Menlo Regular" w:hAnsi="Menlo Regular" w:cs="Menlo Regular"/>
+          <w:color w:val="000000"/>
+          <w:sz w:val="22"/>
+          <w:szCs w:val="22"/>
+        </w:rPr>
+        <w:t>fred</w:t>
+      </w:r>
+      <w:proofErr w:type="spellEnd"/>
+      <w:r>
+        <w:rPr>
+          <w:rFonts w:ascii="Menlo Regular" w:hAnsi="Menlo Regular" w:cs="Menlo Regular"/>
+          <w:color w:val="000000"/>
+          <w:sz w:val="22"/>
+          <w:szCs w:val="22"/>
+        </w:rPr>
+        <w:t>/repos/</w:t>
+      </w:r>
+      <w:proofErr w:type="spellStart"/>
+      <w:r>
+        <w:rPr>
+          <w:rFonts w:ascii="Menlo Regular" w:hAnsi="Menlo Regular" w:cs="Menlo Regular"/>
+          <w:color w:val="000000"/>
+          <w:sz w:val="22"/>
+          <w:szCs w:val="22"/>
+        </w:rPr>
+        <w:t>qt-gsview.git</w:t>
+      </w:r>
+      <w:proofErr w:type="spellEnd"/>
     </w:p>
     <w:p/>
     <w:p>
@@ -241,8 +330,31 @@
           <w:numId w:val="2"/>
         </w:numPr>
       </w:pPr>
-      <w:r>
-        <w:t>mupdf and ghostpdl are included as submodules.  Update them</w:t>
+      <w:proofErr w:type="spellStart"/>
+      <w:proofErr w:type="gramStart"/>
+      <w:r>
+        <w:t>mupdf</w:t>
+      </w:r>
+      <w:proofErr w:type="spellEnd"/>
+      <w:proofErr w:type="gramEnd"/>
+      <w:r>
+        <w:t xml:space="preserve"> and </w:t>
+      </w:r>
+      <w:proofErr w:type="spellStart"/>
+      <w:r>
+        <w:t>ghostpdl</w:t>
+      </w:r>
+      <w:proofErr w:type="spellEnd"/>
+      <w:r>
+        <w:t xml:space="preserve"> are included as </w:t>
+      </w:r>
+      <w:proofErr w:type="spellStart"/>
+      <w:r>
+        <w:t>submodules</w:t>
+      </w:r>
+      <w:proofErr w:type="spellEnd"/>
+      <w:r>
+        <w:t>.  Update them</w:t>
       </w:r>
       <w:r>
         <w:t>:</w:t>
@@ -270,22 +382,77 @@
           <w:sz w:val="22"/>
           <w:szCs w:val="22"/>
         </w:rPr>
-        <w:t>cd qt-gsview</w:t>
-      </w:r>
+        <w:t xml:space="preserve">cd </w:t>
+      </w:r>
+      <w:proofErr w:type="spellStart"/>
+      <w:r>
+        <w:rPr>
+          <w:rFonts w:ascii="Menlo Regular" w:hAnsi="Menlo Regular" w:cs="Menlo Regular"/>
+          <w:color w:val="000000"/>
+          <w:sz w:val="22"/>
+          <w:szCs w:val="22"/>
+        </w:rPr>
+        <w:t>qt-gsview</w:t>
+      </w:r>
+      <w:proofErr w:type="spellEnd"/>
     </w:p>
     <w:p>
       <w:pPr>
         <w:pStyle w:val="ListParagraph"/>
       </w:pPr>
-      <w:r>
-        <w:rPr>
-          <w:rFonts w:ascii="Menlo Regular" w:hAnsi="Menlo Regular" w:cs="Menlo Regular"/>
-          <w:color w:val="000000"/>
-          <w:sz w:val="22"/>
-          <w:szCs w:val="22"/>
-        </w:rPr>
-        <w:t>git submodule update --init</w:t>
-      </w:r>
+      <w:proofErr w:type="spellStart"/>
+      <w:proofErr w:type="gramStart"/>
+      <w:r>
+        <w:rPr>
+          <w:rFonts w:ascii="Menlo Regular" w:hAnsi="Menlo Regular" w:cs="Menlo Regular"/>
+          <w:color w:val="000000"/>
+          <w:sz w:val="22"/>
+          <w:szCs w:val="22"/>
+        </w:rPr>
+        <w:t>git</w:t>
+      </w:r>
+      <w:proofErr w:type="spellEnd"/>
+      <w:proofErr w:type="gramEnd"/>
+      <w:r>
+        <w:rPr>
+          <w:rFonts w:ascii="Menlo Regular" w:hAnsi="Menlo Regular" w:cs="Menlo Regular"/>
+          <w:color w:val="000000"/>
+          <w:sz w:val="22"/>
+          <w:szCs w:val="22"/>
+        </w:rPr>
+        <w:t xml:space="preserve"> </w:t>
+      </w:r>
+      <w:proofErr w:type="spellStart"/>
+      <w:r>
+        <w:rPr>
+          <w:rFonts w:ascii="Menlo Regular" w:hAnsi="Menlo Regular" w:cs="Menlo Regular"/>
+          <w:color w:val="000000"/>
+          <w:sz w:val="22"/>
+          <w:szCs w:val="22"/>
+        </w:rPr>
+        <w:t>submodule</w:t>
+      </w:r>
+      <w:proofErr w:type="spellEnd"/>
+      <w:r>
+        <w:rPr>
+          <w:rFonts w:ascii="Menlo Regular" w:hAnsi="Menlo Regular" w:cs="Menlo Regular"/>
+          <w:color w:val="000000"/>
+          <w:sz w:val="22"/>
+          <w:szCs w:val="22"/>
+        </w:rPr>
+        <w:t xml:space="preserve"> update --</w:t>
+      </w:r>
+      <w:proofErr w:type="spellStart"/>
+      <w:r>
+        <w:rPr>
+          <w:rFonts w:ascii="Menlo Regular" w:hAnsi="Menlo Regular" w:cs="Menlo Regular"/>
+          <w:color w:val="000000"/>
+          <w:sz w:val="22"/>
+          <w:szCs w:val="22"/>
+        </w:rPr>
+        <w:t>init</w:t>
+      </w:r>
+      <w:proofErr w:type="spellEnd"/>
     </w:p>
     <w:p>
       <w:pPr>
@@ -301,7 +468,23 @@
         </w:numPr>
       </w:pPr>
       <w:r>
-        <w:t xml:space="preserve">Now update mupdf’s submodules </w:t>
+        <w:t xml:space="preserve">Now update </w:t>
+      </w:r>
+      <w:proofErr w:type="spellStart"/>
+      <w:r>
+        <w:t>mupdf’s</w:t>
+      </w:r>
+      <w:proofErr w:type="spellEnd"/>
+      <w:r>
+        <w:t xml:space="preserve"> </w:t>
+      </w:r>
+      <w:proofErr w:type="spellStart"/>
+      <w:r>
+        <w:t>submodules</w:t>
+      </w:r>
+      <w:proofErr w:type="spellEnd"/>
+      <w:r>
+        <w:t xml:space="preserve"> </w:t>
       </w:r>
       <w:r>
         <w:t>and build it</w:t>
@@ -332,8 +515,39 @@
           <w:sz w:val="22"/>
           <w:szCs w:val="22"/>
         </w:rPr>
-        <w:t>cd qt-gsview/mupdf</w:t>
-      </w:r>
+        <w:t xml:space="preserve">cd </w:t>
+      </w:r>
+      <w:proofErr w:type="spellStart"/>
+      <w:r>
+        <w:rPr>
+          <w:rFonts w:ascii="Menlo Regular" w:hAnsi="Menlo Regular" w:cs="Menlo Regular"/>
+          <w:color w:val="000000"/>
+          <w:sz w:val="22"/>
+          <w:szCs w:val="22"/>
+        </w:rPr>
+        <w:t>qt-gsview</w:t>
+      </w:r>
+      <w:proofErr w:type="spellEnd"/>
+      <w:r>
+        <w:rPr>
+          <w:rFonts w:ascii="Menlo Regular" w:hAnsi="Menlo Regular" w:cs="Menlo Regular"/>
+          <w:color w:val="000000"/>
+          <w:sz w:val="22"/>
+          <w:szCs w:val="22"/>
+        </w:rPr>
+        <w:t>/</w:t>
+      </w:r>
+      <w:proofErr w:type="spellStart"/>
+      <w:r>
+        <w:rPr>
+          <w:rFonts w:ascii="Menlo Regular" w:hAnsi="Menlo Regular" w:cs="Menlo Regular"/>
+          <w:color w:val="000000"/>
+          <w:sz w:val="22"/>
+          <w:szCs w:val="22"/>
+        </w:rPr>
+        <w:t>mupdf</w:t>
+      </w:r>
+      <w:proofErr w:type="spellEnd"/>
     </w:p>
     <w:p>
       <w:pPr>
@@ -345,14 +559,47 @@
           <w:szCs w:val="22"/>
         </w:rPr>
       </w:pPr>
-      <w:r>
-        <w:rPr>
-          <w:rFonts w:ascii="Menlo Regular" w:hAnsi="Menlo Regular" w:cs="Menlo Regular"/>
-          <w:color w:val="000000"/>
-          <w:sz w:val="22"/>
-          <w:szCs w:val="22"/>
-        </w:rPr>
-        <w:t xml:space="preserve">git submodule update </w:t>
+      <w:proofErr w:type="spellStart"/>
+      <w:proofErr w:type="gramStart"/>
+      <w:r>
+        <w:rPr>
+          <w:rFonts w:ascii="Menlo Regular" w:hAnsi="Menlo Regular" w:cs="Menlo Regular"/>
+          <w:color w:val="000000"/>
+          <w:sz w:val="22"/>
+          <w:szCs w:val="22"/>
+        </w:rPr>
+        <w:t>git</w:t>
+      </w:r>
+      <w:proofErr w:type="spellEnd"/>
+      <w:proofErr w:type="gramEnd"/>
+      <w:r>
+        <w:rPr>
+          <w:rFonts w:ascii="Menlo Regular" w:hAnsi="Menlo Regular" w:cs="Menlo Regular"/>
+          <w:color w:val="000000"/>
+          <w:sz w:val="22"/>
+          <w:szCs w:val="22"/>
+        </w:rPr>
+        <w:t xml:space="preserve"> </w:t>
+      </w:r>
+      <w:proofErr w:type="spellStart"/>
+      <w:r>
+        <w:rPr>
+          <w:rFonts w:ascii="Menlo Regular" w:hAnsi="Menlo Regular" w:cs="Menlo Regular"/>
+          <w:color w:val="000000"/>
+          <w:sz w:val="22"/>
+          <w:szCs w:val="22"/>
+        </w:rPr>
+        <w:t>submodule</w:t>
+      </w:r>
+      <w:proofErr w:type="spellEnd"/>
+      <w:r>
+        <w:rPr>
+          <w:rFonts w:ascii="Menlo Regular" w:hAnsi="Menlo Regular" w:cs="Menlo Regular"/>
+          <w:color w:val="000000"/>
+          <w:sz w:val="22"/>
+          <w:szCs w:val="22"/>
+        </w:rPr>
+        <w:t xml:space="preserve"> update </w:t>
       </w:r>
       <w:r>
         <w:rPr>
@@ -363,6 +610,7 @@
         </w:rPr>
         <w:t>--</w:t>
       </w:r>
+      <w:proofErr w:type="spellStart"/>
       <w:r>
         <w:rPr>
           <w:rFonts w:ascii="Menlo Regular" w:hAnsi="Menlo Regular" w:cs="Menlo Regular"/>
@@ -372,19 +620,31 @@
         </w:rPr>
         <w:t>init</w:t>
       </w:r>
+      <w:proofErr w:type="spellEnd"/>
     </w:p>
     <w:p>
       <w:pPr>
         <w:pStyle w:val="ListParagraph"/>
       </w:pPr>
-      <w:r>
-        <w:rPr>
-          <w:rFonts w:ascii="Menlo Regular" w:hAnsi="Menlo Regular" w:cs="Menlo Regular"/>
-          <w:color w:val="000000"/>
-          <w:sz w:val="22"/>
-          <w:szCs w:val="22"/>
-        </w:rPr>
-        <w:t>make HAVE_X11=no</w:t>
+      <w:proofErr w:type="gramStart"/>
+      <w:r>
+        <w:rPr>
+          <w:rFonts w:ascii="Menlo Regular" w:hAnsi="Menlo Regular" w:cs="Menlo Regular"/>
+          <w:color w:val="000000"/>
+          <w:sz w:val="22"/>
+          <w:szCs w:val="22"/>
+        </w:rPr>
+        <w:t>make</w:t>
+      </w:r>
+      <w:proofErr w:type="gramEnd"/>
+      <w:r>
+        <w:rPr>
+          <w:rFonts w:ascii="Menlo Regular" w:hAnsi="Menlo Regular" w:cs="Menlo Regular"/>
+          <w:color w:val="000000"/>
+          <w:sz w:val="22"/>
+          <w:szCs w:val="22"/>
+        </w:rPr>
+        <w:t xml:space="preserve"> HAVE_X11=no</w:t>
       </w:r>
     </w:p>
     <w:p/>
@@ -405,7 +665,15 @@
         <w:t xml:space="preserve">in </w:t>
       </w:r>
       <w:r>
-        <w:t>when you build gsview.</w:t>
+        <w:t xml:space="preserve">when you build </w:t>
+      </w:r>
+      <w:proofErr w:type="spellStart"/>
+      <w:r>
+        <w:t>gsview</w:t>
+      </w:r>
+      <w:proofErr w:type="spellEnd"/>
+      <w:r>
+        <w:t>.</w:t>
       </w:r>
     </w:p>
     <w:p/>
@@ -418,10 +686,55 @@
         </w:numPr>
       </w:pPr>
       <w:r>
-        <w:t>Build ghostpdl</w:t>
-      </w:r>
-      <w:r>
-        <w:t>, xps and gs.  This will produce gs and gxps executables that are included in the build.</w:t>
+        <w:t xml:space="preserve">Build </w:t>
+      </w:r>
+      <w:proofErr w:type="spellStart"/>
+      <w:r>
+        <w:t>ghostpdl</w:t>
+      </w:r>
+      <w:proofErr w:type="spellEnd"/>
+      <w:r>
+        <w:t xml:space="preserve">, </w:t>
+      </w:r>
+      <w:proofErr w:type="spellStart"/>
+      <w:r>
+        <w:t>xps</w:t>
+      </w:r>
+      <w:proofErr w:type="spellEnd"/>
+      <w:r>
+        <w:t xml:space="preserve"> and </w:t>
+      </w:r>
+      <w:proofErr w:type="spellStart"/>
+      <w:r>
+        <w:t>gs</w:t>
+      </w:r>
+      <w:proofErr w:type="spellEnd"/>
+      <w:r>
+        <w:t xml:space="preserve">.  This will produce </w:t>
+      </w:r>
+      <w:proofErr w:type="spellStart"/>
+      <w:r>
+        <w:t>gs</w:t>
+      </w:r>
+      <w:proofErr w:type="spellEnd"/>
+      <w:r>
+        <w:t xml:space="preserve"> and </w:t>
+      </w:r>
+      <w:proofErr w:type="spellStart"/>
+      <w:r>
+        <w:t>gxps</w:t>
+      </w:r>
+      <w:proofErr w:type="spellEnd"/>
+      <w:r>
+        <w:t xml:space="preserve"> </w:t>
+      </w:r>
+      <w:proofErr w:type="spellStart"/>
+      <w:r>
+        <w:t>executables</w:t>
+      </w:r>
+      <w:proofErr w:type="spellEnd"/>
+      <w:r>
+        <w:t xml:space="preserve"> that are included in the build.</w:t>
       </w:r>
     </w:p>
     <w:p>
@@ -446,8 +759,39 @@
           <w:sz w:val="22"/>
           <w:szCs w:val="22"/>
         </w:rPr>
-        <w:t>cd qt-gsview/ghostpdl</w:t>
-      </w:r>
+        <w:t xml:space="preserve">cd </w:t>
+      </w:r>
+      <w:proofErr w:type="spellStart"/>
+      <w:r>
+        <w:rPr>
+          <w:rFonts w:ascii="Menlo Regular" w:hAnsi="Menlo Regular" w:cs="Menlo Regular"/>
+          <w:color w:val="000000"/>
+          <w:sz w:val="22"/>
+          <w:szCs w:val="22"/>
+        </w:rPr>
+        <w:t>qt-gsview</w:t>
+      </w:r>
+      <w:proofErr w:type="spellEnd"/>
+      <w:r>
+        <w:rPr>
+          <w:rFonts w:ascii="Menlo Regular" w:hAnsi="Menlo Regular" w:cs="Menlo Regular"/>
+          <w:color w:val="000000"/>
+          <w:sz w:val="22"/>
+          <w:szCs w:val="22"/>
+        </w:rPr>
+        <w:t>/</w:t>
+      </w:r>
+      <w:proofErr w:type="spellStart"/>
+      <w:r>
+        <w:rPr>
+          <w:rFonts w:ascii="Menlo Regular" w:hAnsi="Menlo Regular" w:cs="Menlo Regular"/>
+          <w:color w:val="000000"/>
+          <w:sz w:val="22"/>
+          <w:szCs w:val="22"/>
+        </w:rPr>
+        <w:t>ghostpdl</w:t>
+      </w:r>
+      <w:proofErr w:type="spellEnd"/>
     </w:p>
     <w:p>
       <w:pPr>
@@ -459,14 +803,25 @@
           <w:szCs w:val="22"/>
         </w:rPr>
       </w:pPr>
-      <w:r>
-        <w:rPr>
-          <w:rFonts w:ascii="Menlo Regular" w:hAnsi="Menlo Regular" w:cs="Menlo Regular"/>
-          <w:color w:val="000000"/>
-          <w:sz w:val="22"/>
-          <w:szCs w:val="22"/>
-        </w:rPr>
-        <w:t>make clean</w:t>
+      <w:proofErr w:type="gramStart"/>
+      <w:r>
+        <w:rPr>
+          <w:rFonts w:ascii="Menlo Regular" w:hAnsi="Menlo Regular" w:cs="Menlo Regular"/>
+          <w:color w:val="000000"/>
+          <w:sz w:val="22"/>
+          <w:szCs w:val="22"/>
+        </w:rPr>
+        <w:t>make</w:t>
+      </w:r>
+      <w:proofErr w:type="gramEnd"/>
+      <w:r>
+        <w:rPr>
+          <w:rFonts w:ascii="Menlo Regular" w:hAnsi="Menlo Regular" w:cs="Menlo Regular"/>
+          <w:color w:val="000000"/>
+          <w:sz w:val="22"/>
+          <w:szCs w:val="22"/>
+        </w:rPr>
+        <w:t xml:space="preserve"> clean</w:t>
       </w:r>
     </w:p>
     <w:p>
@@ -479,6 +834,7 @@
           <w:szCs w:val="22"/>
         </w:rPr>
       </w:pPr>
+      <w:proofErr w:type="gramStart"/>
       <w:r>
         <w:rPr>
           <w:rFonts w:ascii="Menlo Regular" w:hAnsi="Menlo Regular" w:cs="Menlo Regular"/>
@@ -488,103 +844,15 @@
         </w:rPr>
         <w:t>./</w:t>
       </w:r>
-      <w:r>
-        <w:rPr>
-          <w:rFonts w:ascii="Menlo Regular" w:hAnsi="Menlo Regular" w:cs="Menlo Regular"/>
-          <w:color w:val="000000"/>
-          <w:sz w:val="22"/>
-          <w:szCs w:val="22"/>
-        </w:rPr>
-        <w:t>autogen.sh</w:t>
-      </w:r>
-    </w:p>
-    <w:p>
-      <w:pPr>
-        <w:pStyle w:val="ListParagraph"/>
-        <w:rPr>
-          <w:rFonts w:ascii="Menlo Regular" w:hAnsi="Menlo Regular" w:cs="Menlo Regular"/>
-          <w:color w:val="000000"/>
-          <w:sz w:val="22"/>
-          <w:szCs w:val="22"/>
-        </w:rPr>
-      </w:pPr>
-      <w:r>
-        <w:rPr>
-          <w:rFonts w:ascii="Menlo Regular" w:hAnsi="Menlo Regular" w:cs="Menlo Regular"/>
-          <w:color w:val="000000"/>
-          <w:sz w:val="22"/>
-          <w:szCs w:val="22"/>
-        </w:rPr>
-        <w:t>./configure --with-libiconv=no --disable-cups --without-libpaper --disable-fontconfig</w:t>
-      </w:r>
-      <w:r>
-        <w:rPr>
-          <w:rFonts w:ascii="Menlo Regular" w:hAnsi="Menlo Regular" w:cs="Menlo Regular"/>
-          <w:color w:val="000000"/>
-          <w:sz w:val="22"/>
-          <w:szCs w:val="22"/>
-        </w:rPr>
-        <w:t xml:space="preserve">make </w:t>
-      </w:r>
-    </w:p>
-    <w:p>
-      <w:pPr>
-        <w:pStyle w:val="ListParagraph"/>
-        <w:rPr>
-          <w:rFonts w:ascii="Menlo Regular" w:hAnsi="Menlo Regular" w:cs="Menlo Regular"/>
-          <w:color w:val="000000"/>
-          <w:sz w:val="22"/>
-          <w:szCs w:val="22"/>
-        </w:rPr>
-      </w:pPr>
-      <w:r>
-        <w:rPr>
-          <w:rFonts w:ascii="Menlo Regular" w:hAnsi="Menlo Regular" w:cs="Menlo Regular"/>
-          <w:color w:val="000000"/>
-          <w:sz w:val="22"/>
-          <w:szCs w:val="22"/>
-        </w:rPr>
-        <w:t>make xps</w:t>
-      </w:r>
-    </w:p>
-    <w:p>
-      <w:pPr>
-        <w:pStyle w:val="ListParagraph"/>
-        <w:rPr>
-          <w:rFonts w:ascii="Menlo Regular" w:hAnsi="Menlo Regular" w:cs="Menlo Regular"/>
-          <w:color w:val="000000"/>
-          <w:sz w:val="22"/>
-          <w:szCs w:val="22"/>
-        </w:rPr>
-      </w:pPr>
-      <w:r>
-        <w:rPr>
-          <w:rFonts w:ascii="Menlo Regular" w:hAnsi="Menlo Regular" w:cs="Menlo Regular"/>
-          <w:color w:val="000000"/>
-          <w:sz w:val="22"/>
-          <w:szCs w:val="22"/>
-        </w:rPr>
-        <w:t>cd gs</w:t>
-      </w:r>
-    </w:p>
-    <w:p>
-      <w:pPr>
-        <w:pStyle w:val="ListParagraph"/>
-        <w:rPr>
-          <w:rFonts w:ascii="Menlo Regular" w:hAnsi="Menlo Regular" w:cs="Menlo Regular"/>
-          <w:color w:val="000000"/>
-          <w:sz w:val="22"/>
-          <w:szCs w:val="22"/>
-        </w:rPr>
-      </w:pPr>
-      <w:r>
-        <w:rPr>
-          <w:rFonts w:ascii="Menlo Regular" w:hAnsi="Menlo Regular" w:cs="Menlo Regular"/>
-          <w:color w:val="000000"/>
-          <w:sz w:val="22"/>
-          <w:szCs w:val="22"/>
-        </w:rPr>
-        <w:t>make clean</w:t>
+      <w:proofErr w:type="gramEnd"/>
+      <w:r>
+        <w:rPr>
+          <w:rFonts w:ascii="Menlo Regular" w:hAnsi="Menlo Regular" w:cs="Menlo Regular"/>
+          <w:color w:val="000000"/>
+          <w:sz w:val="22"/>
+          <w:szCs w:val="22"/>
+        </w:rPr>
+        <w:t>configure</w:t>
       </w:r>
       <w:bookmarkStart w:id="0" w:name="_GoBack"/>
       <w:bookmarkEnd w:id="0"/>
@@ -599,14 +867,25 @@
           <w:szCs w:val="22"/>
         </w:rPr>
       </w:pPr>
-      <w:r>
-        <w:rPr>
-          <w:rFonts w:ascii="Menlo Regular" w:hAnsi="Menlo Regular" w:cs="Menlo Regular"/>
-          <w:color w:val="000000"/>
-          <w:sz w:val="22"/>
-          <w:szCs w:val="22"/>
-        </w:rPr>
-        <w:t>./autogen.sh</w:t>
+      <w:proofErr w:type="gramStart"/>
+      <w:r>
+        <w:rPr>
+          <w:rFonts w:ascii="Menlo Regular" w:hAnsi="Menlo Regular" w:cs="Menlo Regular"/>
+          <w:color w:val="000000"/>
+          <w:sz w:val="22"/>
+          <w:szCs w:val="22"/>
+        </w:rPr>
+        <w:t>make</w:t>
+      </w:r>
+      <w:proofErr w:type="gramEnd"/>
+      <w:r>
+        <w:rPr>
+          <w:rFonts w:ascii="Menlo Regular" w:hAnsi="Menlo Regular" w:cs="Menlo Regular"/>
+          <w:color w:val="000000"/>
+          <w:sz w:val="22"/>
+          <w:szCs w:val="22"/>
+        </w:rPr>
+        <w:t xml:space="preserve"> </w:t>
       </w:r>
     </w:p>
     <w:p>
@@ -619,6 +898,245 @@
           <w:szCs w:val="22"/>
         </w:rPr>
       </w:pPr>
+      <w:proofErr w:type="gramStart"/>
+      <w:r>
+        <w:rPr>
+          <w:rFonts w:ascii="Menlo Regular" w:hAnsi="Menlo Regular" w:cs="Menlo Regular"/>
+          <w:color w:val="000000"/>
+          <w:sz w:val="22"/>
+          <w:szCs w:val="22"/>
+        </w:rPr>
+        <w:t>make</w:t>
+      </w:r>
+      <w:proofErr w:type="gramEnd"/>
+      <w:r>
+        <w:rPr>
+          <w:rFonts w:ascii="Menlo Regular" w:hAnsi="Menlo Regular" w:cs="Menlo Regular"/>
+          <w:color w:val="000000"/>
+          <w:sz w:val="22"/>
+          <w:szCs w:val="22"/>
+        </w:rPr>
+        <w:t xml:space="preserve"> </w:t>
+      </w:r>
+      <w:proofErr w:type="spellStart"/>
+      <w:r>
+        <w:rPr>
+          <w:rFonts w:ascii="Menlo Regular" w:hAnsi="Menlo Regular" w:cs="Menlo Regular"/>
+          <w:color w:val="000000"/>
+          <w:sz w:val="22"/>
+          <w:szCs w:val="22"/>
+        </w:rPr>
+        <w:t>xps</w:t>
+      </w:r>
+      <w:proofErr w:type="spellEnd"/>
+    </w:p>
+    <w:p>
+      <w:pPr>
+        <w:pStyle w:val="ListParagraph"/>
+        <w:rPr>
+          <w:rFonts w:ascii="Menlo Regular" w:hAnsi="Menlo Regular" w:cs="Menlo Regular"/>
+          <w:color w:val="000000"/>
+          <w:sz w:val="22"/>
+          <w:szCs w:val="22"/>
+        </w:rPr>
+      </w:pPr>
+    </w:p>
+    <w:p>
+      <w:pPr>
+        <w:pStyle w:val="ListParagraph"/>
+        <w:rPr>
+          <w:rFonts w:ascii="Menlo Regular" w:hAnsi="Menlo Regular" w:cs="Menlo Regular"/>
+          <w:color w:val="000000"/>
+          <w:sz w:val="22"/>
+          <w:szCs w:val="22"/>
+        </w:rPr>
+      </w:pPr>
+      <w:r>
+        <w:rPr>
+          <w:rFonts w:ascii="Menlo Regular" w:hAnsi="Menlo Regular" w:cs="Menlo Regular"/>
+          <w:color w:val="000000"/>
+          <w:sz w:val="22"/>
+          <w:szCs w:val="22"/>
+        </w:rPr>
+        <w:t xml:space="preserve">cd </w:t>
+      </w:r>
+      <w:proofErr w:type="spellStart"/>
+      <w:r>
+        <w:rPr>
+          <w:rFonts w:ascii="Menlo Regular" w:hAnsi="Menlo Regular" w:cs="Menlo Regular"/>
+          <w:color w:val="000000"/>
+          <w:sz w:val="22"/>
+          <w:szCs w:val="22"/>
+        </w:rPr>
+        <w:t>gs</w:t>
+      </w:r>
+      <w:proofErr w:type="spellEnd"/>
+    </w:p>
+    <w:p>
+      <w:pPr>
+        <w:pStyle w:val="ListParagraph"/>
+        <w:rPr>
+          <w:rFonts w:ascii="Menlo Regular" w:hAnsi="Menlo Regular" w:cs="Menlo Regular"/>
+          <w:color w:val="000000"/>
+          <w:sz w:val="22"/>
+          <w:szCs w:val="22"/>
+        </w:rPr>
+      </w:pPr>
+      <w:proofErr w:type="gramStart"/>
+      <w:r>
+        <w:rPr>
+          <w:rFonts w:ascii="Menlo Regular" w:hAnsi="Menlo Regular" w:cs="Menlo Regular"/>
+          <w:color w:val="000000"/>
+          <w:sz w:val="22"/>
+          <w:szCs w:val="22"/>
+        </w:rPr>
+        <w:t>make</w:t>
+      </w:r>
+      <w:proofErr w:type="gramEnd"/>
+      <w:r>
+        <w:rPr>
+          <w:rFonts w:ascii="Menlo Regular" w:hAnsi="Menlo Regular" w:cs="Menlo Regular"/>
+          <w:color w:val="000000"/>
+          <w:sz w:val="22"/>
+          <w:szCs w:val="22"/>
+        </w:rPr>
+        <w:t xml:space="preserve"> clean</w:t>
+      </w:r>
+    </w:p>
+    <w:p>
+      <w:pPr>
+        <w:pStyle w:val="ListParagraph"/>
+        <w:rPr>
+          <w:rFonts w:ascii="Menlo Regular" w:hAnsi="Menlo Regular" w:cs="Menlo Regular"/>
+          <w:color w:val="000000"/>
+          <w:sz w:val="22"/>
+          <w:szCs w:val="22"/>
+        </w:rPr>
+      </w:pPr>
+      <w:proofErr w:type="gramStart"/>
+      <w:r>
+        <w:rPr>
+          <w:rFonts w:ascii="Menlo Regular" w:hAnsi="Menlo Regular" w:cs="Menlo Regular"/>
+          <w:color w:val="000000"/>
+          <w:sz w:val="22"/>
+          <w:szCs w:val="22"/>
+        </w:rPr>
+        <w:t>./</w:t>
+      </w:r>
+      <w:proofErr w:type="gramEnd"/>
+      <w:r>
+        <w:rPr>
+          <w:rFonts w:ascii="Menlo Regular" w:hAnsi="Menlo Regular" w:cs="Menlo Regular"/>
+          <w:color w:val="000000"/>
+          <w:sz w:val="22"/>
+          <w:szCs w:val="22"/>
+        </w:rPr>
+        <w:t>configure --with-</w:t>
+      </w:r>
+      <w:proofErr w:type="spellStart"/>
+      <w:r>
+        <w:rPr>
+          <w:rFonts w:ascii="Menlo Regular" w:hAnsi="Menlo Regular" w:cs="Menlo Regular"/>
+          <w:color w:val="000000"/>
+          <w:sz w:val="22"/>
+          <w:szCs w:val="22"/>
+        </w:rPr>
+        <w:t>libiconv</w:t>
+      </w:r>
+      <w:proofErr w:type="spellEnd"/>
+      <w:r>
+        <w:rPr>
+          <w:rFonts w:ascii="Menlo Regular" w:hAnsi="Menlo Regular" w:cs="Menlo Regular"/>
+          <w:color w:val="000000"/>
+          <w:sz w:val="22"/>
+          <w:szCs w:val="22"/>
+        </w:rPr>
+        <w:t xml:space="preserve">=no --disable-cups </w:t>
+      </w:r>
+    </w:p>
+    <w:p>
+      <w:pPr>
+        <w:pStyle w:val="ListParagraph"/>
+        <w:ind w:firstLine="720"/>
+        <w:rPr>
+          <w:rFonts w:ascii="Menlo Regular" w:hAnsi="Menlo Regular" w:cs="Menlo Regular"/>
+          <w:color w:val="000000"/>
+          <w:sz w:val="22"/>
+          <w:szCs w:val="22"/>
+        </w:rPr>
+      </w:pPr>
+      <w:r>
+        <w:rPr>
+          <w:rFonts w:ascii="Menlo Regular" w:hAnsi="Menlo Regular" w:cs="Menlo Regular"/>
+          <w:color w:val="000000"/>
+          <w:sz w:val="22"/>
+          <w:szCs w:val="22"/>
+        </w:rPr>
+        <w:t>--</w:t>
+      </w:r>
+      <w:proofErr w:type="gramStart"/>
+      <w:r>
+        <w:rPr>
+          <w:rFonts w:ascii="Menlo Regular" w:hAnsi="Menlo Regular" w:cs="Menlo Regular"/>
+          <w:color w:val="000000"/>
+          <w:sz w:val="22"/>
+          <w:szCs w:val="22"/>
+        </w:rPr>
+        <w:t>without</w:t>
+      </w:r>
+      <w:proofErr w:type="gramEnd"/>
+      <w:r>
+        <w:rPr>
+          <w:rFonts w:ascii="Menlo Regular" w:hAnsi="Menlo Regular" w:cs="Menlo Regular"/>
+          <w:color w:val="000000"/>
+          <w:sz w:val="22"/>
+          <w:szCs w:val="22"/>
+        </w:rPr>
+        <w:t>-</w:t>
+      </w:r>
+      <w:proofErr w:type="spellStart"/>
+      <w:r>
+        <w:rPr>
+          <w:rFonts w:ascii="Menlo Regular" w:hAnsi="Menlo Regular" w:cs="Menlo Regular"/>
+          <w:color w:val="000000"/>
+          <w:sz w:val="22"/>
+          <w:szCs w:val="22"/>
+        </w:rPr>
+        <w:t>libpaper</w:t>
+      </w:r>
+      <w:proofErr w:type="spellEnd"/>
+      <w:r>
+        <w:rPr>
+          <w:rFonts w:ascii="Menlo Regular" w:hAnsi="Menlo Regular" w:cs="Menlo Regular"/>
+          <w:color w:val="000000"/>
+          <w:sz w:val="22"/>
+          <w:szCs w:val="22"/>
+        </w:rPr>
+        <w:t xml:space="preserve"> --disable-</w:t>
+      </w:r>
+      <w:proofErr w:type="spellStart"/>
+      <w:r>
+        <w:rPr>
+          <w:rFonts w:ascii="Menlo Regular" w:hAnsi="Menlo Regular" w:cs="Menlo Regular"/>
+          <w:color w:val="000000"/>
+          <w:sz w:val="22"/>
+          <w:szCs w:val="22"/>
+        </w:rPr>
+        <w:t>fontconfig</w:t>
+      </w:r>
+      <w:proofErr w:type="spellEnd"/>
+    </w:p>
+    <w:p>
+      <w:pPr>
+        <w:ind w:firstLine="720"/>
+        <w:rPr>
+          <w:rFonts w:ascii="Menlo Regular" w:hAnsi="Menlo Regular" w:cs="Menlo Regular"/>
+          <w:color w:val="000000"/>
+          <w:sz w:val="22"/>
+          <w:szCs w:val="22"/>
+        </w:rPr>
+      </w:pPr>
+      <w:proofErr w:type="gramStart"/>
       <w:r>
         <w:rPr>
           <w:rFonts w:ascii="Menlo Regular" w:hAnsi="Menlo Regular" w:cs="Menlo Regular"/>
@@ -627,17 +1145,9 @@
           <w:szCs w:val="22"/>
         </w:rPr>
         <w:lastRenderedPageBreak/>
-        <w:t>./configure --with-libiconv=no --disable-cups --without-libpaper --disable-fontconfig</w:t>
-      </w:r>
-      <w:r>
-        <w:rPr>
-          <w:rFonts w:ascii="Menlo Regular" w:hAnsi="Menlo Regular" w:cs="Menlo Regular"/>
-          <w:color w:val="000000"/>
-          <w:sz w:val="22"/>
-          <w:szCs w:val="22"/>
-        </w:rPr>
         <w:t>make</w:t>
       </w:r>
+      <w:proofErr w:type="gramEnd"/>
     </w:p>
     <w:p/>
     <w:p>
@@ -649,7 +1159,15 @@
         </w:numPr>
       </w:pPr>
       <w:r>
-        <w:t>Open gsview.pro using Qt Creator (just installed in step 2).</w:t>
+        <w:t xml:space="preserve">Open gsview.pro using </w:t>
+      </w:r>
+      <w:proofErr w:type="spellStart"/>
+      <w:r>
+        <w:t>Qt</w:t>
+      </w:r>
+      <w:proofErr w:type="spellEnd"/>
+      <w:r>
+        <w:t xml:space="preserve"> Creator (just installed in step 2).</w:t>
       </w:r>
       <w:r>
         <w:t xml:space="preserve">  The first time, you’ll be as</w:t>
@@ -661,13 +1179,29 @@
         <w:t>elect the kit called “</w:t>
       </w:r>
       <w:r>
-        <w:t>Desktop Qt 5.4.0 clang 64bit</w:t>
+        <w:t xml:space="preserve">Desktop </w:t>
+      </w:r>
+      <w:proofErr w:type="spellStart"/>
+      <w:r>
+        <w:t>Qt</w:t>
+      </w:r>
+      <w:proofErr w:type="spellEnd"/>
+      <w:r>
+        <w:t xml:space="preserve"> 5.4.0 clang 64bit</w:t>
       </w:r>
       <w:r>
         <w:t>” and click “Configure Project”.</w:t>
       </w:r>
       <w:r>
-        <w:t xml:space="preserve">  For Linux, select “Desktop Qt 5.3 GCC 64bit”.</w:t>
+        <w:t xml:space="preserve">  For Linux, select “Desktop </w:t>
+      </w:r>
+      <w:proofErr w:type="spellStart"/>
+      <w:r>
+        <w:t>Qt</w:t>
+      </w:r>
+      <w:proofErr w:type="spellEnd"/>
+      <w:r>
+        <w:t xml:space="preserve"> 5.3 GCC 64bit”.</w:t>
       </w:r>
     </w:p>
     <w:p>
@@ -706,8 +1240,13 @@
         <w:t>“Run</w:t>
       </w:r>
       <w:r>
-        <w:t xml:space="preserve"> qmake</w:t>
-      </w:r>
+        <w:t xml:space="preserve"> </w:t>
+      </w:r>
+      <w:proofErr w:type="spellStart"/>
+      <w:r>
+        <w:t>qmake</w:t>
+      </w:r>
+      <w:proofErr w:type="spellEnd"/>
       <w:r>
         <w:t>”</w:t>
       </w:r>
@@ -715,7 +1254,15 @@
         <w:t xml:space="preserve"> (found under the Build menu).</w:t>
       </w:r>
       <w:r>
-        <w:t xml:space="preserve">  This creates the shadow build directory and creates the makefile that will be used.</w:t>
+        <w:t xml:space="preserve">  This creates the shadow build directory and creates the </w:t>
+      </w:r>
+      <w:proofErr w:type="spellStart"/>
+      <w:r>
+        <w:t>makefile</w:t>
+      </w:r>
+      <w:proofErr w:type="spellEnd"/>
+      <w:r>
+        <w:t xml:space="preserve"> that will be used.</w:t>
       </w:r>
     </w:p>
     <w:p/>
@@ -819,7 +1366,35 @@
         <w:rPr>
           <w:rFonts w:cs="Courier"/>
         </w:rPr>
-        <w:t xml:space="preserve">, we’re linking using –rpath so the Qt shared libraries can be </w:t>
+        <w:t>, we’re linking using –</w:t>
+      </w:r>
+      <w:proofErr w:type="spellStart"/>
+      <w:r>
+        <w:rPr>
+          <w:rFonts w:cs="Courier"/>
+        </w:rPr>
+        <w:t>rpath</w:t>
+      </w:r>
+      <w:proofErr w:type="spellEnd"/>
+      <w:r>
+        <w:rPr>
+          <w:rFonts w:cs="Courier"/>
+        </w:rPr>
+        <w:t xml:space="preserve"> so the </w:t>
+      </w:r>
+      <w:proofErr w:type="spellStart"/>
+      <w:r>
+        <w:rPr>
+          <w:rFonts w:cs="Courier"/>
+        </w:rPr>
+        <w:t>Qt</w:t>
+      </w:r>
+      <w:proofErr w:type="spellEnd"/>
+      <w:r>
+        <w:rPr>
+          <w:rFonts w:cs="Courier"/>
+        </w:rPr>
+        <w:t xml:space="preserve"> shared libraries can be </w:t>
       </w:r>
       <w:r>
         <w:rPr>
@@ -930,6 +1505,7 @@
         </w:rPr>
         <w:t xml:space="preserve">  </w:t>
       </w:r>
+      <w:proofErr w:type="gramStart"/>
       <w:r>
         <w:rPr>
           <w:rFonts w:ascii="Courier" w:hAnsi="Courier" w:cs="Courier"/>
@@ -939,6 +1515,7 @@
         </w:rPr>
         <w:t>look</w:t>
       </w:r>
+      <w:proofErr w:type="gramEnd"/>
       <w:r>
         <w:rPr>
           <w:rFonts w:ascii="Courier" w:hAnsi="Courier" w:cs="Courier"/>
@@ -1075,6 +1652,8 @@
         </w:rPr>
         <w:t xml:space="preserve">  </w:t>
       </w:r>
+      <w:proofErr w:type="spellStart"/>
+      <w:proofErr w:type="gramStart"/>
       <w:r>
         <w:rPr>
           <w:rFonts w:ascii="Courier" w:hAnsi="Courier" w:cs="Courier"/>
@@ -1084,6 +1663,8 @@
         </w:rPr>
         <w:t>unix</w:t>
       </w:r>
+      <w:proofErr w:type="spellEnd"/>
+      <w:proofErr w:type="gramEnd"/>
       <w:r>
         <w:rPr>
           <w:rFonts w:ascii="Courier" w:hAnsi="Courier" w:cs="Courier"/>
@@ -1166,6 +1747,7 @@
           <w:szCs w:val="20"/>
         </w:rPr>
       </w:pPr>
+      <w:proofErr w:type="gramStart"/>
       <w:r>
         <w:rPr>
           <w:rFonts w:ascii="Courier" w:hAnsi="Courier" w:cs="Courier"/>
@@ -1181,7 +1763,26 @@
           <w:sz w:val="20"/>
           <w:szCs w:val="20"/>
         </w:rPr>
-        <w:t>(release,debug|release)</w:t>
+        <w:t>(</w:t>
+      </w:r>
+      <w:proofErr w:type="spellStart"/>
+      <w:proofErr w:type="gramEnd"/>
+      <w:r>
+        <w:rPr>
+          <w:rFonts w:ascii="Courier" w:hAnsi="Courier" w:cs="Courier"/>
+          <w:sz w:val="20"/>
+          <w:szCs w:val="20"/>
+        </w:rPr>
+        <w:t>release,debug|release</w:t>
+      </w:r>
+      <w:proofErr w:type="spellEnd"/>
+      <w:r>
+        <w:rPr>
+          <w:rFonts w:ascii="Courier" w:hAnsi="Courier" w:cs="Courier"/>
+          <w:sz w:val="20"/>
+          <w:szCs w:val="20"/>
+        </w:rPr>
+        <w:t>)</w:t>
       </w:r>
       <w:r>
         <w:rPr>
@@ -1237,14 +1838,36 @@
         </w:rPr>
         <w:t xml:space="preserve">    </w:t>
       </w:r>
-      <w:r>
-        <w:rPr>
-          <w:rFonts w:ascii="Courier" w:hAnsi="Courier" w:cs="Courier"/>
-          <w:sz w:val="20"/>
-          <w:szCs w:val="20"/>
-        </w:rPr>
-        <w:t>unix:!macx</w:t>
-      </w:r>
+      <w:proofErr w:type="spellStart"/>
+      <w:proofErr w:type="gramStart"/>
+      <w:r>
+        <w:rPr>
+          <w:rFonts w:ascii="Courier" w:hAnsi="Courier" w:cs="Courier"/>
+          <w:sz w:val="20"/>
+          <w:szCs w:val="20"/>
+        </w:rPr>
+        <w:t>unix</w:t>
+      </w:r>
+      <w:proofErr w:type="spellEnd"/>
+      <w:proofErr w:type="gramEnd"/>
+      <w:r>
+        <w:rPr>
+          <w:rFonts w:ascii="Courier" w:hAnsi="Courier" w:cs="Courier"/>
+          <w:sz w:val="20"/>
+          <w:szCs w:val="20"/>
+        </w:rPr>
+        <w:t>:!</w:t>
+      </w:r>
+      <w:proofErr w:type="spellStart"/>
+      <w:r>
+        <w:rPr>
+          <w:rFonts w:ascii="Courier" w:hAnsi="Courier" w:cs="Courier"/>
+          <w:sz w:val="20"/>
+          <w:szCs w:val="20"/>
+        </w:rPr>
+        <w:t>macx</w:t>
+      </w:r>
+      <w:proofErr w:type="spellEnd"/>
       <w:r>
         <w:rPr>
           <w:rFonts w:ascii="Courier" w:hAnsi="Courier" w:cs="Courier"/>
@@ -1340,7 +1963,45 @@
           <w:sz w:val="20"/>
           <w:szCs w:val="20"/>
         </w:rPr>
-        <w:t>"-Wl,-rpath,\'\$$ORIGIN/libs\'"</w:t>
+        <w:t>"-</w:t>
+      </w:r>
+      <w:proofErr w:type="spellStart"/>
+      <w:r>
+        <w:rPr>
+          <w:rFonts w:ascii="Courier" w:hAnsi="Courier" w:cs="Courier"/>
+          <w:sz w:val="20"/>
+          <w:szCs w:val="20"/>
+        </w:rPr>
+        <w:t>Wl</w:t>
+      </w:r>
+      <w:proofErr w:type="spellEnd"/>
+      <w:proofErr w:type="gramStart"/>
+      <w:r>
+        <w:rPr>
+          <w:rFonts w:ascii="Courier" w:hAnsi="Courier" w:cs="Courier"/>
+          <w:sz w:val="20"/>
+          <w:szCs w:val="20"/>
+        </w:rPr>
+        <w:t>,-</w:t>
+      </w:r>
+      <w:proofErr w:type="spellStart"/>
+      <w:proofErr w:type="gramEnd"/>
+      <w:r>
+        <w:rPr>
+          <w:rFonts w:ascii="Courier" w:hAnsi="Courier" w:cs="Courier"/>
+          <w:sz w:val="20"/>
+          <w:szCs w:val="20"/>
+        </w:rPr>
+        <w:t>rpath</w:t>
+      </w:r>
+      <w:proofErr w:type="spellEnd"/>
+      <w:r>
+        <w:rPr>
+          <w:rFonts w:ascii="Courier" w:hAnsi="Courier" w:cs="Courier"/>
+          <w:sz w:val="20"/>
+          <w:szCs w:val="20"/>
+        </w:rPr>
+        <w:t>,\'\$$ORIGIN/libs\'"</w:t>
       </w:r>
     </w:p>
     <w:p>
@@ -1475,11 +2136,19 @@
           <w:rFonts w:cs="Courier"/>
         </w:rPr>
       </w:pPr>
+      <w:proofErr w:type="gramStart"/>
       <w:r>
         <w:rPr>
           <w:rFonts w:cs="Courier"/>
         </w:rPr>
-        <w:t>defining this will cause the code to use CUPS for printing when it can.</w:t>
+        <w:t>defining</w:t>
+      </w:r>
+      <w:proofErr w:type="gramEnd"/>
+      <w:r>
+        <w:rPr>
+          <w:rFonts w:cs="Courier"/>
+        </w:rPr>
+        <w:t xml:space="preserve"> this will cause the code to use CUPS for printing when it can.</w:t>
       </w:r>
       <w:r>
         <w:rPr>
@@ -1542,6 +2211,8 @@
           <w:szCs w:val="20"/>
         </w:rPr>
       </w:pPr>
+      <w:proofErr w:type="spellStart"/>
+      <w:proofErr w:type="gramStart"/>
       <w:r>
         <w:rPr>
           <w:rFonts w:ascii="Courier" w:hAnsi="Courier" w:cs="Courier"/>
@@ -1549,7 +2220,18 @@
           <w:sz w:val="20"/>
           <w:szCs w:val="20"/>
         </w:rPr>
-        <w:t>unix:</w:t>
+        <w:t>unix</w:t>
+      </w:r>
+      <w:proofErr w:type="spellEnd"/>
+      <w:proofErr w:type="gramEnd"/>
+      <w:r>
+        <w:rPr>
+          <w:rFonts w:ascii="Courier" w:hAnsi="Courier" w:cs="Courier"/>
+          <w:color w:val="008000"/>
+          <w:sz w:val="20"/>
+          <w:szCs w:val="20"/>
+        </w:rPr>
+        <w:t>:</w:t>
       </w:r>
       <w:r>
         <w:rPr>
@@ -1831,6 +2513,7 @@
           <w:rFonts w:cs="Courier"/>
         </w:rPr>
       </w:pPr>
+      <w:proofErr w:type="gramStart"/>
       <w:r>
         <w:rPr>
           <w:rFonts w:cs="Courier"/>
@@ -1841,7 +2524,14 @@
         <w:rPr>
           <w:rFonts w:cs="Courier"/>
         </w:rPr>
-        <w:t>.  Order is important.</w:t>
+        <w:t>.</w:t>
+      </w:r>
+      <w:proofErr w:type="gramEnd"/>
+      <w:r>
+        <w:rPr>
+          <w:rFonts w:cs="Courier"/>
+        </w:rPr>
+        <w:t xml:space="preserve">  Order is important.</w:t>
       </w:r>
     </w:p>
     <w:p>
@@ -1956,7 +2646,25 @@
           <w:sz w:val="20"/>
           <w:szCs w:val="20"/>
         </w:rPr>
-        <w:t>/mupdf/build/debug/</w:t>
+        <w:t>/</w:t>
+      </w:r>
+      <w:proofErr w:type="spellStart"/>
+      <w:r>
+        <w:rPr>
+          <w:rFonts w:ascii="Courier" w:hAnsi="Courier" w:cs="Courier"/>
+          <w:sz w:val="20"/>
+          <w:szCs w:val="20"/>
+        </w:rPr>
+        <w:t>mupdf</w:t>
+      </w:r>
+      <w:proofErr w:type="spellEnd"/>
+      <w:r>
+        <w:rPr>
+          <w:rFonts w:ascii="Courier" w:hAnsi="Courier" w:cs="Courier"/>
+          <w:sz w:val="20"/>
+          <w:szCs w:val="20"/>
+        </w:rPr>
+        <w:t>/build/debug/</w:t>
       </w:r>
     </w:p>
     <w:p>
@@ -1987,13 +2695,25 @@
           <w:szCs w:val="20"/>
         </w:rPr>
       </w:pPr>
-      <w:r>
-        <w:rPr>
-          <w:rFonts w:ascii="Courier" w:hAnsi="Courier" w:cs="Courier"/>
-          <w:sz w:val="20"/>
-          <w:szCs w:val="20"/>
-        </w:rPr>
-        <w:t>unix:</w:t>
+      <w:proofErr w:type="spellStart"/>
+      <w:proofErr w:type="gramStart"/>
+      <w:r>
+        <w:rPr>
+          <w:rFonts w:ascii="Courier" w:hAnsi="Courier" w:cs="Courier"/>
+          <w:sz w:val="20"/>
+          <w:szCs w:val="20"/>
+        </w:rPr>
+        <w:t>unix</w:t>
+      </w:r>
+      <w:proofErr w:type="spellEnd"/>
+      <w:proofErr w:type="gramEnd"/>
+      <w:r>
+        <w:rPr>
+          <w:rFonts w:ascii="Courier" w:hAnsi="Courier" w:cs="Courier"/>
+          <w:sz w:val="20"/>
+          <w:szCs w:val="20"/>
+        </w:rPr>
+        <w:t>:</w:t>
       </w:r>
       <w:r>
         <w:rPr>
@@ -2045,25 +2765,45 @@
           <w:sz w:val="20"/>
           <w:szCs w:val="20"/>
         </w:rPr>
-        <w:t>-lmupdf</w:t>
-      </w:r>
-      <w:r>
-        <w:rPr>
-          <w:rFonts w:ascii="Courier" w:hAnsi="Courier" w:cs="Courier"/>
-          <w:color w:val="C0C0C0"/>
-          <w:sz w:val="20"/>
-          <w:szCs w:val="20"/>
-        </w:rPr>
-        <w:t xml:space="preserve"> </w:t>
-      </w:r>
-      <w:r>
-        <w:rPr>
-          <w:rFonts w:ascii="Courier" w:hAnsi="Courier" w:cs="Courier"/>
-          <w:sz w:val="20"/>
-          <w:szCs w:val="20"/>
-        </w:rPr>
-        <w:t>-lfreetype</w:t>
-      </w:r>
+        <w:t>-</w:t>
+      </w:r>
+      <w:proofErr w:type="spellStart"/>
+      <w:r>
+        <w:rPr>
+          <w:rFonts w:ascii="Courier" w:hAnsi="Courier" w:cs="Courier"/>
+          <w:sz w:val="20"/>
+          <w:szCs w:val="20"/>
+        </w:rPr>
+        <w:t>lmupdf</w:t>
+      </w:r>
+      <w:proofErr w:type="spellEnd"/>
+      <w:r>
+        <w:rPr>
+          <w:rFonts w:ascii="Courier" w:hAnsi="Courier" w:cs="Courier"/>
+          <w:color w:val="C0C0C0"/>
+          <w:sz w:val="20"/>
+          <w:szCs w:val="20"/>
+        </w:rPr>
+        <w:t xml:space="preserve"> </w:t>
+      </w:r>
+      <w:r>
+        <w:rPr>
+          <w:rFonts w:ascii="Courier" w:hAnsi="Courier" w:cs="Courier"/>
+          <w:sz w:val="20"/>
+          <w:szCs w:val="20"/>
+        </w:rPr>
+        <w:t>-</w:t>
+      </w:r>
+      <w:proofErr w:type="spellStart"/>
+      <w:r>
+        <w:rPr>
+          <w:rFonts w:ascii="Courier" w:hAnsi="Courier" w:cs="Courier"/>
+          <w:sz w:val="20"/>
+          <w:szCs w:val="20"/>
+        </w:rPr>
+        <w:t>lfreetype</w:t>
+      </w:r>
+      <w:proofErr w:type="spellEnd"/>
       <w:r>
         <w:rPr>
           <w:rFonts w:ascii="Courier" w:hAnsi="Courier" w:cs="Courier"/>
@@ -2096,8 +2836,18 @@
           <w:sz w:val="20"/>
           <w:szCs w:val="20"/>
         </w:rPr>
-        <w:t>-ljpeg</w:t>
-      </w:r>
+        <w:t>-</w:t>
+      </w:r>
+      <w:proofErr w:type="spellStart"/>
+      <w:r>
+        <w:rPr>
+          <w:rFonts w:ascii="Courier" w:hAnsi="Courier" w:cs="Courier"/>
+          <w:sz w:val="20"/>
+          <w:szCs w:val="20"/>
+        </w:rPr>
+        <w:t>ljpeg</w:t>
+      </w:r>
+      <w:proofErr w:type="spellEnd"/>
       <w:r>
         <w:rPr>
           <w:rFonts w:ascii="Courier" w:hAnsi="Courier" w:cs="Courier"/>
@@ -2160,59 +2910,101 @@
           <w:sz w:val="20"/>
           <w:szCs w:val="20"/>
         </w:rPr>
-        <w:t>-lopenjpeg</w:t>
-      </w:r>
-      <w:r>
-        <w:rPr>
-          <w:rFonts w:ascii="Courier" w:hAnsi="Courier" w:cs="Courier"/>
-          <w:color w:val="C0C0C0"/>
-          <w:sz w:val="20"/>
-          <w:szCs w:val="20"/>
-        </w:rPr>
-        <w:t xml:space="preserve"> </w:t>
-      </w:r>
-      <w:r>
-        <w:rPr>
-          <w:rFonts w:ascii="Courier" w:hAnsi="Courier" w:cs="Courier"/>
-          <w:sz w:val="20"/>
-          <w:szCs w:val="20"/>
-        </w:rPr>
-        <w:t>-lz</w:t>
-      </w:r>
-      <w:r>
-        <w:rPr>
-          <w:rFonts w:ascii="Courier" w:hAnsi="Courier" w:cs="Courier"/>
-          <w:color w:val="C0C0C0"/>
-          <w:sz w:val="20"/>
-          <w:szCs w:val="20"/>
-        </w:rPr>
-        <w:t xml:space="preserve"> </w:t>
-      </w:r>
-      <w:r>
-        <w:rPr>
-          <w:rFonts w:ascii="Courier" w:hAnsi="Courier" w:cs="Courier"/>
-          <w:sz w:val="20"/>
-          <w:szCs w:val="20"/>
-        </w:rPr>
-        <w:t>-lmujs</w:t>
-      </w:r>
-      <w:r>
-        <w:rPr>
-          <w:rFonts w:ascii="Courier" w:hAnsi="Courier" w:cs="Courier"/>
-          <w:color w:val="C0C0C0"/>
-          <w:sz w:val="20"/>
-          <w:szCs w:val="20"/>
-        </w:rPr>
-        <w:t xml:space="preserve"> </w:t>
-      </w:r>
-      <w:r>
-        <w:rPr>
-          <w:rFonts w:ascii="Courier" w:hAnsi="Courier" w:cs="Courier"/>
-          <w:sz w:val="20"/>
-          <w:szCs w:val="20"/>
-        </w:rPr>
-        <w:t>-lcups</w:t>
-      </w:r>
+        <w:t>-</w:t>
+      </w:r>
+      <w:proofErr w:type="spellStart"/>
+      <w:proofErr w:type="gramStart"/>
+      <w:r>
+        <w:rPr>
+          <w:rFonts w:ascii="Courier" w:hAnsi="Courier" w:cs="Courier"/>
+          <w:sz w:val="20"/>
+          <w:szCs w:val="20"/>
+        </w:rPr>
+        <w:t>lopenjpeg</w:t>
+      </w:r>
+      <w:proofErr w:type="spellEnd"/>
+      <w:proofErr w:type="gramEnd"/>
+      <w:r>
+        <w:rPr>
+          <w:rFonts w:ascii="Courier" w:hAnsi="Courier" w:cs="Courier"/>
+          <w:color w:val="C0C0C0"/>
+          <w:sz w:val="20"/>
+          <w:szCs w:val="20"/>
+        </w:rPr>
+        <w:t xml:space="preserve"> </w:t>
+      </w:r>
+      <w:r>
+        <w:rPr>
+          <w:rFonts w:ascii="Courier" w:hAnsi="Courier" w:cs="Courier"/>
+          <w:sz w:val="20"/>
+          <w:szCs w:val="20"/>
+        </w:rPr>
+        <w:t>-</w:t>
+      </w:r>
+      <w:proofErr w:type="spellStart"/>
+      <w:r>
+        <w:rPr>
+          <w:rFonts w:ascii="Courier" w:hAnsi="Courier" w:cs="Courier"/>
+          <w:sz w:val="20"/>
+          <w:szCs w:val="20"/>
+        </w:rPr>
+        <w:t>lz</w:t>
+      </w:r>
+      <w:proofErr w:type="spellEnd"/>
+      <w:r>
+        <w:rPr>
+          <w:rFonts w:ascii="Courier" w:hAnsi="Courier" w:cs="Courier"/>
+          <w:color w:val="C0C0C0"/>
+          <w:sz w:val="20"/>
+          <w:szCs w:val="20"/>
+        </w:rPr>
+        <w:t xml:space="preserve"> </w:t>
+      </w:r>
+      <w:r>
+        <w:rPr>
+          <w:rFonts w:ascii="Courier" w:hAnsi="Courier" w:cs="Courier"/>
+          <w:sz w:val="20"/>
+          <w:szCs w:val="20"/>
+        </w:rPr>
+        <w:t>-</w:t>
+      </w:r>
+      <w:proofErr w:type="spellStart"/>
+      <w:r>
+        <w:rPr>
+          <w:rFonts w:ascii="Courier" w:hAnsi="Courier" w:cs="Courier"/>
+          <w:sz w:val="20"/>
+          <w:szCs w:val="20"/>
+        </w:rPr>
+        <w:t>lmujs</w:t>
+      </w:r>
+      <w:proofErr w:type="spellEnd"/>
+      <w:r>
+        <w:rPr>
+          <w:rFonts w:ascii="Courier" w:hAnsi="Courier" w:cs="Courier"/>
+          <w:color w:val="C0C0C0"/>
+          <w:sz w:val="20"/>
+          <w:szCs w:val="20"/>
+        </w:rPr>
+        <w:t xml:space="preserve"> </w:t>
+      </w:r>
+      <w:r>
+        <w:rPr>
+          <w:rFonts w:ascii="Courier" w:hAnsi="Courier" w:cs="Courier"/>
+          <w:sz w:val="20"/>
+          <w:szCs w:val="20"/>
+        </w:rPr>
+        <w:t>-</w:t>
+      </w:r>
+      <w:proofErr w:type="spellStart"/>
+      <w:r>
+        <w:rPr>
+          <w:rFonts w:ascii="Courier" w:hAnsi="Courier" w:cs="Courier"/>
+          <w:sz w:val="20"/>
+          <w:szCs w:val="20"/>
+        </w:rPr>
+        <w:t>lcups</w:t>
+      </w:r>
+      <w:proofErr w:type="spellEnd"/>
     </w:p>
     <w:p>
       <w:pPr>
@@ -2241,13 +3033,25 @@
           <w:szCs w:val="20"/>
         </w:rPr>
       </w:pPr>
-      <w:r>
-        <w:rPr>
-          <w:rFonts w:ascii="Courier" w:hAnsi="Courier" w:cs="Courier"/>
-          <w:sz w:val="20"/>
-          <w:szCs w:val="20"/>
-        </w:rPr>
-        <w:t>macx:</w:t>
+      <w:proofErr w:type="spellStart"/>
+      <w:proofErr w:type="gramStart"/>
+      <w:r>
+        <w:rPr>
+          <w:rFonts w:ascii="Courier" w:hAnsi="Courier" w:cs="Courier"/>
+          <w:sz w:val="20"/>
+          <w:szCs w:val="20"/>
+        </w:rPr>
+        <w:t>macx</w:t>
+      </w:r>
+      <w:proofErr w:type="spellEnd"/>
+      <w:proofErr w:type="gramEnd"/>
+      <w:r>
+        <w:rPr>
+          <w:rFonts w:ascii="Courier" w:hAnsi="Courier" w:cs="Courier"/>
+          <w:sz w:val="20"/>
+          <w:szCs w:val="20"/>
+        </w:rPr>
+        <w:t>:</w:t>
       </w:r>
       <w:r>
         <w:rPr>
@@ -2299,25 +3103,45 @@
           <w:sz w:val="20"/>
           <w:szCs w:val="20"/>
         </w:rPr>
-        <w:t>-lssl</w:t>
-      </w:r>
-      <w:r>
-        <w:rPr>
-          <w:rFonts w:ascii="Courier" w:hAnsi="Courier" w:cs="Courier"/>
-          <w:color w:val="C0C0C0"/>
-          <w:sz w:val="20"/>
-          <w:szCs w:val="20"/>
-        </w:rPr>
-        <w:t xml:space="preserve"> </w:t>
-      </w:r>
-      <w:r>
-        <w:rPr>
-          <w:rFonts w:ascii="Courier" w:hAnsi="Courier" w:cs="Courier"/>
-          <w:sz w:val="20"/>
-          <w:szCs w:val="20"/>
-        </w:rPr>
-        <w:t>-lcrypto</w:t>
-      </w:r>
+        <w:t>-</w:t>
+      </w:r>
+      <w:proofErr w:type="spellStart"/>
+      <w:r>
+        <w:rPr>
+          <w:rFonts w:ascii="Courier" w:hAnsi="Courier" w:cs="Courier"/>
+          <w:sz w:val="20"/>
+          <w:szCs w:val="20"/>
+        </w:rPr>
+        <w:t>lssl</w:t>
+      </w:r>
+      <w:proofErr w:type="spellEnd"/>
+      <w:r>
+        <w:rPr>
+          <w:rFonts w:ascii="Courier" w:hAnsi="Courier" w:cs="Courier"/>
+          <w:color w:val="C0C0C0"/>
+          <w:sz w:val="20"/>
+          <w:szCs w:val="20"/>
+        </w:rPr>
+        <w:t xml:space="preserve"> </w:t>
+      </w:r>
+      <w:r>
+        <w:rPr>
+          <w:rFonts w:ascii="Courier" w:hAnsi="Courier" w:cs="Courier"/>
+          <w:sz w:val="20"/>
+          <w:szCs w:val="20"/>
+        </w:rPr>
+        <w:t>-</w:t>
+      </w:r>
+      <w:proofErr w:type="spellStart"/>
+      <w:r>
+        <w:rPr>
+          <w:rFonts w:ascii="Courier" w:hAnsi="Courier" w:cs="Courier"/>
+          <w:sz w:val="20"/>
+          <w:szCs w:val="20"/>
+        </w:rPr>
+        <w:t>lcrypto</w:t>
+      </w:r>
+      <w:proofErr w:type="spellEnd"/>
     </w:p>
     <w:p>
       <w:pPr>
@@ -2368,11 +3192,49 @@
           <w:rFonts w:cs="Courier"/>
         </w:rPr>
       </w:pPr>
+      <w:proofErr w:type="spellStart"/>
+      <w:proofErr w:type="gramStart"/>
       <w:r>
         <w:rPr>
           <w:rFonts w:cs="Courier"/>
         </w:rPr>
-        <w:t>gs and gxps executables are copied into an adjacent apps folder:</w:t>
+        <w:t>gs</w:t>
+      </w:r>
+      <w:proofErr w:type="spellEnd"/>
+      <w:proofErr w:type="gramEnd"/>
+      <w:r>
+        <w:rPr>
+          <w:rFonts w:cs="Courier"/>
+        </w:rPr>
+        <w:t xml:space="preserve"> and </w:t>
+      </w:r>
+      <w:proofErr w:type="spellStart"/>
+      <w:r>
+        <w:rPr>
+          <w:rFonts w:cs="Courier"/>
+        </w:rPr>
+        <w:t>gxps</w:t>
+      </w:r>
+      <w:proofErr w:type="spellEnd"/>
+      <w:r>
+        <w:rPr>
+          <w:rFonts w:cs="Courier"/>
+        </w:rPr>
+        <w:t xml:space="preserve"> </w:t>
+      </w:r>
+      <w:proofErr w:type="spellStart"/>
+      <w:r>
+        <w:rPr>
+          <w:rFonts w:cs="Courier"/>
+        </w:rPr>
+        <w:t>executables</w:t>
+      </w:r>
+      <w:proofErr w:type="spellEnd"/>
+      <w:r>
+        <w:rPr>
+          <w:rFonts w:cs="Courier"/>
+        </w:rPr>
+        <w:t xml:space="preserve"> are copied into an adjacent apps folder:</w:t>
       </w:r>
     </w:p>
     <w:p>
@@ -2427,6 +3289,8 @@
           <w:szCs w:val="20"/>
         </w:rPr>
       </w:pPr>
+      <w:proofErr w:type="spellStart"/>
+      <w:proofErr w:type="gramStart"/>
       <w:r>
         <w:rPr>
           <w:rFonts w:ascii="Courier" w:hAnsi="Courier" w:cs="Courier"/>
@@ -2435,6 +3299,8 @@
         </w:rPr>
         <w:t>unix</w:t>
       </w:r>
+      <w:proofErr w:type="spellEnd"/>
+      <w:proofErr w:type="gramEnd"/>
       <w:r>
         <w:rPr>
           <w:rFonts w:ascii="Courier" w:hAnsi="Courier" w:cs="Courier"/>
@@ -2532,6 +3398,7 @@
         </w:rPr>
         <w:t>$$</w:t>
       </w:r>
+      <w:proofErr w:type="gramStart"/>
       <w:r>
         <w:rPr>
           <w:rFonts w:ascii="Courier" w:hAnsi="Courier" w:cs="Courier"/>
@@ -2547,8 +3414,19 @@
           <w:sz w:val="20"/>
           <w:szCs w:val="20"/>
         </w:rPr>
-        <w:t>(mkdir</w:t>
-      </w:r>
+        <w:t>(</w:t>
+      </w:r>
+      <w:proofErr w:type="spellStart"/>
+      <w:proofErr w:type="gramEnd"/>
+      <w:r>
+        <w:rPr>
+          <w:rFonts w:ascii="Courier" w:hAnsi="Courier" w:cs="Courier"/>
+          <w:sz w:val="20"/>
+          <w:szCs w:val="20"/>
+        </w:rPr>
+        <w:t>mkdir</w:t>
+      </w:r>
+      <w:proofErr w:type="spellEnd"/>
       <w:r>
         <w:rPr>
           <w:rFonts w:ascii="Courier" w:hAnsi="Courier" w:cs="Courier"/>
@@ -2598,7 +3476,25 @@
           <w:sz w:val="20"/>
           <w:szCs w:val="20"/>
         </w:rPr>
-        <w:t>$$escape_expand(\n\t))</w:t>
+        <w:t>$$</w:t>
+      </w:r>
+      <w:proofErr w:type="spellStart"/>
+      <w:r>
+        <w:rPr>
+          <w:rFonts w:ascii="Courier" w:hAnsi="Courier" w:cs="Courier"/>
+          <w:sz w:val="20"/>
+          <w:szCs w:val="20"/>
+        </w:rPr>
+        <w:t>escape_expand</w:t>
+      </w:r>
+      <w:proofErr w:type="spellEnd"/>
+      <w:r>
+        <w:rPr>
+          <w:rFonts w:ascii="Courier" w:hAnsi="Courier" w:cs="Courier"/>
+          <w:sz w:val="20"/>
+          <w:szCs w:val="20"/>
+        </w:rPr>
+        <w:t>(\n\t))</w:t>
       </w:r>
     </w:p>
     <w:p>
@@ -2680,6 +3576,7 @@
         </w:rPr>
         <w:t>$$</w:t>
       </w:r>
+      <w:proofErr w:type="gramStart"/>
       <w:r>
         <w:rPr>
           <w:rFonts w:ascii="Courier" w:hAnsi="Courier" w:cs="Courier"/>
@@ -2695,8 +3592,19 @@
           <w:sz w:val="20"/>
           <w:szCs w:val="20"/>
         </w:rPr>
-        <w:t>(cp</w:t>
-      </w:r>
+        <w:t>(</w:t>
+      </w:r>
+      <w:proofErr w:type="spellStart"/>
+      <w:proofErr w:type="gramEnd"/>
+      <w:r>
+        <w:rPr>
+          <w:rFonts w:ascii="Courier" w:hAnsi="Courier" w:cs="Courier"/>
+          <w:sz w:val="20"/>
+          <w:szCs w:val="20"/>
+        </w:rPr>
+        <w:t>cp</w:t>
+      </w:r>
+      <w:proofErr w:type="spellEnd"/>
       <w:r>
         <w:rPr>
           <w:rFonts w:ascii="Courier" w:hAnsi="Courier" w:cs="Courier"/>
@@ -2729,41 +3637,115 @@
           <w:sz w:val="20"/>
           <w:szCs w:val="20"/>
         </w:rPr>
-        <w:t>/ghostpdl/gs/bin/gs</w:t>
-      </w:r>
-      <w:r>
-        <w:rPr>
-          <w:rFonts w:ascii="Courier" w:hAnsi="Courier" w:cs="Courier"/>
-          <w:color w:val="C0C0C0"/>
-          <w:sz w:val="20"/>
-          <w:szCs w:val="20"/>
-        </w:rPr>
-        <w:t xml:space="preserve"> </w:t>
-      </w:r>
-      <w:r>
-        <w:rPr>
-          <w:rFonts w:ascii="Courier" w:hAnsi="Courier" w:cs="Courier"/>
-          <w:sz w:val="20"/>
-          <w:szCs w:val="20"/>
-        </w:rPr>
-        <w:t>./apps/gs</w:t>
-      </w:r>
-      <w:r>
-        <w:rPr>
-          <w:rFonts w:ascii="Courier" w:hAnsi="Courier" w:cs="Courier"/>
-          <w:color w:val="C0C0C0"/>
-          <w:sz w:val="20"/>
-          <w:szCs w:val="20"/>
-        </w:rPr>
-        <w:t xml:space="preserve"> </w:t>
-      </w:r>
-      <w:r>
-        <w:rPr>
-          <w:rFonts w:ascii="Courier" w:hAnsi="Courier" w:cs="Courier"/>
-          <w:sz w:val="20"/>
-          <w:szCs w:val="20"/>
-        </w:rPr>
-        <w:t>$$escape_expand(\n\t))</w:t>
+        <w:t>/</w:t>
+      </w:r>
+      <w:proofErr w:type="spellStart"/>
+      <w:r>
+        <w:rPr>
+          <w:rFonts w:ascii="Courier" w:hAnsi="Courier" w:cs="Courier"/>
+          <w:sz w:val="20"/>
+          <w:szCs w:val="20"/>
+        </w:rPr>
+        <w:t>ghostpdl</w:t>
+      </w:r>
+      <w:proofErr w:type="spellEnd"/>
+      <w:r>
+        <w:rPr>
+          <w:rFonts w:ascii="Courier" w:hAnsi="Courier" w:cs="Courier"/>
+          <w:sz w:val="20"/>
+          <w:szCs w:val="20"/>
+        </w:rPr>
+        <w:t>/</w:t>
+      </w:r>
+      <w:proofErr w:type="spellStart"/>
+      <w:r>
+        <w:rPr>
+          <w:rFonts w:ascii="Courier" w:hAnsi="Courier" w:cs="Courier"/>
+          <w:sz w:val="20"/>
+          <w:szCs w:val="20"/>
+        </w:rPr>
+        <w:t>gs</w:t>
+      </w:r>
+      <w:proofErr w:type="spellEnd"/>
+      <w:r>
+        <w:rPr>
+          <w:rFonts w:ascii="Courier" w:hAnsi="Courier" w:cs="Courier"/>
+          <w:sz w:val="20"/>
+          <w:szCs w:val="20"/>
+        </w:rPr>
+        <w:t>/bin/</w:t>
+      </w:r>
+      <w:proofErr w:type="spellStart"/>
+      <w:r>
+        <w:rPr>
+          <w:rFonts w:ascii="Courier" w:hAnsi="Courier" w:cs="Courier"/>
+          <w:sz w:val="20"/>
+          <w:szCs w:val="20"/>
+        </w:rPr>
+        <w:t>gs</w:t>
+      </w:r>
+      <w:proofErr w:type="spellEnd"/>
+      <w:r>
+        <w:rPr>
+          <w:rFonts w:ascii="Courier" w:hAnsi="Courier" w:cs="Courier"/>
+          <w:color w:val="C0C0C0"/>
+          <w:sz w:val="20"/>
+          <w:szCs w:val="20"/>
+        </w:rPr>
+        <w:t xml:space="preserve"> </w:t>
+      </w:r>
+      <w:r>
+        <w:rPr>
+          <w:rFonts w:ascii="Courier" w:hAnsi="Courier" w:cs="Courier"/>
+          <w:sz w:val="20"/>
+          <w:szCs w:val="20"/>
+        </w:rPr>
+        <w:t>./apps/</w:t>
+      </w:r>
+      <w:proofErr w:type="spellStart"/>
+      <w:r>
+        <w:rPr>
+          <w:rFonts w:ascii="Courier" w:hAnsi="Courier" w:cs="Courier"/>
+          <w:sz w:val="20"/>
+          <w:szCs w:val="20"/>
+        </w:rPr>
+        <w:t>gs</w:t>
+      </w:r>
+      <w:proofErr w:type="spellEnd"/>
+      <w:r>
+        <w:rPr>
+          <w:rFonts w:ascii="Courier" w:hAnsi="Courier" w:cs="Courier"/>
+          <w:color w:val="C0C0C0"/>
+          <w:sz w:val="20"/>
+          <w:szCs w:val="20"/>
+        </w:rPr>
+        <w:t xml:space="preserve"> </w:t>
+      </w:r>
+      <w:r>
+        <w:rPr>
+          <w:rFonts w:ascii="Courier" w:hAnsi="Courier" w:cs="Courier"/>
+          <w:sz w:val="20"/>
+          <w:szCs w:val="20"/>
+        </w:rPr>
+        <w:t>$$</w:t>
+      </w:r>
+      <w:proofErr w:type="spellStart"/>
+      <w:r>
+        <w:rPr>
+          <w:rFonts w:ascii="Courier" w:hAnsi="Courier" w:cs="Courier"/>
+          <w:sz w:val="20"/>
+          <w:szCs w:val="20"/>
+        </w:rPr>
+        <w:t>escape_expand</w:t>
+      </w:r>
+      <w:proofErr w:type="spellEnd"/>
+      <w:r>
+        <w:rPr>
+          <w:rFonts w:ascii="Courier" w:hAnsi="Courier" w:cs="Courier"/>
+          <w:sz w:val="20"/>
+          <w:szCs w:val="20"/>
+        </w:rPr>
+        <w:t>(\n\t))</w:t>
       </w:r>
     </w:p>
     <w:p>
@@ -2845,6 +3827,7 @@
         </w:rPr>
         <w:t>$$</w:t>
       </w:r>
+      <w:proofErr w:type="gramStart"/>
       <w:r>
         <w:rPr>
           <w:rFonts w:ascii="Courier" w:hAnsi="Courier" w:cs="Courier"/>
@@ -2860,8 +3843,19 @@
           <w:sz w:val="20"/>
           <w:szCs w:val="20"/>
         </w:rPr>
-        <w:t>(cp</w:t>
-      </w:r>
+        <w:t>(</w:t>
+      </w:r>
+      <w:proofErr w:type="spellStart"/>
+      <w:proofErr w:type="gramEnd"/>
+      <w:r>
+        <w:rPr>
+          <w:rFonts w:ascii="Courier" w:hAnsi="Courier" w:cs="Courier"/>
+          <w:sz w:val="20"/>
+          <w:szCs w:val="20"/>
+        </w:rPr>
+        <w:t>cp</w:t>
+      </w:r>
+      <w:proofErr w:type="spellEnd"/>
       <w:r>
         <w:rPr>
           <w:rFonts w:ascii="Courier" w:hAnsi="Courier" w:cs="Courier"/>
@@ -2894,41 +3888,133 @@
           <w:sz w:val="20"/>
           <w:szCs w:val="20"/>
         </w:rPr>
-        <w:t>/ghostpdl/xps/obj/gxps</w:t>
-      </w:r>
-      <w:r>
-        <w:rPr>
-          <w:rFonts w:ascii="Courier" w:hAnsi="Courier" w:cs="Courier"/>
-          <w:color w:val="C0C0C0"/>
-          <w:sz w:val="20"/>
-          <w:szCs w:val="20"/>
-        </w:rPr>
-        <w:t xml:space="preserve"> </w:t>
-      </w:r>
-      <w:r>
-        <w:rPr>
-          <w:rFonts w:ascii="Courier" w:hAnsi="Courier" w:cs="Courier"/>
-          <w:sz w:val="20"/>
-          <w:szCs w:val="20"/>
-        </w:rPr>
-        <w:t>./apps/gxps</w:t>
-      </w:r>
-      <w:r>
-        <w:rPr>
-          <w:rFonts w:ascii="Courier" w:hAnsi="Courier" w:cs="Courier"/>
-          <w:color w:val="C0C0C0"/>
-          <w:sz w:val="20"/>
-          <w:szCs w:val="20"/>
-        </w:rPr>
-        <w:t xml:space="preserve"> </w:t>
-      </w:r>
-      <w:r>
-        <w:rPr>
-          <w:rFonts w:ascii="Courier" w:hAnsi="Courier" w:cs="Courier"/>
-          <w:sz w:val="20"/>
-          <w:szCs w:val="20"/>
-        </w:rPr>
-        <w:t>$$escape_expand(\n\t))</w:t>
+        <w:t>/</w:t>
+      </w:r>
+      <w:proofErr w:type="spellStart"/>
+      <w:r>
+        <w:rPr>
+          <w:rFonts w:ascii="Courier" w:hAnsi="Courier" w:cs="Courier"/>
+          <w:sz w:val="20"/>
+          <w:szCs w:val="20"/>
+        </w:rPr>
+        <w:t>ghostpdl</w:t>
+      </w:r>
+      <w:proofErr w:type="spellEnd"/>
+      <w:r>
+        <w:rPr>
+          <w:rFonts w:ascii="Courier" w:hAnsi="Courier" w:cs="Courier"/>
+          <w:sz w:val="20"/>
+          <w:szCs w:val="20"/>
+        </w:rPr>
+        <w:t>/</w:t>
+      </w:r>
+      <w:proofErr w:type="spellStart"/>
+      <w:r>
+        <w:rPr>
+          <w:rFonts w:ascii="Courier" w:hAnsi="Courier" w:cs="Courier"/>
+          <w:sz w:val="20"/>
+          <w:szCs w:val="20"/>
+        </w:rPr>
+        <w:t>xps</w:t>
+      </w:r>
+      <w:proofErr w:type="spellEnd"/>
+      <w:r>
+        <w:rPr>
+          <w:rFonts w:ascii="Courier" w:hAnsi="Courier" w:cs="Courier"/>
+          <w:sz w:val="20"/>
+          <w:szCs w:val="20"/>
+        </w:rPr>
+        <w:t>/</w:t>
+      </w:r>
+      <w:proofErr w:type="spellStart"/>
+      <w:r>
+        <w:rPr>
+          <w:rFonts w:ascii="Courier" w:hAnsi="Courier" w:cs="Courier"/>
+          <w:sz w:val="20"/>
+          <w:szCs w:val="20"/>
+        </w:rPr>
+        <w:t>obj</w:t>
+      </w:r>
+      <w:proofErr w:type="spellEnd"/>
+      <w:r>
+        <w:rPr>
+          <w:rFonts w:ascii="Courier" w:hAnsi="Courier" w:cs="Courier"/>
+          <w:sz w:val="20"/>
+          <w:szCs w:val="20"/>
+        </w:rPr>
+        <w:t>/</w:t>
+      </w:r>
+      <w:proofErr w:type="spellStart"/>
+      <w:r>
+        <w:rPr>
+          <w:rFonts w:ascii="Courier" w:hAnsi="Courier" w:cs="Courier"/>
+          <w:sz w:val="20"/>
+          <w:szCs w:val="20"/>
+        </w:rPr>
+        <w:t>gxps</w:t>
+      </w:r>
+      <w:proofErr w:type="spellEnd"/>
+      <w:r>
+        <w:rPr>
+          <w:rFonts w:ascii="Courier" w:hAnsi="Courier" w:cs="Courier"/>
+          <w:color w:val="C0C0C0"/>
+          <w:sz w:val="20"/>
+          <w:szCs w:val="20"/>
+        </w:rPr>
+        <w:t xml:space="preserve"> </w:t>
+      </w:r>
+      <w:r>
+        <w:rPr>
+          <w:rFonts w:ascii="Courier" w:hAnsi="Courier" w:cs="Courier"/>
+          <w:sz w:val="20"/>
+          <w:szCs w:val="20"/>
+        </w:rPr>
+        <w:t>./apps/</w:t>
+      </w:r>
+      <w:proofErr w:type="spellStart"/>
+      <w:r>
+        <w:rPr>
+          <w:rFonts w:ascii="Courier" w:hAnsi="Courier" w:cs="Courier"/>
+          <w:sz w:val="20"/>
+          <w:szCs w:val="20"/>
+        </w:rPr>
+        <w:t>gxps</w:t>
+      </w:r>
+      <w:proofErr w:type="spellEnd"/>
+      <w:r>
+        <w:rPr>
+          <w:rFonts w:ascii="Courier" w:hAnsi="Courier" w:cs="Courier"/>
+          <w:color w:val="C0C0C0"/>
+          <w:sz w:val="20"/>
+          <w:szCs w:val="20"/>
+        </w:rPr>
+        <w:t xml:space="preserve"> </w:t>
+      </w:r>
+      <w:r>
+        <w:rPr>
+          <w:rFonts w:ascii="Courier" w:hAnsi="Courier" w:cs="Courier"/>
+          <w:sz w:val="20"/>
+          <w:szCs w:val="20"/>
+        </w:rPr>
+        <w:t>$$</w:t>
+      </w:r>
+      <w:proofErr w:type="spellStart"/>
+      <w:r>
+        <w:rPr>
+          <w:rFonts w:ascii="Courier" w:hAnsi="Courier" w:cs="Courier"/>
+          <w:sz w:val="20"/>
+          <w:szCs w:val="20"/>
+        </w:rPr>
+        <w:t>escape_expand</w:t>
+      </w:r>
+      <w:proofErr w:type="spellEnd"/>
+      <w:r>
+        <w:rPr>
+          <w:rFonts w:ascii="Courier" w:hAnsi="Courier" w:cs="Courier"/>
+          <w:sz w:val="20"/>
+          <w:szCs w:val="20"/>
+        </w:rPr>
+        <w:t>(\n\t))</w:t>
       </w:r>
     </w:p>
     <w:p>
@@ -3020,7 +4106,21 @@
         <w:rPr>
           <w:rFonts w:cs="Courier"/>
         </w:rPr>
-        <w:t>OSX icon and Info.plist file:</w:t>
+        <w:t xml:space="preserve">OSX icon and </w:t>
+      </w:r>
+      <w:proofErr w:type="spellStart"/>
+      <w:r>
+        <w:rPr>
+          <w:rFonts w:cs="Courier"/>
+        </w:rPr>
+        <w:t>Info.plist</w:t>
+      </w:r>
+      <w:proofErr w:type="spellEnd"/>
+      <w:r>
+        <w:rPr>
+          <w:rFonts w:cs="Courier"/>
+        </w:rPr>
+        <w:t xml:space="preserve"> file:</w:t>
       </w:r>
     </w:p>
     <w:p>
@@ -3075,6 +4175,8 @@
           <w:szCs w:val="20"/>
         </w:rPr>
       </w:pPr>
+      <w:proofErr w:type="spellStart"/>
+      <w:proofErr w:type="gramStart"/>
       <w:r>
         <w:rPr>
           <w:rFonts w:ascii="Courier" w:hAnsi="Courier" w:cs="Courier"/>
@@ -3083,6 +4185,8 @@
         </w:rPr>
         <w:t>macx</w:t>
       </w:r>
+      <w:proofErr w:type="spellEnd"/>
+      <w:proofErr w:type="gramEnd"/>
       <w:r>
         <w:rPr>
           <w:rFonts w:ascii="Courier" w:hAnsi="Courier" w:cs="Courier"/>
@@ -3178,8 +4282,18 @@
           <w:sz w:val="20"/>
           <w:szCs w:val="20"/>
         </w:rPr>
-        <w:t>resources/gsview_app.icns</w:t>
-      </w:r>
+        <w:t>resources/</w:t>
+      </w:r>
+      <w:proofErr w:type="spellStart"/>
+      <w:r>
+        <w:rPr>
+          <w:rFonts w:ascii="Courier" w:hAnsi="Courier" w:cs="Courier"/>
+          <w:sz w:val="20"/>
+          <w:szCs w:val="20"/>
+        </w:rPr>
+        <w:t>gsview_app.icns</w:t>
+      </w:r>
+      <w:proofErr w:type="spellEnd"/>
     </w:p>
     <w:p>
       <w:pPr>
@@ -3260,6 +4374,7 @@
         </w:rPr>
         <w:t>$$</w:t>
       </w:r>
+      <w:proofErr w:type="gramStart"/>
       <w:r>
         <w:rPr>
           <w:rFonts w:ascii="Courier" w:hAnsi="Courier" w:cs="Courier"/>
@@ -3275,8 +4390,19 @@
           <w:sz w:val="20"/>
           <w:szCs w:val="20"/>
         </w:rPr>
-        <w:t>(cp</w:t>
-      </w:r>
+        <w:t>(</w:t>
+      </w:r>
+      <w:proofErr w:type="spellStart"/>
+      <w:proofErr w:type="gramEnd"/>
+      <w:r>
+        <w:rPr>
+          <w:rFonts w:ascii="Courier" w:hAnsi="Courier" w:cs="Courier"/>
+          <w:sz w:val="20"/>
+          <w:szCs w:val="20"/>
+        </w:rPr>
+        <w:t>cp</w:t>
+      </w:r>
+      <w:proofErr w:type="spellEnd"/>
       <w:r>
         <w:rPr>
           <w:rFonts w:ascii="Courier" w:hAnsi="Courier" w:cs="Courier"/>
@@ -3309,8 +4435,18 @@
           <w:sz w:val="20"/>
           <w:szCs w:val="20"/>
         </w:rPr>
-        <w:t>/resources/gsview_mac.plist</w:t>
-      </w:r>
+        <w:t>/resources/</w:t>
+      </w:r>
+      <w:proofErr w:type="spellStart"/>
+      <w:r>
+        <w:rPr>
+          <w:rFonts w:ascii="Courier" w:hAnsi="Courier" w:cs="Courier"/>
+          <w:sz w:val="20"/>
+          <w:szCs w:val="20"/>
+        </w:rPr>
+        <w:t>gsview_mac.plist</w:t>
+      </w:r>
+      <w:proofErr w:type="spellEnd"/>
       <w:r>
         <w:rPr>
           <w:rFonts w:ascii="Courier" w:hAnsi="Courier" w:cs="Courier"/>
@@ -3343,24 +4479,70 @@
           <w:sz w:val="20"/>
           <w:szCs w:val="20"/>
         </w:rPr>
-        <w:t>/gsview.app/Contents/Info.plist</w:t>
-      </w:r>
-      <w:r>
-        <w:rPr>
-          <w:rFonts w:ascii="Courier" w:hAnsi="Courier" w:cs="Courier"/>
-          <w:color w:val="C0C0C0"/>
-          <w:sz w:val="20"/>
-          <w:szCs w:val="20"/>
-        </w:rPr>
-        <w:t xml:space="preserve"> </w:t>
-      </w:r>
-      <w:r>
-        <w:rPr>
-          <w:rFonts w:ascii="Courier" w:hAnsi="Courier" w:cs="Courier"/>
-          <w:sz w:val="20"/>
-          <w:szCs w:val="20"/>
-        </w:rPr>
-        <w:t>$$escape_expand(\n\t))</w:t>
+        <w:t>/</w:t>
+      </w:r>
+      <w:proofErr w:type="spellStart"/>
+      <w:r>
+        <w:rPr>
+          <w:rFonts w:ascii="Courier" w:hAnsi="Courier" w:cs="Courier"/>
+          <w:sz w:val="20"/>
+          <w:szCs w:val="20"/>
+        </w:rPr>
+        <w:t>gsview.app</w:t>
+      </w:r>
+      <w:proofErr w:type="spellEnd"/>
+      <w:r>
+        <w:rPr>
+          <w:rFonts w:ascii="Courier" w:hAnsi="Courier" w:cs="Courier"/>
+          <w:sz w:val="20"/>
+          <w:szCs w:val="20"/>
+        </w:rPr>
+        <w:t>/Contents/</w:t>
+      </w:r>
+      <w:proofErr w:type="spellStart"/>
+      <w:r>
+        <w:rPr>
+          <w:rFonts w:ascii="Courier" w:hAnsi="Courier" w:cs="Courier"/>
+          <w:sz w:val="20"/>
+          <w:szCs w:val="20"/>
+        </w:rPr>
+        <w:t>Info.plist</w:t>
+      </w:r>
+      <w:proofErr w:type="spellEnd"/>
+      <w:r>
+        <w:rPr>
+          <w:rFonts w:ascii="Courier" w:hAnsi="Courier" w:cs="Courier"/>
+          <w:color w:val="C0C0C0"/>
+          <w:sz w:val="20"/>
+          <w:szCs w:val="20"/>
+        </w:rPr>
+        <w:t xml:space="preserve"> </w:t>
+      </w:r>
+      <w:r>
+        <w:rPr>
+          <w:rFonts w:ascii="Courier" w:hAnsi="Courier" w:cs="Courier"/>
+          <w:sz w:val="20"/>
+          <w:szCs w:val="20"/>
+        </w:rPr>
+        <w:t>$$</w:t>
+      </w:r>
+      <w:proofErr w:type="spellStart"/>
+      <w:r>
+        <w:rPr>
+          <w:rFonts w:ascii="Courier" w:hAnsi="Courier" w:cs="Courier"/>
+          <w:sz w:val="20"/>
+          <w:szCs w:val="20"/>
+        </w:rPr>
+        <w:t>escape_expand</w:t>
+      </w:r>
+      <w:proofErr w:type="spellEnd"/>
+      <w:r>
+        <w:rPr>
+          <w:rFonts w:ascii="Courier" w:hAnsi="Courier" w:cs="Courier"/>
+          <w:sz w:val="20"/>
+          <w:szCs w:val="20"/>
+        </w:rPr>
+        <w:t>(\n\t))</w:t>
       </w:r>
     </w:p>
     <w:p>
@@ -3430,12 +4612,28 @@
       <w:pPr>
         <w:ind w:firstLine="720"/>
       </w:pPr>
+      <w:proofErr w:type="gramStart"/>
       <w:r>
         <w:rPr>
           <w:b/>
         </w:rPr>
-        <w:t>mac-build-dmg.command</w:t>
-      </w:r>
+        <w:t>mac</w:t>
+      </w:r>
+      <w:proofErr w:type="gramEnd"/>
+      <w:r>
+        <w:rPr>
+          <w:b/>
+        </w:rPr>
+        <w:t>-build-</w:t>
+      </w:r>
+      <w:proofErr w:type="spellStart"/>
+      <w:r>
+        <w:rPr>
+          <w:b/>
+        </w:rPr>
+        <w:t>dmg.command</w:t>
+      </w:r>
+      <w:proofErr w:type="spellEnd"/>
       <w:r>
         <w:t xml:space="preserve"> and </w:t>
       </w:r>
@@ -3444,12 +4642,28 @@
       <w:pPr>
         <w:ind w:left="720"/>
       </w:pPr>
+      <w:proofErr w:type="gramStart"/>
       <w:r>
         <w:rPr>
           <w:b/>
         </w:rPr>
-        <w:t>mac-build-release.command</w:t>
-      </w:r>
+        <w:t>mac</w:t>
+      </w:r>
+      <w:proofErr w:type="gramEnd"/>
+      <w:r>
+        <w:rPr>
+          <w:b/>
+        </w:rPr>
+        <w:t>-build-</w:t>
+      </w:r>
+      <w:proofErr w:type="spellStart"/>
+      <w:r>
+        <w:rPr>
+          <w:b/>
+        </w:rPr>
+        <w:t>release.command</w:t>
+      </w:r>
+      <w:proofErr w:type="spellEnd"/>
     </w:p>
     <w:p/>
     <w:p>
@@ -3496,12 +4710,26 @@
         <w:rPr>
           <w:b/>
         </w:rPr>
-        <w:t>/Applications/Qt/5.4/clang_64/bin</w:t>
-      </w:r>
+        <w:t>/Applications/</w:t>
+      </w:r>
+      <w:proofErr w:type="spellStart"/>
       <w:r>
         <w:rPr>
           <w:b/>
         </w:rPr>
+        <w:t>Qt</w:t>
+      </w:r>
+      <w:proofErr w:type="spellEnd"/>
+      <w:r>
+        <w:rPr>
+          <w:b/>
+        </w:rPr>
+        <w:t>/5.4/clang_64/bin</w:t>
+      </w:r>
+      <w:r>
+        <w:rPr>
+          <w:b/>
+        </w:rPr>
         <w:t>.</w:t>
       </w:r>
     </w:p>
@@ -3514,8 +4742,16 @@
         <w:rPr>
           <w:b/>
         </w:rPr>
-        <w:t>mac-build-dmg.command</w:t>
-      </w:r>
+        <w:t>mac-build-</w:t>
+      </w:r>
+      <w:proofErr w:type="spellStart"/>
+      <w:r>
+        <w:rPr>
+          <w:b/>
+        </w:rPr>
+        <w:t>dmg.command</w:t>
+      </w:r>
+      <w:proofErr w:type="spellEnd"/>
       <w:r>
         <w:t>.</w:t>
       </w:r>
@@ -3541,8 +4777,16 @@
         <w:rPr>
           <w:b/>
         </w:rPr>
-        <w:t>mac-build-release.command</w:t>
-      </w:r>
+        <w:t>mac-build-</w:t>
+      </w:r>
+      <w:proofErr w:type="spellStart"/>
+      <w:r>
+        <w:rPr>
+          <w:b/>
+        </w:rPr>
+        <w:t>release.command</w:t>
+      </w:r>
+      <w:proofErr w:type="spellEnd"/>
       <w:r>
         <w:t>.  This will build a DMG file that’s set up for easy installation by the user.</w:t>
       </w:r>
@@ -3597,7 +4841,31 @@
     <w:p/>
     <w:p>
       <w:r>
-        <w:t xml:space="preserve">If you’re using Qt 5.3, you’ll need to also install the OS X 10.8 SDK, which is no longer included in the latest XCode releases.  It should be installed inside the XCode app package, here:  </w:t>
+        <w:t xml:space="preserve">If you’re using </w:t>
+      </w:r>
+      <w:proofErr w:type="spellStart"/>
+      <w:r>
+        <w:t>Qt</w:t>
+      </w:r>
+      <w:proofErr w:type="spellEnd"/>
+      <w:r>
+        <w:t xml:space="preserve"> 5.3, you’ll need to also install the OS X 10.8 SDK, which is no longer included in the latest </w:t>
+      </w:r>
+      <w:proofErr w:type="spellStart"/>
+      <w:r>
+        <w:t>XCode</w:t>
+      </w:r>
+      <w:proofErr w:type="spellEnd"/>
+      <w:r>
+        <w:t xml:space="preserve"> releases.  It should be installed inside the </w:t>
+      </w:r>
+      <w:proofErr w:type="spellStart"/>
+      <w:r>
+        <w:t>XCode</w:t>
+      </w:r>
+      <w:proofErr w:type="spellEnd"/>
+      <w:r>
+        <w:t xml:space="preserve"> app package, here:  </w:t>
       </w:r>
     </w:p>
     <w:p/>
@@ -3612,7 +4880,15 @@
     <w:p/>
     <w:p>
       <w:r>
-        <w:t xml:space="preserve">If you install XCode updates in the future, you’ll lose the 10.8 SDK.  So save it somewhere so you can restore it. </w:t>
+        <w:t xml:space="preserve">If you install </w:t>
+      </w:r>
+      <w:proofErr w:type="spellStart"/>
+      <w:r>
+        <w:t>XCode</w:t>
+      </w:r>
+      <w:proofErr w:type="spellEnd"/>
+      <w:r>
+        <w:t xml:space="preserve"> updates in the future, you’ll lose the 10.8 SDK.  So save it somewhere so you can restore it. </w:t>
       </w:r>
     </w:p>
     <w:p/>
@@ -3627,7 +4903,15 @@
         <w:t>When using 5.3, the debugger may not be set up properly.  To fix this, clone the kit called “</w:t>
       </w:r>
       <w:r>
-        <w:t>Desktop Qt 5.3 clang 64bit</w:t>
+        <w:t xml:space="preserve">Desktop </w:t>
+      </w:r>
+      <w:proofErr w:type="spellStart"/>
+      <w:r>
+        <w:t>Qt</w:t>
+      </w:r>
+      <w:proofErr w:type="spellEnd"/>
+      <w:r>
+        <w:t xml:space="preserve"> 5.3 clang 64bit</w:t>
       </w:r>
       <w:r>
         <w:t>” and add the debugger.</w:t>

</xml_diff>

<commit_message>
correct gs build instructions
</commit_message>
<xml_diff>
--- a/building.docx
+++ b/building.docx
@@ -11,8 +11,6 @@
           <w:szCs w:val="28"/>
         </w:rPr>
       </w:pPr>
-      <w:proofErr w:type="spellStart"/>
-      <w:proofErr w:type="gramStart"/>
       <w:r>
         <w:rPr>
           <w:b/>
@@ -29,8 +27,6 @@
         </w:rPr>
         <w:t>sview</w:t>
       </w:r>
-      <w:proofErr w:type="spellEnd"/>
-      <w:proofErr w:type="gramEnd"/>
       <w:r>
         <w:rPr>
           <w:b/>
@@ -55,23 +51,21 @@
         </w:rPr>
         <w:t xml:space="preserve"> </w:t>
       </w:r>
-      <w:proofErr w:type="spellStart"/>
       <w:r>
         <w:rPr>
           <w:b/>
           <w:sz w:val="28"/>
           <w:szCs w:val="28"/>
         </w:rPr>
-        <w:t>Qt</w:t>
-      </w:r>
-      <w:proofErr w:type="spellEnd"/>
+        <w:t>Qt:</w:t>
+      </w:r>
       <w:r>
         <w:rPr>
           <w:b/>
           <w:sz w:val="28"/>
           <w:szCs w:val="28"/>
         </w:rPr>
-        <w:t>:</w:t>
+        <w:t xml:space="preserve"> </w:t>
       </w:r>
       <w:r>
         <w:rPr>
@@ -79,14 +73,6 @@
           <w:sz w:val="28"/>
           <w:szCs w:val="28"/>
         </w:rPr>
-        <w:t xml:space="preserve"> </w:t>
-      </w:r>
-      <w:r>
-        <w:rPr>
-          <w:b/>
-          <w:sz w:val="28"/>
-          <w:szCs w:val="28"/>
-        </w:rPr>
         <w:t xml:space="preserve"> A Guide to the Perplexed</w:t>
       </w:r>
     </w:p>
@@ -102,13 +88,8 @@
       <w:pPr>
         <w:jc w:val="center"/>
       </w:pPr>
-      <w:proofErr w:type="gramStart"/>
-      <w:r>
-        <w:t>January,</w:t>
-      </w:r>
-      <w:proofErr w:type="gramEnd"/>
-      <w:r>
-        <w:t xml:space="preserve"> 2015</w:t>
+      <w:r>
+        <w:t>January, 2015</w:t>
       </w:r>
     </w:p>
     <w:p/>
@@ -123,15 +104,7 @@
         <w:t xml:space="preserve"> the </w:t>
       </w:r>
       <w:r>
-        <w:t xml:space="preserve">QT-based version of </w:t>
-      </w:r>
-      <w:proofErr w:type="spellStart"/>
-      <w:r>
-        <w:t>gsview</w:t>
-      </w:r>
-      <w:proofErr w:type="spellEnd"/>
-      <w:r>
-        <w:t xml:space="preserve"> for Mac OS X and Linux.</w:t>
+        <w:t>QT-based version of gsview for Mac OS X and Linux.</w:t>
       </w:r>
     </w:p>
     <w:p/>
@@ -205,15 +178,7 @@
         <w:t xml:space="preserve">For OS X, </w:t>
       </w:r>
       <w:r>
-        <w:t xml:space="preserve">Install and configure the latest </w:t>
-      </w:r>
-      <w:proofErr w:type="spellStart"/>
-      <w:r>
-        <w:t>XCode</w:t>
-      </w:r>
-      <w:proofErr w:type="spellEnd"/>
-      <w:r>
-        <w:t xml:space="preserve"> and command line tools</w:t>
+        <w:t>Install and configure the latest XCode and command line tools</w:t>
       </w:r>
       <w:r>
         <w:t>.</w:t>
@@ -223,11 +188,9 @@
       <w:pPr>
         <w:pStyle w:val="ListParagraph"/>
       </w:pPr>
-      <w:proofErr w:type="gramStart"/>
       <w:r>
         <w:t>For Linux, the standard GCC tools.</w:t>
       </w:r>
-      <w:proofErr w:type="gramEnd"/>
     </w:p>
     <w:p/>
     <w:p>
@@ -239,15 +202,7 @@
         </w:numPr>
       </w:pPr>
       <w:r>
-        <w:t xml:space="preserve">Use </w:t>
-      </w:r>
-      <w:proofErr w:type="spellStart"/>
-      <w:r>
-        <w:t>git</w:t>
-      </w:r>
-      <w:proofErr w:type="spellEnd"/>
-      <w:r>
-        <w:t xml:space="preserve"> to clone the source.</w:t>
+        <w:t>Use git to clone the source.</w:t>
       </w:r>
       <w:r>
         <w:t xml:space="preserve"> </w:t>
@@ -258,8 +213,6 @@
       <w:pPr>
         <w:ind w:left="720"/>
       </w:pPr>
-      <w:proofErr w:type="spellStart"/>
-      <w:proofErr w:type="gramStart"/>
       <w:r>
         <w:rPr>
           <w:rFonts w:ascii="Menlo Regular" w:hAnsi="Menlo Regular" w:cs="Menlo Regular"/>
@@ -267,10 +220,8 @@
           <w:sz w:val="22"/>
           <w:szCs w:val="22"/>
         </w:rPr>
-        <w:t>git</w:t>
-      </w:r>
-      <w:proofErr w:type="spellEnd"/>
-      <w:proofErr w:type="gramEnd"/>
+        <w:t xml:space="preserve">git clone </w:t>
+      </w:r>
       <w:r>
         <w:rPr>
           <w:rFonts w:ascii="Menlo Regular" w:hAnsi="Menlo Regular" w:cs="Menlo Regular"/>
@@ -278,48 +229,8 @@
           <w:sz w:val="22"/>
           <w:szCs w:val="22"/>
         </w:rPr>
-        <w:t xml:space="preserve"> clone </w:t>
-      </w:r>
-      <w:r>
-        <w:rPr>
-          <w:rFonts w:ascii="Menlo Regular" w:hAnsi="Menlo Regular" w:cs="Menlo Regular"/>
-          <w:color w:val="000000"/>
-          <w:sz w:val="22"/>
-          <w:szCs w:val="22"/>
-        </w:rPr>
-        <w:t>ghostscript.com:/home/</w:t>
-      </w:r>
-      <w:proofErr w:type="spellStart"/>
-      <w:r>
-        <w:rPr>
-          <w:rFonts w:ascii="Menlo Regular" w:hAnsi="Menlo Regular" w:cs="Menlo Regular"/>
-          <w:color w:val="000000"/>
-          <w:sz w:val="22"/>
-          <w:szCs w:val="22"/>
-        </w:rPr>
-        <w:t>fred</w:t>
-      </w:r>
-      <w:proofErr w:type="spellEnd"/>
-      <w:r>
-        <w:rPr>
-          <w:rFonts w:ascii="Menlo Regular" w:hAnsi="Menlo Regular" w:cs="Menlo Regular"/>
-          <w:color w:val="000000"/>
-          <w:sz w:val="22"/>
-          <w:szCs w:val="22"/>
-        </w:rPr>
-        <w:t>/repos/</w:t>
-      </w:r>
-      <w:proofErr w:type="spellStart"/>
-      <w:r>
-        <w:rPr>
-          <w:rFonts w:ascii="Menlo Regular" w:hAnsi="Menlo Regular" w:cs="Menlo Regular"/>
-          <w:color w:val="000000"/>
-          <w:sz w:val="22"/>
-          <w:szCs w:val="22"/>
-        </w:rPr>
-        <w:t>qt-gsview.git</w:t>
-      </w:r>
-      <w:proofErr w:type="spellEnd"/>
+        <w:t>ghostscript.com:/home/fred/repos/qt-gsview.git</w:t>
+      </w:r>
     </w:p>
     <w:p/>
     <w:p>
@@ -330,31 +241,8 @@
           <w:numId w:val="2"/>
         </w:numPr>
       </w:pPr>
-      <w:proofErr w:type="spellStart"/>
-      <w:proofErr w:type="gramStart"/>
-      <w:r>
-        <w:t>mupdf</w:t>
-      </w:r>
-      <w:proofErr w:type="spellEnd"/>
-      <w:proofErr w:type="gramEnd"/>
-      <w:r>
-        <w:t xml:space="preserve"> and </w:t>
-      </w:r>
-      <w:proofErr w:type="spellStart"/>
-      <w:r>
-        <w:t>ghostpdl</w:t>
-      </w:r>
-      <w:proofErr w:type="spellEnd"/>
-      <w:r>
-        <w:t xml:space="preserve"> are included as </w:t>
-      </w:r>
-      <w:proofErr w:type="spellStart"/>
-      <w:r>
-        <w:t>submodules</w:t>
-      </w:r>
-      <w:proofErr w:type="spellEnd"/>
-      <w:r>
-        <w:t>.  Update them</w:t>
+      <w:r>
+        <w:t>mupdf and ghostpdl are included as submodules.  Update them</w:t>
       </w:r>
       <w:r>
         <w:t>:</w:t>
@@ -382,9 +270,13 @@
           <w:sz w:val="22"/>
           <w:szCs w:val="22"/>
         </w:rPr>
-        <w:t xml:space="preserve">cd </w:t>
-      </w:r>
-      <w:proofErr w:type="spellStart"/>
+        <w:t>cd qt-gsview</w:t>
+      </w:r>
+    </w:p>
+    <w:p>
+      <w:pPr>
+        <w:pStyle w:val="ListParagraph"/>
+      </w:pPr>
       <w:r>
         <w:rPr>
           <w:rFonts w:ascii="Menlo Regular" w:hAnsi="Menlo Regular" w:cs="Menlo Regular"/>
@@ -392,67 +284,8 @@
           <w:sz w:val="22"/>
           <w:szCs w:val="22"/>
         </w:rPr>
-        <w:t>qt-gsview</w:t>
-      </w:r>
-      <w:proofErr w:type="spellEnd"/>
-    </w:p>
-    <w:p>
-      <w:pPr>
-        <w:pStyle w:val="ListParagraph"/>
-      </w:pPr>
-      <w:proofErr w:type="spellStart"/>
-      <w:proofErr w:type="gramStart"/>
-      <w:r>
-        <w:rPr>
-          <w:rFonts w:ascii="Menlo Regular" w:hAnsi="Menlo Regular" w:cs="Menlo Regular"/>
-          <w:color w:val="000000"/>
-          <w:sz w:val="22"/>
-          <w:szCs w:val="22"/>
-        </w:rPr>
-        <w:t>git</w:t>
-      </w:r>
-      <w:proofErr w:type="spellEnd"/>
-      <w:proofErr w:type="gramEnd"/>
-      <w:r>
-        <w:rPr>
-          <w:rFonts w:ascii="Menlo Regular" w:hAnsi="Menlo Regular" w:cs="Menlo Regular"/>
-          <w:color w:val="000000"/>
-          <w:sz w:val="22"/>
-          <w:szCs w:val="22"/>
-        </w:rPr>
-        <w:t xml:space="preserve"> </w:t>
-      </w:r>
-      <w:proofErr w:type="spellStart"/>
-      <w:r>
-        <w:rPr>
-          <w:rFonts w:ascii="Menlo Regular" w:hAnsi="Menlo Regular" w:cs="Menlo Regular"/>
-          <w:color w:val="000000"/>
-          <w:sz w:val="22"/>
-          <w:szCs w:val="22"/>
-        </w:rPr>
-        <w:t>submodule</w:t>
-      </w:r>
-      <w:proofErr w:type="spellEnd"/>
-      <w:r>
-        <w:rPr>
-          <w:rFonts w:ascii="Menlo Regular" w:hAnsi="Menlo Regular" w:cs="Menlo Regular"/>
-          <w:color w:val="000000"/>
-          <w:sz w:val="22"/>
-          <w:szCs w:val="22"/>
-        </w:rPr>
-        <w:t xml:space="preserve"> update --</w:t>
-      </w:r>
-      <w:proofErr w:type="spellStart"/>
-      <w:r>
-        <w:rPr>
-          <w:rFonts w:ascii="Menlo Regular" w:hAnsi="Menlo Regular" w:cs="Menlo Regular"/>
-          <w:color w:val="000000"/>
-          <w:sz w:val="22"/>
-          <w:szCs w:val="22"/>
-        </w:rPr>
-        <w:t>init</w:t>
-      </w:r>
-      <w:proofErr w:type="spellEnd"/>
+        <w:t>git submodule update --init</w:t>
+      </w:r>
     </w:p>
     <w:p>
       <w:pPr>
@@ -468,23 +301,7 @@
         </w:numPr>
       </w:pPr>
       <w:r>
-        <w:t xml:space="preserve">Now update </w:t>
-      </w:r>
-      <w:proofErr w:type="spellStart"/>
-      <w:r>
-        <w:t>mupdf’s</w:t>
-      </w:r>
-      <w:proofErr w:type="spellEnd"/>
-      <w:r>
-        <w:t xml:space="preserve"> </w:t>
-      </w:r>
-      <w:proofErr w:type="spellStart"/>
-      <w:r>
-        <w:t>submodules</w:t>
-      </w:r>
-      <w:proofErr w:type="spellEnd"/>
-      <w:r>
-        <w:t xml:space="preserve"> </w:t>
+        <w:t xml:space="preserve">Now update mupdf’s submodules </w:t>
       </w:r>
       <w:r>
         <w:t>and build it</w:t>
@@ -515,19 +332,19 @@
           <w:sz w:val="22"/>
           <w:szCs w:val="22"/>
         </w:rPr>
-        <w:t xml:space="preserve">cd </w:t>
-      </w:r>
-      <w:proofErr w:type="spellStart"/>
-      <w:r>
+        <w:t>cd qt-gsview/mupdf</w:t>
+      </w:r>
+    </w:p>
+    <w:p>
+      <w:pPr>
+        <w:pStyle w:val="ListParagraph"/>
         <w:rPr>
           <w:rFonts w:ascii="Menlo Regular" w:hAnsi="Menlo Regular" w:cs="Menlo Regular"/>
           <w:color w:val="000000"/>
           <w:sz w:val="22"/>
           <w:szCs w:val="22"/>
         </w:rPr>
-        <w:t>qt-gsview</w:t>
-      </w:r>
-      <w:proofErr w:type="spellEnd"/>
+      </w:pPr>
       <w:r>
         <w:rPr>
           <w:rFonts w:ascii="Menlo Regular" w:hAnsi="Menlo Regular" w:cs="Menlo Regular"/>
@@ -535,9 +352,8 @@
           <w:sz w:val="22"/>
           <w:szCs w:val="22"/>
         </w:rPr>
-        <w:t>/</w:t>
-      </w:r>
-      <w:proofErr w:type="spellStart"/>
+        <w:t xml:space="preserve">git submodule update </w:t>
+      </w:r>
       <w:r>
         <w:rPr>
           <w:rFonts w:ascii="Menlo Regular" w:hAnsi="Menlo Regular" w:cs="Menlo Regular"/>
@@ -545,22 +361,22 @@
           <w:sz w:val="22"/>
           <w:szCs w:val="22"/>
         </w:rPr>
-        <w:t>mupdf</w:t>
-      </w:r>
-      <w:proofErr w:type="spellEnd"/>
-    </w:p>
-    <w:p>
-      <w:pPr>
-        <w:pStyle w:val="ListParagraph"/>
+        <w:t>--</w:t>
+      </w:r>
+      <w:r>
         <w:rPr>
           <w:rFonts w:ascii="Menlo Regular" w:hAnsi="Menlo Regular" w:cs="Menlo Regular"/>
           <w:color w:val="000000"/>
           <w:sz w:val="22"/>
           <w:szCs w:val="22"/>
         </w:rPr>
-      </w:pPr>
-      <w:proofErr w:type="spellStart"/>
-      <w:proofErr w:type="gramStart"/>
+        <w:t>init</w:t>
+      </w:r>
+    </w:p>
+    <w:p>
+      <w:pPr>
+        <w:pStyle w:val="ListParagraph"/>
+      </w:pPr>
       <w:r>
         <w:rPr>
           <w:rFonts w:ascii="Menlo Regular" w:hAnsi="Menlo Regular" w:cs="Menlo Regular"/>
@@ -568,83 +384,7 @@
           <w:sz w:val="22"/>
           <w:szCs w:val="22"/>
         </w:rPr>
-        <w:t>git</w:t>
-      </w:r>
-      <w:proofErr w:type="spellEnd"/>
-      <w:proofErr w:type="gramEnd"/>
-      <w:r>
-        <w:rPr>
-          <w:rFonts w:ascii="Menlo Regular" w:hAnsi="Menlo Regular" w:cs="Menlo Regular"/>
-          <w:color w:val="000000"/>
-          <w:sz w:val="22"/>
-          <w:szCs w:val="22"/>
-        </w:rPr>
-        <w:t xml:space="preserve"> </w:t>
-      </w:r>
-      <w:proofErr w:type="spellStart"/>
-      <w:r>
-        <w:rPr>
-          <w:rFonts w:ascii="Menlo Regular" w:hAnsi="Menlo Regular" w:cs="Menlo Regular"/>
-          <w:color w:val="000000"/>
-          <w:sz w:val="22"/>
-          <w:szCs w:val="22"/>
-        </w:rPr>
-        <w:t>submodule</w:t>
-      </w:r>
-      <w:proofErr w:type="spellEnd"/>
-      <w:r>
-        <w:rPr>
-          <w:rFonts w:ascii="Menlo Regular" w:hAnsi="Menlo Regular" w:cs="Menlo Regular"/>
-          <w:color w:val="000000"/>
-          <w:sz w:val="22"/>
-          <w:szCs w:val="22"/>
-        </w:rPr>
-        <w:t xml:space="preserve"> update </w:t>
-      </w:r>
-      <w:r>
-        <w:rPr>
-          <w:rFonts w:ascii="Menlo Regular" w:hAnsi="Menlo Regular" w:cs="Menlo Regular"/>
-          <w:color w:val="000000"/>
-          <w:sz w:val="22"/>
-          <w:szCs w:val="22"/>
-        </w:rPr>
-        <w:t>--</w:t>
-      </w:r>
-      <w:proofErr w:type="spellStart"/>
-      <w:r>
-        <w:rPr>
-          <w:rFonts w:ascii="Menlo Regular" w:hAnsi="Menlo Regular" w:cs="Menlo Regular"/>
-          <w:color w:val="000000"/>
-          <w:sz w:val="22"/>
-          <w:szCs w:val="22"/>
-        </w:rPr>
-        <w:t>init</w:t>
-      </w:r>
-      <w:proofErr w:type="spellEnd"/>
-    </w:p>
-    <w:p>
-      <w:pPr>
-        <w:pStyle w:val="ListParagraph"/>
-      </w:pPr>
-      <w:proofErr w:type="gramStart"/>
-      <w:r>
-        <w:rPr>
-          <w:rFonts w:ascii="Menlo Regular" w:hAnsi="Menlo Regular" w:cs="Menlo Regular"/>
-          <w:color w:val="000000"/>
-          <w:sz w:val="22"/>
-          <w:szCs w:val="22"/>
-        </w:rPr>
-        <w:t>make</w:t>
-      </w:r>
-      <w:proofErr w:type="gramEnd"/>
-      <w:r>
-        <w:rPr>
-          <w:rFonts w:ascii="Menlo Regular" w:hAnsi="Menlo Regular" w:cs="Menlo Regular"/>
-          <w:color w:val="000000"/>
-          <w:sz w:val="22"/>
-          <w:szCs w:val="22"/>
-        </w:rPr>
-        <w:t xml:space="preserve"> HAVE_X11=no</w:t>
+        <w:t>make HAVE_X11=no</w:t>
       </w:r>
     </w:p>
     <w:p/>
@@ -665,15 +405,7 @@
         <w:t xml:space="preserve">in </w:t>
       </w:r>
       <w:r>
-        <w:t xml:space="preserve">when you build </w:t>
-      </w:r>
-      <w:proofErr w:type="spellStart"/>
-      <w:r>
-        <w:t>gsview</w:t>
-      </w:r>
-      <w:proofErr w:type="spellEnd"/>
-      <w:r>
-        <w:t>.</w:t>
+        <w:t>when you build gsview.</w:t>
       </w:r>
     </w:p>
     <w:p/>
@@ -686,55 +418,10 @@
         </w:numPr>
       </w:pPr>
       <w:r>
-        <w:t xml:space="preserve">Build </w:t>
-      </w:r>
-      <w:proofErr w:type="spellStart"/>
-      <w:r>
-        <w:t>ghostpdl</w:t>
-      </w:r>
-      <w:proofErr w:type="spellEnd"/>
-      <w:r>
-        <w:t xml:space="preserve">, </w:t>
-      </w:r>
-      <w:proofErr w:type="spellStart"/>
-      <w:r>
-        <w:t>xps</w:t>
-      </w:r>
-      <w:proofErr w:type="spellEnd"/>
-      <w:r>
-        <w:t xml:space="preserve"> and </w:t>
-      </w:r>
-      <w:proofErr w:type="spellStart"/>
-      <w:r>
-        <w:t>gs</w:t>
-      </w:r>
-      <w:proofErr w:type="spellEnd"/>
-      <w:r>
-        <w:t xml:space="preserve">.  This will produce </w:t>
-      </w:r>
-      <w:proofErr w:type="spellStart"/>
-      <w:r>
-        <w:t>gs</w:t>
-      </w:r>
-      <w:proofErr w:type="spellEnd"/>
-      <w:r>
-        <w:t xml:space="preserve"> and </w:t>
-      </w:r>
-      <w:proofErr w:type="spellStart"/>
-      <w:r>
-        <w:t>gxps</w:t>
-      </w:r>
-      <w:proofErr w:type="spellEnd"/>
-      <w:r>
-        <w:t xml:space="preserve"> </w:t>
-      </w:r>
-      <w:proofErr w:type="spellStart"/>
-      <w:r>
-        <w:t>executables</w:t>
-      </w:r>
-      <w:proofErr w:type="spellEnd"/>
-      <w:r>
-        <w:t xml:space="preserve"> that are included in the build.</w:t>
+        <w:t>Build ghostpdl</w:t>
+      </w:r>
+      <w:r>
+        <w:t>, xps and gs.  This will produce gs and gxps executables that are included in the build.</w:t>
       </w:r>
     </w:p>
     <w:p>
@@ -759,19 +446,19 @@
           <w:sz w:val="22"/>
           <w:szCs w:val="22"/>
         </w:rPr>
-        <w:t xml:space="preserve">cd </w:t>
-      </w:r>
-      <w:proofErr w:type="spellStart"/>
-      <w:r>
+        <w:t>cd qt-gsview/ghostpdl</w:t>
+      </w:r>
+    </w:p>
+    <w:p>
+      <w:pPr>
+        <w:pStyle w:val="ListParagraph"/>
         <w:rPr>
           <w:rFonts w:ascii="Menlo Regular" w:hAnsi="Menlo Regular" w:cs="Menlo Regular"/>
           <w:color w:val="000000"/>
           <w:sz w:val="22"/>
           <w:szCs w:val="22"/>
         </w:rPr>
-        <w:t>qt-gsview</w:t>
-      </w:r>
-      <w:proofErr w:type="spellEnd"/>
+      </w:pPr>
       <w:r>
         <w:rPr>
           <w:rFonts w:ascii="Menlo Regular" w:hAnsi="Menlo Regular" w:cs="Menlo Regular"/>
@@ -779,41 +466,39 @@
           <w:sz w:val="22"/>
           <w:szCs w:val="22"/>
         </w:rPr>
-        <w:t>/</w:t>
-      </w:r>
-      <w:proofErr w:type="spellStart"/>
-      <w:r>
+        <w:t>make clean</w:t>
+      </w:r>
+    </w:p>
+    <w:p>
+      <w:pPr>
+        <w:pStyle w:val="ListParagraph"/>
         <w:rPr>
           <w:rFonts w:ascii="Menlo Regular" w:hAnsi="Menlo Regular" w:cs="Menlo Regular"/>
           <w:color w:val="000000"/>
           <w:sz w:val="22"/>
           <w:szCs w:val="22"/>
         </w:rPr>
-        <w:t>ghostpdl</w:t>
-      </w:r>
-      <w:proofErr w:type="spellEnd"/>
-    </w:p>
-    <w:p>
-      <w:pPr>
-        <w:pStyle w:val="ListParagraph"/>
+      </w:pPr>
+      <w:r>
         <w:rPr>
           <w:rFonts w:ascii="Menlo Regular" w:hAnsi="Menlo Regular" w:cs="Menlo Regular"/>
           <w:color w:val="000000"/>
           <w:sz w:val="22"/>
           <w:szCs w:val="22"/>
         </w:rPr>
-      </w:pPr>
-      <w:proofErr w:type="gramStart"/>
-      <w:r>
+        <w:t>./configure</w:t>
+      </w:r>
+    </w:p>
+    <w:p>
+      <w:pPr>
+        <w:pStyle w:val="ListParagraph"/>
         <w:rPr>
           <w:rFonts w:ascii="Menlo Regular" w:hAnsi="Menlo Regular" w:cs="Menlo Regular"/>
           <w:color w:val="000000"/>
           <w:sz w:val="22"/>
           <w:szCs w:val="22"/>
         </w:rPr>
-        <w:t>make</w:t>
-      </w:r>
-      <w:proofErr w:type="gramEnd"/>
+      </w:pPr>
       <w:r>
         <w:rPr>
           <w:rFonts w:ascii="Menlo Regular" w:hAnsi="Menlo Regular" w:cs="Menlo Regular"/>
@@ -821,7 +506,7 @@
           <w:sz w:val="22"/>
           <w:szCs w:val="22"/>
         </w:rPr>
-        <w:t xml:space="preserve"> clean</w:t>
+        <w:t xml:space="preserve">make </w:t>
       </w:r>
     </w:p>
     <w:p>
@@ -834,7 +519,6 @@
           <w:szCs w:val="22"/>
         </w:rPr>
       </w:pPr>
-      <w:proofErr w:type="gramStart"/>
       <w:r>
         <w:rPr>
           <w:rFonts w:ascii="Menlo Regular" w:hAnsi="Menlo Regular" w:cs="Menlo Regular"/>
@@ -842,42 +526,41 @@
           <w:sz w:val="22"/>
           <w:szCs w:val="22"/>
         </w:rPr>
-        <w:t>./</w:t>
-      </w:r>
-      <w:proofErr w:type="gramEnd"/>
-      <w:r>
+        <w:t>make xps</w:t>
+      </w:r>
+      <w:bookmarkStart w:id="0" w:name="_GoBack"/>
+      <w:bookmarkEnd w:id="0"/>
+    </w:p>
+    <w:p>
+      <w:pPr>
+        <w:pStyle w:val="ListParagraph"/>
         <w:rPr>
           <w:rFonts w:ascii="Menlo Regular" w:hAnsi="Menlo Regular" w:cs="Menlo Regular"/>
           <w:color w:val="000000"/>
           <w:sz w:val="22"/>
           <w:szCs w:val="22"/>
         </w:rPr>
-        <w:t>configure</w:t>
-      </w:r>
-      <w:bookmarkStart w:id="0" w:name="_GoBack"/>
-      <w:bookmarkEnd w:id="0"/>
-    </w:p>
-    <w:p>
-      <w:pPr>
-        <w:pStyle w:val="ListParagraph"/>
+      </w:pPr>
+      <w:r>
         <w:rPr>
           <w:rFonts w:ascii="Menlo Regular" w:hAnsi="Menlo Regular" w:cs="Menlo Regular"/>
           <w:color w:val="000000"/>
           <w:sz w:val="22"/>
           <w:szCs w:val="22"/>
         </w:rPr>
-      </w:pPr>
-      <w:proofErr w:type="gramStart"/>
-      <w:r>
+        <w:t>cd gs</w:t>
+      </w:r>
+    </w:p>
+    <w:p>
+      <w:pPr>
+        <w:pStyle w:val="ListParagraph"/>
         <w:rPr>
           <w:rFonts w:ascii="Menlo Regular" w:hAnsi="Menlo Regular" w:cs="Menlo Regular"/>
           <w:color w:val="000000"/>
           <w:sz w:val="22"/>
           <w:szCs w:val="22"/>
         </w:rPr>
-        <w:t>make</w:t>
-      </w:r>
-      <w:proofErr w:type="gramEnd"/>
+      </w:pPr>
       <w:r>
         <w:rPr>
           <w:rFonts w:ascii="Menlo Regular" w:hAnsi="Menlo Regular" w:cs="Menlo Regular"/>
@@ -885,7 +568,7 @@
           <w:sz w:val="22"/>
           <w:szCs w:val="22"/>
         </w:rPr>
-        <w:t xml:space="preserve"> </w:t>
+        <w:t>make clean</w:t>
       </w:r>
     </w:p>
     <w:p>
@@ -898,7 +581,6 @@
           <w:szCs w:val="22"/>
         </w:rPr>
       </w:pPr>
-      <w:proofErr w:type="gramStart"/>
       <w:r>
         <w:rPr>
           <w:rFonts w:ascii="Menlo Regular" w:hAnsi="Menlo Regular" w:cs="Menlo Regular"/>
@@ -906,19 +588,20 @@
           <w:sz w:val="22"/>
           <w:szCs w:val="22"/>
         </w:rPr>
-        <w:t>make</w:t>
-      </w:r>
-      <w:proofErr w:type="gramEnd"/>
-      <w:r>
+        <w:t xml:space="preserve">./configure --with-libiconv=no --disable-cups </w:t>
+      </w:r>
+    </w:p>
+    <w:p>
+      <w:pPr>
+        <w:pStyle w:val="ListParagraph"/>
+        <w:ind w:firstLine="720"/>
         <w:rPr>
           <w:rFonts w:ascii="Menlo Regular" w:hAnsi="Menlo Regular" w:cs="Menlo Regular"/>
           <w:color w:val="000000"/>
           <w:sz w:val="22"/>
           <w:szCs w:val="22"/>
         </w:rPr>
-        <w:t xml:space="preserve"> </w:t>
-      </w:r>
-      <w:proofErr w:type="spellStart"/>
+      </w:pPr>
       <w:r>
         <w:rPr>
           <w:rFonts w:ascii="Menlo Regular" w:hAnsi="Menlo Regular" w:cs="Menlo Regular"/>
@@ -926,13 +609,12 @@
           <w:sz w:val="22"/>
           <w:szCs w:val="22"/>
         </w:rPr>
-        <w:t>xps</w:t>
-      </w:r>
-      <w:proofErr w:type="spellEnd"/>
-    </w:p>
-    <w:p>
-      <w:pPr>
-        <w:pStyle w:val="ListParagraph"/>
+        <w:t>--without-libpaper --disable-fontconfig</w:t>
+      </w:r>
+    </w:p>
+    <w:p>
+      <w:pPr>
+        <w:ind w:firstLine="720"/>
         <w:rPr>
           <w:rFonts w:ascii="Menlo Regular" w:hAnsi="Menlo Regular" w:cs="Menlo Regular"/>
           <w:color w:val="000000"/>
@@ -940,214 +622,15 @@
           <w:szCs w:val="22"/>
         </w:rPr>
       </w:pPr>
-    </w:p>
-    <w:p>
-      <w:pPr>
-        <w:pStyle w:val="ListParagraph"/>
+      <w:r>
         <w:rPr>
           <w:rFonts w:ascii="Menlo Regular" w:hAnsi="Menlo Regular" w:cs="Menlo Regular"/>
           <w:color w:val="000000"/>
           <w:sz w:val="22"/>
           <w:szCs w:val="22"/>
         </w:rPr>
-      </w:pPr>
-      <w:r>
-        <w:rPr>
-          <w:rFonts w:ascii="Menlo Regular" w:hAnsi="Menlo Regular" w:cs="Menlo Regular"/>
-          <w:color w:val="000000"/>
-          <w:sz w:val="22"/>
-          <w:szCs w:val="22"/>
-        </w:rPr>
-        <w:t xml:space="preserve">cd </w:t>
-      </w:r>
-      <w:proofErr w:type="spellStart"/>
-      <w:r>
-        <w:rPr>
-          <w:rFonts w:ascii="Menlo Regular" w:hAnsi="Menlo Regular" w:cs="Menlo Regular"/>
-          <w:color w:val="000000"/>
-          <w:sz w:val="22"/>
-          <w:szCs w:val="22"/>
-        </w:rPr>
-        <w:t>gs</w:t>
-      </w:r>
-      <w:proofErr w:type="spellEnd"/>
-    </w:p>
-    <w:p>
-      <w:pPr>
-        <w:pStyle w:val="ListParagraph"/>
-        <w:rPr>
-          <w:rFonts w:ascii="Menlo Regular" w:hAnsi="Menlo Regular" w:cs="Menlo Regular"/>
-          <w:color w:val="000000"/>
-          <w:sz w:val="22"/>
-          <w:szCs w:val="22"/>
-        </w:rPr>
-      </w:pPr>
-      <w:proofErr w:type="gramStart"/>
-      <w:r>
-        <w:rPr>
-          <w:rFonts w:ascii="Menlo Regular" w:hAnsi="Menlo Regular" w:cs="Menlo Regular"/>
-          <w:color w:val="000000"/>
-          <w:sz w:val="22"/>
-          <w:szCs w:val="22"/>
-        </w:rPr>
         <w:t>make</w:t>
       </w:r>
-      <w:proofErr w:type="gramEnd"/>
-      <w:r>
-        <w:rPr>
-          <w:rFonts w:ascii="Menlo Regular" w:hAnsi="Menlo Regular" w:cs="Menlo Regular"/>
-          <w:color w:val="000000"/>
-          <w:sz w:val="22"/>
-          <w:szCs w:val="22"/>
-        </w:rPr>
-        <w:t xml:space="preserve"> clean</w:t>
-      </w:r>
-    </w:p>
-    <w:p>
-      <w:pPr>
-        <w:pStyle w:val="ListParagraph"/>
-        <w:rPr>
-          <w:rFonts w:ascii="Menlo Regular" w:hAnsi="Menlo Regular" w:cs="Menlo Regular"/>
-          <w:color w:val="000000"/>
-          <w:sz w:val="22"/>
-          <w:szCs w:val="22"/>
-        </w:rPr>
-      </w:pPr>
-      <w:proofErr w:type="gramStart"/>
-      <w:r>
-        <w:rPr>
-          <w:rFonts w:ascii="Menlo Regular" w:hAnsi="Menlo Regular" w:cs="Menlo Regular"/>
-          <w:color w:val="000000"/>
-          <w:sz w:val="22"/>
-          <w:szCs w:val="22"/>
-        </w:rPr>
-        <w:t>./</w:t>
-      </w:r>
-      <w:proofErr w:type="gramEnd"/>
-      <w:r>
-        <w:rPr>
-          <w:rFonts w:ascii="Menlo Regular" w:hAnsi="Menlo Regular" w:cs="Menlo Regular"/>
-          <w:color w:val="000000"/>
-          <w:sz w:val="22"/>
-          <w:szCs w:val="22"/>
-        </w:rPr>
-        <w:t>configure --with-</w:t>
-      </w:r>
-      <w:proofErr w:type="spellStart"/>
-      <w:r>
-        <w:rPr>
-          <w:rFonts w:ascii="Menlo Regular" w:hAnsi="Menlo Regular" w:cs="Menlo Regular"/>
-          <w:color w:val="000000"/>
-          <w:sz w:val="22"/>
-          <w:szCs w:val="22"/>
-        </w:rPr>
-        <w:t>libiconv</w:t>
-      </w:r>
-      <w:proofErr w:type="spellEnd"/>
-      <w:r>
-        <w:rPr>
-          <w:rFonts w:ascii="Menlo Regular" w:hAnsi="Menlo Regular" w:cs="Menlo Regular"/>
-          <w:color w:val="000000"/>
-          <w:sz w:val="22"/>
-          <w:szCs w:val="22"/>
-        </w:rPr>
-        <w:t xml:space="preserve">=no --disable-cups </w:t>
-      </w:r>
-    </w:p>
-    <w:p>
-      <w:pPr>
-        <w:pStyle w:val="ListParagraph"/>
-        <w:ind w:firstLine="720"/>
-        <w:rPr>
-          <w:rFonts w:ascii="Menlo Regular" w:hAnsi="Menlo Regular" w:cs="Menlo Regular"/>
-          <w:color w:val="000000"/>
-          <w:sz w:val="22"/>
-          <w:szCs w:val="22"/>
-        </w:rPr>
-      </w:pPr>
-      <w:r>
-        <w:rPr>
-          <w:rFonts w:ascii="Menlo Regular" w:hAnsi="Menlo Regular" w:cs="Menlo Regular"/>
-          <w:color w:val="000000"/>
-          <w:sz w:val="22"/>
-          <w:szCs w:val="22"/>
-        </w:rPr>
-        <w:t>--</w:t>
-      </w:r>
-      <w:proofErr w:type="gramStart"/>
-      <w:r>
-        <w:rPr>
-          <w:rFonts w:ascii="Menlo Regular" w:hAnsi="Menlo Regular" w:cs="Menlo Regular"/>
-          <w:color w:val="000000"/>
-          <w:sz w:val="22"/>
-          <w:szCs w:val="22"/>
-        </w:rPr>
-        <w:t>without</w:t>
-      </w:r>
-      <w:proofErr w:type="gramEnd"/>
-      <w:r>
-        <w:rPr>
-          <w:rFonts w:ascii="Menlo Regular" w:hAnsi="Menlo Regular" w:cs="Menlo Regular"/>
-          <w:color w:val="000000"/>
-          <w:sz w:val="22"/>
-          <w:szCs w:val="22"/>
-        </w:rPr>
-        <w:t>-</w:t>
-      </w:r>
-      <w:proofErr w:type="spellStart"/>
-      <w:r>
-        <w:rPr>
-          <w:rFonts w:ascii="Menlo Regular" w:hAnsi="Menlo Regular" w:cs="Menlo Regular"/>
-          <w:color w:val="000000"/>
-          <w:sz w:val="22"/>
-          <w:szCs w:val="22"/>
-        </w:rPr>
-        <w:t>libpaper</w:t>
-      </w:r>
-      <w:proofErr w:type="spellEnd"/>
-      <w:r>
-        <w:rPr>
-          <w:rFonts w:ascii="Menlo Regular" w:hAnsi="Menlo Regular" w:cs="Menlo Regular"/>
-          <w:color w:val="000000"/>
-          <w:sz w:val="22"/>
-          <w:szCs w:val="22"/>
-        </w:rPr>
-        <w:t xml:space="preserve"> --disable-</w:t>
-      </w:r>
-      <w:proofErr w:type="spellStart"/>
-      <w:r>
-        <w:rPr>
-          <w:rFonts w:ascii="Menlo Regular" w:hAnsi="Menlo Regular" w:cs="Menlo Regular"/>
-          <w:color w:val="000000"/>
-          <w:sz w:val="22"/>
-          <w:szCs w:val="22"/>
-        </w:rPr>
-        <w:t>fontconfig</w:t>
-      </w:r>
-      <w:proofErr w:type="spellEnd"/>
-    </w:p>
-    <w:p>
-      <w:pPr>
-        <w:ind w:firstLine="720"/>
-        <w:rPr>
-          <w:rFonts w:ascii="Menlo Regular" w:hAnsi="Menlo Regular" w:cs="Menlo Regular"/>
-          <w:color w:val="000000"/>
-          <w:sz w:val="22"/>
-          <w:szCs w:val="22"/>
-        </w:rPr>
-      </w:pPr>
-      <w:proofErr w:type="gramStart"/>
-      <w:r>
-        <w:rPr>
-          <w:rFonts w:ascii="Menlo Regular" w:hAnsi="Menlo Regular" w:cs="Menlo Regular"/>
-          <w:color w:val="000000"/>
-          <w:sz w:val="22"/>
-          <w:szCs w:val="22"/>
-        </w:rPr>
-        <w:lastRenderedPageBreak/>
-        <w:t>make</w:t>
-      </w:r>
-      <w:proofErr w:type="gramEnd"/>
     </w:p>
     <w:p/>
     <w:p>
@@ -1159,15 +642,7 @@
         </w:numPr>
       </w:pPr>
       <w:r>
-        <w:t xml:space="preserve">Open gsview.pro using </w:t>
-      </w:r>
-      <w:proofErr w:type="spellStart"/>
-      <w:r>
-        <w:t>Qt</w:t>
-      </w:r>
-      <w:proofErr w:type="spellEnd"/>
-      <w:r>
-        <w:t xml:space="preserve"> Creator (just installed in step 2).</w:t>
+        <w:t>Open gsview.pro using Qt Creator (just installed in step 2).</w:t>
       </w:r>
       <w:r>
         <w:t xml:space="preserve">  The first time, you’ll be as</w:t>
@@ -1179,29 +654,13 @@
         <w:t>elect the kit called “</w:t>
       </w:r>
       <w:r>
-        <w:t xml:space="preserve">Desktop </w:t>
-      </w:r>
-      <w:proofErr w:type="spellStart"/>
-      <w:r>
-        <w:t>Qt</w:t>
-      </w:r>
-      <w:proofErr w:type="spellEnd"/>
-      <w:r>
-        <w:t xml:space="preserve"> 5.4.0 clang 64bit</w:t>
+        <w:t>Desktop Qt 5.4.0 clang 64bit</w:t>
       </w:r>
       <w:r>
         <w:t>” and click “Configure Project”.</w:t>
       </w:r>
       <w:r>
-        <w:t xml:space="preserve">  For Linux, select “Desktop </w:t>
-      </w:r>
-      <w:proofErr w:type="spellStart"/>
-      <w:r>
-        <w:t>Qt</w:t>
-      </w:r>
-      <w:proofErr w:type="spellEnd"/>
-      <w:r>
-        <w:t xml:space="preserve"> 5.3 GCC 64bit”.</w:t>
+        <w:t xml:space="preserve">  For Linux, select “Desktop Qt 5.3 GCC 64bit”.</w:t>
       </w:r>
     </w:p>
     <w:p>
@@ -1240,13 +699,8 @@
         <w:t>“Run</w:t>
       </w:r>
       <w:r>
-        <w:t xml:space="preserve"> </w:t>
-      </w:r>
-      <w:proofErr w:type="spellStart"/>
-      <w:r>
-        <w:t>qmake</w:t>
-      </w:r>
-      <w:proofErr w:type="spellEnd"/>
+        <w:t xml:space="preserve"> qmake</w:t>
+      </w:r>
       <w:r>
         <w:t>”</w:t>
       </w:r>
@@ -1254,15 +708,7 @@
         <w:t xml:space="preserve"> (found under the Build menu).</w:t>
       </w:r>
       <w:r>
-        <w:t xml:space="preserve">  This creates the shadow build directory and creates the </w:t>
-      </w:r>
-      <w:proofErr w:type="spellStart"/>
-      <w:r>
-        <w:t>makefile</w:t>
-      </w:r>
-      <w:proofErr w:type="spellEnd"/>
-      <w:r>
-        <w:t xml:space="preserve"> that will be used.</w:t>
+        <w:t xml:space="preserve">  This creates the shadow build directory and creates the makefile that will be used.</w:t>
       </w:r>
     </w:p>
     <w:p/>
@@ -1366,35 +812,7 @@
         <w:rPr>
           <w:rFonts w:cs="Courier"/>
         </w:rPr>
-        <w:t>, we’re linking using –</w:t>
-      </w:r>
-      <w:proofErr w:type="spellStart"/>
-      <w:r>
-        <w:rPr>
-          <w:rFonts w:cs="Courier"/>
-        </w:rPr>
-        <w:t>rpath</w:t>
-      </w:r>
-      <w:proofErr w:type="spellEnd"/>
-      <w:r>
-        <w:rPr>
-          <w:rFonts w:cs="Courier"/>
-        </w:rPr>
-        <w:t xml:space="preserve"> so the </w:t>
-      </w:r>
-      <w:proofErr w:type="spellStart"/>
-      <w:r>
-        <w:rPr>
-          <w:rFonts w:cs="Courier"/>
-        </w:rPr>
-        <w:t>Qt</w:t>
-      </w:r>
-      <w:proofErr w:type="spellEnd"/>
-      <w:r>
-        <w:rPr>
-          <w:rFonts w:cs="Courier"/>
-        </w:rPr>
-        <w:t xml:space="preserve"> shared libraries can be </w:t>
+        <w:t xml:space="preserve">, we’re linking using –rpath so the Qt shared libraries can be </w:t>
       </w:r>
       <w:r>
         <w:rPr>
@@ -1505,7 +923,6 @@
         </w:rPr>
         <w:t xml:space="preserve">  </w:t>
       </w:r>
-      <w:proofErr w:type="gramStart"/>
       <w:r>
         <w:rPr>
           <w:rFonts w:ascii="Courier" w:hAnsi="Courier" w:cs="Courier"/>
@@ -1515,7 +932,6 @@
         </w:rPr>
         <w:t>look</w:t>
       </w:r>
-      <w:proofErr w:type="gramEnd"/>
       <w:r>
         <w:rPr>
           <w:rFonts w:ascii="Courier" w:hAnsi="Courier" w:cs="Courier"/>
@@ -1652,8 +1068,6 @@
         </w:rPr>
         <w:t xml:space="preserve">  </w:t>
       </w:r>
-      <w:proofErr w:type="spellStart"/>
-      <w:proofErr w:type="gramStart"/>
       <w:r>
         <w:rPr>
           <w:rFonts w:ascii="Courier" w:hAnsi="Courier" w:cs="Courier"/>
@@ -1663,8 +1077,6 @@
         </w:rPr>
         <w:t>unix</w:t>
       </w:r>
-      <w:proofErr w:type="spellEnd"/>
-      <w:proofErr w:type="gramEnd"/>
       <w:r>
         <w:rPr>
           <w:rFonts w:ascii="Courier" w:hAnsi="Courier" w:cs="Courier"/>
@@ -1747,7 +1159,6 @@
           <w:szCs w:val="20"/>
         </w:rPr>
       </w:pPr>
-      <w:proofErr w:type="gramStart"/>
       <w:r>
         <w:rPr>
           <w:rFonts w:ascii="Courier" w:hAnsi="Courier" w:cs="Courier"/>
@@ -1763,26 +1174,7 @@
           <w:sz w:val="20"/>
           <w:szCs w:val="20"/>
         </w:rPr>
-        <w:t>(</w:t>
-      </w:r>
-      <w:proofErr w:type="spellStart"/>
-      <w:proofErr w:type="gramEnd"/>
-      <w:r>
-        <w:rPr>
-          <w:rFonts w:ascii="Courier" w:hAnsi="Courier" w:cs="Courier"/>
-          <w:sz w:val="20"/>
-          <w:szCs w:val="20"/>
-        </w:rPr>
-        <w:t>release,debug|release</w:t>
-      </w:r>
-      <w:proofErr w:type="spellEnd"/>
-      <w:r>
-        <w:rPr>
-          <w:rFonts w:ascii="Courier" w:hAnsi="Courier" w:cs="Courier"/>
-          <w:sz w:val="20"/>
-          <w:szCs w:val="20"/>
-        </w:rPr>
-        <w:t>)</w:t>
+        <w:t>(release,debug|release)</w:t>
       </w:r>
       <w:r>
         <w:rPr>
@@ -1838,36 +1230,14 @@
         </w:rPr>
         <w:t xml:space="preserve">    </w:t>
       </w:r>
-      <w:proofErr w:type="spellStart"/>
-      <w:proofErr w:type="gramStart"/>
-      <w:r>
-        <w:rPr>
-          <w:rFonts w:ascii="Courier" w:hAnsi="Courier" w:cs="Courier"/>
-          <w:sz w:val="20"/>
-          <w:szCs w:val="20"/>
-        </w:rPr>
-        <w:t>unix</w:t>
-      </w:r>
-      <w:proofErr w:type="spellEnd"/>
-      <w:proofErr w:type="gramEnd"/>
-      <w:r>
-        <w:rPr>
-          <w:rFonts w:ascii="Courier" w:hAnsi="Courier" w:cs="Courier"/>
-          <w:sz w:val="20"/>
-          <w:szCs w:val="20"/>
-        </w:rPr>
-        <w:t>:!</w:t>
-      </w:r>
-      <w:proofErr w:type="spellStart"/>
-      <w:r>
-        <w:rPr>
-          <w:rFonts w:ascii="Courier" w:hAnsi="Courier" w:cs="Courier"/>
-          <w:sz w:val="20"/>
-          <w:szCs w:val="20"/>
-        </w:rPr>
-        <w:t>macx</w:t>
-      </w:r>
-      <w:proofErr w:type="spellEnd"/>
+      <w:r>
+        <w:rPr>
+          <w:rFonts w:ascii="Courier" w:hAnsi="Courier" w:cs="Courier"/>
+          <w:sz w:val="20"/>
+          <w:szCs w:val="20"/>
+        </w:rPr>
+        <w:t>unix:!macx</w:t>
+      </w:r>
       <w:r>
         <w:rPr>
           <w:rFonts w:ascii="Courier" w:hAnsi="Courier" w:cs="Courier"/>
@@ -1963,45 +1333,7 @@
           <w:sz w:val="20"/>
           <w:szCs w:val="20"/>
         </w:rPr>
-        <w:t>"-</w:t>
-      </w:r>
-      <w:proofErr w:type="spellStart"/>
-      <w:r>
-        <w:rPr>
-          <w:rFonts w:ascii="Courier" w:hAnsi="Courier" w:cs="Courier"/>
-          <w:sz w:val="20"/>
-          <w:szCs w:val="20"/>
-        </w:rPr>
-        <w:t>Wl</w:t>
-      </w:r>
-      <w:proofErr w:type="spellEnd"/>
-      <w:proofErr w:type="gramStart"/>
-      <w:r>
-        <w:rPr>
-          <w:rFonts w:ascii="Courier" w:hAnsi="Courier" w:cs="Courier"/>
-          <w:sz w:val="20"/>
-          <w:szCs w:val="20"/>
-        </w:rPr>
-        <w:t>,-</w:t>
-      </w:r>
-      <w:proofErr w:type="spellStart"/>
-      <w:proofErr w:type="gramEnd"/>
-      <w:r>
-        <w:rPr>
-          <w:rFonts w:ascii="Courier" w:hAnsi="Courier" w:cs="Courier"/>
-          <w:sz w:val="20"/>
-          <w:szCs w:val="20"/>
-        </w:rPr>
-        <w:t>rpath</w:t>
-      </w:r>
-      <w:proofErr w:type="spellEnd"/>
-      <w:r>
-        <w:rPr>
-          <w:rFonts w:ascii="Courier" w:hAnsi="Courier" w:cs="Courier"/>
-          <w:sz w:val="20"/>
-          <w:szCs w:val="20"/>
-        </w:rPr>
-        <w:t>,\'\$$ORIGIN/libs\'"</w:t>
+        <w:t>"-Wl,-rpath,\'\$$ORIGIN/libs\'"</w:t>
       </w:r>
     </w:p>
     <w:p>
@@ -2136,19 +1468,11 @@
           <w:rFonts w:cs="Courier"/>
         </w:rPr>
       </w:pPr>
-      <w:proofErr w:type="gramStart"/>
       <w:r>
         <w:rPr>
           <w:rFonts w:cs="Courier"/>
         </w:rPr>
-        <w:t>defining</w:t>
-      </w:r>
-      <w:proofErr w:type="gramEnd"/>
-      <w:r>
-        <w:rPr>
-          <w:rFonts w:cs="Courier"/>
-        </w:rPr>
-        <w:t xml:space="preserve"> this will cause the code to use CUPS for printing when it can.</w:t>
+        <w:t>defining this will cause the code to use CUPS for printing when it can.</w:t>
       </w:r>
       <w:r>
         <w:rPr>
@@ -2211,8 +1535,6 @@
           <w:szCs w:val="20"/>
         </w:rPr>
       </w:pPr>
-      <w:proofErr w:type="spellStart"/>
-      <w:proofErr w:type="gramStart"/>
       <w:r>
         <w:rPr>
           <w:rFonts w:ascii="Courier" w:hAnsi="Courier" w:cs="Courier"/>
@@ -2220,18 +1542,7 @@
           <w:sz w:val="20"/>
           <w:szCs w:val="20"/>
         </w:rPr>
-        <w:t>unix</w:t>
-      </w:r>
-      <w:proofErr w:type="spellEnd"/>
-      <w:proofErr w:type="gramEnd"/>
-      <w:r>
-        <w:rPr>
-          <w:rFonts w:ascii="Courier" w:hAnsi="Courier" w:cs="Courier"/>
-          <w:color w:val="008000"/>
-          <w:sz w:val="20"/>
-          <w:szCs w:val="20"/>
-        </w:rPr>
-        <w:t>:</w:t>
+        <w:t>unix:</w:t>
       </w:r>
       <w:r>
         <w:rPr>
@@ -2513,7 +1824,6 @@
           <w:rFonts w:cs="Courier"/>
         </w:rPr>
       </w:pPr>
-      <w:proofErr w:type="gramStart"/>
       <w:r>
         <w:rPr>
           <w:rFonts w:cs="Courier"/>
@@ -2524,14 +1834,7 @@
         <w:rPr>
           <w:rFonts w:cs="Courier"/>
         </w:rPr>
-        <w:t>.</w:t>
-      </w:r>
-      <w:proofErr w:type="gramEnd"/>
-      <w:r>
-        <w:rPr>
-          <w:rFonts w:cs="Courier"/>
-        </w:rPr>
-        <w:t xml:space="preserve">  Order is important.</w:t>
+        <w:t>.  Order is important.</w:t>
       </w:r>
     </w:p>
     <w:p>
@@ -2646,25 +1949,7 @@
           <w:sz w:val="20"/>
           <w:szCs w:val="20"/>
         </w:rPr>
-        <w:t>/</w:t>
-      </w:r>
-      <w:proofErr w:type="spellStart"/>
-      <w:r>
-        <w:rPr>
-          <w:rFonts w:ascii="Courier" w:hAnsi="Courier" w:cs="Courier"/>
-          <w:sz w:val="20"/>
-          <w:szCs w:val="20"/>
-        </w:rPr>
-        <w:t>mupdf</w:t>
-      </w:r>
-      <w:proofErr w:type="spellEnd"/>
-      <w:r>
-        <w:rPr>
-          <w:rFonts w:ascii="Courier" w:hAnsi="Courier" w:cs="Courier"/>
-          <w:sz w:val="20"/>
-          <w:szCs w:val="20"/>
-        </w:rPr>
-        <w:t>/build/debug/</w:t>
+        <w:t>/mupdf/build/debug/</w:t>
       </w:r>
     </w:p>
     <w:p>
@@ -2695,25 +1980,13 @@
           <w:szCs w:val="20"/>
         </w:rPr>
       </w:pPr>
-      <w:proofErr w:type="spellStart"/>
-      <w:proofErr w:type="gramStart"/>
-      <w:r>
-        <w:rPr>
-          <w:rFonts w:ascii="Courier" w:hAnsi="Courier" w:cs="Courier"/>
-          <w:sz w:val="20"/>
-          <w:szCs w:val="20"/>
-        </w:rPr>
-        <w:t>unix</w:t>
-      </w:r>
-      <w:proofErr w:type="spellEnd"/>
-      <w:proofErr w:type="gramEnd"/>
-      <w:r>
-        <w:rPr>
-          <w:rFonts w:ascii="Courier" w:hAnsi="Courier" w:cs="Courier"/>
-          <w:sz w:val="20"/>
-          <w:szCs w:val="20"/>
-        </w:rPr>
-        <w:t>:</w:t>
+      <w:r>
+        <w:rPr>
+          <w:rFonts w:ascii="Courier" w:hAnsi="Courier" w:cs="Courier"/>
+          <w:sz w:val="20"/>
+          <w:szCs w:val="20"/>
+        </w:rPr>
+        <w:t>unix:</w:t>
       </w:r>
       <w:r>
         <w:rPr>
@@ -2765,45 +2038,25 @@
           <w:sz w:val="20"/>
           <w:szCs w:val="20"/>
         </w:rPr>
-        <w:t>-</w:t>
-      </w:r>
-      <w:proofErr w:type="spellStart"/>
-      <w:r>
-        <w:rPr>
-          <w:rFonts w:ascii="Courier" w:hAnsi="Courier" w:cs="Courier"/>
-          <w:sz w:val="20"/>
-          <w:szCs w:val="20"/>
-        </w:rPr>
-        <w:t>lmupdf</w:t>
-      </w:r>
-      <w:proofErr w:type="spellEnd"/>
-      <w:r>
-        <w:rPr>
-          <w:rFonts w:ascii="Courier" w:hAnsi="Courier" w:cs="Courier"/>
-          <w:color w:val="C0C0C0"/>
-          <w:sz w:val="20"/>
-          <w:szCs w:val="20"/>
-        </w:rPr>
-        <w:t xml:space="preserve"> </w:t>
-      </w:r>
-      <w:r>
-        <w:rPr>
-          <w:rFonts w:ascii="Courier" w:hAnsi="Courier" w:cs="Courier"/>
-          <w:sz w:val="20"/>
-          <w:szCs w:val="20"/>
-        </w:rPr>
-        <w:t>-</w:t>
-      </w:r>
-      <w:proofErr w:type="spellStart"/>
-      <w:r>
-        <w:rPr>
-          <w:rFonts w:ascii="Courier" w:hAnsi="Courier" w:cs="Courier"/>
-          <w:sz w:val="20"/>
-          <w:szCs w:val="20"/>
-        </w:rPr>
-        <w:t>lfreetype</w:t>
-      </w:r>
-      <w:proofErr w:type="spellEnd"/>
+        <w:t>-lmupdf</w:t>
+      </w:r>
+      <w:r>
+        <w:rPr>
+          <w:rFonts w:ascii="Courier" w:hAnsi="Courier" w:cs="Courier"/>
+          <w:color w:val="C0C0C0"/>
+          <w:sz w:val="20"/>
+          <w:szCs w:val="20"/>
+        </w:rPr>
+        <w:t xml:space="preserve"> </w:t>
+      </w:r>
+      <w:r>
+        <w:rPr>
+          <w:rFonts w:ascii="Courier" w:hAnsi="Courier" w:cs="Courier"/>
+          <w:sz w:val="20"/>
+          <w:szCs w:val="20"/>
+        </w:rPr>
+        <w:t>-lfreetype</w:t>
+      </w:r>
       <w:r>
         <w:rPr>
           <w:rFonts w:ascii="Courier" w:hAnsi="Courier" w:cs="Courier"/>
@@ -2836,18 +2089,8 @@
           <w:sz w:val="20"/>
           <w:szCs w:val="20"/>
         </w:rPr>
-        <w:t>-</w:t>
-      </w:r>
-      <w:proofErr w:type="spellStart"/>
-      <w:r>
-        <w:rPr>
-          <w:rFonts w:ascii="Courier" w:hAnsi="Courier" w:cs="Courier"/>
-          <w:sz w:val="20"/>
-          <w:szCs w:val="20"/>
-        </w:rPr>
-        <w:t>ljpeg</w:t>
-      </w:r>
-      <w:proofErr w:type="spellEnd"/>
+        <w:t>-ljpeg</w:t>
+      </w:r>
       <w:r>
         <w:rPr>
           <w:rFonts w:ascii="Courier" w:hAnsi="Courier" w:cs="Courier"/>
@@ -2910,101 +2153,59 @@
           <w:sz w:val="20"/>
           <w:szCs w:val="20"/>
         </w:rPr>
-        <w:t>-</w:t>
-      </w:r>
-      <w:proofErr w:type="spellStart"/>
-      <w:proofErr w:type="gramStart"/>
-      <w:r>
-        <w:rPr>
-          <w:rFonts w:ascii="Courier" w:hAnsi="Courier" w:cs="Courier"/>
-          <w:sz w:val="20"/>
-          <w:szCs w:val="20"/>
-        </w:rPr>
-        <w:t>lopenjpeg</w:t>
-      </w:r>
-      <w:proofErr w:type="spellEnd"/>
-      <w:proofErr w:type="gramEnd"/>
-      <w:r>
-        <w:rPr>
-          <w:rFonts w:ascii="Courier" w:hAnsi="Courier" w:cs="Courier"/>
-          <w:color w:val="C0C0C0"/>
-          <w:sz w:val="20"/>
-          <w:szCs w:val="20"/>
-        </w:rPr>
-        <w:t xml:space="preserve"> </w:t>
-      </w:r>
-      <w:r>
-        <w:rPr>
-          <w:rFonts w:ascii="Courier" w:hAnsi="Courier" w:cs="Courier"/>
-          <w:sz w:val="20"/>
-          <w:szCs w:val="20"/>
-        </w:rPr>
-        <w:t>-</w:t>
-      </w:r>
-      <w:proofErr w:type="spellStart"/>
-      <w:r>
-        <w:rPr>
-          <w:rFonts w:ascii="Courier" w:hAnsi="Courier" w:cs="Courier"/>
-          <w:sz w:val="20"/>
-          <w:szCs w:val="20"/>
-        </w:rPr>
-        <w:t>lz</w:t>
-      </w:r>
-      <w:proofErr w:type="spellEnd"/>
-      <w:r>
-        <w:rPr>
-          <w:rFonts w:ascii="Courier" w:hAnsi="Courier" w:cs="Courier"/>
-          <w:color w:val="C0C0C0"/>
-          <w:sz w:val="20"/>
-          <w:szCs w:val="20"/>
-        </w:rPr>
-        <w:t xml:space="preserve"> </w:t>
-      </w:r>
-      <w:r>
-        <w:rPr>
-          <w:rFonts w:ascii="Courier" w:hAnsi="Courier" w:cs="Courier"/>
-          <w:sz w:val="20"/>
-          <w:szCs w:val="20"/>
-        </w:rPr>
-        <w:t>-</w:t>
-      </w:r>
-      <w:proofErr w:type="spellStart"/>
-      <w:r>
-        <w:rPr>
-          <w:rFonts w:ascii="Courier" w:hAnsi="Courier" w:cs="Courier"/>
-          <w:sz w:val="20"/>
-          <w:szCs w:val="20"/>
-        </w:rPr>
-        <w:t>lmujs</w:t>
-      </w:r>
-      <w:proofErr w:type="spellEnd"/>
-      <w:r>
-        <w:rPr>
-          <w:rFonts w:ascii="Courier" w:hAnsi="Courier" w:cs="Courier"/>
-          <w:color w:val="C0C0C0"/>
-          <w:sz w:val="20"/>
-          <w:szCs w:val="20"/>
-        </w:rPr>
-        <w:t xml:space="preserve"> </w:t>
-      </w:r>
-      <w:r>
-        <w:rPr>
-          <w:rFonts w:ascii="Courier" w:hAnsi="Courier" w:cs="Courier"/>
-          <w:sz w:val="20"/>
-          <w:szCs w:val="20"/>
-        </w:rPr>
-        <w:t>-</w:t>
-      </w:r>
-      <w:proofErr w:type="spellStart"/>
-      <w:r>
-        <w:rPr>
-          <w:rFonts w:ascii="Courier" w:hAnsi="Courier" w:cs="Courier"/>
-          <w:sz w:val="20"/>
-          <w:szCs w:val="20"/>
-        </w:rPr>
-        <w:t>lcups</w:t>
-      </w:r>
-      <w:proofErr w:type="spellEnd"/>
+        <w:t>-lopenjpeg</w:t>
+      </w:r>
+      <w:r>
+        <w:rPr>
+          <w:rFonts w:ascii="Courier" w:hAnsi="Courier" w:cs="Courier"/>
+          <w:color w:val="C0C0C0"/>
+          <w:sz w:val="20"/>
+          <w:szCs w:val="20"/>
+        </w:rPr>
+        <w:t xml:space="preserve"> </w:t>
+      </w:r>
+      <w:r>
+        <w:rPr>
+          <w:rFonts w:ascii="Courier" w:hAnsi="Courier" w:cs="Courier"/>
+          <w:sz w:val="20"/>
+          <w:szCs w:val="20"/>
+        </w:rPr>
+        <w:t>-lz</w:t>
+      </w:r>
+      <w:r>
+        <w:rPr>
+          <w:rFonts w:ascii="Courier" w:hAnsi="Courier" w:cs="Courier"/>
+          <w:color w:val="C0C0C0"/>
+          <w:sz w:val="20"/>
+          <w:szCs w:val="20"/>
+        </w:rPr>
+        <w:t xml:space="preserve"> </w:t>
+      </w:r>
+      <w:r>
+        <w:rPr>
+          <w:rFonts w:ascii="Courier" w:hAnsi="Courier" w:cs="Courier"/>
+          <w:sz w:val="20"/>
+          <w:szCs w:val="20"/>
+        </w:rPr>
+        <w:t>-lmujs</w:t>
+      </w:r>
+      <w:r>
+        <w:rPr>
+          <w:rFonts w:ascii="Courier" w:hAnsi="Courier" w:cs="Courier"/>
+          <w:color w:val="C0C0C0"/>
+          <w:sz w:val="20"/>
+          <w:szCs w:val="20"/>
+        </w:rPr>
+        <w:t xml:space="preserve"> </w:t>
+      </w:r>
+      <w:r>
+        <w:rPr>
+          <w:rFonts w:ascii="Courier" w:hAnsi="Courier" w:cs="Courier"/>
+          <w:sz w:val="20"/>
+          <w:szCs w:val="20"/>
+        </w:rPr>
+        <w:t>-lcups</w:t>
+      </w:r>
     </w:p>
     <w:p>
       <w:pPr>
@@ -3033,25 +2234,13 @@
           <w:szCs w:val="20"/>
         </w:rPr>
       </w:pPr>
-      <w:proofErr w:type="spellStart"/>
-      <w:proofErr w:type="gramStart"/>
-      <w:r>
-        <w:rPr>
-          <w:rFonts w:ascii="Courier" w:hAnsi="Courier" w:cs="Courier"/>
-          <w:sz w:val="20"/>
-          <w:szCs w:val="20"/>
-        </w:rPr>
-        <w:t>macx</w:t>
-      </w:r>
-      <w:proofErr w:type="spellEnd"/>
-      <w:proofErr w:type="gramEnd"/>
-      <w:r>
-        <w:rPr>
-          <w:rFonts w:ascii="Courier" w:hAnsi="Courier" w:cs="Courier"/>
-          <w:sz w:val="20"/>
-          <w:szCs w:val="20"/>
-        </w:rPr>
-        <w:t>:</w:t>
+      <w:r>
+        <w:rPr>
+          <w:rFonts w:ascii="Courier" w:hAnsi="Courier" w:cs="Courier"/>
+          <w:sz w:val="20"/>
+          <w:szCs w:val="20"/>
+        </w:rPr>
+        <w:t>macx:</w:t>
       </w:r>
       <w:r>
         <w:rPr>
@@ -3103,45 +2292,25 @@
           <w:sz w:val="20"/>
           <w:szCs w:val="20"/>
         </w:rPr>
-        <w:t>-</w:t>
-      </w:r>
-      <w:proofErr w:type="spellStart"/>
-      <w:r>
-        <w:rPr>
-          <w:rFonts w:ascii="Courier" w:hAnsi="Courier" w:cs="Courier"/>
-          <w:sz w:val="20"/>
-          <w:szCs w:val="20"/>
-        </w:rPr>
-        <w:t>lssl</w:t>
-      </w:r>
-      <w:proofErr w:type="spellEnd"/>
-      <w:r>
-        <w:rPr>
-          <w:rFonts w:ascii="Courier" w:hAnsi="Courier" w:cs="Courier"/>
-          <w:color w:val="C0C0C0"/>
-          <w:sz w:val="20"/>
-          <w:szCs w:val="20"/>
-        </w:rPr>
-        <w:t xml:space="preserve"> </w:t>
-      </w:r>
-      <w:r>
-        <w:rPr>
-          <w:rFonts w:ascii="Courier" w:hAnsi="Courier" w:cs="Courier"/>
-          <w:sz w:val="20"/>
-          <w:szCs w:val="20"/>
-        </w:rPr>
-        <w:t>-</w:t>
-      </w:r>
-      <w:proofErr w:type="spellStart"/>
-      <w:r>
-        <w:rPr>
-          <w:rFonts w:ascii="Courier" w:hAnsi="Courier" w:cs="Courier"/>
-          <w:sz w:val="20"/>
-          <w:szCs w:val="20"/>
-        </w:rPr>
-        <w:t>lcrypto</w:t>
-      </w:r>
-      <w:proofErr w:type="spellEnd"/>
+        <w:t>-lssl</w:t>
+      </w:r>
+      <w:r>
+        <w:rPr>
+          <w:rFonts w:ascii="Courier" w:hAnsi="Courier" w:cs="Courier"/>
+          <w:color w:val="C0C0C0"/>
+          <w:sz w:val="20"/>
+          <w:szCs w:val="20"/>
+        </w:rPr>
+        <w:t xml:space="preserve"> </w:t>
+      </w:r>
+      <w:r>
+        <w:rPr>
+          <w:rFonts w:ascii="Courier" w:hAnsi="Courier" w:cs="Courier"/>
+          <w:sz w:val="20"/>
+          <w:szCs w:val="20"/>
+        </w:rPr>
+        <w:t>-lcrypto</w:t>
+      </w:r>
     </w:p>
     <w:p>
       <w:pPr>
@@ -3192,49 +2361,11 @@
           <w:rFonts w:cs="Courier"/>
         </w:rPr>
       </w:pPr>
-      <w:proofErr w:type="spellStart"/>
-      <w:proofErr w:type="gramStart"/>
       <w:r>
         <w:rPr>
           <w:rFonts w:cs="Courier"/>
         </w:rPr>
-        <w:t>gs</w:t>
-      </w:r>
-      <w:proofErr w:type="spellEnd"/>
-      <w:proofErr w:type="gramEnd"/>
-      <w:r>
-        <w:rPr>
-          <w:rFonts w:cs="Courier"/>
-        </w:rPr>
-        <w:t xml:space="preserve"> and </w:t>
-      </w:r>
-      <w:proofErr w:type="spellStart"/>
-      <w:r>
-        <w:rPr>
-          <w:rFonts w:cs="Courier"/>
-        </w:rPr>
-        <w:t>gxps</w:t>
-      </w:r>
-      <w:proofErr w:type="spellEnd"/>
-      <w:r>
-        <w:rPr>
-          <w:rFonts w:cs="Courier"/>
-        </w:rPr>
-        <w:t xml:space="preserve"> </w:t>
-      </w:r>
-      <w:proofErr w:type="spellStart"/>
-      <w:r>
-        <w:rPr>
-          <w:rFonts w:cs="Courier"/>
-        </w:rPr>
-        <w:t>executables</w:t>
-      </w:r>
-      <w:proofErr w:type="spellEnd"/>
-      <w:r>
-        <w:rPr>
-          <w:rFonts w:cs="Courier"/>
-        </w:rPr>
-        <w:t xml:space="preserve"> are copied into an adjacent apps folder:</w:t>
+        <w:t>gs and gxps executables are copied into an adjacent apps folder:</w:t>
       </w:r>
     </w:p>
     <w:p>
@@ -3289,8 +2420,6 @@
           <w:szCs w:val="20"/>
         </w:rPr>
       </w:pPr>
-      <w:proofErr w:type="spellStart"/>
-      <w:proofErr w:type="gramStart"/>
       <w:r>
         <w:rPr>
           <w:rFonts w:ascii="Courier" w:hAnsi="Courier" w:cs="Courier"/>
@@ -3299,8 +2428,6 @@
         </w:rPr>
         <w:t>unix</w:t>
       </w:r>
-      <w:proofErr w:type="spellEnd"/>
-      <w:proofErr w:type="gramEnd"/>
       <w:r>
         <w:rPr>
           <w:rFonts w:ascii="Courier" w:hAnsi="Courier" w:cs="Courier"/>
@@ -3398,7 +2525,6 @@
         </w:rPr>
         <w:t>$$</w:t>
       </w:r>
-      <w:proofErr w:type="gramStart"/>
       <w:r>
         <w:rPr>
           <w:rFonts w:ascii="Courier" w:hAnsi="Courier" w:cs="Courier"/>
@@ -3414,19 +2540,8 @@
           <w:sz w:val="20"/>
           <w:szCs w:val="20"/>
         </w:rPr>
-        <w:t>(</w:t>
-      </w:r>
-      <w:proofErr w:type="spellStart"/>
-      <w:proofErr w:type="gramEnd"/>
-      <w:r>
-        <w:rPr>
-          <w:rFonts w:ascii="Courier" w:hAnsi="Courier" w:cs="Courier"/>
-          <w:sz w:val="20"/>
-          <w:szCs w:val="20"/>
-        </w:rPr>
-        <w:t>mkdir</w:t>
-      </w:r>
-      <w:proofErr w:type="spellEnd"/>
+        <w:t>(mkdir</w:t>
+      </w:r>
       <w:r>
         <w:rPr>
           <w:rFonts w:ascii="Courier" w:hAnsi="Courier" w:cs="Courier"/>
@@ -3476,25 +2591,7 @@
           <w:sz w:val="20"/>
           <w:szCs w:val="20"/>
         </w:rPr>
-        <w:t>$$</w:t>
-      </w:r>
-      <w:proofErr w:type="spellStart"/>
-      <w:r>
-        <w:rPr>
-          <w:rFonts w:ascii="Courier" w:hAnsi="Courier" w:cs="Courier"/>
-          <w:sz w:val="20"/>
-          <w:szCs w:val="20"/>
-        </w:rPr>
-        <w:t>escape_expand</w:t>
-      </w:r>
-      <w:proofErr w:type="spellEnd"/>
-      <w:r>
-        <w:rPr>
-          <w:rFonts w:ascii="Courier" w:hAnsi="Courier" w:cs="Courier"/>
-          <w:sz w:val="20"/>
-          <w:szCs w:val="20"/>
-        </w:rPr>
-        <w:t>(\n\t))</w:t>
+        <w:t>$$escape_expand(\n\t))</w:t>
       </w:r>
     </w:p>
     <w:p>
@@ -3576,7 +2673,6 @@
         </w:rPr>
         <w:t>$$</w:t>
       </w:r>
-      <w:proofErr w:type="gramStart"/>
       <w:r>
         <w:rPr>
           <w:rFonts w:ascii="Courier" w:hAnsi="Courier" w:cs="Courier"/>
@@ -3592,19 +2688,8 @@
           <w:sz w:val="20"/>
           <w:szCs w:val="20"/>
         </w:rPr>
-        <w:t>(</w:t>
-      </w:r>
-      <w:proofErr w:type="spellStart"/>
-      <w:proofErr w:type="gramEnd"/>
-      <w:r>
-        <w:rPr>
-          <w:rFonts w:ascii="Courier" w:hAnsi="Courier" w:cs="Courier"/>
-          <w:sz w:val="20"/>
-          <w:szCs w:val="20"/>
-        </w:rPr>
-        <w:t>cp</w:t>
-      </w:r>
-      <w:proofErr w:type="spellEnd"/>
+        <w:t>(cp</w:t>
+      </w:r>
       <w:r>
         <w:rPr>
           <w:rFonts w:ascii="Courier" w:hAnsi="Courier" w:cs="Courier"/>
@@ -3637,115 +2722,41 @@
           <w:sz w:val="20"/>
           <w:szCs w:val="20"/>
         </w:rPr>
-        <w:t>/</w:t>
-      </w:r>
-      <w:proofErr w:type="spellStart"/>
-      <w:r>
-        <w:rPr>
-          <w:rFonts w:ascii="Courier" w:hAnsi="Courier" w:cs="Courier"/>
-          <w:sz w:val="20"/>
-          <w:szCs w:val="20"/>
-        </w:rPr>
-        <w:t>ghostpdl</w:t>
-      </w:r>
-      <w:proofErr w:type="spellEnd"/>
-      <w:r>
-        <w:rPr>
-          <w:rFonts w:ascii="Courier" w:hAnsi="Courier" w:cs="Courier"/>
-          <w:sz w:val="20"/>
-          <w:szCs w:val="20"/>
-        </w:rPr>
-        <w:t>/</w:t>
-      </w:r>
-      <w:proofErr w:type="spellStart"/>
-      <w:r>
-        <w:rPr>
-          <w:rFonts w:ascii="Courier" w:hAnsi="Courier" w:cs="Courier"/>
-          <w:sz w:val="20"/>
-          <w:szCs w:val="20"/>
-        </w:rPr>
-        <w:t>gs</w:t>
-      </w:r>
-      <w:proofErr w:type="spellEnd"/>
-      <w:r>
-        <w:rPr>
-          <w:rFonts w:ascii="Courier" w:hAnsi="Courier" w:cs="Courier"/>
-          <w:sz w:val="20"/>
-          <w:szCs w:val="20"/>
-        </w:rPr>
-        <w:t>/bin/</w:t>
-      </w:r>
-      <w:proofErr w:type="spellStart"/>
-      <w:r>
-        <w:rPr>
-          <w:rFonts w:ascii="Courier" w:hAnsi="Courier" w:cs="Courier"/>
-          <w:sz w:val="20"/>
-          <w:szCs w:val="20"/>
-        </w:rPr>
-        <w:t>gs</w:t>
-      </w:r>
-      <w:proofErr w:type="spellEnd"/>
-      <w:r>
-        <w:rPr>
-          <w:rFonts w:ascii="Courier" w:hAnsi="Courier" w:cs="Courier"/>
-          <w:color w:val="C0C0C0"/>
-          <w:sz w:val="20"/>
-          <w:szCs w:val="20"/>
-        </w:rPr>
-        <w:t xml:space="preserve"> </w:t>
-      </w:r>
-      <w:r>
-        <w:rPr>
-          <w:rFonts w:ascii="Courier" w:hAnsi="Courier" w:cs="Courier"/>
-          <w:sz w:val="20"/>
-          <w:szCs w:val="20"/>
-        </w:rPr>
-        <w:t>./apps/</w:t>
-      </w:r>
-      <w:proofErr w:type="spellStart"/>
-      <w:r>
-        <w:rPr>
-          <w:rFonts w:ascii="Courier" w:hAnsi="Courier" w:cs="Courier"/>
-          <w:sz w:val="20"/>
-          <w:szCs w:val="20"/>
-        </w:rPr>
-        <w:t>gs</w:t>
-      </w:r>
-      <w:proofErr w:type="spellEnd"/>
-      <w:r>
-        <w:rPr>
-          <w:rFonts w:ascii="Courier" w:hAnsi="Courier" w:cs="Courier"/>
-          <w:color w:val="C0C0C0"/>
-          <w:sz w:val="20"/>
-          <w:szCs w:val="20"/>
-        </w:rPr>
-        <w:t xml:space="preserve"> </w:t>
-      </w:r>
-      <w:r>
-        <w:rPr>
-          <w:rFonts w:ascii="Courier" w:hAnsi="Courier" w:cs="Courier"/>
-          <w:sz w:val="20"/>
-          <w:szCs w:val="20"/>
-        </w:rPr>
-        <w:t>$$</w:t>
-      </w:r>
-      <w:proofErr w:type="spellStart"/>
-      <w:r>
-        <w:rPr>
-          <w:rFonts w:ascii="Courier" w:hAnsi="Courier" w:cs="Courier"/>
-          <w:sz w:val="20"/>
-          <w:szCs w:val="20"/>
-        </w:rPr>
-        <w:t>escape_expand</w:t>
-      </w:r>
-      <w:proofErr w:type="spellEnd"/>
-      <w:r>
-        <w:rPr>
-          <w:rFonts w:ascii="Courier" w:hAnsi="Courier" w:cs="Courier"/>
-          <w:sz w:val="20"/>
-          <w:szCs w:val="20"/>
-        </w:rPr>
-        <w:t>(\n\t))</w:t>
+        <w:t>/ghostpdl/gs/bin/gs</w:t>
+      </w:r>
+      <w:r>
+        <w:rPr>
+          <w:rFonts w:ascii="Courier" w:hAnsi="Courier" w:cs="Courier"/>
+          <w:color w:val="C0C0C0"/>
+          <w:sz w:val="20"/>
+          <w:szCs w:val="20"/>
+        </w:rPr>
+        <w:t xml:space="preserve"> </w:t>
+      </w:r>
+      <w:r>
+        <w:rPr>
+          <w:rFonts w:ascii="Courier" w:hAnsi="Courier" w:cs="Courier"/>
+          <w:sz w:val="20"/>
+          <w:szCs w:val="20"/>
+        </w:rPr>
+        <w:t>./apps/gs</w:t>
+      </w:r>
+      <w:r>
+        <w:rPr>
+          <w:rFonts w:ascii="Courier" w:hAnsi="Courier" w:cs="Courier"/>
+          <w:color w:val="C0C0C0"/>
+          <w:sz w:val="20"/>
+          <w:szCs w:val="20"/>
+        </w:rPr>
+        <w:t xml:space="preserve"> </w:t>
+      </w:r>
+      <w:r>
+        <w:rPr>
+          <w:rFonts w:ascii="Courier" w:hAnsi="Courier" w:cs="Courier"/>
+          <w:sz w:val="20"/>
+          <w:szCs w:val="20"/>
+        </w:rPr>
+        <w:t>$$escape_expand(\n\t))</w:t>
       </w:r>
     </w:p>
     <w:p>
@@ -3827,7 +2838,6 @@
         </w:rPr>
         <w:t>$$</w:t>
       </w:r>
-      <w:proofErr w:type="gramStart"/>
       <w:r>
         <w:rPr>
           <w:rFonts w:ascii="Courier" w:hAnsi="Courier" w:cs="Courier"/>
@@ -3843,19 +2853,8 @@
           <w:sz w:val="20"/>
           <w:szCs w:val="20"/>
         </w:rPr>
-        <w:t>(</w:t>
-      </w:r>
-      <w:proofErr w:type="spellStart"/>
-      <w:proofErr w:type="gramEnd"/>
-      <w:r>
-        <w:rPr>
-          <w:rFonts w:ascii="Courier" w:hAnsi="Courier" w:cs="Courier"/>
-          <w:sz w:val="20"/>
-          <w:szCs w:val="20"/>
-        </w:rPr>
-        <w:t>cp</w:t>
-      </w:r>
-      <w:proofErr w:type="spellEnd"/>
+        <w:t>(cp</w:t>
+      </w:r>
       <w:r>
         <w:rPr>
           <w:rFonts w:ascii="Courier" w:hAnsi="Courier" w:cs="Courier"/>
@@ -3888,133 +2887,41 @@
           <w:sz w:val="20"/>
           <w:szCs w:val="20"/>
         </w:rPr>
-        <w:t>/</w:t>
-      </w:r>
-      <w:proofErr w:type="spellStart"/>
-      <w:r>
-        <w:rPr>
-          <w:rFonts w:ascii="Courier" w:hAnsi="Courier" w:cs="Courier"/>
-          <w:sz w:val="20"/>
-          <w:szCs w:val="20"/>
-        </w:rPr>
-        <w:t>ghostpdl</w:t>
-      </w:r>
-      <w:proofErr w:type="spellEnd"/>
-      <w:r>
-        <w:rPr>
-          <w:rFonts w:ascii="Courier" w:hAnsi="Courier" w:cs="Courier"/>
-          <w:sz w:val="20"/>
-          <w:szCs w:val="20"/>
-        </w:rPr>
-        <w:t>/</w:t>
-      </w:r>
-      <w:proofErr w:type="spellStart"/>
-      <w:r>
-        <w:rPr>
-          <w:rFonts w:ascii="Courier" w:hAnsi="Courier" w:cs="Courier"/>
-          <w:sz w:val="20"/>
-          <w:szCs w:val="20"/>
-        </w:rPr>
-        <w:t>xps</w:t>
-      </w:r>
-      <w:proofErr w:type="spellEnd"/>
-      <w:r>
-        <w:rPr>
-          <w:rFonts w:ascii="Courier" w:hAnsi="Courier" w:cs="Courier"/>
-          <w:sz w:val="20"/>
-          <w:szCs w:val="20"/>
-        </w:rPr>
-        <w:t>/</w:t>
-      </w:r>
-      <w:proofErr w:type="spellStart"/>
-      <w:r>
-        <w:rPr>
-          <w:rFonts w:ascii="Courier" w:hAnsi="Courier" w:cs="Courier"/>
-          <w:sz w:val="20"/>
-          <w:szCs w:val="20"/>
-        </w:rPr>
-        <w:t>obj</w:t>
-      </w:r>
-      <w:proofErr w:type="spellEnd"/>
-      <w:r>
-        <w:rPr>
-          <w:rFonts w:ascii="Courier" w:hAnsi="Courier" w:cs="Courier"/>
-          <w:sz w:val="20"/>
-          <w:szCs w:val="20"/>
-        </w:rPr>
-        <w:t>/</w:t>
-      </w:r>
-      <w:proofErr w:type="spellStart"/>
-      <w:r>
-        <w:rPr>
-          <w:rFonts w:ascii="Courier" w:hAnsi="Courier" w:cs="Courier"/>
-          <w:sz w:val="20"/>
-          <w:szCs w:val="20"/>
-        </w:rPr>
-        <w:t>gxps</w:t>
-      </w:r>
-      <w:proofErr w:type="spellEnd"/>
-      <w:r>
-        <w:rPr>
-          <w:rFonts w:ascii="Courier" w:hAnsi="Courier" w:cs="Courier"/>
-          <w:color w:val="C0C0C0"/>
-          <w:sz w:val="20"/>
-          <w:szCs w:val="20"/>
-        </w:rPr>
-        <w:t xml:space="preserve"> </w:t>
-      </w:r>
-      <w:r>
-        <w:rPr>
-          <w:rFonts w:ascii="Courier" w:hAnsi="Courier" w:cs="Courier"/>
-          <w:sz w:val="20"/>
-          <w:szCs w:val="20"/>
-        </w:rPr>
-        <w:t>./apps/</w:t>
-      </w:r>
-      <w:proofErr w:type="spellStart"/>
-      <w:r>
-        <w:rPr>
-          <w:rFonts w:ascii="Courier" w:hAnsi="Courier" w:cs="Courier"/>
-          <w:sz w:val="20"/>
-          <w:szCs w:val="20"/>
-        </w:rPr>
-        <w:t>gxps</w:t>
-      </w:r>
-      <w:proofErr w:type="spellEnd"/>
-      <w:r>
-        <w:rPr>
-          <w:rFonts w:ascii="Courier" w:hAnsi="Courier" w:cs="Courier"/>
-          <w:color w:val="C0C0C0"/>
-          <w:sz w:val="20"/>
-          <w:szCs w:val="20"/>
-        </w:rPr>
-        <w:t xml:space="preserve"> </w:t>
-      </w:r>
-      <w:r>
-        <w:rPr>
-          <w:rFonts w:ascii="Courier" w:hAnsi="Courier" w:cs="Courier"/>
-          <w:sz w:val="20"/>
-          <w:szCs w:val="20"/>
-        </w:rPr>
-        <w:t>$$</w:t>
-      </w:r>
-      <w:proofErr w:type="spellStart"/>
-      <w:r>
-        <w:rPr>
-          <w:rFonts w:ascii="Courier" w:hAnsi="Courier" w:cs="Courier"/>
-          <w:sz w:val="20"/>
-          <w:szCs w:val="20"/>
-        </w:rPr>
-        <w:t>escape_expand</w:t>
-      </w:r>
-      <w:proofErr w:type="spellEnd"/>
-      <w:r>
-        <w:rPr>
-          <w:rFonts w:ascii="Courier" w:hAnsi="Courier" w:cs="Courier"/>
-          <w:sz w:val="20"/>
-          <w:szCs w:val="20"/>
-        </w:rPr>
-        <w:t>(\n\t))</w:t>
+        <w:t>/ghostpdl/xps/obj/gxps</w:t>
+      </w:r>
+      <w:r>
+        <w:rPr>
+          <w:rFonts w:ascii="Courier" w:hAnsi="Courier" w:cs="Courier"/>
+          <w:color w:val="C0C0C0"/>
+          <w:sz w:val="20"/>
+          <w:szCs w:val="20"/>
+        </w:rPr>
+        <w:t xml:space="preserve"> </w:t>
+      </w:r>
+      <w:r>
+        <w:rPr>
+          <w:rFonts w:ascii="Courier" w:hAnsi="Courier" w:cs="Courier"/>
+          <w:sz w:val="20"/>
+          <w:szCs w:val="20"/>
+        </w:rPr>
+        <w:t>./apps/gxps</w:t>
+      </w:r>
+      <w:r>
+        <w:rPr>
+          <w:rFonts w:ascii="Courier" w:hAnsi="Courier" w:cs="Courier"/>
+          <w:color w:val="C0C0C0"/>
+          <w:sz w:val="20"/>
+          <w:szCs w:val="20"/>
+        </w:rPr>
+        <w:t xml:space="preserve"> </w:t>
+      </w:r>
+      <w:r>
+        <w:rPr>
+          <w:rFonts w:ascii="Courier" w:hAnsi="Courier" w:cs="Courier"/>
+          <w:sz w:val="20"/>
+          <w:szCs w:val="20"/>
+        </w:rPr>
+        <w:t>$$escape_expand(\n\t))</w:t>
       </w:r>
     </w:p>
     <w:p>
@@ -4106,21 +3013,7 @@
         <w:rPr>
           <w:rFonts w:cs="Courier"/>
         </w:rPr>
-        <w:t xml:space="preserve">OSX icon and </w:t>
-      </w:r>
-      <w:proofErr w:type="spellStart"/>
-      <w:r>
-        <w:rPr>
-          <w:rFonts w:cs="Courier"/>
-        </w:rPr>
-        <w:t>Info.plist</w:t>
-      </w:r>
-      <w:proofErr w:type="spellEnd"/>
-      <w:r>
-        <w:rPr>
-          <w:rFonts w:cs="Courier"/>
-        </w:rPr>
-        <w:t xml:space="preserve"> file:</w:t>
+        <w:t>OSX icon and Info.plist file:</w:t>
       </w:r>
     </w:p>
     <w:p>
@@ -4175,8 +3068,6 @@
           <w:szCs w:val="20"/>
         </w:rPr>
       </w:pPr>
-      <w:proofErr w:type="spellStart"/>
-      <w:proofErr w:type="gramStart"/>
       <w:r>
         <w:rPr>
           <w:rFonts w:ascii="Courier" w:hAnsi="Courier" w:cs="Courier"/>
@@ -4185,8 +3076,6 @@
         </w:rPr>
         <w:t>macx</w:t>
       </w:r>
-      <w:proofErr w:type="spellEnd"/>
-      <w:proofErr w:type="gramEnd"/>
       <w:r>
         <w:rPr>
           <w:rFonts w:ascii="Courier" w:hAnsi="Courier" w:cs="Courier"/>
@@ -4282,18 +3171,8 @@
           <w:sz w:val="20"/>
           <w:szCs w:val="20"/>
         </w:rPr>
-        <w:t>resources/</w:t>
-      </w:r>
-      <w:proofErr w:type="spellStart"/>
-      <w:r>
-        <w:rPr>
-          <w:rFonts w:ascii="Courier" w:hAnsi="Courier" w:cs="Courier"/>
-          <w:sz w:val="20"/>
-          <w:szCs w:val="20"/>
-        </w:rPr>
-        <w:t>gsview_app.icns</w:t>
-      </w:r>
-      <w:proofErr w:type="spellEnd"/>
+        <w:t>resources/gsview_app.icns</w:t>
+      </w:r>
     </w:p>
     <w:p>
       <w:pPr>
@@ -4374,7 +3253,6 @@
         </w:rPr>
         <w:t>$$</w:t>
       </w:r>
-      <w:proofErr w:type="gramStart"/>
       <w:r>
         <w:rPr>
           <w:rFonts w:ascii="Courier" w:hAnsi="Courier" w:cs="Courier"/>
@@ -4390,19 +3268,8 @@
           <w:sz w:val="20"/>
           <w:szCs w:val="20"/>
         </w:rPr>
-        <w:t>(</w:t>
-      </w:r>
-      <w:proofErr w:type="spellStart"/>
-      <w:proofErr w:type="gramEnd"/>
-      <w:r>
-        <w:rPr>
-          <w:rFonts w:ascii="Courier" w:hAnsi="Courier" w:cs="Courier"/>
-          <w:sz w:val="20"/>
-          <w:szCs w:val="20"/>
-        </w:rPr>
-        <w:t>cp</w:t>
-      </w:r>
-      <w:proofErr w:type="spellEnd"/>
+        <w:t>(cp</w:t>
+      </w:r>
       <w:r>
         <w:rPr>
           <w:rFonts w:ascii="Courier" w:hAnsi="Courier" w:cs="Courier"/>
@@ -4435,18 +3302,8 @@
           <w:sz w:val="20"/>
           <w:szCs w:val="20"/>
         </w:rPr>
-        <w:t>/resources/</w:t>
-      </w:r>
-      <w:proofErr w:type="spellStart"/>
-      <w:r>
-        <w:rPr>
-          <w:rFonts w:ascii="Courier" w:hAnsi="Courier" w:cs="Courier"/>
-          <w:sz w:val="20"/>
-          <w:szCs w:val="20"/>
-        </w:rPr>
-        <w:t>gsview_mac.plist</w:t>
-      </w:r>
-      <w:proofErr w:type="spellEnd"/>
+        <w:t>/resources/gsview_mac.plist</w:t>
+      </w:r>
       <w:r>
         <w:rPr>
           <w:rFonts w:ascii="Courier" w:hAnsi="Courier" w:cs="Courier"/>
@@ -4479,70 +3336,24 @@
           <w:sz w:val="20"/>
           <w:szCs w:val="20"/>
         </w:rPr>
-        <w:t>/</w:t>
-      </w:r>
-      <w:proofErr w:type="spellStart"/>
-      <w:r>
-        <w:rPr>
-          <w:rFonts w:ascii="Courier" w:hAnsi="Courier" w:cs="Courier"/>
-          <w:sz w:val="20"/>
-          <w:szCs w:val="20"/>
-        </w:rPr>
-        <w:t>gsview.app</w:t>
-      </w:r>
-      <w:proofErr w:type="spellEnd"/>
-      <w:r>
-        <w:rPr>
-          <w:rFonts w:ascii="Courier" w:hAnsi="Courier" w:cs="Courier"/>
-          <w:sz w:val="20"/>
-          <w:szCs w:val="20"/>
-        </w:rPr>
-        <w:t>/Contents/</w:t>
-      </w:r>
-      <w:proofErr w:type="spellStart"/>
-      <w:r>
-        <w:rPr>
-          <w:rFonts w:ascii="Courier" w:hAnsi="Courier" w:cs="Courier"/>
-          <w:sz w:val="20"/>
-          <w:szCs w:val="20"/>
-        </w:rPr>
-        <w:t>Info.plist</w:t>
-      </w:r>
-      <w:proofErr w:type="spellEnd"/>
-      <w:r>
-        <w:rPr>
-          <w:rFonts w:ascii="Courier" w:hAnsi="Courier" w:cs="Courier"/>
-          <w:color w:val="C0C0C0"/>
-          <w:sz w:val="20"/>
-          <w:szCs w:val="20"/>
-        </w:rPr>
-        <w:t xml:space="preserve"> </w:t>
-      </w:r>
-      <w:r>
-        <w:rPr>
-          <w:rFonts w:ascii="Courier" w:hAnsi="Courier" w:cs="Courier"/>
-          <w:sz w:val="20"/>
-          <w:szCs w:val="20"/>
-        </w:rPr>
-        <w:t>$$</w:t>
-      </w:r>
-      <w:proofErr w:type="spellStart"/>
-      <w:r>
-        <w:rPr>
-          <w:rFonts w:ascii="Courier" w:hAnsi="Courier" w:cs="Courier"/>
-          <w:sz w:val="20"/>
-          <w:szCs w:val="20"/>
-        </w:rPr>
-        <w:t>escape_expand</w:t>
-      </w:r>
-      <w:proofErr w:type="spellEnd"/>
-      <w:r>
-        <w:rPr>
-          <w:rFonts w:ascii="Courier" w:hAnsi="Courier" w:cs="Courier"/>
-          <w:sz w:val="20"/>
-          <w:szCs w:val="20"/>
-        </w:rPr>
-        <w:t>(\n\t))</w:t>
+        <w:t>/gsview.app/Contents/Info.plist</w:t>
+      </w:r>
+      <w:r>
+        <w:rPr>
+          <w:rFonts w:ascii="Courier" w:hAnsi="Courier" w:cs="Courier"/>
+          <w:color w:val="C0C0C0"/>
+          <w:sz w:val="20"/>
+          <w:szCs w:val="20"/>
+        </w:rPr>
+        <w:t xml:space="preserve"> </w:t>
+      </w:r>
+      <w:r>
+        <w:rPr>
+          <w:rFonts w:ascii="Courier" w:hAnsi="Courier" w:cs="Courier"/>
+          <w:sz w:val="20"/>
+          <w:szCs w:val="20"/>
+        </w:rPr>
+        <w:t>$$escape_expand(\n\t))</w:t>
       </w:r>
     </w:p>
     <w:p>
@@ -4612,69 +3423,103 @@
       <w:pPr>
         <w:ind w:firstLine="720"/>
       </w:pPr>
-      <w:proofErr w:type="gramStart"/>
       <w:r>
         <w:rPr>
           <w:b/>
         </w:rPr>
-        <w:t>mac</w:t>
-      </w:r>
-      <w:proofErr w:type="gramEnd"/>
+        <w:t>mac-build-dmg.command</w:t>
+      </w:r>
+      <w:r>
+        <w:t xml:space="preserve"> and </w:t>
+      </w:r>
+    </w:p>
+    <w:p>
+      <w:pPr>
+        <w:ind w:left="720"/>
+      </w:pPr>
       <w:r>
         <w:rPr>
           <w:b/>
         </w:rPr>
-        <w:t>-build-</w:t>
-      </w:r>
-      <w:proofErr w:type="spellStart"/>
+        <w:t>mac-build-release.command</w:t>
+      </w:r>
+    </w:p>
+    <w:p/>
+    <w:p>
+      <w:r>
+        <w:t xml:space="preserve">Both are in the </w:t>
+      </w:r>
       <w:r>
         <w:rPr>
           <w:b/>
         </w:rPr>
-        <w:t>dmg.command</w:t>
-      </w:r>
-      <w:proofErr w:type="spellEnd"/>
-      <w:r>
-        <w:t xml:space="preserve"> and </w:t>
-      </w:r>
-    </w:p>
-    <w:p>
-      <w:pPr>
-        <w:ind w:left="720"/>
-      </w:pPr>
-      <w:proofErr w:type="gramStart"/>
+        <w:t>mac-deploy</w:t>
+      </w:r>
+      <w:r>
+        <w:t xml:space="preserve"> folder.</w:t>
+      </w:r>
+    </w:p>
+    <w:p/>
+    <w:p>
+      <w:r>
+        <w:t xml:space="preserve">Edit both scripts </w:t>
+      </w:r>
+      <w:r>
+        <w:t xml:space="preserve">and change the value of </w:t>
+      </w:r>
       <w:r>
         <w:rPr>
           <w:b/>
         </w:rPr>
-        <w:t>mac</w:t>
-      </w:r>
-      <w:proofErr w:type="gramEnd"/>
+        <w:t>QTBIN</w:t>
+      </w:r>
+      <w:r>
+        <w:t xml:space="preserve"> so it reflects the place where the </w:t>
+      </w:r>
       <w:r>
         <w:rPr>
           <w:b/>
         </w:rPr>
-        <w:t>-build-</w:t>
-      </w:r>
-      <w:proofErr w:type="spellStart"/>
+        <w:t>clang_64/bin</w:t>
+      </w:r>
+      <w:r>
+        <w:t xml:space="preserve"> folder is.  Mine is at </w:t>
+      </w:r>
       <w:r>
         <w:rPr>
           <w:b/>
         </w:rPr>
-        <w:t>release.command</w:t>
-      </w:r>
-      <w:proofErr w:type="spellEnd"/>
+        <w:t>/Applications/Qt/5.4/clang_64/bin</w:t>
+      </w:r>
+      <w:r>
+        <w:rPr>
+          <w:b/>
+        </w:rPr>
+        <w:t>.</w:t>
+      </w:r>
     </w:p>
     <w:p/>
     <w:p>
       <w:r>
-        <w:t xml:space="preserve">Both are in the </w:t>
+        <w:t xml:space="preserve">In a Terminal window, execute </w:t>
       </w:r>
       <w:r>
         <w:rPr>
           <w:b/>
         </w:rPr>
-        <w:t>mac-deploy</w:t>
+        <w:t>mac-build-dmg.command</w:t>
+      </w:r>
+      <w:r>
+        <w:t>.</w:t>
+      </w:r>
+      <w:r>
+        <w:t xml:space="preserve">  This will produce a release build in the </w:t>
+      </w:r>
+      <w:r>
+        <w:rPr>
+          <w:b/>
+        </w:rPr>
+        <w:t>build/release</w:t>
       </w:r>
       <w:r>
         <w:t xml:space="preserve"> folder.</w:t>
@@ -4683,110 +3528,14 @@
     <w:p/>
     <w:p>
       <w:r>
-        <w:t xml:space="preserve">Edit both scripts </w:t>
-      </w:r>
-      <w:r>
-        <w:t xml:space="preserve">and change the value of </w:t>
+        <w:t xml:space="preserve">Then execute </w:t>
       </w:r>
       <w:r>
         <w:rPr>
           <w:b/>
         </w:rPr>
-        <w:t>QTBIN</w:t>
-      </w:r>
-      <w:r>
-        <w:t xml:space="preserve"> so it reflects the place where the </w:t>
-      </w:r>
-      <w:r>
-        <w:rPr>
-          <w:b/>
-        </w:rPr>
-        <w:t>clang_64/bin</w:t>
-      </w:r>
-      <w:r>
-        <w:t xml:space="preserve"> folder is.  Mine is at </w:t>
-      </w:r>
-      <w:r>
-        <w:rPr>
-          <w:b/>
-        </w:rPr>
-        <w:t>/Applications/</w:t>
-      </w:r>
-      <w:proofErr w:type="spellStart"/>
-      <w:r>
-        <w:rPr>
-          <w:b/>
-        </w:rPr>
-        <w:t>Qt</w:t>
-      </w:r>
-      <w:proofErr w:type="spellEnd"/>
-      <w:r>
-        <w:rPr>
-          <w:b/>
-        </w:rPr>
-        <w:t>/5.4/clang_64/bin</w:t>
-      </w:r>
-      <w:r>
-        <w:rPr>
-          <w:b/>
-        </w:rPr>
-        <w:t>.</w:t>
-      </w:r>
-    </w:p>
-    <w:p/>
-    <w:p>
-      <w:r>
-        <w:t xml:space="preserve">In a Terminal window, execute </w:t>
-      </w:r>
-      <w:r>
-        <w:rPr>
-          <w:b/>
-        </w:rPr>
-        <w:t>mac-build-</w:t>
-      </w:r>
-      <w:proofErr w:type="spellStart"/>
-      <w:r>
-        <w:rPr>
-          <w:b/>
-        </w:rPr>
-        <w:t>dmg.command</w:t>
-      </w:r>
-      <w:proofErr w:type="spellEnd"/>
-      <w:r>
-        <w:t>.</w:t>
-      </w:r>
-      <w:r>
-        <w:t xml:space="preserve">  This will produce a release build in the </w:t>
-      </w:r>
-      <w:r>
-        <w:rPr>
-          <w:b/>
-        </w:rPr>
-        <w:t>build/release</w:t>
-      </w:r>
-      <w:r>
-        <w:t xml:space="preserve"> folder.</w:t>
-      </w:r>
-    </w:p>
-    <w:p/>
-    <w:p>
-      <w:r>
-        <w:t xml:space="preserve">Then execute </w:t>
-      </w:r>
-      <w:r>
-        <w:rPr>
-          <w:b/>
-        </w:rPr>
-        <w:t>mac-build-</w:t>
-      </w:r>
-      <w:proofErr w:type="spellStart"/>
-      <w:r>
-        <w:rPr>
-          <w:b/>
-        </w:rPr>
-        <w:t>release.command</w:t>
-      </w:r>
-      <w:proofErr w:type="spellEnd"/>
+        <w:t>mac-build-release.command</w:t>
+      </w:r>
       <w:r>
         <w:t>.  This will build a DMG file that’s set up for easy installation by the user.</w:t>
       </w:r>
@@ -4841,31 +3590,7 @@
     <w:p/>
     <w:p>
       <w:r>
-        <w:t xml:space="preserve">If you’re using </w:t>
-      </w:r>
-      <w:proofErr w:type="spellStart"/>
-      <w:r>
-        <w:t>Qt</w:t>
-      </w:r>
-      <w:proofErr w:type="spellEnd"/>
-      <w:r>
-        <w:t xml:space="preserve"> 5.3, you’ll need to also install the OS X 10.8 SDK, which is no longer included in the latest </w:t>
-      </w:r>
-      <w:proofErr w:type="spellStart"/>
-      <w:r>
-        <w:t>XCode</w:t>
-      </w:r>
-      <w:proofErr w:type="spellEnd"/>
-      <w:r>
-        <w:t xml:space="preserve"> releases.  It should be installed inside the </w:t>
-      </w:r>
-      <w:proofErr w:type="spellStart"/>
-      <w:r>
-        <w:t>XCode</w:t>
-      </w:r>
-      <w:proofErr w:type="spellEnd"/>
-      <w:r>
-        <w:t xml:space="preserve"> app package, here:  </w:t>
+        <w:t xml:space="preserve">If you’re using Qt 5.3, you’ll need to also install the OS X 10.8 SDK, which is no longer included in the latest XCode releases.  It should be installed inside the XCode app package, here:  </w:t>
       </w:r>
     </w:p>
     <w:p/>
@@ -4880,15 +3605,7 @@
     <w:p/>
     <w:p>
       <w:r>
-        <w:t xml:space="preserve">If you install </w:t>
-      </w:r>
-      <w:proofErr w:type="spellStart"/>
-      <w:r>
-        <w:t>XCode</w:t>
-      </w:r>
-      <w:proofErr w:type="spellEnd"/>
-      <w:r>
-        <w:t xml:space="preserve"> updates in the future, you’ll lose the 10.8 SDK.  So save it somewhere so you can restore it. </w:t>
+        <w:t xml:space="preserve">If you install XCode updates in the future, you’ll lose the 10.8 SDK.  So save it somewhere so you can restore it. </w:t>
       </w:r>
     </w:p>
     <w:p/>
@@ -4903,15 +3620,7 @@
         <w:t>When using 5.3, the debugger may not be set up properly.  To fix this, clone the kit called “</w:t>
       </w:r>
       <w:r>
-        <w:t xml:space="preserve">Desktop </w:t>
-      </w:r>
-      <w:proofErr w:type="spellStart"/>
-      <w:r>
-        <w:t>Qt</w:t>
-      </w:r>
-      <w:proofErr w:type="spellEnd"/>
-      <w:r>
-        <w:t xml:space="preserve"> 5.3 clang 64bit</w:t>
+        <w:t>Desktop Qt 5.3 clang 64bit</w:t>
       </w:r>
       <w:r>
         <w:t>” and add the debugger.</w:t>

</xml_diff>

<commit_message>
latest FreeType, update PNG's to be 32-bit Linux-friendly
</commit_message>
<xml_diff>
--- a/building.docx
+++ b/building.docx
@@ -11,6 +11,8 @@
           <w:szCs w:val="28"/>
         </w:rPr>
       </w:pPr>
+      <w:proofErr w:type="spellStart"/>
+      <w:proofErr w:type="gramStart"/>
       <w:r>
         <w:rPr>
           <w:b/>
@@ -27,6 +29,8 @@
         </w:rPr>
         <w:t>sview</w:t>
       </w:r>
+      <w:proofErr w:type="spellEnd"/>
+      <w:proofErr w:type="gramEnd"/>
       <w:r>
         <w:rPr>
           <w:b/>
@@ -51,21 +55,23 @@
         </w:rPr>
         <w:t xml:space="preserve"> </w:t>
       </w:r>
+      <w:proofErr w:type="spellStart"/>
       <w:r>
         <w:rPr>
           <w:b/>
           <w:sz w:val="28"/>
           <w:szCs w:val="28"/>
         </w:rPr>
-        <w:t>Qt:</w:t>
-      </w:r>
+        <w:t>Qt</w:t>
+      </w:r>
+      <w:proofErr w:type="spellEnd"/>
       <w:r>
         <w:rPr>
           <w:b/>
           <w:sz w:val="28"/>
           <w:szCs w:val="28"/>
         </w:rPr>
-        <w:t xml:space="preserve"> </w:t>
+        <w:t>:</w:t>
       </w:r>
       <w:r>
         <w:rPr>
@@ -73,6 +79,14 @@
           <w:sz w:val="28"/>
           <w:szCs w:val="28"/>
         </w:rPr>
+        <w:t xml:space="preserve"> </w:t>
+      </w:r>
+      <w:r>
+        <w:rPr>
+          <w:b/>
+          <w:sz w:val="28"/>
+          <w:szCs w:val="28"/>
+        </w:rPr>
         <w:t xml:space="preserve"> A Guide to the Perplexed</w:t>
       </w:r>
     </w:p>
@@ -88,8 +102,13 @@
       <w:pPr>
         <w:jc w:val="center"/>
       </w:pPr>
-      <w:r>
-        <w:t>January, 2015</w:t>
+      <w:proofErr w:type="gramStart"/>
+      <w:r>
+        <w:t>January,</w:t>
+      </w:r>
+      <w:proofErr w:type="gramEnd"/>
+      <w:r>
+        <w:t xml:space="preserve"> 2015</w:t>
       </w:r>
     </w:p>
     <w:p/>
@@ -104,7 +123,15 @@
         <w:t xml:space="preserve"> the </w:t>
       </w:r>
       <w:r>
-        <w:t>QT-based version of gsview for Mac OS X and Linux.</w:t>
+        <w:t xml:space="preserve">QT-based version of </w:t>
+      </w:r>
+      <w:proofErr w:type="spellStart"/>
+      <w:r>
+        <w:t>gsview</w:t>
+      </w:r>
+      <w:proofErr w:type="spellEnd"/>
+      <w:r>
+        <w:t xml:space="preserve"> for Mac OS X and Linux.</w:t>
       </w:r>
     </w:p>
     <w:p/>
@@ -178,7 +205,15 @@
         <w:t xml:space="preserve">For OS X, </w:t>
       </w:r>
       <w:r>
-        <w:t>Install and configure the latest XCode and command line tools</w:t>
+        <w:t xml:space="preserve">Install and configure the latest </w:t>
+      </w:r>
+      <w:proofErr w:type="spellStart"/>
+      <w:r>
+        <w:t>XCode</w:t>
+      </w:r>
+      <w:proofErr w:type="spellEnd"/>
+      <w:r>
+        <w:t xml:space="preserve"> and command line tools</w:t>
       </w:r>
       <w:r>
         <w:t>.</w:t>
@@ -188,9 +223,11 @@
       <w:pPr>
         <w:pStyle w:val="ListParagraph"/>
       </w:pPr>
+      <w:proofErr w:type="gramStart"/>
       <w:r>
         <w:t>For Linux, the standard GCC tools.</w:t>
       </w:r>
+      <w:proofErr w:type="gramEnd"/>
     </w:p>
     <w:p/>
     <w:p>
@@ -202,7 +239,15 @@
         </w:numPr>
       </w:pPr>
       <w:r>
-        <w:t>Use git to clone the source.</w:t>
+        <w:t xml:space="preserve">Use </w:t>
+      </w:r>
+      <w:proofErr w:type="spellStart"/>
+      <w:r>
+        <w:t>git</w:t>
+      </w:r>
+      <w:proofErr w:type="spellEnd"/>
+      <w:r>
+        <w:t xml:space="preserve"> to clone the source.</w:t>
       </w:r>
       <w:r>
         <w:t xml:space="preserve"> </w:t>
@@ -213,24 +258,68 @@
       <w:pPr>
         <w:ind w:left="720"/>
       </w:pPr>
-      <w:r>
-        <w:rPr>
-          <w:rFonts w:ascii="Menlo Regular" w:hAnsi="Menlo Regular" w:cs="Menlo Regular"/>
-          <w:color w:val="000000"/>
-          <w:sz w:val="22"/>
-          <w:szCs w:val="22"/>
-        </w:rPr>
-        <w:t xml:space="preserve">git clone </w:t>
-      </w:r>
-      <w:r>
-        <w:rPr>
-          <w:rFonts w:ascii="Menlo Regular" w:hAnsi="Menlo Regular" w:cs="Menlo Regular"/>
-          <w:color w:val="000000"/>
-          <w:sz w:val="22"/>
-          <w:szCs w:val="22"/>
-        </w:rPr>
-        <w:t>ghostscript.com:/home/fred/repos/qt-gsview.git</w:t>
-      </w:r>
+      <w:proofErr w:type="spellStart"/>
+      <w:proofErr w:type="gramStart"/>
+      <w:r>
+        <w:rPr>
+          <w:rFonts w:ascii="Menlo Regular" w:hAnsi="Menlo Regular" w:cs="Menlo Regular"/>
+          <w:color w:val="000000"/>
+          <w:sz w:val="22"/>
+          <w:szCs w:val="22"/>
+        </w:rPr>
+        <w:t>git</w:t>
+      </w:r>
+      <w:proofErr w:type="spellEnd"/>
+      <w:proofErr w:type="gramEnd"/>
+      <w:r>
+        <w:rPr>
+          <w:rFonts w:ascii="Menlo Regular" w:hAnsi="Menlo Regular" w:cs="Menlo Regular"/>
+          <w:color w:val="000000"/>
+          <w:sz w:val="22"/>
+          <w:szCs w:val="22"/>
+        </w:rPr>
+        <w:t xml:space="preserve"> clone </w:t>
+      </w:r>
+      <w:r>
+        <w:rPr>
+          <w:rFonts w:ascii="Menlo Regular" w:hAnsi="Menlo Regular" w:cs="Menlo Regular"/>
+          <w:color w:val="000000"/>
+          <w:sz w:val="22"/>
+          <w:szCs w:val="22"/>
+        </w:rPr>
+        <w:t>ghostscript.com:/home/</w:t>
+      </w:r>
+      <w:proofErr w:type="spellStart"/>
+      <w:r>
+        <w:rPr>
+          <w:rFonts w:ascii="Menlo Regular" w:hAnsi="Menlo Regular" w:cs="Menlo Regular"/>
+          <w:color w:val="000000"/>
+          <w:sz w:val="22"/>
+          <w:szCs w:val="22"/>
+        </w:rPr>
+        <w:t>fred</w:t>
+      </w:r>
+      <w:proofErr w:type="spellEnd"/>
+      <w:r>
+        <w:rPr>
+          <w:rFonts w:ascii="Menlo Regular" w:hAnsi="Menlo Regular" w:cs="Menlo Regular"/>
+          <w:color w:val="000000"/>
+          <w:sz w:val="22"/>
+          <w:szCs w:val="22"/>
+        </w:rPr>
+        <w:t>/repos/</w:t>
+      </w:r>
+      <w:proofErr w:type="spellStart"/>
+      <w:r>
+        <w:rPr>
+          <w:rFonts w:ascii="Menlo Regular" w:hAnsi="Menlo Regular" w:cs="Menlo Regular"/>
+          <w:color w:val="000000"/>
+          <w:sz w:val="22"/>
+          <w:szCs w:val="22"/>
+        </w:rPr>
+        <w:t>qt-gsview.git</w:t>
+      </w:r>
+      <w:proofErr w:type="spellEnd"/>
     </w:p>
     <w:p/>
     <w:p>
@@ -241,8 +330,31 @@
           <w:numId w:val="2"/>
         </w:numPr>
       </w:pPr>
-      <w:r>
-        <w:t>mupdf and ghostpdl are included as submodules.  Update them</w:t>
+      <w:proofErr w:type="spellStart"/>
+      <w:proofErr w:type="gramStart"/>
+      <w:r>
+        <w:t>mupdf</w:t>
+      </w:r>
+      <w:proofErr w:type="spellEnd"/>
+      <w:proofErr w:type="gramEnd"/>
+      <w:r>
+        <w:t xml:space="preserve"> and </w:t>
+      </w:r>
+      <w:proofErr w:type="spellStart"/>
+      <w:r>
+        <w:t>ghostpdl</w:t>
+      </w:r>
+      <w:proofErr w:type="spellEnd"/>
+      <w:r>
+        <w:t xml:space="preserve"> are included as </w:t>
+      </w:r>
+      <w:proofErr w:type="spellStart"/>
+      <w:r>
+        <w:t>submodules</w:t>
+      </w:r>
+      <w:proofErr w:type="spellEnd"/>
+      <w:r>
+        <w:t>.  Update them</w:t>
       </w:r>
       <w:r>
         <w:t>:</w:t>
@@ -270,22 +382,77 @@
           <w:sz w:val="22"/>
           <w:szCs w:val="22"/>
         </w:rPr>
-        <w:t>cd qt-gsview</w:t>
-      </w:r>
+        <w:t xml:space="preserve">cd </w:t>
+      </w:r>
+      <w:proofErr w:type="spellStart"/>
+      <w:r>
+        <w:rPr>
+          <w:rFonts w:ascii="Menlo Regular" w:hAnsi="Menlo Regular" w:cs="Menlo Regular"/>
+          <w:color w:val="000000"/>
+          <w:sz w:val="22"/>
+          <w:szCs w:val="22"/>
+        </w:rPr>
+        <w:t>qt-gsview</w:t>
+      </w:r>
+      <w:proofErr w:type="spellEnd"/>
     </w:p>
     <w:p>
       <w:pPr>
         <w:pStyle w:val="ListParagraph"/>
       </w:pPr>
-      <w:r>
-        <w:rPr>
-          <w:rFonts w:ascii="Menlo Regular" w:hAnsi="Menlo Regular" w:cs="Menlo Regular"/>
-          <w:color w:val="000000"/>
-          <w:sz w:val="22"/>
-          <w:szCs w:val="22"/>
-        </w:rPr>
-        <w:t>git submodule update --init</w:t>
-      </w:r>
+      <w:proofErr w:type="spellStart"/>
+      <w:proofErr w:type="gramStart"/>
+      <w:r>
+        <w:rPr>
+          <w:rFonts w:ascii="Menlo Regular" w:hAnsi="Menlo Regular" w:cs="Menlo Regular"/>
+          <w:color w:val="000000"/>
+          <w:sz w:val="22"/>
+          <w:szCs w:val="22"/>
+        </w:rPr>
+        <w:t>git</w:t>
+      </w:r>
+      <w:proofErr w:type="spellEnd"/>
+      <w:proofErr w:type="gramEnd"/>
+      <w:r>
+        <w:rPr>
+          <w:rFonts w:ascii="Menlo Regular" w:hAnsi="Menlo Regular" w:cs="Menlo Regular"/>
+          <w:color w:val="000000"/>
+          <w:sz w:val="22"/>
+          <w:szCs w:val="22"/>
+        </w:rPr>
+        <w:t xml:space="preserve"> </w:t>
+      </w:r>
+      <w:proofErr w:type="spellStart"/>
+      <w:r>
+        <w:rPr>
+          <w:rFonts w:ascii="Menlo Regular" w:hAnsi="Menlo Regular" w:cs="Menlo Regular"/>
+          <w:color w:val="000000"/>
+          <w:sz w:val="22"/>
+          <w:szCs w:val="22"/>
+        </w:rPr>
+        <w:t>submodule</w:t>
+      </w:r>
+      <w:proofErr w:type="spellEnd"/>
+      <w:r>
+        <w:rPr>
+          <w:rFonts w:ascii="Menlo Regular" w:hAnsi="Menlo Regular" w:cs="Menlo Regular"/>
+          <w:color w:val="000000"/>
+          <w:sz w:val="22"/>
+          <w:szCs w:val="22"/>
+        </w:rPr>
+        <w:t xml:space="preserve"> update --</w:t>
+      </w:r>
+      <w:proofErr w:type="spellStart"/>
+      <w:r>
+        <w:rPr>
+          <w:rFonts w:ascii="Menlo Regular" w:hAnsi="Menlo Regular" w:cs="Menlo Regular"/>
+          <w:color w:val="000000"/>
+          <w:sz w:val="22"/>
+          <w:szCs w:val="22"/>
+        </w:rPr>
+        <w:t>init</w:t>
+      </w:r>
+      <w:proofErr w:type="spellEnd"/>
     </w:p>
     <w:p>
       <w:pPr>
@@ -301,7 +468,23 @@
         </w:numPr>
       </w:pPr>
       <w:r>
-        <w:t xml:space="preserve">Now update mupdf’s submodules </w:t>
+        <w:t xml:space="preserve">Now update </w:t>
+      </w:r>
+      <w:proofErr w:type="spellStart"/>
+      <w:r>
+        <w:t>mupdf’s</w:t>
+      </w:r>
+      <w:proofErr w:type="spellEnd"/>
+      <w:r>
+        <w:t xml:space="preserve"> </w:t>
+      </w:r>
+      <w:proofErr w:type="spellStart"/>
+      <w:r>
+        <w:t>submodules</w:t>
+      </w:r>
+      <w:proofErr w:type="spellEnd"/>
+      <w:r>
+        <w:t xml:space="preserve"> </w:t>
       </w:r>
       <w:r>
         <w:t>and build it</w:t>
@@ -332,8 +515,39 @@
           <w:sz w:val="22"/>
           <w:szCs w:val="22"/>
         </w:rPr>
-        <w:t>cd qt-gsview/mupdf</w:t>
-      </w:r>
+        <w:t xml:space="preserve">cd </w:t>
+      </w:r>
+      <w:proofErr w:type="spellStart"/>
+      <w:r>
+        <w:rPr>
+          <w:rFonts w:ascii="Menlo Regular" w:hAnsi="Menlo Regular" w:cs="Menlo Regular"/>
+          <w:color w:val="000000"/>
+          <w:sz w:val="22"/>
+          <w:szCs w:val="22"/>
+        </w:rPr>
+        <w:t>qt-gsview</w:t>
+      </w:r>
+      <w:proofErr w:type="spellEnd"/>
+      <w:r>
+        <w:rPr>
+          <w:rFonts w:ascii="Menlo Regular" w:hAnsi="Menlo Regular" w:cs="Menlo Regular"/>
+          <w:color w:val="000000"/>
+          <w:sz w:val="22"/>
+          <w:szCs w:val="22"/>
+        </w:rPr>
+        <w:t>/</w:t>
+      </w:r>
+      <w:proofErr w:type="spellStart"/>
+      <w:r>
+        <w:rPr>
+          <w:rFonts w:ascii="Menlo Regular" w:hAnsi="Menlo Regular" w:cs="Menlo Regular"/>
+          <w:color w:val="000000"/>
+          <w:sz w:val="22"/>
+          <w:szCs w:val="22"/>
+        </w:rPr>
+        <w:t>mupdf</w:t>
+      </w:r>
+      <w:proofErr w:type="spellEnd"/>
     </w:p>
     <w:p>
       <w:pPr>
@@ -345,14 +559,47 @@
           <w:szCs w:val="22"/>
         </w:rPr>
       </w:pPr>
-      <w:r>
-        <w:rPr>
-          <w:rFonts w:ascii="Menlo Regular" w:hAnsi="Menlo Regular" w:cs="Menlo Regular"/>
-          <w:color w:val="000000"/>
-          <w:sz w:val="22"/>
-          <w:szCs w:val="22"/>
-        </w:rPr>
-        <w:t xml:space="preserve">git submodule update </w:t>
+      <w:proofErr w:type="spellStart"/>
+      <w:proofErr w:type="gramStart"/>
+      <w:r>
+        <w:rPr>
+          <w:rFonts w:ascii="Menlo Regular" w:hAnsi="Menlo Regular" w:cs="Menlo Regular"/>
+          <w:color w:val="000000"/>
+          <w:sz w:val="22"/>
+          <w:szCs w:val="22"/>
+        </w:rPr>
+        <w:t>git</w:t>
+      </w:r>
+      <w:proofErr w:type="spellEnd"/>
+      <w:proofErr w:type="gramEnd"/>
+      <w:r>
+        <w:rPr>
+          <w:rFonts w:ascii="Menlo Regular" w:hAnsi="Menlo Regular" w:cs="Menlo Regular"/>
+          <w:color w:val="000000"/>
+          <w:sz w:val="22"/>
+          <w:szCs w:val="22"/>
+        </w:rPr>
+        <w:t xml:space="preserve"> </w:t>
+      </w:r>
+      <w:proofErr w:type="spellStart"/>
+      <w:r>
+        <w:rPr>
+          <w:rFonts w:ascii="Menlo Regular" w:hAnsi="Menlo Regular" w:cs="Menlo Regular"/>
+          <w:color w:val="000000"/>
+          <w:sz w:val="22"/>
+          <w:szCs w:val="22"/>
+        </w:rPr>
+        <w:t>submodule</w:t>
+      </w:r>
+      <w:proofErr w:type="spellEnd"/>
+      <w:r>
+        <w:rPr>
+          <w:rFonts w:ascii="Menlo Regular" w:hAnsi="Menlo Regular" w:cs="Menlo Regular"/>
+          <w:color w:val="000000"/>
+          <w:sz w:val="22"/>
+          <w:szCs w:val="22"/>
+        </w:rPr>
+        <w:t xml:space="preserve"> update </w:t>
       </w:r>
       <w:r>
         <w:rPr>
@@ -363,6 +610,7 @@
         </w:rPr>
         <w:t>--</w:t>
       </w:r>
+      <w:proofErr w:type="spellStart"/>
       <w:r>
         <w:rPr>
           <w:rFonts w:ascii="Menlo Regular" w:hAnsi="Menlo Regular" w:cs="Menlo Regular"/>
@@ -372,19 +620,31 @@
         </w:rPr>
         <w:t>init</w:t>
       </w:r>
+      <w:proofErr w:type="spellEnd"/>
     </w:p>
     <w:p>
       <w:pPr>
         <w:pStyle w:val="ListParagraph"/>
       </w:pPr>
-      <w:r>
-        <w:rPr>
-          <w:rFonts w:ascii="Menlo Regular" w:hAnsi="Menlo Regular" w:cs="Menlo Regular"/>
-          <w:color w:val="000000"/>
-          <w:sz w:val="22"/>
-          <w:szCs w:val="22"/>
-        </w:rPr>
-        <w:t>make HAVE_X11=no</w:t>
+      <w:proofErr w:type="gramStart"/>
+      <w:r>
+        <w:rPr>
+          <w:rFonts w:ascii="Menlo Regular" w:hAnsi="Menlo Regular" w:cs="Menlo Regular"/>
+          <w:color w:val="000000"/>
+          <w:sz w:val="22"/>
+          <w:szCs w:val="22"/>
+        </w:rPr>
+        <w:t>make</w:t>
+      </w:r>
+      <w:proofErr w:type="gramEnd"/>
+      <w:r>
+        <w:rPr>
+          <w:rFonts w:ascii="Menlo Regular" w:hAnsi="Menlo Regular" w:cs="Menlo Regular"/>
+          <w:color w:val="000000"/>
+          <w:sz w:val="22"/>
+          <w:szCs w:val="22"/>
+        </w:rPr>
+        <w:t xml:space="preserve"> HAVE_X11=no</w:t>
       </w:r>
     </w:p>
     <w:p/>
@@ -405,7 +665,15 @@
         <w:t xml:space="preserve">in </w:t>
       </w:r>
       <w:r>
-        <w:t>when you build gsview.</w:t>
+        <w:t xml:space="preserve">when you build </w:t>
+      </w:r>
+      <w:proofErr w:type="spellStart"/>
+      <w:r>
+        <w:t>gsview</w:t>
+      </w:r>
+      <w:proofErr w:type="spellEnd"/>
+      <w:r>
+        <w:t>.</w:t>
       </w:r>
     </w:p>
     <w:p/>
@@ -418,10 +686,55 @@
         </w:numPr>
       </w:pPr>
       <w:r>
-        <w:t>Build ghostpdl</w:t>
-      </w:r>
-      <w:r>
-        <w:t>, xps and gs.  This will produce gs and gxps executables that are included in the build.</w:t>
+        <w:t xml:space="preserve">Build </w:t>
+      </w:r>
+      <w:proofErr w:type="spellStart"/>
+      <w:r>
+        <w:t>ghostpdl</w:t>
+      </w:r>
+      <w:proofErr w:type="spellEnd"/>
+      <w:r>
+        <w:t xml:space="preserve">, </w:t>
+      </w:r>
+      <w:proofErr w:type="spellStart"/>
+      <w:r>
+        <w:t>xps</w:t>
+      </w:r>
+      <w:proofErr w:type="spellEnd"/>
+      <w:r>
+        <w:t xml:space="preserve"> and </w:t>
+      </w:r>
+      <w:proofErr w:type="spellStart"/>
+      <w:r>
+        <w:t>gs</w:t>
+      </w:r>
+      <w:proofErr w:type="spellEnd"/>
+      <w:r>
+        <w:t xml:space="preserve">.  This will produce </w:t>
+      </w:r>
+      <w:proofErr w:type="spellStart"/>
+      <w:r>
+        <w:t>gs</w:t>
+      </w:r>
+      <w:proofErr w:type="spellEnd"/>
+      <w:r>
+        <w:t xml:space="preserve"> and </w:t>
+      </w:r>
+      <w:proofErr w:type="spellStart"/>
+      <w:r>
+        <w:t>gxps</w:t>
+      </w:r>
+      <w:proofErr w:type="spellEnd"/>
+      <w:r>
+        <w:t xml:space="preserve"> </w:t>
+      </w:r>
+      <w:proofErr w:type="spellStart"/>
+      <w:r>
+        <w:t>executables</w:t>
+      </w:r>
+      <w:proofErr w:type="spellEnd"/>
+      <w:r>
+        <w:t xml:space="preserve"> that are included in the build.</w:t>
       </w:r>
     </w:p>
     <w:p>
@@ -446,8 +759,39 @@
           <w:sz w:val="22"/>
           <w:szCs w:val="22"/>
         </w:rPr>
-        <w:t>cd qt-gsview/ghostpdl</w:t>
-      </w:r>
+        <w:t xml:space="preserve">cd </w:t>
+      </w:r>
+      <w:proofErr w:type="spellStart"/>
+      <w:r>
+        <w:rPr>
+          <w:rFonts w:ascii="Menlo Regular" w:hAnsi="Menlo Regular" w:cs="Menlo Regular"/>
+          <w:color w:val="000000"/>
+          <w:sz w:val="22"/>
+          <w:szCs w:val="22"/>
+        </w:rPr>
+        <w:t>qt-gsview</w:t>
+      </w:r>
+      <w:proofErr w:type="spellEnd"/>
+      <w:r>
+        <w:rPr>
+          <w:rFonts w:ascii="Menlo Regular" w:hAnsi="Menlo Regular" w:cs="Menlo Regular"/>
+          <w:color w:val="000000"/>
+          <w:sz w:val="22"/>
+          <w:szCs w:val="22"/>
+        </w:rPr>
+        <w:t>/</w:t>
+      </w:r>
+      <w:proofErr w:type="spellStart"/>
+      <w:r>
+        <w:rPr>
+          <w:rFonts w:ascii="Menlo Regular" w:hAnsi="Menlo Regular" w:cs="Menlo Regular"/>
+          <w:color w:val="000000"/>
+          <w:sz w:val="22"/>
+          <w:szCs w:val="22"/>
+        </w:rPr>
+        <w:t>ghostpdl</w:t>
+      </w:r>
+      <w:proofErr w:type="spellEnd"/>
     </w:p>
     <w:p>
       <w:pPr>
@@ -459,14 +803,25 @@
           <w:szCs w:val="22"/>
         </w:rPr>
       </w:pPr>
-      <w:r>
-        <w:rPr>
-          <w:rFonts w:ascii="Menlo Regular" w:hAnsi="Menlo Regular" w:cs="Menlo Regular"/>
-          <w:color w:val="000000"/>
-          <w:sz w:val="22"/>
-          <w:szCs w:val="22"/>
-        </w:rPr>
-        <w:t>make clean</w:t>
+      <w:proofErr w:type="gramStart"/>
+      <w:r>
+        <w:rPr>
+          <w:rFonts w:ascii="Menlo Regular" w:hAnsi="Menlo Regular" w:cs="Menlo Regular"/>
+          <w:color w:val="000000"/>
+          <w:sz w:val="22"/>
+          <w:szCs w:val="22"/>
+        </w:rPr>
+        <w:t>make</w:t>
+      </w:r>
+      <w:proofErr w:type="gramEnd"/>
+      <w:r>
+        <w:rPr>
+          <w:rFonts w:ascii="Menlo Regular" w:hAnsi="Menlo Regular" w:cs="Menlo Regular"/>
+          <w:color w:val="000000"/>
+          <w:sz w:val="22"/>
+          <w:szCs w:val="22"/>
+        </w:rPr>
+        <w:t xml:space="preserve"> clean</w:t>
       </w:r>
     </w:p>
     <w:p>
@@ -479,14 +834,25 @@
           <w:szCs w:val="22"/>
         </w:rPr>
       </w:pPr>
-      <w:r>
-        <w:rPr>
-          <w:rFonts w:ascii="Menlo Regular" w:hAnsi="Menlo Regular" w:cs="Menlo Regular"/>
-          <w:color w:val="000000"/>
-          <w:sz w:val="22"/>
-          <w:szCs w:val="22"/>
-        </w:rPr>
-        <w:t>./configure</w:t>
+      <w:proofErr w:type="gramStart"/>
+      <w:r>
+        <w:rPr>
+          <w:rFonts w:ascii="Menlo Regular" w:hAnsi="Menlo Regular" w:cs="Menlo Regular"/>
+          <w:color w:val="000000"/>
+          <w:sz w:val="22"/>
+          <w:szCs w:val="22"/>
+        </w:rPr>
+        <w:t>./</w:t>
+      </w:r>
+      <w:proofErr w:type="gramEnd"/>
+      <w:r>
+        <w:rPr>
+          <w:rFonts w:ascii="Menlo Regular" w:hAnsi="Menlo Regular" w:cs="Menlo Regular"/>
+          <w:color w:val="000000"/>
+          <w:sz w:val="22"/>
+          <w:szCs w:val="22"/>
+        </w:rPr>
+        <w:t>autogen.sh</w:t>
       </w:r>
     </w:p>
     <w:p>
@@ -499,14 +865,25 @@
           <w:szCs w:val="22"/>
         </w:rPr>
       </w:pPr>
-      <w:r>
-        <w:rPr>
-          <w:rFonts w:ascii="Menlo Regular" w:hAnsi="Menlo Regular" w:cs="Menlo Regular"/>
-          <w:color w:val="000000"/>
-          <w:sz w:val="22"/>
-          <w:szCs w:val="22"/>
-        </w:rPr>
-        <w:t xml:space="preserve">make </w:t>
+      <w:proofErr w:type="gramStart"/>
+      <w:r>
+        <w:rPr>
+          <w:rFonts w:ascii="Menlo Regular" w:hAnsi="Menlo Regular" w:cs="Menlo Regular"/>
+          <w:color w:val="000000"/>
+          <w:sz w:val="22"/>
+          <w:szCs w:val="22"/>
+        </w:rPr>
+        <w:t>make</w:t>
+      </w:r>
+      <w:proofErr w:type="gramEnd"/>
+      <w:r>
+        <w:rPr>
+          <w:rFonts w:ascii="Menlo Regular" w:hAnsi="Menlo Regular" w:cs="Menlo Regular"/>
+          <w:color w:val="000000"/>
+          <w:sz w:val="22"/>
+          <w:szCs w:val="22"/>
+        </w:rPr>
+        <w:t xml:space="preserve"> </w:t>
       </w:r>
     </w:p>
     <w:p>
@@ -519,76 +896,168 @@
           <w:szCs w:val="22"/>
         </w:rPr>
       </w:pPr>
-      <w:r>
-        <w:rPr>
-          <w:rFonts w:ascii="Menlo Regular" w:hAnsi="Menlo Regular" w:cs="Menlo Regular"/>
-          <w:color w:val="000000"/>
-          <w:sz w:val="22"/>
-          <w:szCs w:val="22"/>
-        </w:rPr>
-        <w:t>make xps</w:t>
-      </w:r>
+      <w:proofErr w:type="gramStart"/>
+      <w:r>
+        <w:rPr>
+          <w:rFonts w:ascii="Menlo Regular" w:hAnsi="Menlo Regular" w:cs="Menlo Regular"/>
+          <w:color w:val="000000"/>
+          <w:sz w:val="22"/>
+          <w:szCs w:val="22"/>
+        </w:rPr>
+        <w:t>make</w:t>
+      </w:r>
+      <w:proofErr w:type="gramEnd"/>
+      <w:r>
+        <w:rPr>
+          <w:rFonts w:ascii="Menlo Regular" w:hAnsi="Menlo Regular" w:cs="Menlo Regular"/>
+          <w:color w:val="000000"/>
+          <w:sz w:val="22"/>
+          <w:szCs w:val="22"/>
+        </w:rPr>
+        <w:t xml:space="preserve"> </w:t>
+      </w:r>
+      <w:proofErr w:type="spellStart"/>
+      <w:r>
+        <w:rPr>
+          <w:rFonts w:ascii="Menlo Regular" w:hAnsi="Menlo Regular" w:cs="Menlo Regular"/>
+          <w:color w:val="000000"/>
+          <w:sz w:val="22"/>
+          <w:szCs w:val="22"/>
+        </w:rPr>
+        <w:t>xps</w:t>
+      </w:r>
+      <w:proofErr w:type="spellEnd"/>
+    </w:p>
+    <w:p>
+      <w:pPr>
+        <w:pStyle w:val="ListParagraph"/>
+        <w:rPr>
+          <w:rFonts w:ascii="Menlo Regular" w:hAnsi="Menlo Regular" w:cs="Menlo Regular"/>
+          <w:color w:val="000000"/>
+          <w:sz w:val="22"/>
+          <w:szCs w:val="22"/>
+        </w:rPr>
+      </w:pPr>
+      <w:r>
+        <w:rPr>
+          <w:rFonts w:ascii="Menlo Regular" w:hAnsi="Menlo Regular" w:cs="Menlo Regular"/>
+          <w:color w:val="000000"/>
+          <w:sz w:val="22"/>
+          <w:szCs w:val="22"/>
+        </w:rPr>
+        <w:t xml:space="preserve">cd </w:t>
+      </w:r>
+      <w:proofErr w:type="spellStart"/>
+      <w:r>
+        <w:rPr>
+          <w:rFonts w:ascii="Menlo Regular" w:hAnsi="Menlo Regular" w:cs="Menlo Regular"/>
+          <w:color w:val="000000"/>
+          <w:sz w:val="22"/>
+          <w:szCs w:val="22"/>
+        </w:rPr>
+        <w:t>gs</w:t>
+      </w:r>
+      <w:proofErr w:type="spellEnd"/>
+    </w:p>
+    <w:p>
+      <w:pPr>
+        <w:pStyle w:val="ListParagraph"/>
+        <w:rPr>
+          <w:rFonts w:ascii="Menlo Regular" w:hAnsi="Menlo Regular" w:cs="Menlo Regular"/>
+          <w:color w:val="000000"/>
+          <w:sz w:val="22"/>
+          <w:szCs w:val="22"/>
+        </w:rPr>
+      </w:pPr>
+      <w:proofErr w:type="gramStart"/>
+      <w:r>
+        <w:rPr>
+          <w:rFonts w:ascii="Menlo Regular" w:hAnsi="Menlo Regular" w:cs="Menlo Regular"/>
+          <w:color w:val="000000"/>
+          <w:sz w:val="22"/>
+          <w:szCs w:val="22"/>
+        </w:rPr>
+        <w:t>make</w:t>
+      </w:r>
+      <w:proofErr w:type="gramEnd"/>
+      <w:r>
+        <w:rPr>
+          <w:rFonts w:ascii="Menlo Regular" w:hAnsi="Menlo Regular" w:cs="Menlo Regular"/>
+          <w:color w:val="000000"/>
+          <w:sz w:val="22"/>
+          <w:szCs w:val="22"/>
+        </w:rPr>
+        <w:t xml:space="preserve"> clean</w:t>
+      </w:r>
+    </w:p>
+    <w:p>
+      <w:pPr>
+        <w:pStyle w:val="ListParagraph"/>
+        <w:rPr>
+          <w:rFonts w:ascii="Menlo Regular" w:hAnsi="Menlo Regular" w:cs="Menlo Regular"/>
+          <w:color w:val="000000"/>
+          <w:sz w:val="22"/>
+          <w:szCs w:val="22"/>
+        </w:rPr>
+      </w:pPr>
       <w:bookmarkStart w:id="0" w:name="_GoBack"/>
-      <w:bookmarkEnd w:id="0"/>
-    </w:p>
-    <w:p>
-      <w:pPr>
-        <w:pStyle w:val="ListParagraph"/>
-        <w:rPr>
-          <w:rFonts w:ascii="Menlo Regular" w:hAnsi="Menlo Regular" w:cs="Menlo Regular"/>
-          <w:color w:val="000000"/>
-          <w:sz w:val="22"/>
-          <w:szCs w:val="22"/>
-        </w:rPr>
-      </w:pPr>
-      <w:r>
-        <w:rPr>
-          <w:rFonts w:ascii="Menlo Regular" w:hAnsi="Menlo Regular" w:cs="Menlo Regular"/>
-          <w:color w:val="000000"/>
-          <w:sz w:val="22"/>
-          <w:szCs w:val="22"/>
-        </w:rPr>
-        <w:t>cd gs</w:t>
-      </w:r>
-    </w:p>
-    <w:p>
-      <w:pPr>
-        <w:pStyle w:val="ListParagraph"/>
-        <w:rPr>
-          <w:rFonts w:ascii="Menlo Regular" w:hAnsi="Menlo Regular" w:cs="Menlo Regular"/>
-          <w:color w:val="000000"/>
-          <w:sz w:val="22"/>
-          <w:szCs w:val="22"/>
-        </w:rPr>
-      </w:pPr>
-      <w:r>
-        <w:rPr>
-          <w:rFonts w:ascii="Menlo Regular" w:hAnsi="Menlo Regular" w:cs="Menlo Regular"/>
-          <w:color w:val="000000"/>
-          <w:sz w:val="22"/>
-          <w:szCs w:val="22"/>
-        </w:rPr>
-        <w:t>make clean</w:t>
-      </w:r>
-    </w:p>
-    <w:p>
-      <w:pPr>
-        <w:pStyle w:val="ListParagraph"/>
-        <w:rPr>
-          <w:rFonts w:ascii="Menlo Regular" w:hAnsi="Menlo Regular" w:cs="Menlo Regular"/>
-          <w:color w:val="000000"/>
-          <w:sz w:val="22"/>
-          <w:szCs w:val="22"/>
-        </w:rPr>
-      </w:pPr>
-      <w:r>
-        <w:rPr>
-          <w:rFonts w:ascii="Menlo Regular" w:hAnsi="Menlo Regular" w:cs="Menlo Regular"/>
-          <w:color w:val="000000"/>
-          <w:sz w:val="22"/>
-          <w:szCs w:val="22"/>
-        </w:rPr>
-        <w:t xml:space="preserve">./configure --with-libiconv=no --disable-cups </w:t>
+      <w:proofErr w:type="gramStart"/>
+      <w:r>
+        <w:rPr>
+          <w:rFonts w:ascii="Menlo Regular" w:hAnsi="Menlo Regular" w:cs="Menlo Regular"/>
+          <w:color w:val="000000"/>
+          <w:sz w:val="22"/>
+          <w:szCs w:val="22"/>
+        </w:rPr>
+        <w:t>./</w:t>
+      </w:r>
+      <w:proofErr w:type="gramEnd"/>
+      <w:r>
+        <w:rPr>
+          <w:rFonts w:ascii="Menlo Regular" w:hAnsi="Menlo Regular" w:cs="Menlo Regular"/>
+          <w:color w:val="000000"/>
+          <w:sz w:val="22"/>
+          <w:szCs w:val="22"/>
+        </w:rPr>
+        <w:t>autogen.sh</w:t>
+      </w:r>
+      <w:r>
+        <w:rPr>
+          <w:rFonts w:ascii="Menlo Regular" w:hAnsi="Menlo Regular" w:cs="Menlo Regular"/>
+          <w:color w:val="000000"/>
+          <w:sz w:val="22"/>
+          <w:szCs w:val="22"/>
+        </w:rPr>
+        <w:t xml:space="preserve"> --with-</w:t>
+      </w:r>
+      <w:proofErr w:type="spellStart"/>
+      <w:r>
+        <w:rPr>
+          <w:rFonts w:ascii="Menlo Regular" w:hAnsi="Menlo Regular" w:cs="Menlo Regular"/>
+          <w:color w:val="000000"/>
+          <w:sz w:val="22"/>
+          <w:szCs w:val="22"/>
+        </w:rPr>
+        <w:t>libiconv</w:t>
+      </w:r>
+      <w:proofErr w:type="spellEnd"/>
+      <w:r>
+        <w:rPr>
+          <w:rFonts w:ascii="Menlo Regular" w:hAnsi="Menlo Regular" w:cs="Menlo Regular"/>
+          <w:color w:val="000000"/>
+          <w:sz w:val="22"/>
+          <w:szCs w:val="22"/>
+        </w:rPr>
+        <w:t xml:space="preserve">=no --disable-cups </w:t>
+      </w:r>
+      <w:r>
+        <w:rPr>
+          <w:rFonts w:ascii="Menlo Regular" w:hAnsi="Menlo Regular" w:cs="Menlo Regular"/>
+          <w:color w:val="000000"/>
+          <w:sz w:val="22"/>
+          <w:szCs w:val="22"/>
+        </w:rPr>
+        <w:t>\</w:t>
       </w:r>
     </w:p>
     <w:p>
@@ -609,8 +1078,59 @@
           <w:sz w:val="22"/>
           <w:szCs w:val="22"/>
         </w:rPr>
-        <w:t>--without-libpaper --disable-fontconfig</w:t>
-      </w:r>
+        <w:t>--</w:t>
+      </w:r>
+      <w:proofErr w:type="gramStart"/>
+      <w:r>
+        <w:rPr>
+          <w:rFonts w:ascii="Menlo Regular" w:hAnsi="Menlo Regular" w:cs="Menlo Regular"/>
+          <w:color w:val="000000"/>
+          <w:sz w:val="22"/>
+          <w:szCs w:val="22"/>
+        </w:rPr>
+        <w:t>without</w:t>
+      </w:r>
+      <w:proofErr w:type="gramEnd"/>
+      <w:r>
+        <w:rPr>
+          <w:rFonts w:ascii="Menlo Regular" w:hAnsi="Menlo Regular" w:cs="Menlo Regular"/>
+          <w:color w:val="000000"/>
+          <w:sz w:val="22"/>
+          <w:szCs w:val="22"/>
+        </w:rPr>
+        <w:t>-</w:t>
+      </w:r>
+      <w:proofErr w:type="spellStart"/>
+      <w:r>
+        <w:rPr>
+          <w:rFonts w:ascii="Menlo Regular" w:hAnsi="Menlo Regular" w:cs="Menlo Regular"/>
+          <w:color w:val="000000"/>
+          <w:sz w:val="22"/>
+          <w:szCs w:val="22"/>
+        </w:rPr>
+        <w:t>libpaper</w:t>
+      </w:r>
+      <w:proofErr w:type="spellEnd"/>
+      <w:r>
+        <w:rPr>
+          <w:rFonts w:ascii="Menlo Regular" w:hAnsi="Menlo Regular" w:cs="Menlo Regular"/>
+          <w:color w:val="000000"/>
+          <w:sz w:val="22"/>
+          <w:szCs w:val="22"/>
+        </w:rPr>
+        <w:t xml:space="preserve"> --disable-</w:t>
+      </w:r>
+      <w:proofErr w:type="spellStart"/>
+      <w:r>
+        <w:rPr>
+          <w:rFonts w:ascii="Menlo Regular" w:hAnsi="Menlo Regular" w:cs="Menlo Regular"/>
+          <w:color w:val="000000"/>
+          <w:sz w:val="22"/>
+          <w:szCs w:val="22"/>
+        </w:rPr>
+        <w:t>fontconfig</w:t>
+      </w:r>
+      <w:proofErr w:type="spellEnd"/>
     </w:p>
     <w:p>
       <w:pPr>
@@ -622,6 +1142,7 @@
           <w:szCs w:val="22"/>
         </w:rPr>
       </w:pPr>
+      <w:proofErr w:type="gramStart"/>
       <w:r>
         <w:rPr>
           <w:rFonts w:ascii="Menlo Regular" w:hAnsi="Menlo Regular" w:cs="Menlo Regular"/>
@@ -631,7 +1152,9 @@
         </w:rPr>
         <w:t>make</w:t>
       </w:r>
-    </w:p>
+      <w:proofErr w:type="gramEnd"/>
+    </w:p>
+    <w:bookmarkEnd w:id="0"/>
     <w:p/>
     <w:p>
       <w:pPr>
@@ -642,7 +1165,15 @@
         </w:numPr>
       </w:pPr>
       <w:r>
-        <w:t>Open gsview.pro using Qt Creator (just installed in step 2).</w:t>
+        <w:t xml:space="preserve">Open gsview.pro using </w:t>
+      </w:r>
+      <w:proofErr w:type="spellStart"/>
+      <w:r>
+        <w:t>Qt</w:t>
+      </w:r>
+      <w:proofErr w:type="spellEnd"/>
+      <w:r>
+        <w:t xml:space="preserve"> Creator (just installed in step 2).</w:t>
       </w:r>
       <w:r>
         <w:t xml:space="preserve">  The first time, you’ll be as</w:t>
@@ -654,13 +1185,29 @@
         <w:t>elect the kit called “</w:t>
       </w:r>
       <w:r>
-        <w:t>Desktop Qt 5.4.0 clang 64bit</w:t>
+        <w:t xml:space="preserve">Desktop </w:t>
+      </w:r>
+      <w:proofErr w:type="spellStart"/>
+      <w:r>
+        <w:t>Qt</w:t>
+      </w:r>
+      <w:proofErr w:type="spellEnd"/>
+      <w:r>
+        <w:t xml:space="preserve"> 5.4.0 clang 64bit</w:t>
       </w:r>
       <w:r>
         <w:t>” and click “Configure Project”.</w:t>
       </w:r>
       <w:r>
-        <w:t xml:space="preserve">  For Linux, select “Desktop Qt 5.3 GCC 64bit”.</w:t>
+        <w:t xml:space="preserve">  For Linux, select “Desktop </w:t>
+      </w:r>
+      <w:proofErr w:type="spellStart"/>
+      <w:r>
+        <w:t>Qt</w:t>
+      </w:r>
+      <w:proofErr w:type="spellEnd"/>
+      <w:r>
+        <w:t xml:space="preserve"> 5.3 GCC 64bit”.</w:t>
       </w:r>
     </w:p>
     <w:p>
@@ -699,8 +1246,13 @@
         <w:t>“Run</w:t>
       </w:r>
       <w:r>
-        <w:t xml:space="preserve"> qmake</w:t>
-      </w:r>
+        <w:t xml:space="preserve"> </w:t>
+      </w:r>
+      <w:proofErr w:type="spellStart"/>
+      <w:r>
+        <w:t>qmake</w:t>
+      </w:r>
+      <w:proofErr w:type="spellEnd"/>
       <w:r>
         <w:t>”</w:t>
       </w:r>
@@ -708,7 +1260,15 @@
         <w:t xml:space="preserve"> (found under the Build menu).</w:t>
       </w:r>
       <w:r>
-        <w:t xml:space="preserve">  This creates the shadow build directory and creates the makefile that will be used.</w:t>
+        <w:t xml:space="preserve">  This creates the shadow build directory and creates the </w:t>
+      </w:r>
+      <w:proofErr w:type="spellStart"/>
+      <w:r>
+        <w:t>makefile</w:t>
+      </w:r>
+      <w:proofErr w:type="spellEnd"/>
+      <w:r>
+        <w:t xml:space="preserve"> that will be used.</w:t>
       </w:r>
     </w:p>
     <w:p/>
@@ -812,7 +1372,35 @@
         <w:rPr>
           <w:rFonts w:cs="Courier"/>
         </w:rPr>
-        <w:t xml:space="preserve">, we’re linking using –rpath so the Qt shared libraries can be </w:t>
+        <w:t>, we’re linking using –</w:t>
+      </w:r>
+      <w:proofErr w:type="spellStart"/>
+      <w:r>
+        <w:rPr>
+          <w:rFonts w:cs="Courier"/>
+        </w:rPr>
+        <w:t>rpath</w:t>
+      </w:r>
+      <w:proofErr w:type="spellEnd"/>
+      <w:r>
+        <w:rPr>
+          <w:rFonts w:cs="Courier"/>
+        </w:rPr>
+        <w:t xml:space="preserve"> so the </w:t>
+      </w:r>
+      <w:proofErr w:type="spellStart"/>
+      <w:r>
+        <w:rPr>
+          <w:rFonts w:cs="Courier"/>
+        </w:rPr>
+        <w:t>Qt</w:t>
+      </w:r>
+      <w:proofErr w:type="spellEnd"/>
+      <w:r>
+        <w:rPr>
+          <w:rFonts w:cs="Courier"/>
+        </w:rPr>
+        <w:t xml:space="preserve"> shared libraries can be </w:t>
       </w:r>
       <w:r>
         <w:rPr>
@@ -923,6 +1511,7 @@
         </w:rPr>
         <w:t xml:space="preserve">  </w:t>
       </w:r>
+      <w:proofErr w:type="gramStart"/>
       <w:r>
         <w:rPr>
           <w:rFonts w:ascii="Courier" w:hAnsi="Courier" w:cs="Courier"/>
@@ -932,6 +1521,7 @@
         </w:rPr>
         <w:t>look</w:t>
       </w:r>
+      <w:proofErr w:type="gramEnd"/>
       <w:r>
         <w:rPr>
           <w:rFonts w:ascii="Courier" w:hAnsi="Courier" w:cs="Courier"/>
@@ -1068,6 +1658,8 @@
         </w:rPr>
         <w:t xml:space="preserve">  </w:t>
       </w:r>
+      <w:proofErr w:type="spellStart"/>
+      <w:proofErr w:type="gramStart"/>
       <w:r>
         <w:rPr>
           <w:rFonts w:ascii="Courier" w:hAnsi="Courier" w:cs="Courier"/>
@@ -1077,6 +1669,8 @@
         </w:rPr>
         <w:t>unix</w:t>
       </w:r>
+      <w:proofErr w:type="spellEnd"/>
+      <w:proofErr w:type="gramEnd"/>
       <w:r>
         <w:rPr>
           <w:rFonts w:ascii="Courier" w:hAnsi="Courier" w:cs="Courier"/>
@@ -1159,6 +1753,7 @@
           <w:szCs w:val="20"/>
         </w:rPr>
       </w:pPr>
+      <w:proofErr w:type="gramStart"/>
       <w:r>
         <w:rPr>
           <w:rFonts w:ascii="Courier" w:hAnsi="Courier" w:cs="Courier"/>
@@ -1174,7 +1769,26 @@
           <w:sz w:val="20"/>
           <w:szCs w:val="20"/>
         </w:rPr>
-        <w:t>(release,debug|release)</w:t>
+        <w:t>(</w:t>
+      </w:r>
+      <w:proofErr w:type="spellStart"/>
+      <w:proofErr w:type="gramEnd"/>
+      <w:r>
+        <w:rPr>
+          <w:rFonts w:ascii="Courier" w:hAnsi="Courier" w:cs="Courier"/>
+          <w:sz w:val="20"/>
+          <w:szCs w:val="20"/>
+        </w:rPr>
+        <w:t>release,debug|release</w:t>
+      </w:r>
+      <w:proofErr w:type="spellEnd"/>
+      <w:r>
+        <w:rPr>
+          <w:rFonts w:ascii="Courier" w:hAnsi="Courier" w:cs="Courier"/>
+          <w:sz w:val="20"/>
+          <w:szCs w:val="20"/>
+        </w:rPr>
+        <w:t>)</w:t>
       </w:r>
       <w:r>
         <w:rPr>
@@ -1230,14 +1844,36 @@
         </w:rPr>
         <w:t xml:space="preserve">    </w:t>
       </w:r>
-      <w:r>
-        <w:rPr>
-          <w:rFonts w:ascii="Courier" w:hAnsi="Courier" w:cs="Courier"/>
-          <w:sz w:val="20"/>
-          <w:szCs w:val="20"/>
-        </w:rPr>
-        <w:t>unix:!macx</w:t>
-      </w:r>
+      <w:proofErr w:type="spellStart"/>
+      <w:proofErr w:type="gramStart"/>
+      <w:r>
+        <w:rPr>
+          <w:rFonts w:ascii="Courier" w:hAnsi="Courier" w:cs="Courier"/>
+          <w:sz w:val="20"/>
+          <w:szCs w:val="20"/>
+        </w:rPr>
+        <w:t>unix</w:t>
+      </w:r>
+      <w:proofErr w:type="spellEnd"/>
+      <w:proofErr w:type="gramEnd"/>
+      <w:r>
+        <w:rPr>
+          <w:rFonts w:ascii="Courier" w:hAnsi="Courier" w:cs="Courier"/>
+          <w:sz w:val="20"/>
+          <w:szCs w:val="20"/>
+        </w:rPr>
+        <w:t>:!</w:t>
+      </w:r>
+      <w:proofErr w:type="spellStart"/>
+      <w:r>
+        <w:rPr>
+          <w:rFonts w:ascii="Courier" w:hAnsi="Courier" w:cs="Courier"/>
+          <w:sz w:val="20"/>
+          <w:szCs w:val="20"/>
+        </w:rPr>
+        <w:t>macx</w:t>
+      </w:r>
+      <w:proofErr w:type="spellEnd"/>
       <w:r>
         <w:rPr>
           <w:rFonts w:ascii="Courier" w:hAnsi="Courier" w:cs="Courier"/>
@@ -1333,7 +1969,45 @@
           <w:sz w:val="20"/>
           <w:szCs w:val="20"/>
         </w:rPr>
-        <w:t>"-Wl,-rpath,\'\$$ORIGIN/libs\'"</w:t>
+        <w:t>"-</w:t>
+      </w:r>
+      <w:proofErr w:type="spellStart"/>
+      <w:r>
+        <w:rPr>
+          <w:rFonts w:ascii="Courier" w:hAnsi="Courier" w:cs="Courier"/>
+          <w:sz w:val="20"/>
+          <w:szCs w:val="20"/>
+        </w:rPr>
+        <w:t>Wl</w:t>
+      </w:r>
+      <w:proofErr w:type="spellEnd"/>
+      <w:proofErr w:type="gramStart"/>
+      <w:r>
+        <w:rPr>
+          <w:rFonts w:ascii="Courier" w:hAnsi="Courier" w:cs="Courier"/>
+          <w:sz w:val="20"/>
+          <w:szCs w:val="20"/>
+        </w:rPr>
+        <w:t>,-</w:t>
+      </w:r>
+      <w:proofErr w:type="spellStart"/>
+      <w:proofErr w:type="gramEnd"/>
+      <w:r>
+        <w:rPr>
+          <w:rFonts w:ascii="Courier" w:hAnsi="Courier" w:cs="Courier"/>
+          <w:sz w:val="20"/>
+          <w:szCs w:val="20"/>
+        </w:rPr>
+        <w:t>rpath</w:t>
+      </w:r>
+      <w:proofErr w:type="spellEnd"/>
+      <w:r>
+        <w:rPr>
+          <w:rFonts w:ascii="Courier" w:hAnsi="Courier" w:cs="Courier"/>
+          <w:sz w:val="20"/>
+          <w:szCs w:val="20"/>
+        </w:rPr>
+        <w:t>,\'\$$ORIGIN/libs\'"</w:t>
       </w:r>
     </w:p>
     <w:p>
@@ -1468,11 +2142,19 @@
           <w:rFonts w:cs="Courier"/>
         </w:rPr>
       </w:pPr>
+      <w:proofErr w:type="gramStart"/>
       <w:r>
         <w:rPr>
           <w:rFonts w:cs="Courier"/>
         </w:rPr>
-        <w:t>defining this will cause the code to use CUPS for printing when it can.</w:t>
+        <w:t>defining</w:t>
+      </w:r>
+      <w:proofErr w:type="gramEnd"/>
+      <w:r>
+        <w:rPr>
+          <w:rFonts w:cs="Courier"/>
+        </w:rPr>
+        <w:t xml:space="preserve"> this will cause the code to use CUPS for printing when it can.</w:t>
       </w:r>
       <w:r>
         <w:rPr>
@@ -1535,6 +2217,8 @@
           <w:szCs w:val="20"/>
         </w:rPr>
       </w:pPr>
+      <w:proofErr w:type="spellStart"/>
+      <w:proofErr w:type="gramStart"/>
       <w:r>
         <w:rPr>
           <w:rFonts w:ascii="Courier" w:hAnsi="Courier" w:cs="Courier"/>
@@ -1542,7 +2226,18 @@
           <w:sz w:val="20"/>
           <w:szCs w:val="20"/>
         </w:rPr>
-        <w:t>unix:</w:t>
+        <w:t>unix</w:t>
+      </w:r>
+      <w:proofErr w:type="spellEnd"/>
+      <w:proofErr w:type="gramEnd"/>
+      <w:r>
+        <w:rPr>
+          <w:rFonts w:ascii="Courier" w:hAnsi="Courier" w:cs="Courier"/>
+          <w:color w:val="008000"/>
+          <w:sz w:val="20"/>
+          <w:szCs w:val="20"/>
+        </w:rPr>
+        <w:t>:</w:t>
       </w:r>
       <w:r>
         <w:rPr>
@@ -1824,6 +2519,7 @@
           <w:rFonts w:cs="Courier"/>
         </w:rPr>
       </w:pPr>
+      <w:proofErr w:type="gramStart"/>
       <w:r>
         <w:rPr>
           <w:rFonts w:cs="Courier"/>
@@ -1834,7 +2530,14 @@
         <w:rPr>
           <w:rFonts w:cs="Courier"/>
         </w:rPr>
-        <w:t>.  Order is important.</w:t>
+        <w:t>.</w:t>
+      </w:r>
+      <w:proofErr w:type="gramEnd"/>
+      <w:r>
+        <w:rPr>
+          <w:rFonts w:cs="Courier"/>
+        </w:rPr>
+        <w:t xml:space="preserve">  Order is important.</w:t>
       </w:r>
     </w:p>
     <w:p>
@@ -1949,7 +2652,25 @@
           <w:sz w:val="20"/>
           <w:szCs w:val="20"/>
         </w:rPr>
-        <w:t>/mupdf/build/debug/</w:t>
+        <w:t>/</w:t>
+      </w:r>
+      <w:proofErr w:type="spellStart"/>
+      <w:r>
+        <w:rPr>
+          <w:rFonts w:ascii="Courier" w:hAnsi="Courier" w:cs="Courier"/>
+          <w:sz w:val="20"/>
+          <w:szCs w:val="20"/>
+        </w:rPr>
+        <w:t>mupdf</w:t>
+      </w:r>
+      <w:proofErr w:type="spellEnd"/>
+      <w:r>
+        <w:rPr>
+          <w:rFonts w:ascii="Courier" w:hAnsi="Courier" w:cs="Courier"/>
+          <w:sz w:val="20"/>
+          <w:szCs w:val="20"/>
+        </w:rPr>
+        <w:t>/build/debug/</w:t>
       </w:r>
     </w:p>
     <w:p>
@@ -1980,13 +2701,25 @@
           <w:szCs w:val="20"/>
         </w:rPr>
       </w:pPr>
-      <w:r>
-        <w:rPr>
-          <w:rFonts w:ascii="Courier" w:hAnsi="Courier" w:cs="Courier"/>
-          <w:sz w:val="20"/>
-          <w:szCs w:val="20"/>
-        </w:rPr>
-        <w:t>unix:</w:t>
+      <w:proofErr w:type="spellStart"/>
+      <w:proofErr w:type="gramStart"/>
+      <w:r>
+        <w:rPr>
+          <w:rFonts w:ascii="Courier" w:hAnsi="Courier" w:cs="Courier"/>
+          <w:sz w:val="20"/>
+          <w:szCs w:val="20"/>
+        </w:rPr>
+        <w:t>unix</w:t>
+      </w:r>
+      <w:proofErr w:type="spellEnd"/>
+      <w:proofErr w:type="gramEnd"/>
+      <w:r>
+        <w:rPr>
+          <w:rFonts w:ascii="Courier" w:hAnsi="Courier" w:cs="Courier"/>
+          <w:sz w:val="20"/>
+          <w:szCs w:val="20"/>
+        </w:rPr>
+        <w:t>:</w:t>
       </w:r>
       <w:r>
         <w:rPr>
@@ -2038,25 +2771,45 @@
           <w:sz w:val="20"/>
           <w:szCs w:val="20"/>
         </w:rPr>
-        <w:t>-lmupdf</w:t>
-      </w:r>
-      <w:r>
-        <w:rPr>
-          <w:rFonts w:ascii="Courier" w:hAnsi="Courier" w:cs="Courier"/>
-          <w:color w:val="C0C0C0"/>
-          <w:sz w:val="20"/>
-          <w:szCs w:val="20"/>
-        </w:rPr>
-        <w:t xml:space="preserve"> </w:t>
-      </w:r>
-      <w:r>
-        <w:rPr>
-          <w:rFonts w:ascii="Courier" w:hAnsi="Courier" w:cs="Courier"/>
-          <w:sz w:val="20"/>
-          <w:szCs w:val="20"/>
-        </w:rPr>
-        <w:t>-lfreetype</w:t>
-      </w:r>
+        <w:t>-</w:t>
+      </w:r>
+      <w:proofErr w:type="spellStart"/>
+      <w:r>
+        <w:rPr>
+          <w:rFonts w:ascii="Courier" w:hAnsi="Courier" w:cs="Courier"/>
+          <w:sz w:val="20"/>
+          <w:szCs w:val="20"/>
+        </w:rPr>
+        <w:t>lmupdf</w:t>
+      </w:r>
+      <w:proofErr w:type="spellEnd"/>
+      <w:r>
+        <w:rPr>
+          <w:rFonts w:ascii="Courier" w:hAnsi="Courier" w:cs="Courier"/>
+          <w:color w:val="C0C0C0"/>
+          <w:sz w:val="20"/>
+          <w:szCs w:val="20"/>
+        </w:rPr>
+        <w:t xml:space="preserve"> </w:t>
+      </w:r>
+      <w:r>
+        <w:rPr>
+          <w:rFonts w:ascii="Courier" w:hAnsi="Courier" w:cs="Courier"/>
+          <w:sz w:val="20"/>
+          <w:szCs w:val="20"/>
+        </w:rPr>
+        <w:t>-</w:t>
+      </w:r>
+      <w:proofErr w:type="spellStart"/>
+      <w:r>
+        <w:rPr>
+          <w:rFonts w:ascii="Courier" w:hAnsi="Courier" w:cs="Courier"/>
+          <w:sz w:val="20"/>
+          <w:szCs w:val="20"/>
+        </w:rPr>
+        <w:t>lfreetype</w:t>
+      </w:r>
+      <w:proofErr w:type="spellEnd"/>
       <w:r>
         <w:rPr>
           <w:rFonts w:ascii="Courier" w:hAnsi="Courier" w:cs="Courier"/>
@@ -2089,8 +2842,18 @@
           <w:sz w:val="20"/>
           <w:szCs w:val="20"/>
         </w:rPr>
-        <w:t>-ljpeg</w:t>
-      </w:r>
+        <w:t>-</w:t>
+      </w:r>
+      <w:proofErr w:type="spellStart"/>
+      <w:r>
+        <w:rPr>
+          <w:rFonts w:ascii="Courier" w:hAnsi="Courier" w:cs="Courier"/>
+          <w:sz w:val="20"/>
+          <w:szCs w:val="20"/>
+        </w:rPr>
+        <w:t>ljpeg</w:t>
+      </w:r>
+      <w:proofErr w:type="spellEnd"/>
       <w:r>
         <w:rPr>
           <w:rFonts w:ascii="Courier" w:hAnsi="Courier" w:cs="Courier"/>
@@ -2153,59 +2916,101 @@
           <w:sz w:val="20"/>
           <w:szCs w:val="20"/>
         </w:rPr>
-        <w:t>-lopenjpeg</w:t>
-      </w:r>
-      <w:r>
-        <w:rPr>
-          <w:rFonts w:ascii="Courier" w:hAnsi="Courier" w:cs="Courier"/>
-          <w:color w:val="C0C0C0"/>
-          <w:sz w:val="20"/>
-          <w:szCs w:val="20"/>
-        </w:rPr>
-        <w:t xml:space="preserve"> </w:t>
-      </w:r>
-      <w:r>
-        <w:rPr>
-          <w:rFonts w:ascii="Courier" w:hAnsi="Courier" w:cs="Courier"/>
-          <w:sz w:val="20"/>
-          <w:szCs w:val="20"/>
-        </w:rPr>
-        <w:t>-lz</w:t>
-      </w:r>
-      <w:r>
-        <w:rPr>
-          <w:rFonts w:ascii="Courier" w:hAnsi="Courier" w:cs="Courier"/>
-          <w:color w:val="C0C0C0"/>
-          <w:sz w:val="20"/>
-          <w:szCs w:val="20"/>
-        </w:rPr>
-        <w:t xml:space="preserve"> </w:t>
-      </w:r>
-      <w:r>
-        <w:rPr>
-          <w:rFonts w:ascii="Courier" w:hAnsi="Courier" w:cs="Courier"/>
-          <w:sz w:val="20"/>
-          <w:szCs w:val="20"/>
-        </w:rPr>
-        <w:t>-lmujs</w:t>
-      </w:r>
-      <w:r>
-        <w:rPr>
-          <w:rFonts w:ascii="Courier" w:hAnsi="Courier" w:cs="Courier"/>
-          <w:color w:val="C0C0C0"/>
-          <w:sz w:val="20"/>
-          <w:szCs w:val="20"/>
-        </w:rPr>
-        <w:t xml:space="preserve"> </w:t>
-      </w:r>
-      <w:r>
-        <w:rPr>
-          <w:rFonts w:ascii="Courier" w:hAnsi="Courier" w:cs="Courier"/>
-          <w:sz w:val="20"/>
-          <w:szCs w:val="20"/>
-        </w:rPr>
-        <w:t>-lcups</w:t>
-      </w:r>
+        <w:t>-</w:t>
+      </w:r>
+      <w:proofErr w:type="spellStart"/>
+      <w:proofErr w:type="gramStart"/>
+      <w:r>
+        <w:rPr>
+          <w:rFonts w:ascii="Courier" w:hAnsi="Courier" w:cs="Courier"/>
+          <w:sz w:val="20"/>
+          <w:szCs w:val="20"/>
+        </w:rPr>
+        <w:t>lopenjpeg</w:t>
+      </w:r>
+      <w:proofErr w:type="spellEnd"/>
+      <w:proofErr w:type="gramEnd"/>
+      <w:r>
+        <w:rPr>
+          <w:rFonts w:ascii="Courier" w:hAnsi="Courier" w:cs="Courier"/>
+          <w:color w:val="C0C0C0"/>
+          <w:sz w:val="20"/>
+          <w:szCs w:val="20"/>
+        </w:rPr>
+        <w:t xml:space="preserve"> </w:t>
+      </w:r>
+      <w:r>
+        <w:rPr>
+          <w:rFonts w:ascii="Courier" w:hAnsi="Courier" w:cs="Courier"/>
+          <w:sz w:val="20"/>
+          <w:szCs w:val="20"/>
+        </w:rPr>
+        <w:t>-</w:t>
+      </w:r>
+      <w:proofErr w:type="spellStart"/>
+      <w:r>
+        <w:rPr>
+          <w:rFonts w:ascii="Courier" w:hAnsi="Courier" w:cs="Courier"/>
+          <w:sz w:val="20"/>
+          <w:szCs w:val="20"/>
+        </w:rPr>
+        <w:t>lz</w:t>
+      </w:r>
+      <w:proofErr w:type="spellEnd"/>
+      <w:r>
+        <w:rPr>
+          <w:rFonts w:ascii="Courier" w:hAnsi="Courier" w:cs="Courier"/>
+          <w:color w:val="C0C0C0"/>
+          <w:sz w:val="20"/>
+          <w:szCs w:val="20"/>
+        </w:rPr>
+        <w:t xml:space="preserve"> </w:t>
+      </w:r>
+      <w:r>
+        <w:rPr>
+          <w:rFonts w:ascii="Courier" w:hAnsi="Courier" w:cs="Courier"/>
+          <w:sz w:val="20"/>
+          <w:szCs w:val="20"/>
+        </w:rPr>
+        <w:t>-</w:t>
+      </w:r>
+      <w:proofErr w:type="spellStart"/>
+      <w:r>
+        <w:rPr>
+          <w:rFonts w:ascii="Courier" w:hAnsi="Courier" w:cs="Courier"/>
+          <w:sz w:val="20"/>
+          <w:szCs w:val="20"/>
+        </w:rPr>
+        <w:t>lmujs</w:t>
+      </w:r>
+      <w:proofErr w:type="spellEnd"/>
+      <w:r>
+        <w:rPr>
+          <w:rFonts w:ascii="Courier" w:hAnsi="Courier" w:cs="Courier"/>
+          <w:color w:val="C0C0C0"/>
+          <w:sz w:val="20"/>
+          <w:szCs w:val="20"/>
+        </w:rPr>
+        <w:t xml:space="preserve"> </w:t>
+      </w:r>
+      <w:r>
+        <w:rPr>
+          <w:rFonts w:ascii="Courier" w:hAnsi="Courier" w:cs="Courier"/>
+          <w:sz w:val="20"/>
+          <w:szCs w:val="20"/>
+        </w:rPr>
+        <w:t>-</w:t>
+      </w:r>
+      <w:proofErr w:type="spellStart"/>
+      <w:r>
+        <w:rPr>
+          <w:rFonts w:ascii="Courier" w:hAnsi="Courier" w:cs="Courier"/>
+          <w:sz w:val="20"/>
+          <w:szCs w:val="20"/>
+        </w:rPr>
+        <w:t>lcups</w:t>
+      </w:r>
+      <w:proofErr w:type="spellEnd"/>
     </w:p>
     <w:p>
       <w:pPr>
@@ -2234,13 +3039,25 @@
           <w:szCs w:val="20"/>
         </w:rPr>
       </w:pPr>
-      <w:r>
-        <w:rPr>
-          <w:rFonts w:ascii="Courier" w:hAnsi="Courier" w:cs="Courier"/>
-          <w:sz w:val="20"/>
-          <w:szCs w:val="20"/>
-        </w:rPr>
-        <w:t>macx:</w:t>
+      <w:proofErr w:type="spellStart"/>
+      <w:proofErr w:type="gramStart"/>
+      <w:r>
+        <w:rPr>
+          <w:rFonts w:ascii="Courier" w:hAnsi="Courier" w:cs="Courier"/>
+          <w:sz w:val="20"/>
+          <w:szCs w:val="20"/>
+        </w:rPr>
+        <w:t>macx</w:t>
+      </w:r>
+      <w:proofErr w:type="spellEnd"/>
+      <w:proofErr w:type="gramEnd"/>
+      <w:r>
+        <w:rPr>
+          <w:rFonts w:ascii="Courier" w:hAnsi="Courier" w:cs="Courier"/>
+          <w:sz w:val="20"/>
+          <w:szCs w:val="20"/>
+        </w:rPr>
+        <w:t>:</w:t>
       </w:r>
       <w:r>
         <w:rPr>
@@ -2292,25 +3109,45 @@
           <w:sz w:val="20"/>
           <w:szCs w:val="20"/>
         </w:rPr>
-        <w:t>-lssl</w:t>
-      </w:r>
-      <w:r>
-        <w:rPr>
-          <w:rFonts w:ascii="Courier" w:hAnsi="Courier" w:cs="Courier"/>
-          <w:color w:val="C0C0C0"/>
-          <w:sz w:val="20"/>
-          <w:szCs w:val="20"/>
-        </w:rPr>
-        <w:t xml:space="preserve"> </w:t>
-      </w:r>
-      <w:r>
-        <w:rPr>
-          <w:rFonts w:ascii="Courier" w:hAnsi="Courier" w:cs="Courier"/>
-          <w:sz w:val="20"/>
-          <w:szCs w:val="20"/>
-        </w:rPr>
-        <w:t>-lcrypto</w:t>
-      </w:r>
+        <w:t>-</w:t>
+      </w:r>
+      <w:proofErr w:type="spellStart"/>
+      <w:r>
+        <w:rPr>
+          <w:rFonts w:ascii="Courier" w:hAnsi="Courier" w:cs="Courier"/>
+          <w:sz w:val="20"/>
+          <w:szCs w:val="20"/>
+        </w:rPr>
+        <w:t>lssl</w:t>
+      </w:r>
+      <w:proofErr w:type="spellEnd"/>
+      <w:r>
+        <w:rPr>
+          <w:rFonts w:ascii="Courier" w:hAnsi="Courier" w:cs="Courier"/>
+          <w:color w:val="C0C0C0"/>
+          <w:sz w:val="20"/>
+          <w:szCs w:val="20"/>
+        </w:rPr>
+        <w:t xml:space="preserve"> </w:t>
+      </w:r>
+      <w:r>
+        <w:rPr>
+          <w:rFonts w:ascii="Courier" w:hAnsi="Courier" w:cs="Courier"/>
+          <w:sz w:val="20"/>
+          <w:szCs w:val="20"/>
+        </w:rPr>
+        <w:t>-</w:t>
+      </w:r>
+      <w:proofErr w:type="spellStart"/>
+      <w:r>
+        <w:rPr>
+          <w:rFonts w:ascii="Courier" w:hAnsi="Courier" w:cs="Courier"/>
+          <w:sz w:val="20"/>
+          <w:szCs w:val="20"/>
+        </w:rPr>
+        <w:t>lcrypto</w:t>
+      </w:r>
+      <w:proofErr w:type="spellEnd"/>
     </w:p>
     <w:p>
       <w:pPr>
@@ -2361,11 +3198,49 @@
           <w:rFonts w:cs="Courier"/>
         </w:rPr>
       </w:pPr>
+      <w:proofErr w:type="spellStart"/>
+      <w:proofErr w:type="gramStart"/>
       <w:r>
         <w:rPr>
           <w:rFonts w:cs="Courier"/>
         </w:rPr>
-        <w:t>gs and gxps executables are copied into an adjacent apps folder:</w:t>
+        <w:t>gs</w:t>
+      </w:r>
+      <w:proofErr w:type="spellEnd"/>
+      <w:proofErr w:type="gramEnd"/>
+      <w:r>
+        <w:rPr>
+          <w:rFonts w:cs="Courier"/>
+        </w:rPr>
+        <w:t xml:space="preserve"> and </w:t>
+      </w:r>
+      <w:proofErr w:type="spellStart"/>
+      <w:r>
+        <w:rPr>
+          <w:rFonts w:cs="Courier"/>
+        </w:rPr>
+        <w:t>gxps</w:t>
+      </w:r>
+      <w:proofErr w:type="spellEnd"/>
+      <w:r>
+        <w:rPr>
+          <w:rFonts w:cs="Courier"/>
+        </w:rPr>
+        <w:t xml:space="preserve"> </w:t>
+      </w:r>
+      <w:proofErr w:type="spellStart"/>
+      <w:r>
+        <w:rPr>
+          <w:rFonts w:cs="Courier"/>
+        </w:rPr>
+        <w:t>executables</w:t>
+      </w:r>
+      <w:proofErr w:type="spellEnd"/>
+      <w:r>
+        <w:rPr>
+          <w:rFonts w:cs="Courier"/>
+        </w:rPr>
+        <w:t xml:space="preserve"> are copied into an adjacent apps folder:</w:t>
       </w:r>
     </w:p>
     <w:p>
@@ -2420,6 +3295,8 @@
           <w:szCs w:val="20"/>
         </w:rPr>
       </w:pPr>
+      <w:proofErr w:type="spellStart"/>
+      <w:proofErr w:type="gramStart"/>
       <w:r>
         <w:rPr>
           <w:rFonts w:ascii="Courier" w:hAnsi="Courier" w:cs="Courier"/>
@@ -2428,6 +3305,8 @@
         </w:rPr>
         <w:t>unix</w:t>
       </w:r>
+      <w:proofErr w:type="spellEnd"/>
+      <w:proofErr w:type="gramEnd"/>
       <w:r>
         <w:rPr>
           <w:rFonts w:ascii="Courier" w:hAnsi="Courier" w:cs="Courier"/>
@@ -2525,6 +3404,7 @@
         </w:rPr>
         <w:t>$$</w:t>
       </w:r>
+      <w:proofErr w:type="gramStart"/>
       <w:r>
         <w:rPr>
           <w:rFonts w:ascii="Courier" w:hAnsi="Courier" w:cs="Courier"/>
@@ -2540,8 +3420,19 @@
           <w:sz w:val="20"/>
           <w:szCs w:val="20"/>
         </w:rPr>
-        <w:t>(mkdir</w:t>
-      </w:r>
+        <w:t>(</w:t>
+      </w:r>
+      <w:proofErr w:type="spellStart"/>
+      <w:proofErr w:type="gramEnd"/>
+      <w:r>
+        <w:rPr>
+          <w:rFonts w:ascii="Courier" w:hAnsi="Courier" w:cs="Courier"/>
+          <w:sz w:val="20"/>
+          <w:szCs w:val="20"/>
+        </w:rPr>
+        <w:t>mkdir</w:t>
+      </w:r>
+      <w:proofErr w:type="spellEnd"/>
       <w:r>
         <w:rPr>
           <w:rFonts w:ascii="Courier" w:hAnsi="Courier" w:cs="Courier"/>
@@ -2591,7 +3482,25 @@
           <w:sz w:val="20"/>
           <w:szCs w:val="20"/>
         </w:rPr>
-        <w:t>$$escape_expand(\n\t))</w:t>
+        <w:t>$$</w:t>
+      </w:r>
+      <w:proofErr w:type="spellStart"/>
+      <w:r>
+        <w:rPr>
+          <w:rFonts w:ascii="Courier" w:hAnsi="Courier" w:cs="Courier"/>
+          <w:sz w:val="20"/>
+          <w:szCs w:val="20"/>
+        </w:rPr>
+        <w:t>escape_expand</w:t>
+      </w:r>
+      <w:proofErr w:type="spellEnd"/>
+      <w:r>
+        <w:rPr>
+          <w:rFonts w:ascii="Courier" w:hAnsi="Courier" w:cs="Courier"/>
+          <w:sz w:val="20"/>
+          <w:szCs w:val="20"/>
+        </w:rPr>
+        <w:t>(\n\t))</w:t>
       </w:r>
     </w:p>
     <w:p>
@@ -2673,6 +3582,7 @@
         </w:rPr>
         <w:t>$$</w:t>
       </w:r>
+      <w:proofErr w:type="gramStart"/>
       <w:r>
         <w:rPr>
           <w:rFonts w:ascii="Courier" w:hAnsi="Courier" w:cs="Courier"/>
@@ -2688,8 +3598,19 @@
           <w:sz w:val="20"/>
           <w:szCs w:val="20"/>
         </w:rPr>
-        <w:t>(cp</w:t>
-      </w:r>
+        <w:t>(</w:t>
+      </w:r>
+      <w:proofErr w:type="spellStart"/>
+      <w:proofErr w:type="gramEnd"/>
+      <w:r>
+        <w:rPr>
+          <w:rFonts w:ascii="Courier" w:hAnsi="Courier" w:cs="Courier"/>
+          <w:sz w:val="20"/>
+          <w:szCs w:val="20"/>
+        </w:rPr>
+        <w:t>cp</w:t>
+      </w:r>
+      <w:proofErr w:type="spellEnd"/>
       <w:r>
         <w:rPr>
           <w:rFonts w:ascii="Courier" w:hAnsi="Courier" w:cs="Courier"/>
@@ -2722,41 +3643,115 @@
           <w:sz w:val="20"/>
           <w:szCs w:val="20"/>
         </w:rPr>
-        <w:t>/ghostpdl/gs/bin/gs</w:t>
-      </w:r>
-      <w:r>
-        <w:rPr>
-          <w:rFonts w:ascii="Courier" w:hAnsi="Courier" w:cs="Courier"/>
-          <w:color w:val="C0C0C0"/>
-          <w:sz w:val="20"/>
-          <w:szCs w:val="20"/>
-        </w:rPr>
-        <w:t xml:space="preserve"> </w:t>
-      </w:r>
-      <w:r>
-        <w:rPr>
-          <w:rFonts w:ascii="Courier" w:hAnsi="Courier" w:cs="Courier"/>
-          <w:sz w:val="20"/>
-          <w:szCs w:val="20"/>
-        </w:rPr>
-        <w:t>./apps/gs</w:t>
-      </w:r>
-      <w:r>
-        <w:rPr>
-          <w:rFonts w:ascii="Courier" w:hAnsi="Courier" w:cs="Courier"/>
-          <w:color w:val="C0C0C0"/>
-          <w:sz w:val="20"/>
-          <w:szCs w:val="20"/>
-        </w:rPr>
-        <w:t xml:space="preserve"> </w:t>
-      </w:r>
-      <w:r>
-        <w:rPr>
-          <w:rFonts w:ascii="Courier" w:hAnsi="Courier" w:cs="Courier"/>
-          <w:sz w:val="20"/>
-          <w:szCs w:val="20"/>
-        </w:rPr>
-        <w:t>$$escape_expand(\n\t))</w:t>
+        <w:t>/</w:t>
+      </w:r>
+      <w:proofErr w:type="spellStart"/>
+      <w:r>
+        <w:rPr>
+          <w:rFonts w:ascii="Courier" w:hAnsi="Courier" w:cs="Courier"/>
+          <w:sz w:val="20"/>
+          <w:szCs w:val="20"/>
+        </w:rPr>
+        <w:t>ghostpdl</w:t>
+      </w:r>
+      <w:proofErr w:type="spellEnd"/>
+      <w:r>
+        <w:rPr>
+          <w:rFonts w:ascii="Courier" w:hAnsi="Courier" w:cs="Courier"/>
+          <w:sz w:val="20"/>
+          <w:szCs w:val="20"/>
+        </w:rPr>
+        <w:t>/</w:t>
+      </w:r>
+      <w:proofErr w:type="spellStart"/>
+      <w:r>
+        <w:rPr>
+          <w:rFonts w:ascii="Courier" w:hAnsi="Courier" w:cs="Courier"/>
+          <w:sz w:val="20"/>
+          <w:szCs w:val="20"/>
+        </w:rPr>
+        <w:t>gs</w:t>
+      </w:r>
+      <w:proofErr w:type="spellEnd"/>
+      <w:r>
+        <w:rPr>
+          <w:rFonts w:ascii="Courier" w:hAnsi="Courier" w:cs="Courier"/>
+          <w:sz w:val="20"/>
+          <w:szCs w:val="20"/>
+        </w:rPr>
+        <w:t>/bin/</w:t>
+      </w:r>
+      <w:proofErr w:type="spellStart"/>
+      <w:r>
+        <w:rPr>
+          <w:rFonts w:ascii="Courier" w:hAnsi="Courier" w:cs="Courier"/>
+          <w:sz w:val="20"/>
+          <w:szCs w:val="20"/>
+        </w:rPr>
+        <w:t>gs</w:t>
+      </w:r>
+      <w:proofErr w:type="spellEnd"/>
+      <w:r>
+        <w:rPr>
+          <w:rFonts w:ascii="Courier" w:hAnsi="Courier" w:cs="Courier"/>
+          <w:color w:val="C0C0C0"/>
+          <w:sz w:val="20"/>
+          <w:szCs w:val="20"/>
+        </w:rPr>
+        <w:t xml:space="preserve"> </w:t>
+      </w:r>
+      <w:r>
+        <w:rPr>
+          <w:rFonts w:ascii="Courier" w:hAnsi="Courier" w:cs="Courier"/>
+          <w:sz w:val="20"/>
+          <w:szCs w:val="20"/>
+        </w:rPr>
+        <w:t>./apps/</w:t>
+      </w:r>
+      <w:proofErr w:type="spellStart"/>
+      <w:r>
+        <w:rPr>
+          <w:rFonts w:ascii="Courier" w:hAnsi="Courier" w:cs="Courier"/>
+          <w:sz w:val="20"/>
+          <w:szCs w:val="20"/>
+        </w:rPr>
+        <w:t>gs</w:t>
+      </w:r>
+      <w:proofErr w:type="spellEnd"/>
+      <w:r>
+        <w:rPr>
+          <w:rFonts w:ascii="Courier" w:hAnsi="Courier" w:cs="Courier"/>
+          <w:color w:val="C0C0C0"/>
+          <w:sz w:val="20"/>
+          <w:szCs w:val="20"/>
+        </w:rPr>
+        <w:t xml:space="preserve"> </w:t>
+      </w:r>
+      <w:r>
+        <w:rPr>
+          <w:rFonts w:ascii="Courier" w:hAnsi="Courier" w:cs="Courier"/>
+          <w:sz w:val="20"/>
+          <w:szCs w:val="20"/>
+        </w:rPr>
+        <w:t>$$</w:t>
+      </w:r>
+      <w:proofErr w:type="spellStart"/>
+      <w:r>
+        <w:rPr>
+          <w:rFonts w:ascii="Courier" w:hAnsi="Courier" w:cs="Courier"/>
+          <w:sz w:val="20"/>
+          <w:szCs w:val="20"/>
+        </w:rPr>
+        <w:t>escape_expand</w:t>
+      </w:r>
+      <w:proofErr w:type="spellEnd"/>
+      <w:r>
+        <w:rPr>
+          <w:rFonts w:ascii="Courier" w:hAnsi="Courier" w:cs="Courier"/>
+          <w:sz w:val="20"/>
+          <w:szCs w:val="20"/>
+        </w:rPr>
+        <w:t>(\n\t))</w:t>
       </w:r>
     </w:p>
     <w:p>
@@ -2838,6 +3833,7 @@
         </w:rPr>
         <w:t>$$</w:t>
       </w:r>
+      <w:proofErr w:type="gramStart"/>
       <w:r>
         <w:rPr>
           <w:rFonts w:ascii="Courier" w:hAnsi="Courier" w:cs="Courier"/>
@@ -2853,8 +3849,19 @@
           <w:sz w:val="20"/>
           <w:szCs w:val="20"/>
         </w:rPr>
-        <w:t>(cp</w:t>
-      </w:r>
+        <w:t>(</w:t>
+      </w:r>
+      <w:proofErr w:type="spellStart"/>
+      <w:proofErr w:type="gramEnd"/>
+      <w:r>
+        <w:rPr>
+          <w:rFonts w:ascii="Courier" w:hAnsi="Courier" w:cs="Courier"/>
+          <w:sz w:val="20"/>
+          <w:szCs w:val="20"/>
+        </w:rPr>
+        <w:t>cp</w:t>
+      </w:r>
+      <w:proofErr w:type="spellEnd"/>
       <w:r>
         <w:rPr>
           <w:rFonts w:ascii="Courier" w:hAnsi="Courier" w:cs="Courier"/>
@@ -2887,41 +3894,133 @@
           <w:sz w:val="20"/>
           <w:szCs w:val="20"/>
         </w:rPr>
-        <w:t>/ghostpdl/xps/obj/gxps</w:t>
-      </w:r>
-      <w:r>
-        <w:rPr>
-          <w:rFonts w:ascii="Courier" w:hAnsi="Courier" w:cs="Courier"/>
-          <w:color w:val="C0C0C0"/>
-          <w:sz w:val="20"/>
-          <w:szCs w:val="20"/>
-        </w:rPr>
-        <w:t xml:space="preserve"> </w:t>
-      </w:r>
-      <w:r>
-        <w:rPr>
-          <w:rFonts w:ascii="Courier" w:hAnsi="Courier" w:cs="Courier"/>
-          <w:sz w:val="20"/>
-          <w:szCs w:val="20"/>
-        </w:rPr>
-        <w:t>./apps/gxps</w:t>
-      </w:r>
-      <w:r>
-        <w:rPr>
-          <w:rFonts w:ascii="Courier" w:hAnsi="Courier" w:cs="Courier"/>
-          <w:color w:val="C0C0C0"/>
-          <w:sz w:val="20"/>
-          <w:szCs w:val="20"/>
-        </w:rPr>
-        <w:t xml:space="preserve"> </w:t>
-      </w:r>
-      <w:r>
-        <w:rPr>
-          <w:rFonts w:ascii="Courier" w:hAnsi="Courier" w:cs="Courier"/>
-          <w:sz w:val="20"/>
-          <w:szCs w:val="20"/>
-        </w:rPr>
-        <w:t>$$escape_expand(\n\t))</w:t>
+        <w:t>/</w:t>
+      </w:r>
+      <w:proofErr w:type="spellStart"/>
+      <w:r>
+        <w:rPr>
+          <w:rFonts w:ascii="Courier" w:hAnsi="Courier" w:cs="Courier"/>
+          <w:sz w:val="20"/>
+          <w:szCs w:val="20"/>
+        </w:rPr>
+        <w:t>ghostpdl</w:t>
+      </w:r>
+      <w:proofErr w:type="spellEnd"/>
+      <w:r>
+        <w:rPr>
+          <w:rFonts w:ascii="Courier" w:hAnsi="Courier" w:cs="Courier"/>
+          <w:sz w:val="20"/>
+          <w:szCs w:val="20"/>
+        </w:rPr>
+        <w:t>/</w:t>
+      </w:r>
+      <w:proofErr w:type="spellStart"/>
+      <w:r>
+        <w:rPr>
+          <w:rFonts w:ascii="Courier" w:hAnsi="Courier" w:cs="Courier"/>
+          <w:sz w:val="20"/>
+          <w:szCs w:val="20"/>
+        </w:rPr>
+        <w:t>xps</w:t>
+      </w:r>
+      <w:proofErr w:type="spellEnd"/>
+      <w:r>
+        <w:rPr>
+          <w:rFonts w:ascii="Courier" w:hAnsi="Courier" w:cs="Courier"/>
+          <w:sz w:val="20"/>
+          <w:szCs w:val="20"/>
+        </w:rPr>
+        <w:t>/</w:t>
+      </w:r>
+      <w:proofErr w:type="spellStart"/>
+      <w:r>
+        <w:rPr>
+          <w:rFonts w:ascii="Courier" w:hAnsi="Courier" w:cs="Courier"/>
+          <w:sz w:val="20"/>
+          <w:szCs w:val="20"/>
+        </w:rPr>
+        <w:t>obj</w:t>
+      </w:r>
+      <w:proofErr w:type="spellEnd"/>
+      <w:r>
+        <w:rPr>
+          <w:rFonts w:ascii="Courier" w:hAnsi="Courier" w:cs="Courier"/>
+          <w:sz w:val="20"/>
+          <w:szCs w:val="20"/>
+        </w:rPr>
+        <w:t>/</w:t>
+      </w:r>
+      <w:proofErr w:type="spellStart"/>
+      <w:r>
+        <w:rPr>
+          <w:rFonts w:ascii="Courier" w:hAnsi="Courier" w:cs="Courier"/>
+          <w:sz w:val="20"/>
+          <w:szCs w:val="20"/>
+        </w:rPr>
+        <w:t>gxps</w:t>
+      </w:r>
+      <w:proofErr w:type="spellEnd"/>
+      <w:r>
+        <w:rPr>
+          <w:rFonts w:ascii="Courier" w:hAnsi="Courier" w:cs="Courier"/>
+          <w:color w:val="C0C0C0"/>
+          <w:sz w:val="20"/>
+          <w:szCs w:val="20"/>
+        </w:rPr>
+        <w:t xml:space="preserve"> </w:t>
+      </w:r>
+      <w:r>
+        <w:rPr>
+          <w:rFonts w:ascii="Courier" w:hAnsi="Courier" w:cs="Courier"/>
+          <w:sz w:val="20"/>
+          <w:szCs w:val="20"/>
+        </w:rPr>
+        <w:t>./apps/</w:t>
+      </w:r>
+      <w:proofErr w:type="spellStart"/>
+      <w:r>
+        <w:rPr>
+          <w:rFonts w:ascii="Courier" w:hAnsi="Courier" w:cs="Courier"/>
+          <w:sz w:val="20"/>
+          <w:szCs w:val="20"/>
+        </w:rPr>
+        <w:t>gxps</w:t>
+      </w:r>
+      <w:proofErr w:type="spellEnd"/>
+      <w:r>
+        <w:rPr>
+          <w:rFonts w:ascii="Courier" w:hAnsi="Courier" w:cs="Courier"/>
+          <w:color w:val="C0C0C0"/>
+          <w:sz w:val="20"/>
+          <w:szCs w:val="20"/>
+        </w:rPr>
+        <w:t xml:space="preserve"> </w:t>
+      </w:r>
+      <w:r>
+        <w:rPr>
+          <w:rFonts w:ascii="Courier" w:hAnsi="Courier" w:cs="Courier"/>
+          <w:sz w:val="20"/>
+          <w:szCs w:val="20"/>
+        </w:rPr>
+        <w:t>$$</w:t>
+      </w:r>
+      <w:proofErr w:type="spellStart"/>
+      <w:r>
+        <w:rPr>
+          <w:rFonts w:ascii="Courier" w:hAnsi="Courier" w:cs="Courier"/>
+          <w:sz w:val="20"/>
+          <w:szCs w:val="20"/>
+        </w:rPr>
+        <w:t>escape_expand</w:t>
+      </w:r>
+      <w:proofErr w:type="spellEnd"/>
+      <w:r>
+        <w:rPr>
+          <w:rFonts w:ascii="Courier" w:hAnsi="Courier" w:cs="Courier"/>
+          <w:sz w:val="20"/>
+          <w:szCs w:val="20"/>
+        </w:rPr>
+        <w:t>(\n\t))</w:t>
       </w:r>
     </w:p>
     <w:p>
@@ -3013,7 +4112,21 @@
         <w:rPr>
           <w:rFonts w:cs="Courier"/>
         </w:rPr>
-        <w:t>OSX icon and Info.plist file:</w:t>
+        <w:t xml:space="preserve">OSX icon and </w:t>
+      </w:r>
+      <w:proofErr w:type="spellStart"/>
+      <w:r>
+        <w:rPr>
+          <w:rFonts w:cs="Courier"/>
+        </w:rPr>
+        <w:t>Info.plist</w:t>
+      </w:r>
+      <w:proofErr w:type="spellEnd"/>
+      <w:r>
+        <w:rPr>
+          <w:rFonts w:cs="Courier"/>
+        </w:rPr>
+        <w:t xml:space="preserve"> file:</w:t>
       </w:r>
     </w:p>
     <w:p>
@@ -3068,6 +4181,8 @@
           <w:szCs w:val="20"/>
         </w:rPr>
       </w:pPr>
+      <w:proofErr w:type="spellStart"/>
+      <w:proofErr w:type="gramStart"/>
       <w:r>
         <w:rPr>
           <w:rFonts w:ascii="Courier" w:hAnsi="Courier" w:cs="Courier"/>
@@ -3076,6 +4191,8 @@
         </w:rPr>
         <w:t>macx</w:t>
       </w:r>
+      <w:proofErr w:type="spellEnd"/>
+      <w:proofErr w:type="gramEnd"/>
       <w:r>
         <w:rPr>
           <w:rFonts w:ascii="Courier" w:hAnsi="Courier" w:cs="Courier"/>
@@ -3171,8 +4288,18 @@
           <w:sz w:val="20"/>
           <w:szCs w:val="20"/>
         </w:rPr>
-        <w:t>resources/gsview_app.icns</w:t>
-      </w:r>
+        <w:t>resources/</w:t>
+      </w:r>
+      <w:proofErr w:type="spellStart"/>
+      <w:r>
+        <w:rPr>
+          <w:rFonts w:ascii="Courier" w:hAnsi="Courier" w:cs="Courier"/>
+          <w:sz w:val="20"/>
+          <w:szCs w:val="20"/>
+        </w:rPr>
+        <w:t>gsview_app.icns</w:t>
+      </w:r>
+      <w:proofErr w:type="spellEnd"/>
     </w:p>
     <w:p>
       <w:pPr>
@@ -3253,6 +4380,7 @@
         </w:rPr>
         <w:t>$$</w:t>
       </w:r>
+      <w:proofErr w:type="gramStart"/>
       <w:r>
         <w:rPr>
           <w:rFonts w:ascii="Courier" w:hAnsi="Courier" w:cs="Courier"/>
@@ -3268,8 +4396,19 @@
           <w:sz w:val="20"/>
           <w:szCs w:val="20"/>
         </w:rPr>
-        <w:t>(cp</w:t>
-      </w:r>
+        <w:t>(</w:t>
+      </w:r>
+      <w:proofErr w:type="spellStart"/>
+      <w:proofErr w:type="gramEnd"/>
+      <w:r>
+        <w:rPr>
+          <w:rFonts w:ascii="Courier" w:hAnsi="Courier" w:cs="Courier"/>
+          <w:sz w:val="20"/>
+          <w:szCs w:val="20"/>
+        </w:rPr>
+        <w:t>cp</w:t>
+      </w:r>
+      <w:proofErr w:type="spellEnd"/>
       <w:r>
         <w:rPr>
           <w:rFonts w:ascii="Courier" w:hAnsi="Courier" w:cs="Courier"/>
@@ -3302,8 +4441,18 @@
           <w:sz w:val="20"/>
           <w:szCs w:val="20"/>
         </w:rPr>
-        <w:t>/resources/gsview_mac.plist</w:t>
-      </w:r>
+        <w:t>/resources/</w:t>
+      </w:r>
+      <w:proofErr w:type="spellStart"/>
+      <w:r>
+        <w:rPr>
+          <w:rFonts w:ascii="Courier" w:hAnsi="Courier" w:cs="Courier"/>
+          <w:sz w:val="20"/>
+          <w:szCs w:val="20"/>
+        </w:rPr>
+        <w:t>gsview_mac.plist</w:t>
+      </w:r>
+      <w:proofErr w:type="spellEnd"/>
       <w:r>
         <w:rPr>
           <w:rFonts w:ascii="Courier" w:hAnsi="Courier" w:cs="Courier"/>
@@ -3336,24 +4485,70 @@
           <w:sz w:val="20"/>
           <w:szCs w:val="20"/>
         </w:rPr>
-        <w:t>/gsview.app/Contents/Info.plist</w:t>
-      </w:r>
-      <w:r>
-        <w:rPr>
-          <w:rFonts w:ascii="Courier" w:hAnsi="Courier" w:cs="Courier"/>
-          <w:color w:val="C0C0C0"/>
-          <w:sz w:val="20"/>
-          <w:szCs w:val="20"/>
-        </w:rPr>
-        <w:t xml:space="preserve"> </w:t>
-      </w:r>
-      <w:r>
-        <w:rPr>
-          <w:rFonts w:ascii="Courier" w:hAnsi="Courier" w:cs="Courier"/>
-          <w:sz w:val="20"/>
-          <w:szCs w:val="20"/>
-        </w:rPr>
-        <w:t>$$escape_expand(\n\t))</w:t>
+        <w:t>/</w:t>
+      </w:r>
+      <w:proofErr w:type="spellStart"/>
+      <w:r>
+        <w:rPr>
+          <w:rFonts w:ascii="Courier" w:hAnsi="Courier" w:cs="Courier"/>
+          <w:sz w:val="20"/>
+          <w:szCs w:val="20"/>
+        </w:rPr>
+        <w:t>gsview.app</w:t>
+      </w:r>
+      <w:proofErr w:type="spellEnd"/>
+      <w:r>
+        <w:rPr>
+          <w:rFonts w:ascii="Courier" w:hAnsi="Courier" w:cs="Courier"/>
+          <w:sz w:val="20"/>
+          <w:szCs w:val="20"/>
+        </w:rPr>
+        <w:t>/Contents/</w:t>
+      </w:r>
+      <w:proofErr w:type="spellStart"/>
+      <w:r>
+        <w:rPr>
+          <w:rFonts w:ascii="Courier" w:hAnsi="Courier" w:cs="Courier"/>
+          <w:sz w:val="20"/>
+          <w:szCs w:val="20"/>
+        </w:rPr>
+        <w:t>Info.plist</w:t>
+      </w:r>
+      <w:proofErr w:type="spellEnd"/>
+      <w:r>
+        <w:rPr>
+          <w:rFonts w:ascii="Courier" w:hAnsi="Courier" w:cs="Courier"/>
+          <w:color w:val="C0C0C0"/>
+          <w:sz w:val="20"/>
+          <w:szCs w:val="20"/>
+        </w:rPr>
+        <w:t xml:space="preserve"> </w:t>
+      </w:r>
+      <w:r>
+        <w:rPr>
+          <w:rFonts w:ascii="Courier" w:hAnsi="Courier" w:cs="Courier"/>
+          <w:sz w:val="20"/>
+          <w:szCs w:val="20"/>
+        </w:rPr>
+        <w:t>$$</w:t>
+      </w:r>
+      <w:proofErr w:type="spellStart"/>
+      <w:r>
+        <w:rPr>
+          <w:rFonts w:ascii="Courier" w:hAnsi="Courier" w:cs="Courier"/>
+          <w:sz w:val="20"/>
+          <w:szCs w:val="20"/>
+        </w:rPr>
+        <w:t>escape_expand</w:t>
+      </w:r>
+      <w:proofErr w:type="spellEnd"/>
+      <w:r>
+        <w:rPr>
+          <w:rFonts w:ascii="Courier" w:hAnsi="Courier" w:cs="Courier"/>
+          <w:sz w:val="20"/>
+          <w:szCs w:val="20"/>
+        </w:rPr>
+        <w:t>(\n\t))</w:t>
       </w:r>
     </w:p>
     <w:p>
@@ -3423,12 +4618,28 @@
       <w:pPr>
         <w:ind w:firstLine="720"/>
       </w:pPr>
+      <w:proofErr w:type="gramStart"/>
       <w:r>
         <w:rPr>
           <w:b/>
         </w:rPr>
-        <w:t>mac-build-dmg.command</w:t>
-      </w:r>
+        <w:t>mac</w:t>
+      </w:r>
+      <w:proofErr w:type="gramEnd"/>
+      <w:r>
+        <w:rPr>
+          <w:b/>
+        </w:rPr>
+        <w:t>-build-</w:t>
+      </w:r>
+      <w:proofErr w:type="spellStart"/>
+      <w:r>
+        <w:rPr>
+          <w:b/>
+        </w:rPr>
+        <w:t>dmg.command</w:t>
+      </w:r>
+      <w:proofErr w:type="spellEnd"/>
       <w:r>
         <w:t xml:space="preserve"> and </w:t>
       </w:r>
@@ -3437,12 +4648,28 @@
       <w:pPr>
         <w:ind w:left="720"/>
       </w:pPr>
+      <w:proofErr w:type="gramStart"/>
       <w:r>
         <w:rPr>
           <w:b/>
         </w:rPr>
-        <w:t>mac-build-release.command</w:t>
-      </w:r>
+        <w:t>mac</w:t>
+      </w:r>
+      <w:proofErr w:type="gramEnd"/>
+      <w:r>
+        <w:rPr>
+          <w:b/>
+        </w:rPr>
+        <w:t>-build-</w:t>
+      </w:r>
+      <w:proofErr w:type="spellStart"/>
+      <w:r>
+        <w:rPr>
+          <w:b/>
+        </w:rPr>
+        <w:t>release.command</w:t>
+      </w:r>
+      <w:proofErr w:type="spellEnd"/>
     </w:p>
     <w:p/>
     <w:p>
@@ -3489,12 +4716,26 @@
         <w:rPr>
           <w:b/>
         </w:rPr>
-        <w:t>/Applications/Qt/5.4/clang_64/bin</w:t>
-      </w:r>
+        <w:t>/Applications/</w:t>
+      </w:r>
+      <w:proofErr w:type="spellStart"/>
       <w:r>
         <w:rPr>
           <w:b/>
         </w:rPr>
+        <w:t>Qt</w:t>
+      </w:r>
+      <w:proofErr w:type="spellEnd"/>
+      <w:r>
+        <w:rPr>
+          <w:b/>
+        </w:rPr>
+        <w:t>/5.4/clang_64/bin</w:t>
+      </w:r>
+      <w:r>
+        <w:rPr>
+          <w:b/>
+        </w:rPr>
         <w:t>.</w:t>
       </w:r>
     </w:p>
@@ -3507,8 +4748,16 @@
         <w:rPr>
           <w:b/>
         </w:rPr>
-        <w:t>mac-build-dmg.command</w:t>
-      </w:r>
+        <w:t>mac-build-</w:t>
+      </w:r>
+      <w:proofErr w:type="spellStart"/>
+      <w:r>
+        <w:rPr>
+          <w:b/>
+        </w:rPr>
+        <w:t>dmg.command</w:t>
+      </w:r>
+      <w:proofErr w:type="spellEnd"/>
       <w:r>
         <w:t>.</w:t>
       </w:r>
@@ -3534,8 +4783,16 @@
         <w:rPr>
           <w:b/>
         </w:rPr>
-        <w:t>mac-build-release.command</w:t>
-      </w:r>
+        <w:t>mac-build-</w:t>
+      </w:r>
+      <w:proofErr w:type="spellStart"/>
+      <w:r>
+        <w:rPr>
+          <w:b/>
+        </w:rPr>
+        <w:t>release.command</w:t>
+      </w:r>
+      <w:proofErr w:type="spellEnd"/>
       <w:r>
         <w:t>.  This will build a DMG file that’s set up for easy installation by the user.</w:t>
       </w:r>
@@ -3590,7 +4847,31 @@
     <w:p/>
     <w:p>
       <w:r>
-        <w:t xml:space="preserve">If you’re using Qt 5.3, you’ll need to also install the OS X 10.8 SDK, which is no longer included in the latest XCode releases.  It should be installed inside the XCode app package, here:  </w:t>
+        <w:t xml:space="preserve">If you’re using </w:t>
+      </w:r>
+      <w:proofErr w:type="spellStart"/>
+      <w:r>
+        <w:t>Qt</w:t>
+      </w:r>
+      <w:proofErr w:type="spellEnd"/>
+      <w:r>
+        <w:t xml:space="preserve"> 5.3, you’ll need to also install the OS X 10.8 SDK, which is no longer included in the latest </w:t>
+      </w:r>
+      <w:proofErr w:type="spellStart"/>
+      <w:r>
+        <w:t>XCode</w:t>
+      </w:r>
+      <w:proofErr w:type="spellEnd"/>
+      <w:r>
+        <w:t xml:space="preserve"> releases.  It should be installed inside the </w:t>
+      </w:r>
+      <w:proofErr w:type="spellStart"/>
+      <w:r>
+        <w:t>XCode</w:t>
+      </w:r>
+      <w:proofErr w:type="spellEnd"/>
+      <w:r>
+        <w:t xml:space="preserve"> app package, here:  </w:t>
       </w:r>
     </w:p>
     <w:p/>
@@ -3605,7 +4886,15 @@
     <w:p/>
     <w:p>
       <w:r>
-        <w:t xml:space="preserve">If you install XCode updates in the future, you’ll lose the 10.8 SDK.  So save it somewhere so you can restore it. </w:t>
+        <w:t xml:space="preserve">If you install </w:t>
+      </w:r>
+      <w:proofErr w:type="spellStart"/>
+      <w:r>
+        <w:t>XCode</w:t>
+      </w:r>
+      <w:proofErr w:type="spellEnd"/>
+      <w:r>
+        <w:t xml:space="preserve"> updates in the future, you’ll lose the 10.8 SDK.  So save it somewhere so you can restore it. </w:t>
       </w:r>
     </w:p>
     <w:p/>
@@ -3620,7 +4909,15 @@
         <w:t>When using 5.3, the debugger may not be set up properly.  To fix this, clone the kit called “</w:t>
       </w:r>
       <w:r>
-        <w:t>Desktop Qt 5.3 clang 64bit</w:t>
+        <w:t xml:space="preserve">Desktop </w:t>
+      </w:r>
+      <w:proofErr w:type="spellStart"/>
+      <w:r>
+        <w:t>Qt</w:t>
+      </w:r>
+      <w:proofErr w:type="spellEnd"/>
+      <w:r>
+        <w:t xml:space="preserve"> 5.3 clang 64bit</w:t>
       </w:r>
       <w:r>
         <w:t>” and add the debugger.</w:t>

</xml_diff>

<commit_message>
update build instructions with corrections and to include Linux deployment.
</commit_message>
<xml_diff>
--- a/building.docx
+++ b/building.docx
@@ -11,8 +11,6 @@
           <w:szCs w:val="28"/>
         </w:rPr>
       </w:pPr>
-      <w:proofErr w:type="spellStart"/>
-      <w:proofErr w:type="gramStart"/>
       <w:r>
         <w:rPr>
           <w:b/>
@@ -29,8 +27,6 @@
         </w:rPr>
         <w:t>sview</w:t>
       </w:r>
-      <w:proofErr w:type="spellEnd"/>
-      <w:proofErr w:type="gramEnd"/>
       <w:r>
         <w:rPr>
           <w:b/>
@@ -55,23 +51,21 @@
         </w:rPr>
         <w:t xml:space="preserve"> </w:t>
       </w:r>
-      <w:proofErr w:type="spellStart"/>
       <w:r>
         <w:rPr>
           <w:b/>
           <w:sz w:val="28"/>
           <w:szCs w:val="28"/>
         </w:rPr>
-        <w:t>Qt</w:t>
-      </w:r>
-      <w:proofErr w:type="spellEnd"/>
+        <w:t>Qt:</w:t>
+      </w:r>
       <w:r>
         <w:rPr>
           <w:b/>
           <w:sz w:val="28"/>
           <w:szCs w:val="28"/>
         </w:rPr>
-        <w:t>:</w:t>
+        <w:t xml:space="preserve"> </w:t>
       </w:r>
       <w:r>
         <w:rPr>
@@ -79,14 +73,6 @@
           <w:sz w:val="28"/>
           <w:szCs w:val="28"/>
         </w:rPr>
-        <w:t xml:space="preserve"> </w:t>
-      </w:r>
-      <w:r>
-        <w:rPr>
-          <w:b/>
-          <w:sz w:val="28"/>
-          <w:szCs w:val="28"/>
-        </w:rPr>
         <w:t xml:space="preserve"> A Guide to the Perplexed</w:t>
       </w:r>
     </w:p>
@@ -102,13 +88,8 @@
       <w:pPr>
         <w:jc w:val="center"/>
       </w:pPr>
-      <w:proofErr w:type="gramStart"/>
-      <w:r>
-        <w:t>January,</w:t>
-      </w:r>
-      <w:proofErr w:type="gramEnd"/>
-      <w:r>
-        <w:t xml:space="preserve"> 2015</w:t>
+      <w:r>
+        <w:t>January, 2015</w:t>
       </w:r>
     </w:p>
     <w:p/>
@@ -123,15 +104,7 @@
         <w:t xml:space="preserve"> the </w:t>
       </w:r>
       <w:r>
-        <w:t xml:space="preserve">QT-based version of </w:t>
-      </w:r>
-      <w:proofErr w:type="spellStart"/>
-      <w:r>
-        <w:t>gsview</w:t>
-      </w:r>
-      <w:proofErr w:type="spellEnd"/>
-      <w:r>
-        <w:t xml:space="preserve"> for Mac OS X and Linux.</w:t>
+        <w:t>QT-based version of gsview for Mac OS X and Linux.</w:t>
       </w:r>
     </w:p>
     <w:p/>
@@ -205,15 +178,7 @@
         <w:t xml:space="preserve">For OS X, </w:t>
       </w:r>
       <w:r>
-        <w:t xml:space="preserve">Install and configure the latest </w:t>
-      </w:r>
-      <w:proofErr w:type="spellStart"/>
-      <w:r>
-        <w:t>XCode</w:t>
-      </w:r>
-      <w:proofErr w:type="spellEnd"/>
-      <w:r>
-        <w:t xml:space="preserve"> and command line tools</w:t>
+        <w:t>Install and configure the latest XCode and command line tools</w:t>
       </w:r>
       <w:r>
         <w:t>.</w:t>
@@ -223,11 +188,9 @@
       <w:pPr>
         <w:pStyle w:val="ListParagraph"/>
       </w:pPr>
-      <w:proofErr w:type="gramStart"/>
       <w:r>
         <w:t>For Linux, the standard GCC tools.</w:t>
       </w:r>
-      <w:proofErr w:type="gramEnd"/>
     </w:p>
     <w:p/>
     <w:p>
@@ -239,15 +202,7 @@
         </w:numPr>
       </w:pPr>
       <w:r>
-        <w:t xml:space="preserve">Use </w:t>
-      </w:r>
-      <w:proofErr w:type="spellStart"/>
-      <w:r>
-        <w:t>git</w:t>
-      </w:r>
-      <w:proofErr w:type="spellEnd"/>
-      <w:r>
-        <w:t xml:space="preserve"> to clone the source.</w:t>
+        <w:t>Use git to clone the source.</w:t>
       </w:r>
       <w:r>
         <w:t xml:space="preserve"> </w:t>
@@ -258,8 +213,6 @@
       <w:pPr>
         <w:ind w:left="720"/>
       </w:pPr>
-      <w:proofErr w:type="spellStart"/>
-      <w:proofErr w:type="gramStart"/>
       <w:r>
         <w:rPr>
           <w:rFonts w:ascii="Menlo Regular" w:hAnsi="Menlo Regular" w:cs="Menlo Regular"/>
@@ -267,10 +220,8 @@
           <w:sz w:val="22"/>
           <w:szCs w:val="22"/>
         </w:rPr>
-        <w:t>git</w:t>
-      </w:r>
-      <w:proofErr w:type="spellEnd"/>
-      <w:proofErr w:type="gramEnd"/>
+        <w:t xml:space="preserve">git clone </w:t>
+      </w:r>
       <w:r>
         <w:rPr>
           <w:rFonts w:ascii="Menlo Regular" w:hAnsi="Menlo Regular" w:cs="Menlo Regular"/>
@@ -278,48 +229,8 @@
           <w:sz w:val="22"/>
           <w:szCs w:val="22"/>
         </w:rPr>
-        <w:t xml:space="preserve"> clone </w:t>
-      </w:r>
-      <w:r>
-        <w:rPr>
-          <w:rFonts w:ascii="Menlo Regular" w:hAnsi="Menlo Regular" w:cs="Menlo Regular"/>
-          <w:color w:val="000000"/>
-          <w:sz w:val="22"/>
-          <w:szCs w:val="22"/>
-        </w:rPr>
-        <w:t>ghostscript.com:/home/</w:t>
-      </w:r>
-      <w:proofErr w:type="spellStart"/>
-      <w:r>
-        <w:rPr>
-          <w:rFonts w:ascii="Menlo Regular" w:hAnsi="Menlo Regular" w:cs="Menlo Regular"/>
-          <w:color w:val="000000"/>
-          <w:sz w:val="22"/>
-          <w:szCs w:val="22"/>
-        </w:rPr>
-        <w:t>fred</w:t>
-      </w:r>
-      <w:proofErr w:type="spellEnd"/>
-      <w:r>
-        <w:rPr>
-          <w:rFonts w:ascii="Menlo Regular" w:hAnsi="Menlo Regular" w:cs="Menlo Regular"/>
-          <w:color w:val="000000"/>
-          <w:sz w:val="22"/>
-          <w:szCs w:val="22"/>
-        </w:rPr>
-        <w:t>/repos/</w:t>
-      </w:r>
-      <w:proofErr w:type="spellStart"/>
-      <w:r>
-        <w:rPr>
-          <w:rFonts w:ascii="Menlo Regular" w:hAnsi="Menlo Regular" w:cs="Menlo Regular"/>
-          <w:color w:val="000000"/>
-          <w:sz w:val="22"/>
-          <w:szCs w:val="22"/>
-        </w:rPr>
-        <w:t>qt-gsview.git</w:t>
-      </w:r>
-      <w:proofErr w:type="spellEnd"/>
+        <w:t>ghostscript.com:/home/fred/repos/qt-gsview.git</w:t>
+      </w:r>
     </w:p>
     <w:p/>
     <w:p>
@@ -330,31 +241,8 @@
           <w:numId w:val="2"/>
         </w:numPr>
       </w:pPr>
-      <w:proofErr w:type="spellStart"/>
-      <w:proofErr w:type="gramStart"/>
-      <w:r>
-        <w:t>mupdf</w:t>
-      </w:r>
-      <w:proofErr w:type="spellEnd"/>
-      <w:proofErr w:type="gramEnd"/>
-      <w:r>
-        <w:t xml:space="preserve"> and </w:t>
-      </w:r>
-      <w:proofErr w:type="spellStart"/>
-      <w:r>
-        <w:t>ghostpdl</w:t>
-      </w:r>
-      <w:proofErr w:type="spellEnd"/>
-      <w:r>
-        <w:t xml:space="preserve"> are included as </w:t>
-      </w:r>
-      <w:proofErr w:type="spellStart"/>
-      <w:r>
-        <w:t>submodules</w:t>
-      </w:r>
-      <w:proofErr w:type="spellEnd"/>
-      <w:r>
-        <w:t>.  Update them</w:t>
+      <w:r>
+        <w:t>mupdf and ghostpdl are included as submodules.  Update them</w:t>
       </w:r>
       <w:r>
         <w:t>:</w:t>
@@ -382,9 +270,13 @@
           <w:sz w:val="22"/>
           <w:szCs w:val="22"/>
         </w:rPr>
-        <w:t xml:space="preserve">cd </w:t>
-      </w:r>
-      <w:proofErr w:type="spellStart"/>
+        <w:t>cd qt-gsview</w:t>
+      </w:r>
+    </w:p>
+    <w:p>
+      <w:pPr>
+        <w:pStyle w:val="ListParagraph"/>
+      </w:pPr>
       <w:r>
         <w:rPr>
           <w:rFonts w:ascii="Menlo Regular" w:hAnsi="Menlo Regular" w:cs="Menlo Regular"/>
@@ -392,67 +284,8 @@
           <w:sz w:val="22"/>
           <w:szCs w:val="22"/>
         </w:rPr>
-        <w:t>qt-gsview</w:t>
-      </w:r>
-      <w:proofErr w:type="spellEnd"/>
-    </w:p>
-    <w:p>
-      <w:pPr>
-        <w:pStyle w:val="ListParagraph"/>
-      </w:pPr>
-      <w:proofErr w:type="spellStart"/>
-      <w:proofErr w:type="gramStart"/>
-      <w:r>
-        <w:rPr>
-          <w:rFonts w:ascii="Menlo Regular" w:hAnsi="Menlo Regular" w:cs="Menlo Regular"/>
-          <w:color w:val="000000"/>
-          <w:sz w:val="22"/>
-          <w:szCs w:val="22"/>
-        </w:rPr>
-        <w:t>git</w:t>
-      </w:r>
-      <w:proofErr w:type="spellEnd"/>
-      <w:proofErr w:type="gramEnd"/>
-      <w:r>
-        <w:rPr>
-          <w:rFonts w:ascii="Menlo Regular" w:hAnsi="Menlo Regular" w:cs="Menlo Regular"/>
-          <w:color w:val="000000"/>
-          <w:sz w:val="22"/>
-          <w:szCs w:val="22"/>
-        </w:rPr>
-        <w:t xml:space="preserve"> </w:t>
-      </w:r>
-      <w:proofErr w:type="spellStart"/>
-      <w:r>
-        <w:rPr>
-          <w:rFonts w:ascii="Menlo Regular" w:hAnsi="Menlo Regular" w:cs="Menlo Regular"/>
-          <w:color w:val="000000"/>
-          <w:sz w:val="22"/>
-          <w:szCs w:val="22"/>
-        </w:rPr>
-        <w:t>submodule</w:t>
-      </w:r>
-      <w:proofErr w:type="spellEnd"/>
-      <w:r>
-        <w:rPr>
-          <w:rFonts w:ascii="Menlo Regular" w:hAnsi="Menlo Regular" w:cs="Menlo Regular"/>
-          <w:color w:val="000000"/>
-          <w:sz w:val="22"/>
-          <w:szCs w:val="22"/>
-        </w:rPr>
-        <w:t xml:space="preserve"> update --</w:t>
-      </w:r>
-      <w:proofErr w:type="spellStart"/>
-      <w:r>
-        <w:rPr>
-          <w:rFonts w:ascii="Menlo Regular" w:hAnsi="Menlo Regular" w:cs="Menlo Regular"/>
-          <w:color w:val="000000"/>
-          <w:sz w:val="22"/>
-          <w:szCs w:val="22"/>
-        </w:rPr>
-        <w:t>init</w:t>
-      </w:r>
-      <w:proofErr w:type="spellEnd"/>
+        <w:t>git submodule update --init</w:t>
+      </w:r>
     </w:p>
     <w:p>
       <w:pPr>
@@ -468,23 +301,7 @@
         </w:numPr>
       </w:pPr>
       <w:r>
-        <w:t xml:space="preserve">Now update </w:t>
-      </w:r>
-      <w:proofErr w:type="spellStart"/>
-      <w:r>
-        <w:t>mupdf’s</w:t>
-      </w:r>
-      <w:proofErr w:type="spellEnd"/>
-      <w:r>
-        <w:t xml:space="preserve"> </w:t>
-      </w:r>
-      <w:proofErr w:type="spellStart"/>
-      <w:r>
-        <w:t>submodules</w:t>
-      </w:r>
-      <w:proofErr w:type="spellEnd"/>
-      <w:r>
-        <w:t xml:space="preserve"> </w:t>
+        <w:t xml:space="preserve">Now update mupdf’s submodules </w:t>
       </w:r>
       <w:r>
         <w:t>and build it</w:t>
@@ -515,19 +332,19 @@
           <w:sz w:val="22"/>
           <w:szCs w:val="22"/>
         </w:rPr>
-        <w:t xml:space="preserve">cd </w:t>
-      </w:r>
-      <w:proofErr w:type="spellStart"/>
-      <w:r>
+        <w:t>cd qt-gsview/mupdf</w:t>
+      </w:r>
+    </w:p>
+    <w:p>
+      <w:pPr>
+        <w:pStyle w:val="ListParagraph"/>
         <w:rPr>
           <w:rFonts w:ascii="Menlo Regular" w:hAnsi="Menlo Regular" w:cs="Menlo Regular"/>
           <w:color w:val="000000"/>
           <w:sz w:val="22"/>
           <w:szCs w:val="22"/>
         </w:rPr>
-        <w:t>qt-gsview</w:t>
-      </w:r>
-      <w:proofErr w:type="spellEnd"/>
+      </w:pPr>
       <w:r>
         <w:rPr>
           <w:rFonts w:ascii="Menlo Regular" w:hAnsi="Menlo Regular" w:cs="Menlo Regular"/>
@@ -535,9 +352,8 @@
           <w:sz w:val="22"/>
           <w:szCs w:val="22"/>
         </w:rPr>
-        <w:t>/</w:t>
-      </w:r>
-      <w:proofErr w:type="spellStart"/>
+        <w:t xml:space="preserve">git submodule update </w:t>
+      </w:r>
       <w:r>
         <w:rPr>
           <w:rFonts w:ascii="Menlo Regular" w:hAnsi="Menlo Regular" w:cs="Menlo Regular"/>
@@ -545,22 +361,22 @@
           <w:sz w:val="22"/>
           <w:szCs w:val="22"/>
         </w:rPr>
-        <w:t>mupdf</w:t>
-      </w:r>
-      <w:proofErr w:type="spellEnd"/>
-    </w:p>
-    <w:p>
-      <w:pPr>
-        <w:pStyle w:val="ListParagraph"/>
+        <w:t>--</w:t>
+      </w:r>
+      <w:r>
         <w:rPr>
           <w:rFonts w:ascii="Menlo Regular" w:hAnsi="Menlo Regular" w:cs="Menlo Regular"/>
           <w:color w:val="000000"/>
           <w:sz w:val="22"/>
           <w:szCs w:val="22"/>
         </w:rPr>
-      </w:pPr>
-      <w:proofErr w:type="spellStart"/>
-      <w:proofErr w:type="gramStart"/>
+        <w:t>init</w:t>
+      </w:r>
+    </w:p>
+    <w:p>
+      <w:pPr>
+        <w:pStyle w:val="ListParagraph"/>
+      </w:pPr>
       <w:r>
         <w:rPr>
           <w:rFonts w:ascii="Menlo Regular" w:hAnsi="Menlo Regular" w:cs="Menlo Regular"/>
@@ -568,83 +384,7 @@
           <w:sz w:val="22"/>
           <w:szCs w:val="22"/>
         </w:rPr>
-        <w:t>git</w:t>
-      </w:r>
-      <w:proofErr w:type="spellEnd"/>
-      <w:proofErr w:type="gramEnd"/>
-      <w:r>
-        <w:rPr>
-          <w:rFonts w:ascii="Menlo Regular" w:hAnsi="Menlo Regular" w:cs="Menlo Regular"/>
-          <w:color w:val="000000"/>
-          <w:sz w:val="22"/>
-          <w:szCs w:val="22"/>
-        </w:rPr>
-        <w:t xml:space="preserve"> </w:t>
-      </w:r>
-      <w:proofErr w:type="spellStart"/>
-      <w:r>
-        <w:rPr>
-          <w:rFonts w:ascii="Menlo Regular" w:hAnsi="Menlo Regular" w:cs="Menlo Regular"/>
-          <w:color w:val="000000"/>
-          <w:sz w:val="22"/>
-          <w:szCs w:val="22"/>
-        </w:rPr>
-        <w:t>submodule</w:t>
-      </w:r>
-      <w:proofErr w:type="spellEnd"/>
-      <w:r>
-        <w:rPr>
-          <w:rFonts w:ascii="Menlo Regular" w:hAnsi="Menlo Regular" w:cs="Menlo Regular"/>
-          <w:color w:val="000000"/>
-          <w:sz w:val="22"/>
-          <w:szCs w:val="22"/>
-        </w:rPr>
-        <w:t xml:space="preserve"> update </w:t>
-      </w:r>
-      <w:r>
-        <w:rPr>
-          <w:rFonts w:ascii="Menlo Regular" w:hAnsi="Menlo Regular" w:cs="Menlo Regular"/>
-          <w:color w:val="000000"/>
-          <w:sz w:val="22"/>
-          <w:szCs w:val="22"/>
-        </w:rPr>
-        <w:t>--</w:t>
-      </w:r>
-      <w:proofErr w:type="spellStart"/>
-      <w:r>
-        <w:rPr>
-          <w:rFonts w:ascii="Menlo Regular" w:hAnsi="Menlo Regular" w:cs="Menlo Regular"/>
-          <w:color w:val="000000"/>
-          <w:sz w:val="22"/>
-          <w:szCs w:val="22"/>
-        </w:rPr>
-        <w:t>init</w:t>
-      </w:r>
-      <w:proofErr w:type="spellEnd"/>
-    </w:p>
-    <w:p>
-      <w:pPr>
-        <w:pStyle w:val="ListParagraph"/>
-      </w:pPr>
-      <w:proofErr w:type="gramStart"/>
-      <w:r>
-        <w:rPr>
-          <w:rFonts w:ascii="Menlo Regular" w:hAnsi="Menlo Regular" w:cs="Menlo Regular"/>
-          <w:color w:val="000000"/>
-          <w:sz w:val="22"/>
-          <w:szCs w:val="22"/>
-        </w:rPr>
-        <w:t>make</w:t>
-      </w:r>
-      <w:proofErr w:type="gramEnd"/>
-      <w:r>
-        <w:rPr>
-          <w:rFonts w:ascii="Menlo Regular" w:hAnsi="Menlo Regular" w:cs="Menlo Regular"/>
-          <w:color w:val="000000"/>
-          <w:sz w:val="22"/>
-          <w:szCs w:val="22"/>
-        </w:rPr>
-        <w:t xml:space="preserve"> HAVE_X11=no</w:t>
+        <w:t>make HAVE_X11=no</w:t>
       </w:r>
     </w:p>
     <w:p/>
@@ -665,15 +405,7 @@
         <w:t xml:space="preserve">in </w:t>
       </w:r>
       <w:r>
-        <w:t xml:space="preserve">when you build </w:t>
-      </w:r>
-      <w:proofErr w:type="spellStart"/>
-      <w:r>
-        <w:t>gsview</w:t>
-      </w:r>
-      <w:proofErr w:type="spellEnd"/>
-      <w:r>
-        <w:t>.</w:t>
+        <w:t>when you build gsview.</w:t>
       </w:r>
     </w:p>
     <w:p/>
@@ -686,55 +418,10 @@
         </w:numPr>
       </w:pPr>
       <w:r>
-        <w:t xml:space="preserve">Build </w:t>
-      </w:r>
-      <w:proofErr w:type="spellStart"/>
-      <w:r>
-        <w:t>ghostpdl</w:t>
-      </w:r>
-      <w:proofErr w:type="spellEnd"/>
-      <w:r>
-        <w:t xml:space="preserve">, </w:t>
-      </w:r>
-      <w:proofErr w:type="spellStart"/>
-      <w:r>
-        <w:t>xps</w:t>
-      </w:r>
-      <w:proofErr w:type="spellEnd"/>
-      <w:r>
-        <w:t xml:space="preserve"> and </w:t>
-      </w:r>
-      <w:proofErr w:type="spellStart"/>
-      <w:r>
-        <w:t>gs</w:t>
-      </w:r>
-      <w:proofErr w:type="spellEnd"/>
-      <w:r>
-        <w:t xml:space="preserve">.  This will produce </w:t>
-      </w:r>
-      <w:proofErr w:type="spellStart"/>
-      <w:r>
-        <w:t>gs</w:t>
-      </w:r>
-      <w:proofErr w:type="spellEnd"/>
-      <w:r>
-        <w:t xml:space="preserve"> and </w:t>
-      </w:r>
-      <w:proofErr w:type="spellStart"/>
-      <w:r>
-        <w:t>gxps</w:t>
-      </w:r>
-      <w:proofErr w:type="spellEnd"/>
-      <w:r>
-        <w:t xml:space="preserve"> </w:t>
-      </w:r>
-      <w:proofErr w:type="spellStart"/>
-      <w:r>
-        <w:t>executables</w:t>
-      </w:r>
-      <w:proofErr w:type="spellEnd"/>
-      <w:r>
-        <w:t xml:space="preserve"> that are included in the build.</w:t>
+        <w:t>Build ghostpdl</w:t>
+      </w:r>
+      <w:r>
+        <w:t>, xps and gs.  This will produce gs and gxps executables that are included in the build.</w:t>
       </w:r>
     </w:p>
     <w:p>
@@ -759,19 +446,19 @@
           <w:sz w:val="22"/>
           <w:szCs w:val="22"/>
         </w:rPr>
-        <w:t xml:space="preserve">cd </w:t>
-      </w:r>
-      <w:proofErr w:type="spellStart"/>
-      <w:r>
+        <w:t>cd qt-gsview/ghostpdl</w:t>
+      </w:r>
+    </w:p>
+    <w:p>
+      <w:pPr>
+        <w:pStyle w:val="ListParagraph"/>
         <w:rPr>
           <w:rFonts w:ascii="Menlo Regular" w:hAnsi="Menlo Regular" w:cs="Menlo Regular"/>
           <w:color w:val="000000"/>
           <w:sz w:val="22"/>
           <w:szCs w:val="22"/>
         </w:rPr>
-        <w:t>qt-gsview</w:t>
-      </w:r>
-      <w:proofErr w:type="spellEnd"/>
+      </w:pPr>
       <w:r>
         <w:rPr>
           <w:rFonts w:ascii="Menlo Regular" w:hAnsi="Menlo Regular" w:cs="Menlo Regular"/>
@@ -779,31 +466,28 @@
           <w:sz w:val="22"/>
           <w:szCs w:val="22"/>
         </w:rPr>
-        <w:t>/</w:t>
-      </w:r>
-      <w:proofErr w:type="spellStart"/>
-      <w:r>
+        <w:t>make clean</w:t>
+      </w:r>
+    </w:p>
+    <w:p>
+      <w:pPr>
+        <w:pStyle w:val="ListParagraph"/>
         <w:rPr>
           <w:rFonts w:ascii="Menlo Regular" w:hAnsi="Menlo Regular" w:cs="Menlo Regular"/>
           <w:color w:val="000000"/>
           <w:sz w:val="22"/>
           <w:szCs w:val="22"/>
         </w:rPr>
-        <w:t>ghostpdl</w:t>
-      </w:r>
-      <w:proofErr w:type="spellEnd"/>
-    </w:p>
-    <w:p>
-      <w:pPr>
-        <w:pStyle w:val="ListParagraph"/>
+      </w:pPr>
+      <w:r>
         <w:rPr>
           <w:rFonts w:ascii="Menlo Regular" w:hAnsi="Menlo Regular" w:cs="Menlo Regular"/>
           <w:color w:val="000000"/>
           <w:sz w:val="22"/>
           <w:szCs w:val="22"/>
         </w:rPr>
-      </w:pPr>
-      <w:proofErr w:type="gramStart"/>
+        <w:t>./</w:t>
+      </w:r>
       <w:r>
         <w:rPr>
           <w:rFonts w:ascii="Menlo Regular" w:hAnsi="Menlo Regular" w:cs="Menlo Regular"/>
@@ -811,40 +495,39 @@
           <w:sz w:val="22"/>
           <w:szCs w:val="22"/>
         </w:rPr>
-        <w:t>make</w:t>
-      </w:r>
-      <w:proofErr w:type="gramEnd"/>
-      <w:r>
+        <w:t>autogen.sh</w:t>
+      </w:r>
+    </w:p>
+    <w:p>
+      <w:pPr>
+        <w:pStyle w:val="ListParagraph"/>
         <w:rPr>
           <w:rFonts w:ascii="Menlo Regular" w:hAnsi="Menlo Regular" w:cs="Menlo Regular"/>
           <w:color w:val="000000"/>
           <w:sz w:val="22"/>
           <w:szCs w:val="22"/>
         </w:rPr>
-        <w:t xml:space="preserve"> clean</w:t>
-      </w:r>
-    </w:p>
-    <w:p>
-      <w:pPr>
-        <w:pStyle w:val="ListParagraph"/>
+      </w:pPr>
+      <w:r>
         <w:rPr>
           <w:rFonts w:ascii="Menlo Regular" w:hAnsi="Menlo Regular" w:cs="Menlo Regular"/>
           <w:color w:val="000000"/>
           <w:sz w:val="22"/>
           <w:szCs w:val="22"/>
         </w:rPr>
-      </w:pPr>
-      <w:proofErr w:type="gramStart"/>
-      <w:r>
+        <w:t xml:space="preserve">make </w:t>
+      </w:r>
+    </w:p>
+    <w:p>
+      <w:pPr>
+        <w:pStyle w:val="ListParagraph"/>
         <w:rPr>
           <w:rFonts w:ascii="Menlo Regular" w:hAnsi="Menlo Regular" w:cs="Menlo Regular"/>
           <w:color w:val="000000"/>
           <w:sz w:val="22"/>
           <w:szCs w:val="22"/>
         </w:rPr>
-        <w:t>./</w:t>
-      </w:r>
-      <w:proofErr w:type="gramEnd"/>
+      </w:pPr>
       <w:r>
         <w:rPr>
           <w:rFonts w:ascii="Menlo Regular" w:hAnsi="Menlo Regular" w:cs="Menlo Regular"/>
@@ -852,7 +535,7 @@
           <w:sz w:val="22"/>
           <w:szCs w:val="22"/>
         </w:rPr>
-        <w:t>autogen.sh</w:t>
+        <w:t>make xps</w:t>
       </w:r>
     </w:p>
     <w:p>
@@ -865,7 +548,6 @@
           <w:szCs w:val="22"/>
         </w:rPr>
       </w:pPr>
-      <w:proofErr w:type="gramStart"/>
       <w:r>
         <w:rPr>
           <w:rFonts w:ascii="Menlo Regular" w:hAnsi="Menlo Regular" w:cs="Menlo Regular"/>
@@ -873,40 +555,39 @@
           <w:sz w:val="22"/>
           <w:szCs w:val="22"/>
         </w:rPr>
-        <w:t>make</w:t>
-      </w:r>
-      <w:proofErr w:type="gramEnd"/>
-      <w:r>
+        <w:t>cd gs</w:t>
+      </w:r>
+    </w:p>
+    <w:p>
+      <w:pPr>
+        <w:pStyle w:val="ListParagraph"/>
         <w:rPr>
           <w:rFonts w:ascii="Menlo Regular" w:hAnsi="Menlo Regular" w:cs="Menlo Regular"/>
           <w:color w:val="000000"/>
           <w:sz w:val="22"/>
           <w:szCs w:val="22"/>
         </w:rPr>
-        <w:t xml:space="preserve"> </w:t>
-      </w:r>
-    </w:p>
-    <w:p>
-      <w:pPr>
-        <w:pStyle w:val="ListParagraph"/>
+      </w:pPr>
+      <w:r>
         <w:rPr>
           <w:rFonts w:ascii="Menlo Regular" w:hAnsi="Menlo Regular" w:cs="Menlo Regular"/>
           <w:color w:val="000000"/>
           <w:sz w:val="22"/>
           <w:szCs w:val="22"/>
         </w:rPr>
-      </w:pPr>
-      <w:proofErr w:type="gramStart"/>
-      <w:r>
+        <w:t>make clean</w:t>
+      </w:r>
+    </w:p>
+    <w:p>
+      <w:pPr>
+        <w:pStyle w:val="ListParagraph"/>
         <w:rPr>
           <w:rFonts w:ascii="Menlo Regular" w:hAnsi="Menlo Regular" w:cs="Menlo Regular"/>
           <w:color w:val="000000"/>
           <w:sz w:val="22"/>
           <w:szCs w:val="22"/>
         </w:rPr>
-        <w:t>make</w:t>
-      </w:r>
-      <w:proofErr w:type="gramEnd"/>
+      </w:pPr>
       <w:r>
         <w:rPr>
           <w:rFonts w:ascii="Menlo Regular" w:hAnsi="Menlo Regular" w:cs="Menlo Regular"/>
@@ -914,9 +595,8 @@
           <w:sz w:val="22"/>
           <w:szCs w:val="22"/>
         </w:rPr>
-        <w:t xml:space="preserve"> </w:t>
-      </w:r>
-      <w:proofErr w:type="spellStart"/>
+        <w:t>./</w:t>
+      </w:r>
       <w:r>
         <w:rPr>
           <w:rFonts w:ascii="Menlo Regular" w:hAnsi="Menlo Regular" w:cs="Menlo Regular"/>
@@ -924,20 +604,17 @@
           <w:sz w:val="22"/>
           <w:szCs w:val="22"/>
         </w:rPr>
-        <w:t>xps</w:t>
-      </w:r>
-      <w:proofErr w:type="spellEnd"/>
-    </w:p>
-    <w:p>
-      <w:pPr>
-        <w:pStyle w:val="ListParagraph"/>
+        <w:t>autogen.sh</w:t>
+      </w:r>
+      <w:r>
         <w:rPr>
           <w:rFonts w:ascii="Menlo Regular" w:hAnsi="Menlo Regular" w:cs="Menlo Regular"/>
           <w:color w:val="000000"/>
           <w:sz w:val="22"/>
           <w:szCs w:val="22"/>
         </w:rPr>
-      </w:pPr>
+        <w:t xml:space="preserve"> --with-libiconv=no --disable-cups </w:t>
+      </w:r>
       <w:r>
         <w:rPr>
           <w:rFonts w:ascii="Menlo Regular" w:hAnsi="Menlo Regular" w:cs="Menlo Regular"/>
@@ -945,41 +622,40 @@
           <w:sz w:val="22"/>
           <w:szCs w:val="22"/>
         </w:rPr>
-        <w:t xml:space="preserve">cd </w:t>
-      </w:r>
-      <w:proofErr w:type="spellStart"/>
-      <w:r>
+        <w:t>\</w:t>
+      </w:r>
+    </w:p>
+    <w:p>
+      <w:pPr>
+        <w:pStyle w:val="ListParagraph"/>
+        <w:ind w:firstLine="720"/>
         <w:rPr>
           <w:rFonts w:ascii="Menlo Regular" w:hAnsi="Menlo Regular" w:cs="Menlo Regular"/>
           <w:color w:val="000000"/>
           <w:sz w:val="22"/>
           <w:szCs w:val="22"/>
         </w:rPr>
-        <w:t>gs</w:t>
-      </w:r>
-      <w:proofErr w:type="spellEnd"/>
-    </w:p>
-    <w:p>
-      <w:pPr>
-        <w:pStyle w:val="ListParagraph"/>
+      </w:pPr>
+      <w:r>
         <w:rPr>
           <w:rFonts w:ascii="Menlo Regular" w:hAnsi="Menlo Regular" w:cs="Menlo Regular"/>
           <w:color w:val="000000"/>
           <w:sz w:val="22"/>
           <w:szCs w:val="22"/>
         </w:rPr>
-      </w:pPr>
-      <w:proofErr w:type="gramStart"/>
-      <w:r>
+        <w:t>--without-libpaper --disable-fontconfig</w:t>
+      </w:r>
+    </w:p>
+    <w:p>
+      <w:pPr>
+        <w:ind w:firstLine="720"/>
         <w:rPr>
           <w:rFonts w:ascii="Menlo Regular" w:hAnsi="Menlo Regular" w:cs="Menlo Regular"/>
           <w:color w:val="000000"/>
           <w:sz w:val="22"/>
           <w:szCs w:val="22"/>
         </w:rPr>
-        <w:t>make</w:t>
-      </w:r>
-      <w:proofErr w:type="gramEnd"/>
+      </w:pPr>
       <w:r>
         <w:rPr>
           <w:rFonts w:ascii="Menlo Regular" w:hAnsi="Menlo Regular" w:cs="Menlo Regular"/>
@@ -987,174 +663,9 @@
           <w:sz w:val="22"/>
           <w:szCs w:val="22"/>
         </w:rPr>
-        <w:t xml:space="preserve"> clean</w:t>
-      </w:r>
-    </w:p>
-    <w:p>
-      <w:pPr>
-        <w:pStyle w:val="ListParagraph"/>
-        <w:rPr>
-          <w:rFonts w:ascii="Menlo Regular" w:hAnsi="Menlo Regular" w:cs="Menlo Regular"/>
-          <w:color w:val="000000"/>
-          <w:sz w:val="22"/>
-          <w:szCs w:val="22"/>
-        </w:rPr>
-      </w:pPr>
-      <w:bookmarkStart w:id="0" w:name="_GoBack"/>
-      <w:proofErr w:type="gramStart"/>
-      <w:r>
-        <w:rPr>
-          <w:rFonts w:ascii="Menlo Regular" w:hAnsi="Menlo Regular" w:cs="Menlo Regular"/>
-          <w:color w:val="000000"/>
-          <w:sz w:val="22"/>
-          <w:szCs w:val="22"/>
-        </w:rPr>
-        <w:t>./</w:t>
-      </w:r>
-      <w:proofErr w:type="gramEnd"/>
-      <w:r>
-        <w:rPr>
-          <w:rFonts w:ascii="Menlo Regular" w:hAnsi="Menlo Regular" w:cs="Menlo Regular"/>
-          <w:color w:val="000000"/>
-          <w:sz w:val="22"/>
-          <w:szCs w:val="22"/>
-        </w:rPr>
-        <w:t>autogen.sh</w:t>
-      </w:r>
-      <w:r>
-        <w:rPr>
-          <w:rFonts w:ascii="Menlo Regular" w:hAnsi="Menlo Regular" w:cs="Menlo Regular"/>
-          <w:color w:val="000000"/>
-          <w:sz w:val="22"/>
-          <w:szCs w:val="22"/>
-        </w:rPr>
-        <w:t xml:space="preserve"> --with-</w:t>
-      </w:r>
-      <w:proofErr w:type="spellStart"/>
-      <w:r>
-        <w:rPr>
-          <w:rFonts w:ascii="Menlo Regular" w:hAnsi="Menlo Regular" w:cs="Menlo Regular"/>
-          <w:color w:val="000000"/>
-          <w:sz w:val="22"/>
-          <w:szCs w:val="22"/>
-        </w:rPr>
-        <w:t>libiconv</w:t>
-      </w:r>
-      <w:proofErr w:type="spellEnd"/>
-      <w:r>
-        <w:rPr>
-          <w:rFonts w:ascii="Menlo Regular" w:hAnsi="Menlo Regular" w:cs="Menlo Regular"/>
-          <w:color w:val="000000"/>
-          <w:sz w:val="22"/>
-          <w:szCs w:val="22"/>
-        </w:rPr>
-        <w:t xml:space="preserve">=no --disable-cups </w:t>
-      </w:r>
-      <w:r>
-        <w:rPr>
-          <w:rFonts w:ascii="Menlo Regular" w:hAnsi="Menlo Regular" w:cs="Menlo Regular"/>
-          <w:color w:val="000000"/>
-          <w:sz w:val="22"/>
-          <w:szCs w:val="22"/>
-        </w:rPr>
-        <w:t>\</w:t>
-      </w:r>
-    </w:p>
-    <w:p>
-      <w:pPr>
-        <w:pStyle w:val="ListParagraph"/>
-        <w:ind w:firstLine="720"/>
-        <w:rPr>
-          <w:rFonts w:ascii="Menlo Regular" w:hAnsi="Menlo Regular" w:cs="Menlo Regular"/>
-          <w:color w:val="000000"/>
-          <w:sz w:val="22"/>
-          <w:szCs w:val="22"/>
-        </w:rPr>
-      </w:pPr>
-      <w:r>
-        <w:rPr>
-          <w:rFonts w:ascii="Menlo Regular" w:hAnsi="Menlo Regular" w:cs="Menlo Regular"/>
-          <w:color w:val="000000"/>
-          <w:sz w:val="22"/>
-          <w:szCs w:val="22"/>
-        </w:rPr>
-        <w:t>--</w:t>
-      </w:r>
-      <w:proofErr w:type="gramStart"/>
-      <w:r>
-        <w:rPr>
-          <w:rFonts w:ascii="Menlo Regular" w:hAnsi="Menlo Regular" w:cs="Menlo Regular"/>
-          <w:color w:val="000000"/>
-          <w:sz w:val="22"/>
-          <w:szCs w:val="22"/>
-        </w:rPr>
-        <w:t>without</w:t>
-      </w:r>
-      <w:proofErr w:type="gramEnd"/>
-      <w:r>
-        <w:rPr>
-          <w:rFonts w:ascii="Menlo Regular" w:hAnsi="Menlo Regular" w:cs="Menlo Regular"/>
-          <w:color w:val="000000"/>
-          <w:sz w:val="22"/>
-          <w:szCs w:val="22"/>
-        </w:rPr>
-        <w:t>-</w:t>
-      </w:r>
-      <w:proofErr w:type="spellStart"/>
-      <w:r>
-        <w:rPr>
-          <w:rFonts w:ascii="Menlo Regular" w:hAnsi="Menlo Regular" w:cs="Menlo Regular"/>
-          <w:color w:val="000000"/>
-          <w:sz w:val="22"/>
-          <w:szCs w:val="22"/>
-        </w:rPr>
-        <w:t>libpaper</w:t>
-      </w:r>
-      <w:proofErr w:type="spellEnd"/>
-      <w:r>
-        <w:rPr>
-          <w:rFonts w:ascii="Menlo Regular" w:hAnsi="Menlo Regular" w:cs="Menlo Regular"/>
-          <w:color w:val="000000"/>
-          <w:sz w:val="22"/>
-          <w:szCs w:val="22"/>
-        </w:rPr>
-        <w:t xml:space="preserve"> --disable-</w:t>
-      </w:r>
-      <w:proofErr w:type="spellStart"/>
-      <w:r>
-        <w:rPr>
-          <w:rFonts w:ascii="Menlo Regular" w:hAnsi="Menlo Regular" w:cs="Menlo Regular"/>
-          <w:color w:val="000000"/>
-          <w:sz w:val="22"/>
-          <w:szCs w:val="22"/>
-        </w:rPr>
-        <w:t>fontconfig</w:t>
-      </w:r>
-      <w:proofErr w:type="spellEnd"/>
-    </w:p>
-    <w:p>
-      <w:pPr>
-        <w:ind w:firstLine="720"/>
-        <w:rPr>
-          <w:rFonts w:ascii="Menlo Regular" w:hAnsi="Menlo Regular" w:cs="Menlo Regular"/>
-          <w:color w:val="000000"/>
-          <w:sz w:val="22"/>
-          <w:szCs w:val="22"/>
-        </w:rPr>
-      </w:pPr>
-      <w:proofErr w:type="gramStart"/>
-      <w:r>
-        <w:rPr>
-          <w:rFonts w:ascii="Menlo Regular" w:hAnsi="Menlo Regular" w:cs="Menlo Regular"/>
-          <w:color w:val="000000"/>
-          <w:sz w:val="22"/>
-          <w:szCs w:val="22"/>
-        </w:rPr>
         <w:t>make</w:t>
       </w:r>
-      <w:proofErr w:type="gramEnd"/>
-    </w:p>
-    <w:bookmarkEnd w:id="0"/>
+    </w:p>
     <w:p/>
     <w:p>
       <w:pPr>
@@ -1165,15 +676,7 @@
         </w:numPr>
       </w:pPr>
       <w:r>
-        <w:t xml:space="preserve">Open gsview.pro using </w:t>
-      </w:r>
-      <w:proofErr w:type="spellStart"/>
-      <w:r>
-        <w:t>Qt</w:t>
-      </w:r>
-      <w:proofErr w:type="spellEnd"/>
-      <w:r>
-        <w:t xml:space="preserve"> Creator (just installed in step 2).</w:t>
+        <w:t>Open gsview.pro using Qt Creator (just installed in step 2).</w:t>
       </w:r>
       <w:r>
         <w:t xml:space="preserve">  The first time, you’ll be as</w:t>
@@ -1185,29 +688,13 @@
         <w:t>elect the kit called “</w:t>
       </w:r>
       <w:r>
-        <w:t xml:space="preserve">Desktop </w:t>
-      </w:r>
-      <w:proofErr w:type="spellStart"/>
-      <w:r>
-        <w:t>Qt</w:t>
-      </w:r>
-      <w:proofErr w:type="spellEnd"/>
-      <w:r>
-        <w:t xml:space="preserve"> 5.4.0 clang 64bit</w:t>
+        <w:t>Desktop Qt 5.4.0 clang 64bit</w:t>
       </w:r>
       <w:r>
         <w:t>” and click “Configure Project”.</w:t>
       </w:r>
       <w:r>
-        <w:t xml:space="preserve">  For Linux, select “Desktop </w:t>
-      </w:r>
-      <w:proofErr w:type="spellStart"/>
-      <w:r>
-        <w:t>Qt</w:t>
-      </w:r>
-      <w:proofErr w:type="spellEnd"/>
-      <w:r>
-        <w:t xml:space="preserve"> 5.3 GCC 64bit”.</w:t>
+        <w:t xml:space="preserve">  For Linux, select “Desktop Qt 5.3 GCC 64bit”.</w:t>
       </w:r>
     </w:p>
     <w:p>
@@ -1246,13 +733,8 @@
         <w:t>“Run</w:t>
       </w:r>
       <w:r>
-        <w:t xml:space="preserve"> </w:t>
-      </w:r>
-      <w:proofErr w:type="spellStart"/>
-      <w:r>
-        <w:t>qmake</w:t>
-      </w:r>
-      <w:proofErr w:type="spellEnd"/>
+        <w:t xml:space="preserve"> qmake</w:t>
+      </w:r>
       <w:r>
         <w:t>”</w:t>
       </w:r>
@@ -1260,15 +742,7 @@
         <w:t xml:space="preserve"> (found under the Build menu).</w:t>
       </w:r>
       <w:r>
-        <w:t xml:space="preserve">  This creates the shadow build directory and creates the </w:t>
-      </w:r>
-      <w:proofErr w:type="spellStart"/>
-      <w:r>
-        <w:t>makefile</w:t>
-      </w:r>
-      <w:proofErr w:type="spellEnd"/>
-      <w:r>
-        <w:t xml:space="preserve"> that will be used.</w:t>
+        <w:t xml:space="preserve">  This creates the shadow build directory and creates the makefile that will be used.</w:t>
       </w:r>
     </w:p>
     <w:p/>
@@ -1372,35 +846,7 @@
         <w:rPr>
           <w:rFonts w:cs="Courier"/>
         </w:rPr>
-        <w:t>, we’re linking using –</w:t>
-      </w:r>
-      <w:proofErr w:type="spellStart"/>
-      <w:r>
-        <w:rPr>
-          <w:rFonts w:cs="Courier"/>
-        </w:rPr>
-        <w:t>rpath</w:t>
-      </w:r>
-      <w:proofErr w:type="spellEnd"/>
-      <w:r>
-        <w:rPr>
-          <w:rFonts w:cs="Courier"/>
-        </w:rPr>
-        <w:t xml:space="preserve"> so the </w:t>
-      </w:r>
-      <w:proofErr w:type="spellStart"/>
-      <w:r>
-        <w:rPr>
-          <w:rFonts w:cs="Courier"/>
-        </w:rPr>
-        <w:t>Qt</w:t>
-      </w:r>
-      <w:proofErr w:type="spellEnd"/>
-      <w:r>
-        <w:rPr>
-          <w:rFonts w:cs="Courier"/>
-        </w:rPr>
-        <w:t xml:space="preserve"> shared libraries can be </w:t>
+        <w:t xml:space="preserve">, we’re linking using –rpath so the Qt shared libraries can be </w:t>
       </w:r>
       <w:r>
         <w:rPr>
@@ -1511,7 +957,6 @@
         </w:rPr>
         <w:t xml:space="preserve">  </w:t>
       </w:r>
-      <w:proofErr w:type="gramStart"/>
       <w:r>
         <w:rPr>
           <w:rFonts w:ascii="Courier" w:hAnsi="Courier" w:cs="Courier"/>
@@ -1521,7 +966,6 @@
         </w:rPr>
         <w:t>look</w:t>
       </w:r>
-      <w:proofErr w:type="gramEnd"/>
       <w:r>
         <w:rPr>
           <w:rFonts w:ascii="Courier" w:hAnsi="Courier" w:cs="Courier"/>
@@ -1658,8 +1102,6 @@
         </w:rPr>
         <w:t xml:space="preserve">  </w:t>
       </w:r>
-      <w:proofErr w:type="spellStart"/>
-      <w:proofErr w:type="gramStart"/>
       <w:r>
         <w:rPr>
           <w:rFonts w:ascii="Courier" w:hAnsi="Courier" w:cs="Courier"/>
@@ -1669,8 +1111,6 @@
         </w:rPr>
         <w:t>unix</w:t>
       </w:r>
-      <w:proofErr w:type="spellEnd"/>
-      <w:proofErr w:type="gramEnd"/>
       <w:r>
         <w:rPr>
           <w:rFonts w:ascii="Courier" w:hAnsi="Courier" w:cs="Courier"/>
@@ -1753,7 +1193,6 @@
           <w:szCs w:val="20"/>
         </w:rPr>
       </w:pPr>
-      <w:proofErr w:type="gramStart"/>
       <w:r>
         <w:rPr>
           <w:rFonts w:ascii="Courier" w:hAnsi="Courier" w:cs="Courier"/>
@@ -1769,26 +1208,7 @@
           <w:sz w:val="20"/>
           <w:szCs w:val="20"/>
         </w:rPr>
-        <w:t>(</w:t>
-      </w:r>
-      <w:proofErr w:type="spellStart"/>
-      <w:proofErr w:type="gramEnd"/>
-      <w:r>
-        <w:rPr>
-          <w:rFonts w:ascii="Courier" w:hAnsi="Courier" w:cs="Courier"/>
-          <w:sz w:val="20"/>
-          <w:szCs w:val="20"/>
-        </w:rPr>
-        <w:t>release,debug|release</w:t>
-      </w:r>
-      <w:proofErr w:type="spellEnd"/>
-      <w:r>
-        <w:rPr>
-          <w:rFonts w:ascii="Courier" w:hAnsi="Courier" w:cs="Courier"/>
-          <w:sz w:val="20"/>
-          <w:szCs w:val="20"/>
-        </w:rPr>
-        <w:t>)</w:t>
+        <w:t>(release,debug|release)</w:t>
       </w:r>
       <w:r>
         <w:rPr>
@@ -1844,36 +1264,14 @@
         </w:rPr>
         <w:t xml:space="preserve">    </w:t>
       </w:r>
-      <w:proofErr w:type="spellStart"/>
-      <w:proofErr w:type="gramStart"/>
-      <w:r>
-        <w:rPr>
-          <w:rFonts w:ascii="Courier" w:hAnsi="Courier" w:cs="Courier"/>
-          <w:sz w:val="20"/>
-          <w:szCs w:val="20"/>
-        </w:rPr>
-        <w:t>unix</w:t>
-      </w:r>
-      <w:proofErr w:type="spellEnd"/>
-      <w:proofErr w:type="gramEnd"/>
-      <w:r>
-        <w:rPr>
-          <w:rFonts w:ascii="Courier" w:hAnsi="Courier" w:cs="Courier"/>
-          <w:sz w:val="20"/>
-          <w:szCs w:val="20"/>
-        </w:rPr>
-        <w:t>:!</w:t>
-      </w:r>
-      <w:proofErr w:type="spellStart"/>
-      <w:r>
-        <w:rPr>
-          <w:rFonts w:ascii="Courier" w:hAnsi="Courier" w:cs="Courier"/>
-          <w:sz w:val="20"/>
-          <w:szCs w:val="20"/>
-        </w:rPr>
-        <w:t>macx</w:t>
-      </w:r>
-      <w:proofErr w:type="spellEnd"/>
+      <w:r>
+        <w:rPr>
+          <w:rFonts w:ascii="Courier" w:hAnsi="Courier" w:cs="Courier"/>
+          <w:sz w:val="20"/>
+          <w:szCs w:val="20"/>
+        </w:rPr>
+        <w:t>unix:!macx</w:t>
+      </w:r>
       <w:r>
         <w:rPr>
           <w:rFonts w:ascii="Courier" w:hAnsi="Courier" w:cs="Courier"/>
@@ -1969,45 +1367,7 @@
           <w:sz w:val="20"/>
           <w:szCs w:val="20"/>
         </w:rPr>
-        <w:t>"-</w:t>
-      </w:r>
-      <w:proofErr w:type="spellStart"/>
-      <w:r>
-        <w:rPr>
-          <w:rFonts w:ascii="Courier" w:hAnsi="Courier" w:cs="Courier"/>
-          <w:sz w:val="20"/>
-          <w:szCs w:val="20"/>
-        </w:rPr>
-        <w:t>Wl</w:t>
-      </w:r>
-      <w:proofErr w:type="spellEnd"/>
-      <w:proofErr w:type="gramStart"/>
-      <w:r>
-        <w:rPr>
-          <w:rFonts w:ascii="Courier" w:hAnsi="Courier" w:cs="Courier"/>
-          <w:sz w:val="20"/>
-          <w:szCs w:val="20"/>
-        </w:rPr>
-        <w:t>,-</w:t>
-      </w:r>
-      <w:proofErr w:type="spellStart"/>
-      <w:proofErr w:type="gramEnd"/>
-      <w:r>
-        <w:rPr>
-          <w:rFonts w:ascii="Courier" w:hAnsi="Courier" w:cs="Courier"/>
-          <w:sz w:val="20"/>
-          <w:szCs w:val="20"/>
-        </w:rPr>
-        <w:t>rpath</w:t>
-      </w:r>
-      <w:proofErr w:type="spellEnd"/>
-      <w:r>
-        <w:rPr>
-          <w:rFonts w:ascii="Courier" w:hAnsi="Courier" w:cs="Courier"/>
-          <w:sz w:val="20"/>
-          <w:szCs w:val="20"/>
-        </w:rPr>
-        <w:t>,\'\$$ORIGIN/libs\'"</w:t>
+        <w:t>"-Wl,-rpath,\'\$$ORIGIN/libs\'"</w:t>
       </w:r>
     </w:p>
     <w:p>
@@ -2142,19 +1502,11 @@
           <w:rFonts w:cs="Courier"/>
         </w:rPr>
       </w:pPr>
-      <w:proofErr w:type="gramStart"/>
       <w:r>
         <w:rPr>
           <w:rFonts w:cs="Courier"/>
         </w:rPr>
-        <w:t>defining</w:t>
-      </w:r>
-      <w:proofErr w:type="gramEnd"/>
-      <w:r>
-        <w:rPr>
-          <w:rFonts w:cs="Courier"/>
-        </w:rPr>
-        <w:t xml:space="preserve"> this will cause the code to use CUPS for printing when it can.</w:t>
+        <w:t>defining this will cause the code to use CUPS for printing when it can.</w:t>
       </w:r>
       <w:r>
         <w:rPr>
@@ -2217,8 +1569,6 @@
           <w:szCs w:val="20"/>
         </w:rPr>
       </w:pPr>
-      <w:proofErr w:type="spellStart"/>
-      <w:proofErr w:type="gramStart"/>
       <w:r>
         <w:rPr>
           <w:rFonts w:ascii="Courier" w:hAnsi="Courier" w:cs="Courier"/>
@@ -2226,18 +1576,7 @@
           <w:sz w:val="20"/>
           <w:szCs w:val="20"/>
         </w:rPr>
-        <w:t>unix</w:t>
-      </w:r>
-      <w:proofErr w:type="spellEnd"/>
-      <w:proofErr w:type="gramEnd"/>
-      <w:r>
-        <w:rPr>
-          <w:rFonts w:ascii="Courier" w:hAnsi="Courier" w:cs="Courier"/>
-          <w:color w:val="008000"/>
-          <w:sz w:val="20"/>
-          <w:szCs w:val="20"/>
-        </w:rPr>
-        <w:t>:</w:t>
+        <w:t>unix:</w:t>
       </w:r>
       <w:r>
         <w:rPr>
@@ -2519,7 +1858,6 @@
           <w:rFonts w:cs="Courier"/>
         </w:rPr>
       </w:pPr>
-      <w:proofErr w:type="gramStart"/>
       <w:r>
         <w:rPr>
           <w:rFonts w:cs="Courier"/>
@@ -2530,14 +1868,7 @@
         <w:rPr>
           <w:rFonts w:cs="Courier"/>
         </w:rPr>
-        <w:t>.</w:t>
-      </w:r>
-      <w:proofErr w:type="gramEnd"/>
-      <w:r>
-        <w:rPr>
-          <w:rFonts w:cs="Courier"/>
-        </w:rPr>
-        <w:t xml:space="preserve">  Order is important.</w:t>
+        <w:t>.  Order is important.</w:t>
       </w:r>
     </w:p>
     <w:p>
@@ -2652,25 +1983,7 @@
           <w:sz w:val="20"/>
           <w:szCs w:val="20"/>
         </w:rPr>
-        <w:t>/</w:t>
-      </w:r>
-      <w:proofErr w:type="spellStart"/>
-      <w:r>
-        <w:rPr>
-          <w:rFonts w:ascii="Courier" w:hAnsi="Courier" w:cs="Courier"/>
-          <w:sz w:val="20"/>
-          <w:szCs w:val="20"/>
-        </w:rPr>
-        <w:t>mupdf</w:t>
-      </w:r>
-      <w:proofErr w:type="spellEnd"/>
-      <w:r>
-        <w:rPr>
-          <w:rFonts w:ascii="Courier" w:hAnsi="Courier" w:cs="Courier"/>
-          <w:sz w:val="20"/>
-          <w:szCs w:val="20"/>
-        </w:rPr>
-        <w:t>/build/debug/</w:t>
+        <w:t>/mupdf/build/debug/</w:t>
       </w:r>
     </w:p>
     <w:p>
@@ -2701,25 +2014,13 @@
           <w:szCs w:val="20"/>
         </w:rPr>
       </w:pPr>
-      <w:proofErr w:type="spellStart"/>
-      <w:proofErr w:type="gramStart"/>
-      <w:r>
-        <w:rPr>
-          <w:rFonts w:ascii="Courier" w:hAnsi="Courier" w:cs="Courier"/>
-          <w:sz w:val="20"/>
-          <w:szCs w:val="20"/>
-        </w:rPr>
-        <w:t>unix</w:t>
-      </w:r>
-      <w:proofErr w:type="spellEnd"/>
-      <w:proofErr w:type="gramEnd"/>
-      <w:r>
-        <w:rPr>
-          <w:rFonts w:ascii="Courier" w:hAnsi="Courier" w:cs="Courier"/>
-          <w:sz w:val="20"/>
-          <w:szCs w:val="20"/>
-        </w:rPr>
-        <w:t>:</w:t>
+      <w:r>
+        <w:rPr>
+          <w:rFonts w:ascii="Courier" w:hAnsi="Courier" w:cs="Courier"/>
+          <w:sz w:val="20"/>
+          <w:szCs w:val="20"/>
+        </w:rPr>
+        <w:t>unix:</w:t>
       </w:r>
       <w:r>
         <w:rPr>
@@ -2771,45 +2072,25 @@
           <w:sz w:val="20"/>
           <w:szCs w:val="20"/>
         </w:rPr>
-        <w:t>-</w:t>
-      </w:r>
-      <w:proofErr w:type="spellStart"/>
-      <w:r>
-        <w:rPr>
-          <w:rFonts w:ascii="Courier" w:hAnsi="Courier" w:cs="Courier"/>
-          <w:sz w:val="20"/>
-          <w:szCs w:val="20"/>
-        </w:rPr>
-        <w:t>lmupdf</w:t>
-      </w:r>
-      <w:proofErr w:type="spellEnd"/>
-      <w:r>
-        <w:rPr>
-          <w:rFonts w:ascii="Courier" w:hAnsi="Courier" w:cs="Courier"/>
-          <w:color w:val="C0C0C0"/>
-          <w:sz w:val="20"/>
-          <w:szCs w:val="20"/>
-        </w:rPr>
-        <w:t xml:space="preserve"> </w:t>
-      </w:r>
-      <w:r>
-        <w:rPr>
-          <w:rFonts w:ascii="Courier" w:hAnsi="Courier" w:cs="Courier"/>
-          <w:sz w:val="20"/>
-          <w:szCs w:val="20"/>
-        </w:rPr>
-        <w:t>-</w:t>
-      </w:r>
-      <w:proofErr w:type="spellStart"/>
-      <w:r>
-        <w:rPr>
-          <w:rFonts w:ascii="Courier" w:hAnsi="Courier" w:cs="Courier"/>
-          <w:sz w:val="20"/>
-          <w:szCs w:val="20"/>
-        </w:rPr>
-        <w:t>lfreetype</w:t>
-      </w:r>
-      <w:proofErr w:type="spellEnd"/>
+        <w:t>-lmupdf</w:t>
+      </w:r>
+      <w:r>
+        <w:rPr>
+          <w:rFonts w:ascii="Courier" w:hAnsi="Courier" w:cs="Courier"/>
+          <w:color w:val="C0C0C0"/>
+          <w:sz w:val="20"/>
+          <w:szCs w:val="20"/>
+        </w:rPr>
+        <w:t xml:space="preserve"> </w:t>
+      </w:r>
+      <w:r>
+        <w:rPr>
+          <w:rFonts w:ascii="Courier" w:hAnsi="Courier" w:cs="Courier"/>
+          <w:sz w:val="20"/>
+          <w:szCs w:val="20"/>
+        </w:rPr>
+        <w:t>-lfreetype</w:t>
+      </w:r>
       <w:r>
         <w:rPr>
           <w:rFonts w:ascii="Courier" w:hAnsi="Courier" w:cs="Courier"/>
@@ -2842,18 +2123,8 @@
           <w:sz w:val="20"/>
           <w:szCs w:val="20"/>
         </w:rPr>
-        <w:t>-</w:t>
-      </w:r>
-      <w:proofErr w:type="spellStart"/>
-      <w:r>
-        <w:rPr>
-          <w:rFonts w:ascii="Courier" w:hAnsi="Courier" w:cs="Courier"/>
-          <w:sz w:val="20"/>
-          <w:szCs w:val="20"/>
-        </w:rPr>
-        <w:t>ljpeg</w:t>
-      </w:r>
-      <w:proofErr w:type="spellEnd"/>
+        <w:t>-ljpeg</w:t>
+      </w:r>
       <w:r>
         <w:rPr>
           <w:rFonts w:ascii="Courier" w:hAnsi="Courier" w:cs="Courier"/>
@@ -2916,101 +2187,59 @@
           <w:sz w:val="20"/>
           <w:szCs w:val="20"/>
         </w:rPr>
-        <w:t>-</w:t>
-      </w:r>
-      <w:proofErr w:type="spellStart"/>
-      <w:proofErr w:type="gramStart"/>
-      <w:r>
-        <w:rPr>
-          <w:rFonts w:ascii="Courier" w:hAnsi="Courier" w:cs="Courier"/>
-          <w:sz w:val="20"/>
-          <w:szCs w:val="20"/>
-        </w:rPr>
-        <w:t>lopenjpeg</w:t>
-      </w:r>
-      <w:proofErr w:type="spellEnd"/>
-      <w:proofErr w:type="gramEnd"/>
-      <w:r>
-        <w:rPr>
-          <w:rFonts w:ascii="Courier" w:hAnsi="Courier" w:cs="Courier"/>
-          <w:color w:val="C0C0C0"/>
-          <w:sz w:val="20"/>
-          <w:szCs w:val="20"/>
-        </w:rPr>
-        <w:t xml:space="preserve"> </w:t>
-      </w:r>
-      <w:r>
-        <w:rPr>
-          <w:rFonts w:ascii="Courier" w:hAnsi="Courier" w:cs="Courier"/>
-          <w:sz w:val="20"/>
-          <w:szCs w:val="20"/>
-        </w:rPr>
-        <w:t>-</w:t>
-      </w:r>
-      <w:proofErr w:type="spellStart"/>
-      <w:r>
-        <w:rPr>
-          <w:rFonts w:ascii="Courier" w:hAnsi="Courier" w:cs="Courier"/>
-          <w:sz w:val="20"/>
-          <w:szCs w:val="20"/>
-        </w:rPr>
-        <w:t>lz</w:t>
-      </w:r>
-      <w:proofErr w:type="spellEnd"/>
-      <w:r>
-        <w:rPr>
-          <w:rFonts w:ascii="Courier" w:hAnsi="Courier" w:cs="Courier"/>
-          <w:color w:val="C0C0C0"/>
-          <w:sz w:val="20"/>
-          <w:szCs w:val="20"/>
-        </w:rPr>
-        <w:t xml:space="preserve"> </w:t>
-      </w:r>
-      <w:r>
-        <w:rPr>
-          <w:rFonts w:ascii="Courier" w:hAnsi="Courier" w:cs="Courier"/>
-          <w:sz w:val="20"/>
-          <w:szCs w:val="20"/>
-        </w:rPr>
-        <w:t>-</w:t>
-      </w:r>
-      <w:proofErr w:type="spellStart"/>
-      <w:r>
-        <w:rPr>
-          <w:rFonts w:ascii="Courier" w:hAnsi="Courier" w:cs="Courier"/>
-          <w:sz w:val="20"/>
-          <w:szCs w:val="20"/>
-        </w:rPr>
-        <w:t>lmujs</w:t>
-      </w:r>
-      <w:proofErr w:type="spellEnd"/>
-      <w:r>
-        <w:rPr>
-          <w:rFonts w:ascii="Courier" w:hAnsi="Courier" w:cs="Courier"/>
-          <w:color w:val="C0C0C0"/>
-          <w:sz w:val="20"/>
-          <w:szCs w:val="20"/>
-        </w:rPr>
-        <w:t xml:space="preserve"> </w:t>
-      </w:r>
-      <w:r>
-        <w:rPr>
-          <w:rFonts w:ascii="Courier" w:hAnsi="Courier" w:cs="Courier"/>
-          <w:sz w:val="20"/>
-          <w:szCs w:val="20"/>
-        </w:rPr>
-        <w:t>-</w:t>
-      </w:r>
-      <w:proofErr w:type="spellStart"/>
-      <w:r>
-        <w:rPr>
-          <w:rFonts w:ascii="Courier" w:hAnsi="Courier" w:cs="Courier"/>
-          <w:sz w:val="20"/>
-          <w:szCs w:val="20"/>
-        </w:rPr>
-        <w:t>lcups</w:t>
-      </w:r>
-      <w:proofErr w:type="spellEnd"/>
+        <w:t>-lopenjpeg</w:t>
+      </w:r>
+      <w:r>
+        <w:rPr>
+          <w:rFonts w:ascii="Courier" w:hAnsi="Courier" w:cs="Courier"/>
+          <w:color w:val="C0C0C0"/>
+          <w:sz w:val="20"/>
+          <w:szCs w:val="20"/>
+        </w:rPr>
+        <w:t xml:space="preserve"> </w:t>
+      </w:r>
+      <w:r>
+        <w:rPr>
+          <w:rFonts w:ascii="Courier" w:hAnsi="Courier" w:cs="Courier"/>
+          <w:sz w:val="20"/>
+          <w:szCs w:val="20"/>
+        </w:rPr>
+        <w:t>-lz</w:t>
+      </w:r>
+      <w:r>
+        <w:rPr>
+          <w:rFonts w:ascii="Courier" w:hAnsi="Courier" w:cs="Courier"/>
+          <w:color w:val="C0C0C0"/>
+          <w:sz w:val="20"/>
+          <w:szCs w:val="20"/>
+        </w:rPr>
+        <w:t xml:space="preserve"> </w:t>
+      </w:r>
+      <w:r>
+        <w:rPr>
+          <w:rFonts w:ascii="Courier" w:hAnsi="Courier" w:cs="Courier"/>
+          <w:sz w:val="20"/>
+          <w:szCs w:val="20"/>
+        </w:rPr>
+        <w:t>-lmujs</w:t>
+      </w:r>
+      <w:r>
+        <w:rPr>
+          <w:rFonts w:ascii="Courier" w:hAnsi="Courier" w:cs="Courier"/>
+          <w:color w:val="C0C0C0"/>
+          <w:sz w:val="20"/>
+          <w:szCs w:val="20"/>
+        </w:rPr>
+        <w:t xml:space="preserve"> </w:t>
+      </w:r>
+      <w:r>
+        <w:rPr>
+          <w:rFonts w:ascii="Courier" w:hAnsi="Courier" w:cs="Courier"/>
+          <w:sz w:val="20"/>
+          <w:szCs w:val="20"/>
+        </w:rPr>
+        <w:t>-lcups</w:t>
+      </w:r>
     </w:p>
     <w:p>
       <w:pPr>
@@ -3039,25 +2268,13 @@
           <w:szCs w:val="20"/>
         </w:rPr>
       </w:pPr>
-      <w:proofErr w:type="spellStart"/>
-      <w:proofErr w:type="gramStart"/>
-      <w:r>
-        <w:rPr>
-          <w:rFonts w:ascii="Courier" w:hAnsi="Courier" w:cs="Courier"/>
-          <w:sz w:val="20"/>
-          <w:szCs w:val="20"/>
-        </w:rPr>
-        <w:t>macx</w:t>
-      </w:r>
-      <w:proofErr w:type="spellEnd"/>
-      <w:proofErr w:type="gramEnd"/>
-      <w:r>
-        <w:rPr>
-          <w:rFonts w:ascii="Courier" w:hAnsi="Courier" w:cs="Courier"/>
-          <w:sz w:val="20"/>
-          <w:szCs w:val="20"/>
-        </w:rPr>
-        <w:t>:</w:t>
+      <w:r>
+        <w:rPr>
+          <w:rFonts w:ascii="Courier" w:hAnsi="Courier" w:cs="Courier"/>
+          <w:sz w:val="20"/>
+          <w:szCs w:val="20"/>
+        </w:rPr>
+        <w:t>macx:</w:t>
       </w:r>
       <w:r>
         <w:rPr>
@@ -3109,45 +2326,25 @@
           <w:sz w:val="20"/>
           <w:szCs w:val="20"/>
         </w:rPr>
-        <w:t>-</w:t>
-      </w:r>
-      <w:proofErr w:type="spellStart"/>
-      <w:r>
-        <w:rPr>
-          <w:rFonts w:ascii="Courier" w:hAnsi="Courier" w:cs="Courier"/>
-          <w:sz w:val="20"/>
-          <w:szCs w:val="20"/>
-        </w:rPr>
-        <w:t>lssl</w:t>
-      </w:r>
-      <w:proofErr w:type="spellEnd"/>
-      <w:r>
-        <w:rPr>
-          <w:rFonts w:ascii="Courier" w:hAnsi="Courier" w:cs="Courier"/>
-          <w:color w:val="C0C0C0"/>
-          <w:sz w:val="20"/>
-          <w:szCs w:val="20"/>
-        </w:rPr>
-        <w:t xml:space="preserve"> </w:t>
-      </w:r>
-      <w:r>
-        <w:rPr>
-          <w:rFonts w:ascii="Courier" w:hAnsi="Courier" w:cs="Courier"/>
-          <w:sz w:val="20"/>
-          <w:szCs w:val="20"/>
-        </w:rPr>
-        <w:t>-</w:t>
-      </w:r>
-      <w:proofErr w:type="spellStart"/>
-      <w:r>
-        <w:rPr>
-          <w:rFonts w:ascii="Courier" w:hAnsi="Courier" w:cs="Courier"/>
-          <w:sz w:val="20"/>
-          <w:szCs w:val="20"/>
-        </w:rPr>
-        <w:t>lcrypto</w:t>
-      </w:r>
-      <w:proofErr w:type="spellEnd"/>
+        <w:t>-lssl</w:t>
+      </w:r>
+      <w:r>
+        <w:rPr>
+          <w:rFonts w:ascii="Courier" w:hAnsi="Courier" w:cs="Courier"/>
+          <w:color w:val="C0C0C0"/>
+          <w:sz w:val="20"/>
+          <w:szCs w:val="20"/>
+        </w:rPr>
+        <w:t xml:space="preserve"> </w:t>
+      </w:r>
+      <w:r>
+        <w:rPr>
+          <w:rFonts w:ascii="Courier" w:hAnsi="Courier" w:cs="Courier"/>
+          <w:sz w:val="20"/>
+          <w:szCs w:val="20"/>
+        </w:rPr>
+        <w:t>-lcrypto</w:t>
+      </w:r>
     </w:p>
     <w:p>
       <w:pPr>
@@ -3198,49 +2395,11 @@
           <w:rFonts w:cs="Courier"/>
         </w:rPr>
       </w:pPr>
-      <w:proofErr w:type="spellStart"/>
-      <w:proofErr w:type="gramStart"/>
       <w:r>
         <w:rPr>
           <w:rFonts w:cs="Courier"/>
         </w:rPr>
-        <w:t>gs</w:t>
-      </w:r>
-      <w:proofErr w:type="spellEnd"/>
-      <w:proofErr w:type="gramEnd"/>
-      <w:r>
-        <w:rPr>
-          <w:rFonts w:cs="Courier"/>
-        </w:rPr>
-        <w:t xml:space="preserve"> and </w:t>
-      </w:r>
-      <w:proofErr w:type="spellStart"/>
-      <w:r>
-        <w:rPr>
-          <w:rFonts w:cs="Courier"/>
-        </w:rPr>
-        <w:t>gxps</w:t>
-      </w:r>
-      <w:proofErr w:type="spellEnd"/>
-      <w:r>
-        <w:rPr>
-          <w:rFonts w:cs="Courier"/>
-        </w:rPr>
-        <w:t xml:space="preserve"> </w:t>
-      </w:r>
-      <w:proofErr w:type="spellStart"/>
-      <w:r>
-        <w:rPr>
-          <w:rFonts w:cs="Courier"/>
-        </w:rPr>
-        <w:t>executables</w:t>
-      </w:r>
-      <w:proofErr w:type="spellEnd"/>
-      <w:r>
-        <w:rPr>
-          <w:rFonts w:cs="Courier"/>
-        </w:rPr>
-        <w:t xml:space="preserve"> are copied into an adjacent apps folder:</w:t>
+        <w:t>gs and gxps executables are copied into an adjacent apps folder:</w:t>
       </w:r>
     </w:p>
     <w:p>
@@ -3295,8 +2454,6 @@
           <w:szCs w:val="20"/>
         </w:rPr>
       </w:pPr>
-      <w:proofErr w:type="spellStart"/>
-      <w:proofErr w:type="gramStart"/>
       <w:r>
         <w:rPr>
           <w:rFonts w:ascii="Courier" w:hAnsi="Courier" w:cs="Courier"/>
@@ -3305,8 +2462,6 @@
         </w:rPr>
         <w:t>unix</w:t>
       </w:r>
-      <w:proofErr w:type="spellEnd"/>
-      <w:proofErr w:type="gramEnd"/>
       <w:r>
         <w:rPr>
           <w:rFonts w:ascii="Courier" w:hAnsi="Courier" w:cs="Courier"/>
@@ -3404,7 +2559,6 @@
         </w:rPr>
         <w:t>$$</w:t>
       </w:r>
-      <w:proofErr w:type="gramStart"/>
       <w:r>
         <w:rPr>
           <w:rFonts w:ascii="Courier" w:hAnsi="Courier" w:cs="Courier"/>
@@ -3420,19 +2574,8 @@
           <w:sz w:val="20"/>
           <w:szCs w:val="20"/>
         </w:rPr>
-        <w:t>(</w:t>
-      </w:r>
-      <w:proofErr w:type="spellStart"/>
-      <w:proofErr w:type="gramEnd"/>
-      <w:r>
-        <w:rPr>
-          <w:rFonts w:ascii="Courier" w:hAnsi="Courier" w:cs="Courier"/>
-          <w:sz w:val="20"/>
-          <w:szCs w:val="20"/>
-        </w:rPr>
-        <w:t>mkdir</w:t>
-      </w:r>
-      <w:proofErr w:type="spellEnd"/>
+        <w:t>(mkdir</w:t>
+      </w:r>
       <w:r>
         <w:rPr>
           <w:rFonts w:ascii="Courier" w:hAnsi="Courier" w:cs="Courier"/>
@@ -3482,25 +2625,7 @@
           <w:sz w:val="20"/>
           <w:szCs w:val="20"/>
         </w:rPr>
-        <w:t>$$</w:t>
-      </w:r>
-      <w:proofErr w:type="spellStart"/>
-      <w:r>
-        <w:rPr>
-          <w:rFonts w:ascii="Courier" w:hAnsi="Courier" w:cs="Courier"/>
-          <w:sz w:val="20"/>
-          <w:szCs w:val="20"/>
-        </w:rPr>
-        <w:t>escape_expand</w:t>
-      </w:r>
-      <w:proofErr w:type="spellEnd"/>
-      <w:r>
-        <w:rPr>
-          <w:rFonts w:ascii="Courier" w:hAnsi="Courier" w:cs="Courier"/>
-          <w:sz w:val="20"/>
-          <w:szCs w:val="20"/>
-        </w:rPr>
-        <w:t>(\n\t))</w:t>
+        <w:t>$$escape_expand(\n\t))</w:t>
       </w:r>
     </w:p>
     <w:p>
@@ -3582,7 +2707,6 @@
         </w:rPr>
         <w:t>$$</w:t>
       </w:r>
-      <w:proofErr w:type="gramStart"/>
       <w:r>
         <w:rPr>
           <w:rFonts w:ascii="Courier" w:hAnsi="Courier" w:cs="Courier"/>
@@ -3598,19 +2722,8 @@
           <w:sz w:val="20"/>
           <w:szCs w:val="20"/>
         </w:rPr>
-        <w:t>(</w:t>
-      </w:r>
-      <w:proofErr w:type="spellStart"/>
-      <w:proofErr w:type="gramEnd"/>
-      <w:r>
-        <w:rPr>
-          <w:rFonts w:ascii="Courier" w:hAnsi="Courier" w:cs="Courier"/>
-          <w:sz w:val="20"/>
-          <w:szCs w:val="20"/>
-        </w:rPr>
-        <w:t>cp</w:t>
-      </w:r>
-      <w:proofErr w:type="spellEnd"/>
+        <w:t>(cp</w:t>
+      </w:r>
       <w:r>
         <w:rPr>
           <w:rFonts w:ascii="Courier" w:hAnsi="Courier" w:cs="Courier"/>
@@ -3643,115 +2756,41 @@
           <w:sz w:val="20"/>
           <w:szCs w:val="20"/>
         </w:rPr>
-        <w:t>/</w:t>
-      </w:r>
-      <w:proofErr w:type="spellStart"/>
-      <w:r>
-        <w:rPr>
-          <w:rFonts w:ascii="Courier" w:hAnsi="Courier" w:cs="Courier"/>
-          <w:sz w:val="20"/>
-          <w:szCs w:val="20"/>
-        </w:rPr>
-        <w:t>ghostpdl</w:t>
-      </w:r>
-      <w:proofErr w:type="spellEnd"/>
-      <w:r>
-        <w:rPr>
-          <w:rFonts w:ascii="Courier" w:hAnsi="Courier" w:cs="Courier"/>
-          <w:sz w:val="20"/>
-          <w:szCs w:val="20"/>
-        </w:rPr>
-        <w:t>/</w:t>
-      </w:r>
-      <w:proofErr w:type="spellStart"/>
-      <w:r>
-        <w:rPr>
-          <w:rFonts w:ascii="Courier" w:hAnsi="Courier" w:cs="Courier"/>
-          <w:sz w:val="20"/>
-          <w:szCs w:val="20"/>
-        </w:rPr>
-        <w:t>gs</w:t>
-      </w:r>
-      <w:proofErr w:type="spellEnd"/>
-      <w:r>
-        <w:rPr>
-          <w:rFonts w:ascii="Courier" w:hAnsi="Courier" w:cs="Courier"/>
-          <w:sz w:val="20"/>
-          <w:szCs w:val="20"/>
-        </w:rPr>
-        <w:t>/bin/</w:t>
-      </w:r>
-      <w:proofErr w:type="spellStart"/>
-      <w:r>
-        <w:rPr>
-          <w:rFonts w:ascii="Courier" w:hAnsi="Courier" w:cs="Courier"/>
-          <w:sz w:val="20"/>
-          <w:szCs w:val="20"/>
-        </w:rPr>
-        <w:t>gs</w:t>
-      </w:r>
-      <w:proofErr w:type="spellEnd"/>
-      <w:r>
-        <w:rPr>
-          <w:rFonts w:ascii="Courier" w:hAnsi="Courier" w:cs="Courier"/>
-          <w:color w:val="C0C0C0"/>
-          <w:sz w:val="20"/>
-          <w:szCs w:val="20"/>
-        </w:rPr>
-        <w:t xml:space="preserve"> </w:t>
-      </w:r>
-      <w:r>
-        <w:rPr>
-          <w:rFonts w:ascii="Courier" w:hAnsi="Courier" w:cs="Courier"/>
-          <w:sz w:val="20"/>
-          <w:szCs w:val="20"/>
-        </w:rPr>
-        <w:t>./apps/</w:t>
-      </w:r>
-      <w:proofErr w:type="spellStart"/>
-      <w:r>
-        <w:rPr>
-          <w:rFonts w:ascii="Courier" w:hAnsi="Courier" w:cs="Courier"/>
-          <w:sz w:val="20"/>
-          <w:szCs w:val="20"/>
-        </w:rPr>
-        <w:t>gs</w:t>
-      </w:r>
-      <w:proofErr w:type="spellEnd"/>
-      <w:r>
-        <w:rPr>
-          <w:rFonts w:ascii="Courier" w:hAnsi="Courier" w:cs="Courier"/>
-          <w:color w:val="C0C0C0"/>
-          <w:sz w:val="20"/>
-          <w:szCs w:val="20"/>
-        </w:rPr>
-        <w:t xml:space="preserve"> </w:t>
-      </w:r>
-      <w:r>
-        <w:rPr>
-          <w:rFonts w:ascii="Courier" w:hAnsi="Courier" w:cs="Courier"/>
-          <w:sz w:val="20"/>
-          <w:szCs w:val="20"/>
-        </w:rPr>
-        <w:t>$$</w:t>
-      </w:r>
-      <w:proofErr w:type="spellStart"/>
-      <w:r>
-        <w:rPr>
-          <w:rFonts w:ascii="Courier" w:hAnsi="Courier" w:cs="Courier"/>
-          <w:sz w:val="20"/>
-          <w:szCs w:val="20"/>
-        </w:rPr>
-        <w:t>escape_expand</w:t>
-      </w:r>
-      <w:proofErr w:type="spellEnd"/>
-      <w:r>
-        <w:rPr>
-          <w:rFonts w:ascii="Courier" w:hAnsi="Courier" w:cs="Courier"/>
-          <w:sz w:val="20"/>
-          <w:szCs w:val="20"/>
-        </w:rPr>
-        <w:t>(\n\t))</w:t>
+        <w:t>/ghostpdl/gs/bin/gs</w:t>
+      </w:r>
+      <w:r>
+        <w:rPr>
+          <w:rFonts w:ascii="Courier" w:hAnsi="Courier" w:cs="Courier"/>
+          <w:color w:val="C0C0C0"/>
+          <w:sz w:val="20"/>
+          <w:szCs w:val="20"/>
+        </w:rPr>
+        <w:t xml:space="preserve"> </w:t>
+      </w:r>
+      <w:r>
+        <w:rPr>
+          <w:rFonts w:ascii="Courier" w:hAnsi="Courier" w:cs="Courier"/>
+          <w:sz w:val="20"/>
+          <w:szCs w:val="20"/>
+        </w:rPr>
+        <w:t>./apps/gs</w:t>
+      </w:r>
+      <w:r>
+        <w:rPr>
+          <w:rFonts w:ascii="Courier" w:hAnsi="Courier" w:cs="Courier"/>
+          <w:color w:val="C0C0C0"/>
+          <w:sz w:val="20"/>
+          <w:szCs w:val="20"/>
+        </w:rPr>
+        <w:t xml:space="preserve"> </w:t>
+      </w:r>
+      <w:r>
+        <w:rPr>
+          <w:rFonts w:ascii="Courier" w:hAnsi="Courier" w:cs="Courier"/>
+          <w:sz w:val="20"/>
+          <w:szCs w:val="20"/>
+        </w:rPr>
+        <w:t>$$escape_expand(\n\t))</w:t>
       </w:r>
     </w:p>
     <w:p>
@@ -3833,7 +2872,6 @@
         </w:rPr>
         <w:t>$$</w:t>
       </w:r>
-      <w:proofErr w:type="gramStart"/>
       <w:r>
         <w:rPr>
           <w:rFonts w:ascii="Courier" w:hAnsi="Courier" w:cs="Courier"/>
@@ -3849,19 +2887,8 @@
           <w:sz w:val="20"/>
           <w:szCs w:val="20"/>
         </w:rPr>
-        <w:t>(</w:t>
-      </w:r>
-      <w:proofErr w:type="spellStart"/>
-      <w:proofErr w:type="gramEnd"/>
-      <w:r>
-        <w:rPr>
-          <w:rFonts w:ascii="Courier" w:hAnsi="Courier" w:cs="Courier"/>
-          <w:sz w:val="20"/>
-          <w:szCs w:val="20"/>
-        </w:rPr>
-        <w:t>cp</w:t>
-      </w:r>
-      <w:proofErr w:type="spellEnd"/>
+        <w:t>(cp</w:t>
+      </w:r>
       <w:r>
         <w:rPr>
           <w:rFonts w:ascii="Courier" w:hAnsi="Courier" w:cs="Courier"/>
@@ -3894,133 +2921,41 @@
           <w:sz w:val="20"/>
           <w:szCs w:val="20"/>
         </w:rPr>
-        <w:t>/</w:t>
-      </w:r>
-      <w:proofErr w:type="spellStart"/>
-      <w:r>
-        <w:rPr>
-          <w:rFonts w:ascii="Courier" w:hAnsi="Courier" w:cs="Courier"/>
-          <w:sz w:val="20"/>
-          <w:szCs w:val="20"/>
-        </w:rPr>
-        <w:t>ghostpdl</w:t>
-      </w:r>
-      <w:proofErr w:type="spellEnd"/>
-      <w:r>
-        <w:rPr>
-          <w:rFonts w:ascii="Courier" w:hAnsi="Courier" w:cs="Courier"/>
-          <w:sz w:val="20"/>
-          <w:szCs w:val="20"/>
-        </w:rPr>
-        <w:t>/</w:t>
-      </w:r>
-      <w:proofErr w:type="spellStart"/>
-      <w:r>
-        <w:rPr>
-          <w:rFonts w:ascii="Courier" w:hAnsi="Courier" w:cs="Courier"/>
-          <w:sz w:val="20"/>
-          <w:szCs w:val="20"/>
-        </w:rPr>
-        <w:t>xps</w:t>
-      </w:r>
-      <w:proofErr w:type="spellEnd"/>
-      <w:r>
-        <w:rPr>
-          <w:rFonts w:ascii="Courier" w:hAnsi="Courier" w:cs="Courier"/>
-          <w:sz w:val="20"/>
-          <w:szCs w:val="20"/>
-        </w:rPr>
-        <w:t>/</w:t>
-      </w:r>
-      <w:proofErr w:type="spellStart"/>
-      <w:r>
-        <w:rPr>
-          <w:rFonts w:ascii="Courier" w:hAnsi="Courier" w:cs="Courier"/>
-          <w:sz w:val="20"/>
-          <w:szCs w:val="20"/>
-        </w:rPr>
-        <w:t>obj</w:t>
-      </w:r>
-      <w:proofErr w:type="spellEnd"/>
-      <w:r>
-        <w:rPr>
-          <w:rFonts w:ascii="Courier" w:hAnsi="Courier" w:cs="Courier"/>
-          <w:sz w:val="20"/>
-          <w:szCs w:val="20"/>
-        </w:rPr>
-        <w:t>/</w:t>
-      </w:r>
-      <w:proofErr w:type="spellStart"/>
-      <w:r>
-        <w:rPr>
-          <w:rFonts w:ascii="Courier" w:hAnsi="Courier" w:cs="Courier"/>
-          <w:sz w:val="20"/>
-          <w:szCs w:val="20"/>
-        </w:rPr>
-        <w:t>gxps</w:t>
-      </w:r>
-      <w:proofErr w:type="spellEnd"/>
-      <w:r>
-        <w:rPr>
-          <w:rFonts w:ascii="Courier" w:hAnsi="Courier" w:cs="Courier"/>
-          <w:color w:val="C0C0C0"/>
-          <w:sz w:val="20"/>
-          <w:szCs w:val="20"/>
-        </w:rPr>
-        <w:t xml:space="preserve"> </w:t>
-      </w:r>
-      <w:r>
-        <w:rPr>
-          <w:rFonts w:ascii="Courier" w:hAnsi="Courier" w:cs="Courier"/>
-          <w:sz w:val="20"/>
-          <w:szCs w:val="20"/>
-        </w:rPr>
-        <w:t>./apps/</w:t>
-      </w:r>
-      <w:proofErr w:type="spellStart"/>
-      <w:r>
-        <w:rPr>
-          <w:rFonts w:ascii="Courier" w:hAnsi="Courier" w:cs="Courier"/>
-          <w:sz w:val="20"/>
-          <w:szCs w:val="20"/>
-        </w:rPr>
-        <w:t>gxps</w:t>
-      </w:r>
-      <w:proofErr w:type="spellEnd"/>
-      <w:r>
-        <w:rPr>
-          <w:rFonts w:ascii="Courier" w:hAnsi="Courier" w:cs="Courier"/>
-          <w:color w:val="C0C0C0"/>
-          <w:sz w:val="20"/>
-          <w:szCs w:val="20"/>
-        </w:rPr>
-        <w:t xml:space="preserve"> </w:t>
-      </w:r>
-      <w:r>
-        <w:rPr>
-          <w:rFonts w:ascii="Courier" w:hAnsi="Courier" w:cs="Courier"/>
-          <w:sz w:val="20"/>
-          <w:szCs w:val="20"/>
-        </w:rPr>
-        <w:t>$$</w:t>
-      </w:r>
-      <w:proofErr w:type="spellStart"/>
-      <w:r>
-        <w:rPr>
-          <w:rFonts w:ascii="Courier" w:hAnsi="Courier" w:cs="Courier"/>
-          <w:sz w:val="20"/>
-          <w:szCs w:val="20"/>
-        </w:rPr>
-        <w:t>escape_expand</w:t>
-      </w:r>
-      <w:proofErr w:type="spellEnd"/>
-      <w:r>
-        <w:rPr>
-          <w:rFonts w:ascii="Courier" w:hAnsi="Courier" w:cs="Courier"/>
-          <w:sz w:val="20"/>
-          <w:szCs w:val="20"/>
-        </w:rPr>
-        <w:t>(\n\t))</w:t>
+        <w:t>/ghostpdl/xps/obj/gxps</w:t>
+      </w:r>
+      <w:r>
+        <w:rPr>
+          <w:rFonts w:ascii="Courier" w:hAnsi="Courier" w:cs="Courier"/>
+          <w:color w:val="C0C0C0"/>
+          <w:sz w:val="20"/>
+          <w:szCs w:val="20"/>
+        </w:rPr>
+        <w:t xml:space="preserve"> </w:t>
+      </w:r>
+      <w:r>
+        <w:rPr>
+          <w:rFonts w:ascii="Courier" w:hAnsi="Courier" w:cs="Courier"/>
+          <w:sz w:val="20"/>
+          <w:szCs w:val="20"/>
+        </w:rPr>
+        <w:t>./apps/gxps</w:t>
+      </w:r>
+      <w:r>
+        <w:rPr>
+          <w:rFonts w:ascii="Courier" w:hAnsi="Courier" w:cs="Courier"/>
+          <w:color w:val="C0C0C0"/>
+          <w:sz w:val="20"/>
+          <w:szCs w:val="20"/>
+        </w:rPr>
+        <w:t xml:space="preserve"> </w:t>
+      </w:r>
+      <w:r>
+        <w:rPr>
+          <w:rFonts w:ascii="Courier" w:hAnsi="Courier" w:cs="Courier"/>
+          <w:sz w:val="20"/>
+          <w:szCs w:val="20"/>
+        </w:rPr>
+        <w:t>$$escape_expand(\n\t))</w:t>
       </w:r>
     </w:p>
     <w:p>
@@ -4112,21 +3047,7 @@
         <w:rPr>
           <w:rFonts w:cs="Courier"/>
         </w:rPr>
-        <w:t xml:space="preserve">OSX icon and </w:t>
-      </w:r>
-      <w:proofErr w:type="spellStart"/>
-      <w:r>
-        <w:rPr>
-          <w:rFonts w:cs="Courier"/>
-        </w:rPr>
-        <w:t>Info.plist</w:t>
-      </w:r>
-      <w:proofErr w:type="spellEnd"/>
-      <w:r>
-        <w:rPr>
-          <w:rFonts w:cs="Courier"/>
-        </w:rPr>
-        <w:t xml:space="preserve"> file:</w:t>
+        <w:t>OSX icon and Info.plist file:</w:t>
       </w:r>
     </w:p>
     <w:p>
@@ -4181,8 +3102,6 @@
           <w:szCs w:val="20"/>
         </w:rPr>
       </w:pPr>
-      <w:proofErr w:type="spellStart"/>
-      <w:proofErr w:type="gramStart"/>
       <w:r>
         <w:rPr>
           <w:rFonts w:ascii="Courier" w:hAnsi="Courier" w:cs="Courier"/>
@@ -4191,8 +3110,6 @@
         </w:rPr>
         <w:t>macx</w:t>
       </w:r>
-      <w:proofErr w:type="spellEnd"/>
-      <w:proofErr w:type="gramEnd"/>
       <w:r>
         <w:rPr>
           <w:rFonts w:ascii="Courier" w:hAnsi="Courier" w:cs="Courier"/>
@@ -4288,18 +3205,8 @@
           <w:sz w:val="20"/>
           <w:szCs w:val="20"/>
         </w:rPr>
-        <w:t>resources/</w:t>
-      </w:r>
-      <w:proofErr w:type="spellStart"/>
-      <w:r>
-        <w:rPr>
-          <w:rFonts w:ascii="Courier" w:hAnsi="Courier" w:cs="Courier"/>
-          <w:sz w:val="20"/>
-          <w:szCs w:val="20"/>
-        </w:rPr>
-        <w:t>gsview_app.icns</w:t>
-      </w:r>
-      <w:proofErr w:type="spellEnd"/>
+        <w:t>resources/gsview_app.icns</w:t>
+      </w:r>
     </w:p>
     <w:p>
       <w:pPr>
@@ -4380,7 +3287,6 @@
         </w:rPr>
         <w:t>$$</w:t>
       </w:r>
-      <w:proofErr w:type="gramStart"/>
       <w:r>
         <w:rPr>
           <w:rFonts w:ascii="Courier" w:hAnsi="Courier" w:cs="Courier"/>
@@ -4396,19 +3302,8 @@
           <w:sz w:val="20"/>
           <w:szCs w:val="20"/>
         </w:rPr>
-        <w:t>(</w:t>
-      </w:r>
-      <w:proofErr w:type="spellStart"/>
-      <w:proofErr w:type="gramEnd"/>
-      <w:r>
-        <w:rPr>
-          <w:rFonts w:ascii="Courier" w:hAnsi="Courier" w:cs="Courier"/>
-          <w:sz w:val="20"/>
-          <w:szCs w:val="20"/>
-        </w:rPr>
-        <w:t>cp</w:t>
-      </w:r>
-      <w:proofErr w:type="spellEnd"/>
+        <w:t>(cp</w:t>
+      </w:r>
       <w:r>
         <w:rPr>
           <w:rFonts w:ascii="Courier" w:hAnsi="Courier" w:cs="Courier"/>
@@ -4441,18 +3336,8 @@
           <w:sz w:val="20"/>
           <w:szCs w:val="20"/>
         </w:rPr>
-        <w:t>/resources/</w:t>
-      </w:r>
-      <w:proofErr w:type="spellStart"/>
-      <w:r>
-        <w:rPr>
-          <w:rFonts w:ascii="Courier" w:hAnsi="Courier" w:cs="Courier"/>
-          <w:sz w:val="20"/>
-          <w:szCs w:val="20"/>
-        </w:rPr>
-        <w:t>gsview_mac.plist</w:t>
-      </w:r>
-      <w:proofErr w:type="spellEnd"/>
+        <w:t>/resources/gsview_mac.plist</w:t>
+      </w:r>
       <w:r>
         <w:rPr>
           <w:rFonts w:ascii="Courier" w:hAnsi="Courier" w:cs="Courier"/>
@@ -4485,70 +3370,24 @@
           <w:sz w:val="20"/>
           <w:szCs w:val="20"/>
         </w:rPr>
-        <w:t>/</w:t>
-      </w:r>
-      <w:proofErr w:type="spellStart"/>
-      <w:r>
-        <w:rPr>
-          <w:rFonts w:ascii="Courier" w:hAnsi="Courier" w:cs="Courier"/>
-          <w:sz w:val="20"/>
-          <w:szCs w:val="20"/>
-        </w:rPr>
-        <w:t>gsview.app</w:t>
-      </w:r>
-      <w:proofErr w:type="spellEnd"/>
-      <w:r>
-        <w:rPr>
-          <w:rFonts w:ascii="Courier" w:hAnsi="Courier" w:cs="Courier"/>
-          <w:sz w:val="20"/>
-          <w:szCs w:val="20"/>
-        </w:rPr>
-        <w:t>/Contents/</w:t>
-      </w:r>
-      <w:proofErr w:type="spellStart"/>
-      <w:r>
-        <w:rPr>
-          <w:rFonts w:ascii="Courier" w:hAnsi="Courier" w:cs="Courier"/>
-          <w:sz w:val="20"/>
-          <w:szCs w:val="20"/>
-        </w:rPr>
-        <w:t>Info.plist</w:t>
-      </w:r>
-      <w:proofErr w:type="spellEnd"/>
-      <w:r>
-        <w:rPr>
-          <w:rFonts w:ascii="Courier" w:hAnsi="Courier" w:cs="Courier"/>
-          <w:color w:val="C0C0C0"/>
-          <w:sz w:val="20"/>
-          <w:szCs w:val="20"/>
-        </w:rPr>
-        <w:t xml:space="preserve"> </w:t>
-      </w:r>
-      <w:r>
-        <w:rPr>
-          <w:rFonts w:ascii="Courier" w:hAnsi="Courier" w:cs="Courier"/>
-          <w:sz w:val="20"/>
-          <w:szCs w:val="20"/>
-        </w:rPr>
-        <w:t>$$</w:t>
-      </w:r>
-      <w:proofErr w:type="spellStart"/>
-      <w:r>
-        <w:rPr>
-          <w:rFonts w:ascii="Courier" w:hAnsi="Courier" w:cs="Courier"/>
-          <w:sz w:val="20"/>
-          <w:szCs w:val="20"/>
-        </w:rPr>
-        <w:t>escape_expand</w:t>
-      </w:r>
-      <w:proofErr w:type="spellEnd"/>
-      <w:r>
-        <w:rPr>
-          <w:rFonts w:ascii="Courier" w:hAnsi="Courier" w:cs="Courier"/>
-          <w:sz w:val="20"/>
-          <w:szCs w:val="20"/>
-        </w:rPr>
-        <w:t>(\n\t))</w:t>
+        <w:t>/gsview.app/Contents/Info.plist</w:t>
+      </w:r>
+      <w:r>
+        <w:rPr>
+          <w:rFonts w:ascii="Courier" w:hAnsi="Courier" w:cs="Courier"/>
+          <w:color w:val="C0C0C0"/>
+          <w:sz w:val="20"/>
+          <w:szCs w:val="20"/>
+        </w:rPr>
+        <w:t xml:space="preserve"> </w:t>
+      </w:r>
+      <w:r>
+        <w:rPr>
+          <w:rFonts w:ascii="Courier" w:hAnsi="Courier" w:cs="Courier"/>
+          <w:sz w:val="20"/>
+          <w:szCs w:val="20"/>
+        </w:rPr>
+        <w:t>$$escape_expand(\n\t))</w:t>
       </w:r>
     </w:p>
     <w:p>
@@ -4618,69 +3457,115 @@
       <w:pPr>
         <w:ind w:firstLine="720"/>
       </w:pPr>
-      <w:proofErr w:type="gramStart"/>
       <w:r>
         <w:rPr>
           <w:b/>
         </w:rPr>
-        <w:t>mac</w:t>
-      </w:r>
-      <w:proofErr w:type="gramEnd"/>
+        <w:t>mac-build-dmg.command</w:t>
+      </w:r>
+      <w:r>
+        <w:t xml:space="preserve"> and </w:t>
+      </w:r>
+    </w:p>
+    <w:p>
+      <w:pPr>
+        <w:ind w:left="720"/>
+      </w:pPr>
       <w:r>
         <w:rPr>
           <w:b/>
         </w:rPr>
-        <w:t>-build-</w:t>
-      </w:r>
-      <w:proofErr w:type="spellStart"/>
+        <w:t>mac-build-release.command</w:t>
+      </w:r>
+    </w:p>
+    <w:p/>
+    <w:p>
+      <w:r>
+        <w:t xml:space="preserve">Both are in the </w:t>
+      </w:r>
       <w:r>
         <w:rPr>
           <w:b/>
         </w:rPr>
-        <w:t>dmg.command</w:t>
-      </w:r>
-      <w:proofErr w:type="spellEnd"/>
-      <w:r>
-        <w:t xml:space="preserve"> and </w:t>
-      </w:r>
-    </w:p>
+        <w:t>mac-deploy</w:t>
+      </w:r>
+      <w:r>
+        <w:t xml:space="preserve"> folder.</w:t>
+      </w:r>
+    </w:p>
+    <w:p/>
+    <w:p>
+      <w:r>
+        <w:t xml:space="preserve">Edit both scripts </w:t>
+      </w:r>
+      <w:r>
+        <w:t xml:space="preserve">and change the value of </w:t>
+      </w:r>
+      <w:r>
+        <w:rPr>
+          <w:b/>
+        </w:rPr>
+        <w:t>QTBIN</w:t>
+      </w:r>
+      <w:r>
+        <w:t xml:space="preserve"> so it reflects the place where the </w:t>
+      </w:r>
+      <w:r>
+        <w:rPr>
+          <w:b/>
+        </w:rPr>
+        <w:t>clang_64/bin</w:t>
+      </w:r>
+      <w:r>
+        <w:t xml:space="preserve"> folder is.  Mine is at </w:t>
+      </w:r>
+    </w:p>
+    <w:p/>
     <w:p>
       <w:pPr>
         <w:ind w:left="720"/>
       </w:pPr>
-      <w:proofErr w:type="gramStart"/>
       <w:r>
         <w:rPr>
           <w:b/>
         </w:rPr>
-        <w:t>mac</w:t>
-      </w:r>
-      <w:proofErr w:type="gramEnd"/>
+        <w:t>$HOME</w:t>
+      </w:r>
       <w:r>
         <w:rPr>
           <w:b/>
         </w:rPr>
-        <w:t>-build-</w:t>
-      </w:r>
-      <w:proofErr w:type="spellStart"/>
+        <w:t>/Qt5.4.1/5.4/clang_64</w:t>
+      </w:r>
       <w:r>
         <w:rPr>
           <w:b/>
         </w:rPr>
-        <w:t>release.command</w:t>
-      </w:r>
-      <w:proofErr w:type="spellEnd"/>
+        <w:t>/bin</w:t>
+      </w:r>
     </w:p>
     <w:p/>
     <w:p>
       <w:r>
-        <w:t xml:space="preserve">Both are in the </w:t>
+        <w:t xml:space="preserve">In a Terminal window, execute </w:t>
       </w:r>
       <w:r>
         <w:rPr>
           <w:b/>
         </w:rPr>
-        <w:t>mac-deploy</w:t>
+        <w:t>mac-build-release.command</w:t>
+      </w:r>
+      <w:r>
+        <w:t>.</w:t>
+      </w:r>
+      <w:r>
+        <w:t xml:space="preserve">  This will produce a release build in the </w:t>
+      </w:r>
+      <w:r>
+        <w:rPr>
+          <w:b/>
+        </w:rPr>
+        <w:t>build/release</w:t>
       </w:r>
       <w:r>
         <w:t xml:space="preserve"> folder.</w:t>
@@ -4689,110 +3574,14 @@
     <w:p/>
     <w:p>
       <w:r>
-        <w:t xml:space="preserve">Edit both scripts </w:t>
-      </w:r>
-      <w:r>
-        <w:t xml:space="preserve">and change the value of </w:t>
+        <w:t xml:space="preserve">Then execute </w:t>
       </w:r>
       <w:r>
         <w:rPr>
           <w:b/>
         </w:rPr>
-        <w:t>QTBIN</w:t>
-      </w:r>
-      <w:r>
-        <w:t xml:space="preserve"> so it reflects the place where the </w:t>
-      </w:r>
-      <w:r>
-        <w:rPr>
-          <w:b/>
-        </w:rPr>
-        <w:t>clang_64/bin</w:t>
-      </w:r>
-      <w:r>
-        <w:t xml:space="preserve"> folder is.  Mine is at </w:t>
-      </w:r>
-      <w:r>
-        <w:rPr>
-          <w:b/>
-        </w:rPr>
-        <w:t>/Applications/</w:t>
-      </w:r>
-      <w:proofErr w:type="spellStart"/>
-      <w:r>
-        <w:rPr>
-          <w:b/>
-        </w:rPr>
-        <w:t>Qt</w:t>
-      </w:r>
-      <w:proofErr w:type="spellEnd"/>
-      <w:r>
-        <w:rPr>
-          <w:b/>
-        </w:rPr>
-        <w:t>/5.4/clang_64/bin</w:t>
-      </w:r>
-      <w:r>
-        <w:rPr>
-          <w:b/>
-        </w:rPr>
-        <w:t>.</w:t>
-      </w:r>
-    </w:p>
-    <w:p/>
-    <w:p>
-      <w:r>
-        <w:t xml:space="preserve">In a Terminal window, execute </w:t>
-      </w:r>
-      <w:r>
-        <w:rPr>
-          <w:b/>
-        </w:rPr>
-        <w:t>mac-build-</w:t>
-      </w:r>
-      <w:proofErr w:type="spellStart"/>
-      <w:r>
-        <w:rPr>
-          <w:b/>
-        </w:rPr>
-        <w:t>dmg.command</w:t>
-      </w:r>
-      <w:proofErr w:type="spellEnd"/>
-      <w:r>
-        <w:t>.</w:t>
-      </w:r>
-      <w:r>
-        <w:t xml:space="preserve">  This will produce a release build in the </w:t>
-      </w:r>
-      <w:r>
-        <w:rPr>
-          <w:b/>
-        </w:rPr>
-        <w:t>build/release</w:t>
-      </w:r>
-      <w:r>
-        <w:t xml:space="preserve"> folder.</w:t>
-      </w:r>
-    </w:p>
-    <w:p/>
-    <w:p>
-      <w:r>
-        <w:t xml:space="preserve">Then execute </w:t>
-      </w:r>
-      <w:r>
-        <w:rPr>
-          <w:b/>
-        </w:rPr>
-        <w:t>mac-build-</w:t>
-      </w:r>
-      <w:proofErr w:type="spellStart"/>
-      <w:r>
-        <w:rPr>
-          <w:b/>
-        </w:rPr>
-        <w:t>release.command</w:t>
-      </w:r>
-      <w:proofErr w:type="spellEnd"/>
+        <w:t>mac-build-dmg.command</w:t>
+      </w:r>
       <w:r>
         <w:t>.  This will build a DMG file that’s set up for easy installation by the user.</w:t>
       </w:r>
@@ -4815,63 +3604,164 @@
     <w:p/>
     <w:p>
       <w:r>
-        <w:t>TBD</w:t>
-      </w:r>
-    </w:p>
-    <w:p>
-      <w:pPr>
+        <w:t>There are two flavors to build for Linux, 64-bit and 32-bit.  I’ll describe the steps for 64-bit; the steps for 32-bit are almost the same.</w:t>
+      </w:r>
+    </w:p>
+    <w:p/>
+    <w:p>
+      <w:r>
+        <w:t>First, build the release version of the main application.</w:t>
+      </w:r>
+      <w:r>
+        <w:t xml:space="preserve">  </w:t>
+      </w:r>
+    </w:p>
+    <w:p>
+      <w:pPr>
+        <w:pStyle w:val="ListParagraph"/>
+        <w:numPr>
+          <w:ilvl w:val="0"/>
+          <w:numId w:val="4"/>
+        </w:numPr>
+      </w:pPr>
+      <w:r>
+        <w:t xml:space="preserve">Open Qt Creator </w:t>
+      </w:r>
+      <w:r>
+        <w:t>and open the gsview project</w:t>
+      </w:r>
+      <w:r>
+        <w:t xml:space="preserve">.  </w:t>
+      </w:r>
+    </w:p>
+    <w:p>
+      <w:pPr>
+        <w:pStyle w:val="ListParagraph"/>
+        <w:numPr>
+          <w:ilvl w:val="0"/>
+          <w:numId w:val="4"/>
+        </w:numPr>
+      </w:pPr>
+      <w:r>
+        <w:t xml:space="preserve">Select the </w:t>
+      </w:r>
+      <w:r>
+        <w:t>Release build</w:t>
+      </w:r>
+      <w:r>
+        <w:t xml:space="preserve"> </w:t>
+      </w:r>
+      <w:r>
+        <w:t>configuration.</w:t>
+      </w:r>
+    </w:p>
+    <w:p>
+      <w:pPr>
+        <w:pStyle w:val="ListParagraph"/>
+        <w:numPr>
+          <w:ilvl w:val="0"/>
+          <w:numId w:val="4"/>
+        </w:numPr>
+      </w:pPr>
+      <w:r>
+        <w:t>Run qmake (under the Build menu)</w:t>
+      </w:r>
+    </w:p>
+    <w:p>
+      <w:pPr>
+        <w:pStyle w:val="ListParagraph"/>
+        <w:numPr>
+          <w:ilvl w:val="0"/>
+          <w:numId w:val="4"/>
+        </w:numPr>
+      </w:pPr>
+      <w:r>
+        <w:t>Rebuild All (</w:t>
+      </w:r>
+      <w:r>
+        <w:t>under the Build menu</w:t>
+      </w:r>
+      <w:r>
+        <w:t>)</w:t>
+      </w:r>
+    </w:p>
+    <w:p>
+      <w:r>
+        <w:t xml:space="preserve">Next, go to the </w:t>
+      </w:r>
+      <w:r>
         <w:rPr>
           <w:b/>
         </w:rPr>
-      </w:pPr>
+        <w:t>linux-deploy</w:t>
+      </w:r>
+      <w:r>
+        <w:t xml:space="preserve"> folder and run </w:t>
+      </w:r>
       <w:r>
         <w:rPr>
           <w:b/>
         </w:rPr>
-        <w:br w:type="page"/>
-      </w:r>
-    </w:p>
-    <w:p>
-      <w:pPr>
+        <w:t>build.sh</w:t>
+      </w:r>
+      <w:r>
+        <w:t xml:space="preserve">.  This will create </w:t>
+      </w:r>
+      <w:r>
+        <w:t>GSView-6.0-Installer</w:t>
+      </w:r>
+      <w:r>
+        <w:t>, a Linux executable, to be run by the end-user on their system.</w:t>
+      </w:r>
+    </w:p>
+    <w:p/>
+    <w:p>
+      <w:r>
+        <w:t xml:space="preserve">For a 32-bit flavor, build the code on a 32-bit system and use the </w:t>
+      </w:r>
+      <w:r>
         <w:rPr>
           <w:b/>
         </w:rPr>
-      </w:pPr>
+        <w:t>linux-deploy</w:t>
+      </w:r>
       <w:r>
         <w:rPr>
           <w:b/>
         </w:rPr>
+        <w:t>-32</w:t>
+      </w:r>
+      <w:r>
+        <w:t xml:space="preserve"> folder and script.</w:t>
+      </w:r>
+      <w:bookmarkStart w:id="0" w:name="_GoBack"/>
+      <w:bookmarkEnd w:id="0"/>
+    </w:p>
+    <w:p/>
+    <w:p>
+      <w:pPr>
+        <w:rPr>
+          <w:b/>
+        </w:rPr>
+      </w:pPr>
+    </w:p>
+    <w:p>
+      <w:pPr>
+        <w:rPr>
+          <w:b/>
+        </w:rPr>
+      </w:pPr>
+      <w:r>
+        <w:rPr>
+          <w:b/>
+        </w:rPr>
         <w:t>Notes</w:t>
       </w:r>
     </w:p>
     <w:p/>
     <w:p>
       <w:r>
-        <w:t xml:space="preserve">If you’re using </w:t>
-      </w:r>
-      <w:proofErr w:type="spellStart"/>
-      <w:r>
-        <w:t>Qt</w:t>
-      </w:r>
-      <w:proofErr w:type="spellEnd"/>
-      <w:r>
-        <w:t xml:space="preserve"> 5.3, you’ll need to also install the OS X 10.8 SDK, which is no longer included in the latest </w:t>
-      </w:r>
-      <w:proofErr w:type="spellStart"/>
-      <w:r>
-        <w:t>XCode</w:t>
-      </w:r>
-      <w:proofErr w:type="spellEnd"/>
-      <w:r>
-        <w:t xml:space="preserve"> releases.  It should be installed inside the </w:t>
-      </w:r>
-      <w:proofErr w:type="spellStart"/>
-      <w:r>
-        <w:t>XCode</w:t>
-      </w:r>
-      <w:proofErr w:type="spellEnd"/>
-      <w:r>
-        <w:t xml:space="preserve"> app package, here:  </w:t>
+        <w:t xml:space="preserve">If you’re using Qt 5.3, you’ll need to also install the OS X 10.8 SDK, which is no longer included in the latest XCode releases.  It should be installed inside the XCode app package, here:  </w:t>
       </w:r>
     </w:p>
     <w:p/>
@@ -4886,15 +3776,7 @@
     <w:p/>
     <w:p>
       <w:r>
-        <w:t xml:space="preserve">If you install </w:t>
-      </w:r>
-      <w:proofErr w:type="spellStart"/>
-      <w:r>
-        <w:t>XCode</w:t>
-      </w:r>
-      <w:proofErr w:type="spellEnd"/>
-      <w:r>
-        <w:t xml:space="preserve"> updates in the future, you’ll lose the 10.8 SDK.  So save it somewhere so you can restore it. </w:t>
+        <w:t xml:space="preserve">If you install XCode updates in the future, you’ll lose the 10.8 SDK.  So save it somewhere so you can restore it. </w:t>
       </w:r>
     </w:p>
     <w:p/>
@@ -4909,15 +3791,7 @@
         <w:t>When using 5.3, the debugger may not be set up properly.  To fix this, clone the kit called “</w:t>
       </w:r>
       <w:r>
-        <w:t xml:space="preserve">Desktop </w:t>
-      </w:r>
-      <w:proofErr w:type="spellStart"/>
-      <w:r>
-        <w:t>Qt</w:t>
-      </w:r>
-      <w:proofErr w:type="spellEnd"/>
-      <w:r>
-        <w:t xml:space="preserve"> 5.3 clang 64bit</w:t>
+        <w:t>Desktop Qt 5.3 clang 64bit</w:t>
       </w:r>
       <w:r>
         <w:t>” and add the debugger.</w:t>
@@ -5136,6 +4010,118 @@
     </w:lvl>
   </w:abstractNum>
   <w:abstractNum w:abstractNumId="2">
+    <w:nsid w:val="5DFA18B9"/>
+    <w:multiLevelType w:val="hybridMultilevel"/>
+    <w:tmpl w:val="4B88357A"/>
+    <w:lvl w:ilvl="0" w:tplc="A32C74B8">
+      <w:numFmt w:val="bullet"/>
+      <w:lvlText w:val="-"/>
+      <w:lvlJc w:val="left"/>
+      <w:pPr>
+        <w:ind w:left="1080" w:hanging="360"/>
+      </w:pPr>
+      <w:rPr>
+        <w:rFonts w:ascii="Cambria" w:eastAsiaTheme="minorEastAsia" w:hAnsi="Cambria" w:cstheme="minorBidi" w:hint="default"/>
+      </w:rPr>
+    </w:lvl>
+    <w:lvl w:ilvl="1" w:tplc="04090003" w:tentative="1">
+      <w:start w:val="1"/>
+      <w:numFmt w:val="bullet"/>
+      <w:lvlText w:val="o"/>
+      <w:lvlJc w:val="left"/>
+      <w:pPr>
+        <w:ind w:left="1800" w:hanging="360"/>
+      </w:pPr>
+      <w:rPr>
+        <w:rFonts w:ascii="Courier New" w:hAnsi="Courier New" w:cs="Courier New" w:hint="default"/>
+      </w:rPr>
+    </w:lvl>
+    <w:lvl w:ilvl="2" w:tplc="04090005" w:tentative="1">
+      <w:start w:val="1"/>
+      <w:numFmt w:val="bullet"/>
+      <w:lvlText w:val=""/>
+      <w:lvlJc w:val="left"/>
+      <w:pPr>
+        <w:ind w:left="2520" w:hanging="360"/>
+      </w:pPr>
+      <w:rPr>
+        <w:rFonts w:ascii="Wingdings" w:hAnsi="Wingdings" w:hint="default"/>
+      </w:rPr>
+    </w:lvl>
+    <w:lvl w:ilvl="3" w:tplc="04090001" w:tentative="1">
+      <w:start w:val="1"/>
+      <w:numFmt w:val="bullet"/>
+      <w:lvlText w:val=""/>
+      <w:lvlJc w:val="left"/>
+      <w:pPr>
+        <w:ind w:left="3240" w:hanging="360"/>
+      </w:pPr>
+      <w:rPr>
+        <w:rFonts w:ascii="Symbol" w:hAnsi="Symbol" w:hint="default"/>
+      </w:rPr>
+    </w:lvl>
+    <w:lvl w:ilvl="4" w:tplc="04090003" w:tentative="1">
+      <w:start w:val="1"/>
+      <w:numFmt w:val="bullet"/>
+      <w:lvlText w:val="o"/>
+      <w:lvlJc w:val="left"/>
+      <w:pPr>
+        <w:ind w:left="3960" w:hanging="360"/>
+      </w:pPr>
+      <w:rPr>
+        <w:rFonts w:ascii="Courier New" w:hAnsi="Courier New" w:cs="Courier New" w:hint="default"/>
+      </w:rPr>
+    </w:lvl>
+    <w:lvl w:ilvl="5" w:tplc="04090005" w:tentative="1">
+      <w:start w:val="1"/>
+      <w:numFmt w:val="bullet"/>
+      <w:lvlText w:val=""/>
+      <w:lvlJc w:val="left"/>
+      <w:pPr>
+        <w:ind w:left="4680" w:hanging="360"/>
+      </w:pPr>
+      <w:rPr>
+        <w:rFonts w:ascii="Wingdings" w:hAnsi="Wingdings" w:hint="default"/>
+      </w:rPr>
+    </w:lvl>
+    <w:lvl w:ilvl="6" w:tplc="04090001" w:tentative="1">
+      <w:start w:val="1"/>
+      <w:numFmt w:val="bullet"/>
+      <w:lvlText w:val=""/>
+      <w:lvlJc w:val="left"/>
+      <w:pPr>
+        <w:ind w:left="5400" w:hanging="360"/>
+      </w:pPr>
+      <w:rPr>
+        <w:rFonts w:ascii="Symbol" w:hAnsi="Symbol" w:hint="default"/>
+      </w:rPr>
+    </w:lvl>
+    <w:lvl w:ilvl="7" w:tplc="04090003" w:tentative="1">
+      <w:start w:val="1"/>
+      <w:numFmt w:val="bullet"/>
+      <w:lvlText w:val="o"/>
+      <w:lvlJc w:val="left"/>
+      <w:pPr>
+        <w:ind w:left="6120" w:hanging="360"/>
+      </w:pPr>
+      <w:rPr>
+        <w:rFonts w:ascii="Courier New" w:hAnsi="Courier New" w:cs="Courier New" w:hint="default"/>
+      </w:rPr>
+    </w:lvl>
+    <w:lvl w:ilvl="8" w:tplc="04090005" w:tentative="1">
+      <w:start w:val="1"/>
+      <w:numFmt w:val="bullet"/>
+      <w:lvlText w:val=""/>
+      <w:lvlJc w:val="left"/>
+      <w:pPr>
+        <w:ind w:left="6840" w:hanging="360"/>
+      </w:pPr>
+      <w:rPr>
+        <w:rFonts w:ascii="Wingdings" w:hAnsi="Wingdings" w:hint="default"/>
+      </w:rPr>
+    </w:lvl>
+  </w:abstractNum>
+  <w:abstractNum w:abstractNumId="3">
     <w:nsid w:val="66E34DBC"/>
     <w:multiLevelType w:val="hybridMultilevel"/>
     <w:tmpl w:val="CC9046A0"/>
@@ -5231,6 +4217,9 @@
     <w:abstractNumId w:val="1"/>
   </w:num>
   <w:num w:numId="3">
+    <w:abstractNumId w:val="3"/>
+  </w:num>
+  <w:num w:numId="4">
     <w:abstractNumId w:val="2"/>
   </w:num>
 </w:numbering>

</xml_diff>

<commit_message>
edit build instructions to reflect use of new release build scripts for Linux
</commit_message>
<xml_diff>
--- a/building.docx
+++ b/building.docx
@@ -3453,9 +3453,30 @@
         <w:t xml:space="preserve">There are two scripts, </w:t>
       </w:r>
     </w:p>
-    <w:p>
-      <w:pPr>
-        <w:ind w:firstLine="720"/>
+    <w:p/>
+    <w:p>
+      <w:pPr>
+        <w:ind w:left="720"/>
+      </w:pPr>
+      <w:r>
+        <w:rPr>
+          <w:b/>
+        </w:rPr>
+        <w:t>mac-build-release.command</w:t>
+      </w:r>
+      <w:r>
+        <w:rPr>
+          <w:b/>
+        </w:rPr>
+        <w:t xml:space="preserve"> </w:t>
+      </w:r>
+      <w:r>
+        <w:t>and</w:t>
+      </w:r>
+    </w:p>
+    <w:p>
+      <w:pPr>
+        <w:ind w:left="720"/>
       </w:pPr>
       <w:r>
         <w:rPr>
@@ -3463,20 +3484,6 @@
         </w:rPr>
         <w:t>mac-build-dmg.command</w:t>
       </w:r>
-      <w:r>
-        <w:t xml:space="preserve"> and </w:t>
-      </w:r>
-    </w:p>
-    <w:p>
-      <w:pPr>
-        <w:ind w:left="720"/>
-      </w:pPr>
-      <w:r>
-        <w:rPr>
-          <w:b/>
-        </w:rPr>
-        <w:t>mac-build-release.command</w:t>
-      </w:r>
     </w:p>
     <w:p/>
     <w:p>
@@ -3519,12 +3526,6 @@
       <w:r>
         <w:t xml:space="preserve"> folder is.  Mine is at </w:t>
       </w:r>
-    </w:p>
-    <w:p/>
-    <w:p>
-      <w:pPr>
-        <w:ind w:left="720"/>
-      </w:pPr>
       <w:r>
         <w:rPr>
           <w:b/>
@@ -3604,140 +3605,224 @@
     <w:p/>
     <w:p>
       <w:r>
-        <w:t>There are two flavors to build for Linux, 64-bit and 32-bit.  I’ll describe the steps for 64-bit; the steps for 32-bit are almost the same.</w:t>
+        <w:t xml:space="preserve">There are two flavors to build for Linux, 64-bit and 32-bit.  </w:t>
+      </w:r>
+      <w:r>
+        <w:t xml:space="preserve">Each has a folder, </w:t>
+      </w:r>
+      <w:r>
+        <w:rPr>
+          <w:b/>
+        </w:rPr>
+        <w:t>linux-deploy</w:t>
+      </w:r>
+      <w:r>
+        <w:t xml:space="preserve"> and </w:t>
+      </w:r>
+      <w:r>
+        <w:rPr>
+          <w:b/>
+        </w:rPr>
+        <w:t>linux-deploy-32</w:t>
+      </w:r>
+      <w:r>
+        <w:t xml:space="preserve">.  In each folder are two scripts, </w:t>
+      </w:r>
+      <w:r>
+        <w:rPr>
+          <w:b/>
+        </w:rPr>
+        <w:t>build-release.sh</w:t>
+      </w:r>
+      <w:r>
+        <w:t xml:space="preserve"> and </w:t>
+      </w:r>
+      <w:r>
+        <w:rPr>
+          <w:b/>
+        </w:rPr>
+        <w:t>build-installer.sh</w:t>
+      </w:r>
+      <w:r>
+        <w:t>.</w:t>
       </w:r>
     </w:p>
     <w:p/>
     <w:p>
       <w:r>
-        <w:t>First, build the release version of the main application.</w:t>
-      </w:r>
-      <w:r>
-        <w:t xml:space="preserve">  </w:t>
-      </w:r>
-    </w:p>
-    <w:p>
-      <w:pPr>
-        <w:pStyle w:val="ListParagraph"/>
-        <w:numPr>
-          <w:ilvl w:val="0"/>
-          <w:numId w:val="4"/>
-        </w:numPr>
-      </w:pPr>
-      <w:r>
-        <w:t xml:space="preserve">Open Qt Creator </w:t>
-      </w:r>
-      <w:r>
-        <w:t>and open the gsview project</w:t>
-      </w:r>
-      <w:r>
-        <w:t xml:space="preserve">.  </w:t>
-      </w:r>
-    </w:p>
-    <w:p>
-      <w:pPr>
-        <w:pStyle w:val="ListParagraph"/>
-        <w:numPr>
-          <w:ilvl w:val="0"/>
-          <w:numId w:val="4"/>
-        </w:numPr>
-      </w:pPr>
-      <w:r>
-        <w:t xml:space="preserve">Select the </w:t>
-      </w:r>
-      <w:r>
-        <w:t>Release build</w:t>
-      </w:r>
-      <w:r>
-        <w:t xml:space="preserve"> </w:t>
-      </w:r>
-      <w:r>
-        <w:t>configuration.</w:t>
-      </w:r>
-    </w:p>
-    <w:p>
-      <w:pPr>
-        <w:pStyle w:val="ListParagraph"/>
-        <w:numPr>
-          <w:ilvl w:val="0"/>
-          <w:numId w:val="4"/>
-        </w:numPr>
-      </w:pPr>
-      <w:r>
-        <w:t>Run qmake (under the Build menu)</w:t>
-      </w:r>
-    </w:p>
-    <w:p>
-      <w:pPr>
-        <w:pStyle w:val="ListParagraph"/>
-        <w:numPr>
-          <w:ilvl w:val="0"/>
-          <w:numId w:val="4"/>
-        </w:numPr>
-      </w:pPr>
-      <w:r>
-        <w:t>Rebuild All (</w:t>
-      </w:r>
-      <w:r>
-        <w:t>under the Build menu</w:t>
-      </w:r>
-      <w:r>
-        <w:t>)</w:t>
-      </w:r>
-    </w:p>
-    <w:p>
-      <w:r>
-        <w:t xml:space="preserve">Next, go to the </w:t>
-      </w:r>
-      <w:r>
-        <w:rPr>
-          <w:b/>
-        </w:rPr>
-        <w:t>linux-deploy</w:t>
-      </w:r>
-      <w:r>
-        <w:t xml:space="preserve"> folder and run </w:t>
-      </w:r>
-      <w:r>
-        <w:rPr>
-          <w:b/>
-        </w:rPr>
-        <w:t>build.sh</w:t>
-      </w:r>
-      <w:r>
-        <w:t xml:space="preserve">.  This will create </w:t>
-      </w:r>
-      <w:r>
-        <w:t>GSView-6.0-Installer</w:t>
-      </w:r>
-      <w:r>
-        <w:t>, a Linux executable, to be run by the end-user on their system.</w:t>
+        <w:t xml:space="preserve">Edit </w:t>
+      </w:r>
+      <w:r>
+        <w:rPr>
+          <w:b/>
+        </w:rPr>
+        <w:t>build-release.sh</w:t>
+      </w:r>
+      <w:r>
+        <w:t xml:space="preserve"> </w:t>
+      </w:r>
+      <w:r>
+        <w:t xml:space="preserve">and change the value of </w:t>
+      </w:r>
+      <w:r>
+        <w:rPr>
+          <w:b/>
+        </w:rPr>
+        <w:t>QTBIN</w:t>
+      </w:r>
+      <w:r>
+        <w:t xml:space="preserve"> so it reflects the place where the </w:t>
+      </w:r>
+      <w:r>
+        <w:t>gcc</w:t>
+      </w:r>
+      <w:r>
+        <w:t xml:space="preserve"> folder is.  Mine </w:t>
+      </w:r>
+      <w:r>
+        <w:t>are</w:t>
       </w:r>
     </w:p>
     <w:p/>
     <w:p>
-      <w:r>
-        <w:t xml:space="preserve">For a 32-bit flavor, build the code on a 32-bit system and use the </w:t>
-      </w:r>
-      <w:r>
-        <w:rPr>
-          <w:b/>
-        </w:rPr>
-        <w:t>linux-deploy</w:t>
-      </w:r>
-      <w:r>
-        <w:rPr>
-          <w:b/>
-        </w:rPr>
-        <w:t>-32</w:t>
-      </w:r>
-      <w:r>
-        <w:t xml:space="preserve"> folder and script.</w:t>
-      </w:r>
+      <w:pPr>
+        <w:ind w:firstLine="720"/>
+      </w:pPr>
+      <w:r>
+        <w:t>64-bit:</w:t>
+      </w:r>
+      <w:r>
+        <w:rPr>
+          <w:b/>
+        </w:rPr>
+        <w:tab/>
+      </w:r>
+      <w:r>
+        <w:rPr>
+          <w:b/>
+        </w:rPr>
+        <w:tab/>
+      </w:r>
+      <w:r>
+        <w:rPr>
+          <w:b/>
+        </w:rPr>
+        <w:t>$HOME</w:t>
+      </w:r>
+      <w:r>
+        <w:rPr>
+          <w:b/>
+        </w:rPr>
+        <w:t>/Qt5.4.1/5.4/</w:t>
+      </w:r>
+      <w:r>
+        <w:rPr>
+          <w:b/>
+        </w:rPr>
+        <w:t>gcc_64</w:t>
+      </w:r>
+      <w:r>
+        <w:rPr>
+          <w:b/>
+        </w:rPr>
+        <w:t>/bin</w:t>
+      </w:r>
+    </w:p>
+    <w:p>
+      <w:pPr>
+        <w:ind w:firstLine="720"/>
+      </w:pPr>
+      <w:r>
+        <w:t>32</w:t>
+      </w:r>
+      <w:r>
+        <w:t>-bit:</w:t>
+      </w:r>
+      <w:r>
+        <w:rPr>
+          <w:b/>
+        </w:rPr>
+        <w:tab/>
+      </w:r>
+      <w:r>
+        <w:rPr>
+          <w:b/>
+        </w:rPr>
+        <w:tab/>
+      </w:r>
+      <w:r>
+        <w:rPr>
+          <w:b/>
+        </w:rPr>
+        <w:t>$HOME</w:t>
+      </w:r>
+      <w:r>
+        <w:rPr>
+          <w:b/>
+        </w:rPr>
+        <w:t>/Qt5.4.1/5.4/</w:t>
+      </w:r>
+      <w:r>
+        <w:rPr>
+          <w:b/>
+        </w:rPr>
+        <w:t>gcc</w:t>
+      </w:r>
+      <w:r>
+        <w:rPr>
+          <w:b/>
+        </w:rPr>
+        <w:t>/bin</w:t>
+      </w:r>
+    </w:p>
+    <w:p>
+      <w:r>
+        <w:t xml:space="preserve">In a Terminal window, execute </w:t>
+      </w:r>
+      <w:r>
+        <w:rPr>
+          <w:b/>
+        </w:rPr>
+        <w:t>build-release.</w:t>
+      </w:r>
+      <w:r>
+        <w:rPr>
+          <w:b/>
+        </w:rPr>
+        <w:t>sh</w:t>
+      </w:r>
+      <w:r>
+        <w:t xml:space="preserve">.  This will produce a release build in the </w:t>
+      </w:r>
+      <w:r>
+        <w:rPr>
+          <w:b/>
+        </w:rPr>
+        <w:t>build/release</w:t>
+      </w:r>
+      <w:r>
+        <w:t xml:space="preserve"> folder.</w:t>
+      </w:r>
+    </w:p>
+    <w:p/>
+    <w:p>
+      <w:r>
+        <w:t xml:space="preserve">Then, execute </w:t>
+      </w:r>
+      <w:r>
+        <w:rPr>
+          <w:b/>
+        </w:rPr>
+        <w:t>build-installer.sh</w:t>
+      </w:r>
+      <w:r>
+        <w:t>.  This will create an installer program that the end user will run on their system.</w:t>
+      </w:r>
+    </w:p>
+    <w:p>
       <w:bookmarkStart w:id="0" w:name="_GoBack"/>
       <w:bookmarkEnd w:id="0"/>
     </w:p>
-    <w:p/>
     <w:p>
       <w:pPr>
         <w:rPr>

</xml_diff>

<commit_message>
Added instructions to the deployment portion of building.docx.
</commit_message>
<xml_diff>
--- a/building.docx
+++ b/building.docx
@@ -3450,379 +3450,424 @@
     <w:p/>
     <w:p>
       <w:r>
-        <w:t xml:space="preserve">There are two scripts, </w:t>
+        <w:t xml:space="preserve">There are </w:t>
+      </w:r>
+      <w:r>
+        <w:t xml:space="preserve">several scripts in the </w:t>
+      </w:r>
+      <w:r>
+        <w:rPr>
+          <w:b/>
+        </w:rPr>
+        <w:t>mac_deploy</w:t>
+      </w:r>
+      <w:r>
+        <w:t xml:space="preserve"> folder:</w:t>
       </w:r>
     </w:p>
     <w:p/>
     <w:p>
       <w:pPr>
         <w:ind w:left="720"/>
-      </w:pPr>
-      <w:r>
-        <w:rPr>
-          <w:b/>
-        </w:rPr>
-        <w:t>mac-build-release.command</w:t>
-      </w:r>
-      <w:r>
-        <w:rPr>
-          <w:b/>
-        </w:rPr>
-        <w:t xml:space="preserve"> </w:t>
-      </w:r>
-      <w:r>
-        <w:t>and</w:t>
+        <w:rPr>
+          <w:b/>
+        </w:rPr>
+      </w:pPr>
+      <w:r>
+        <w:rPr>
+          <w:b/>
+        </w:rPr>
+        <w:t>1-build-release.command</w:t>
       </w:r>
     </w:p>
     <w:p>
       <w:pPr>
         <w:ind w:left="720"/>
-      </w:pPr>
-      <w:r>
-        <w:rPr>
-          <w:b/>
-        </w:rPr>
-        <w:t>mac-build-dmg.command</w:t>
+        <w:rPr>
+          <w:b/>
+        </w:rPr>
+      </w:pPr>
+      <w:r>
+        <w:rPr>
+          <w:b/>
+        </w:rPr>
+        <w:t>2-code-sign.command</w:t>
+      </w:r>
+    </w:p>
+    <w:p>
+      <w:pPr>
+        <w:ind w:left="720"/>
+        <w:rPr>
+          <w:b/>
+        </w:rPr>
+      </w:pPr>
+      <w:r>
+        <w:rPr>
+          <w:b/>
+        </w:rPr>
+        <w:t>3-verify-code-sign.command</w:t>
+      </w:r>
+    </w:p>
+    <w:p>
+      <w:pPr>
+        <w:ind w:left="720"/>
+      </w:pPr>
+      <w:r>
+        <w:rPr>
+          <w:b/>
+        </w:rPr>
+        <w:t>4-build-dmg.command</w:t>
       </w:r>
     </w:p>
     <w:p/>
     <w:p>
       <w:r>
-        <w:t xml:space="preserve">Both are in the </w:t>
-      </w:r>
-      <w:r>
-        <w:rPr>
-          <w:b/>
-        </w:rPr>
-        <w:t>mac-deploy</w:t>
-      </w:r>
-      <w:r>
-        <w:t xml:space="preserve"> folder.</w:t>
+        <w:t xml:space="preserve">Most of the scripts define </w:t>
+      </w:r>
+      <w:r>
+        <w:rPr>
+          <w:b/>
+        </w:rPr>
+        <w:t>QTBIN</w:t>
+      </w:r>
+      <w:r>
+        <w:t xml:space="preserve"> or </w:t>
+      </w:r>
+      <w:r>
+        <w:rPr>
+          <w:b/>
+        </w:rPr>
+        <w:t>QTDIR</w:t>
+      </w:r>
+      <w:r>
+        <w:t>.  You’ll want to edit these to reflect the location of Qt on your system.</w:t>
+      </w:r>
+    </w:p>
+    <w:p>
+      <w:pPr>
+        <w:rPr>
+          <w:b/>
+        </w:rPr>
+      </w:pPr>
+    </w:p>
+    <w:p>
+      <w:r>
+        <w:t>Open a terminal window and run, in this order,</w:t>
       </w:r>
     </w:p>
     <w:p/>
     <w:p>
       <w:r>
-        <w:t xml:space="preserve">Edit both scripts </w:t>
-      </w:r>
-      <w:r>
-        <w:t xml:space="preserve">and change the value of </w:t>
-      </w:r>
-      <w:r>
-        <w:rPr>
-          <w:b/>
-        </w:rPr>
-        <w:t>QTBIN</w:t>
-      </w:r>
-      <w:r>
-        <w:t xml:space="preserve"> so it reflects the place where the </w:t>
-      </w:r>
-      <w:r>
-        <w:rPr>
-          <w:b/>
-        </w:rPr>
-        <w:t>clang_64/bin</w:t>
-      </w:r>
-      <w:r>
-        <w:t xml:space="preserve"> folder is.  Mine is at </w:t>
-      </w:r>
-      <w:r>
-        <w:rPr>
-          <w:b/>
-        </w:rPr>
-        <w:t>$HOME</w:t>
-      </w:r>
-      <w:r>
-        <w:rPr>
-          <w:b/>
-        </w:rPr>
-        <w:t>/Qt5.4.1/5.4/clang_64</w:t>
-      </w:r>
-      <w:r>
-        <w:rPr>
-          <w:b/>
-        </w:rPr>
-        <w:t>/bin</w:t>
+        <w:rPr>
+          <w:b/>
+        </w:rPr>
+        <w:t>1-build-release.command</w:t>
+      </w:r>
+      <w:r>
+        <w:t>.</w:t>
+      </w:r>
+      <w:r>
+        <w:t xml:space="preserve">  This will produce a release build in the </w:t>
+      </w:r>
+      <w:r>
+        <w:rPr>
+          <w:b/>
+        </w:rPr>
+        <w:t>build/release</w:t>
+      </w:r>
+      <w:r>
+        <w:t xml:space="preserve"> folder, and puts a copy in the </w:t>
+      </w:r>
+      <w:r>
+        <w:rPr>
+          <w:b/>
+        </w:rPr>
+        <w:t>mac_deploy</w:t>
+      </w:r>
+      <w:r>
+        <w:t xml:space="preserve"> folder</w:t>
+      </w:r>
+      <w:r>
+        <w:t>.</w:t>
       </w:r>
     </w:p>
     <w:p/>
     <w:p>
       <w:r>
-        <w:t xml:space="preserve">In a Terminal window, execute </w:t>
-      </w:r>
-      <w:r>
-        <w:rPr>
-          <w:b/>
-        </w:rPr>
-        <w:t>mac-build-release.command</w:t>
-      </w:r>
-      <w:r>
+        <w:rPr>
+          <w:b/>
+        </w:rPr>
+        <w:t>2-code-sign.command</w:t>
+      </w:r>
+      <w:r>
+        <w:rPr>
+          <w:b/>
+        </w:rPr>
         <w:t>.</w:t>
       </w:r>
       <w:r>
-        <w:t xml:space="preserve">  This will produce a release build in the </w:t>
-      </w:r>
-      <w:r>
-        <w:rPr>
-          <w:b/>
-        </w:rPr>
-        <w:t>build/release</w:t>
-      </w:r>
-      <w:r>
-        <w:t xml:space="preserve"> folder.</w:t>
+        <w:t xml:space="preserve">  </w:t>
+      </w:r>
+      <w:r>
+        <w:t>This signs the app using an identity that is assumed to be installed on your system.</w:t>
       </w:r>
     </w:p>
     <w:p/>
     <w:p>
       <w:r>
-        <w:t xml:space="preserve">Then execute </w:t>
-      </w:r>
-      <w:r>
-        <w:rPr>
-          <w:b/>
-        </w:rPr>
-        <w:t>mac-build-dmg.command</w:t>
-      </w:r>
-      <w:r>
-        <w:t>.  This will build a DMG file that’s set up for easy installation by the user.</w:t>
+        <w:rPr>
+          <w:b/>
+        </w:rPr>
+        <w:t>3-verify-code-sign.command</w:t>
+      </w:r>
+      <w:r>
+        <w:rPr>
+          <w:b/>
+        </w:rPr>
+        <w:t>.</w:t>
+      </w:r>
+      <w:r>
+        <w:t xml:space="preserve">  Run this to verify that the signing is valid.</w:t>
       </w:r>
     </w:p>
     <w:p/>
-    <w:p/>
-    <w:p>
-      <w:pPr>
-        <w:rPr>
-          <w:b/>
-        </w:rPr>
-      </w:pPr>
-      <w:r>
-        <w:rPr>
-          <w:b/>
-        </w:rPr>
-        <w:t>Deploying - Linux</w:t>
-      </w:r>
-    </w:p>
-    <w:p/>
-    <w:p>
-      <w:r>
-        <w:t xml:space="preserve">There are two flavors to build for Linux, 64-bit and 32-bit.  </w:t>
-      </w:r>
-      <w:r>
-        <w:t xml:space="preserve">Each has a folder, </w:t>
-      </w:r>
-      <w:r>
-        <w:rPr>
-          <w:b/>
-        </w:rPr>
-        <w:t>linux-deploy</w:t>
-      </w:r>
-      <w:r>
-        <w:t xml:space="preserve"> and </w:t>
-      </w:r>
-      <w:r>
-        <w:rPr>
-          <w:b/>
-        </w:rPr>
-        <w:t>linux-deploy-32</w:t>
-      </w:r>
-      <w:r>
-        <w:t xml:space="preserve">.  In each folder are two scripts, </w:t>
-      </w:r>
-      <w:r>
-        <w:rPr>
-          <w:b/>
-        </w:rPr>
-        <w:t>build-release.sh</w:t>
-      </w:r>
-      <w:r>
-        <w:t xml:space="preserve"> and </w:t>
-      </w:r>
-      <w:r>
-        <w:rPr>
-          <w:b/>
-        </w:rPr>
-        <w:t>build-installer.sh</w:t>
-      </w:r>
-      <w:r>
+    <w:p>
+      <w:r>
+        <w:rPr>
+          <w:b/>
+        </w:rPr>
+        <w:t>4-build-dmg.command</w:t>
+      </w:r>
+      <w:r>
+        <w:rPr>
+          <w:b/>
+        </w:rPr>
         <w:t>.</w:t>
       </w:r>
-    </w:p>
-    <w:p/>
-    <w:p>
-      <w:r>
-        <w:t xml:space="preserve">Edit </w:t>
-      </w:r>
-      <w:r>
-        <w:rPr>
-          <w:b/>
-        </w:rPr>
-        <w:t>build-release.sh</w:t>
-      </w:r>
-      <w:r>
-        <w:t xml:space="preserve"> </w:t>
-      </w:r>
-      <w:r>
-        <w:t xml:space="preserve">and change the value of </w:t>
-      </w:r>
-      <w:r>
-        <w:rPr>
-          <w:b/>
-        </w:rPr>
-        <w:t>QTBIN</w:t>
-      </w:r>
-      <w:r>
-        <w:t xml:space="preserve"> so it reflects the place where the </w:t>
-      </w:r>
-      <w:r>
-        <w:t>gcc</w:t>
-      </w:r>
-      <w:r>
-        <w:t xml:space="preserve"> folder is.  Mine </w:t>
-      </w:r>
-      <w:r>
-        <w:t>are</w:t>
-      </w:r>
-    </w:p>
-    <w:p/>
-    <w:p>
-      <w:pPr>
-        <w:ind w:firstLine="720"/>
-      </w:pPr>
-      <w:r>
-        <w:t>64-bit:</w:t>
-      </w:r>
-      <w:r>
-        <w:rPr>
-          <w:b/>
-        </w:rPr>
-        <w:tab/>
-      </w:r>
-      <w:r>
-        <w:rPr>
-          <w:b/>
-        </w:rPr>
-        <w:tab/>
-      </w:r>
-      <w:r>
-        <w:rPr>
-          <w:b/>
-        </w:rPr>
-        <w:t>$HOME</w:t>
-      </w:r>
-      <w:r>
-        <w:rPr>
-          <w:b/>
-        </w:rPr>
-        <w:t>/Qt5.4.1/5.4/</w:t>
-      </w:r>
-      <w:r>
-        <w:rPr>
-          <w:b/>
-        </w:rPr>
-        <w:t>gcc_64</w:t>
-      </w:r>
-      <w:r>
-        <w:rPr>
-          <w:b/>
-        </w:rPr>
-        <w:t>/bin</w:t>
-      </w:r>
-    </w:p>
-    <w:p>
-      <w:pPr>
-        <w:ind w:firstLine="720"/>
-      </w:pPr>
-      <w:r>
-        <w:t>32</w:t>
-      </w:r>
-      <w:r>
-        <w:t>-bit:</w:t>
-      </w:r>
-      <w:r>
-        <w:rPr>
-          <w:b/>
-        </w:rPr>
-        <w:tab/>
-      </w:r>
-      <w:r>
-        <w:rPr>
-          <w:b/>
-        </w:rPr>
-        <w:tab/>
-      </w:r>
-      <w:r>
-        <w:rPr>
-          <w:b/>
-        </w:rPr>
-        <w:t>$HOME</w:t>
-      </w:r>
-      <w:r>
-        <w:rPr>
-          <w:b/>
-        </w:rPr>
-        <w:t>/Qt5.4.1/5.4/</w:t>
-      </w:r>
-      <w:r>
-        <w:rPr>
-          <w:b/>
-        </w:rPr>
-        <w:t>gcc</w:t>
-      </w:r>
-      <w:r>
-        <w:rPr>
-          <w:b/>
-        </w:rPr>
-        <w:t>/bin</w:t>
-      </w:r>
-    </w:p>
-    <w:p>
-      <w:r>
-        <w:t xml:space="preserve">In a Terminal window, execute </w:t>
-      </w:r>
-      <w:r>
-        <w:rPr>
-          <w:b/>
-        </w:rPr>
-        <w:t>build-release.</w:t>
-      </w:r>
-      <w:r>
-        <w:rPr>
-          <w:b/>
-        </w:rPr>
-        <w:t>sh</w:t>
-      </w:r>
-      <w:r>
-        <w:t xml:space="preserve">.  This will produce a release build in the </w:t>
-      </w:r>
-      <w:r>
-        <w:rPr>
-          <w:b/>
-        </w:rPr>
-        <w:t>build/release</w:t>
-      </w:r>
-      <w:r>
-        <w:t xml:space="preserve"> folder.</w:t>
-      </w:r>
-    </w:p>
-    <w:p/>
-    <w:p>
-      <w:r>
-        <w:t xml:space="preserve">Then, execute </w:t>
-      </w:r>
-      <w:r>
-        <w:rPr>
-          <w:b/>
-        </w:rPr>
-        <w:t>build-installer.sh</w:t>
-      </w:r>
-      <w:r>
-        <w:t>.  This will create an installer program that the end user will run on their system.</w:t>
+      <w:r>
+        <w:t xml:space="preserve">  This prepares a .DMG file containing the app and a license agreement.</w:t>
       </w:r>
     </w:p>
     <w:p>
       <w:bookmarkStart w:id="0" w:name="_GoBack"/>
       <w:bookmarkEnd w:id="0"/>
     </w:p>
+    <w:p/>
+    <w:p>
+      <w:pPr>
+        <w:rPr>
+          <w:b/>
+        </w:rPr>
+      </w:pPr>
+      <w:r>
+        <w:rPr>
+          <w:b/>
+        </w:rPr>
+        <w:t>Deploying - Linux</w:t>
+      </w:r>
+    </w:p>
+    <w:p/>
+    <w:p>
+      <w:r>
+        <w:t xml:space="preserve">There are two flavors to build for Linux, 64-bit and 32-bit.  </w:t>
+      </w:r>
+      <w:r>
+        <w:t xml:space="preserve">Each has a folder, </w:t>
+      </w:r>
+      <w:r>
+        <w:rPr>
+          <w:b/>
+        </w:rPr>
+        <w:t>linux-deploy</w:t>
+      </w:r>
+      <w:r>
+        <w:t xml:space="preserve"> and </w:t>
+      </w:r>
+      <w:r>
+        <w:rPr>
+          <w:b/>
+        </w:rPr>
+        <w:t>linux-deploy-32</w:t>
+      </w:r>
+      <w:r>
+        <w:t xml:space="preserve">.  In each folder are two scripts, </w:t>
+      </w:r>
+      <w:r>
+        <w:rPr>
+          <w:b/>
+        </w:rPr>
+        <w:t>build-release.sh</w:t>
+      </w:r>
+      <w:r>
+        <w:t xml:space="preserve"> and </w:t>
+      </w:r>
+      <w:r>
+        <w:rPr>
+          <w:b/>
+        </w:rPr>
+        <w:t>build-installer.sh</w:t>
+      </w:r>
+      <w:r>
+        <w:t>.</w:t>
+      </w:r>
+    </w:p>
+    <w:p/>
+    <w:p>
+      <w:r>
+        <w:t xml:space="preserve">Edit </w:t>
+      </w:r>
+      <w:r>
+        <w:rPr>
+          <w:b/>
+        </w:rPr>
+        <w:t>build-release.sh</w:t>
+      </w:r>
+      <w:r>
+        <w:t xml:space="preserve"> and change the value of </w:t>
+      </w:r>
+      <w:r>
+        <w:rPr>
+          <w:b/>
+        </w:rPr>
+        <w:t>QTBIN</w:t>
+      </w:r>
+      <w:r>
+        <w:t xml:space="preserve"> so it reflects the place where the </w:t>
+      </w:r>
+      <w:r>
+        <w:t>gcc</w:t>
+      </w:r>
+      <w:r>
+        <w:t xml:space="preserve"> folder is.  Mine are</w:t>
+      </w:r>
+    </w:p>
+    <w:p/>
+    <w:p>
+      <w:pPr>
+        <w:ind w:firstLine="720"/>
+      </w:pPr>
+      <w:r>
+        <w:t>64-bit:</w:t>
+      </w:r>
+      <w:r>
+        <w:rPr>
+          <w:b/>
+        </w:rPr>
+        <w:tab/>
+      </w:r>
+      <w:r>
+        <w:rPr>
+          <w:b/>
+        </w:rPr>
+        <w:tab/>
+        <w:t>$HOME</w:t>
+      </w:r>
+      <w:r>
+        <w:rPr>
+          <w:b/>
+        </w:rPr>
+        <w:t>/Qt5.4.1/5.4/</w:t>
+      </w:r>
+      <w:r>
+        <w:rPr>
+          <w:b/>
+        </w:rPr>
+        <w:t>gcc_64</w:t>
+      </w:r>
+      <w:r>
+        <w:rPr>
+          <w:b/>
+        </w:rPr>
+        <w:t>/bin</w:t>
+      </w:r>
+    </w:p>
+    <w:p>
+      <w:pPr>
+        <w:ind w:firstLine="720"/>
+      </w:pPr>
+      <w:r>
+        <w:t>32</w:t>
+      </w:r>
+      <w:r>
+        <w:t>-bit:</w:t>
+      </w:r>
+      <w:r>
+        <w:rPr>
+          <w:b/>
+        </w:rPr>
+        <w:tab/>
+      </w:r>
+      <w:r>
+        <w:rPr>
+          <w:b/>
+        </w:rPr>
+        <w:tab/>
+        <w:t>$HOME</w:t>
+      </w:r>
+      <w:r>
+        <w:rPr>
+          <w:b/>
+        </w:rPr>
+        <w:t>/Qt5.4.1/5.4/</w:t>
+      </w:r>
+      <w:r>
+        <w:rPr>
+          <w:b/>
+        </w:rPr>
+        <w:t>gcc</w:t>
+      </w:r>
+      <w:r>
+        <w:rPr>
+          <w:b/>
+        </w:rPr>
+        <w:t>/bin</w:t>
+      </w:r>
+    </w:p>
+    <w:p>
+      <w:r>
+        <w:t xml:space="preserve">In a Terminal window, execute </w:t>
+      </w:r>
+      <w:r>
+        <w:rPr>
+          <w:b/>
+        </w:rPr>
+        <w:t>build-release.</w:t>
+      </w:r>
+      <w:r>
+        <w:rPr>
+          <w:b/>
+        </w:rPr>
+        <w:t>sh</w:t>
+      </w:r>
+      <w:r>
+        <w:t xml:space="preserve">.  This will produce a release build in the </w:t>
+      </w:r>
+      <w:r>
+        <w:rPr>
+          <w:b/>
+        </w:rPr>
+        <w:t>build/release</w:t>
+      </w:r>
+      <w:r>
+        <w:t xml:space="preserve"> folder.</w:t>
+      </w:r>
+    </w:p>
+    <w:p/>
+    <w:p>
+      <w:r>
+        <w:t xml:space="preserve">Then, execute </w:t>
+      </w:r>
+      <w:r>
+        <w:rPr>
+          <w:b/>
+        </w:rPr>
+        <w:t>build-installer.sh</w:t>
+      </w:r>
+      <w:r>
+        <w:t>.  This will create an installer program that the end user will run on their system.</w:t>
+      </w:r>
+    </w:p>
+    <w:p/>
     <w:p>
       <w:pPr>
         <w:rPr>
@@ -3896,6 +3941,95 @@
 <file path=word/numbering.xml><?xml version="1.0" encoding="utf-8"?>
 <w:numbering xmlns:wpc="http://schemas.microsoft.com/office/word/2010/wordprocessingCanvas" xmlns:mo="http://schemas.microsoft.com/office/mac/office/2008/main" xmlns:mc="http://schemas.openxmlformats.org/markup-compatibility/2006" xmlns:mv="urn:schemas-microsoft-com:mac:vml" xmlns:o="urn:schemas-microsoft-com:office:office" xmlns:r="http://schemas.openxmlformats.org/officeDocument/2006/relationships" xmlns:m="http://schemas.openxmlformats.org/officeDocument/2006/math" xmlns:v="urn:schemas-microsoft-com:vml" xmlns:wp14="http://schemas.microsoft.com/office/word/2010/wordprocessingDrawing" xmlns:wp="http://schemas.openxmlformats.org/drawingml/2006/wordprocessingDrawing" xmlns:w10="urn:schemas-microsoft-com:office:word" xmlns:w="http://schemas.openxmlformats.org/wordprocessingml/2006/main" xmlns:w14="http://schemas.microsoft.com/office/word/2010/wordml" xmlns:wpg="http://schemas.microsoft.com/office/word/2010/wordprocessingGroup" xmlns:wpi="http://schemas.microsoft.com/office/word/2010/wordprocessingInk" xmlns:wne="http://schemas.microsoft.com/office/word/2006/wordml" xmlns:wps="http://schemas.microsoft.com/office/word/2010/wordprocessingShape" mc:Ignorable="w14 wp14">
   <w:abstractNum w:abstractNumId="0">
+    <w:nsid w:val="17DB64F6"/>
+    <w:multiLevelType w:val="hybridMultilevel"/>
+    <w:tmpl w:val="793EC2B2"/>
+    <w:lvl w:ilvl="0" w:tplc="0409000F">
+      <w:start w:val="1"/>
+      <w:numFmt w:val="decimal"/>
+      <w:lvlText w:val="%1."/>
+      <w:lvlJc w:val="left"/>
+      <w:pPr>
+        <w:ind w:left="720" w:hanging="360"/>
+      </w:pPr>
+      <w:rPr>
+        <w:rFonts w:hint="default"/>
+      </w:rPr>
+    </w:lvl>
+    <w:lvl w:ilvl="1" w:tplc="04090019" w:tentative="1">
+      <w:start w:val="1"/>
+      <w:numFmt w:val="lowerLetter"/>
+      <w:lvlText w:val="%2."/>
+      <w:lvlJc w:val="left"/>
+      <w:pPr>
+        <w:ind w:left="1440" w:hanging="360"/>
+      </w:pPr>
+    </w:lvl>
+    <w:lvl w:ilvl="2" w:tplc="0409001B" w:tentative="1">
+      <w:start w:val="1"/>
+      <w:numFmt w:val="lowerRoman"/>
+      <w:lvlText w:val="%3."/>
+      <w:lvlJc w:val="right"/>
+      <w:pPr>
+        <w:ind w:left="2160" w:hanging="180"/>
+      </w:pPr>
+    </w:lvl>
+    <w:lvl w:ilvl="3" w:tplc="0409000F" w:tentative="1">
+      <w:start w:val="1"/>
+      <w:numFmt w:val="decimal"/>
+      <w:lvlText w:val="%4."/>
+      <w:lvlJc w:val="left"/>
+      <w:pPr>
+        <w:ind w:left="2880" w:hanging="360"/>
+      </w:pPr>
+    </w:lvl>
+    <w:lvl w:ilvl="4" w:tplc="04090019" w:tentative="1">
+      <w:start w:val="1"/>
+      <w:numFmt w:val="lowerLetter"/>
+      <w:lvlText w:val="%5."/>
+      <w:lvlJc w:val="left"/>
+      <w:pPr>
+        <w:ind w:left="3600" w:hanging="360"/>
+      </w:pPr>
+    </w:lvl>
+    <w:lvl w:ilvl="5" w:tplc="0409001B" w:tentative="1">
+      <w:start w:val="1"/>
+      <w:numFmt w:val="lowerRoman"/>
+      <w:lvlText w:val="%6."/>
+      <w:lvlJc w:val="right"/>
+      <w:pPr>
+        <w:ind w:left="4320" w:hanging="180"/>
+      </w:pPr>
+    </w:lvl>
+    <w:lvl w:ilvl="6" w:tplc="0409000F" w:tentative="1">
+      <w:start w:val="1"/>
+      <w:numFmt w:val="decimal"/>
+      <w:lvlText w:val="%7."/>
+      <w:lvlJc w:val="left"/>
+      <w:pPr>
+        <w:ind w:left="5040" w:hanging="360"/>
+      </w:pPr>
+    </w:lvl>
+    <w:lvl w:ilvl="7" w:tplc="04090019" w:tentative="1">
+      <w:start w:val="1"/>
+      <w:numFmt w:val="lowerLetter"/>
+      <w:lvlText w:val="%8."/>
+      <w:lvlJc w:val="left"/>
+      <w:pPr>
+        <w:ind w:left="5760" w:hanging="360"/>
+      </w:pPr>
+    </w:lvl>
+    <w:lvl w:ilvl="8" w:tplc="0409001B" w:tentative="1">
+      <w:start w:val="1"/>
+      <w:numFmt w:val="lowerRoman"/>
+      <w:lvlText w:val="%9."/>
+      <w:lvlJc w:val="right"/>
+      <w:pPr>
+        <w:ind w:left="6480" w:hanging="180"/>
+      </w:pPr>
+    </w:lvl>
+  </w:abstractNum>
+  <w:abstractNum w:abstractNumId="1">
     <w:nsid w:val="33F33B10"/>
     <w:multiLevelType w:val="hybridMultilevel"/>
     <w:tmpl w:val="5614B6C4"/>
@@ -4008,7 +4142,7 @@
       </w:rPr>
     </w:lvl>
   </w:abstractNum>
-  <w:abstractNum w:abstractNumId="1">
+  <w:abstractNum w:abstractNumId="2">
     <w:nsid w:val="405944B9"/>
     <w:multiLevelType w:val="hybridMultilevel"/>
     <w:tmpl w:val="50345FCE"/>
@@ -4094,7 +4228,7 @@
       </w:pPr>
     </w:lvl>
   </w:abstractNum>
-  <w:abstractNum w:abstractNumId="2">
+  <w:abstractNum w:abstractNumId="3">
     <w:nsid w:val="5DFA18B9"/>
     <w:multiLevelType w:val="hybridMultilevel"/>
     <w:tmpl w:val="4B88357A"/>
@@ -4206,7 +4340,7 @@
       </w:rPr>
     </w:lvl>
   </w:abstractNum>
-  <w:abstractNum w:abstractNumId="3">
+  <w:abstractNum w:abstractNumId="4">
     <w:nsid w:val="66E34DBC"/>
     <w:multiLevelType w:val="hybridMultilevel"/>
     <w:tmpl w:val="CC9046A0"/>
@@ -4296,16 +4430,19 @@
     </w:lvl>
   </w:abstractNum>
   <w:num w:numId="1">
-    <w:abstractNumId w:val="0"/>
+    <w:abstractNumId w:val="1"/>
   </w:num>
   <w:num w:numId="2">
-    <w:abstractNumId w:val="1"/>
+    <w:abstractNumId w:val="2"/>
   </w:num>
   <w:num w:numId="3">
+    <w:abstractNumId w:val="4"/>
+  </w:num>
+  <w:num w:numId="4">
     <w:abstractNumId w:val="3"/>
   </w:num>
-  <w:num w:numId="4">
-    <w:abstractNumId w:val="2"/>
+  <w:num w:numId="5">
+    <w:abstractNumId w:val="0"/>
   </w:num>
 </w:numbering>
 </file>

</xml_diff>

<commit_message>
a few more edits to building.docx
</commit_message>
<xml_diff>
--- a/building.docx
+++ b/building.docx
@@ -11,6 +11,8 @@
           <w:szCs w:val="28"/>
         </w:rPr>
       </w:pPr>
+      <w:proofErr w:type="spellStart"/>
+      <w:proofErr w:type="gramStart"/>
       <w:r>
         <w:rPr>
           <w:b/>
@@ -27,6 +29,8 @@
         </w:rPr>
         <w:t>sview</w:t>
       </w:r>
+      <w:proofErr w:type="spellEnd"/>
+      <w:proofErr w:type="gramEnd"/>
       <w:r>
         <w:rPr>
           <w:b/>
@@ -51,21 +55,23 @@
         </w:rPr>
         <w:t xml:space="preserve"> </w:t>
       </w:r>
+      <w:proofErr w:type="spellStart"/>
       <w:r>
         <w:rPr>
           <w:b/>
           <w:sz w:val="28"/>
           <w:szCs w:val="28"/>
         </w:rPr>
-        <w:t>Qt:</w:t>
-      </w:r>
+        <w:t>Qt</w:t>
+      </w:r>
+      <w:proofErr w:type="spellEnd"/>
       <w:r>
         <w:rPr>
           <w:b/>
           <w:sz w:val="28"/>
           <w:szCs w:val="28"/>
         </w:rPr>
-        <w:t xml:space="preserve"> </w:t>
+        <w:t>:</w:t>
       </w:r>
       <w:r>
         <w:rPr>
@@ -73,6 +79,14 @@
           <w:sz w:val="28"/>
           <w:szCs w:val="28"/>
         </w:rPr>
+        <w:t xml:space="preserve"> </w:t>
+      </w:r>
+      <w:r>
+        <w:rPr>
+          <w:b/>
+          <w:sz w:val="28"/>
+          <w:szCs w:val="28"/>
+        </w:rPr>
         <w:t xml:space="preserve"> A Guide to the Perplexed</w:t>
       </w:r>
     </w:p>
@@ -88,8 +102,13 @@
       <w:pPr>
         <w:jc w:val="center"/>
       </w:pPr>
-      <w:r>
-        <w:t>January, 2015</w:t>
+      <w:proofErr w:type="gramStart"/>
+      <w:r>
+        <w:t>January,</w:t>
+      </w:r>
+      <w:proofErr w:type="gramEnd"/>
+      <w:r>
+        <w:t xml:space="preserve"> 2015</w:t>
       </w:r>
     </w:p>
     <w:p/>
@@ -104,7 +123,15 @@
         <w:t xml:space="preserve"> the </w:t>
       </w:r>
       <w:r>
-        <w:t>QT-based version of gsview for Mac OS X and Linux.</w:t>
+        <w:t xml:space="preserve">QT-based version of </w:t>
+      </w:r>
+      <w:proofErr w:type="spellStart"/>
+      <w:r>
+        <w:t>gsview</w:t>
+      </w:r>
+      <w:proofErr w:type="spellEnd"/>
+      <w:r>
+        <w:t xml:space="preserve"> for Mac OS X and Linux.</w:t>
       </w:r>
     </w:p>
     <w:p/>
@@ -178,7 +205,15 @@
         <w:t xml:space="preserve">For OS X, </w:t>
       </w:r>
       <w:r>
-        <w:t>Install and configure the latest XCode and command line tools</w:t>
+        <w:t xml:space="preserve">Install and configure the latest </w:t>
+      </w:r>
+      <w:proofErr w:type="spellStart"/>
+      <w:r>
+        <w:t>XCode</w:t>
+      </w:r>
+      <w:proofErr w:type="spellEnd"/>
+      <w:r>
+        <w:t xml:space="preserve"> and command line tools</w:t>
       </w:r>
       <w:r>
         <w:t>.</w:t>
@@ -188,9 +223,11 @@
       <w:pPr>
         <w:pStyle w:val="ListParagraph"/>
       </w:pPr>
+      <w:proofErr w:type="gramStart"/>
       <w:r>
         <w:t>For Linux, the standard GCC tools.</w:t>
       </w:r>
+      <w:proofErr w:type="gramEnd"/>
     </w:p>
     <w:p/>
     <w:p>
@@ -202,7 +239,15 @@
         </w:numPr>
       </w:pPr>
       <w:r>
-        <w:t>Use git to clone the source.</w:t>
+        <w:t xml:space="preserve">Use </w:t>
+      </w:r>
+      <w:proofErr w:type="spellStart"/>
+      <w:r>
+        <w:t>git</w:t>
+      </w:r>
+      <w:proofErr w:type="spellEnd"/>
+      <w:r>
+        <w:t xml:space="preserve"> to clone the source.</w:t>
       </w:r>
       <w:r>
         <w:t xml:space="preserve"> </w:t>
@@ -213,24 +258,68 @@
       <w:pPr>
         <w:ind w:left="720"/>
       </w:pPr>
-      <w:r>
-        <w:rPr>
-          <w:rFonts w:ascii="Menlo Regular" w:hAnsi="Menlo Regular" w:cs="Menlo Regular"/>
-          <w:color w:val="000000"/>
-          <w:sz w:val="22"/>
-          <w:szCs w:val="22"/>
-        </w:rPr>
-        <w:t xml:space="preserve">git clone </w:t>
-      </w:r>
-      <w:r>
-        <w:rPr>
-          <w:rFonts w:ascii="Menlo Regular" w:hAnsi="Menlo Regular" w:cs="Menlo Regular"/>
-          <w:color w:val="000000"/>
-          <w:sz w:val="22"/>
-          <w:szCs w:val="22"/>
-        </w:rPr>
-        <w:t>ghostscript.com:/home/fred/repos/qt-gsview.git</w:t>
-      </w:r>
+      <w:proofErr w:type="spellStart"/>
+      <w:proofErr w:type="gramStart"/>
+      <w:r>
+        <w:rPr>
+          <w:rFonts w:ascii="Menlo Regular" w:hAnsi="Menlo Regular" w:cs="Menlo Regular"/>
+          <w:color w:val="000000"/>
+          <w:sz w:val="22"/>
+          <w:szCs w:val="22"/>
+        </w:rPr>
+        <w:t>git</w:t>
+      </w:r>
+      <w:proofErr w:type="spellEnd"/>
+      <w:proofErr w:type="gramEnd"/>
+      <w:r>
+        <w:rPr>
+          <w:rFonts w:ascii="Menlo Regular" w:hAnsi="Menlo Regular" w:cs="Menlo Regular"/>
+          <w:color w:val="000000"/>
+          <w:sz w:val="22"/>
+          <w:szCs w:val="22"/>
+        </w:rPr>
+        <w:t xml:space="preserve"> clone </w:t>
+      </w:r>
+      <w:r>
+        <w:rPr>
+          <w:rFonts w:ascii="Menlo Regular" w:hAnsi="Menlo Regular" w:cs="Menlo Regular"/>
+          <w:color w:val="000000"/>
+          <w:sz w:val="22"/>
+          <w:szCs w:val="22"/>
+        </w:rPr>
+        <w:t>ghostscript.com:/home/</w:t>
+      </w:r>
+      <w:proofErr w:type="spellStart"/>
+      <w:r>
+        <w:rPr>
+          <w:rFonts w:ascii="Menlo Regular" w:hAnsi="Menlo Regular" w:cs="Menlo Regular"/>
+          <w:color w:val="000000"/>
+          <w:sz w:val="22"/>
+          <w:szCs w:val="22"/>
+        </w:rPr>
+        <w:t>fred</w:t>
+      </w:r>
+      <w:proofErr w:type="spellEnd"/>
+      <w:r>
+        <w:rPr>
+          <w:rFonts w:ascii="Menlo Regular" w:hAnsi="Menlo Regular" w:cs="Menlo Regular"/>
+          <w:color w:val="000000"/>
+          <w:sz w:val="22"/>
+          <w:szCs w:val="22"/>
+        </w:rPr>
+        <w:t>/repos/</w:t>
+      </w:r>
+      <w:proofErr w:type="spellStart"/>
+      <w:r>
+        <w:rPr>
+          <w:rFonts w:ascii="Menlo Regular" w:hAnsi="Menlo Regular" w:cs="Menlo Regular"/>
+          <w:color w:val="000000"/>
+          <w:sz w:val="22"/>
+          <w:szCs w:val="22"/>
+        </w:rPr>
+        <w:t>qt-gsview.git</w:t>
+      </w:r>
+      <w:proofErr w:type="spellEnd"/>
     </w:p>
     <w:p/>
     <w:p>
@@ -241,8 +330,31 @@
           <w:numId w:val="2"/>
         </w:numPr>
       </w:pPr>
-      <w:r>
-        <w:t>mupdf and ghostpdl are included as submodules.  Update them</w:t>
+      <w:proofErr w:type="spellStart"/>
+      <w:proofErr w:type="gramStart"/>
+      <w:r>
+        <w:t>mupdf</w:t>
+      </w:r>
+      <w:proofErr w:type="spellEnd"/>
+      <w:proofErr w:type="gramEnd"/>
+      <w:r>
+        <w:t xml:space="preserve"> and </w:t>
+      </w:r>
+      <w:proofErr w:type="spellStart"/>
+      <w:r>
+        <w:t>ghostpdl</w:t>
+      </w:r>
+      <w:proofErr w:type="spellEnd"/>
+      <w:r>
+        <w:t xml:space="preserve"> are included as </w:t>
+      </w:r>
+      <w:proofErr w:type="spellStart"/>
+      <w:r>
+        <w:t>submodules</w:t>
+      </w:r>
+      <w:proofErr w:type="spellEnd"/>
+      <w:r>
+        <w:t>.  Update them</w:t>
       </w:r>
       <w:r>
         <w:t>:</w:t>
@@ -270,22 +382,77 @@
           <w:sz w:val="22"/>
           <w:szCs w:val="22"/>
         </w:rPr>
-        <w:t>cd qt-gsview</w:t>
-      </w:r>
+        <w:t xml:space="preserve">cd </w:t>
+      </w:r>
+      <w:proofErr w:type="spellStart"/>
+      <w:r>
+        <w:rPr>
+          <w:rFonts w:ascii="Menlo Regular" w:hAnsi="Menlo Regular" w:cs="Menlo Regular"/>
+          <w:color w:val="000000"/>
+          <w:sz w:val="22"/>
+          <w:szCs w:val="22"/>
+        </w:rPr>
+        <w:t>qt-gsview</w:t>
+      </w:r>
+      <w:proofErr w:type="spellEnd"/>
     </w:p>
     <w:p>
       <w:pPr>
         <w:pStyle w:val="ListParagraph"/>
       </w:pPr>
-      <w:r>
-        <w:rPr>
-          <w:rFonts w:ascii="Menlo Regular" w:hAnsi="Menlo Regular" w:cs="Menlo Regular"/>
-          <w:color w:val="000000"/>
-          <w:sz w:val="22"/>
-          <w:szCs w:val="22"/>
-        </w:rPr>
-        <w:t>git submodule update --init</w:t>
-      </w:r>
+      <w:proofErr w:type="spellStart"/>
+      <w:proofErr w:type="gramStart"/>
+      <w:r>
+        <w:rPr>
+          <w:rFonts w:ascii="Menlo Regular" w:hAnsi="Menlo Regular" w:cs="Menlo Regular"/>
+          <w:color w:val="000000"/>
+          <w:sz w:val="22"/>
+          <w:szCs w:val="22"/>
+        </w:rPr>
+        <w:t>git</w:t>
+      </w:r>
+      <w:proofErr w:type="spellEnd"/>
+      <w:proofErr w:type="gramEnd"/>
+      <w:r>
+        <w:rPr>
+          <w:rFonts w:ascii="Menlo Regular" w:hAnsi="Menlo Regular" w:cs="Menlo Regular"/>
+          <w:color w:val="000000"/>
+          <w:sz w:val="22"/>
+          <w:szCs w:val="22"/>
+        </w:rPr>
+        <w:t xml:space="preserve"> </w:t>
+      </w:r>
+      <w:proofErr w:type="spellStart"/>
+      <w:r>
+        <w:rPr>
+          <w:rFonts w:ascii="Menlo Regular" w:hAnsi="Menlo Regular" w:cs="Menlo Regular"/>
+          <w:color w:val="000000"/>
+          <w:sz w:val="22"/>
+          <w:szCs w:val="22"/>
+        </w:rPr>
+        <w:t>submodule</w:t>
+      </w:r>
+      <w:proofErr w:type="spellEnd"/>
+      <w:r>
+        <w:rPr>
+          <w:rFonts w:ascii="Menlo Regular" w:hAnsi="Menlo Regular" w:cs="Menlo Regular"/>
+          <w:color w:val="000000"/>
+          <w:sz w:val="22"/>
+          <w:szCs w:val="22"/>
+        </w:rPr>
+        <w:t xml:space="preserve"> update --</w:t>
+      </w:r>
+      <w:proofErr w:type="spellStart"/>
+      <w:r>
+        <w:rPr>
+          <w:rFonts w:ascii="Menlo Regular" w:hAnsi="Menlo Regular" w:cs="Menlo Regular"/>
+          <w:color w:val="000000"/>
+          <w:sz w:val="22"/>
+          <w:szCs w:val="22"/>
+        </w:rPr>
+        <w:t>init</w:t>
+      </w:r>
+      <w:proofErr w:type="spellEnd"/>
     </w:p>
     <w:p>
       <w:pPr>
@@ -301,7 +468,23 @@
         </w:numPr>
       </w:pPr>
       <w:r>
-        <w:t xml:space="preserve">Now update mupdf’s submodules </w:t>
+        <w:t xml:space="preserve">Now update </w:t>
+      </w:r>
+      <w:proofErr w:type="spellStart"/>
+      <w:r>
+        <w:t>mupdf’s</w:t>
+      </w:r>
+      <w:proofErr w:type="spellEnd"/>
+      <w:r>
+        <w:t xml:space="preserve"> </w:t>
+      </w:r>
+      <w:proofErr w:type="spellStart"/>
+      <w:r>
+        <w:t>submodules</w:t>
+      </w:r>
+      <w:proofErr w:type="spellEnd"/>
+      <w:r>
+        <w:t xml:space="preserve"> </w:t>
       </w:r>
       <w:r>
         <w:t>and build it</w:t>
@@ -332,8 +515,39 @@
           <w:sz w:val="22"/>
           <w:szCs w:val="22"/>
         </w:rPr>
-        <w:t>cd qt-gsview/mupdf</w:t>
-      </w:r>
+        <w:t xml:space="preserve">cd </w:t>
+      </w:r>
+      <w:proofErr w:type="spellStart"/>
+      <w:r>
+        <w:rPr>
+          <w:rFonts w:ascii="Menlo Regular" w:hAnsi="Menlo Regular" w:cs="Menlo Regular"/>
+          <w:color w:val="000000"/>
+          <w:sz w:val="22"/>
+          <w:szCs w:val="22"/>
+        </w:rPr>
+        <w:t>qt-gsview</w:t>
+      </w:r>
+      <w:proofErr w:type="spellEnd"/>
+      <w:r>
+        <w:rPr>
+          <w:rFonts w:ascii="Menlo Regular" w:hAnsi="Menlo Regular" w:cs="Menlo Regular"/>
+          <w:color w:val="000000"/>
+          <w:sz w:val="22"/>
+          <w:szCs w:val="22"/>
+        </w:rPr>
+        <w:t>/</w:t>
+      </w:r>
+      <w:proofErr w:type="spellStart"/>
+      <w:r>
+        <w:rPr>
+          <w:rFonts w:ascii="Menlo Regular" w:hAnsi="Menlo Regular" w:cs="Menlo Regular"/>
+          <w:color w:val="000000"/>
+          <w:sz w:val="22"/>
+          <w:szCs w:val="22"/>
+        </w:rPr>
+        <w:t>mupdf</w:t>
+      </w:r>
+      <w:proofErr w:type="spellEnd"/>
     </w:p>
     <w:p>
       <w:pPr>
@@ -345,14 +559,47 @@
           <w:szCs w:val="22"/>
         </w:rPr>
       </w:pPr>
-      <w:r>
-        <w:rPr>
-          <w:rFonts w:ascii="Menlo Regular" w:hAnsi="Menlo Regular" w:cs="Menlo Regular"/>
-          <w:color w:val="000000"/>
-          <w:sz w:val="22"/>
-          <w:szCs w:val="22"/>
-        </w:rPr>
-        <w:t xml:space="preserve">git submodule update </w:t>
+      <w:proofErr w:type="spellStart"/>
+      <w:proofErr w:type="gramStart"/>
+      <w:r>
+        <w:rPr>
+          <w:rFonts w:ascii="Menlo Regular" w:hAnsi="Menlo Regular" w:cs="Menlo Regular"/>
+          <w:color w:val="000000"/>
+          <w:sz w:val="22"/>
+          <w:szCs w:val="22"/>
+        </w:rPr>
+        <w:t>git</w:t>
+      </w:r>
+      <w:proofErr w:type="spellEnd"/>
+      <w:proofErr w:type="gramEnd"/>
+      <w:r>
+        <w:rPr>
+          <w:rFonts w:ascii="Menlo Regular" w:hAnsi="Menlo Regular" w:cs="Menlo Regular"/>
+          <w:color w:val="000000"/>
+          <w:sz w:val="22"/>
+          <w:szCs w:val="22"/>
+        </w:rPr>
+        <w:t xml:space="preserve"> </w:t>
+      </w:r>
+      <w:proofErr w:type="spellStart"/>
+      <w:r>
+        <w:rPr>
+          <w:rFonts w:ascii="Menlo Regular" w:hAnsi="Menlo Regular" w:cs="Menlo Regular"/>
+          <w:color w:val="000000"/>
+          <w:sz w:val="22"/>
+          <w:szCs w:val="22"/>
+        </w:rPr>
+        <w:t>submodule</w:t>
+      </w:r>
+      <w:proofErr w:type="spellEnd"/>
+      <w:r>
+        <w:rPr>
+          <w:rFonts w:ascii="Menlo Regular" w:hAnsi="Menlo Regular" w:cs="Menlo Regular"/>
+          <w:color w:val="000000"/>
+          <w:sz w:val="22"/>
+          <w:szCs w:val="22"/>
+        </w:rPr>
+        <w:t xml:space="preserve"> update </w:t>
       </w:r>
       <w:r>
         <w:rPr>
@@ -363,6 +610,7 @@
         </w:rPr>
         <w:t>--</w:t>
       </w:r>
+      <w:proofErr w:type="spellStart"/>
       <w:r>
         <w:rPr>
           <w:rFonts w:ascii="Menlo Regular" w:hAnsi="Menlo Regular" w:cs="Menlo Regular"/>
@@ -372,19 +620,31 @@
         </w:rPr>
         <w:t>init</w:t>
       </w:r>
+      <w:proofErr w:type="spellEnd"/>
     </w:p>
     <w:p>
       <w:pPr>
         <w:pStyle w:val="ListParagraph"/>
       </w:pPr>
-      <w:r>
-        <w:rPr>
-          <w:rFonts w:ascii="Menlo Regular" w:hAnsi="Menlo Regular" w:cs="Menlo Regular"/>
-          <w:color w:val="000000"/>
-          <w:sz w:val="22"/>
-          <w:szCs w:val="22"/>
-        </w:rPr>
-        <w:t>make HAVE_X11=no</w:t>
+      <w:proofErr w:type="gramStart"/>
+      <w:r>
+        <w:rPr>
+          <w:rFonts w:ascii="Menlo Regular" w:hAnsi="Menlo Regular" w:cs="Menlo Regular"/>
+          <w:color w:val="000000"/>
+          <w:sz w:val="22"/>
+          <w:szCs w:val="22"/>
+        </w:rPr>
+        <w:t>make</w:t>
+      </w:r>
+      <w:proofErr w:type="gramEnd"/>
+      <w:r>
+        <w:rPr>
+          <w:rFonts w:ascii="Menlo Regular" w:hAnsi="Menlo Regular" w:cs="Menlo Regular"/>
+          <w:color w:val="000000"/>
+          <w:sz w:val="22"/>
+          <w:szCs w:val="22"/>
+        </w:rPr>
+        <w:t xml:space="preserve"> HAVE_X11=no</w:t>
       </w:r>
     </w:p>
     <w:p/>
@@ -405,7 +665,15 @@
         <w:t xml:space="preserve">in </w:t>
       </w:r>
       <w:r>
-        <w:t>when you build gsview.</w:t>
+        <w:t xml:space="preserve">when you build </w:t>
+      </w:r>
+      <w:proofErr w:type="spellStart"/>
+      <w:r>
+        <w:t>gsview</w:t>
+      </w:r>
+      <w:proofErr w:type="spellEnd"/>
+      <w:r>
+        <w:t>.</w:t>
       </w:r>
     </w:p>
     <w:p/>
@@ -418,10 +686,55 @@
         </w:numPr>
       </w:pPr>
       <w:r>
-        <w:t>Build ghostpdl</w:t>
-      </w:r>
-      <w:r>
-        <w:t>, xps and gs.  This will produce gs and gxps executables that are included in the build.</w:t>
+        <w:t xml:space="preserve">Build </w:t>
+      </w:r>
+      <w:proofErr w:type="spellStart"/>
+      <w:r>
+        <w:t>ghostpdl</w:t>
+      </w:r>
+      <w:proofErr w:type="spellEnd"/>
+      <w:r>
+        <w:t xml:space="preserve">, </w:t>
+      </w:r>
+      <w:proofErr w:type="spellStart"/>
+      <w:r>
+        <w:t>xps</w:t>
+      </w:r>
+      <w:proofErr w:type="spellEnd"/>
+      <w:r>
+        <w:t xml:space="preserve"> and </w:t>
+      </w:r>
+      <w:proofErr w:type="spellStart"/>
+      <w:r>
+        <w:t>gs</w:t>
+      </w:r>
+      <w:proofErr w:type="spellEnd"/>
+      <w:r>
+        <w:t xml:space="preserve">.  This will produce </w:t>
+      </w:r>
+      <w:proofErr w:type="spellStart"/>
+      <w:r>
+        <w:t>gs</w:t>
+      </w:r>
+      <w:proofErr w:type="spellEnd"/>
+      <w:r>
+        <w:t xml:space="preserve"> and </w:t>
+      </w:r>
+      <w:proofErr w:type="spellStart"/>
+      <w:r>
+        <w:t>gxps</w:t>
+      </w:r>
+      <w:proofErr w:type="spellEnd"/>
+      <w:r>
+        <w:t xml:space="preserve"> </w:t>
+      </w:r>
+      <w:proofErr w:type="spellStart"/>
+      <w:r>
+        <w:t>executables</w:t>
+      </w:r>
+      <w:proofErr w:type="spellEnd"/>
+      <w:r>
+        <w:t xml:space="preserve"> that are included in the build.</w:t>
       </w:r>
     </w:p>
     <w:p>
@@ -446,8 +759,39 @@
           <w:sz w:val="22"/>
           <w:szCs w:val="22"/>
         </w:rPr>
-        <w:t>cd qt-gsview/ghostpdl</w:t>
-      </w:r>
+        <w:t xml:space="preserve">cd </w:t>
+      </w:r>
+      <w:proofErr w:type="spellStart"/>
+      <w:r>
+        <w:rPr>
+          <w:rFonts w:ascii="Menlo Regular" w:hAnsi="Menlo Regular" w:cs="Menlo Regular"/>
+          <w:color w:val="000000"/>
+          <w:sz w:val="22"/>
+          <w:szCs w:val="22"/>
+        </w:rPr>
+        <w:t>qt-gsview</w:t>
+      </w:r>
+      <w:proofErr w:type="spellEnd"/>
+      <w:r>
+        <w:rPr>
+          <w:rFonts w:ascii="Menlo Regular" w:hAnsi="Menlo Regular" w:cs="Menlo Regular"/>
+          <w:color w:val="000000"/>
+          <w:sz w:val="22"/>
+          <w:szCs w:val="22"/>
+        </w:rPr>
+        <w:t>/</w:t>
+      </w:r>
+      <w:proofErr w:type="spellStart"/>
+      <w:r>
+        <w:rPr>
+          <w:rFonts w:ascii="Menlo Regular" w:hAnsi="Menlo Regular" w:cs="Menlo Regular"/>
+          <w:color w:val="000000"/>
+          <w:sz w:val="22"/>
+          <w:szCs w:val="22"/>
+        </w:rPr>
+        <w:t>ghostpdl</w:t>
+      </w:r>
+      <w:proofErr w:type="spellEnd"/>
     </w:p>
     <w:p>
       <w:pPr>
@@ -459,14 +803,25 @@
           <w:szCs w:val="22"/>
         </w:rPr>
       </w:pPr>
-      <w:r>
-        <w:rPr>
-          <w:rFonts w:ascii="Menlo Regular" w:hAnsi="Menlo Regular" w:cs="Menlo Regular"/>
-          <w:color w:val="000000"/>
-          <w:sz w:val="22"/>
-          <w:szCs w:val="22"/>
-        </w:rPr>
-        <w:t>make clean</w:t>
+      <w:proofErr w:type="gramStart"/>
+      <w:r>
+        <w:rPr>
+          <w:rFonts w:ascii="Menlo Regular" w:hAnsi="Menlo Regular" w:cs="Menlo Regular"/>
+          <w:color w:val="000000"/>
+          <w:sz w:val="22"/>
+          <w:szCs w:val="22"/>
+        </w:rPr>
+        <w:t>make</w:t>
+      </w:r>
+      <w:proofErr w:type="gramEnd"/>
+      <w:r>
+        <w:rPr>
+          <w:rFonts w:ascii="Menlo Regular" w:hAnsi="Menlo Regular" w:cs="Menlo Regular"/>
+          <w:color w:val="000000"/>
+          <w:sz w:val="22"/>
+          <w:szCs w:val="22"/>
+        </w:rPr>
+        <w:t xml:space="preserve"> clean</w:t>
       </w:r>
     </w:p>
     <w:p>
@@ -479,6 +834,7 @@
           <w:szCs w:val="22"/>
         </w:rPr>
       </w:pPr>
+      <w:proofErr w:type="gramStart"/>
       <w:r>
         <w:rPr>
           <w:rFonts w:ascii="Menlo Regular" w:hAnsi="Menlo Regular" w:cs="Menlo Regular"/>
@@ -488,6 +844,7 @@
         </w:rPr>
         <w:t>./</w:t>
       </w:r>
+      <w:proofErr w:type="gramEnd"/>
       <w:r>
         <w:rPr>
           <w:rFonts w:ascii="Menlo Regular" w:hAnsi="Menlo Regular" w:cs="Menlo Regular"/>
@@ -508,14 +865,25 @@
           <w:szCs w:val="22"/>
         </w:rPr>
       </w:pPr>
-      <w:r>
-        <w:rPr>
-          <w:rFonts w:ascii="Menlo Regular" w:hAnsi="Menlo Regular" w:cs="Menlo Regular"/>
-          <w:color w:val="000000"/>
-          <w:sz w:val="22"/>
-          <w:szCs w:val="22"/>
-        </w:rPr>
-        <w:t xml:space="preserve">make </w:t>
+      <w:proofErr w:type="gramStart"/>
+      <w:r>
+        <w:rPr>
+          <w:rFonts w:ascii="Menlo Regular" w:hAnsi="Menlo Regular" w:cs="Menlo Regular"/>
+          <w:color w:val="000000"/>
+          <w:sz w:val="22"/>
+          <w:szCs w:val="22"/>
+        </w:rPr>
+        <w:t>make</w:t>
+      </w:r>
+      <w:proofErr w:type="gramEnd"/>
+      <w:r>
+        <w:rPr>
+          <w:rFonts w:ascii="Menlo Regular" w:hAnsi="Menlo Regular" w:cs="Menlo Regular"/>
+          <w:color w:val="000000"/>
+          <w:sz w:val="22"/>
+          <w:szCs w:val="22"/>
+        </w:rPr>
+        <w:t xml:space="preserve"> </w:t>
       </w:r>
     </w:p>
     <w:p>
@@ -528,15 +896,37 @@
           <w:szCs w:val="22"/>
         </w:rPr>
       </w:pPr>
-      <w:r>
-        <w:rPr>
-          <w:rFonts w:ascii="Menlo Regular" w:hAnsi="Menlo Regular" w:cs="Menlo Regular"/>
-          <w:color w:val="000000"/>
-          <w:sz w:val="22"/>
-          <w:szCs w:val="22"/>
-        </w:rPr>
-        <w:t>make xps</w:t>
-      </w:r>
+      <w:proofErr w:type="gramStart"/>
+      <w:r>
+        <w:rPr>
+          <w:rFonts w:ascii="Menlo Regular" w:hAnsi="Menlo Regular" w:cs="Menlo Regular"/>
+          <w:color w:val="000000"/>
+          <w:sz w:val="22"/>
+          <w:szCs w:val="22"/>
+        </w:rPr>
+        <w:t>make</w:t>
+      </w:r>
+      <w:proofErr w:type="gramEnd"/>
+      <w:r>
+        <w:rPr>
+          <w:rFonts w:ascii="Menlo Regular" w:hAnsi="Menlo Regular" w:cs="Menlo Regular"/>
+          <w:color w:val="000000"/>
+          <w:sz w:val="22"/>
+          <w:szCs w:val="22"/>
+        </w:rPr>
+        <w:t xml:space="preserve"> </w:t>
+      </w:r>
+      <w:proofErr w:type="spellStart"/>
+      <w:r>
+        <w:rPr>
+          <w:rFonts w:ascii="Menlo Regular" w:hAnsi="Menlo Regular" w:cs="Menlo Regular"/>
+          <w:color w:val="000000"/>
+          <w:sz w:val="22"/>
+          <w:szCs w:val="22"/>
+        </w:rPr>
+        <w:t>xps</w:t>
+      </w:r>
+      <w:proofErr w:type="spellEnd"/>
     </w:p>
     <w:p>
       <w:pPr>
@@ -555,8 +945,19 @@
           <w:sz w:val="22"/>
           <w:szCs w:val="22"/>
         </w:rPr>
-        <w:t>cd gs</w:t>
-      </w:r>
+        <w:t xml:space="preserve">cd </w:t>
+      </w:r>
+      <w:proofErr w:type="spellStart"/>
+      <w:r>
+        <w:rPr>
+          <w:rFonts w:ascii="Menlo Regular" w:hAnsi="Menlo Regular" w:cs="Menlo Regular"/>
+          <w:color w:val="000000"/>
+          <w:sz w:val="22"/>
+          <w:szCs w:val="22"/>
+        </w:rPr>
+        <w:t>gs</w:t>
+      </w:r>
+      <w:proofErr w:type="spellEnd"/>
     </w:p>
     <w:p>
       <w:pPr>
@@ -568,14 +969,25 @@
           <w:szCs w:val="22"/>
         </w:rPr>
       </w:pPr>
-      <w:r>
-        <w:rPr>
-          <w:rFonts w:ascii="Menlo Regular" w:hAnsi="Menlo Regular" w:cs="Menlo Regular"/>
-          <w:color w:val="000000"/>
-          <w:sz w:val="22"/>
-          <w:szCs w:val="22"/>
-        </w:rPr>
-        <w:t>make clean</w:t>
+      <w:proofErr w:type="gramStart"/>
+      <w:r>
+        <w:rPr>
+          <w:rFonts w:ascii="Menlo Regular" w:hAnsi="Menlo Regular" w:cs="Menlo Regular"/>
+          <w:color w:val="000000"/>
+          <w:sz w:val="22"/>
+          <w:szCs w:val="22"/>
+        </w:rPr>
+        <w:t>make</w:t>
+      </w:r>
+      <w:proofErr w:type="gramEnd"/>
+      <w:r>
+        <w:rPr>
+          <w:rFonts w:ascii="Menlo Regular" w:hAnsi="Menlo Regular" w:cs="Menlo Regular"/>
+          <w:color w:val="000000"/>
+          <w:sz w:val="22"/>
+          <w:szCs w:val="22"/>
+        </w:rPr>
+        <w:t xml:space="preserve"> clean</w:t>
       </w:r>
     </w:p>
     <w:p>
@@ -588,6 +1000,7 @@
           <w:szCs w:val="22"/>
         </w:rPr>
       </w:pPr>
+      <w:proofErr w:type="gramStart"/>
       <w:r>
         <w:rPr>
           <w:rFonts w:ascii="Menlo Regular" w:hAnsi="Menlo Regular" w:cs="Menlo Regular"/>
@@ -597,6 +1010,7 @@
         </w:rPr>
         <w:t>./</w:t>
       </w:r>
+      <w:proofErr w:type="gramEnd"/>
       <w:r>
         <w:rPr>
           <w:rFonts w:ascii="Menlo Regular" w:hAnsi="Menlo Regular" w:cs="Menlo Regular"/>
@@ -613,7 +1027,27 @@
           <w:sz w:val="22"/>
           <w:szCs w:val="22"/>
         </w:rPr>
-        <w:t xml:space="preserve"> --with-libiconv=no --disable-cups </w:t>
+        <w:t xml:space="preserve"> --with-</w:t>
+      </w:r>
+      <w:proofErr w:type="spellStart"/>
+      <w:r>
+        <w:rPr>
+          <w:rFonts w:ascii="Menlo Regular" w:hAnsi="Menlo Regular" w:cs="Menlo Regular"/>
+          <w:color w:val="000000"/>
+          <w:sz w:val="22"/>
+          <w:szCs w:val="22"/>
+        </w:rPr>
+        <w:t>libiconv</w:t>
+      </w:r>
+      <w:proofErr w:type="spellEnd"/>
+      <w:r>
+        <w:rPr>
+          <w:rFonts w:ascii="Menlo Regular" w:hAnsi="Menlo Regular" w:cs="Menlo Regular"/>
+          <w:color w:val="000000"/>
+          <w:sz w:val="22"/>
+          <w:szCs w:val="22"/>
+        </w:rPr>
+        <w:t xml:space="preserve">=no --disable-cups </w:t>
       </w:r>
       <w:r>
         <w:rPr>
@@ -643,8 +1077,59 @@
           <w:sz w:val="22"/>
           <w:szCs w:val="22"/>
         </w:rPr>
-        <w:t>--without-libpaper --disable-fontconfig</w:t>
-      </w:r>
+        <w:t>--</w:t>
+      </w:r>
+      <w:proofErr w:type="gramStart"/>
+      <w:r>
+        <w:rPr>
+          <w:rFonts w:ascii="Menlo Regular" w:hAnsi="Menlo Regular" w:cs="Menlo Regular"/>
+          <w:color w:val="000000"/>
+          <w:sz w:val="22"/>
+          <w:szCs w:val="22"/>
+        </w:rPr>
+        <w:t>without</w:t>
+      </w:r>
+      <w:proofErr w:type="gramEnd"/>
+      <w:r>
+        <w:rPr>
+          <w:rFonts w:ascii="Menlo Regular" w:hAnsi="Menlo Regular" w:cs="Menlo Regular"/>
+          <w:color w:val="000000"/>
+          <w:sz w:val="22"/>
+          <w:szCs w:val="22"/>
+        </w:rPr>
+        <w:t>-</w:t>
+      </w:r>
+      <w:proofErr w:type="spellStart"/>
+      <w:r>
+        <w:rPr>
+          <w:rFonts w:ascii="Menlo Regular" w:hAnsi="Menlo Regular" w:cs="Menlo Regular"/>
+          <w:color w:val="000000"/>
+          <w:sz w:val="22"/>
+          <w:szCs w:val="22"/>
+        </w:rPr>
+        <w:t>libpaper</w:t>
+      </w:r>
+      <w:proofErr w:type="spellEnd"/>
+      <w:r>
+        <w:rPr>
+          <w:rFonts w:ascii="Menlo Regular" w:hAnsi="Menlo Regular" w:cs="Menlo Regular"/>
+          <w:color w:val="000000"/>
+          <w:sz w:val="22"/>
+          <w:szCs w:val="22"/>
+        </w:rPr>
+        <w:t xml:space="preserve"> --disable-</w:t>
+      </w:r>
+      <w:proofErr w:type="spellStart"/>
+      <w:r>
+        <w:rPr>
+          <w:rFonts w:ascii="Menlo Regular" w:hAnsi="Menlo Regular" w:cs="Menlo Regular"/>
+          <w:color w:val="000000"/>
+          <w:sz w:val="22"/>
+          <w:szCs w:val="22"/>
+        </w:rPr>
+        <w:t>fontconfig</w:t>
+      </w:r>
+      <w:proofErr w:type="spellEnd"/>
     </w:p>
     <w:p>
       <w:pPr>
@@ -656,6 +1141,7 @@
           <w:szCs w:val="22"/>
         </w:rPr>
       </w:pPr>
+      <w:proofErr w:type="gramStart"/>
       <w:r>
         <w:rPr>
           <w:rFonts w:ascii="Menlo Regular" w:hAnsi="Menlo Regular" w:cs="Menlo Regular"/>
@@ -665,6 +1151,7 @@
         </w:rPr>
         <w:t>make</w:t>
       </w:r>
+      <w:proofErr w:type="gramEnd"/>
     </w:p>
     <w:p/>
     <w:p>
@@ -676,7 +1163,15 @@
         </w:numPr>
       </w:pPr>
       <w:r>
-        <w:t>Open gsview.pro using Qt Creator (just installed in step 2).</w:t>
+        <w:t xml:space="preserve">Open gsview.pro using </w:t>
+      </w:r>
+      <w:proofErr w:type="spellStart"/>
+      <w:r>
+        <w:t>Qt</w:t>
+      </w:r>
+      <w:proofErr w:type="spellEnd"/>
+      <w:r>
+        <w:t xml:space="preserve"> Creator (just installed in step 2).</w:t>
       </w:r>
       <w:r>
         <w:t xml:space="preserve">  The first time, you’ll be as</w:t>
@@ -688,13 +1183,29 @@
         <w:t>elect the kit called “</w:t>
       </w:r>
       <w:r>
-        <w:t>Desktop Qt 5.4.0 clang 64bit</w:t>
+        <w:t xml:space="preserve">Desktop </w:t>
+      </w:r>
+      <w:proofErr w:type="spellStart"/>
+      <w:r>
+        <w:t>Qt</w:t>
+      </w:r>
+      <w:proofErr w:type="spellEnd"/>
+      <w:r>
+        <w:t xml:space="preserve"> 5.4.0 clang 64bit</w:t>
       </w:r>
       <w:r>
         <w:t>” and click “Configure Project”.</w:t>
       </w:r>
       <w:r>
-        <w:t xml:space="preserve">  For Linux, select “Desktop Qt 5.3 GCC 64bit”.</w:t>
+        <w:t xml:space="preserve">  For Linux, select “Desktop </w:t>
+      </w:r>
+      <w:proofErr w:type="spellStart"/>
+      <w:r>
+        <w:t>Qt</w:t>
+      </w:r>
+      <w:proofErr w:type="spellEnd"/>
+      <w:r>
+        <w:t xml:space="preserve"> 5.3 GCC 64bit”.</w:t>
       </w:r>
     </w:p>
     <w:p>
@@ -733,8 +1244,13 @@
         <w:t>“Run</w:t>
       </w:r>
       <w:r>
-        <w:t xml:space="preserve"> qmake</w:t>
-      </w:r>
+        <w:t xml:space="preserve"> </w:t>
+      </w:r>
+      <w:proofErr w:type="spellStart"/>
+      <w:r>
+        <w:t>qmake</w:t>
+      </w:r>
+      <w:proofErr w:type="spellEnd"/>
       <w:r>
         <w:t>”</w:t>
       </w:r>
@@ -742,7 +1258,15 @@
         <w:t xml:space="preserve"> (found under the Build menu).</w:t>
       </w:r>
       <w:r>
-        <w:t xml:space="preserve">  This creates the shadow build directory and creates the makefile that will be used.</w:t>
+        <w:t xml:space="preserve">  This creates the shadow build directory and creates the </w:t>
+      </w:r>
+      <w:proofErr w:type="spellStart"/>
+      <w:r>
+        <w:t>makefile</w:t>
+      </w:r>
+      <w:proofErr w:type="spellEnd"/>
+      <w:r>
+        <w:t xml:space="preserve"> that will be used.</w:t>
       </w:r>
     </w:p>
     <w:p/>
@@ -846,7 +1370,35 @@
         <w:rPr>
           <w:rFonts w:cs="Courier"/>
         </w:rPr>
-        <w:t xml:space="preserve">, we’re linking using –rpath so the Qt shared libraries can be </w:t>
+        <w:t>, we’re linking using –</w:t>
+      </w:r>
+      <w:proofErr w:type="spellStart"/>
+      <w:r>
+        <w:rPr>
+          <w:rFonts w:cs="Courier"/>
+        </w:rPr>
+        <w:t>rpath</w:t>
+      </w:r>
+      <w:proofErr w:type="spellEnd"/>
+      <w:r>
+        <w:rPr>
+          <w:rFonts w:cs="Courier"/>
+        </w:rPr>
+        <w:t xml:space="preserve"> so the </w:t>
+      </w:r>
+      <w:proofErr w:type="spellStart"/>
+      <w:r>
+        <w:rPr>
+          <w:rFonts w:cs="Courier"/>
+        </w:rPr>
+        <w:t>Qt</w:t>
+      </w:r>
+      <w:proofErr w:type="spellEnd"/>
+      <w:r>
+        <w:rPr>
+          <w:rFonts w:cs="Courier"/>
+        </w:rPr>
+        <w:t xml:space="preserve"> shared libraries can be </w:t>
       </w:r>
       <w:r>
         <w:rPr>
@@ -957,6 +1509,7 @@
         </w:rPr>
         <w:t xml:space="preserve">  </w:t>
       </w:r>
+      <w:proofErr w:type="gramStart"/>
       <w:r>
         <w:rPr>
           <w:rFonts w:ascii="Courier" w:hAnsi="Courier" w:cs="Courier"/>
@@ -966,6 +1519,7 @@
         </w:rPr>
         <w:t>look</w:t>
       </w:r>
+      <w:proofErr w:type="gramEnd"/>
       <w:r>
         <w:rPr>
           <w:rFonts w:ascii="Courier" w:hAnsi="Courier" w:cs="Courier"/>
@@ -1102,6 +1656,8 @@
         </w:rPr>
         <w:t xml:space="preserve">  </w:t>
       </w:r>
+      <w:proofErr w:type="spellStart"/>
+      <w:proofErr w:type="gramStart"/>
       <w:r>
         <w:rPr>
           <w:rFonts w:ascii="Courier" w:hAnsi="Courier" w:cs="Courier"/>
@@ -1111,6 +1667,8 @@
         </w:rPr>
         <w:t>unix</w:t>
       </w:r>
+      <w:proofErr w:type="spellEnd"/>
+      <w:proofErr w:type="gramEnd"/>
       <w:r>
         <w:rPr>
           <w:rFonts w:ascii="Courier" w:hAnsi="Courier" w:cs="Courier"/>
@@ -1193,6 +1751,7 @@
           <w:szCs w:val="20"/>
         </w:rPr>
       </w:pPr>
+      <w:proofErr w:type="gramStart"/>
       <w:r>
         <w:rPr>
           <w:rFonts w:ascii="Courier" w:hAnsi="Courier" w:cs="Courier"/>
@@ -1208,7 +1767,26 @@
           <w:sz w:val="20"/>
           <w:szCs w:val="20"/>
         </w:rPr>
-        <w:t>(release,debug|release)</w:t>
+        <w:t>(</w:t>
+      </w:r>
+      <w:proofErr w:type="spellStart"/>
+      <w:proofErr w:type="gramEnd"/>
+      <w:r>
+        <w:rPr>
+          <w:rFonts w:ascii="Courier" w:hAnsi="Courier" w:cs="Courier"/>
+          <w:sz w:val="20"/>
+          <w:szCs w:val="20"/>
+        </w:rPr>
+        <w:t>release,debug|release</w:t>
+      </w:r>
+      <w:proofErr w:type="spellEnd"/>
+      <w:r>
+        <w:rPr>
+          <w:rFonts w:ascii="Courier" w:hAnsi="Courier" w:cs="Courier"/>
+          <w:sz w:val="20"/>
+          <w:szCs w:val="20"/>
+        </w:rPr>
+        <w:t>)</w:t>
       </w:r>
       <w:r>
         <w:rPr>
@@ -1264,14 +1842,36 @@
         </w:rPr>
         <w:t xml:space="preserve">    </w:t>
       </w:r>
-      <w:r>
-        <w:rPr>
-          <w:rFonts w:ascii="Courier" w:hAnsi="Courier" w:cs="Courier"/>
-          <w:sz w:val="20"/>
-          <w:szCs w:val="20"/>
-        </w:rPr>
-        <w:t>unix:!macx</w:t>
-      </w:r>
+      <w:proofErr w:type="spellStart"/>
+      <w:proofErr w:type="gramStart"/>
+      <w:r>
+        <w:rPr>
+          <w:rFonts w:ascii="Courier" w:hAnsi="Courier" w:cs="Courier"/>
+          <w:sz w:val="20"/>
+          <w:szCs w:val="20"/>
+        </w:rPr>
+        <w:t>unix</w:t>
+      </w:r>
+      <w:proofErr w:type="spellEnd"/>
+      <w:proofErr w:type="gramEnd"/>
+      <w:r>
+        <w:rPr>
+          <w:rFonts w:ascii="Courier" w:hAnsi="Courier" w:cs="Courier"/>
+          <w:sz w:val="20"/>
+          <w:szCs w:val="20"/>
+        </w:rPr>
+        <w:t>:!</w:t>
+      </w:r>
+      <w:proofErr w:type="spellStart"/>
+      <w:r>
+        <w:rPr>
+          <w:rFonts w:ascii="Courier" w:hAnsi="Courier" w:cs="Courier"/>
+          <w:sz w:val="20"/>
+          <w:szCs w:val="20"/>
+        </w:rPr>
+        <w:t>macx</w:t>
+      </w:r>
+      <w:proofErr w:type="spellEnd"/>
       <w:r>
         <w:rPr>
           <w:rFonts w:ascii="Courier" w:hAnsi="Courier" w:cs="Courier"/>
@@ -1367,7 +1967,45 @@
           <w:sz w:val="20"/>
           <w:szCs w:val="20"/>
         </w:rPr>
-        <w:t>"-Wl,-rpath,\'\$$ORIGIN/libs\'"</w:t>
+        <w:t>"-</w:t>
+      </w:r>
+      <w:proofErr w:type="spellStart"/>
+      <w:r>
+        <w:rPr>
+          <w:rFonts w:ascii="Courier" w:hAnsi="Courier" w:cs="Courier"/>
+          <w:sz w:val="20"/>
+          <w:szCs w:val="20"/>
+        </w:rPr>
+        <w:t>Wl</w:t>
+      </w:r>
+      <w:proofErr w:type="spellEnd"/>
+      <w:proofErr w:type="gramStart"/>
+      <w:r>
+        <w:rPr>
+          <w:rFonts w:ascii="Courier" w:hAnsi="Courier" w:cs="Courier"/>
+          <w:sz w:val="20"/>
+          <w:szCs w:val="20"/>
+        </w:rPr>
+        <w:t>,-</w:t>
+      </w:r>
+      <w:proofErr w:type="spellStart"/>
+      <w:proofErr w:type="gramEnd"/>
+      <w:r>
+        <w:rPr>
+          <w:rFonts w:ascii="Courier" w:hAnsi="Courier" w:cs="Courier"/>
+          <w:sz w:val="20"/>
+          <w:szCs w:val="20"/>
+        </w:rPr>
+        <w:t>rpath</w:t>
+      </w:r>
+      <w:proofErr w:type="spellEnd"/>
+      <w:r>
+        <w:rPr>
+          <w:rFonts w:ascii="Courier" w:hAnsi="Courier" w:cs="Courier"/>
+          <w:sz w:val="20"/>
+          <w:szCs w:val="20"/>
+        </w:rPr>
+        <w:t>,\'\$$ORIGIN/libs\'"</w:t>
       </w:r>
     </w:p>
     <w:p>
@@ -1502,11 +2140,19 @@
           <w:rFonts w:cs="Courier"/>
         </w:rPr>
       </w:pPr>
+      <w:proofErr w:type="gramStart"/>
       <w:r>
         <w:rPr>
           <w:rFonts w:cs="Courier"/>
         </w:rPr>
-        <w:t>defining this will cause the code to use CUPS for printing when it can.</w:t>
+        <w:t>defining</w:t>
+      </w:r>
+      <w:proofErr w:type="gramEnd"/>
+      <w:r>
+        <w:rPr>
+          <w:rFonts w:cs="Courier"/>
+        </w:rPr>
+        <w:t xml:space="preserve"> this will cause the code to use CUPS for printing when it can.</w:t>
       </w:r>
       <w:r>
         <w:rPr>
@@ -1569,6 +2215,8 @@
           <w:szCs w:val="20"/>
         </w:rPr>
       </w:pPr>
+      <w:proofErr w:type="spellStart"/>
+      <w:proofErr w:type="gramStart"/>
       <w:r>
         <w:rPr>
           <w:rFonts w:ascii="Courier" w:hAnsi="Courier" w:cs="Courier"/>
@@ -1576,7 +2224,18 @@
           <w:sz w:val="20"/>
           <w:szCs w:val="20"/>
         </w:rPr>
-        <w:t>unix:</w:t>
+        <w:t>unix</w:t>
+      </w:r>
+      <w:proofErr w:type="spellEnd"/>
+      <w:proofErr w:type="gramEnd"/>
+      <w:r>
+        <w:rPr>
+          <w:rFonts w:ascii="Courier" w:hAnsi="Courier" w:cs="Courier"/>
+          <w:color w:val="008000"/>
+          <w:sz w:val="20"/>
+          <w:szCs w:val="20"/>
+        </w:rPr>
+        <w:t>:</w:t>
       </w:r>
       <w:r>
         <w:rPr>
@@ -1858,6 +2517,7 @@
           <w:rFonts w:cs="Courier"/>
         </w:rPr>
       </w:pPr>
+      <w:proofErr w:type="gramStart"/>
       <w:r>
         <w:rPr>
           <w:rFonts w:cs="Courier"/>
@@ -1868,7 +2528,14 @@
         <w:rPr>
           <w:rFonts w:cs="Courier"/>
         </w:rPr>
-        <w:t>.  Order is important.</w:t>
+        <w:t>.</w:t>
+      </w:r>
+      <w:proofErr w:type="gramEnd"/>
+      <w:r>
+        <w:rPr>
+          <w:rFonts w:cs="Courier"/>
+        </w:rPr>
+        <w:t xml:space="preserve">  Order is important.</w:t>
       </w:r>
     </w:p>
     <w:p>
@@ -1983,7 +2650,25 @@
           <w:sz w:val="20"/>
           <w:szCs w:val="20"/>
         </w:rPr>
-        <w:t>/mupdf/build/debug/</w:t>
+        <w:t>/</w:t>
+      </w:r>
+      <w:proofErr w:type="spellStart"/>
+      <w:r>
+        <w:rPr>
+          <w:rFonts w:ascii="Courier" w:hAnsi="Courier" w:cs="Courier"/>
+          <w:sz w:val="20"/>
+          <w:szCs w:val="20"/>
+        </w:rPr>
+        <w:t>mupdf</w:t>
+      </w:r>
+      <w:proofErr w:type="spellEnd"/>
+      <w:r>
+        <w:rPr>
+          <w:rFonts w:ascii="Courier" w:hAnsi="Courier" w:cs="Courier"/>
+          <w:sz w:val="20"/>
+          <w:szCs w:val="20"/>
+        </w:rPr>
+        <w:t>/build/debug/</w:t>
       </w:r>
     </w:p>
     <w:p>
@@ -2014,13 +2699,25 @@
           <w:szCs w:val="20"/>
         </w:rPr>
       </w:pPr>
-      <w:r>
-        <w:rPr>
-          <w:rFonts w:ascii="Courier" w:hAnsi="Courier" w:cs="Courier"/>
-          <w:sz w:val="20"/>
-          <w:szCs w:val="20"/>
-        </w:rPr>
-        <w:t>unix:</w:t>
+      <w:proofErr w:type="spellStart"/>
+      <w:proofErr w:type="gramStart"/>
+      <w:r>
+        <w:rPr>
+          <w:rFonts w:ascii="Courier" w:hAnsi="Courier" w:cs="Courier"/>
+          <w:sz w:val="20"/>
+          <w:szCs w:val="20"/>
+        </w:rPr>
+        <w:t>unix</w:t>
+      </w:r>
+      <w:proofErr w:type="spellEnd"/>
+      <w:proofErr w:type="gramEnd"/>
+      <w:r>
+        <w:rPr>
+          <w:rFonts w:ascii="Courier" w:hAnsi="Courier" w:cs="Courier"/>
+          <w:sz w:val="20"/>
+          <w:szCs w:val="20"/>
+        </w:rPr>
+        <w:t>:</w:t>
       </w:r>
       <w:r>
         <w:rPr>
@@ -2072,25 +2769,45 @@
           <w:sz w:val="20"/>
           <w:szCs w:val="20"/>
         </w:rPr>
-        <w:t>-lmupdf</w:t>
-      </w:r>
-      <w:r>
-        <w:rPr>
-          <w:rFonts w:ascii="Courier" w:hAnsi="Courier" w:cs="Courier"/>
-          <w:color w:val="C0C0C0"/>
-          <w:sz w:val="20"/>
-          <w:szCs w:val="20"/>
-        </w:rPr>
-        <w:t xml:space="preserve"> </w:t>
-      </w:r>
-      <w:r>
-        <w:rPr>
-          <w:rFonts w:ascii="Courier" w:hAnsi="Courier" w:cs="Courier"/>
-          <w:sz w:val="20"/>
-          <w:szCs w:val="20"/>
-        </w:rPr>
-        <w:t>-lfreetype</w:t>
-      </w:r>
+        <w:t>-</w:t>
+      </w:r>
+      <w:proofErr w:type="spellStart"/>
+      <w:r>
+        <w:rPr>
+          <w:rFonts w:ascii="Courier" w:hAnsi="Courier" w:cs="Courier"/>
+          <w:sz w:val="20"/>
+          <w:szCs w:val="20"/>
+        </w:rPr>
+        <w:t>lmupdf</w:t>
+      </w:r>
+      <w:proofErr w:type="spellEnd"/>
+      <w:r>
+        <w:rPr>
+          <w:rFonts w:ascii="Courier" w:hAnsi="Courier" w:cs="Courier"/>
+          <w:color w:val="C0C0C0"/>
+          <w:sz w:val="20"/>
+          <w:szCs w:val="20"/>
+        </w:rPr>
+        <w:t xml:space="preserve"> </w:t>
+      </w:r>
+      <w:r>
+        <w:rPr>
+          <w:rFonts w:ascii="Courier" w:hAnsi="Courier" w:cs="Courier"/>
+          <w:sz w:val="20"/>
+          <w:szCs w:val="20"/>
+        </w:rPr>
+        <w:t>-</w:t>
+      </w:r>
+      <w:proofErr w:type="spellStart"/>
+      <w:r>
+        <w:rPr>
+          <w:rFonts w:ascii="Courier" w:hAnsi="Courier" w:cs="Courier"/>
+          <w:sz w:val="20"/>
+          <w:szCs w:val="20"/>
+        </w:rPr>
+        <w:t>lfreetype</w:t>
+      </w:r>
+      <w:proofErr w:type="spellEnd"/>
       <w:r>
         <w:rPr>
           <w:rFonts w:ascii="Courier" w:hAnsi="Courier" w:cs="Courier"/>
@@ -2123,8 +2840,18 @@
           <w:sz w:val="20"/>
           <w:szCs w:val="20"/>
         </w:rPr>
-        <w:t>-ljpeg</w:t>
-      </w:r>
+        <w:t>-</w:t>
+      </w:r>
+      <w:proofErr w:type="spellStart"/>
+      <w:r>
+        <w:rPr>
+          <w:rFonts w:ascii="Courier" w:hAnsi="Courier" w:cs="Courier"/>
+          <w:sz w:val="20"/>
+          <w:szCs w:val="20"/>
+        </w:rPr>
+        <w:t>ljpeg</w:t>
+      </w:r>
+      <w:proofErr w:type="spellEnd"/>
       <w:r>
         <w:rPr>
           <w:rFonts w:ascii="Courier" w:hAnsi="Courier" w:cs="Courier"/>
@@ -2187,59 +2914,101 @@
           <w:sz w:val="20"/>
           <w:szCs w:val="20"/>
         </w:rPr>
-        <w:t>-lopenjpeg</w:t>
-      </w:r>
-      <w:r>
-        <w:rPr>
-          <w:rFonts w:ascii="Courier" w:hAnsi="Courier" w:cs="Courier"/>
-          <w:color w:val="C0C0C0"/>
-          <w:sz w:val="20"/>
-          <w:szCs w:val="20"/>
-        </w:rPr>
-        <w:t xml:space="preserve"> </w:t>
-      </w:r>
-      <w:r>
-        <w:rPr>
-          <w:rFonts w:ascii="Courier" w:hAnsi="Courier" w:cs="Courier"/>
-          <w:sz w:val="20"/>
-          <w:szCs w:val="20"/>
-        </w:rPr>
-        <w:t>-lz</w:t>
-      </w:r>
-      <w:r>
-        <w:rPr>
-          <w:rFonts w:ascii="Courier" w:hAnsi="Courier" w:cs="Courier"/>
-          <w:color w:val="C0C0C0"/>
-          <w:sz w:val="20"/>
-          <w:szCs w:val="20"/>
-        </w:rPr>
-        <w:t xml:space="preserve"> </w:t>
-      </w:r>
-      <w:r>
-        <w:rPr>
-          <w:rFonts w:ascii="Courier" w:hAnsi="Courier" w:cs="Courier"/>
-          <w:sz w:val="20"/>
-          <w:szCs w:val="20"/>
-        </w:rPr>
-        <w:t>-lmujs</w:t>
-      </w:r>
-      <w:r>
-        <w:rPr>
-          <w:rFonts w:ascii="Courier" w:hAnsi="Courier" w:cs="Courier"/>
-          <w:color w:val="C0C0C0"/>
-          <w:sz w:val="20"/>
-          <w:szCs w:val="20"/>
-        </w:rPr>
-        <w:t xml:space="preserve"> </w:t>
-      </w:r>
-      <w:r>
-        <w:rPr>
-          <w:rFonts w:ascii="Courier" w:hAnsi="Courier" w:cs="Courier"/>
-          <w:sz w:val="20"/>
-          <w:szCs w:val="20"/>
-        </w:rPr>
-        <w:t>-lcups</w:t>
-      </w:r>
+        <w:t>-</w:t>
+      </w:r>
+      <w:proofErr w:type="spellStart"/>
+      <w:proofErr w:type="gramStart"/>
+      <w:r>
+        <w:rPr>
+          <w:rFonts w:ascii="Courier" w:hAnsi="Courier" w:cs="Courier"/>
+          <w:sz w:val="20"/>
+          <w:szCs w:val="20"/>
+        </w:rPr>
+        <w:t>lopenjpeg</w:t>
+      </w:r>
+      <w:proofErr w:type="spellEnd"/>
+      <w:proofErr w:type="gramEnd"/>
+      <w:r>
+        <w:rPr>
+          <w:rFonts w:ascii="Courier" w:hAnsi="Courier" w:cs="Courier"/>
+          <w:color w:val="C0C0C0"/>
+          <w:sz w:val="20"/>
+          <w:szCs w:val="20"/>
+        </w:rPr>
+        <w:t xml:space="preserve"> </w:t>
+      </w:r>
+      <w:r>
+        <w:rPr>
+          <w:rFonts w:ascii="Courier" w:hAnsi="Courier" w:cs="Courier"/>
+          <w:sz w:val="20"/>
+          <w:szCs w:val="20"/>
+        </w:rPr>
+        <w:t>-</w:t>
+      </w:r>
+      <w:proofErr w:type="spellStart"/>
+      <w:r>
+        <w:rPr>
+          <w:rFonts w:ascii="Courier" w:hAnsi="Courier" w:cs="Courier"/>
+          <w:sz w:val="20"/>
+          <w:szCs w:val="20"/>
+        </w:rPr>
+        <w:t>lz</w:t>
+      </w:r>
+      <w:proofErr w:type="spellEnd"/>
+      <w:r>
+        <w:rPr>
+          <w:rFonts w:ascii="Courier" w:hAnsi="Courier" w:cs="Courier"/>
+          <w:color w:val="C0C0C0"/>
+          <w:sz w:val="20"/>
+          <w:szCs w:val="20"/>
+        </w:rPr>
+        <w:t xml:space="preserve"> </w:t>
+      </w:r>
+      <w:r>
+        <w:rPr>
+          <w:rFonts w:ascii="Courier" w:hAnsi="Courier" w:cs="Courier"/>
+          <w:sz w:val="20"/>
+          <w:szCs w:val="20"/>
+        </w:rPr>
+        <w:t>-</w:t>
+      </w:r>
+      <w:proofErr w:type="spellStart"/>
+      <w:r>
+        <w:rPr>
+          <w:rFonts w:ascii="Courier" w:hAnsi="Courier" w:cs="Courier"/>
+          <w:sz w:val="20"/>
+          <w:szCs w:val="20"/>
+        </w:rPr>
+        <w:t>lmujs</w:t>
+      </w:r>
+      <w:proofErr w:type="spellEnd"/>
+      <w:r>
+        <w:rPr>
+          <w:rFonts w:ascii="Courier" w:hAnsi="Courier" w:cs="Courier"/>
+          <w:color w:val="C0C0C0"/>
+          <w:sz w:val="20"/>
+          <w:szCs w:val="20"/>
+        </w:rPr>
+        <w:t xml:space="preserve"> </w:t>
+      </w:r>
+      <w:r>
+        <w:rPr>
+          <w:rFonts w:ascii="Courier" w:hAnsi="Courier" w:cs="Courier"/>
+          <w:sz w:val="20"/>
+          <w:szCs w:val="20"/>
+        </w:rPr>
+        <w:t>-</w:t>
+      </w:r>
+      <w:proofErr w:type="spellStart"/>
+      <w:r>
+        <w:rPr>
+          <w:rFonts w:ascii="Courier" w:hAnsi="Courier" w:cs="Courier"/>
+          <w:sz w:val="20"/>
+          <w:szCs w:val="20"/>
+        </w:rPr>
+        <w:t>lcups</w:t>
+      </w:r>
+      <w:proofErr w:type="spellEnd"/>
     </w:p>
     <w:p>
       <w:pPr>
@@ -2268,13 +3037,25 @@
           <w:szCs w:val="20"/>
         </w:rPr>
       </w:pPr>
-      <w:r>
-        <w:rPr>
-          <w:rFonts w:ascii="Courier" w:hAnsi="Courier" w:cs="Courier"/>
-          <w:sz w:val="20"/>
-          <w:szCs w:val="20"/>
-        </w:rPr>
-        <w:t>macx:</w:t>
+      <w:proofErr w:type="spellStart"/>
+      <w:proofErr w:type="gramStart"/>
+      <w:r>
+        <w:rPr>
+          <w:rFonts w:ascii="Courier" w:hAnsi="Courier" w:cs="Courier"/>
+          <w:sz w:val="20"/>
+          <w:szCs w:val="20"/>
+        </w:rPr>
+        <w:t>macx</w:t>
+      </w:r>
+      <w:proofErr w:type="spellEnd"/>
+      <w:proofErr w:type="gramEnd"/>
+      <w:r>
+        <w:rPr>
+          <w:rFonts w:ascii="Courier" w:hAnsi="Courier" w:cs="Courier"/>
+          <w:sz w:val="20"/>
+          <w:szCs w:val="20"/>
+        </w:rPr>
+        <w:t>:</w:t>
       </w:r>
       <w:r>
         <w:rPr>
@@ -2326,25 +3107,45 @@
           <w:sz w:val="20"/>
           <w:szCs w:val="20"/>
         </w:rPr>
-        <w:t>-lssl</w:t>
-      </w:r>
-      <w:r>
-        <w:rPr>
-          <w:rFonts w:ascii="Courier" w:hAnsi="Courier" w:cs="Courier"/>
-          <w:color w:val="C0C0C0"/>
-          <w:sz w:val="20"/>
-          <w:szCs w:val="20"/>
-        </w:rPr>
-        <w:t xml:space="preserve"> </w:t>
-      </w:r>
-      <w:r>
-        <w:rPr>
-          <w:rFonts w:ascii="Courier" w:hAnsi="Courier" w:cs="Courier"/>
-          <w:sz w:val="20"/>
-          <w:szCs w:val="20"/>
-        </w:rPr>
-        <w:t>-lcrypto</w:t>
-      </w:r>
+        <w:t>-</w:t>
+      </w:r>
+      <w:proofErr w:type="spellStart"/>
+      <w:r>
+        <w:rPr>
+          <w:rFonts w:ascii="Courier" w:hAnsi="Courier" w:cs="Courier"/>
+          <w:sz w:val="20"/>
+          <w:szCs w:val="20"/>
+        </w:rPr>
+        <w:t>lssl</w:t>
+      </w:r>
+      <w:proofErr w:type="spellEnd"/>
+      <w:r>
+        <w:rPr>
+          <w:rFonts w:ascii="Courier" w:hAnsi="Courier" w:cs="Courier"/>
+          <w:color w:val="C0C0C0"/>
+          <w:sz w:val="20"/>
+          <w:szCs w:val="20"/>
+        </w:rPr>
+        <w:t xml:space="preserve"> </w:t>
+      </w:r>
+      <w:r>
+        <w:rPr>
+          <w:rFonts w:ascii="Courier" w:hAnsi="Courier" w:cs="Courier"/>
+          <w:sz w:val="20"/>
+          <w:szCs w:val="20"/>
+        </w:rPr>
+        <w:t>-</w:t>
+      </w:r>
+      <w:proofErr w:type="spellStart"/>
+      <w:r>
+        <w:rPr>
+          <w:rFonts w:ascii="Courier" w:hAnsi="Courier" w:cs="Courier"/>
+          <w:sz w:val="20"/>
+          <w:szCs w:val="20"/>
+        </w:rPr>
+        <w:t>lcrypto</w:t>
+      </w:r>
+      <w:proofErr w:type="spellEnd"/>
     </w:p>
     <w:p>
       <w:pPr>
@@ -2395,11 +3196,49 @@
           <w:rFonts w:cs="Courier"/>
         </w:rPr>
       </w:pPr>
+      <w:proofErr w:type="spellStart"/>
+      <w:proofErr w:type="gramStart"/>
       <w:r>
         <w:rPr>
           <w:rFonts w:cs="Courier"/>
         </w:rPr>
-        <w:t>gs and gxps executables are copied into an adjacent apps folder:</w:t>
+        <w:t>gs</w:t>
+      </w:r>
+      <w:proofErr w:type="spellEnd"/>
+      <w:proofErr w:type="gramEnd"/>
+      <w:r>
+        <w:rPr>
+          <w:rFonts w:cs="Courier"/>
+        </w:rPr>
+        <w:t xml:space="preserve"> and </w:t>
+      </w:r>
+      <w:proofErr w:type="spellStart"/>
+      <w:r>
+        <w:rPr>
+          <w:rFonts w:cs="Courier"/>
+        </w:rPr>
+        <w:t>gxps</w:t>
+      </w:r>
+      <w:proofErr w:type="spellEnd"/>
+      <w:r>
+        <w:rPr>
+          <w:rFonts w:cs="Courier"/>
+        </w:rPr>
+        <w:t xml:space="preserve"> </w:t>
+      </w:r>
+      <w:proofErr w:type="spellStart"/>
+      <w:r>
+        <w:rPr>
+          <w:rFonts w:cs="Courier"/>
+        </w:rPr>
+        <w:t>executables</w:t>
+      </w:r>
+      <w:proofErr w:type="spellEnd"/>
+      <w:r>
+        <w:rPr>
+          <w:rFonts w:cs="Courier"/>
+        </w:rPr>
+        <w:t xml:space="preserve"> are copied into an adjacent apps folder:</w:t>
       </w:r>
     </w:p>
     <w:p>
@@ -2454,6 +3293,8 @@
           <w:szCs w:val="20"/>
         </w:rPr>
       </w:pPr>
+      <w:proofErr w:type="spellStart"/>
+      <w:proofErr w:type="gramStart"/>
       <w:r>
         <w:rPr>
           <w:rFonts w:ascii="Courier" w:hAnsi="Courier" w:cs="Courier"/>
@@ -2462,6 +3303,8 @@
         </w:rPr>
         <w:t>unix</w:t>
       </w:r>
+      <w:proofErr w:type="spellEnd"/>
+      <w:proofErr w:type="gramEnd"/>
       <w:r>
         <w:rPr>
           <w:rFonts w:ascii="Courier" w:hAnsi="Courier" w:cs="Courier"/>
@@ -2559,6 +3402,7 @@
         </w:rPr>
         <w:t>$$</w:t>
       </w:r>
+      <w:proofErr w:type="gramStart"/>
       <w:r>
         <w:rPr>
           <w:rFonts w:ascii="Courier" w:hAnsi="Courier" w:cs="Courier"/>
@@ -2574,8 +3418,19 @@
           <w:sz w:val="20"/>
           <w:szCs w:val="20"/>
         </w:rPr>
-        <w:t>(mkdir</w:t>
-      </w:r>
+        <w:t>(</w:t>
+      </w:r>
+      <w:proofErr w:type="spellStart"/>
+      <w:proofErr w:type="gramEnd"/>
+      <w:r>
+        <w:rPr>
+          <w:rFonts w:ascii="Courier" w:hAnsi="Courier" w:cs="Courier"/>
+          <w:sz w:val="20"/>
+          <w:szCs w:val="20"/>
+        </w:rPr>
+        <w:t>mkdir</w:t>
+      </w:r>
+      <w:proofErr w:type="spellEnd"/>
       <w:r>
         <w:rPr>
           <w:rFonts w:ascii="Courier" w:hAnsi="Courier" w:cs="Courier"/>
@@ -2625,7 +3480,25 @@
           <w:sz w:val="20"/>
           <w:szCs w:val="20"/>
         </w:rPr>
-        <w:t>$$escape_expand(\n\t))</w:t>
+        <w:t>$$</w:t>
+      </w:r>
+      <w:proofErr w:type="spellStart"/>
+      <w:r>
+        <w:rPr>
+          <w:rFonts w:ascii="Courier" w:hAnsi="Courier" w:cs="Courier"/>
+          <w:sz w:val="20"/>
+          <w:szCs w:val="20"/>
+        </w:rPr>
+        <w:t>escape_expand</w:t>
+      </w:r>
+      <w:proofErr w:type="spellEnd"/>
+      <w:r>
+        <w:rPr>
+          <w:rFonts w:ascii="Courier" w:hAnsi="Courier" w:cs="Courier"/>
+          <w:sz w:val="20"/>
+          <w:szCs w:val="20"/>
+        </w:rPr>
+        <w:t>(\n\t))</w:t>
       </w:r>
     </w:p>
     <w:p>
@@ -2707,6 +3580,7 @@
         </w:rPr>
         <w:t>$$</w:t>
       </w:r>
+      <w:proofErr w:type="gramStart"/>
       <w:r>
         <w:rPr>
           <w:rFonts w:ascii="Courier" w:hAnsi="Courier" w:cs="Courier"/>
@@ -2722,8 +3596,19 @@
           <w:sz w:val="20"/>
           <w:szCs w:val="20"/>
         </w:rPr>
-        <w:t>(cp</w:t>
-      </w:r>
+        <w:t>(</w:t>
+      </w:r>
+      <w:proofErr w:type="spellStart"/>
+      <w:proofErr w:type="gramEnd"/>
+      <w:r>
+        <w:rPr>
+          <w:rFonts w:ascii="Courier" w:hAnsi="Courier" w:cs="Courier"/>
+          <w:sz w:val="20"/>
+          <w:szCs w:val="20"/>
+        </w:rPr>
+        <w:t>cp</w:t>
+      </w:r>
+      <w:proofErr w:type="spellEnd"/>
       <w:r>
         <w:rPr>
           <w:rFonts w:ascii="Courier" w:hAnsi="Courier" w:cs="Courier"/>
@@ -2756,41 +3641,115 @@
           <w:sz w:val="20"/>
           <w:szCs w:val="20"/>
         </w:rPr>
-        <w:t>/ghostpdl/gs/bin/gs</w:t>
-      </w:r>
-      <w:r>
-        <w:rPr>
-          <w:rFonts w:ascii="Courier" w:hAnsi="Courier" w:cs="Courier"/>
-          <w:color w:val="C0C0C0"/>
-          <w:sz w:val="20"/>
-          <w:szCs w:val="20"/>
-        </w:rPr>
-        <w:t xml:space="preserve"> </w:t>
-      </w:r>
-      <w:r>
-        <w:rPr>
-          <w:rFonts w:ascii="Courier" w:hAnsi="Courier" w:cs="Courier"/>
-          <w:sz w:val="20"/>
-          <w:szCs w:val="20"/>
-        </w:rPr>
-        <w:t>./apps/gs</w:t>
-      </w:r>
-      <w:r>
-        <w:rPr>
-          <w:rFonts w:ascii="Courier" w:hAnsi="Courier" w:cs="Courier"/>
-          <w:color w:val="C0C0C0"/>
-          <w:sz w:val="20"/>
-          <w:szCs w:val="20"/>
-        </w:rPr>
-        <w:t xml:space="preserve"> </w:t>
-      </w:r>
-      <w:r>
-        <w:rPr>
-          <w:rFonts w:ascii="Courier" w:hAnsi="Courier" w:cs="Courier"/>
-          <w:sz w:val="20"/>
-          <w:szCs w:val="20"/>
-        </w:rPr>
-        <w:t>$$escape_expand(\n\t))</w:t>
+        <w:t>/</w:t>
+      </w:r>
+      <w:proofErr w:type="spellStart"/>
+      <w:r>
+        <w:rPr>
+          <w:rFonts w:ascii="Courier" w:hAnsi="Courier" w:cs="Courier"/>
+          <w:sz w:val="20"/>
+          <w:szCs w:val="20"/>
+        </w:rPr>
+        <w:t>ghostpdl</w:t>
+      </w:r>
+      <w:proofErr w:type="spellEnd"/>
+      <w:r>
+        <w:rPr>
+          <w:rFonts w:ascii="Courier" w:hAnsi="Courier" w:cs="Courier"/>
+          <w:sz w:val="20"/>
+          <w:szCs w:val="20"/>
+        </w:rPr>
+        <w:t>/</w:t>
+      </w:r>
+      <w:proofErr w:type="spellStart"/>
+      <w:r>
+        <w:rPr>
+          <w:rFonts w:ascii="Courier" w:hAnsi="Courier" w:cs="Courier"/>
+          <w:sz w:val="20"/>
+          <w:szCs w:val="20"/>
+        </w:rPr>
+        <w:t>gs</w:t>
+      </w:r>
+      <w:proofErr w:type="spellEnd"/>
+      <w:r>
+        <w:rPr>
+          <w:rFonts w:ascii="Courier" w:hAnsi="Courier" w:cs="Courier"/>
+          <w:sz w:val="20"/>
+          <w:szCs w:val="20"/>
+        </w:rPr>
+        <w:t>/bin/</w:t>
+      </w:r>
+      <w:proofErr w:type="spellStart"/>
+      <w:r>
+        <w:rPr>
+          <w:rFonts w:ascii="Courier" w:hAnsi="Courier" w:cs="Courier"/>
+          <w:sz w:val="20"/>
+          <w:szCs w:val="20"/>
+        </w:rPr>
+        <w:t>gs</w:t>
+      </w:r>
+      <w:proofErr w:type="spellEnd"/>
+      <w:r>
+        <w:rPr>
+          <w:rFonts w:ascii="Courier" w:hAnsi="Courier" w:cs="Courier"/>
+          <w:color w:val="C0C0C0"/>
+          <w:sz w:val="20"/>
+          <w:szCs w:val="20"/>
+        </w:rPr>
+        <w:t xml:space="preserve"> </w:t>
+      </w:r>
+      <w:r>
+        <w:rPr>
+          <w:rFonts w:ascii="Courier" w:hAnsi="Courier" w:cs="Courier"/>
+          <w:sz w:val="20"/>
+          <w:szCs w:val="20"/>
+        </w:rPr>
+        <w:t>./apps/</w:t>
+      </w:r>
+      <w:proofErr w:type="spellStart"/>
+      <w:r>
+        <w:rPr>
+          <w:rFonts w:ascii="Courier" w:hAnsi="Courier" w:cs="Courier"/>
+          <w:sz w:val="20"/>
+          <w:szCs w:val="20"/>
+        </w:rPr>
+        <w:t>gs</w:t>
+      </w:r>
+      <w:proofErr w:type="spellEnd"/>
+      <w:r>
+        <w:rPr>
+          <w:rFonts w:ascii="Courier" w:hAnsi="Courier" w:cs="Courier"/>
+          <w:color w:val="C0C0C0"/>
+          <w:sz w:val="20"/>
+          <w:szCs w:val="20"/>
+        </w:rPr>
+        <w:t xml:space="preserve"> </w:t>
+      </w:r>
+      <w:r>
+        <w:rPr>
+          <w:rFonts w:ascii="Courier" w:hAnsi="Courier" w:cs="Courier"/>
+          <w:sz w:val="20"/>
+          <w:szCs w:val="20"/>
+        </w:rPr>
+        <w:t>$$</w:t>
+      </w:r>
+      <w:proofErr w:type="spellStart"/>
+      <w:r>
+        <w:rPr>
+          <w:rFonts w:ascii="Courier" w:hAnsi="Courier" w:cs="Courier"/>
+          <w:sz w:val="20"/>
+          <w:szCs w:val="20"/>
+        </w:rPr>
+        <w:t>escape_expand</w:t>
+      </w:r>
+      <w:proofErr w:type="spellEnd"/>
+      <w:r>
+        <w:rPr>
+          <w:rFonts w:ascii="Courier" w:hAnsi="Courier" w:cs="Courier"/>
+          <w:sz w:val="20"/>
+          <w:szCs w:val="20"/>
+        </w:rPr>
+        <w:t>(\n\t))</w:t>
       </w:r>
     </w:p>
     <w:p>
@@ -2872,6 +3831,7 @@
         </w:rPr>
         <w:t>$$</w:t>
       </w:r>
+      <w:proofErr w:type="gramStart"/>
       <w:r>
         <w:rPr>
           <w:rFonts w:ascii="Courier" w:hAnsi="Courier" w:cs="Courier"/>
@@ -2887,8 +3847,19 @@
           <w:sz w:val="20"/>
           <w:szCs w:val="20"/>
         </w:rPr>
-        <w:t>(cp</w:t>
-      </w:r>
+        <w:t>(</w:t>
+      </w:r>
+      <w:proofErr w:type="spellStart"/>
+      <w:proofErr w:type="gramEnd"/>
+      <w:r>
+        <w:rPr>
+          <w:rFonts w:ascii="Courier" w:hAnsi="Courier" w:cs="Courier"/>
+          <w:sz w:val="20"/>
+          <w:szCs w:val="20"/>
+        </w:rPr>
+        <w:t>cp</w:t>
+      </w:r>
+      <w:proofErr w:type="spellEnd"/>
       <w:r>
         <w:rPr>
           <w:rFonts w:ascii="Courier" w:hAnsi="Courier" w:cs="Courier"/>
@@ -2921,41 +3892,133 @@
           <w:sz w:val="20"/>
           <w:szCs w:val="20"/>
         </w:rPr>
-        <w:t>/ghostpdl/xps/obj/gxps</w:t>
-      </w:r>
-      <w:r>
-        <w:rPr>
-          <w:rFonts w:ascii="Courier" w:hAnsi="Courier" w:cs="Courier"/>
-          <w:color w:val="C0C0C0"/>
-          <w:sz w:val="20"/>
-          <w:szCs w:val="20"/>
-        </w:rPr>
-        <w:t xml:space="preserve"> </w:t>
-      </w:r>
-      <w:r>
-        <w:rPr>
-          <w:rFonts w:ascii="Courier" w:hAnsi="Courier" w:cs="Courier"/>
-          <w:sz w:val="20"/>
-          <w:szCs w:val="20"/>
-        </w:rPr>
-        <w:t>./apps/gxps</w:t>
-      </w:r>
-      <w:r>
-        <w:rPr>
-          <w:rFonts w:ascii="Courier" w:hAnsi="Courier" w:cs="Courier"/>
-          <w:color w:val="C0C0C0"/>
-          <w:sz w:val="20"/>
-          <w:szCs w:val="20"/>
-        </w:rPr>
-        <w:t xml:space="preserve"> </w:t>
-      </w:r>
-      <w:r>
-        <w:rPr>
-          <w:rFonts w:ascii="Courier" w:hAnsi="Courier" w:cs="Courier"/>
-          <w:sz w:val="20"/>
-          <w:szCs w:val="20"/>
-        </w:rPr>
-        <w:t>$$escape_expand(\n\t))</w:t>
+        <w:t>/</w:t>
+      </w:r>
+      <w:proofErr w:type="spellStart"/>
+      <w:r>
+        <w:rPr>
+          <w:rFonts w:ascii="Courier" w:hAnsi="Courier" w:cs="Courier"/>
+          <w:sz w:val="20"/>
+          <w:szCs w:val="20"/>
+        </w:rPr>
+        <w:t>ghostpdl</w:t>
+      </w:r>
+      <w:proofErr w:type="spellEnd"/>
+      <w:r>
+        <w:rPr>
+          <w:rFonts w:ascii="Courier" w:hAnsi="Courier" w:cs="Courier"/>
+          <w:sz w:val="20"/>
+          <w:szCs w:val="20"/>
+        </w:rPr>
+        <w:t>/</w:t>
+      </w:r>
+      <w:proofErr w:type="spellStart"/>
+      <w:r>
+        <w:rPr>
+          <w:rFonts w:ascii="Courier" w:hAnsi="Courier" w:cs="Courier"/>
+          <w:sz w:val="20"/>
+          <w:szCs w:val="20"/>
+        </w:rPr>
+        <w:t>xps</w:t>
+      </w:r>
+      <w:proofErr w:type="spellEnd"/>
+      <w:r>
+        <w:rPr>
+          <w:rFonts w:ascii="Courier" w:hAnsi="Courier" w:cs="Courier"/>
+          <w:sz w:val="20"/>
+          <w:szCs w:val="20"/>
+        </w:rPr>
+        <w:t>/</w:t>
+      </w:r>
+      <w:proofErr w:type="spellStart"/>
+      <w:r>
+        <w:rPr>
+          <w:rFonts w:ascii="Courier" w:hAnsi="Courier" w:cs="Courier"/>
+          <w:sz w:val="20"/>
+          <w:szCs w:val="20"/>
+        </w:rPr>
+        <w:t>obj</w:t>
+      </w:r>
+      <w:proofErr w:type="spellEnd"/>
+      <w:r>
+        <w:rPr>
+          <w:rFonts w:ascii="Courier" w:hAnsi="Courier" w:cs="Courier"/>
+          <w:sz w:val="20"/>
+          <w:szCs w:val="20"/>
+        </w:rPr>
+        <w:t>/</w:t>
+      </w:r>
+      <w:proofErr w:type="spellStart"/>
+      <w:r>
+        <w:rPr>
+          <w:rFonts w:ascii="Courier" w:hAnsi="Courier" w:cs="Courier"/>
+          <w:sz w:val="20"/>
+          <w:szCs w:val="20"/>
+        </w:rPr>
+        <w:t>gxps</w:t>
+      </w:r>
+      <w:proofErr w:type="spellEnd"/>
+      <w:r>
+        <w:rPr>
+          <w:rFonts w:ascii="Courier" w:hAnsi="Courier" w:cs="Courier"/>
+          <w:color w:val="C0C0C0"/>
+          <w:sz w:val="20"/>
+          <w:szCs w:val="20"/>
+        </w:rPr>
+        <w:t xml:space="preserve"> </w:t>
+      </w:r>
+      <w:r>
+        <w:rPr>
+          <w:rFonts w:ascii="Courier" w:hAnsi="Courier" w:cs="Courier"/>
+          <w:sz w:val="20"/>
+          <w:szCs w:val="20"/>
+        </w:rPr>
+        <w:t>./apps/</w:t>
+      </w:r>
+      <w:proofErr w:type="spellStart"/>
+      <w:r>
+        <w:rPr>
+          <w:rFonts w:ascii="Courier" w:hAnsi="Courier" w:cs="Courier"/>
+          <w:sz w:val="20"/>
+          <w:szCs w:val="20"/>
+        </w:rPr>
+        <w:t>gxps</w:t>
+      </w:r>
+      <w:proofErr w:type="spellEnd"/>
+      <w:r>
+        <w:rPr>
+          <w:rFonts w:ascii="Courier" w:hAnsi="Courier" w:cs="Courier"/>
+          <w:color w:val="C0C0C0"/>
+          <w:sz w:val="20"/>
+          <w:szCs w:val="20"/>
+        </w:rPr>
+        <w:t xml:space="preserve"> </w:t>
+      </w:r>
+      <w:r>
+        <w:rPr>
+          <w:rFonts w:ascii="Courier" w:hAnsi="Courier" w:cs="Courier"/>
+          <w:sz w:val="20"/>
+          <w:szCs w:val="20"/>
+        </w:rPr>
+        <w:t>$$</w:t>
+      </w:r>
+      <w:proofErr w:type="spellStart"/>
+      <w:r>
+        <w:rPr>
+          <w:rFonts w:ascii="Courier" w:hAnsi="Courier" w:cs="Courier"/>
+          <w:sz w:val="20"/>
+          <w:szCs w:val="20"/>
+        </w:rPr>
+        <w:t>escape_expand</w:t>
+      </w:r>
+      <w:proofErr w:type="spellEnd"/>
+      <w:r>
+        <w:rPr>
+          <w:rFonts w:ascii="Courier" w:hAnsi="Courier" w:cs="Courier"/>
+          <w:sz w:val="20"/>
+          <w:szCs w:val="20"/>
+        </w:rPr>
+        <w:t>(\n\t))</w:t>
       </w:r>
     </w:p>
     <w:p>
@@ -3047,7 +4110,21 @@
         <w:rPr>
           <w:rFonts w:cs="Courier"/>
         </w:rPr>
-        <w:t>OSX icon and Info.plist file:</w:t>
+        <w:t xml:space="preserve">OSX icon and </w:t>
+      </w:r>
+      <w:proofErr w:type="spellStart"/>
+      <w:r>
+        <w:rPr>
+          <w:rFonts w:cs="Courier"/>
+        </w:rPr>
+        <w:t>Info.plist</w:t>
+      </w:r>
+      <w:proofErr w:type="spellEnd"/>
+      <w:r>
+        <w:rPr>
+          <w:rFonts w:cs="Courier"/>
+        </w:rPr>
+        <w:t xml:space="preserve"> file:</w:t>
       </w:r>
     </w:p>
     <w:p>
@@ -3102,6 +4179,8 @@
           <w:szCs w:val="20"/>
         </w:rPr>
       </w:pPr>
+      <w:proofErr w:type="spellStart"/>
+      <w:proofErr w:type="gramStart"/>
       <w:r>
         <w:rPr>
           <w:rFonts w:ascii="Courier" w:hAnsi="Courier" w:cs="Courier"/>
@@ -3110,6 +4189,8 @@
         </w:rPr>
         <w:t>macx</w:t>
       </w:r>
+      <w:proofErr w:type="spellEnd"/>
+      <w:proofErr w:type="gramEnd"/>
       <w:r>
         <w:rPr>
           <w:rFonts w:ascii="Courier" w:hAnsi="Courier" w:cs="Courier"/>
@@ -3205,8 +4286,18 @@
           <w:sz w:val="20"/>
           <w:szCs w:val="20"/>
         </w:rPr>
-        <w:t>resources/gsview_app.icns</w:t>
-      </w:r>
+        <w:t>resources/</w:t>
+      </w:r>
+      <w:proofErr w:type="spellStart"/>
+      <w:r>
+        <w:rPr>
+          <w:rFonts w:ascii="Courier" w:hAnsi="Courier" w:cs="Courier"/>
+          <w:sz w:val="20"/>
+          <w:szCs w:val="20"/>
+        </w:rPr>
+        <w:t>gsview_app.icns</w:t>
+      </w:r>
+      <w:proofErr w:type="spellEnd"/>
     </w:p>
     <w:p>
       <w:pPr>
@@ -3287,6 +4378,7 @@
         </w:rPr>
         <w:t>$$</w:t>
       </w:r>
+      <w:proofErr w:type="gramStart"/>
       <w:r>
         <w:rPr>
           <w:rFonts w:ascii="Courier" w:hAnsi="Courier" w:cs="Courier"/>
@@ -3302,8 +4394,19 @@
           <w:sz w:val="20"/>
           <w:szCs w:val="20"/>
         </w:rPr>
-        <w:t>(cp</w:t>
-      </w:r>
+        <w:t>(</w:t>
+      </w:r>
+      <w:proofErr w:type="spellStart"/>
+      <w:proofErr w:type="gramEnd"/>
+      <w:r>
+        <w:rPr>
+          <w:rFonts w:ascii="Courier" w:hAnsi="Courier" w:cs="Courier"/>
+          <w:sz w:val="20"/>
+          <w:szCs w:val="20"/>
+        </w:rPr>
+        <w:t>cp</w:t>
+      </w:r>
+      <w:proofErr w:type="spellEnd"/>
       <w:r>
         <w:rPr>
           <w:rFonts w:ascii="Courier" w:hAnsi="Courier" w:cs="Courier"/>
@@ -3336,8 +4439,18 @@
           <w:sz w:val="20"/>
           <w:szCs w:val="20"/>
         </w:rPr>
-        <w:t>/resources/gsview_mac.plist</w:t>
-      </w:r>
+        <w:t>/resources/</w:t>
+      </w:r>
+      <w:proofErr w:type="spellStart"/>
+      <w:r>
+        <w:rPr>
+          <w:rFonts w:ascii="Courier" w:hAnsi="Courier" w:cs="Courier"/>
+          <w:sz w:val="20"/>
+          <w:szCs w:val="20"/>
+        </w:rPr>
+        <w:t>gsview_mac.plist</w:t>
+      </w:r>
+      <w:proofErr w:type="spellEnd"/>
       <w:r>
         <w:rPr>
           <w:rFonts w:ascii="Courier" w:hAnsi="Courier" w:cs="Courier"/>
@@ -3370,24 +4483,70 @@
           <w:sz w:val="20"/>
           <w:szCs w:val="20"/>
         </w:rPr>
-        <w:t>/gsview.app/Contents/Info.plist</w:t>
-      </w:r>
-      <w:r>
-        <w:rPr>
-          <w:rFonts w:ascii="Courier" w:hAnsi="Courier" w:cs="Courier"/>
-          <w:color w:val="C0C0C0"/>
-          <w:sz w:val="20"/>
-          <w:szCs w:val="20"/>
-        </w:rPr>
-        <w:t xml:space="preserve"> </w:t>
-      </w:r>
-      <w:r>
-        <w:rPr>
-          <w:rFonts w:ascii="Courier" w:hAnsi="Courier" w:cs="Courier"/>
-          <w:sz w:val="20"/>
-          <w:szCs w:val="20"/>
-        </w:rPr>
-        <w:t>$$escape_expand(\n\t))</w:t>
+        <w:t>/</w:t>
+      </w:r>
+      <w:proofErr w:type="spellStart"/>
+      <w:r>
+        <w:rPr>
+          <w:rFonts w:ascii="Courier" w:hAnsi="Courier" w:cs="Courier"/>
+          <w:sz w:val="20"/>
+          <w:szCs w:val="20"/>
+        </w:rPr>
+        <w:t>gsview.app</w:t>
+      </w:r>
+      <w:proofErr w:type="spellEnd"/>
+      <w:r>
+        <w:rPr>
+          <w:rFonts w:ascii="Courier" w:hAnsi="Courier" w:cs="Courier"/>
+          <w:sz w:val="20"/>
+          <w:szCs w:val="20"/>
+        </w:rPr>
+        <w:t>/Contents/</w:t>
+      </w:r>
+      <w:proofErr w:type="spellStart"/>
+      <w:r>
+        <w:rPr>
+          <w:rFonts w:ascii="Courier" w:hAnsi="Courier" w:cs="Courier"/>
+          <w:sz w:val="20"/>
+          <w:szCs w:val="20"/>
+        </w:rPr>
+        <w:t>Info.plist</w:t>
+      </w:r>
+      <w:proofErr w:type="spellEnd"/>
+      <w:r>
+        <w:rPr>
+          <w:rFonts w:ascii="Courier" w:hAnsi="Courier" w:cs="Courier"/>
+          <w:color w:val="C0C0C0"/>
+          <w:sz w:val="20"/>
+          <w:szCs w:val="20"/>
+        </w:rPr>
+        <w:t xml:space="preserve"> </w:t>
+      </w:r>
+      <w:r>
+        <w:rPr>
+          <w:rFonts w:ascii="Courier" w:hAnsi="Courier" w:cs="Courier"/>
+          <w:sz w:val="20"/>
+          <w:szCs w:val="20"/>
+        </w:rPr>
+        <w:t>$$</w:t>
+      </w:r>
+      <w:proofErr w:type="spellStart"/>
+      <w:r>
+        <w:rPr>
+          <w:rFonts w:ascii="Courier" w:hAnsi="Courier" w:cs="Courier"/>
+          <w:sz w:val="20"/>
+          <w:szCs w:val="20"/>
+        </w:rPr>
+        <w:t>escape_expand</w:t>
+      </w:r>
+      <w:proofErr w:type="spellEnd"/>
+      <w:r>
+        <w:rPr>
+          <w:rFonts w:ascii="Courier" w:hAnsi="Courier" w:cs="Courier"/>
+          <w:sz w:val="20"/>
+          <w:szCs w:val="20"/>
+        </w:rPr>
+        <w:t>(\n\t))</w:t>
       </w:r>
     </w:p>
     <w:p>
@@ -3455,12 +4614,14 @@
       <w:r>
         <w:t xml:space="preserve">several scripts in the </w:t>
       </w:r>
+      <w:proofErr w:type="spellStart"/>
       <w:r>
         <w:rPr>
           <w:b/>
         </w:rPr>
         <w:t>mac_deploy</w:t>
       </w:r>
+      <w:proofErr w:type="spellEnd"/>
       <w:r>
         <w:t xml:space="preserve"> folder:</w:t>
       </w:r>
@@ -3540,7 +4701,15 @@
         <w:t>QTDIR</w:t>
       </w:r>
       <w:r>
-        <w:t>.  You’ll want to edit these to reflect the location of Qt on your system.</w:t>
+        <w:t xml:space="preserve">.  You’ll want to edit these to reflect the location of </w:t>
+      </w:r>
+      <w:proofErr w:type="spellStart"/>
+      <w:r>
+        <w:t>Qt</w:t>
+      </w:r>
+      <w:proofErr w:type="spellEnd"/>
+      <w:r>
+        <w:t xml:space="preserve"> on your system.</w:t>
       </w:r>
     </w:p>
     <w:p>
@@ -3578,91 +4747,118 @@
       <w:r>
         <w:t xml:space="preserve"> folder, and puts a copy in the </w:t>
       </w:r>
+      <w:proofErr w:type="spellStart"/>
       <w:r>
         <w:rPr>
           <w:b/>
         </w:rPr>
         <w:t>mac_deploy</w:t>
       </w:r>
-      <w:r>
-        <w:t xml:space="preserve"> folder</w:t>
-      </w:r>
-      <w:r>
+      <w:proofErr w:type="spellEnd"/>
+      <w:r>
+        <w:t xml:space="preserve"> folder.</w:t>
+      </w:r>
+      <w:r>
+        <w:t xml:space="preserve">  As part of this step, </w:t>
+      </w:r>
+      <w:proofErr w:type="spellStart"/>
+      <w:r>
+        <w:t>Qt</w:t>
+      </w:r>
+      <w:proofErr w:type="spellEnd"/>
+      <w:r>
+        <w:t xml:space="preserve"> frameworks and plugins are added to the .app package.</w:t>
+      </w:r>
+    </w:p>
+    <w:p/>
+    <w:p>
+      <w:r>
+        <w:rPr>
+          <w:b/>
+        </w:rPr>
+        <w:t>2-code-sign.command</w:t>
+      </w:r>
+      <w:r>
+        <w:rPr>
+          <w:b/>
+        </w:rPr>
         <w:t>.</w:t>
       </w:r>
-    </w:p>
-    <w:p/>
-    <w:p>
+      <w:r>
+        <w:t xml:space="preserve">  </w:t>
+      </w:r>
+      <w:r>
+        <w:t xml:space="preserve">This signs the app using an identity that </w:t>
+      </w:r>
+      <w:r>
+        <w:t>should</w:t>
+      </w:r>
+      <w:r>
+        <w:t xml:space="preserve"> be installed on your system.</w:t>
+      </w:r>
+      <w:r>
+        <w:t xml:space="preserve">  This step runs </w:t>
+      </w:r>
       <w:r>
         <w:rPr>
           <w:b/>
         </w:rPr>
-        <w:t>2-code-sign.command</w:t>
-      </w:r>
-      <w:r>
-        <w:rPr>
-          <w:b/>
-        </w:rPr>
-        <w:t>.</w:t>
-      </w:r>
-      <w:r>
-        <w:t xml:space="preserve">  </w:t>
-      </w:r>
-      <w:r>
-        <w:t>This signs the app using an identity that is assumed to be installed on your system.</w:t>
-      </w:r>
-    </w:p>
-    <w:p/>
-    <w:p>
-      <w:r>
-        <w:rPr>
-          <w:b/>
-        </w:rPr>
-        <w:t>3-verify-code-sign.command</w:t>
-      </w:r>
-      <w:r>
-        <w:rPr>
-          <w:b/>
-        </w:rPr>
-        <w:t>.</w:t>
-      </w:r>
-      <w:r>
-        <w:t xml:space="preserve">  Run this to verify that the signing is valid.</w:t>
-      </w:r>
-    </w:p>
-    <w:p/>
-    <w:p>
-      <w:r>
-        <w:rPr>
-          <w:b/>
-        </w:rPr>
-        <w:t>4-build-dmg.command</w:t>
-      </w:r>
-      <w:r>
-        <w:rPr>
-          <w:b/>
-        </w:rPr>
-        <w:t>.</w:t>
-      </w:r>
-      <w:r>
-        <w:t xml:space="preserve">  This prepares a .DMG file containing the app and a license agreement.</w:t>
-      </w:r>
-    </w:p>
-    <w:p>
+        <w:t>rebundle.py</w:t>
+      </w:r>
+      <w:r>
+        <w:t>, a Python program that reorganizes the app package contents if necessary to comply with signing requirements.</w:t>
+      </w:r>
       <w:bookmarkStart w:id="0" w:name="_GoBack"/>
       <w:bookmarkEnd w:id="0"/>
     </w:p>
     <w:p/>
     <w:p>
-      <w:pPr>
+      <w:r>
         <w:rPr>
           <w:b/>
         </w:rPr>
-      </w:pPr>
+        <w:t>3-verify-code-sign.command</w:t>
+      </w:r>
       <w:r>
         <w:rPr>
           <w:b/>
         </w:rPr>
+        <w:t>.</w:t>
+      </w:r>
+      <w:r>
+        <w:t xml:space="preserve">  Run this to verify that the signing is valid.</w:t>
+      </w:r>
+    </w:p>
+    <w:p/>
+    <w:p>
+      <w:r>
+        <w:rPr>
+          <w:b/>
+        </w:rPr>
+        <w:t>4-build-dmg.command</w:t>
+      </w:r>
+      <w:r>
+        <w:rPr>
+          <w:b/>
+        </w:rPr>
+        <w:t>.</w:t>
+      </w:r>
+      <w:r>
+        <w:t xml:space="preserve">  This prepares a .DMG file containing the app and a license agreement.</w:t>
+      </w:r>
+    </w:p>
+    <w:p/>
+    <w:p/>
+    <w:p>
+      <w:pPr>
+        <w:rPr>
+          <w:b/>
+        </w:rPr>
+      </w:pPr>
+      <w:r>
+        <w:rPr>
+          <w:b/>
+        </w:rPr>
         <w:t>Deploying - Linux</w:t>
       </w:r>
     </w:p>
@@ -3674,11 +4870,19 @@
       <w:r>
         <w:t xml:space="preserve">Each has a folder, </w:t>
       </w:r>
+      <w:proofErr w:type="spellStart"/>
       <w:r>
         <w:rPr>
           <w:b/>
         </w:rPr>
-        <w:t>linux-deploy</w:t>
+        <w:t>linux</w:t>
+      </w:r>
+      <w:proofErr w:type="spellEnd"/>
+      <w:r>
+        <w:rPr>
+          <w:b/>
+        </w:rPr>
+        <w:t>-deploy</w:t>
       </w:r>
       <w:r>
         <w:t xml:space="preserve"> and </w:t>
@@ -3734,9 +4938,11 @@
       <w:r>
         <w:t xml:space="preserve"> so it reflects the place where the </w:t>
       </w:r>
+      <w:proofErr w:type="spellStart"/>
       <w:r>
         <w:t>gcc</w:t>
       </w:r>
+      <w:proofErr w:type="spellEnd"/>
       <w:r>
         <w:t xml:space="preserve"> folder is.  Mine are</w:t>
       </w:r>
@@ -3810,12 +5016,14 @@
         </w:rPr>
         <w:t>/Qt5.4.1/5.4/</w:t>
       </w:r>
+      <w:proofErr w:type="spellStart"/>
       <w:r>
         <w:rPr>
           <w:b/>
         </w:rPr>
         <w:t>gcc</w:t>
       </w:r>
+      <w:proofErr w:type="spellEnd"/>
       <w:r>
         <w:rPr>
           <w:b/>
@@ -3891,7 +5099,31 @@
     <w:p/>
     <w:p>
       <w:r>
-        <w:t xml:space="preserve">If you’re using Qt 5.3, you’ll need to also install the OS X 10.8 SDK, which is no longer included in the latest XCode releases.  It should be installed inside the XCode app package, here:  </w:t>
+        <w:t xml:space="preserve">If you’re using </w:t>
+      </w:r>
+      <w:proofErr w:type="spellStart"/>
+      <w:r>
+        <w:t>Qt</w:t>
+      </w:r>
+      <w:proofErr w:type="spellEnd"/>
+      <w:r>
+        <w:t xml:space="preserve"> 5.3, you’ll need to also install the OS X 10.8 SDK, which is no longer included in the latest </w:t>
+      </w:r>
+      <w:proofErr w:type="spellStart"/>
+      <w:r>
+        <w:t>XCode</w:t>
+      </w:r>
+      <w:proofErr w:type="spellEnd"/>
+      <w:r>
+        <w:t xml:space="preserve"> releases.  It should be installed inside the </w:t>
+      </w:r>
+      <w:proofErr w:type="spellStart"/>
+      <w:r>
+        <w:t>XCode</w:t>
+      </w:r>
+      <w:proofErr w:type="spellEnd"/>
+      <w:r>
+        <w:t xml:space="preserve"> app package, here:  </w:t>
       </w:r>
     </w:p>
     <w:p/>
@@ -3906,7 +5138,15 @@
     <w:p/>
     <w:p>
       <w:r>
-        <w:t xml:space="preserve">If you install XCode updates in the future, you’ll lose the 10.8 SDK.  So save it somewhere so you can restore it. </w:t>
+        <w:t xml:space="preserve">If you install </w:t>
+      </w:r>
+      <w:proofErr w:type="spellStart"/>
+      <w:r>
+        <w:t>XCode</w:t>
+      </w:r>
+      <w:proofErr w:type="spellEnd"/>
+      <w:r>
+        <w:t xml:space="preserve"> updates in the future, you’ll lose the 10.8 SDK.  So save it somewhere so you can restore it. </w:t>
       </w:r>
     </w:p>
     <w:p/>
@@ -3921,7 +5161,15 @@
         <w:t>When using 5.3, the debugger may not be set up properly.  To fix this, clone the kit called “</w:t>
       </w:r>
       <w:r>
-        <w:t>Desktop Qt 5.3 clang 64bit</w:t>
+        <w:t xml:space="preserve">Desktop </w:t>
+      </w:r>
+      <w:proofErr w:type="spellStart"/>
+      <w:r>
+        <w:t>Qt</w:t>
+      </w:r>
+      <w:proofErr w:type="spellEnd"/>
+      <w:r>
+        <w:t xml:space="preserve"> 5.3 clang 64bit</w:t>
       </w:r>
       <w:r>
         <w:t>” and add the debugger.</w:t>

</xml_diff>

<commit_message>
updated to the QT version of gsview to do proofing.  Mac only for now.  This also includes updates to ghostpdl and mupdf.
</commit_message>
<xml_diff>
--- a/building.docx
+++ b/building.docx
@@ -608,7 +608,7 @@
           <w:sz w:val="22"/>
           <w:szCs w:val="22"/>
         </w:rPr>
-        <w:t>--</w:t>
+        <w:t>–</w:t>
       </w:r>
       <w:proofErr w:type="spellStart"/>
       <w:r>
@@ -625,18 +625,14 @@
     <w:p>
       <w:pPr>
         <w:pStyle w:val="ListParagraph"/>
-      </w:pPr>
-      <w:proofErr w:type="gramStart"/>
-      <w:r>
         <w:rPr>
           <w:rFonts w:ascii="Menlo Regular" w:hAnsi="Menlo Regular" w:cs="Menlo Regular"/>
           <w:color w:val="000000"/>
           <w:sz w:val="22"/>
           <w:szCs w:val="22"/>
         </w:rPr>
-        <w:t>make</w:t>
-      </w:r>
-      <w:proofErr w:type="gramEnd"/>
+      </w:pPr>
+      <w:proofErr w:type="gramStart"/>
       <w:r>
         <w:rPr>
           <w:rFonts w:ascii="Menlo Regular" w:hAnsi="Menlo Regular" w:cs="Menlo Regular"/>
@@ -644,7 +640,35 @@
           <w:sz w:val="22"/>
           <w:szCs w:val="22"/>
         </w:rPr>
-        <w:t xml:space="preserve"> HAVE_X11=no</w:t>
+        <w:t>make</w:t>
+      </w:r>
+      <w:proofErr w:type="gramEnd"/>
+      <w:r>
+        <w:rPr>
+          <w:rFonts w:ascii="Menlo Regular" w:hAnsi="Menlo Regular" w:cs="Menlo Regular"/>
+          <w:color w:val="000000"/>
+          <w:sz w:val="22"/>
+          <w:szCs w:val="22"/>
+        </w:rPr>
+        <w:t xml:space="preserve"> HAVE_X1</w:t>
+      </w:r>
+      <w:r>
+        <w:rPr>
+          <w:rFonts w:ascii="Menlo Regular" w:hAnsi="Menlo Regular" w:cs="Menlo Regular"/>
+          <w:color w:val="000000"/>
+          <w:sz w:val="22"/>
+          <w:szCs w:val="22"/>
+        </w:rPr>
+        <w:t>1=no XCFLAGS="-DSUPPORT_GPROOF -</w:t>
+      </w:r>
+      <w:r>
+        <w:rPr>
+          <w:rFonts w:ascii="Menlo Regular" w:hAnsi="Menlo Regular" w:cs="Menlo Regular"/>
+          <w:color w:val="000000"/>
+          <w:sz w:val="22"/>
+          <w:szCs w:val="22"/>
+        </w:rPr>
+        <w:t>DGSVIEW_MAC"</w:t>
       </w:r>
     </w:p>
     <w:p/>
@@ -834,172 +858,8 @@
           <w:szCs w:val="22"/>
         </w:rPr>
       </w:pPr>
-      <w:proofErr w:type="gramStart"/>
-      <w:r>
-        <w:rPr>
-          <w:rFonts w:ascii="Menlo Regular" w:hAnsi="Menlo Regular" w:cs="Menlo Regular"/>
-          <w:color w:val="000000"/>
-          <w:sz w:val="22"/>
-          <w:szCs w:val="22"/>
-        </w:rPr>
-        <w:t>./</w:t>
-      </w:r>
-      <w:proofErr w:type="gramEnd"/>
-      <w:r>
-        <w:rPr>
-          <w:rFonts w:ascii="Menlo Regular" w:hAnsi="Menlo Regular" w:cs="Menlo Regular"/>
-          <w:color w:val="000000"/>
-          <w:sz w:val="22"/>
-          <w:szCs w:val="22"/>
-        </w:rPr>
-        <w:t>autogen.sh</w:t>
-      </w:r>
-    </w:p>
-    <w:p>
-      <w:pPr>
-        <w:pStyle w:val="ListParagraph"/>
-        <w:rPr>
-          <w:rFonts w:ascii="Menlo Regular" w:hAnsi="Menlo Regular" w:cs="Menlo Regular"/>
-          <w:color w:val="000000"/>
-          <w:sz w:val="22"/>
-          <w:szCs w:val="22"/>
-        </w:rPr>
-      </w:pPr>
-      <w:proofErr w:type="gramStart"/>
-      <w:r>
-        <w:rPr>
-          <w:rFonts w:ascii="Menlo Regular" w:hAnsi="Menlo Regular" w:cs="Menlo Regular"/>
-          <w:color w:val="000000"/>
-          <w:sz w:val="22"/>
-          <w:szCs w:val="22"/>
-        </w:rPr>
-        <w:t>make</w:t>
-      </w:r>
-      <w:proofErr w:type="gramEnd"/>
-      <w:r>
-        <w:rPr>
-          <w:rFonts w:ascii="Menlo Regular" w:hAnsi="Menlo Regular" w:cs="Menlo Regular"/>
-          <w:color w:val="000000"/>
-          <w:sz w:val="22"/>
-          <w:szCs w:val="22"/>
-        </w:rPr>
-        <w:t xml:space="preserve"> </w:t>
-      </w:r>
-    </w:p>
-    <w:p>
-      <w:pPr>
-        <w:pStyle w:val="ListParagraph"/>
-        <w:rPr>
-          <w:rFonts w:ascii="Menlo Regular" w:hAnsi="Menlo Regular" w:cs="Menlo Regular"/>
-          <w:color w:val="000000"/>
-          <w:sz w:val="22"/>
-          <w:szCs w:val="22"/>
-        </w:rPr>
-      </w:pPr>
-      <w:proofErr w:type="gramStart"/>
-      <w:r>
-        <w:rPr>
-          <w:rFonts w:ascii="Menlo Regular" w:hAnsi="Menlo Regular" w:cs="Menlo Regular"/>
-          <w:color w:val="000000"/>
-          <w:sz w:val="22"/>
-          <w:szCs w:val="22"/>
-        </w:rPr>
-        <w:t>make</w:t>
-      </w:r>
-      <w:proofErr w:type="gramEnd"/>
-      <w:r>
-        <w:rPr>
-          <w:rFonts w:ascii="Menlo Regular" w:hAnsi="Menlo Regular" w:cs="Menlo Regular"/>
-          <w:color w:val="000000"/>
-          <w:sz w:val="22"/>
-          <w:szCs w:val="22"/>
-        </w:rPr>
-        <w:t xml:space="preserve"> </w:t>
-      </w:r>
-      <w:proofErr w:type="spellStart"/>
-      <w:r>
-        <w:rPr>
-          <w:rFonts w:ascii="Menlo Regular" w:hAnsi="Menlo Regular" w:cs="Menlo Regular"/>
-          <w:color w:val="000000"/>
-          <w:sz w:val="22"/>
-          <w:szCs w:val="22"/>
-        </w:rPr>
-        <w:t>xps</w:t>
-      </w:r>
-      <w:proofErr w:type="spellEnd"/>
-    </w:p>
-    <w:p>
-      <w:pPr>
-        <w:pStyle w:val="ListParagraph"/>
-        <w:rPr>
-          <w:rFonts w:ascii="Menlo Regular" w:hAnsi="Menlo Regular" w:cs="Menlo Regular"/>
-          <w:color w:val="000000"/>
-          <w:sz w:val="22"/>
-          <w:szCs w:val="22"/>
-        </w:rPr>
-      </w:pPr>
-      <w:r>
-        <w:rPr>
-          <w:rFonts w:ascii="Menlo Regular" w:hAnsi="Menlo Regular" w:cs="Menlo Regular"/>
-          <w:color w:val="000000"/>
-          <w:sz w:val="22"/>
-          <w:szCs w:val="22"/>
-        </w:rPr>
-        <w:t xml:space="preserve">cd </w:t>
-      </w:r>
-      <w:proofErr w:type="spellStart"/>
-      <w:r>
-        <w:rPr>
-          <w:rFonts w:ascii="Menlo Regular" w:hAnsi="Menlo Regular" w:cs="Menlo Regular"/>
-          <w:color w:val="000000"/>
-          <w:sz w:val="22"/>
-          <w:szCs w:val="22"/>
-        </w:rPr>
-        <w:t>gs</w:t>
-      </w:r>
-      <w:proofErr w:type="spellEnd"/>
-    </w:p>
-    <w:p>
-      <w:pPr>
-        <w:pStyle w:val="ListParagraph"/>
-        <w:rPr>
-          <w:rFonts w:ascii="Menlo Regular" w:hAnsi="Menlo Regular" w:cs="Menlo Regular"/>
-          <w:color w:val="000000"/>
-          <w:sz w:val="22"/>
-          <w:szCs w:val="22"/>
-        </w:rPr>
-      </w:pPr>
-      <w:proofErr w:type="gramStart"/>
-      <w:r>
-        <w:rPr>
-          <w:rFonts w:ascii="Menlo Regular" w:hAnsi="Menlo Regular" w:cs="Menlo Regular"/>
-          <w:color w:val="000000"/>
-          <w:sz w:val="22"/>
-          <w:szCs w:val="22"/>
-        </w:rPr>
-        <w:t>make</w:t>
-      </w:r>
-      <w:proofErr w:type="gramEnd"/>
-      <w:r>
-        <w:rPr>
-          <w:rFonts w:ascii="Menlo Regular" w:hAnsi="Menlo Regular" w:cs="Menlo Regular"/>
-          <w:color w:val="000000"/>
-          <w:sz w:val="22"/>
-          <w:szCs w:val="22"/>
-        </w:rPr>
-        <w:t xml:space="preserve"> clean</w:t>
-      </w:r>
-    </w:p>
-    <w:p>
-      <w:pPr>
-        <w:pStyle w:val="ListParagraph"/>
-        <w:rPr>
-          <w:rFonts w:ascii="Menlo Regular" w:hAnsi="Menlo Regular" w:cs="Menlo Regular"/>
-          <w:color w:val="000000"/>
-          <w:sz w:val="22"/>
-          <w:szCs w:val="22"/>
-        </w:rPr>
-      </w:pPr>
+      <w:bookmarkStart w:id="0" w:name="_GoBack"/>
+      <w:bookmarkEnd w:id="0"/>
       <w:proofErr w:type="gramStart"/>
       <w:r>
         <w:rPr>
@@ -1180,7 +1040,11 @@
         <w:t>ked to configure the project.  For OS X, s</w:t>
       </w:r>
       <w:r>
-        <w:t>elect the kit called “</w:t>
+        <w:t xml:space="preserve">elect the kit called </w:t>
+      </w:r>
+      <w:r>
+        <w:lastRenderedPageBreak/>
+        <w:t>“</w:t>
       </w:r>
       <w:r>
         <w:t xml:space="preserve">Desktop </w:t>
@@ -4808,8 +4672,6 @@
       <w:r>
         <w:t>, a Python program that reorganizes the app package contents if necessary to comply with signing requirements.</w:t>
       </w:r>
-      <w:bookmarkStart w:id="0" w:name="_GoBack"/>
-      <w:bookmarkEnd w:id="0"/>
     </w:p>
     <w:p/>
     <w:p>

</xml_diff>

<commit_message>
qt-gsview: update build instructions.
</commit_message>
<xml_diff>
--- a/building.docx
+++ b/building.docx
@@ -624,6 +624,7 @@
           <w:szCs w:val="22"/>
         </w:rPr>
       </w:pPr>
+      <w:proofErr w:type="gramStart"/>
       <w:r>
         <w:rPr>
           <w:rFonts w:ascii="Menlo Regular" w:hAnsi="Menlo Regular" w:cs="Menlo Regular"/>
@@ -631,8 +632,9 @@
           <w:sz w:val="22"/>
           <w:szCs w:val="22"/>
         </w:rPr>
-        <w:t>make HAVE_X1</w:t>
-      </w:r>
+        <w:t>make</w:t>
+      </w:r>
+      <w:proofErr w:type="gramEnd"/>
       <w:r>
         <w:rPr>
           <w:rFonts w:ascii="Menlo Regular" w:hAnsi="Menlo Regular" w:cs="Menlo Regular"/>
@@ -640,10 +642,8 @@
           <w:sz w:val="22"/>
           <w:szCs w:val="22"/>
         </w:rPr>
-        <w:t>1=no XCFLAGS="-DSUPPORT_GPROOF</w:t>
-      </w:r>
-      <w:bookmarkStart w:id="0" w:name="_GoBack"/>
-      <w:bookmarkEnd w:id="0"/>
+        <w:t xml:space="preserve"> HAVE_X1</w:t>
+      </w:r>
       <w:r>
         <w:rPr>
           <w:rFonts w:ascii="Menlo Regular" w:hAnsi="Menlo Regular" w:cs="Menlo Regular"/>
@@ -651,10 +651,40 @@
           <w:sz w:val="22"/>
           <w:szCs w:val="22"/>
         </w:rPr>
+        <w:t>1=no XCFLAGS="-</w:t>
+      </w:r>
+      <w:r>
+        <w:rPr>
+          <w:rFonts w:ascii="Menlo Regular" w:hAnsi="Menlo Regular" w:cs="Menlo Regular"/>
+          <w:color w:val="000000"/>
+          <w:sz w:val="22"/>
+          <w:szCs w:val="22"/>
+        </w:rPr>
+        <w:t>D</w:t>
+      </w:r>
+      <w:r>
+        <w:rPr>
+          <w:rFonts w:ascii="Menlo Regular" w:hAnsi="Menlo Regular" w:cs="Menlo Regular"/>
+          <w:color w:val="000000"/>
+          <w:sz w:val="22"/>
+          <w:szCs w:val="22"/>
+        </w:rPr>
+        <w:t>FZ_ENABLE_GPRF</w:t>
+      </w:r>
+      <w:r>
+        <w:rPr>
+          <w:rFonts w:ascii="Menlo Regular" w:hAnsi="Menlo Regular" w:cs="Menlo Regular"/>
+          <w:color w:val="000000"/>
+          <w:sz w:val="22"/>
+          <w:szCs w:val="22"/>
+        </w:rPr>
         <w:t>"</w:t>
       </w:r>
     </w:p>
-    <w:p/>
+    <w:p>
+      <w:bookmarkStart w:id="0" w:name="_GoBack"/>
+      <w:bookmarkEnd w:id="0"/>
+    </w:p>
     <w:p>
       <w:r>
         <w:tab/>

</xml_diff>

<commit_message>
make some changes to it builds on OSX 10.13 find a more reasonable mupdf submodule to point to   (the original commit is lost)
note: the most recent mupdf (march 28 2018) has significant
API changes that will require rework, particularly in the
area of structured text.
</commit_message>
<xml_diff>
--- a/building.docx
+++ b/building.docx
@@ -1,6 +1,6 @@
 
 <file path=word/document.xml><?xml version="1.0" encoding="utf-8"?>
-<w:document xmlns:wpc="http://schemas.microsoft.com/office/word/2010/wordprocessingCanvas" xmlns:mo="http://schemas.microsoft.com/office/mac/office/2008/main" xmlns:mc="http://schemas.openxmlformats.org/markup-compatibility/2006" xmlns:mv="urn:schemas-microsoft-com:mac:vml" xmlns:o="urn:schemas-microsoft-com:office:office" xmlns:r="http://schemas.openxmlformats.org/officeDocument/2006/relationships" xmlns:m="http://schemas.openxmlformats.org/officeDocument/2006/math" xmlns:v="urn:schemas-microsoft-com:vml" xmlns:wp14="http://schemas.microsoft.com/office/word/2010/wordprocessingDrawing" xmlns:wp="http://schemas.openxmlformats.org/drawingml/2006/wordprocessingDrawing" xmlns:w10="urn:schemas-microsoft-com:office:word" xmlns:w="http://schemas.openxmlformats.org/wordprocessingml/2006/main" xmlns:w14="http://schemas.microsoft.com/office/word/2010/wordml" xmlns:wpg="http://schemas.microsoft.com/office/word/2010/wordprocessingGroup" xmlns:wpi="http://schemas.microsoft.com/office/word/2010/wordprocessingInk" xmlns:wne="http://schemas.microsoft.com/office/word/2006/wordml" xmlns:wps="http://schemas.microsoft.com/office/word/2010/wordprocessingShape" mc:Ignorable="w14 wp14">
+<w:document xmlns:wpc="http://schemas.microsoft.com/office/word/2010/wordprocessingCanvas" xmlns:cx="http://schemas.microsoft.com/office/drawing/2014/chartex" xmlns:cx1="http://schemas.microsoft.com/office/drawing/2015/9/8/chartex" xmlns:cx2="http://schemas.microsoft.com/office/drawing/2015/10/21/chartex" xmlns:cx3="http://schemas.microsoft.com/office/drawing/2016/5/9/chartex" xmlns:cx4="http://schemas.microsoft.com/office/drawing/2016/5/10/chartex" xmlns:cx5="http://schemas.microsoft.com/office/drawing/2016/5/11/chartex" xmlns:cx6="http://schemas.microsoft.com/office/drawing/2016/5/12/chartex" xmlns:cx7="http://schemas.microsoft.com/office/drawing/2016/5/13/chartex" xmlns:cx8="http://schemas.microsoft.com/office/drawing/2016/5/14/chartex" xmlns:mc="http://schemas.openxmlformats.org/markup-compatibility/2006" xmlns:aink="http://schemas.microsoft.com/office/drawing/2016/ink" xmlns:am3d="http://schemas.microsoft.com/office/drawing/2017/model3d" xmlns:o="urn:schemas-microsoft-com:office:office" xmlns:r="http://schemas.openxmlformats.org/officeDocument/2006/relationships" xmlns:m="http://schemas.openxmlformats.org/officeDocument/2006/math" xmlns:v="urn:schemas-microsoft-com:vml" xmlns:wp14="http://schemas.microsoft.com/office/word/2010/wordprocessingDrawing" xmlns:wp="http://schemas.openxmlformats.org/drawingml/2006/wordprocessingDrawing" xmlns:w10="urn:schemas-microsoft-com:office:word" xmlns:w="http://schemas.openxmlformats.org/wordprocessingml/2006/main" xmlns:w14="http://schemas.microsoft.com/office/word/2010/wordml" xmlns:w15="http://schemas.microsoft.com/office/word/2012/wordml" xmlns:w16cid="http://schemas.microsoft.com/office/word/2016/wordml/cid" xmlns:w16se="http://schemas.microsoft.com/office/word/2015/wordml/symex" xmlns:wpg="http://schemas.microsoft.com/office/word/2010/wordprocessingGroup" xmlns:wpi="http://schemas.microsoft.com/office/word/2010/wordprocessingInk" xmlns:wne="http://schemas.microsoft.com/office/word/2006/wordml" xmlns:wps="http://schemas.microsoft.com/office/word/2010/wordprocessingShape" mc:Ignorable="w14 w15 w16se w16cid wp14">
   <w:body>
     <w:p>
       <w:pPr>
@@ -12,7 +12,6 @@
         </w:rPr>
       </w:pPr>
       <w:proofErr w:type="spellStart"/>
-      <w:proofErr w:type="gramStart"/>
       <w:r>
         <w:rPr>
           <w:b/>
@@ -30,7 +29,6 @@
         <w:t>sview</w:t>
       </w:r>
       <w:proofErr w:type="spellEnd"/>
-      <w:proofErr w:type="gramEnd"/>
       <w:r>
         <w:rPr>
           <w:b/>
@@ -93,6 +91,7 @@
     <w:p>
       <w:pPr>
         <w:jc w:val="center"/>
+        <w:outlineLvl w:val="0"/>
       </w:pPr>
       <w:r>
         <w:t>Fred Ross-Perry</w:t>
@@ -101,14 +100,10 @@
     <w:p>
       <w:pPr>
         <w:jc w:val="center"/>
-      </w:pPr>
-      <w:proofErr w:type="gramStart"/>
-      <w:r>
-        <w:t>January,</w:t>
-      </w:r>
-      <w:proofErr w:type="gramEnd"/>
-      <w:r>
-        <w:t xml:space="preserve"> 2015</w:t>
+        <w:outlineLvl w:val="0"/>
+      </w:pPr>
+      <w:r>
+        <w:t>January, 2015</w:t>
       </w:r>
     </w:p>
     <w:p/>
@@ -138,6 +133,7 @@
     <w:p/>
     <w:p>
       <w:pPr>
+        <w:outlineLvl w:val="0"/>
         <w:rPr>
           <w:b/>
         </w:rPr>
@@ -183,7 +179,7 @@
       <w:pPr>
         <w:pStyle w:val="ListParagraph"/>
       </w:pPr>
-      <w:hyperlink r:id="rId6" w:history="1">
+      <w:hyperlink r:id="rId5" w:history="1">
         <w:r>
           <w:rPr>
             <w:rStyle w:val="Hyperlink"/>
@@ -223,11 +219,9 @@
       <w:pPr>
         <w:pStyle w:val="ListParagraph"/>
       </w:pPr>
-      <w:proofErr w:type="gramStart"/>
       <w:r>
         <w:t>For Linux, the standard GCC tools.</w:t>
       </w:r>
-      <w:proofErr w:type="gramEnd"/>
     </w:p>
     <w:p/>
     <w:p>
@@ -285,27 +279,7 @@
           <w:sz w:val="22"/>
           <w:szCs w:val="22"/>
         </w:rPr>
-        <w:t>ghostscript.com:/home/</w:t>
-      </w:r>
-      <w:proofErr w:type="spellStart"/>
-      <w:r>
-        <w:rPr>
-          <w:rFonts w:ascii="Menlo Regular" w:hAnsi="Menlo Regular" w:cs="Menlo Regular"/>
-          <w:color w:val="000000"/>
-          <w:sz w:val="22"/>
-          <w:szCs w:val="22"/>
-        </w:rPr>
-        <w:t>fred</w:t>
-      </w:r>
-      <w:proofErr w:type="spellEnd"/>
-      <w:r>
-        <w:rPr>
-          <w:rFonts w:ascii="Menlo Regular" w:hAnsi="Menlo Regular" w:cs="Menlo Regular"/>
-          <w:color w:val="000000"/>
-          <w:sz w:val="22"/>
-          <w:szCs w:val="22"/>
-        </w:rPr>
-        <w:t>/repos/</w:t>
+        <w:t>ghostscript.com:/home/fred/repos/</w:t>
       </w:r>
       <w:proofErr w:type="spellStart"/>
       <w:r>
@@ -342,15 +316,7 @@
       </w:r>
       <w:proofErr w:type="spellEnd"/>
       <w:r>
-        <w:t xml:space="preserve"> are included as </w:t>
-      </w:r>
-      <w:proofErr w:type="spellStart"/>
-      <w:r>
-        <w:t>submodules</w:t>
-      </w:r>
-      <w:proofErr w:type="spellEnd"/>
-      <w:r>
-        <w:t>.  Update them</w:t>
+        <w:t xml:space="preserve"> are included as submodules.  Update them</w:t>
       </w:r>
       <w:r>
         <w:t>:</w:t>
@@ -414,7 +380,7 @@
           <w:sz w:val="22"/>
           <w:szCs w:val="22"/>
         </w:rPr>
-        <w:t xml:space="preserve"> </w:t>
+        <w:t xml:space="preserve"> submodule update --</w:t>
       </w:r>
       <w:proofErr w:type="spellStart"/>
       <w:r>
@@ -424,26 +390,6 @@
           <w:sz w:val="22"/>
           <w:szCs w:val="22"/>
         </w:rPr>
-        <w:t>submodule</w:t>
-      </w:r>
-      <w:proofErr w:type="spellEnd"/>
-      <w:r>
-        <w:rPr>
-          <w:rFonts w:ascii="Menlo Regular" w:hAnsi="Menlo Regular" w:cs="Menlo Regular"/>
-          <w:color w:val="000000"/>
-          <w:sz w:val="22"/>
-          <w:szCs w:val="22"/>
-        </w:rPr>
-        <w:t xml:space="preserve"> update --</w:t>
-      </w:r>
-      <w:proofErr w:type="spellStart"/>
-      <w:r>
-        <w:rPr>
-          <w:rFonts w:ascii="Menlo Regular" w:hAnsi="Menlo Regular" w:cs="Menlo Regular"/>
-          <w:color w:val="000000"/>
-          <w:sz w:val="22"/>
-          <w:szCs w:val="22"/>
-        </w:rPr>
         <w:t>init</w:t>
       </w:r>
       <w:proofErr w:type="spellEnd"/>
@@ -452,6 +398,8 @@
       <w:pPr>
         <w:pStyle w:val="ListParagraph"/>
       </w:pPr>
+      <w:bookmarkStart w:id="0" w:name="_GoBack"/>
+      <w:bookmarkEnd w:id="0"/>
     </w:p>
     <w:p>
       <w:pPr>
@@ -470,15 +418,7 @@
       </w:r>
       <w:proofErr w:type="spellEnd"/>
       <w:r>
-        <w:t xml:space="preserve"> </w:t>
-      </w:r>
-      <w:proofErr w:type="spellStart"/>
-      <w:r>
-        <w:t>submodules</w:t>
-      </w:r>
-      <w:proofErr w:type="spellEnd"/>
-      <w:r>
-        <w:t xml:space="preserve"> </w:t>
+        <w:t xml:space="preserve"> submodules </w:t>
       </w:r>
       <w:r>
         <w:t>and build it</w:t>
@@ -571,9 +511,8 @@
           <w:sz w:val="22"/>
           <w:szCs w:val="22"/>
         </w:rPr>
-        <w:t xml:space="preserve"> </w:t>
-      </w:r>
-      <w:proofErr w:type="spellStart"/>
+        <w:t xml:space="preserve"> submodule update </w:t>
+      </w:r>
       <w:r>
         <w:rPr>
           <w:rFonts w:ascii="Menlo Regular" w:hAnsi="Menlo Regular" w:cs="Menlo Regular"/>
@@ -581,9 +520,9 @@
           <w:sz w:val="22"/>
           <w:szCs w:val="22"/>
         </w:rPr>
-        <w:t>submodule</w:t>
-      </w:r>
-      <w:proofErr w:type="spellEnd"/>
+        <w:t>--</w:t>
+      </w:r>
+      <w:proofErr w:type="spellStart"/>
       <w:r>
         <w:rPr>
           <w:rFonts w:ascii="Menlo Regular" w:hAnsi="Menlo Regular" w:cs="Menlo Regular"/>
@@ -591,18 +530,20 @@
           <w:sz w:val="22"/>
           <w:szCs w:val="22"/>
         </w:rPr>
-        <w:t xml:space="preserve"> update </w:t>
-      </w:r>
-      <w:r>
+        <w:t>init</w:t>
+      </w:r>
+      <w:proofErr w:type="spellEnd"/>
+    </w:p>
+    <w:p>
+      <w:pPr>
+        <w:pStyle w:val="ListParagraph"/>
         <w:rPr>
           <w:rFonts w:ascii="Menlo Regular" w:hAnsi="Menlo Regular" w:cs="Menlo Regular"/>
           <w:color w:val="000000"/>
           <w:sz w:val="22"/>
           <w:szCs w:val="22"/>
         </w:rPr>
-        <w:t>–</w:t>
-      </w:r>
-      <w:proofErr w:type="spellStart"/>
+      </w:pPr>
       <w:r>
         <w:rPr>
           <w:rFonts w:ascii="Menlo Regular" w:hAnsi="Menlo Regular" w:cs="Menlo Regular"/>
@@ -610,21 +551,17 @@
           <w:sz w:val="22"/>
           <w:szCs w:val="22"/>
         </w:rPr>
-        <w:t>init</w:t>
-      </w:r>
-      <w:proofErr w:type="spellEnd"/>
-    </w:p>
-    <w:p>
-      <w:pPr>
-        <w:pStyle w:val="ListParagraph"/>
+        <w:t>make HAVE_X1</w:t>
+      </w:r>
+      <w:r>
         <w:rPr>
           <w:rFonts w:ascii="Menlo Regular" w:hAnsi="Menlo Regular" w:cs="Menlo Regular"/>
           <w:color w:val="000000"/>
           <w:sz w:val="22"/>
           <w:szCs w:val="22"/>
         </w:rPr>
-      </w:pPr>
-      <w:proofErr w:type="gramStart"/>
+        <w:t>1=no XCFLAGS="-</w:t>
+      </w:r>
       <w:r>
         <w:rPr>
           <w:rFonts w:ascii="Menlo Regular" w:hAnsi="Menlo Regular" w:cs="Menlo Regular"/>
@@ -632,9 +569,8 @@
           <w:sz w:val="22"/>
           <w:szCs w:val="22"/>
         </w:rPr>
-        <w:t>make</w:t>
-      </w:r>
-      <w:proofErr w:type="gramEnd"/>
+        <w:t>D</w:t>
+      </w:r>
       <w:r>
         <w:rPr>
           <w:rFonts w:ascii="Menlo Regular" w:hAnsi="Menlo Regular" w:cs="Menlo Regular"/>
@@ -642,7 +578,7 @@
           <w:sz w:val="22"/>
           <w:szCs w:val="22"/>
         </w:rPr>
-        <w:t xml:space="preserve"> HAVE_X1</w:t>
+        <w:t>FZ_ENABLE_GPRF</w:t>
       </w:r>
       <w:r>
         <w:rPr>
@@ -651,41 +587,14 @@
           <w:sz w:val="22"/>
           <w:szCs w:val="22"/>
         </w:rPr>
-        <w:t>1=no XCFLAGS="-</w:t>
-      </w:r>
-      <w:r>
-        <w:rPr>
-          <w:rFonts w:ascii="Menlo Regular" w:hAnsi="Menlo Regular" w:cs="Menlo Regular"/>
-          <w:color w:val="000000"/>
-          <w:sz w:val="22"/>
-          <w:szCs w:val="22"/>
-        </w:rPr>
-        <w:t>D</w:t>
-      </w:r>
-      <w:r>
-        <w:rPr>
-          <w:rFonts w:ascii="Menlo Regular" w:hAnsi="Menlo Regular" w:cs="Menlo Regular"/>
-          <w:color w:val="000000"/>
-          <w:sz w:val="22"/>
-          <w:szCs w:val="22"/>
-        </w:rPr>
-        <w:t>FZ_ENABLE_GPRF</w:t>
-      </w:r>
-      <w:r>
-        <w:rPr>
-          <w:rFonts w:ascii="Menlo Regular" w:hAnsi="Menlo Regular" w:cs="Menlo Regular"/>
-          <w:color w:val="000000"/>
-          <w:sz w:val="22"/>
-          <w:szCs w:val="22"/>
-        </w:rPr>
         <w:t>"</w:t>
       </w:r>
     </w:p>
-    <w:p>
-      <w:bookmarkStart w:id="0" w:name="_GoBack"/>
-      <w:bookmarkEnd w:id="0"/>
-    </w:p>
-    <w:p>
+    <w:p/>
+    <w:p>
+      <w:pPr>
+        <w:outlineLvl w:val="0"/>
+      </w:pPr>
       <w:r>
         <w:tab/>
       </w:r>
@@ -763,15 +672,7 @@
       </w:r>
       <w:proofErr w:type="spellEnd"/>
       <w:r>
-        <w:t xml:space="preserve"> </w:t>
-      </w:r>
-      <w:proofErr w:type="spellStart"/>
-      <w:r>
-        <w:t>executables</w:t>
-      </w:r>
-      <w:proofErr w:type="spellEnd"/>
-      <w:r>
-        <w:t xml:space="preserve"> that are included in the build.</w:t>
+        <w:t xml:space="preserve"> executables that are included in the build.</w:t>
       </w:r>
     </w:p>
     <w:p>
@@ -840,7 +741,6 @@
           <w:szCs w:val="22"/>
         </w:rPr>
       </w:pPr>
-      <w:proofErr w:type="gramStart"/>
       <w:r>
         <w:rPr>
           <w:rFonts w:ascii="Menlo Regular" w:hAnsi="Menlo Regular" w:cs="Menlo Regular"/>
@@ -848,30 +748,28 @@
           <w:sz w:val="22"/>
           <w:szCs w:val="22"/>
         </w:rPr>
-        <w:t>make</w:t>
-      </w:r>
-      <w:proofErr w:type="gramEnd"/>
-      <w:r>
+        <w:t>make clean</w:t>
+      </w:r>
+    </w:p>
+    <w:p>
+      <w:pPr>
+        <w:pStyle w:val="ListParagraph"/>
         <w:rPr>
           <w:rFonts w:ascii="Menlo Regular" w:hAnsi="Menlo Regular" w:cs="Menlo Regular"/>
           <w:color w:val="000000"/>
           <w:sz w:val="22"/>
           <w:szCs w:val="22"/>
         </w:rPr>
-        <w:t xml:space="preserve"> clean</w:t>
-      </w:r>
-    </w:p>
-    <w:p>
-      <w:pPr>
-        <w:pStyle w:val="ListParagraph"/>
+      </w:pPr>
+      <w:r>
         <w:rPr>
           <w:rFonts w:ascii="Menlo Regular" w:hAnsi="Menlo Regular" w:cs="Menlo Regular"/>
           <w:color w:val="000000"/>
           <w:sz w:val="22"/>
           <w:szCs w:val="22"/>
         </w:rPr>
-      </w:pPr>
-      <w:proofErr w:type="gramStart"/>
+        <w:t>./</w:t>
+      </w:r>
       <w:r>
         <w:rPr>
           <w:rFonts w:ascii="Menlo Regular" w:hAnsi="Menlo Regular" w:cs="Menlo Regular"/>
@@ -879,9 +777,8 @@
           <w:sz w:val="22"/>
           <w:szCs w:val="22"/>
         </w:rPr>
-        <w:t>./</w:t>
-      </w:r>
-      <w:proofErr w:type="gramEnd"/>
+        <w:t>autogen.sh</w:t>
+      </w:r>
       <w:r>
         <w:rPr>
           <w:rFonts w:ascii="Menlo Regular" w:hAnsi="Menlo Regular" w:cs="Menlo Regular"/>
@@ -889,8 +786,9 @@
           <w:sz w:val="22"/>
           <w:szCs w:val="22"/>
         </w:rPr>
-        <w:t>autogen.sh</w:t>
-      </w:r>
+        <w:t xml:space="preserve"> --with-</w:t>
+      </w:r>
+      <w:proofErr w:type="spellStart"/>
       <w:r>
         <w:rPr>
           <w:rFonts w:ascii="Menlo Regular" w:hAnsi="Menlo Regular" w:cs="Menlo Regular"/>
@@ -898,9 +796,9 @@
           <w:sz w:val="22"/>
           <w:szCs w:val="22"/>
         </w:rPr>
-        <w:t xml:space="preserve"> --with-</w:t>
-      </w:r>
-      <w:proofErr w:type="spellStart"/>
+        <w:t>libiconv</w:t>
+      </w:r>
+      <w:proofErr w:type="spellEnd"/>
       <w:r>
         <w:rPr>
           <w:rFonts w:ascii="Menlo Regular" w:hAnsi="Menlo Regular" w:cs="Menlo Regular"/>
@@ -908,9 +806,8 @@
           <w:sz w:val="22"/>
           <w:szCs w:val="22"/>
         </w:rPr>
-        <w:t>libiconv</w:t>
-      </w:r>
-      <w:proofErr w:type="spellEnd"/>
+        <w:t xml:space="preserve">=no --disable-cups </w:t>
+      </w:r>
       <w:r>
         <w:rPr>
           <w:rFonts w:ascii="Menlo Regular" w:hAnsi="Menlo Regular" w:cs="Menlo Regular"/>
@@ -918,29 +815,30 @@
           <w:sz w:val="22"/>
           <w:szCs w:val="22"/>
         </w:rPr>
-        <w:t xml:space="preserve">=no --disable-cups </w:t>
-      </w:r>
-      <w:r>
+        <w:t>\</w:t>
+      </w:r>
+    </w:p>
+    <w:p>
+      <w:pPr>
+        <w:pStyle w:val="ListParagraph"/>
+        <w:ind w:firstLine="720"/>
         <w:rPr>
           <w:rFonts w:ascii="Menlo Regular" w:hAnsi="Menlo Regular" w:cs="Menlo Regular"/>
           <w:color w:val="000000"/>
           <w:sz w:val="22"/>
           <w:szCs w:val="22"/>
         </w:rPr>
-        <w:t>\</w:t>
-      </w:r>
-    </w:p>
-    <w:p>
-      <w:pPr>
-        <w:pStyle w:val="ListParagraph"/>
-        <w:ind w:firstLine="720"/>
+      </w:pPr>
+      <w:r>
         <w:rPr>
           <w:rFonts w:ascii="Menlo Regular" w:hAnsi="Menlo Regular" w:cs="Menlo Regular"/>
           <w:color w:val="000000"/>
           <w:sz w:val="22"/>
           <w:szCs w:val="22"/>
         </w:rPr>
-      </w:pPr>
+        <w:t>--without-</w:t>
+      </w:r>
+      <w:proofErr w:type="spellStart"/>
       <w:r>
         <w:rPr>
           <w:rFonts w:ascii="Menlo Regular" w:hAnsi="Menlo Regular" w:cs="Menlo Regular"/>
@@ -948,9 +846,9 @@
           <w:sz w:val="22"/>
           <w:szCs w:val="22"/>
         </w:rPr>
-        <w:t>--</w:t>
-      </w:r>
-      <w:proofErr w:type="gramStart"/>
+        <w:t>libpaper</w:t>
+      </w:r>
+      <w:proofErr w:type="spellEnd"/>
       <w:r>
         <w:rPr>
           <w:rFonts w:ascii="Menlo Regular" w:hAnsi="Menlo Regular" w:cs="Menlo Regular"/>
@@ -958,9 +856,9 @@
           <w:sz w:val="22"/>
           <w:szCs w:val="22"/>
         </w:rPr>
-        <w:t>without</w:t>
-      </w:r>
-      <w:proofErr w:type="gramEnd"/>
+        <w:t xml:space="preserve"> --disable-</w:t>
+      </w:r>
+      <w:proofErr w:type="spellStart"/>
       <w:r>
         <w:rPr>
           <w:rFonts w:ascii="Menlo Regular" w:hAnsi="Menlo Regular" w:cs="Menlo Regular"/>
@@ -968,19 +866,20 @@
           <w:sz w:val="22"/>
           <w:szCs w:val="22"/>
         </w:rPr>
-        <w:t>-</w:t>
-      </w:r>
-      <w:proofErr w:type="spellStart"/>
-      <w:r>
+        <w:t>fontconfig</w:t>
+      </w:r>
+      <w:proofErr w:type="spellEnd"/>
+    </w:p>
+    <w:p>
+      <w:pPr>
+        <w:ind w:firstLine="720"/>
         <w:rPr>
           <w:rFonts w:ascii="Menlo Regular" w:hAnsi="Menlo Regular" w:cs="Menlo Regular"/>
           <w:color w:val="000000"/>
           <w:sz w:val="22"/>
           <w:szCs w:val="22"/>
         </w:rPr>
-        <w:t>libpaper</w:t>
-      </w:r>
-      <w:proofErr w:type="spellEnd"/>
+      </w:pPr>
       <w:r>
         <w:rPr>
           <w:rFonts w:ascii="Menlo Regular" w:hAnsi="Menlo Regular" w:cs="Menlo Regular"/>
@@ -988,41 +887,8 @@
           <w:sz w:val="22"/>
           <w:szCs w:val="22"/>
         </w:rPr>
-        <w:t xml:space="preserve"> --disable-</w:t>
-      </w:r>
-      <w:proofErr w:type="spellStart"/>
-      <w:r>
-        <w:rPr>
-          <w:rFonts w:ascii="Menlo Regular" w:hAnsi="Menlo Regular" w:cs="Menlo Regular"/>
-          <w:color w:val="000000"/>
-          <w:sz w:val="22"/>
-          <w:szCs w:val="22"/>
-        </w:rPr>
-        <w:t>fontconfig</w:t>
-      </w:r>
-      <w:proofErr w:type="spellEnd"/>
-    </w:p>
-    <w:p>
-      <w:pPr>
-        <w:ind w:firstLine="720"/>
-        <w:rPr>
-          <w:rFonts w:ascii="Menlo Regular" w:hAnsi="Menlo Regular" w:cs="Menlo Regular"/>
-          <w:color w:val="000000"/>
-          <w:sz w:val="22"/>
-          <w:szCs w:val="22"/>
-        </w:rPr>
-      </w:pPr>
-      <w:proofErr w:type="gramStart"/>
-      <w:r>
-        <w:rPr>
-          <w:rFonts w:ascii="Menlo Regular" w:hAnsi="Menlo Regular" w:cs="Menlo Regular"/>
-          <w:color w:val="000000"/>
-          <w:sz w:val="22"/>
-          <w:szCs w:val="22"/>
-        </w:rPr>
         <w:t>make</w:t>
       </w:r>
-      <w:proofErr w:type="gramEnd"/>
     </w:p>
     <w:p/>
     <w:p>
@@ -1161,6 +1027,7 @@
     <w:p/>
     <w:p>
       <w:pPr>
+        <w:outlineLvl w:val="0"/>
         <w:rPr>
           <w:b/>
         </w:rPr>
@@ -1384,6 +1251,78 @@
         </w:rPr>
         <w:t xml:space="preserve">  </w:t>
       </w:r>
+      <w:r>
+        <w:rPr>
+          <w:rFonts w:ascii="Courier" w:hAnsi="Courier" w:cs="Courier"/>
+          <w:color w:val="008000"/>
+          <w:sz w:val="20"/>
+          <w:szCs w:val="20"/>
+        </w:rPr>
+        <w:t>look</w:t>
+      </w:r>
+      <w:r>
+        <w:rPr>
+          <w:rFonts w:ascii="Courier" w:hAnsi="Courier" w:cs="Courier"/>
+          <w:color w:val="C0C0C0"/>
+          <w:sz w:val="20"/>
+          <w:szCs w:val="20"/>
+        </w:rPr>
+        <w:t xml:space="preserve"> </w:t>
+      </w:r>
+      <w:r>
+        <w:rPr>
+          <w:rFonts w:ascii="Courier" w:hAnsi="Courier" w:cs="Courier"/>
+          <w:color w:val="008000"/>
+          <w:sz w:val="20"/>
+          <w:szCs w:val="20"/>
+        </w:rPr>
+        <w:t>for</w:t>
+      </w:r>
+      <w:r>
+        <w:rPr>
+          <w:rFonts w:ascii="Courier" w:hAnsi="Courier" w:cs="Courier"/>
+          <w:color w:val="C0C0C0"/>
+          <w:sz w:val="20"/>
+          <w:szCs w:val="20"/>
+        </w:rPr>
+        <w:t xml:space="preserve"> </w:t>
+      </w:r>
+      <w:r>
+        <w:rPr>
+          <w:rFonts w:ascii="Courier" w:hAnsi="Courier" w:cs="Courier"/>
+          <w:color w:val="008000"/>
+          <w:sz w:val="20"/>
+          <w:szCs w:val="20"/>
+        </w:rPr>
+        <w:t>shared</w:t>
+      </w:r>
+      <w:r>
+        <w:rPr>
+          <w:rFonts w:ascii="Courier" w:hAnsi="Courier" w:cs="Courier"/>
+          <w:color w:val="C0C0C0"/>
+          <w:sz w:val="20"/>
+          <w:szCs w:val="20"/>
+        </w:rPr>
+        <w:t xml:space="preserve"> </w:t>
+      </w:r>
+      <w:r>
+        <w:rPr>
+          <w:rFonts w:ascii="Courier" w:hAnsi="Courier" w:cs="Courier"/>
+          <w:color w:val="008000"/>
+          <w:sz w:val="20"/>
+          <w:szCs w:val="20"/>
+        </w:rPr>
+        <w:t>libs</w:t>
+      </w:r>
+      <w:r>
+        <w:rPr>
+          <w:rFonts w:ascii="Courier" w:hAnsi="Courier" w:cs="Courier"/>
+          <w:color w:val="C0C0C0"/>
+          <w:sz w:val="20"/>
+          <w:szCs w:val="20"/>
+        </w:rPr>
+        <w:t xml:space="preserve"> </w:t>
+      </w:r>
       <w:proofErr w:type="gramStart"/>
       <w:r>
         <w:rPr>
@@ -1392,98 +1331,35 @@
           <w:sz w:val="20"/>
           <w:szCs w:val="20"/>
         </w:rPr>
-        <w:t>look</w:t>
+        <w:t>in</w:t>
+      </w:r>
+      <w:r>
+        <w:rPr>
+          <w:rFonts w:ascii="Courier" w:hAnsi="Courier" w:cs="Courier"/>
+          <w:color w:val="C0C0C0"/>
+          <w:sz w:val="20"/>
+          <w:szCs w:val="20"/>
+        </w:rPr>
+        <w:t xml:space="preserve"> </w:t>
+      </w:r>
+      <w:r>
+        <w:rPr>
+          <w:rFonts w:ascii="Courier" w:hAnsi="Courier" w:cs="Courier"/>
+          <w:color w:val="008000"/>
+          <w:sz w:val="20"/>
+          <w:szCs w:val="20"/>
+        </w:rPr>
+        <w:t>.</w:t>
       </w:r>
       <w:proofErr w:type="gramEnd"/>
       <w:r>
         <w:rPr>
           <w:rFonts w:ascii="Courier" w:hAnsi="Courier" w:cs="Courier"/>
-          <w:color w:val="C0C0C0"/>
-          <w:sz w:val="20"/>
-          <w:szCs w:val="20"/>
-        </w:rPr>
-        <w:t xml:space="preserve"> </w:t>
-      </w:r>
-      <w:r>
-        <w:rPr>
-          <w:rFonts w:ascii="Courier" w:hAnsi="Courier" w:cs="Courier"/>
           <w:color w:val="008000"/>
           <w:sz w:val="20"/>
           <w:szCs w:val="20"/>
         </w:rPr>
-        <w:t>for</w:t>
-      </w:r>
-      <w:r>
-        <w:rPr>
-          <w:rFonts w:ascii="Courier" w:hAnsi="Courier" w:cs="Courier"/>
-          <w:color w:val="C0C0C0"/>
-          <w:sz w:val="20"/>
-          <w:szCs w:val="20"/>
-        </w:rPr>
-        <w:t xml:space="preserve"> </w:t>
-      </w:r>
-      <w:r>
-        <w:rPr>
-          <w:rFonts w:ascii="Courier" w:hAnsi="Courier" w:cs="Courier"/>
-          <w:color w:val="008000"/>
-          <w:sz w:val="20"/>
-          <w:szCs w:val="20"/>
-        </w:rPr>
-        <w:t>shared</w:t>
-      </w:r>
-      <w:r>
-        <w:rPr>
-          <w:rFonts w:ascii="Courier" w:hAnsi="Courier" w:cs="Courier"/>
-          <w:color w:val="C0C0C0"/>
-          <w:sz w:val="20"/>
-          <w:szCs w:val="20"/>
-        </w:rPr>
-        <w:t xml:space="preserve"> </w:t>
-      </w:r>
-      <w:r>
-        <w:rPr>
-          <w:rFonts w:ascii="Courier" w:hAnsi="Courier" w:cs="Courier"/>
-          <w:color w:val="008000"/>
-          <w:sz w:val="20"/>
-          <w:szCs w:val="20"/>
-        </w:rPr>
-        <w:t>libs</w:t>
-      </w:r>
-      <w:r>
-        <w:rPr>
-          <w:rFonts w:ascii="Courier" w:hAnsi="Courier" w:cs="Courier"/>
-          <w:color w:val="C0C0C0"/>
-          <w:sz w:val="20"/>
-          <w:szCs w:val="20"/>
-        </w:rPr>
-        <w:t xml:space="preserve"> </w:t>
-      </w:r>
-      <w:r>
-        <w:rPr>
-          <w:rFonts w:ascii="Courier" w:hAnsi="Courier" w:cs="Courier"/>
-          <w:color w:val="008000"/>
-          <w:sz w:val="20"/>
-          <w:szCs w:val="20"/>
-        </w:rPr>
-        <w:t>in</w:t>
-      </w:r>
-      <w:r>
-        <w:rPr>
-          <w:rFonts w:ascii="Courier" w:hAnsi="Courier" w:cs="Courier"/>
-          <w:color w:val="C0C0C0"/>
-          <w:sz w:val="20"/>
-          <w:szCs w:val="20"/>
-        </w:rPr>
-        <w:t xml:space="preserve"> </w:t>
-      </w:r>
-      <w:r>
-        <w:rPr>
-          <w:rFonts w:ascii="Courier" w:hAnsi="Courier" w:cs="Courier"/>
-          <w:color w:val="008000"/>
-          <w:sz w:val="20"/>
-          <w:szCs w:val="20"/>
-        </w:rPr>
-        <w:t>./libs</w:t>
+        <w:t>/libs</w:t>
       </w:r>
     </w:p>
     <w:p>
@@ -1532,7 +1408,6 @@
         <w:t xml:space="preserve">  </w:t>
       </w:r>
       <w:proofErr w:type="spellStart"/>
-      <w:proofErr w:type="gramStart"/>
       <w:r>
         <w:rPr>
           <w:rFonts w:ascii="Courier" w:hAnsi="Courier" w:cs="Courier"/>
@@ -1543,7 +1418,6 @@
         <w:t>unix</w:t>
       </w:r>
       <w:proofErr w:type="spellEnd"/>
-      <w:proofErr w:type="gramEnd"/>
       <w:r>
         <w:rPr>
           <w:rFonts w:ascii="Courier" w:hAnsi="Courier" w:cs="Courier"/>
@@ -1626,25 +1500,33 @@
           <w:szCs w:val="20"/>
         </w:rPr>
       </w:pPr>
+      <w:r>
+        <w:rPr>
+          <w:rFonts w:ascii="Courier" w:hAnsi="Courier" w:cs="Courier"/>
+          <w:color w:val="800080"/>
+          <w:sz w:val="20"/>
+          <w:szCs w:val="20"/>
+        </w:rPr>
+        <w:t>CONFIG</w:t>
+      </w:r>
+      <w:r>
+        <w:rPr>
+          <w:rFonts w:ascii="Courier" w:hAnsi="Courier" w:cs="Courier"/>
+          <w:sz w:val="20"/>
+          <w:szCs w:val="20"/>
+        </w:rPr>
+        <w:t>(</w:t>
+      </w:r>
+      <w:proofErr w:type="spellStart"/>
       <w:proofErr w:type="gramStart"/>
       <w:r>
         <w:rPr>
           <w:rFonts w:ascii="Courier" w:hAnsi="Courier" w:cs="Courier"/>
-          <w:color w:val="800080"/>
-          <w:sz w:val="20"/>
-          <w:szCs w:val="20"/>
-        </w:rPr>
-        <w:t>CONFIG</w:t>
-      </w:r>
-      <w:r>
-        <w:rPr>
-          <w:rFonts w:ascii="Courier" w:hAnsi="Courier" w:cs="Courier"/>
-          <w:sz w:val="20"/>
-          <w:szCs w:val="20"/>
-        </w:rPr>
-        <w:t>(</w:t>
-      </w:r>
-      <w:proofErr w:type="spellStart"/>
+          <w:sz w:val="20"/>
+          <w:szCs w:val="20"/>
+        </w:rPr>
+        <w:t>release,debug</w:t>
+      </w:r>
       <w:proofErr w:type="gramEnd"/>
       <w:r>
         <w:rPr>
@@ -1652,7 +1534,7 @@
           <w:sz w:val="20"/>
           <w:szCs w:val="20"/>
         </w:rPr>
-        <w:t>release,debug|release</w:t>
+        <w:t>|release</w:t>
       </w:r>
       <w:proofErr w:type="spellEnd"/>
       <w:r>
@@ -1728,16 +1610,16 @@
         <w:t>unix</w:t>
       </w:r>
       <w:proofErr w:type="spellEnd"/>
+      <w:r>
+        <w:rPr>
+          <w:rFonts w:ascii="Courier" w:hAnsi="Courier" w:cs="Courier"/>
+          <w:sz w:val="20"/>
+          <w:szCs w:val="20"/>
+        </w:rPr>
+        <w:t>:!</w:t>
+      </w:r>
+      <w:proofErr w:type="spellStart"/>
       <w:proofErr w:type="gramEnd"/>
-      <w:r>
-        <w:rPr>
-          <w:rFonts w:ascii="Courier" w:hAnsi="Courier" w:cs="Courier"/>
-          <w:sz w:val="20"/>
-          <w:szCs w:val="20"/>
-        </w:rPr>
-        <w:t>:!</w:t>
-      </w:r>
-      <w:proofErr w:type="spellStart"/>
       <w:r>
         <w:rPr>
           <w:rFonts w:ascii="Courier" w:hAnsi="Courier" w:cs="Courier"/>
@@ -1845,6 +1727,7 @@
         <w:t>"-</w:t>
       </w:r>
       <w:proofErr w:type="spellStart"/>
+      <w:proofErr w:type="gramStart"/>
       <w:r>
         <w:rPr>
           <w:rFonts w:ascii="Courier" w:hAnsi="Courier" w:cs="Courier"/>
@@ -1854,7 +1737,6 @@
         <w:t>Wl</w:t>
       </w:r>
       <w:proofErr w:type="spellEnd"/>
-      <w:proofErr w:type="gramStart"/>
       <w:r>
         <w:rPr>
           <w:rFonts w:ascii="Courier" w:hAnsi="Courier" w:cs="Courier"/>
@@ -2015,19 +1897,11 @@
           <w:rFonts w:cs="Courier"/>
         </w:rPr>
       </w:pPr>
-      <w:proofErr w:type="gramStart"/>
       <w:r>
         <w:rPr>
           <w:rFonts w:cs="Courier"/>
         </w:rPr>
-        <w:t>defining</w:t>
-      </w:r>
-      <w:proofErr w:type="gramEnd"/>
-      <w:r>
-        <w:rPr>
-          <w:rFonts w:cs="Courier"/>
-        </w:rPr>
-        <w:t xml:space="preserve"> this will cause the code to use CUPS for printing when it can.</w:t>
+        <w:t>defining this will cause the code to use CUPS for printing when it can.</w:t>
       </w:r>
       <w:r>
         <w:rPr>
@@ -2091,7 +1965,6 @@
         </w:rPr>
       </w:pPr>
       <w:proofErr w:type="spellStart"/>
-      <w:proofErr w:type="gramStart"/>
       <w:r>
         <w:rPr>
           <w:rFonts w:ascii="Courier" w:hAnsi="Courier" w:cs="Courier"/>
@@ -2102,7 +1975,6 @@
         <w:t>unix</w:t>
       </w:r>
       <w:proofErr w:type="spellEnd"/>
-      <w:proofErr w:type="gramEnd"/>
       <w:r>
         <w:rPr>
           <w:rFonts w:ascii="Courier" w:hAnsi="Courier" w:cs="Courier"/>
@@ -2291,6 +2163,7 @@
           <w:tab w:val="left" w:pos="14656"/>
         </w:tabs>
         <w:ind w:left="720"/>
+        <w:outlineLvl w:val="0"/>
         <w:rPr>
           <w:rFonts w:ascii="Courier" w:hAnsi="Courier" w:cs="Courier"/>
           <w:sz w:val="20"/>
@@ -2388,11 +2261,11 @@
           <w:tab w:val="left" w:pos="13740"/>
           <w:tab w:val="left" w:pos="14656"/>
         </w:tabs>
+        <w:outlineLvl w:val="0"/>
         <w:rPr>
           <w:rFonts w:cs="Courier"/>
         </w:rPr>
       </w:pPr>
-      <w:proofErr w:type="gramStart"/>
       <w:r>
         <w:rPr>
           <w:rFonts w:cs="Courier"/>
@@ -2403,14 +2276,7 @@
         <w:rPr>
           <w:rFonts w:cs="Courier"/>
         </w:rPr>
-        <w:t>.</w:t>
-      </w:r>
-      <w:proofErr w:type="gramEnd"/>
-      <w:r>
-        <w:rPr>
-          <w:rFonts w:cs="Courier"/>
-        </w:rPr>
-        <w:t xml:space="preserve">  Order is important.</w:t>
+        <w:t>.  Order is important.</w:t>
       </w:r>
     </w:p>
     <w:p>
@@ -2461,6 +2327,7 @@
           <w:tab w:val="left" w:pos="14656"/>
         </w:tabs>
         <w:ind w:left="720"/>
+        <w:outlineLvl w:val="0"/>
         <w:rPr>
           <w:rFonts w:ascii="Courier" w:hAnsi="Courier" w:cs="Courier"/>
           <w:sz w:val="20"/>
@@ -2575,7 +2442,6 @@
         </w:rPr>
       </w:pPr>
       <w:proofErr w:type="spellStart"/>
-      <w:proofErr w:type="gramStart"/>
       <w:r>
         <w:rPr>
           <w:rFonts w:ascii="Courier" w:hAnsi="Courier" w:cs="Courier"/>
@@ -2585,7 +2451,6 @@
         <w:t>unix</w:t>
       </w:r>
       <w:proofErr w:type="spellEnd"/>
-      <w:proofErr w:type="gramEnd"/>
       <w:r>
         <w:rPr>
           <w:rFonts w:ascii="Courier" w:hAnsi="Courier" w:cs="Courier"/>
@@ -2792,7 +2657,6 @@
         <w:t>-</w:t>
       </w:r>
       <w:proofErr w:type="spellStart"/>
-      <w:proofErr w:type="gramStart"/>
       <w:r>
         <w:rPr>
           <w:rFonts w:ascii="Courier" w:hAnsi="Courier" w:cs="Courier"/>
@@ -2802,7 +2666,6 @@
         <w:t>lopenjpeg</w:t>
       </w:r>
       <w:proofErr w:type="spellEnd"/>
-      <w:proofErr w:type="gramEnd"/>
       <w:r>
         <w:rPr>
           <w:rFonts w:ascii="Courier" w:hAnsi="Courier" w:cs="Courier"/>
@@ -2913,7 +2776,6 @@
         </w:rPr>
       </w:pPr>
       <w:proofErr w:type="spellStart"/>
-      <w:proofErr w:type="gramStart"/>
       <w:r>
         <w:rPr>
           <w:rFonts w:ascii="Courier" w:hAnsi="Courier" w:cs="Courier"/>
@@ -2923,7 +2785,6 @@
         <w:t>macx</w:t>
       </w:r>
       <w:proofErr w:type="spellEnd"/>
-      <w:proofErr w:type="gramEnd"/>
       <w:r>
         <w:rPr>
           <w:rFonts w:ascii="Courier" w:hAnsi="Courier" w:cs="Courier"/>
@@ -3072,7 +2933,6 @@
         </w:rPr>
       </w:pPr>
       <w:proofErr w:type="spellStart"/>
-      <w:proofErr w:type="gramStart"/>
       <w:r>
         <w:rPr>
           <w:rFonts w:cs="Courier"/>
@@ -3080,7 +2940,6 @@
         <w:t>gs</w:t>
       </w:r>
       <w:proofErr w:type="spellEnd"/>
-      <w:proofErr w:type="gramEnd"/>
       <w:r>
         <w:rPr>
           <w:rFonts w:cs="Courier"/>
@@ -3099,21 +2958,7 @@
         <w:rPr>
           <w:rFonts w:cs="Courier"/>
         </w:rPr>
-        <w:t xml:space="preserve"> </w:t>
-      </w:r>
-      <w:proofErr w:type="spellStart"/>
-      <w:r>
-        <w:rPr>
-          <w:rFonts w:cs="Courier"/>
-        </w:rPr>
-        <w:t>executables</w:t>
-      </w:r>
-      <w:proofErr w:type="spellEnd"/>
-      <w:r>
-        <w:rPr>
-          <w:rFonts w:cs="Courier"/>
-        </w:rPr>
-        <w:t xml:space="preserve"> are copied into an adjacent apps folder:</w:t>
+        <w:t xml:space="preserve"> executables are copied into an adjacent apps folder:</w:t>
       </w:r>
     </w:p>
     <w:p>
@@ -3169,7 +3014,6 @@
         </w:rPr>
       </w:pPr>
       <w:proofErr w:type="spellStart"/>
-      <w:proofErr w:type="gramStart"/>
       <w:r>
         <w:rPr>
           <w:rFonts w:ascii="Courier" w:hAnsi="Courier" w:cs="Courier"/>
@@ -3179,7 +3023,6 @@
         <w:t>unix</w:t>
       </w:r>
       <w:proofErr w:type="spellEnd"/>
-      <w:proofErr w:type="gramEnd"/>
       <w:r>
         <w:rPr>
           <w:rFonts w:ascii="Courier" w:hAnsi="Courier" w:cs="Courier"/>
@@ -3410,6 +3253,7 @@
           <w:sz w:val="20"/>
           <w:szCs w:val="20"/>
         </w:rPr>
+        <w:lastRenderedPageBreak/>
         <w:t xml:space="preserve">    </w:t>
       </w:r>
       <w:r>
@@ -4055,7 +3899,6 @@
         </w:rPr>
       </w:pPr>
       <w:proofErr w:type="spellStart"/>
-      <w:proofErr w:type="gramStart"/>
       <w:r>
         <w:rPr>
           <w:rFonts w:ascii="Courier" w:hAnsi="Courier" w:cs="Courier"/>
@@ -4065,7 +3908,6 @@
         <w:t>macx</w:t>
       </w:r>
       <w:proofErr w:type="spellEnd"/>
-      <w:proofErr w:type="gramEnd"/>
       <w:r>
         <w:rPr>
           <w:rFonts w:ascii="Courier" w:hAnsi="Courier" w:cs="Courier"/>
@@ -4105,6 +3947,7 @@
           <w:tab w:val="left" w:pos="14656"/>
         </w:tabs>
         <w:ind w:left="720"/>
+        <w:outlineLvl w:val="0"/>
         <w:rPr>
           <w:rFonts w:ascii="Courier" w:hAnsi="Courier" w:cs="Courier"/>
           <w:sz w:val="20"/>
@@ -4470,6 +4313,7 @@
     <w:p/>
     <w:p>
       <w:pPr>
+        <w:outlineLvl w:val="0"/>
         <w:rPr>
           <w:b/>
         </w:rPr>
@@ -4595,6 +4439,9 @@
       </w:pPr>
     </w:p>
     <w:p>
+      <w:pPr>
+        <w:outlineLvl w:val="0"/>
+      </w:pPr>
       <w:r>
         <w:t>Open a terminal window and run, in this order,</w:t>
       </w:r>
@@ -4724,6 +4571,7 @@
     <w:p/>
     <w:p>
       <w:pPr>
+        <w:outlineLvl w:val="0"/>
         <w:rPr>
           <w:b/>
         </w:rPr>
@@ -4738,6 +4586,7 @@
     <w:p/>
     <w:p>
       <w:r>
+        <w:lastRenderedPageBreak/>
         <w:t xml:space="preserve">There are two flavors to build for Linux, 64-bit and 32-bit.  </w:t>
       </w:r>
       <w:r>
@@ -4958,6 +4807,7 @@
     </w:p>
     <w:p>
       <w:pPr>
+        <w:outlineLvl w:val="0"/>
         <w:rPr>
           <w:b/>
         </w:rPr>
@@ -5024,6 +4874,9 @@
     </w:p>
     <w:p/>
     <w:p>
+      <w:pPr>
+        <w:outlineLvl w:val="0"/>
+      </w:pPr>
       <w:r>
         <w:t>It looks like this is no longer necessary with 5.4.</w:t>
       </w:r>
@@ -5060,8 +4913,8 @@
 </file>
 
 <file path=word/numbering.xml><?xml version="1.0" encoding="utf-8"?>
-<w:numbering xmlns:wpc="http://schemas.microsoft.com/office/word/2010/wordprocessingCanvas" xmlns:mo="http://schemas.microsoft.com/office/mac/office/2008/main" xmlns:mc="http://schemas.openxmlformats.org/markup-compatibility/2006" xmlns:mv="urn:schemas-microsoft-com:mac:vml" xmlns:o="urn:schemas-microsoft-com:office:office" xmlns:r="http://schemas.openxmlformats.org/officeDocument/2006/relationships" xmlns:m="http://schemas.openxmlformats.org/officeDocument/2006/math" xmlns:v="urn:schemas-microsoft-com:vml" xmlns:wp14="http://schemas.microsoft.com/office/word/2010/wordprocessingDrawing" xmlns:wp="http://schemas.openxmlformats.org/drawingml/2006/wordprocessingDrawing" xmlns:w10="urn:schemas-microsoft-com:office:word" xmlns:w="http://schemas.openxmlformats.org/wordprocessingml/2006/main" xmlns:w14="http://schemas.microsoft.com/office/word/2010/wordml" xmlns:wpg="http://schemas.microsoft.com/office/word/2010/wordprocessingGroup" xmlns:wpi="http://schemas.microsoft.com/office/word/2010/wordprocessingInk" xmlns:wne="http://schemas.microsoft.com/office/word/2006/wordml" xmlns:wps="http://schemas.microsoft.com/office/word/2010/wordprocessingShape" mc:Ignorable="w14 wp14">
-  <w:abstractNum w:abstractNumId="0">
+<w:numbering xmlns:wpc="http://schemas.microsoft.com/office/word/2010/wordprocessingCanvas" xmlns:cx="http://schemas.microsoft.com/office/drawing/2014/chartex" xmlns:cx1="http://schemas.microsoft.com/office/drawing/2015/9/8/chartex" xmlns:cx2="http://schemas.microsoft.com/office/drawing/2015/10/21/chartex" xmlns:cx3="http://schemas.microsoft.com/office/drawing/2016/5/9/chartex" xmlns:cx4="http://schemas.microsoft.com/office/drawing/2016/5/10/chartex" xmlns:cx5="http://schemas.microsoft.com/office/drawing/2016/5/11/chartex" xmlns:cx6="http://schemas.microsoft.com/office/drawing/2016/5/12/chartex" xmlns:cx7="http://schemas.microsoft.com/office/drawing/2016/5/13/chartex" xmlns:cx8="http://schemas.microsoft.com/office/drawing/2016/5/14/chartex" xmlns:mc="http://schemas.openxmlformats.org/markup-compatibility/2006" xmlns:aink="http://schemas.microsoft.com/office/drawing/2016/ink" xmlns:am3d="http://schemas.microsoft.com/office/drawing/2017/model3d" xmlns:o="urn:schemas-microsoft-com:office:office" xmlns:r="http://schemas.openxmlformats.org/officeDocument/2006/relationships" xmlns:m="http://schemas.openxmlformats.org/officeDocument/2006/math" xmlns:v="urn:schemas-microsoft-com:vml" xmlns:wp14="http://schemas.microsoft.com/office/word/2010/wordprocessingDrawing" xmlns:wp="http://schemas.openxmlformats.org/drawingml/2006/wordprocessingDrawing" xmlns:w10="urn:schemas-microsoft-com:office:word" xmlns:w="http://schemas.openxmlformats.org/wordprocessingml/2006/main" xmlns:w14="http://schemas.microsoft.com/office/word/2010/wordml" xmlns:w15="http://schemas.microsoft.com/office/word/2012/wordml" xmlns:w16cid="http://schemas.microsoft.com/office/word/2016/wordml/cid" xmlns:w16se="http://schemas.microsoft.com/office/word/2015/wordml/symex" xmlns:wpg="http://schemas.microsoft.com/office/word/2010/wordprocessingGroup" xmlns:wpi="http://schemas.microsoft.com/office/word/2010/wordprocessingInk" xmlns:wne="http://schemas.microsoft.com/office/word/2006/wordml" xmlns:wps="http://schemas.microsoft.com/office/word/2010/wordprocessingShape" mc:Ignorable="w14 w15 w16se w16cid wp14">
+  <w:abstractNum w:abstractNumId="0" w15:restartNumberingAfterBreak="0">
     <w:nsid w:val="17DB64F6"/>
     <w:multiLevelType w:val="hybridMultilevel"/>
     <w:tmpl w:val="793EC2B2"/>
@@ -5150,7 +5003,7 @@
       </w:pPr>
     </w:lvl>
   </w:abstractNum>
-  <w:abstractNum w:abstractNumId="1">
+  <w:abstractNum w:abstractNumId="1" w15:restartNumberingAfterBreak="0">
     <w:nsid w:val="33F33B10"/>
     <w:multiLevelType w:val="hybridMultilevel"/>
     <w:tmpl w:val="5614B6C4"/>
@@ -5263,7 +5116,7 @@
       </w:rPr>
     </w:lvl>
   </w:abstractNum>
-  <w:abstractNum w:abstractNumId="2">
+  <w:abstractNum w:abstractNumId="2" w15:restartNumberingAfterBreak="0">
     <w:nsid w:val="405944B9"/>
     <w:multiLevelType w:val="hybridMultilevel"/>
     <w:tmpl w:val="50345FCE"/>
@@ -5349,7 +5202,7 @@
       </w:pPr>
     </w:lvl>
   </w:abstractNum>
-  <w:abstractNum w:abstractNumId="3">
+  <w:abstractNum w:abstractNumId="3" w15:restartNumberingAfterBreak="0">
     <w:nsid w:val="5DFA18B9"/>
     <w:multiLevelType w:val="hybridMultilevel"/>
     <w:tmpl w:val="4B88357A"/>
@@ -5461,7 +5314,7 @@
       </w:rPr>
     </w:lvl>
   </w:abstractNum>
-  <w:abstractNum w:abstractNumId="4">
+  <w:abstractNum w:abstractNumId="4" w15:restartNumberingAfterBreak="0">
     <w:nsid w:val="66E34DBC"/>
     <w:multiLevelType w:val="hybridMultilevel"/>
     <w:tmpl w:val="CC9046A0"/>
@@ -5569,7 +5422,7 @@
 </file>
 
 <file path=word/styles.xml><?xml version="1.0" encoding="utf-8"?>
-<w:styles xmlns:mc="http://schemas.openxmlformats.org/markup-compatibility/2006" xmlns:r="http://schemas.openxmlformats.org/officeDocument/2006/relationships" xmlns:w="http://schemas.openxmlformats.org/wordprocessingml/2006/main" xmlns:w14="http://schemas.microsoft.com/office/word/2010/wordml" mc:Ignorable="w14">
+<w:styles xmlns:mc="http://schemas.openxmlformats.org/markup-compatibility/2006" xmlns:r="http://schemas.openxmlformats.org/officeDocument/2006/relationships" xmlns:w="http://schemas.openxmlformats.org/wordprocessingml/2006/main" xmlns:w14="http://schemas.microsoft.com/office/word/2010/wordml" xmlns:w15="http://schemas.microsoft.com/office/word/2012/wordml" xmlns:w16cid="http://schemas.microsoft.com/office/word/2016/wordml/cid" xmlns:w16se="http://schemas.microsoft.com/office/word/2015/wordml/symex" mc:Ignorable="w14 w15 w16se w16cid">
   <w:docDefaults>
     <w:rPrDefault>
       <w:rPr>
@@ -5581,411 +5434,377 @@
     </w:rPrDefault>
     <w:pPrDefault/>
   </w:docDefaults>
-  <w:latentStyles w:defLockedState="0" w:defUIPriority="99" w:defSemiHidden="1" w:defUnhideWhenUsed="1" w:defQFormat="0" w:count="276">
-    <w:lsdException w:name="Normal" w:semiHidden="0" w:uiPriority="0" w:unhideWhenUsed="0" w:qFormat="1"/>
-    <w:lsdException w:name="heading 1" w:semiHidden="0" w:uiPriority="9" w:unhideWhenUsed="0" w:qFormat="1"/>
-    <w:lsdException w:name="heading 2" w:uiPriority="9" w:qFormat="1"/>
-    <w:lsdException w:name="heading 3" w:uiPriority="9" w:qFormat="1"/>
-    <w:lsdException w:name="heading 4" w:uiPriority="9" w:qFormat="1"/>
-    <w:lsdException w:name="heading 5" w:uiPriority="9" w:qFormat="1"/>
-    <w:lsdException w:name="heading 6" w:uiPriority="9" w:qFormat="1"/>
-    <w:lsdException w:name="heading 7" w:uiPriority="9" w:qFormat="1"/>
-    <w:lsdException w:name="heading 8" w:uiPriority="9" w:qFormat="1"/>
-    <w:lsdException w:name="heading 9" w:uiPriority="9" w:qFormat="1"/>
-    <w:lsdException w:name="toc 1" w:uiPriority="39"/>
-    <w:lsdException w:name="toc 2" w:uiPriority="39"/>
-    <w:lsdException w:name="toc 3" w:uiPriority="39"/>
-    <w:lsdException w:name="toc 4" w:uiPriority="39"/>
-    <w:lsdException w:name="toc 5" w:uiPriority="39"/>
-    <w:lsdException w:name="toc 6" w:uiPriority="39"/>
-    <w:lsdException w:name="toc 7" w:uiPriority="39"/>
-    <w:lsdException w:name="toc 8" w:uiPriority="39"/>
-    <w:lsdException w:name="toc 9" w:uiPriority="39"/>
-    <w:lsdException w:name="caption" w:uiPriority="35" w:qFormat="1"/>
-    <w:lsdException w:name="Title" w:semiHidden="0" w:uiPriority="10" w:unhideWhenUsed="0" w:qFormat="1"/>
-    <w:lsdException w:name="Default Paragraph Font" w:uiPriority="1"/>
-    <w:lsdException w:name="Subtitle" w:semiHidden="0" w:uiPriority="11" w:unhideWhenUsed="0" w:qFormat="1"/>
-    <w:lsdException w:name="Strong" w:semiHidden="0" w:uiPriority="22" w:unhideWhenUsed="0" w:qFormat="1"/>
-    <w:lsdException w:name="Emphasis" w:semiHidden="0" w:uiPriority="20" w:unhideWhenUsed="0" w:qFormat="1"/>
-    <w:lsdException w:name="Table Grid" w:semiHidden="0" w:uiPriority="59" w:unhideWhenUsed="0"/>
-    <w:lsdException w:name="Placeholder Text" w:unhideWhenUsed="0"/>
-    <w:lsdException w:name="No Spacing" w:semiHidden="0" w:uiPriority="1" w:unhideWhenUsed="0" w:qFormat="1"/>
-    <w:lsdException w:name="Light Shading" w:semiHidden="0" w:uiPriority="60" w:unhideWhenUsed="0"/>
-    <w:lsdException w:name="Light List" w:semiHidden="0" w:uiPriority="61" w:unhideWhenUsed="0"/>
-    <w:lsdException w:name="Light Grid" w:semiHidden="0" w:uiPriority="62" w:unhideWhenUsed="0"/>
-    <w:lsdException w:name="Medium Shading 1" w:semiHidden="0" w:uiPriority="63" w:unhideWhenUsed="0"/>
-    <w:lsdException w:name="Medium Shading 2" w:semiHidden="0" w:uiPriority="64" w:unhideWhenUsed="0"/>
-    <w:lsdException w:name="Medium List 1" w:semiHidden="0" w:uiPriority="65" w:unhideWhenUsed="0"/>
-    <w:lsdException w:name="Medium List 2" w:semiHidden="0" w:uiPriority="66" w:unhideWhenUsed="0"/>
-    <w:lsdException w:name="Medium Grid 1" w:semiHidden="0" w:uiPriority="67" w:unhideWhenUsed="0"/>
-    <w:lsdException w:name="Medium Grid 2" w:semiHidden="0" w:uiPriority="68" w:unhideWhenUsed="0"/>
-    <w:lsdException w:name="Medium Grid 3" w:semiHidden="0" w:uiPriority="69" w:unhideWhenUsed="0"/>
-    <w:lsdException w:name="Dark List" w:semiHidden="0" w:uiPriority="70" w:unhideWhenUsed="0"/>
-    <w:lsdException w:name="Colorful Shading" w:semiHidden="0" w:uiPriority="71" w:unhideWhenUsed="0"/>
-    <w:lsdException w:name="Colorful List" w:semiHidden="0" w:uiPriority="72" w:unhideWhenUsed="0"/>
-    <w:lsdException w:name="Colorful Grid" w:semiHidden="0" w:uiPriority="73" w:unhideWhenUsed="0"/>
-    <w:lsdException w:name="Light Shading Accent 1" w:semiHidden="0" w:uiPriority="60" w:unhideWhenUsed="0"/>
-    <w:lsdException w:name="Light List Accent 1" w:semiHidden="0" w:uiPriority="61" w:unhideWhenUsed="0"/>
-    <w:lsdException w:name="Light Grid Accent 1" w:semiHidden="0" w:uiPriority="62" w:unhideWhenUsed="0"/>
-    <w:lsdException w:name="Medium Shading 1 Accent 1" w:semiHidden="0" w:uiPriority="63" w:unhideWhenUsed="0"/>
-    <w:lsdException w:name="Medium Shading 2 Accent 1" w:semiHidden="0" w:uiPriority="64" w:unhideWhenUsed="0"/>
-    <w:lsdException w:name="Medium List 1 Accent 1" w:semiHidden="0" w:uiPriority="65" w:unhideWhenUsed="0"/>
-    <w:lsdException w:name="Revision" w:unhideWhenUsed="0"/>
-    <w:lsdException w:name="List Paragraph" w:semiHidden="0" w:uiPriority="34" w:unhideWhenUsed="0" w:qFormat="1"/>
-    <w:lsdException w:name="Quote" w:semiHidden="0" w:uiPriority="29" w:unhideWhenUsed="0" w:qFormat="1"/>
-    <w:lsdException w:name="Intense Quote" w:semiHidden="0" w:uiPriority="30" w:unhideWhenUsed="0" w:qFormat="1"/>
-    <w:lsdException w:name="Medium List 2 Accent 1" w:semiHidden="0" w:uiPriority="66" w:unhideWhenUsed="0"/>
-    <w:lsdException w:name="Medium Grid 1 Accent 1" w:semiHidden="0" w:uiPriority="67" w:unhideWhenUsed="0"/>
-    <w:lsdException w:name="Medium Grid 2 Accent 1" w:semiHidden="0" w:uiPriority="68" w:unhideWhenUsed="0"/>
-    <w:lsdException w:name="Medium Grid 3 Accent 1" w:semiHidden="0" w:uiPriority="69" w:unhideWhenUsed="0"/>
-    <w:lsdException w:name="Dark List Accent 1" w:semiHidden="0" w:uiPriority="70" w:unhideWhenUsed="0"/>
-    <w:lsdException w:name="Colorful Shading Accent 1" w:semiHidden="0" w:uiPriority="71" w:unhideWhenUsed="0"/>
-    <w:lsdException w:name="Colorful List Accent 1" w:semiHidden="0" w:uiPriority="72" w:unhideWhenUsed="0"/>
-    <w:lsdException w:name="Colorful Grid Accent 1" w:semiHidden="0" w:uiPriority="73" w:unhideWhenUsed="0"/>
-    <w:lsdException w:name="Light Shading Accent 2" w:semiHidden="0" w:uiPriority="60" w:unhideWhenUsed="0"/>
-    <w:lsdException w:name="Light List Accent 2" w:semiHidden="0" w:uiPriority="61" w:unhideWhenUsed="0"/>
-    <w:lsdException w:name="Light Grid Accent 2" w:semiHidden="0" w:uiPriority="62" w:unhideWhenUsed="0"/>
-    <w:lsdException w:name="Medium Shading 1 Accent 2" w:semiHidden="0" w:uiPriority="63" w:unhideWhenUsed="0"/>
-    <w:lsdException w:name="Medium Shading 2 Accent 2" w:semiHidden="0" w:uiPriority="64" w:unhideWhenUsed="0"/>
-    <w:lsdException w:name="Medium List 1 Accent 2" w:semiHidden="0" w:uiPriority="65" w:unhideWhenUsed="0"/>
-    <w:lsdException w:name="Medium List 2 Accent 2" w:semiHidden="0" w:uiPriority="66" w:unhideWhenUsed="0"/>
-    <w:lsdException w:name="Medium Grid 1 Accent 2" w:semiHidden="0" w:uiPriority="67" w:unhideWhenUsed="0"/>
-    <w:lsdException w:name="Medium Grid 2 Accent 2" w:semiHidden="0" w:uiPriority="68" w:unhideWhenUsed="0"/>
-    <w:lsdException w:name="Medium Grid 3 Accent 2" w:semiHidden="0" w:uiPriority="69" w:unhideWhenUsed="0"/>
-    <w:lsdException w:name="Dark List Accent 2" w:semiHidden="0" w:uiPriority="70" w:unhideWhenUsed="0"/>
-    <w:lsdException w:name="Colorful Shading Accent 2" w:semiHidden="0" w:uiPriority="71" w:unhideWhenUsed="0"/>
-    <w:lsdException w:name="Colorful List Accent 2" w:semiHidden="0" w:uiPriority="72" w:unhideWhenUsed="0"/>
-    <w:lsdException w:name="Colorful Grid Accent 2" w:semiHidden="0" w:uiPriority="73" w:unhideWhenUsed="0"/>
-    <w:lsdException w:name="Light Shading Accent 3" w:semiHidden="0" w:uiPriority="60" w:unhideWhenUsed="0"/>
-    <w:lsdException w:name="Light List Accent 3" w:semiHidden="0" w:uiPriority="61" w:unhideWhenUsed="0"/>
-    <w:lsdException w:name="Light Grid Accent 3" w:semiHidden="0" w:uiPriority="62" w:unhideWhenUsed="0"/>
-    <w:lsdException w:name="Medium Shading 1 Accent 3" w:semiHidden="0" w:uiPriority="63" w:unhideWhenUsed="0"/>
-    <w:lsdException w:name="Medium Shading 2 Accent 3" w:semiHidden="0" w:uiPriority="64" w:unhideWhenUsed="0"/>
-    <w:lsdException w:name="Medium List 1 Accent 3" w:semiHidden="0" w:uiPriority="65" w:unhideWhenUsed="0"/>
-    <w:lsdException w:name="Medium List 2 Accent 3" w:semiHidden="0" w:uiPriority="66" w:unhideWhenUsed="0"/>
-    <w:lsdException w:name="Medium Grid 1 Accent 3" w:semiHidden="0" w:uiPriority="67" w:unhideWhenUsed="0"/>
-    <w:lsdException w:name="Medium Grid 2 Accent 3" w:semiHidden="0" w:uiPriority="68" w:unhideWhenUsed="0"/>
-    <w:lsdException w:name="Medium Grid 3 Accent 3" w:semiHidden="0" w:uiPriority="69" w:unhideWhenUsed="0"/>
-    <w:lsdException w:name="Dark List Accent 3" w:semiHidden="0" w:uiPriority="70" w:unhideWhenUsed="0"/>
-    <w:lsdException w:name="Colorful Shading Accent 3" w:semiHidden="0" w:uiPriority="71" w:unhideWhenUsed="0"/>
-    <w:lsdException w:name="Colorful List Accent 3" w:semiHidden="0" w:uiPriority="72" w:unhideWhenUsed="0"/>
-    <w:lsdException w:name="Colorful Grid Accent 3" w:semiHidden="0" w:uiPriority="73" w:unhideWhenUsed="0"/>
-    <w:lsdException w:name="Light Shading Accent 4" w:semiHidden="0" w:uiPriority="60" w:unhideWhenUsed="0"/>
-    <w:lsdException w:name="Light List Accent 4" w:semiHidden="0" w:uiPriority="61" w:unhideWhenUsed="0"/>
-    <w:lsdException w:name="Light Grid Accent 4" w:semiHidden="0" w:uiPriority="62" w:unhideWhenUsed="0"/>
-    <w:lsdException w:name="Medium Shading 1 Accent 4" w:semiHidden="0" w:uiPriority="63" w:unhideWhenUsed="0"/>
-    <w:lsdException w:name="Medium Shading 2 Accent 4" w:semiHidden="0" w:uiPriority="64" w:unhideWhenUsed="0"/>
-    <w:lsdException w:name="Medium List 1 Accent 4" w:semiHidden="0" w:uiPriority="65" w:unhideWhenUsed="0"/>
-    <w:lsdException w:name="Medium List 2 Accent 4" w:semiHidden="0" w:uiPriority="66" w:unhideWhenUsed="0"/>
-    <w:lsdException w:name="Medium Grid 1 Accent 4" w:semiHidden="0" w:uiPriority="67" w:unhideWhenUsed="0"/>
-    <w:lsdException w:name="Medium Grid 2 Accent 4" w:semiHidden="0" w:uiPriority="68" w:unhideWhenUsed="0"/>
-    <w:lsdException w:name="Medium Grid 3 Accent 4" w:semiHidden="0" w:uiPriority="69" w:unhideWhenUsed="0"/>
-    <w:lsdException w:name="Dark List Accent 4" w:semiHidden="0" w:uiPriority="70" w:unhideWhenUsed="0"/>
-    <w:lsdException w:name="Colorful Shading Accent 4" w:semiHidden="0" w:uiPriority="71" w:unhideWhenUsed="0"/>
-    <w:lsdException w:name="Colorful List Accent 4" w:semiHidden="0" w:uiPriority="72" w:unhideWhenUsed="0"/>
-    <w:lsdException w:name="Colorful Grid Accent 4" w:semiHidden="0" w:uiPriority="73" w:unhideWhenUsed="0"/>
-    <w:lsdException w:name="Light Shading Accent 5" w:semiHidden="0" w:uiPriority="60" w:unhideWhenUsed="0"/>
-    <w:lsdException w:name="Light List Accent 5" w:semiHidden="0" w:uiPriority="61" w:unhideWhenUsed="0"/>
-    <w:lsdException w:name="Light Grid Accent 5" w:semiHidden="0" w:uiPriority="62" w:unhideWhenUsed="0"/>
-    <w:lsdException w:name="Medium Shading 1 Accent 5" w:semiHidden="0" w:uiPriority="63" w:unhideWhenUsed="0"/>
-    <w:lsdException w:name="Medium Shading 2 Accent 5" w:semiHidden="0" w:uiPriority="64" w:unhideWhenUsed="0"/>
-    <w:lsdException w:name="Medium List 1 Accent 5" w:semiHidden="0" w:uiPriority="65" w:unhideWhenUsed="0"/>
-    <w:lsdException w:name="Medium List 2 Accent 5" w:semiHidden="0" w:uiPriority="66" w:unhideWhenUsed="0"/>
-    <w:lsdException w:name="Medium Grid 1 Accent 5" w:semiHidden="0" w:uiPriority="67" w:unhideWhenUsed="0"/>
-    <w:lsdException w:name="Medium Grid 2 Accent 5" w:semiHidden="0" w:uiPriority="68" w:unhideWhenUsed="0"/>
-    <w:lsdException w:name="Medium Grid 3 Accent 5" w:semiHidden="0" w:uiPriority="69" w:unhideWhenUsed="0"/>
-    <w:lsdException w:name="Dark List Accent 5" w:semiHidden="0" w:uiPriority="70" w:unhideWhenUsed="0"/>
-    <w:lsdException w:name="Colorful Shading Accent 5" w:semiHidden="0" w:uiPriority="71" w:unhideWhenUsed="0"/>
-    <w:lsdException w:name="Colorful List Accent 5" w:semiHidden="0" w:uiPriority="72" w:unhideWhenUsed="0"/>
-    <w:lsdException w:name="Colorful Grid Accent 5" w:semiHidden="0" w:uiPriority="73" w:unhideWhenUsed="0"/>
-    <w:lsdException w:name="Light Shading Accent 6" w:semiHidden="0" w:uiPriority="60" w:unhideWhenUsed="0"/>
-    <w:lsdException w:name="Light List Accent 6" w:semiHidden="0" w:uiPriority="61" w:unhideWhenUsed="0"/>
-    <w:lsdException w:name="Light Grid Accent 6" w:semiHidden="0" w:uiPriority="62" w:unhideWhenUsed="0"/>
-    <w:lsdException w:name="Medium Shading 1 Accent 6" w:semiHidden="0" w:uiPriority="63" w:unhideWhenUsed="0"/>
-    <w:lsdException w:name="Medium Shading 2 Accent 6" w:semiHidden="0" w:uiPriority="64" w:unhideWhenUsed="0"/>
-    <w:lsdException w:name="Medium List 1 Accent 6" w:semiHidden="0" w:uiPriority="65" w:unhideWhenUsed="0"/>
-    <w:lsdException w:name="Medium List 2 Accent 6" w:semiHidden="0" w:uiPriority="66" w:unhideWhenUsed="0"/>
-    <w:lsdException w:name="Medium Grid 1 Accent 6" w:semiHidden="0" w:uiPriority="67" w:unhideWhenUsed="0"/>
-    <w:lsdException w:name="Medium Grid 2 Accent 6" w:semiHidden="0" w:uiPriority="68" w:unhideWhenUsed="0"/>
-    <w:lsdException w:name="Medium Grid 3 Accent 6" w:semiHidden="0" w:uiPriority="69" w:unhideWhenUsed="0"/>
-    <w:lsdException w:name="Dark List Accent 6" w:semiHidden="0" w:uiPriority="70" w:unhideWhenUsed="0"/>
-    <w:lsdException w:name="Colorful Shading Accent 6" w:semiHidden="0" w:uiPriority="71" w:unhideWhenUsed="0"/>
-    <w:lsdException w:name="Colorful List Accent 6" w:semiHidden="0" w:uiPriority="72" w:unhideWhenUsed="0"/>
-    <w:lsdException w:name="Colorful Grid Accent 6" w:semiHidden="0" w:uiPriority="73" w:unhideWhenUsed="0"/>
-    <w:lsdException w:name="Subtle Emphasis" w:semiHidden="0" w:uiPriority="19" w:unhideWhenUsed="0" w:qFormat="1"/>
-    <w:lsdException w:name="Intense Emphasis" w:semiHidden="0" w:uiPriority="21" w:unhideWhenUsed="0" w:qFormat="1"/>
-    <w:lsdException w:name="Subtle Reference" w:semiHidden="0" w:uiPriority="31" w:unhideWhenUsed="0" w:qFormat="1"/>
-    <w:lsdException w:name="Intense Reference" w:semiHidden="0" w:uiPriority="32" w:unhideWhenUsed="0" w:qFormat="1"/>
-    <w:lsdException w:name="Book Title" w:semiHidden="0" w:uiPriority="33" w:unhideWhenUsed="0" w:qFormat="1"/>
-    <w:lsdException w:name="Bibliography" w:uiPriority="37"/>
-    <w:lsdException w:name="TOC Heading" w:uiPriority="39" w:qFormat="1"/>
-  </w:latentStyles>
-  <w:style w:type="paragraph" w:default="1" w:styleId="Normal">
-    <w:name w:val="Normal"/>
-    <w:qFormat/>
-  </w:style>
-  <w:style w:type="character" w:default="1" w:styleId="DefaultParagraphFont">
-    <w:name w:val="Default Paragraph Font"/>
-    <w:uiPriority w:val="1"/>
-    <w:semiHidden/>
-    <w:unhideWhenUsed/>
-  </w:style>
-  <w:style w:type="table" w:default="1" w:styleId="TableNormal">
-    <w:name w:val="Normal Table"/>
-    <w:uiPriority w:val="99"/>
-    <w:semiHidden/>
-    <w:unhideWhenUsed/>
-    <w:tblPr>
-      <w:tblInd w:w="0" w:type="dxa"/>
-      <w:tblCellMar>
-        <w:top w:w="0" w:type="dxa"/>
-        <w:left w:w="108" w:type="dxa"/>
-        <w:bottom w:w="0" w:type="dxa"/>
-        <w:right w:w="108" w:type="dxa"/>
-      </w:tblCellMar>
-    </w:tblPr>
-  </w:style>
-  <w:style w:type="numbering" w:default="1" w:styleId="NoList">
-    <w:name w:val="No List"/>
-    <w:uiPriority w:val="99"/>
-    <w:semiHidden/>
-    <w:unhideWhenUsed/>
-  </w:style>
-  <w:style w:type="character" w:styleId="Hyperlink">
-    <w:name w:val="Hyperlink"/>
-    <w:basedOn w:val="DefaultParagraphFont"/>
-    <w:uiPriority w:val="99"/>
-    <w:unhideWhenUsed/>
-    <w:rsid w:val="002921CC"/>
-    <w:rPr>
-      <w:color w:val="0000FF" w:themeColor="hyperlink"/>
-      <w:u w:val="single"/>
-    </w:rPr>
-  </w:style>
-  <w:style w:type="character" w:styleId="FollowedHyperlink">
-    <w:name w:val="FollowedHyperlink"/>
-    <w:basedOn w:val="DefaultParagraphFont"/>
-    <w:uiPriority w:val="99"/>
-    <w:semiHidden/>
-    <w:unhideWhenUsed/>
-    <w:rsid w:val="00AB1D4D"/>
-    <w:rPr>
-      <w:color w:val="800080" w:themeColor="followedHyperlink"/>
-      <w:u w:val="single"/>
-    </w:rPr>
-  </w:style>
-  <w:style w:type="paragraph" w:styleId="HTMLPreformatted">
-    <w:name w:val="HTML Preformatted"/>
-    <w:basedOn w:val="Normal"/>
-    <w:link w:val="HTMLPreformattedChar"/>
-    <w:uiPriority w:val="99"/>
-    <w:semiHidden/>
-    <w:unhideWhenUsed/>
-    <w:rsid w:val="00271414"/>
-    <w:pPr>
-      <w:tabs>
-        <w:tab w:val="left" w:pos="916"/>
-        <w:tab w:val="left" w:pos="1832"/>
-        <w:tab w:val="left" w:pos="2748"/>
-        <w:tab w:val="left" w:pos="3664"/>
-        <w:tab w:val="left" w:pos="4580"/>
-        <w:tab w:val="left" w:pos="5496"/>
-        <w:tab w:val="left" w:pos="6412"/>
-        <w:tab w:val="left" w:pos="7328"/>
-        <w:tab w:val="left" w:pos="8244"/>
-        <w:tab w:val="left" w:pos="9160"/>
-        <w:tab w:val="left" w:pos="10076"/>
-        <w:tab w:val="left" w:pos="10992"/>
-        <w:tab w:val="left" w:pos="11908"/>
-        <w:tab w:val="left" w:pos="12824"/>
-        <w:tab w:val="left" w:pos="13740"/>
-        <w:tab w:val="left" w:pos="14656"/>
-      </w:tabs>
-    </w:pPr>
-    <w:rPr>
-      <w:rFonts w:ascii="Courier" w:hAnsi="Courier" w:cs="Courier"/>
-      <w:sz w:val="20"/>
-      <w:szCs w:val="20"/>
-    </w:rPr>
-  </w:style>
-  <w:style w:type="character" w:customStyle="1" w:styleId="HTMLPreformattedChar">
-    <w:name w:val="HTML Preformatted Char"/>
-    <w:basedOn w:val="DefaultParagraphFont"/>
-    <w:link w:val="HTMLPreformatted"/>
-    <w:uiPriority w:val="99"/>
-    <w:semiHidden/>
-    <w:rsid w:val="00271414"/>
-    <w:rPr>
-      <w:rFonts w:ascii="Courier" w:hAnsi="Courier" w:cs="Courier"/>
-      <w:sz w:val="20"/>
-      <w:szCs w:val="20"/>
-    </w:rPr>
-  </w:style>
-  <w:style w:type="paragraph" w:styleId="ListParagraph">
-    <w:name w:val="List Paragraph"/>
-    <w:basedOn w:val="Normal"/>
-    <w:uiPriority w:val="34"/>
-    <w:qFormat/>
-    <w:rsid w:val="000A6DB4"/>
-    <w:pPr>
-      <w:ind w:left="720"/>
-      <w:contextualSpacing/>
-    </w:pPr>
-  </w:style>
-</w:styles>
-</file>
-
-<file path=word/stylesWithEffects.xml><?xml version="1.0" encoding="utf-8"?>
-<w:styles xmlns:wpc="http://schemas.microsoft.com/office/word/2010/wordprocessingCanvas" xmlns:mo="http://schemas.microsoft.com/office/mac/office/2008/main" xmlns:mc="http://schemas.openxmlformats.org/markup-compatibility/2006" xmlns:mv="urn:schemas-microsoft-com:mac:vml" xmlns:o="urn:schemas-microsoft-com:office:office" xmlns:r="http://schemas.openxmlformats.org/officeDocument/2006/relationships" xmlns:m="http://schemas.openxmlformats.org/officeDocument/2006/math" xmlns:v="urn:schemas-microsoft-com:vml" xmlns:wp14="http://schemas.microsoft.com/office/word/2010/wordprocessingDrawing" xmlns:wp="http://schemas.openxmlformats.org/drawingml/2006/wordprocessingDrawing" xmlns:w10="urn:schemas-microsoft-com:office:word" xmlns:w="http://schemas.openxmlformats.org/wordprocessingml/2006/main" xmlns:w14="http://schemas.microsoft.com/office/word/2010/wordml" xmlns:wpg="http://schemas.microsoft.com/office/word/2010/wordprocessingGroup" xmlns:wpi="http://schemas.microsoft.com/office/word/2010/wordprocessingInk" xmlns:wne="http://schemas.microsoft.com/office/word/2006/wordml" xmlns:wps="http://schemas.microsoft.com/office/word/2010/wordprocessingShape" mc:Ignorable="w14 wp14">
-  <w:docDefaults>
-    <w:rPrDefault>
-      <w:rPr>
-        <w:rFonts w:asciiTheme="minorHAnsi" w:eastAsiaTheme="minorEastAsia" w:hAnsiTheme="minorHAnsi" w:cstheme="minorBidi"/>
-        <w:sz w:val="24"/>
-        <w:szCs w:val="24"/>
-        <w:lang w:val="en-US" w:eastAsia="en-US" w:bidi="ar-SA"/>
-      </w:rPr>
-    </w:rPrDefault>
-    <w:pPrDefault/>
-  </w:docDefaults>
-  <w:latentStyles w:defLockedState="0" w:defUIPriority="99" w:defSemiHidden="1" w:defUnhideWhenUsed="1" w:defQFormat="0" w:count="276">
-    <w:lsdException w:name="Normal" w:semiHidden="0" w:uiPriority="0" w:unhideWhenUsed="0" w:qFormat="1"/>
-    <w:lsdException w:name="heading 1" w:semiHidden="0" w:uiPriority="9" w:unhideWhenUsed="0" w:qFormat="1"/>
-    <w:lsdException w:name="heading 2" w:uiPriority="9" w:qFormat="1"/>
-    <w:lsdException w:name="heading 3" w:uiPriority="9" w:qFormat="1"/>
-    <w:lsdException w:name="heading 4" w:uiPriority="9" w:qFormat="1"/>
-    <w:lsdException w:name="heading 5" w:uiPriority="9" w:qFormat="1"/>
-    <w:lsdException w:name="heading 6" w:uiPriority="9" w:qFormat="1"/>
-    <w:lsdException w:name="heading 7" w:uiPriority="9" w:qFormat="1"/>
-    <w:lsdException w:name="heading 8" w:uiPriority="9" w:qFormat="1"/>
-    <w:lsdException w:name="heading 9" w:uiPriority="9" w:qFormat="1"/>
-    <w:lsdException w:name="toc 1" w:uiPriority="39"/>
-    <w:lsdException w:name="toc 2" w:uiPriority="39"/>
-    <w:lsdException w:name="toc 3" w:uiPriority="39"/>
-    <w:lsdException w:name="toc 4" w:uiPriority="39"/>
-    <w:lsdException w:name="toc 5" w:uiPriority="39"/>
-    <w:lsdException w:name="toc 6" w:uiPriority="39"/>
-    <w:lsdException w:name="toc 7" w:uiPriority="39"/>
-    <w:lsdException w:name="toc 8" w:uiPriority="39"/>
-    <w:lsdException w:name="toc 9" w:uiPriority="39"/>
-    <w:lsdException w:name="caption" w:uiPriority="35" w:qFormat="1"/>
-    <w:lsdException w:name="Title" w:semiHidden="0" w:uiPriority="10" w:unhideWhenUsed="0" w:qFormat="1"/>
-    <w:lsdException w:name="Default Paragraph Font" w:uiPriority="1"/>
-    <w:lsdException w:name="Subtitle" w:semiHidden="0" w:uiPriority="11" w:unhideWhenUsed="0" w:qFormat="1"/>
-    <w:lsdException w:name="Strong" w:semiHidden="0" w:uiPriority="22" w:unhideWhenUsed="0" w:qFormat="1"/>
-    <w:lsdException w:name="Emphasis" w:semiHidden="0" w:uiPriority="20" w:unhideWhenUsed="0" w:qFormat="1"/>
-    <w:lsdException w:name="Table Grid" w:semiHidden="0" w:uiPriority="59" w:unhideWhenUsed="0"/>
-    <w:lsdException w:name="Placeholder Text" w:unhideWhenUsed="0"/>
-    <w:lsdException w:name="No Spacing" w:semiHidden="0" w:uiPriority="1" w:unhideWhenUsed="0" w:qFormat="1"/>
-    <w:lsdException w:name="Light Shading" w:semiHidden="0" w:uiPriority="60" w:unhideWhenUsed="0"/>
-    <w:lsdException w:name="Light List" w:semiHidden="0" w:uiPriority="61" w:unhideWhenUsed="0"/>
-    <w:lsdException w:name="Light Grid" w:semiHidden="0" w:uiPriority="62" w:unhideWhenUsed="0"/>
-    <w:lsdException w:name="Medium Shading 1" w:semiHidden="0" w:uiPriority="63" w:unhideWhenUsed="0"/>
-    <w:lsdException w:name="Medium Shading 2" w:semiHidden="0" w:uiPriority="64" w:unhideWhenUsed="0"/>
-    <w:lsdException w:name="Medium List 1" w:semiHidden="0" w:uiPriority="65" w:unhideWhenUsed="0"/>
-    <w:lsdException w:name="Medium List 2" w:semiHidden="0" w:uiPriority="66" w:unhideWhenUsed="0"/>
-    <w:lsdException w:name="Medium Grid 1" w:semiHidden="0" w:uiPriority="67" w:unhideWhenUsed="0"/>
-    <w:lsdException w:name="Medium Grid 2" w:semiHidden="0" w:uiPriority="68" w:unhideWhenUsed="0"/>
-    <w:lsdException w:name="Medium Grid 3" w:semiHidden="0" w:uiPriority="69" w:unhideWhenUsed="0"/>
-    <w:lsdException w:name="Dark List" w:semiHidden="0" w:uiPriority="70" w:unhideWhenUsed="0"/>
-    <w:lsdException w:name="Colorful Shading" w:semiHidden="0" w:uiPriority="71" w:unhideWhenUsed="0"/>
-    <w:lsdException w:name="Colorful List" w:semiHidden="0" w:uiPriority="72" w:unhideWhenUsed="0"/>
-    <w:lsdException w:name="Colorful Grid" w:semiHidden="0" w:uiPriority="73" w:unhideWhenUsed="0"/>
-    <w:lsdException w:name="Light Shading Accent 1" w:semiHidden="0" w:uiPriority="60" w:unhideWhenUsed="0"/>
-    <w:lsdException w:name="Light List Accent 1" w:semiHidden="0" w:uiPriority="61" w:unhideWhenUsed="0"/>
-    <w:lsdException w:name="Light Grid Accent 1" w:semiHidden="0" w:uiPriority="62" w:unhideWhenUsed="0"/>
-    <w:lsdException w:name="Medium Shading 1 Accent 1" w:semiHidden="0" w:uiPriority="63" w:unhideWhenUsed="0"/>
-    <w:lsdException w:name="Medium Shading 2 Accent 1" w:semiHidden="0" w:uiPriority="64" w:unhideWhenUsed="0"/>
-    <w:lsdException w:name="Medium List 1 Accent 1" w:semiHidden="0" w:uiPriority="65" w:unhideWhenUsed="0"/>
-    <w:lsdException w:name="Revision" w:unhideWhenUsed="0"/>
-    <w:lsdException w:name="List Paragraph" w:semiHidden="0" w:uiPriority="34" w:unhideWhenUsed="0" w:qFormat="1"/>
-    <w:lsdException w:name="Quote" w:semiHidden="0" w:uiPriority="29" w:unhideWhenUsed="0" w:qFormat="1"/>
-    <w:lsdException w:name="Intense Quote" w:semiHidden="0" w:uiPriority="30" w:unhideWhenUsed="0" w:qFormat="1"/>
-    <w:lsdException w:name="Medium List 2 Accent 1" w:semiHidden="0" w:uiPriority="66" w:unhideWhenUsed="0"/>
-    <w:lsdException w:name="Medium Grid 1 Accent 1" w:semiHidden="0" w:uiPriority="67" w:unhideWhenUsed="0"/>
-    <w:lsdException w:name="Medium Grid 2 Accent 1" w:semiHidden="0" w:uiPriority="68" w:unhideWhenUsed="0"/>
-    <w:lsdException w:name="Medium Grid 3 Accent 1" w:semiHidden="0" w:uiPriority="69" w:unhideWhenUsed="0"/>
-    <w:lsdException w:name="Dark List Accent 1" w:semiHidden="0" w:uiPriority="70" w:unhideWhenUsed="0"/>
-    <w:lsdException w:name="Colorful Shading Accent 1" w:semiHidden="0" w:uiPriority="71" w:unhideWhenUsed="0"/>
-    <w:lsdException w:name="Colorful List Accent 1" w:semiHidden="0" w:uiPriority="72" w:unhideWhenUsed="0"/>
-    <w:lsdException w:name="Colorful Grid Accent 1" w:semiHidden="0" w:uiPriority="73" w:unhideWhenUsed="0"/>
-    <w:lsdException w:name="Light Shading Accent 2" w:semiHidden="0" w:uiPriority="60" w:unhideWhenUsed="0"/>
-    <w:lsdException w:name="Light List Accent 2" w:semiHidden="0" w:uiPriority="61" w:unhideWhenUsed="0"/>
-    <w:lsdException w:name="Light Grid Accent 2" w:semiHidden="0" w:uiPriority="62" w:unhideWhenUsed="0"/>
-    <w:lsdException w:name="Medium Shading 1 Accent 2" w:semiHidden="0" w:uiPriority="63" w:unhideWhenUsed="0"/>
-    <w:lsdException w:name="Medium Shading 2 Accent 2" w:semiHidden="0" w:uiPriority="64" w:unhideWhenUsed="0"/>
-    <w:lsdException w:name="Medium List 1 Accent 2" w:semiHidden="0" w:uiPriority="65" w:unhideWhenUsed="0"/>
-    <w:lsdException w:name="Medium List 2 Accent 2" w:semiHidden="0" w:uiPriority="66" w:unhideWhenUsed="0"/>
-    <w:lsdException w:name="Medium Grid 1 Accent 2" w:semiHidden="0" w:uiPriority="67" w:unhideWhenUsed="0"/>
-    <w:lsdException w:name="Medium Grid 2 Accent 2" w:semiHidden="0" w:uiPriority="68" w:unhideWhenUsed="0"/>
-    <w:lsdException w:name="Medium Grid 3 Accent 2" w:semiHidden="0" w:uiPriority="69" w:unhideWhenUsed="0"/>
-    <w:lsdException w:name="Dark List Accent 2" w:semiHidden="0" w:uiPriority="70" w:unhideWhenUsed="0"/>
-    <w:lsdException w:name="Colorful Shading Accent 2" w:semiHidden="0" w:uiPriority="71" w:unhideWhenUsed="0"/>
-    <w:lsdException w:name="Colorful List Accent 2" w:semiHidden="0" w:uiPriority="72" w:unhideWhenUsed="0"/>
-    <w:lsdException w:name="Colorful Grid Accent 2" w:semiHidden="0" w:uiPriority="73" w:unhideWhenUsed="0"/>
-    <w:lsdException w:name="Light Shading Accent 3" w:semiHidden="0" w:uiPriority="60" w:unhideWhenUsed="0"/>
-    <w:lsdException w:name="Light List Accent 3" w:semiHidden="0" w:uiPriority="61" w:unhideWhenUsed="0"/>
-    <w:lsdException w:name="Light Grid Accent 3" w:semiHidden="0" w:uiPriority="62" w:unhideWhenUsed="0"/>
-    <w:lsdException w:name="Medium Shading 1 Accent 3" w:semiHidden="0" w:uiPriority="63" w:unhideWhenUsed="0"/>
-    <w:lsdException w:name="Medium Shading 2 Accent 3" w:semiHidden="0" w:uiPriority="64" w:unhideWhenUsed="0"/>
-    <w:lsdException w:name="Medium List 1 Accent 3" w:semiHidden="0" w:uiPriority="65" w:unhideWhenUsed="0"/>
-    <w:lsdException w:name="Medium List 2 Accent 3" w:semiHidden="0" w:uiPriority="66" w:unhideWhenUsed="0"/>
-    <w:lsdException w:name="Medium Grid 1 Accent 3" w:semiHidden="0" w:uiPriority="67" w:unhideWhenUsed="0"/>
-    <w:lsdException w:name="Medium Grid 2 Accent 3" w:semiHidden="0" w:uiPriority="68" w:unhideWhenUsed="0"/>
-    <w:lsdException w:name="Medium Grid 3 Accent 3" w:semiHidden="0" w:uiPriority="69" w:unhideWhenUsed="0"/>
-    <w:lsdException w:name="Dark List Accent 3" w:semiHidden="0" w:uiPriority="70" w:unhideWhenUsed="0"/>
-    <w:lsdException w:name="Colorful Shading Accent 3" w:semiHidden="0" w:uiPriority="71" w:unhideWhenUsed="0"/>
-    <w:lsdException w:name="Colorful List Accent 3" w:semiHidden="0" w:uiPriority="72" w:unhideWhenUsed="0"/>
-    <w:lsdException w:name="Colorful Grid Accent 3" w:semiHidden="0" w:uiPriority="73" w:unhideWhenUsed="0"/>
-    <w:lsdException w:name="Light Shading Accent 4" w:semiHidden="0" w:uiPriority="60" w:unhideWhenUsed="0"/>
-    <w:lsdException w:name="Light List Accent 4" w:semiHidden="0" w:uiPriority="61" w:unhideWhenUsed="0"/>
-    <w:lsdException w:name="Light Grid Accent 4" w:semiHidden="0" w:uiPriority="62" w:unhideWhenUsed="0"/>
-    <w:lsdException w:name="Medium Shading 1 Accent 4" w:semiHidden="0" w:uiPriority="63" w:unhideWhenUsed="0"/>
-    <w:lsdException w:name="Medium Shading 2 Accent 4" w:semiHidden="0" w:uiPriority="64" w:unhideWhenUsed="0"/>
-    <w:lsdException w:name="Medium List 1 Accent 4" w:semiHidden="0" w:uiPriority="65" w:unhideWhenUsed="0"/>
-    <w:lsdException w:name="Medium List 2 Accent 4" w:semiHidden="0" w:uiPriority="66" w:unhideWhenUsed="0"/>
-    <w:lsdException w:name="Medium Grid 1 Accent 4" w:semiHidden="0" w:uiPriority="67" w:unhideWhenUsed="0"/>
-    <w:lsdException w:name="Medium Grid 2 Accent 4" w:semiHidden="0" w:uiPriority="68" w:unhideWhenUsed="0"/>
-    <w:lsdException w:name="Medium Grid 3 Accent 4" w:semiHidden="0" w:uiPriority="69" w:unhideWhenUsed="0"/>
-    <w:lsdException w:name="Dark List Accent 4" w:semiHidden="0" w:uiPriority="70" w:unhideWhenUsed="0"/>
-    <w:lsdException w:name="Colorful Shading Accent 4" w:semiHidden="0" w:uiPriority="71" w:unhideWhenUsed="0"/>
-    <w:lsdException w:name="Colorful List Accent 4" w:semiHidden="0" w:uiPriority="72" w:unhideWhenUsed="0"/>
-    <w:lsdException w:name="Colorful Grid Accent 4" w:semiHidden="0" w:uiPriority="73" w:unhideWhenUsed="0"/>
-    <w:lsdException w:name="Light Shading Accent 5" w:semiHidden="0" w:uiPriority="60" w:unhideWhenUsed="0"/>
-    <w:lsdException w:name="Light List Accent 5" w:semiHidden="0" w:uiPriority="61" w:unhideWhenUsed="0"/>
-    <w:lsdException w:name="Light Grid Accent 5" w:semiHidden="0" w:uiPriority="62" w:unhideWhenUsed="0"/>
-    <w:lsdException w:name="Medium Shading 1 Accent 5" w:semiHidden="0" w:uiPriority="63" w:unhideWhenUsed="0"/>
-    <w:lsdException w:name="Medium Shading 2 Accent 5" w:semiHidden="0" w:uiPriority="64" w:unhideWhenUsed="0"/>
-    <w:lsdException w:name="Medium List 1 Accent 5" w:semiHidden="0" w:uiPriority="65" w:unhideWhenUsed="0"/>
-    <w:lsdException w:name="Medium List 2 Accent 5" w:semiHidden="0" w:uiPriority="66" w:unhideWhenUsed="0"/>
-    <w:lsdException w:name="Medium Grid 1 Accent 5" w:semiHidden="0" w:uiPriority="67" w:unhideWhenUsed="0"/>
-    <w:lsdException w:name="Medium Grid 2 Accent 5" w:semiHidden="0" w:uiPriority="68" w:unhideWhenUsed="0"/>
-    <w:lsdException w:name="Medium Grid 3 Accent 5" w:semiHidden="0" w:uiPriority="69" w:unhideWhenUsed="0"/>
-    <w:lsdException w:name="Dark List Accent 5" w:semiHidden="0" w:uiPriority="70" w:unhideWhenUsed="0"/>
-    <w:lsdException w:name="Colorful Shading Accent 5" w:semiHidden="0" w:uiPriority="71" w:unhideWhenUsed="0"/>
-    <w:lsdException w:name="Colorful List Accent 5" w:semiHidden="0" w:uiPriority="72" w:unhideWhenUsed="0"/>
-    <w:lsdException w:name="Colorful Grid Accent 5" w:semiHidden="0" w:uiPriority="73" w:unhideWhenUsed="0"/>
-    <w:lsdException w:name="Light Shading Accent 6" w:semiHidden="0" w:uiPriority="60" w:unhideWhenUsed="0"/>
-    <w:lsdException w:name="Light List Accent 6" w:semiHidden="0" w:uiPriority="61" w:unhideWhenUsed="0"/>
-    <w:lsdException w:name="Light Grid Accent 6" w:semiHidden="0" w:uiPriority="62" w:unhideWhenUsed="0"/>
-    <w:lsdException w:name="Medium Shading 1 Accent 6" w:semiHidden="0" w:uiPriority="63" w:unhideWhenUsed="0"/>
-    <w:lsdException w:name="Medium Shading 2 Accent 6" w:semiHidden="0" w:uiPriority="64" w:unhideWhenUsed="0"/>
-    <w:lsdException w:name="Medium List 1 Accent 6" w:semiHidden="0" w:uiPriority="65" w:unhideWhenUsed="0"/>
-    <w:lsdException w:name="Medium List 2 Accent 6" w:semiHidden="0" w:uiPriority="66" w:unhideWhenUsed="0"/>
-    <w:lsdException w:name="Medium Grid 1 Accent 6" w:semiHidden="0" w:uiPriority="67" w:unhideWhenUsed="0"/>
-    <w:lsdException w:name="Medium Grid 2 Accent 6" w:semiHidden="0" w:uiPriority="68" w:unhideWhenUsed="0"/>
-    <w:lsdException w:name="Medium Grid 3 Accent 6" w:semiHidden="0" w:uiPriority="69" w:unhideWhenUsed="0"/>
-    <w:lsdException w:name="Dark List Accent 6" w:semiHidden="0" w:uiPriority="70" w:unhideWhenUsed="0"/>
-    <w:lsdException w:name="Colorful Shading Accent 6" w:semiHidden="0" w:uiPriority="71" w:unhideWhenUsed="0"/>
-    <w:lsdException w:name="Colorful List Accent 6" w:semiHidden="0" w:uiPriority="72" w:unhideWhenUsed="0"/>
-    <w:lsdException w:name="Colorful Grid Accent 6" w:semiHidden="0" w:uiPriority="73" w:unhideWhenUsed="0"/>
-    <w:lsdException w:name="Subtle Emphasis" w:semiHidden="0" w:uiPriority="19" w:unhideWhenUsed="0" w:qFormat="1"/>
-    <w:lsdException w:name="Intense Emphasis" w:semiHidden="0" w:uiPriority="21" w:unhideWhenUsed="0" w:qFormat="1"/>
-    <w:lsdException w:name="Subtle Reference" w:semiHidden="0" w:uiPriority="31" w:unhideWhenUsed="0" w:qFormat="1"/>
-    <w:lsdException w:name="Intense Reference" w:semiHidden="0" w:uiPriority="32" w:unhideWhenUsed="0" w:qFormat="1"/>
-    <w:lsdException w:name="Book Title" w:semiHidden="0" w:uiPriority="33" w:unhideWhenUsed="0" w:qFormat="1"/>
-    <w:lsdException w:name="Bibliography" w:uiPriority="37"/>
-    <w:lsdException w:name="TOC Heading" w:uiPriority="39" w:qFormat="1"/>
+  <w:latentStyles w:defLockedState="0" w:defUIPriority="99" w:defSemiHidden="0" w:defUnhideWhenUsed="0" w:defQFormat="0" w:count="375">
+    <w:lsdException w:name="Normal" w:uiPriority="0" w:qFormat="1"/>
+    <w:lsdException w:name="heading 1" w:uiPriority="9" w:qFormat="1"/>
+    <w:lsdException w:name="heading 2" w:semiHidden="1" w:uiPriority="9" w:unhideWhenUsed="1" w:qFormat="1"/>
+    <w:lsdException w:name="heading 3" w:semiHidden="1" w:uiPriority="9" w:unhideWhenUsed="1" w:qFormat="1"/>
+    <w:lsdException w:name="heading 4" w:semiHidden="1" w:uiPriority="9" w:unhideWhenUsed="1" w:qFormat="1"/>
+    <w:lsdException w:name="heading 5" w:semiHidden="1" w:uiPriority="9" w:unhideWhenUsed="1" w:qFormat="1"/>
+    <w:lsdException w:name="heading 6" w:semiHidden="1" w:uiPriority="9" w:unhideWhenUsed="1" w:qFormat="1"/>
+    <w:lsdException w:name="heading 7" w:semiHidden="1" w:uiPriority="9" w:unhideWhenUsed="1" w:qFormat="1"/>
+    <w:lsdException w:name="heading 8" w:semiHidden="1" w:uiPriority="9" w:unhideWhenUsed="1" w:qFormat="1"/>
+    <w:lsdException w:name="heading 9" w:semiHidden="1" w:uiPriority="9" w:unhideWhenUsed="1" w:qFormat="1"/>
+    <w:lsdException w:name="index 1" w:semiHidden="1" w:unhideWhenUsed="1"/>
+    <w:lsdException w:name="index 2" w:semiHidden="1" w:unhideWhenUsed="1"/>
+    <w:lsdException w:name="index 3" w:semiHidden="1" w:unhideWhenUsed="1"/>
+    <w:lsdException w:name="index 4" w:semiHidden="1" w:unhideWhenUsed="1"/>
+    <w:lsdException w:name="index 5" w:semiHidden="1" w:unhideWhenUsed="1"/>
+    <w:lsdException w:name="index 6" w:semiHidden="1" w:unhideWhenUsed="1"/>
+    <w:lsdException w:name="index 7" w:semiHidden="1" w:unhideWhenUsed="1"/>
+    <w:lsdException w:name="index 8" w:semiHidden="1" w:unhideWhenUsed="1"/>
+    <w:lsdException w:name="index 9" w:semiHidden="1" w:unhideWhenUsed="1"/>
+    <w:lsdException w:name="toc 1" w:semiHidden="1" w:uiPriority="39" w:unhideWhenUsed="1"/>
+    <w:lsdException w:name="toc 2" w:semiHidden="1" w:uiPriority="39" w:unhideWhenUsed="1"/>
+    <w:lsdException w:name="toc 3" w:semiHidden="1" w:uiPriority="39" w:unhideWhenUsed="1"/>
+    <w:lsdException w:name="toc 4" w:semiHidden="1" w:uiPriority="39" w:unhideWhenUsed="1"/>
+    <w:lsdException w:name="toc 5" w:semiHidden="1" w:uiPriority="39" w:unhideWhenUsed="1"/>
+    <w:lsdException w:name="toc 6" w:semiHidden="1" w:uiPriority="39" w:unhideWhenUsed="1"/>
+    <w:lsdException w:name="toc 7" w:semiHidden="1" w:uiPriority="39" w:unhideWhenUsed="1"/>
+    <w:lsdException w:name="toc 8" w:semiHidden="1" w:uiPriority="39" w:unhideWhenUsed="1"/>
+    <w:lsdException w:name="toc 9" w:semiHidden="1" w:uiPriority="39" w:unhideWhenUsed="1"/>
+    <w:lsdException w:name="Normal Indent" w:semiHidden="1" w:unhideWhenUsed="1"/>
+    <w:lsdException w:name="footnote text" w:semiHidden="1" w:unhideWhenUsed="1"/>
+    <w:lsdException w:name="annotation text" w:semiHidden="1" w:unhideWhenUsed="1"/>
+    <w:lsdException w:name="header" w:semiHidden="1" w:unhideWhenUsed="1"/>
+    <w:lsdException w:name="footer" w:semiHidden="1" w:unhideWhenUsed="1"/>
+    <w:lsdException w:name="index heading" w:semiHidden="1" w:unhideWhenUsed="1"/>
+    <w:lsdException w:name="caption" w:semiHidden="1" w:uiPriority="35" w:unhideWhenUsed="1" w:qFormat="1"/>
+    <w:lsdException w:name="table of figures" w:semiHidden="1" w:unhideWhenUsed="1"/>
+    <w:lsdException w:name="envelope address" w:semiHidden="1" w:unhideWhenUsed="1"/>
+    <w:lsdException w:name="envelope return" w:semiHidden="1" w:unhideWhenUsed="1"/>
+    <w:lsdException w:name="footnote reference" w:semiHidden="1" w:unhideWhenUsed="1"/>
+    <w:lsdException w:name="annotation reference" w:semiHidden="1" w:unhideWhenUsed="1"/>
+    <w:lsdException w:name="line number" w:semiHidden="1" w:unhideWhenUsed="1"/>
+    <w:lsdException w:name="page number" w:semiHidden="1" w:unhideWhenUsed="1"/>
+    <w:lsdException w:name="endnote reference" w:semiHidden="1" w:unhideWhenUsed="1"/>
+    <w:lsdException w:name="endnote text" w:semiHidden="1" w:unhideWhenUsed="1"/>
+    <w:lsdException w:name="table of authorities" w:semiHidden="1" w:unhideWhenUsed="1"/>
+    <w:lsdException w:name="macro" w:semiHidden="1" w:unhideWhenUsed="1"/>
+    <w:lsdException w:name="toa heading" w:semiHidden="1" w:unhideWhenUsed="1"/>
+    <w:lsdException w:name="List" w:semiHidden="1" w:unhideWhenUsed="1"/>
+    <w:lsdException w:name="List Bullet" w:semiHidden="1" w:unhideWhenUsed="1"/>
+    <w:lsdException w:name="List Number" w:semiHidden="1" w:unhideWhenUsed="1"/>
+    <w:lsdException w:name="List 2" w:semiHidden="1" w:unhideWhenUsed="1"/>
+    <w:lsdException w:name="List 3" w:semiHidden="1" w:unhideWhenUsed="1"/>
+    <w:lsdException w:name="List 4" w:semiHidden="1" w:unhideWhenUsed="1"/>
+    <w:lsdException w:name="List 5" w:semiHidden="1" w:unhideWhenUsed="1"/>
+    <w:lsdException w:name="List Bullet 2" w:semiHidden="1" w:unhideWhenUsed="1"/>
+    <w:lsdException w:name="List Bullet 3" w:semiHidden="1" w:unhideWhenUsed="1"/>
+    <w:lsdException w:name="List Bullet 4" w:semiHidden="1" w:unhideWhenUsed="1"/>
+    <w:lsdException w:name="List Bullet 5" w:semiHidden="1" w:unhideWhenUsed="1"/>
+    <w:lsdException w:name="List Number 2" w:semiHidden="1" w:unhideWhenUsed="1"/>
+    <w:lsdException w:name="List Number 3" w:semiHidden="1" w:unhideWhenUsed="1"/>
+    <w:lsdException w:name="List Number 4" w:semiHidden="1" w:unhideWhenUsed="1"/>
+    <w:lsdException w:name="List Number 5" w:semiHidden="1" w:unhideWhenUsed="1"/>
+    <w:lsdException w:name="Title" w:uiPriority="10" w:qFormat="1"/>
+    <w:lsdException w:name="Closing" w:semiHidden="1" w:unhideWhenUsed="1"/>
+    <w:lsdException w:name="Signature" w:semiHidden="1" w:unhideWhenUsed="1"/>
+    <w:lsdException w:name="Default Paragraph Font" w:semiHidden="1" w:uiPriority="1" w:unhideWhenUsed="1"/>
+    <w:lsdException w:name="Body Text" w:semiHidden="1" w:unhideWhenUsed="1"/>
+    <w:lsdException w:name="Body Text Indent" w:semiHidden="1" w:unhideWhenUsed="1"/>
+    <w:lsdException w:name="List Continue" w:semiHidden="1" w:unhideWhenUsed="1"/>
+    <w:lsdException w:name="List Continue 2" w:semiHidden="1" w:unhideWhenUsed="1"/>
+    <w:lsdException w:name="List Continue 3" w:semiHidden="1" w:unhideWhenUsed="1"/>
+    <w:lsdException w:name="List Continue 4" w:semiHidden="1" w:unhideWhenUsed="1"/>
+    <w:lsdException w:name="List Continue 5" w:semiHidden="1" w:unhideWhenUsed="1"/>
+    <w:lsdException w:name="Message Header" w:semiHidden="1" w:unhideWhenUsed="1"/>
+    <w:lsdException w:name="Subtitle" w:uiPriority="11" w:qFormat="1"/>
+    <w:lsdException w:name="Salutation" w:semiHidden="1" w:unhideWhenUsed="1"/>
+    <w:lsdException w:name="Date" w:semiHidden="1" w:unhideWhenUsed="1"/>
+    <w:lsdException w:name="Body Text First Indent" w:semiHidden="1" w:unhideWhenUsed="1"/>
+    <w:lsdException w:name="Body Text First Indent 2" w:semiHidden="1" w:unhideWhenUsed="1"/>
+    <w:lsdException w:name="Note Heading" w:semiHidden="1" w:unhideWhenUsed="1"/>
+    <w:lsdException w:name="Body Text 2" w:semiHidden="1" w:unhideWhenUsed="1"/>
+    <w:lsdException w:name="Body Text 3" w:semiHidden="1" w:unhideWhenUsed="1"/>
+    <w:lsdException w:name="Body Text Indent 2" w:semiHidden="1" w:unhideWhenUsed="1"/>
+    <w:lsdException w:name="Body Text Indent 3" w:semiHidden="1" w:unhideWhenUsed="1"/>
+    <w:lsdException w:name="Block Text" w:semiHidden="1" w:unhideWhenUsed="1"/>
+    <w:lsdException w:name="Hyperlink" w:semiHidden="1" w:unhideWhenUsed="1"/>
+    <w:lsdException w:name="FollowedHyperlink" w:semiHidden="1" w:unhideWhenUsed="1"/>
+    <w:lsdException w:name="Strong" w:uiPriority="22" w:qFormat="1"/>
+    <w:lsdException w:name="Emphasis" w:uiPriority="20" w:qFormat="1"/>
+    <w:lsdException w:name="Document Map" w:semiHidden="1" w:unhideWhenUsed="1"/>
+    <w:lsdException w:name="Plain Text" w:semiHidden="1" w:unhideWhenUsed="1"/>
+    <w:lsdException w:name="E-mail Signature" w:semiHidden="1" w:unhideWhenUsed="1"/>
+    <w:lsdException w:name="HTML Top of Form" w:semiHidden="1" w:unhideWhenUsed="1"/>
+    <w:lsdException w:name="HTML Bottom of Form" w:semiHidden="1" w:unhideWhenUsed="1"/>
+    <w:lsdException w:name="Normal (Web)" w:semiHidden="1" w:unhideWhenUsed="1"/>
+    <w:lsdException w:name="HTML Acronym" w:semiHidden="1" w:unhideWhenUsed="1"/>
+    <w:lsdException w:name="HTML Address" w:semiHidden="1" w:unhideWhenUsed="1"/>
+    <w:lsdException w:name="HTML Cite" w:semiHidden="1" w:unhideWhenUsed="1"/>
+    <w:lsdException w:name="HTML Code" w:semiHidden="1" w:unhideWhenUsed="1"/>
+    <w:lsdException w:name="HTML Definition" w:semiHidden="1" w:unhideWhenUsed="1"/>
+    <w:lsdException w:name="HTML Keyboard" w:semiHidden="1" w:unhideWhenUsed="1"/>
+    <w:lsdException w:name="HTML Preformatted" w:semiHidden="1" w:unhideWhenUsed="1"/>
+    <w:lsdException w:name="HTML Sample" w:semiHidden="1" w:unhideWhenUsed="1"/>
+    <w:lsdException w:name="HTML Typewriter" w:semiHidden="1" w:unhideWhenUsed="1"/>
+    <w:lsdException w:name="HTML Variable" w:semiHidden="1" w:unhideWhenUsed="1"/>
+    <w:lsdException w:name="Normal Table" w:semiHidden="1" w:unhideWhenUsed="1"/>
+    <w:lsdException w:name="annotation subject" w:semiHidden="1" w:unhideWhenUsed="1"/>
+    <w:lsdException w:name="No List" w:semiHidden="1" w:unhideWhenUsed="1"/>
+    <w:lsdException w:name="Outline List 1" w:semiHidden="1" w:unhideWhenUsed="1"/>
+    <w:lsdException w:name="Outline List 2" w:semiHidden="1" w:unhideWhenUsed="1"/>
+    <w:lsdException w:name="Outline List 3" w:semiHidden="1" w:unhideWhenUsed="1"/>
+    <w:lsdException w:name="Table Simple 1" w:semiHidden="1" w:unhideWhenUsed="1"/>
+    <w:lsdException w:name="Table Simple 2" w:semiHidden="1" w:unhideWhenUsed="1"/>
+    <w:lsdException w:name="Table Simple 3" w:semiHidden="1" w:unhideWhenUsed="1"/>
+    <w:lsdException w:name="Table Classic 1" w:semiHidden="1" w:unhideWhenUsed="1"/>
+    <w:lsdException w:name="Table Classic 2" w:semiHidden="1" w:unhideWhenUsed="1"/>
+    <w:lsdException w:name="Table Classic 3" w:semiHidden="1" w:unhideWhenUsed="1"/>
+    <w:lsdException w:name="Table Classic 4" w:semiHidden="1" w:unhideWhenUsed="1"/>
+    <w:lsdException w:name="Table Colorful 1" w:semiHidden="1" w:unhideWhenUsed="1"/>
+    <w:lsdException w:name="Table Colorful 2" w:semiHidden="1" w:unhideWhenUsed="1"/>
+    <w:lsdException w:name="Table Colorful 3" w:semiHidden="1" w:unhideWhenUsed="1"/>
+    <w:lsdException w:name="Table Columns 1" w:semiHidden="1" w:unhideWhenUsed="1"/>
+    <w:lsdException w:name="Table Columns 2" w:semiHidden="1" w:unhideWhenUsed="1"/>
+    <w:lsdException w:name="Table Columns 3" w:semiHidden="1" w:unhideWhenUsed="1"/>
+    <w:lsdException w:name="Table Columns 4" w:semiHidden="1" w:unhideWhenUsed="1"/>
+    <w:lsdException w:name="Table Columns 5" w:semiHidden="1" w:unhideWhenUsed="1"/>
+    <w:lsdException w:name="Table Grid 1" w:semiHidden="1" w:unhideWhenUsed="1"/>
+    <w:lsdException w:name="Table Grid 2" w:semiHidden="1" w:unhideWhenUsed="1"/>
+    <w:lsdException w:name="Table Grid 3" w:semiHidden="1" w:unhideWhenUsed="1"/>
+    <w:lsdException w:name="Table Grid 4" w:semiHidden="1" w:unhideWhenUsed="1"/>
+    <w:lsdException w:name="Table Grid 5" w:semiHidden="1" w:unhideWhenUsed="1"/>
+    <w:lsdException w:name="Table Grid 6" w:semiHidden="1" w:unhideWhenUsed="1"/>
+    <w:lsdException w:name="Table Grid 7" w:semiHidden="1" w:unhideWhenUsed="1"/>
+    <w:lsdException w:name="Table Grid 8" w:semiHidden="1" w:unhideWhenUsed="1"/>
+    <w:lsdException w:name="Table List 1" w:semiHidden="1" w:unhideWhenUsed="1"/>
+    <w:lsdException w:name="Table List 2" w:semiHidden="1" w:unhideWhenUsed="1"/>
+    <w:lsdException w:name="Table List 3" w:semiHidden="1" w:unhideWhenUsed="1"/>
+    <w:lsdException w:name="Table List 4" w:semiHidden="1" w:unhideWhenUsed="1"/>
+    <w:lsdException w:name="Table List 5" w:semiHidden="1" w:unhideWhenUsed="1"/>
+    <w:lsdException w:name="Table List 6" w:semiHidden="1" w:unhideWhenUsed="1"/>
+    <w:lsdException w:name="Table List 7" w:semiHidden="1" w:unhideWhenUsed="1"/>
+    <w:lsdException w:name="Table List 8" w:semiHidden="1" w:unhideWhenUsed="1"/>
+    <w:lsdException w:name="Table 3D effects 1" w:semiHidden="1" w:unhideWhenUsed="1"/>
+    <w:lsdException w:name="Table 3D effects 2" w:semiHidden="1" w:unhideWhenUsed="1"/>
+    <w:lsdException w:name="Table 3D effects 3" w:semiHidden="1" w:unhideWhenUsed="1"/>
+    <w:lsdException w:name="Table Contemporary" w:semiHidden="1" w:unhideWhenUsed="1"/>
+    <w:lsdException w:name="Table Elegant" w:semiHidden="1" w:unhideWhenUsed="1"/>
+    <w:lsdException w:name="Table Professional" w:semiHidden="1" w:unhideWhenUsed="1"/>
+    <w:lsdException w:name="Table Subtle 1" w:semiHidden="1" w:unhideWhenUsed="1"/>
+    <w:lsdException w:name="Table Subtle 2" w:semiHidden="1" w:unhideWhenUsed="1"/>
+    <w:lsdException w:name="Table Web 1" w:semiHidden="1" w:unhideWhenUsed="1"/>
+    <w:lsdException w:name="Table Web 2" w:semiHidden="1" w:unhideWhenUsed="1"/>
+    <w:lsdException w:name="Table Web 3" w:semiHidden="1" w:unhideWhenUsed="1"/>
+    <w:lsdException w:name="Balloon Text" w:semiHidden="1" w:unhideWhenUsed="1"/>
+    <w:lsdException w:name="Table Grid" w:uiPriority="59"/>
+    <w:lsdException w:name="Table Theme" w:semiHidden="1" w:unhideWhenUsed="1"/>
+    <w:lsdException w:name="Placeholder Text" w:semiHidden="1"/>
+    <w:lsdException w:name="No Spacing" w:uiPriority="1" w:qFormat="1"/>
+    <w:lsdException w:name="Light Shading" w:uiPriority="60"/>
+    <w:lsdException w:name="Light List" w:uiPriority="61"/>
+    <w:lsdException w:name="Light Grid" w:uiPriority="62"/>
+    <w:lsdException w:name="Medium Shading 1" w:uiPriority="63"/>
+    <w:lsdException w:name="Medium Shading 2" w:uiPriority="64"/>
+    <w:lsdException w:name="Medium List 1" w:uiPriority="65"/>
+    <w:lsdException w:name="Medium List 2" w:uiPriority="66"/>
+    <w:lsdException w:name="Medium Grid 1" w:uiPriority="67"/>
+    <w:lsdException w:name="Medium Grid 2" w:uiPriority="68"/>
+    <w:lsdException w:name="Medium Grid 3" w:uiPriority="69"/>
+    <w:lsdException w:name="Dark List" w:uiPriority="70"/>
+    <w:lsdException w:name="Colorful Shading" w:uiPriority="71"/>
+    <w:lsdException w:name="Colorful List" w:uiPriority="72"/>
+    <w:lsdException w:name="Colorful Grid" w:uiPriority="73"/>
+    <w:lsdException w:name="Light Shading Accent 1" w:uiPriority="60"/>
+    <w:lsdException w:name="Light List Accent 1" w:uiPriority="61"/>
+    <w:lsdException w:name="Light Grid Accent 1" w:uiPriority="62"/>
+    <w:lsdException w:name="Medium Shading 1 Accent 1" w:uiPriority="63"/>
+    <w:lsdException w:name="Medium Shading 2 Accent 1" w:uiPriority="64"/>
+    <w:lsdException w:name="Medium List 1 Accent 1" w:uiPriority="65"/>
+    <w:lsdException w:name="Revision" w:semiHidden="1"/>
+    <w:lsdException w:name="List Paragraph" w:uiPriority="34" w:qFormat="1"/>
+    <w:lsdException w:name="Quote" w:uiPriority="29" w:qFormat="1"/>
+    <w:lsdException w:name="Intense Quote" w:uiPriority="30" w:qFormat="1"/>
+    <w:lsdException w:name="Medium List 2 Accent 1" w:uiPriority="66"/>
+    <w:lsdException w:name="Medium Grid 1 Accent 1" w:uiPriority="67"/>
+    <w:lsdException w:name="Medium Grid 2 Accent 1" w:uiPriority="68"/>
+    <w:lsdException w:name="Medium Grid 3 Accent 1" w:uiPriority="69"/>
+    <w:lsdException w:name="Dark List Accent 1" w:uiPriority="70"/>
+    <w:lsdException w:name="Colorful Shading Accent 1" w:uiPriority="71"/>
+    <w:lsdException w:name="Colorful List Accent 1" w:uiPriority="72"/>
+    <w:lsdException w:name="Colorful Grid Accent 1" w:uiPriority="73"/>
+    <w:lsdException w:name="Light Shading Accent 2" w:uiPriority="60"/>
+    <w:lsdException w:name="Light List Accent 2" w:uiPriority="61"/>
+    <w:lsdException w:name="Light Grid Accent 2" w:uiPriority="62"/>
+    <w:lsdException w:name="Medium Shading 1 Accent 2" w:uiPriority="63"/>
+    <w:lsdException w:name="Medium Shading 2 Accent 2" w:uiPriority="64"/>
+    <w:lsdException w:name="Medium List 1 Accent 2" w:uiPriority="65"/>
+    <w:lsdException w:name="Medium List 2 Accent 2" w:uiPriority="66"/>
+    <w:lsdException w:name="Medium Grid 1 Accent 2" w:uiPriority="67"/>
+    <w:lsdException w:name="Medium Grid 2 Accent 2" w:uiPriority="68"/>
+    <w:lsdException w:name="Medium Grid 3 Accent 2" w:uiPriority="69"/>
+    <w:lsdException w:name="Dark List Accent 2" w:uiPriority="70"/>
+    <w:lsdException w:name="Colorful Shading Accent 2" w:uiPriority="71"/>
+    <w:lsdException w:name="Colorful List Accent 2" w:uiPriority="72"/>
+    <w:lsdException w:name="Colorful Grid Accent 2" w:uiPriority="73"/>
+    <w:lsdException w:name="Light Shading Accent 3" w:uiPriority="60"/>
+    <w:lsdException w:name="Light List Accent 3" w:uiPriority="61"/>
+    <w:lsdException w:name="Light Grid Accent 3" w:uiPriority="62"/>
+    <w:lsdException w:name="Medium Shading 1 Accent 3" w:uiPriority="63"/>
+    <w:lsdException w:name="Medium Shading 2 Accent 3" w:uiPriority="64"/>
+    <w:lsdException w:name="Medium List 1 Accent 3" w:uiPriority="65"/>
+    <w:lsdException w:name="Medium List 2 Accent 3" w:uiPriority="66"/>
+    <w:lsdException w:name="Medium Grid 1 Accent 3" w:uiPriority="67"/>
+    <w:lsdException w:name="Medium Grid 2 Accent 3" w:uiPriority="68"/>
+    <w:lsdException w:name="Medium Grid 3 Accent 3" w:uiPriority="69"/>
+    <w:lsdException w:name="Dark List Accent 3" w:uiPriority="70"/>
+    <w:lsdException w:name="Colorful Shading Accent 3" w:uiPriority="71"/>
+    <w:lsdException w:name="Colorful List Accent 3" w:uiPriority="72"/>
+    <w:lsdException w:name="Colorful Grid Accent 3" w:uiPriority="73"/>
+    <w:lsdException w:name="Light Shading Accent 4" w:uiPriority="60"/>
+    <w:lsdException w:name="Light List Accent 4" w:uiPriority="61"/>
+    <w:lsdException w:name="Light Grid Accent 4" w:uiPriority="62"/>
+    <w:lsdException w:name="Medium Shading 1 Accent 4" w:uiPriority="63"/>
+    <w:lsdException w:name="Medium Shading 2 Accent 4" w:uiPriority="64"/>
+    <w:lsdException w:name="Medium List 1 Accent 4" w:uiPriority="65"/>
+    <w:lsdException w:name="Medium List 2 Accent 4" w:uiPriority="66"/>
+    <w:lsdException w:name="Medium Grid 1 Accent 4" w:uiPriority="67"/>
+    <w:lsdException w:name="Medium Grid 2 Accent 4" w:uiPriority="68"/>
+    <w:lsdException w:name="Medium Grid 3 Accent 4" w:uiPriority="69"/>
+    <w:lsdException w:name="Dark List Accent 4" w:uiPriority="70"/>
+    <w:lsdException w:name="Colorful Shading Accent 4" w:uiPriority="71"/>
+    <w:lsdException w:name="Colorful List Accent 4" w:uiPriority="72"/>
+    <w:lsdException w:name="Colorful Grid Accent 4" w:uiPriority="73"/>
+    <w:lsdException w:name="Light Shading Accent 5" w:uiPriority="60"/>
+    <w:lsdException w:name="Light List Accent 5" w:uiPriority="61"/>
+    <w:lsdException w:name="Light Grid Accent 5" w:uiPriority="62"/>
+    <w:lsdException w:name="Medium Shading 1 Accent 5" w:uiPriority="63"/>
+    <w:lsdException w:name="Medium Shading 2 Accent 5" w:uiPriority="64"/>
+    <w:lsdException w:name="Medium List 1 Accent 5" w:uiPriority="65"/>
+    <w:lsdException w:name="Medium List 2 Accent 5" w:uiPriority="66"/>
+    <w:lsdException w:name="Medium Grid 1 Accent 5" w:uiPriority="67"/>
+    <w:lsdException w:name="Medium Grid 2 Accent 5" w:uiPriority="68"/>
+    <w:lsdException w:name="Medium Grid 3 Accent 5" w:uiPriority="69"/>
+    <w:lsdException w:name="Dark List Accent 5" w:uiPriority="70"/>
+    <w:lsdException w:name="Colorful Shading Accent 5" w:uiPriority="71"/>
+    <w:lsdException w:name="Colorful List Accent 5" w:uiPriority="72"/>
+    <w:lsdException w:name="Colorful Grid Accent 5" w:uiPriority="73"/>
+    <w:lsdException w:name="Light Shading Accent 6" w:uiPriority="60"/>
+    <w:lsdException w:name="Light List Accent 6" w:uiPriority="61"/>
+    <w:lsdException w:name="Light Grid Accent 6" w:uiPriority="62"/>
+    <w:lsdException w:name="Medium Shading 1 Accent 6" w:uiPriority="63"/>
+    <w:lsdException w:name="Medium Shading 2 Accent 6" w:uiPriority="64"/>
+    <w:lsdException w:name="Medium List 1 Accent 6" w:uiPriority="65"/>
+    <w:lsdException w:name="Medium List 2 Accent 6" w:uiPriority="66"/>
+    <w:lsdException w:name="Medium Grid 1 Accent 6" w:uiPriority="67"/>
+    <w:lsdException w:name="Medium Grid 2 Accent 6" w:uiPriority="68"/>
+    <w:lsdException w:name="Medium Grid 3 Accent 6" w:uiPriority="69"/>
+    <w:lsdException w:name="Dark List Accent 6" w:uiPriority="70"/>
+    <w:lsdException w:name="Colorful Shading Accent 6" w:uiPriority="71"/>
+    <w:lsdException w:name="Colorful List Accent 6" w:uiPriority="72"/>
+    <w:lsdException w:name="Colorful Grid Accent 6" w:uiPriority="73"/>
+    <w:lsdException w:name="Subtle Emphasis" w:uiPriority="19" w:qFormat="1"/>
+    <w:lsdException w:name="Intense Emphasis" w:uiPriority="21" w:qFormat="1"/>
+    <w:lsdException w:name="Subtle Reference" w:uiPriority="31" w:qFormat="1"/>
+    <w:lsdException w:name="Intense Reference" w:uiPriority="32" w:qFormat="1"/>
+    <w:lsdException w:name="Book Title" w:uiPriority="33" w:qFormat="1"/>
+    <w:lsdException w:name="Bibliography" w:semiHidden="1" w:uiPriority="37" w:unhideWhenUsed="1"/>
+    <w:lsdException w:name="TOC Heading" w:semiHidden="1" w:uiPriority="39" w:unhideWhenUsed="1" w:qFormat="1"/>
+    <w:lsdException w:name="Grid Table Light" w:semiHidden="1" w:unhideWhenUsed="1"/>
+    <w:lsdException w:name="Grid Table 1 Light" w:semiHidden="1" w:unhideWhenUsed="1"/>
+    <w:lsdException w:name="Grid Table 2" w:semiHidden="1" w:unhideWhenUsed="1"/>
+    <w:lsdException w:name="Grid Table 3" w:semiHidden="1" w:unhideWhenUsed="1"/>
+    <w:lsdException w:name="Grid Table 4" w:uiPriority="49"/>
+    <w:lsdException w:name="Grid Table 5 Dark" w:uiPriority="50"/>
+    <w:lsdException w:name="Grid Table 6 Colorful" w:uiPriority="51"/>
+    <w:lsdException w:name="Grid Table 7 Colorful" w:uiPriority="52"/>
+    <w:lsdException w:name="Grid Table 1 Light Accent 1" w:uiPriority="46"/>
+    <w:lsdException w:name="Grid Table 2 Accent 1" w:uiPriority="47"/>
+    <w:lsdException w:name="Grid Table 3 Accent 1" w:uiPriority="48"/>
+    <w:lsdException w:name="Grid Table 4 Accent 1" w:uiPriority="49"/>
+    <w:lsdException w:name="Grid Table 5 Dark Accent 1" w:uiPriority="50"/>
+    <w:lsdException w:name="Grid Table 6 Colorful Accent 1" w:uiPriority="51"/>
+    <w:lsdException w:name="Grid Table 7 Colorful Accent 1" w:uiPriority="52"/>
+    <w:lsdException w:name="Grid Table 1 Light Accent 2" w:uiPriority="46"/>
+    <w:lsdException w:name="Grid Table 2 Accent 2" w:uiPriority="47"/>
+    <w:lsdException w:name="Grid Table 3 Accent 2" w:uiPriority="48"/>
+    <w:lsdException w:name="Grid Table 4 Accent 2" w:uiPriority="49"/>
+    <w:lsdException w:name="Grid Table 5 Dark Accent 2" w:uiPriority="50"/>
+    <w:lsdException w:name="Grid Table 6 Colorful Accent 2" w:uiPriority="51"/>
+    <w:lsdException w:name="Grid Table 7 Colorful Accent 2" w:uiPriority="52"/>
+    <w:lsdException w:name="Grid Table 1 Light Accent 3" w:uiPriority="46"/>
+    <w:lsdException w:name="Grid Table 2 Accent 3" w:uiPriority="47"/>
+    <w:lsdException w:name="Grid Table 3 Accent 3" w:uiPriority="48"/>
+    <w:lsdException w:name="Grid Table 4 Accent 3" w:uiPriority="49"/>
+    <w:lsdException w:name="Grid Table 5 Dark Accent 3" w:uiPriority="50"/>
+    <w:lsdException w:name="Grid Table 6 Colorful Accent 3" w:uiPriority="51"/>
+    <w:lsdException w:name="Grid Table 7 Colorful Accent 3" w:uiPriority="52"/>
+    <w:lsdException w:name="Grid Table 1 Light Accent 4" w:uiPriority="46"/>
+    <w:lsdException w:name="Grid Table 2 Accent 4" w:uiPriority="47"/>
+    <w:lsdException w:name="Grid Table 3 Accent 4" w:uiPriority="48"/>
+    <w:lsdException w:name="Grid Table 4 Accent 4" w:uiPriority="49"/>
+    <w:lsdException w:name="Grid Table 5 Dark Accent 4" w:uiPriority="50"/>
+    <w:lsdException w:name="Grid Table 6 Colorful Accent 4" w:uiPriority="51"/>
+    <w:lsdException w:name="Grid Table 7 Colorful Accent 4" w:uiPriority="52"/>
+    <w:lsdException w:name="Grid Table 1 Light Accent 5" w:uiPriority="46"/>
+    <w:lsdException w:name="Grid Table 2 Accent 5" w:uiPriority="47"/>
+    <w:lsdException w:name="Grid Table 3 Accent 5" w:uiPriority="48"/>
+    <w:lsdException w:name="Grid Table 4 Accent 5" w:uiPriority="49"/>
+    <w:lsdException w:name="Grid Table 5 Dark Accent 5" w:uiPriority="50"/>
+    <w:lsdException w:name="Grid Table 6 Colorful Accent 5" w:uiPriority="51"/>
+    <w:lsdException w:name="Grid Table 7 Colorful Accent 5" w:uiPriority="52"/>
+    <w:lsdException w:name="Grid Table 1 Light Accent 6" w:uiPriority="46"/>
+    <w:lsdException w:name="Grid Table 2 Accent 6" w:uiPriority="47"/>
+    <w:lsdException w:name="Grid Table 3 Accent 6" w:uiPriority="48"/>
+    <w:lsdException w:name="Grid Table 4 Accent 6" w:uiPriority="49"/>
+    <w:lsdException w:name="Grid Table 5 Dark Accent 6" w:uiPriority="50"/>
+    <w:lsdException w:name="Grid Table 6 Colorful Accent 6" w:uiPriority="51"/>
+    <w:lsdException w:name="Grid Table 7 Colorful Accent 6" w:uiPriority="52"/>
+    <w:lsdException w:name="List Table 1 Light" w:uiPriority="46"/>
+    <w:lsdException w:name="List Table 2" w:uiPriority="47"/>
+    <w:lsdException w:name="List Table 3" w:uiPriority="48"/>
+    <w:lsdException w:name="List Table 4" w:uiPriority="49"/>
+    <w:lsdException w:name="List Table 5 Dark" w:uiPriority="50"/>
+    <w:lsdException w:name="List Table 6 Colorful" w:uiPriority="51"/>
+    <w:lsdException w:name="List Table 7 Colorful" w:uiPriority="52"/>
+    <w:lsdException w:name="List Table 1 Light Accent 1" w:uiPriority="46"/>
+    <w:lsdException w:name="List Table 2 Accent 1" w:uiPriority="47"/>
+    <w:lsdException w:name="List Table 3 Accent 1" w:uiPriority="48"/>
+    <w:lsdException w:name="List Table 4 Accent 1" w:uiPriority="49"/>
+    <w:lsdException w:name="List Table 5 Dark Accent 1" w:uiPriority="50"/>
+    <w:lsdException w:name="List Table 6 Colorful Accent 1" w:uiPriority="51"/>
+    <w:lsdException w:name="List Table 7 Colorful Accent 1" w:uiPriority="52"/>
+    <w:lsdException w:name="List Table 1 Light Accent 2" w:uiPriority="46"/>
+    <w:lsdException w:name="List Table 2 Accent 2" w:uiPriority="47"/>
+    <w:lsdException w:name="List Table 3 Accent 2" w:uiPriority="48"/>
+    <w:lsdException w:name="List Table 4 Accent 2" w:uiPriority="49"/>
+    <w:lsdException w:name="List Table 5 Dark Accent 2" w:uiPriority="50"/>
+    <w:lsdException w:name="List Table 6 Colorful Accent 2" w:uiPriority="51"/>
+    <w:lsdException w:name="List Table 7 Colorful Accent 2" w:uiPriority="52"/>
+    <w:lsdException w:name="List Table 1 Light Accent 3" w:uiPriority="46"/>
+    <w:lsdException w:name="List Table 2 Accent 3" w:uiPriority="47"/>
+    <w:lsdException w:name="List Table 3 Accent 3" w:uiPriority="48"/>
+    <w:lsdException w:name="List Table 4 Accent 3" w:uiPriority="49"/>
+    <w:lsdException w:name="List Table 5 Dark Accent 3" w:uiPriority="50"/>
+    <w:lsdException w:name="List Table 6 Colorful Accent 3" w:uiPriority="51"/>
+    <w:lsdException w:name="List Table 7 Colorful Accent 3" w:uiPriority="52"/>
+    <w:lsdException w:name="List Table 1 Light Accent 4" w:uiPriority="46"/>
+    <w:lsdException w:name="List Table 2 Accent 4" w:uiPriority="47"/>
+    <w:lsdException w:name="List Table 3 Accent 4" w:uiPriority="48"/>
+    <w:lsdException w:name="List Table 4 Accent 4" w:uiPriority="49"/>
+    <w:lsdException w:name="List Table 5 Dark Accent 4" w:uiPriority="50"/>
+    <w:lsdException w:name="List Table 6 Colorful Accent 4" w:uiPriority="51"/>
+    <w:lsdException w:name="List Table 7 Colorful Accent 4" w:uiPriority="52"/>
+    <w:lsdException w:name="List Table 1 Light Accent 5" w:uiPriority="46"/>
+    <w:lsdException w:name="List Table 2 Accent 5" w:uiPriority="47"/>
+    <w:lsdException w:name="List Table 3 Accent 5" w:uiPriority="48"/>
+    <w:lsdException w:name="List Table 4 Accent 5" w:uiPriority="49"/>
+    <w:lsdException w:name="List Table 5 Dark Accent 5" w:uiPriority="50"/>
+    <w:lsdException w:name="List Table 6 Colorful Accent 5" w:uiPriority="51"/>
+    <w:lsdException w:name="List Table 7 Colorful Accent 5" w:uiPriority="52"/>
+    <w:lsdException w:name="List Table 1 Light Accent 6" w:uiPriority="46"/>
+    <w:lsdException w:name="List Table 2 Accent 6" w:uiPriority="47"/>
+    <w:lsdException w:name="List Table 3 Accent 6" w:uiPriority="48"/>
+    <w:lsdException w:name="List Table 4 Accent 6" w:uiPriority="49"/>
+    <w:lsdException w:name="List Table 5 Dark Accent 6" w:uiPriority="50"/>
+    <w:lsdException w:name="List Table 6 Colorful Accent 6" w:uiPriority="51"/>
+    <w:lsdException w:name="List Table 7 Colorful Accent 6" w:uiPriority="52"/>
+    <w:lsdException w:name="Mention" w:semiHidden="1" w:unhideWhenUsed="1"/>
+    <w:lsdException w:name="Smart Hyperlink" w:semiHidden="1" w:unhideWhenUsed="1"/>
+    <w:lsdException w:name="Hashtag" w:semiHidden="1" w:unhideWhenUsed="1"/>
+    <w:lsdException w:name="Unresolved Mention" w:semiHidden="1" w:unhideWhenUsed="1"/>
   </w:latentStyles>
   <w:style w:type="paragraph" w:default="1" w:styleId="Normal">
     <w:name w:val="Normal"/>

</xml_diff>

<commit_message>
edit build documentation and mac build scripts to match each other.
</commit_message>
<xml_diff>
--- a/building.docx
+++ b/building.docx
@@ -92,8 +92,19 @@
         <w:jc w:val="center"/>
         <w:outlineLvl w:val="0"/>
       </w:pPr>
-      <w:r>
-        <w:t>January, 2015</w:t>
+      <w:proofErr w:type="gramStart"/>
+      <w:r>
+        <w:t>September</w:t>
+      </w:r>
+      <w:r>
+        <w:t>,</w:t>
+      </w:r>
+      <w:proofErr w:type="gramEnd"/>
+      <w:r>
+        <w:t xml:space="preserve"> 201</w:t>
+      </w:r>
+      <w:r>
+        <w:t>8</w:t>
       </w:r>
     </w:p>
     <w:p/>
@@ -385,8 +396,6 @@
       <w:r>
         <w:t>, but without X11:</w:t>
       </w:r>
-      <w:bookmarkStart w:id="0" w:name="_GoBack"/>
-      <w:bookmarkEnd w:id="0"/>
     </w:p>
     <w:p>
       <w:pPr>
@@ -4200,6 +4209,12 @@
         </w:rPr>
         <w:t>mac_deploy</w:t>
       </w:r>
+      <w:r>
+        <w:rPr>
+          <w:b/>
+        </w:rPr>
+        <w:t>-qtifw</w:t>
+      </w:r>
       <w:proofErr w:type="spellEnd"/>
       <w:r>
         <w:t xml:space="preserve"> folder:</w:t>
@@ -4256,8 +4271,22 @@
         <w:rPr>
           <w:b/>
         </w:rPr>
-        <w:t>4-build-dmg.command</w:t>
-      </w:r>
+        <w:t>4-build-</w:t>
+      </w:r>
+      <w:proofErr w:type="gramStart"/>
+      <w:r>
+        <w:rPr>
+          <w:b/>
+        </w:rPr>
+        <w:t>installer</w:t>
+      </w:r>
+      <w:r>
+        <w:rPr>
+          <w:b/>
+        </w:rPr>
+        <w:t>.command</w:t>
+      </w:r>
+      <w:proofErr w:type="gramEnd"/>
     </w:p>
     <w:p/>
     <w:p>
@@ -4421,8 +4450,22 @@
         <w:rPr>
           <w:b/>
         </w:rPr>
-        <w:t>4-build-dmg.command</w:t>
-      </w:r>
+        <w:t>4-build-</w:t>
+      </w:r>
+      <w:proofErr w:type="gramStart"/>
+      <w:r>
+        <w:rPr>
+          <w:b/>
+        </w:rPr>
+        <w:t>installer</w:t>
+      </w:r>
+      <w:r>
+        <w:rPr>
+          <w:b/>
+        </w:rPr>
+        <w:t>.command</w:t>
+      </w:r>
+      <w:proofErr w:type="gramEnd"/>
       <w:r>
         <w:rPr>
           <w:b/>
@@ -4430,29 +4473,69 @@
         <w:t>.</w:t>
       </w:r>
       <w:r>
-        <w:t xml:space="preserve">  This prepares a .DMG file containing the app and a license agreement.</w:t>
+        <w:t xml:space="preserve">  This prepares </w:t>
+      </w:r>
+      <w:r>
+        <w:t>an installer application</w:t>
+      </w:r>
+      <w:r>
+        <w:t xml:space="preserve"> containing the app and a license agreement.</w:t>
+      </w:r>
+      <w:r>
+        <w:t xml:space="preserve">  You need to first install Qt’s Installer Framework. At this writing, that’s version 3.0.4. Find here:</w:t>
+      </w:r>
+    </w:p>
+    <w:p>
+      <w:r>
+        <w:t xml:space="preserve">        </w:t>
+      </w:r>
+      <w:hyperlink r:id="rId6" w:history="1">
+        <w:r>
+          <w:rPr>
+            <w:rStyle w:val="Hyperlink"/>
+          </w:rPr>
+          <w:t>https://download.qt.io/official_releases/qt-installer-framework/</w:t>
+        </w:r>
+      </w:hyperlink>
+    </w:p>
+    <w:p>
+      <w:bookmarkStart w:id="0" w:name="_GoBack"/>
+      <w:bookmarkEnd w:id="0"/>
+    </w:p>
+    <w:p>
+      <w:pPr>
+        <w:outlineLvl w:val="0"/>
+        <w:rPr>
+          <w:b/>
+        </w:rPr>
+      </w:pPr>
+    </w:p>
+    <w:p>
+      <w:pPr>
+        <w:outlineLvl w:val="0"/>
+        <w:rPr>
+          <w:b/>
+        </w:rPr>
+      </w:pPr>
+    </w:p>
+    <w:p>
+      <w:pPr>
+        <w:outlineLvl w:val="0"/>
+        <w:rPr>
+          <w:b/>
+        </w:rPr>
+      </w:pPr>
+      <w:r>
+        <w:rPr>
+          <w:b/>
+        </w:rPr>
+        <w:lastRenderedPageBreak/>
+        <w:t>Deploying - Linux</w:t>
       </w:r>
     </w:p>
     <w:p/>
-    <w:p/>
-    <w:p>
-      <w:pPr>
-        <w:outlineLvl w:val="0"/>
-        <w:rPr>
-          <w:b/>
-        </w:rPr>
-      </w:pPr>
-      <w:r>
-        <w:rPr>
-          <w:b/>
-        </w:rPr>
-        <w:t>Deploying - Linux</w:t>
-      </w:r>
-    </w:p>
-    <w:p/>
-    <w:p>
-      <w:r>
-        <w:lastRenderedPageBreak/>
+    <w:p>
+      <w:r>
         <w:t xml:space="preserve">There are two flavors to build for Linux, 64-bit and 32-bit.  </w:t>
       </w:r>
       <w:r>
@@ -5636,6 +5719,7 @@
   <w:style w:type="character" w:default="1" w:styleId="DefaultParagraphFont">
     <w:name w:val="Default Paragraph Font"/>
     <w:uiPriority w:val="1"/>
+    <w:semiHidden/>
     <w:unhideWhenUsed/>
   </w:style>
   <w:style w:type="table" w:default="1" w:styleId="TableNormal">
@@ -5739,6 +5823,18 @@
       <w:ind w:left="720"/>
       <w:contextualSpacing/>
     </w:pPr>
+  </w:style>
+  <w:style w:type="character" w:styleId="UnresolvedMention">
+    <w:name w:val="Unresolved Mention"/>
+    <w:basedOn w:val="DefaultParagraphFont"/>
+    <w:uiPriority w:val="99"/>
+    <w:semiHidden/>
+    <w:unhideWhenUsed/>
+    <w:rsid w:val="00BB2DAB"/>
+    <w:rPr>
+      <w:color w:val="605E5C"/>
+      <w:shd w:val="clear" w:color="auto" w:fill="E1DFDD"/>
+    </w:rPr>
   </w:style>
 </w:styles>
 </file>

</xml_diff>